<commit_message>
Changed permissions mode while moving source code
</commit_message>
<xml_diff>
--- a/manuscript/manuscript.docx
+++ b/manuscript/manuscript.docx
@@ -4746,7 +4746,23 @@
           <w:rFonts w:ascii="Times New Roman" w:eastAsia="Times New Roman" w:hAnsi="Times New Roman" w:cs="Times New Roman"/>
           <w:color w:val="191919"/>
         </w:rPr>
-        <w:t xml:space="preserve">taking sequence length bias into account and using the </w:t>
+        <w:t xml:space="preserve">taking sequence length </w:t>
+      </w:r>
+      <w:proofErr w:type="gramStart"/>
+      <w:r>
+        <w:rPr>
+          <w:rFonts w:ascii="Times New Roman" w:eastAsia="Times New Roman" w:hAnsi="Times New Roman" w:cs="Times New Roman"/>
+          <w:color w:val="191919"/>
+        </w:rPr>
+        <w:t>bias</w:t>
+      </w:r>
+      <w:proofErr w:type="gramEnd"/>
+      <w:r>
+        <w:rPr>
+          <w:rFonts w:ascii="Times New Roman" w:eastAsia="Times New Roman" w:hAnsi="Times New Roman" w:cs="Times New Roman"/>
+          <w:color w:val="191919"/>
+        </w:rPr>
+        <w:t xml:space="preserve"> into account and using the </w:t>
       </w:r>
       <w:proofErr w:type="spellStart"/>
       <w:r>
@@ -6486,6 +6502,7 @@
           <w:rFonts w:ascii="Times New Roman" w:hAnsi="Times New Roman" w:cs="Times New Roman"/>
         </w:rPr>
       </w:pPr>
+      <w:commentRangeStart w:id="62"/>
       <w:r>
         <w:rPr>
           <w:rFonts w:ascii="Times New Roman" w:hAnsi="Times New Roman" w:cs="Times New Roman"/>
@@ -6576,8 +6593,13 @@
         </w:rPr>
         <w:t xml:space="preserve">  </w:t>
       </w:r>
-      <w:bookmarkStart w:id="62" w:name="_GoBack"/>
-      <w:bookmarkEnd w:id="62"/>
+      <w:commentRangeEnd w:id="62"/>
+      <w:r>
+        <w:rPr>
+          <w:rStyle w:val="CommentReference"/>
+        </w:rPr>
+        <w:commentReference w:id="62"/>
+      </w:r>
     </w:p>
     <w:p>
       <w:pPr>
@@ -7052,6 +7074,7 @@
           <w:b/>
           <w:bCs/>
         </w:rPr>
+        <w:lastRenderedPageBreak/>
         <w:t>E</w:t>
       </w:r>
       <w:r>
@@ -7109,7 +7132,6 @@
         <w:rPr>
           <w:rFonts w:ascii="Times New Roman" w:hAnsi="Times New Roman" w:cs="Times New Roman"/>
         </w:rPr>
-        <w:lastRenderedPageBreak/>
         <w:t>Since acromegaly is caused by an overproduction of GH, we first analy</w:t>
       </w:r>
       <w:r>
@@ -7615,7 +7637,31 @@
         <w:rPr>
           <w:rFonts w:ascii="Times New Roman" w:hAnsi="Times New Roman" w:cs="Times New Roman"/>
         </w:rPr>
-        <w:t xml:space="preserve">=0.51, p=0.042; </w:t>
+        <w:t>=0.51, p=0.04</w:t>
+      </w:r>
+      <w:ins w:id="69" w:author="Dave Bridges" w:date="2013-09-01T11:18:00Z">
+        <w:r>
+          <w:rPr>
+            <w:rFonts w:ascii="Times New Roman" w:hAnsi="Times New Roman" w:cs="Times New Roman"/>
+          </w:rPr>
+          <w:t>3</w:t>
+        </w:r>
+      </w:ins>
+      <w:bookmarkStart w:id="70" w:name="_GoBack"/>
+      <w:bookmarkEnd w:id="70"/>
+      <w:del w:id="71" w:author="Dave Bridges" w:date="2013-09-01T11:18:00Z">
+        <w:r>
+          <w:rPr>
+            <w:rFonts w:ascii="Times New Roman" w:hAnsi="Times New Roman" w:cs="Times New Roman"/>
+          </w:rPr>
+          <w:delText>2</w:delText>
+        </w:r>
+      </w:del>
+      <w:r>
+        <w:rPr>
+          <w:rFonts w:ascii="Times New Roman" w:hAnsi="Times New Roman" w:cs="Times New Roman"/>
+        </w:rPr>
+        <w:t xml:space="preserve">; </w:t>
       </w:r>
       <w:r>
         <w:rPr>
@@ -8166,7 +8212,7 @@
         </w:rPr>
         <w:t>h</w:t>
       </w:r>
-      <w:ins w:id="69" w:author="Dave Bridges" w:date="2013-08-20T09:28:00Z">
+      <w:ins w:id="72" w:author="Dave Bridges" w:date="2013-08-20T09:28:00Z">
         <w:r>
           <w:rPr>
             <w:rFonts w:ascii="Times New Roman" w:hAnsi="Times New Roman" w:cs="Times New Roman"/>
@@ -8210,7 +8256,7 @@
         </w:rPr>
         <w:t>GH</w:t>
       </w:r>
-      <w:ins w:id="70" w:author="Dave Bridges" w:date="2013-08-30T08:40:00Z">
+      <w:ins w:id="73" w:author="Dave Bridges" w:date="2013-08-30T08:40:00Z">
         <w:r>
           <w:rPr>
             <w:rFonts w:ascii="Times New Roman" w:hAnsi="Times New Roman" w:cs="Times New Roman"/>
@@ -9499,7 +9545,7 @@
         </w:rPr>
         <w:t xml:space="preserve">before, and these could account for the </w:t>
       </w:r>
-      <w:del w:id="71" w:author="Dave Bridges" w:date="2013-08-20T09:29:00Z">
+      <w:del w:id="74" w:author="Dave Bridges" w:date="2013-08-20T09:29:00Z">
         <w:r>
           <w:rPr>
             <w:rFonts w:ascii="Times New Roman" w:hAnsi="Times New Roman" w:cs="Times New Roman"/>
@@ -9850,6 +9896,7 @@
         <w:rPr>
           <w:rFonts w:ascii="Times New Roman" w:hAnsi="Times New Roman" w:cs="Times New Roman"/>
         </w:rPr>
+        <w:lastRenderedPageBreak/>
         <w:t>One previously identified candidate</w:t>
       </w:r>
       <w:r>
@@ -9914,7 +9961,7 @@
         </w:rPr>
         <w:t xml:space="preserve"> and thought to contribute to GH-induced insulin resistance</w:t>
       </w:r>
-      <w:ins w:id="72" w:author="Dave Bridges" w:date="2013-08-20T09:29:00Z">
+      <w:ins w:id="75" w:author="Dave Bridges" w:date="2013-08-20T09:29:00Z">
         <w:r>
           <w:rPr>
             <w:rFonts w:ascii="Times New Roman" w:eastAsia="Times New Roman" w:hAnsi="Times New Roman" w:cs="Times New Roman"/>
@@ -9922,7 +9969,7 @@
           <w:t xml:space="preserve"> </w:t>
         </w:r>
       </w:ins>
-      <w:del w:id="73" w:author="Dave Bridges" w:date="2013-08-20T09:29:00Z">
+      <w:del w:id="76" w:author="Dave Bridges" w:date="2013-08-20T09:29:00Z">
         <w:r>
           <w:rPr>
             <w:rFonts w:ascii="Times New Roman" w:eastAsia="Times New Roman" w:hAnsi="Times New Roman" w:cs="Times New Roman"/>
@@ -9961,7 +10008,7 @@
         </w:rPr>
         <w:fldChar w:fldCharType="end"/>
       </w:r>
-      <w:ins w:id="74" w:author="Dave Bridges" w:date="2013-08-20T09:29:00Z">
+      <w:ins w:id="77" w:author="Dave Bridges" w:date="2013-08-20T09:29:00Z">
         <w:r>
           <w:rPr>
             <w:rFonts w:ascii="Times New Roman" w:eastAsia="Times New Roman" w:hAnsi="Times New Roman" w:cs="Times New Roman"/>
@@ -10368,7 +10415,7 @@
         </w:rPr>
         <w:t xml:space="preserve"> </w:t>
       </w:r>
-      <w:del w:id="75" w:author="Dave Bridges" w:date="2013-08-20T09:30:00Z">
+      <w:del w:id="78" w:author="Dave Bridges" w:date="2013-08-20T09:30:00Z">
         <w:r>
           <w:rPr>
             <w:rFonts w:ascii="Times New Roman" w:hAnsi="Times New Roman" w:cs="Times New Roman"/>
@@ -10920,7 +10967,14 @@
         <w:rPr>
           <w:rFonts w:ascii="Times New Roman" w:hAnsi="Times New Roman" w:cs="Times New Roman"/>
         </w:rPr>
-        <w:t>adipose tissue biopsies from GH deficient patients after treatment with GH</w:t>
+        <w:t xml:space="preserve">adipose tissue biopsies </w:t>
+      </w:r>
+      <w:r>
+        <w:rPr>
+          <w:rFonts w:ascii="Times New Roman" w:hAnsi="Times New Roman" w:cs="Times New Roman"/>
+        </w:rPr>
+        <w:lastRenderedPageBreak/>
+        <w:t>from GH deficient patients after treatment with GH</w:t>
       </w:r>
       <w:r>
         <w:rPr>
@@ -12366,6 +12420,7 @@
         <w:rPr>
           <w:rFonts w:ascii="Times New Roman" w:hAnsi="Times New Roman" w:cs="Times New Roman"/>
         </w:rPr>
+        <w:lastRenderedPageBreak/>
         <w:t xml:space="preserve">Another possible link between acromegaly and insulin resistance may be the fatty acid </w:t>
       </w:r>
       <w:proofErr w:type="spellStart"/>
@@ -12676,7 +12731,7 @@
         </w:rPr>
         <w:t>.</w:t>
       </w:r>
-      <w:del w:id="76" w:author="Dave Bridges" w:date="2013-08-20T09:12:00Z">
+      <w:del w:id="79" w:author="Dave Bridges" w:date="2013-08-20T09:12:00Z">
         <w:r>
           <w:rPr>
             <w:rFonts w:ascii="Times New Roman" w:hAnsi="Times New Roman" w:cs="Times New Roman"/>
@@ -13740,7 +13795,16 @@
           <w:color w:val="000000"/>
           <w:shd w:val="clear" w:color="auto" w:fill="FFFFFF"/>
         </w:rPr>
-        <w:t>, see Figure 4E</w:t>
+        <w:t xml:space="preserve">, </w:t>
+      </w:r>
+      <w:r>
+        <w:rPr>
+          <w:rFonts w:ascii="Times New Roman" w:hAnsi="Times New Roman" w:cs="Times New Roman"/>
+          <w:color w:val="000000"/>
+          <w:shd w:val="clear" w:color="auto" w:fill="FFFFFF"/>
+        </w:rPr>
+        <w:lastRenderedPageBreak/>
+        <w:t>see Figure 4E</w:t>
       </w:r>
       <w:r>
         <w:rPr>
@@ -14902,7 +14966,14 @@
         <w:rPr>
           <w:rFonts w:ascii="Times New Roman" w:hAnsi="Times New Roman" w:cs="Times New Roman"/>
         </w:rPr>
-        <w:t xml:space="preserve">Glucocorticoids have profound metabolic effects in adipose tissue </w:t>
+        <w:t xml:space="preserve">Glucocorticoids have profound metabolic </w:t>
+      </w:r>
+      <w:r>
+        <w:rPr>
+          <w:rFonts w:ascii="Times New Roman" w:hAnsi="Times New Roman" w:cs="Times New Roman"/>
+        </w:rPr>
+        <w:lastRenderedPageBreak/>
+        <w:t xml:space="preserve">effects in adipose tissue </w:t>
       </w:r>
       <w:r>
         <w:rPr>
@@ -15094,7 +15165,7 @@
         </w:rPr>
         <w:t xml:space="preserve">Some of these genes may be direct targets of increased GH or IGF-1 signaling in adipose tissue, </w:t>
       </w:r>
-      <w:del w:id="77" w:author="Dave Bridges" w:date="2013-08-30T08:41:00Z">
+      <w:del w:id="80" w:author="Dave Bridges" w:date="2013-08-30T08:41:00Z">
         <w:r>
           <w:rPr>
             <w:rFonts w:ascii="Times New Roman" w:hAnsi="Times New Roman" w:cs="Times New Roman"/>
@@ -15102,7 +15173,7 @@
           <w:delText>wheras</w:delText>
         </w:r>
       </w:del>
-      <w:ins w:id="78" w:author="Dave Bridges" w:date="2013-08-30T08:41:00Z">
+      <w:ins w:id="81" w:author="Dave Bridges" w:date="2013-08-30T08:41:00Z">
         <w:r>
           <w:rPr>
             <w:rFonts w:ascii="Times New Roman" w:hAnsi="Times New Roman" w:cs="Times New Roman"/>
@@ -15286,7 +15357,14 @@
         <w:rPr>
           <w:rFonts w:ascii="Times New Roman" w:hAnsi="Times New Roman" w:cs="Times New Roman"/>
         </w:rPr>
-        <w:t xml:space="preserve">Further studies in animals and cells using knockout or overexpression of specific transcripts </w:t>
+        <w:t xml:space="preserve">Further studies in animals and cells using knockout or </w:t>
+      </w:r>
+      <w:r>
+        <w:rPr>
+          <w:rFonts w:ascii="Times New Roman" w:hAnsi="Times New Roman" w:cs="Times New Roman"/>
+        </w:rPr>
+        <w:lastRenderedPageBreak/>
+        <w:t xml:space="preserve">overexpression of specific transcripts </w:t>
       </w:r>
       <w:r>
         <w:rPr>
@@ -15878,6 +15956,7 @@
           <w:noProof/>
           <w:sz w:val="22"/>
         </w:rPr>
+        <w:lastRenderedPageBreak/>
         <w:t xml:space="preserve">12. </w:t>
       </w:r>
       <w:r>
@@ -16430,6 +16509,7 @@
           <w:noProof/>
           <w:sz w:val="22"/>
         </w:rPr>
+        <w:lastRenderedPageBreak/>
         <w:t xml:space="preserve">24. </w:t>
       </w:r>
       <w:r>
@@ -16982,6 +17062,7 @@
           <w:noProof/>
           <w:sz w:val="22"/>
         </w:rPr>
+        <w:lastRenderedPageBreak/>
         <w:t xml:space="preserve">36. </w:t>
       </w:r>
       <w:r>
@@ -17141,6 +17222,14 @@
           <w:bCs/>
         </w:rPr>
         <w:br w:type="page"/>
+      </w:r>
+      <w:r>
+        <w:rPr>
+          <w:rFonts w:ascii="Times New Roman" w:hAnsi="Times New Roman" w:cs="Times New Roman"/>
+          <w:b/>
+          <w:bCs/>
+        </w:rPr>
+        <w:lastRenderedPageBreak/>
         <w:t>Table Legends:</w:t>
       </w:r>
     </w:p>
@@ -17161,7 +17250,7 @@
         <w:bidi w:val="0"/>
         <w:spacing w:after="0" w:line="480" w:lineRule="auto"/>
         <w:rPr>
-          <w:ins w:id="79" w:author="Dave Bridges" w:date="2013-08-20T09:12:00Z"/>
+          <w:ins w:id="82" w:author="Dave Bridges" w:date="2013-08-20T09:12:00Z"/>
           <w:rFonts w:ascii="Times New Roman" w:hAnsi="Times New Roman" w:cs="Times New Roman"/>
           <w:bCs/>
         </w:rPr>
@@ -17191,7 +17280,7 @@
           <w:bCs/>
         </w:rPr>
       </w:pPr>
-      <w:ins w:id="80" w:author="Dave Bridges" w:date="2013-08-20T09:12:00Z">
+      <w:ins w:id="83" w:author="Dave Bridges" w:date="2013-08-20T09:12:00Z">
         <w:r>
           <w:rPr>
             <w:rFonts w:ascii="Times New Roman" w:hAnsi="Times New Roman" w:cs="Times New Roman"/>
@@ -17241,7 +17330,7 @@
           <w:t xml:space="preserve">  Gene ontology biological process categories enriched</w:t>
         </w:r>
       </w:ins>
-      <w:del w:id="81" w:author="Dave Bridges" w:date="2013-08-20T09:12:00Z">
+      <w:del w:id="84" w:author="Dave Bridges" w:date="2013-08-20T09:12:00Z">
         <w:r>
           <w:rPr>
             <w:rFonts w:ascii="Times New Roman" w:hAnsi="Times New Roman" w:cs="Times New Roman"/>
@@ -17257,7 +17346,7 @@
         </w:rPr>
         <w:t xml:space="preserve"> by </w:t>
       </w:r>
-      <w:ins w:id="82" w:author="Dave Bridges" w:date="2013-08-20T09:12:00Z">
+      <w:ins w:id="85" w:author="Dave Bridges" w:date="2013-08-20T09:12:00Z">
         <w:r>
           <w:rPr>
             <w:rFonts w:ascii="Times New Roman" w:hAnsi="Times New Roman" w:cs="Times New Roman"/>
@@ -17266,7 +17355,7 @@
           <w:t>in transcripts that differ between acromegaly</w:t>
         </w:r>
       </w:ins>
-      <w:del w:id="83" w:author="Dave Bridges" w:date="2013-08-20T09:12:00Z">
+      <w:del w:id="86" w:author="Dave Bridges" w:date="2013-08-20T09:12:00Z">
         <w:r>
           <w:rPr>
             <w:rFonts w:ascii="Times New Roman" w:hAnsi="Times New Roman" w:cs="Times New Roman"/>
@@ -17282,7 +17371,7 @@
         </w:rPr>
         <w:t xml:space="preserve"> and </w:t>
       </w:r>
-      <w:ins w:id="84" w:author="Dave Bridges" w:date="2013-08-20T09:12:00Z">
+      <w:ins w:id="87" w:author="Dave Bridges" w:date="2013-08-20T09:12:00Z">
         <w:r>
           <w:rPr>
             <w:rFonts w:ascii="Times New Roman" w:hAnsi="Times New Roman" w:cs="Times New Roman"/>
@@ -17291,7 +17380,7 @@
           <w:t>control subjects.  DE Genes indicates</w:t>
         </w:r>
       </w:ins>
-      <w:del w:id="85" w:author="Dave Bridges" w:date="2013-08-20T09:12:00Z">
+      <w:del w:id="88" w:author="Dave Bridges" w:date="2013-08-20T09:12:00Z">
         <w:r>
           <w:rPr>
             <w:rFonts w:ascii="Times New Roman" w:hAnsi="Times New Roman" w:cs="Times New Roman"/>
@@ -17307,7 +17396,7 @@
         </w:rPr>
         <w:t xml:space="preserve"> the </w:t>
       </w:r>
-      <w:ins w:id="86" w:author="Dave Bridges" w:date="2013-08-20T09:12:00Z">
+      <w:ins w:id="89" w:author="Dave Bridges" w:date="2013-08-20T09:12:00Z">
         <w:r>
           <w:rPr>
             <w:rFonts w:ascii="Times New Roman" w:hAnsi="Times New Roman" w:cs="Times New Roman"/>
@@ -17325,7 +17414,7 @@
         </w:r>
       </w:ins>
       <w:proofErr w:type="gramEnd"/>
-      <w:del w:id="87" w:author="Dave Bridges" w:date="2013-08-20T09:12:00Z">
+      <w:del w:id="90" w:author="Dave Bridges" w:date="2013-08-20T09:12:00Z">
         <w:r>
           <w:rPr>
             <w:rFonts w:ascii="Times New Roman" w:hAnsi="Times New Roman" w:cs="Times New Roman"/>
@@ -17347,7 +17436,7 @@
         <w:bidi w:val="0"/>
         <w:spacing w:after="0" w:line="480" w:lineRule="auto"/>
         <w:rPr>
-          <w:ins w:id="88" w:author="Dave Bridges" w:date="2013-08-20T09:12:00Z"/>
+          <w:ins w:id="91" w:author="Dave Bridges" w:date="2013-08-20T09:12:00Z"/>
           <w:rFonts w:ascii="Times New Roman" w:hAnsi="Times New Roman" w:cs="Times New Roman"/>
           <w:bCs/>
         </w:rPr>
@@ -17358,7 +17447,7 @@
         <w:bidi w:val="0"/>
         <w:spacing w:after="0" w:line="480" w:lineRule="auto"/>
         <w:rPr>
-          <w:ins w:id="89" w:author="Dave Bridges" w:date="2013-08-20T09:12:00Z"/>
+          <w:ins w:id="92" w:author="Dave Bridges" w:date="2013-08-20T09:12:00Z"/>
           <w:rFonts w:ascii="Times New Roman" w:hAnsi="Times New Roman" w:cs="Times New Roman"/>
           <w:bCs/>
         </w:rPr>
@@ -18314,6 +18403,25 @@
           <w:rtl/>
         </w:rPr>
         <w:t>250 words</w:t>
+      </w:r>
+    </w:p>
+  </w:comment>
+  <w:comment w:id="62" w:author="Dave Bridges" w:date="2013-08-30T08:54:00Z" w:initials="DB">
+    <w:p>
+      <w:pPr>
+        <w:pStyle w:val="CommentText"/>
+      </w:pPr>
+      <w:r>
+        <w:rPr>
+          <w:rStyle w:val="CommentReference"/>
+        </w:rPr>
+        <w:annotationRef/>
+      </w:r>
+      <w:r>
+        <w:rPr>
+          <w:rtl/>
+        </w:rPr>
+        <w:t>add more information here</w:t>
       </w:r>
     </w:p>
   </w:comment>
@@ -20947,7 +21055,7 @@
 </file>
 
 <file path=customXml/itemProps1.xml><?xml version="1.0" encoding="utf-8"?>
-<ds:datastoreItem xmlns:ds="http://schemas.openxmlformats.org/officeDocument/2006/customXml" ds:itemID="{A69CDAB1-E6D2-6248-8E11-4B9E4B69A55E}">
+<ds:datastoreItem xmlns:ds="http://schemas.openxmlformats.org/officeDocument/2006/customXml" ds:itemID="{A6D608BC-9E9B-4E4C-B621-1C26DE0D174A}">
   <ds:schemaRefs>
     <ds:schemaRef ds:uri="http://schemas.openxmlformats.org/officeDocument/2006/bibliography"/>
   </ds:schemaRefs>
@@ -20955,7 +21063,7 @@
 </file>
 
 <file path=customXml/itemProps2.xml><?xml version="1.0" encoding="utf-8"?>
-<ds:datastoreItem xmlns:ds="http://schemas.openxmlformats.org/officeDocument/2006/customXml" ds:itemID="{13AB1021-2552-3641-8976-E50806A12A09}">
+<ds:datastoreItem xmlns:ds="http://schemas.openxmlformats.org/officeDocument/2006/customXml" ds:itemID="{E97D84C4-0CF6-4C45-8173-7696AA184D4F}">
   <ds:schemaRefs>
     <ds:schemaRef ds:uri="http://schemas.openxmlformats.org/officeDocument/2006/bibliography"/>
   </ds:schemaRefs>
@@ -20963,7 +21071,7 @@
 </file>
 
 <file path=customXml/itemProps3.xml><?xml version="1.0" encoding="utf-8"?>
-<ds:datastoreItem xmlns:ds="http://schemas.openxmlformats.org/officeDocument/2006/customXml" ds:itemID="{1475E65D-F03C-9A41-8768-F4CCA055E8B2}">
+<ds:datastoreItem xmlns:ds="http://schemas.openxmlformats.org/officeDocument/2006/customXml" ds:itemID="{5C19F18F-D823-2A44-B791-528CC131BB07}">
   <ds:schemaRefs>
     <ds:schemaRef ds:uri="http://schemas.openxmlformats.org/officeDocument/2006/bibliography"/>
   </ds:schemaRefs>
@@ -20971,7 +21079,7 @@
 </file>
 
 <file path=customXml/itemProps4.xml><?xml version="1.0" encoding="utf-8"?>
-<ds:datastoreItem xmlns:ds="http://schemas.openxmlformats.org/officeDocument/2006/customXml" ds:itemID="{7786683F-5299-6A41-A287-F2BEC4878133}">
+<ds:datastoreItem xmlns:ds="http://schemas.openxmlformats.org/officeDocument/2006/customXml" ds:itemID="{9349C73E-6B3F-A145-92F3-3D6DC66CFA63}">
   <ds:schemaRefs>
     <ds:schemaRef ds:uri="http://schemas.openxmlformats.org/officeDocument/2006/bibliography"/>
   </ds:schemaRefs>
@@ -20979,7 +21087,7 @@
 </file>
 
 <file path=customXml/itemProps5.xml><?xml version="1.0" encoding="utf-8"?>
-<ds:datastoreItem xmlns:ds="http://schemas.openxmlformats.org/officeDocument/2006/customXml" ds:itemID="{AA98E9CB-E5FB-1845-9ADB-00C547EC9CCA}">
+<ds:datastoreItem xmlns:ds="http://schemas.openxmlformats.org/officeDocument/2006/customXml" ds:itemID="{1B3CA907-E268-0140-B1A6-95045718338A}">
   <ds:schemaRefs>
     <ds:schemaRef ds:uri="http://schemas.openxmlformats.org/officeDocument/2006/bibliography"/>
   </ds:schemaRefs>
@@ -20987,7 +21095,7 @@
 </file>
 
 <file path=customXml/itemProps6.xml><?xml version="1.0" encoding="utf-8"?>
-<ds:datastoreItem xmlns:ds="http://schemas.openxmlformats.org/officeDocument/2006/customXml" ds:itemID="{A38DF353-C1D2-BA44-ABF8-91553D2FD038}">
+<ds:datastoreItem xmlns:ds="http://schemas.openxmlformats.org/officeDocument/2006/customXml" ds:itemID="{B5E40934-C24D-5446-9828-B18D0AAB87F6}">
   <ds:schemaRefs>
     <ds:schemaRef ds:uri="http://schemas.openxmlformats.org/officeDocument/2006/bibliography"/>
   </ds:schemaRefs>

</xml_diff>

<commit_message>
Updated manuscript with some notes about the GO analysis
</commit_message>
<xml_diff>
--- a/manuscript/manuscript.docx
+++ b/manuscript/manuscript.docx
@@ -1479,8 +1479,6 @@
           <w:t xml:space="preserve"> </w:t>
         </w:r>
       </w:ins>
-      <w:bookmarkStart w:id="1" w:name="_GoBack"/>
-      <w:bookmarkEnd w:id="1"/>
       <w:r>
         <w:rPr>
           <w:rFonts w:asciiTheme="majorBidi" w:eastAsia="Times New Roman" w:hAnsiTheme="majorBidi" w:cstheme="majorBidi"/>
@@ -6206,26 +6204,50 @@
         <w:rPr>
           <w:rFonts w:ascii="Times New Roman" w:hAnsi="Times New Roman" w:cs="Times New Roman"/>
         </w:rPr>
-        <w:t xml:space="preserve">  There was no significant enrichment of </w:t>
-      </w:r>
-      <w:r>
-        <w:rPr>
-          <w:rFonts w:ascii="Times New Roman" w:hAnsi="Times New Roman" w:cs="Times New Roman"/>
-        </w:rPr>
-        <w:t xml:space="preserve">genes in </w:t>
-      </w:r>
-      <w:r>
-        <w:rPr>
-          <w:rFonts w:ascii="Times New Roman" w:hAnsi="Times New Roman" w:cs="Times New Roman"/>
-        </w:rPr>
-        <w:t xml:space="preserve">molecular function gene ontology categories, or KEGG pathways. </w:t>
-      </w:r>
-      <w:r>
-        <w:rPr>
-          <w:rFonts w:ascii="Times New Roman" w:hAnsi="Times New Roman" w:cs="Times New Roman"/>
-        </w:rPr>
         <w:t xml:space="preserve">  </w:t>
       </w:r>
+      <w:del w:id="1" w:author="Dave Bridges" w:date="2013-09-29T07:56:00Z">
+        <w:r>
+          <w:rPr>
+            <w:rFonts w:ascii="Times New Roman" w:hAnsi="Times New Roman" w:cs="Times New Roman"/>
+          </w:rPr>
+          <w:delText xml:space="preserve">There was no significant enrichment of </w:delText>
+        </w:r>
+        <w:r>
+          <w:rPr>
+            <w:rFonts w:ascii="Times New Roman" w:hAnsi="Times New Roman" w:cs="Times New Roman"/>
+          </w:rPr>
+          <w:delText xml:space="preserve">genes in </w:delText>
+        </w:r>
+        <w:r>
+          <w:rPr>
+            <w:rFonts w:ascii="Times New Roman" w:hAnsi="Times New Roman" w:cs="Times New Roman"/>
+          </w:rPr>
+          <w:delText xml:space="preserve">molecular function gene ontology categories, or KEGG pathways. </w:delText>
+        </w:r>
+        <w:r>
+          <w:rPr>
+            <w:rFonts w:ascii="Times New Roman" w:hAnsi="Times New Roman" w:cs="Times New Roman"/>
+          </w:rPr>
+          <w:delText xml:space="preserve">  </w:delText>
+        </w:r>
+      </w:del>
+      <w:ins w:id="2" w:author="Dave Bridges" w:date="2013-09-29T07:56:00Z">
+        <w:r>
+          <w:rPr>
+            <w:rFonts w:ascii="Times New Roman" w:hAnsi="Times New Roman" w:cs="Times New Roman"/>
+          </w:rPr>
+          <w:t>These included several categories specifically related to steroid biogenesis</w:t>
+        </w:r>
+      </w:ins>
+      <w:ins w:id="3" w:author="Dave Bridges" w:date="2013-09-29T07:58:00Z">
+        <w:r>
+          <w:rPr>
+            <w:rFonts w:ascii="Times New Roman" w:hAnsi="Times New Roman" w:cs="Times New Roman"/>
+          </w:rPr>
+          <w:t>, indicating a novel alteration in sterol metabolism in acromegaly patients.  We tested for enrichment of KEGG biochemical pathways, but no pathways were significantly altered in our data.</w:t>
+        </w:r>
+      </w:ins>
     </w:p>
     <w:p>
       <w:pPr>
@@ -6443,7 +6465,14 @@
         <w:rPr>
           <w:rFonts w:ascii="Times New Roman" w:hAnsi="Times New Roman" w:cs="Times New Roman"/>
         </w:rPr>
-        <w:t xml:space="preserve"> probes in that dataset. From examination of these </w:t>
+        <w:t xml:space="preserve"> probes in that </w:t>
+      </w:r>
+      <w:r>
+        <w:rPr>
+          <w:rFonts w:ascii="Times New Roman" w:hAnsi="Times New Roman" w:cs="Times New Roman"/>
+        </w:rPr>
+        <w:lastRenderedPageBreak/>
+        <w:t xml:space="preserve">dataset. From examination of these </w:t>
       </w:r>
       <w:proofErr w:type="spellStart"/>
       <w:r>
@@ -6499,14 +6528,7 @@
         <w:rPr>
           <w:rFonts w:ascii="Times New Roman" w:hAnsi="Times New Roman" w:cs="Times New Roman"/>
         </w:rPr>
-        <w:t xml:space="preserve">altered in the same direction in a </w:t>
-      </w:r>
-      <w:r>
-        <w:rPr>
-          <w:rFonts w:ascii="Times New Roman" w:hAnsi="Times New Roman" w:cs="Times New Roman"/>
-        </w:rPr>
-        <w:lastRenderedPageBreak/>
-        <w:t>statistically significant manner  (or 1</w:t>
+        <w:t>altered in the same direction in a statistically significant manner  (or 1</w:t>
       </w:r>
       <w:r>
         <w:rPr>
@@ -7666,7 +7688,14 @@
         <w:rPr>
           <w:rFonts w:ascii="Times New Roman" w:hAnsi="Times New Roman" w:cs="Times New Roman"/>
         </w:rPr>
-        <w:t xml:space="preserve">The induction in adipose tissue has not been described </w:t>
+        <w:t xml:space="preserve">The induction in adipose tissue has not been </w:t>
+      </w:r>
+      <w:r>
+        <w:rPr>
+          <w:rFonts w:ascii="Times New Roman" w:hAnsi="Times New Roman" w:cs="Times New Roman"/>
+        </w:rPr>
+        <w:lastRenderedPageBreak/>
+        <w:t xml:space="preserve">described </w:t>
       </w:r>
       <w:r>
         <w:rPr>
@@ -7741,7 +7770,6 @@
         <w:rPr>
           <w:rFonts w:ascii="Times New Roman" w:hAnsi="Times New Roman" w:cs="Times New Roman"/>
         </w:rPr>
-        <w:lastRenderedPageBreak/>
         <w:t>We also observed</w:t>
       </w:r>
       <w:r>
@@ -8942,6 +8970,7 @@
         <w:rPr>
           <w:rFonts w:ascii="Times New Roman" w:hAnsi="Times New Roman" w:cs="Times New Roman"/>
         </w:rPr>
+        <w:lastRenderedPageBreak/>
         <w:t>One previously identified candidate</w:t>
       </w:r>
       <w:r>
@@ -9004,14 +9033,7 @@
         <w:rPr>
           <w:rFonts w:ascii="Times New Roman" w:eastAsia="Times New Roman" w:hAnsi="Times New Roman" w:cs="Times New Roman"/>
         </w:rPr>
-        <w:t xml:space="preserve"> and thought </w:t>
-      </w:r>
-      <w:r>
-        <w:rPr>
-          <w:rFonts w:ascii="Times New Roman" w:eastAsia="Times New Roman" w:hAnsi="Times New Roman" w:cs="Times New Roman"/>
-        </w:rPr>
-        <w:lastRenderedPageBreak/>
-        <w:t>to contribute to GH-induced insulin resistance</w:t>
+        <w:t xml:space="preserve"> and thought to contribute to GH-induced insulin resistance</w:t>
       </w:r>
       <w:r>
         <w:rPr>
@@ -9929,50 +9951,42 @@
         </w:rPr>
         <w:t xml:space="preserve">more highly </w:t>
       </w:r>
+      <w:r>
+        <w:rPr>
+          <w:rFonts w:ascii="Times New Roman" w:hAnsi="Times New Roman" w:cs="Times New Roman"/>
+        </w:rPr>
+        <w:t xml:space="preserve">expressed in acromegaly patients (figure). </w:t>
+      </w:r>
+      <w:r>
+        <w:rPr>
+          <w:rFonts w:ascii="Times New Roman" w:hAnsi="Times New Roman" w:cs="Times New Roman"/>
+        </w:rPr>
+        <w:t>A strong i</w:t>
+      </w:r>
+      <w:r>
+        <w:rPr>
+          <w:rFonts w:ascii="Times New Roman" w:hAnsi="Times New Roman" w:cs="Times New Roman"/>
+        </w:rPr>
+        <w:t>nduction of LPL</w:t>
+      </w:r>
+      <w:r>
+        <w:rPr>
+          <w:rFonts w:ascii="Times New Roman" w:hAnsi="Times New Roman" w:cs="Times New Roman"/>
+        </w:rPr>
+        <w:t xml:space="preserve"> expression in response </w:t>
+      </w:r>
       <w:proofErr w:type="gramStart"/>
       <w:r>
         <w:rPr>
           <w:rFonts w:ascii="Times New Roman" w:hAnsi="Times New Roman" w:cs="Times New Roman"/>
         </w:rPr>
-        <w:t>expressed  in</w:t>
+        <w:t>to</w:t>
       </w:r>
       <w:proofErr w:type="gramEnd"/>
       <w:r>
         <w:rPr>
           <w:rFonts w:ascii="Times New Roman" w:hAnsi="Times New Roman" w:cs="Times New Roman"/>
         </w:rPr>
-        <w:t xml:space="preserve"> acromegaly patients (figure). </w:t>
-      </w:r>
-      <w:r>
-        <w:rPr>
-          <w:rFonts w:ascii="Times New Roman" w:hAnsi="Times New Roman" w:cs="Times New Roman"/>
-        </w:rPr>
-        <w:t>A strong i</w:t>
-      </w:r>
-      <w:r>
-        <w:rPr>
-          <w:rFonts w:ascii="Times New Roman" w:hAnsi="Times New Roman" w:cs="Times New Roman"/>
-        </w:rPr>
-        <w:t>nduction of LPL</w:t>
-      </w:r>
-      <w:r>
-        <w:rPr>
-          <w:rFonts w:ascii="Times New Roman" w:hAnsi="Times New Roman" w:cs="Times New Roman"/>
-        </w:rPr>
-        <w:t xml:space="preserve"> expression in response </w:t>
-      </w:r>
-      <w:proofErr w:type="gramStart"/>
-      <w:r>
-        <w:rPr>
-          <w:rFonts w:ascii="Times New Roman" w:hAnsi="Times New Roman" w:cs="Times New Roman"/>
-        </w:rPr>
-        <w:t>to</w:t>
-      </w:r>
-      <w:proofErr w:type="gramEnd"/>
-      <w:r>
-        <w:rPr>
-          <w:rFonts w:ascii="Times New Roman" w:hAnsi="Times New Roman" w:cs="Times New Roman"/>
-        </w:rPr>
         <w:t xml:space="preserve"> GH </w:t>
       </w:r>
       <w:r>
@@ -10042,7 +10056,14 @@
         <w:rPr>
           <w:rFonts w:ascii="Times New Roman" w:hAnsi="Times New Roman" w:cs="Times New Roman"/>
         </w:rPr>
-        <w:t>adipose tissue biopsies from GH deficient patients after treatment with GH</w:t>
+        <w:t xml:space="preserve">adipose tissue biopsies from GH deficient patients after treatment </w:t>
+      </w:r>
+      <w:r>
+        <w:rPr>
+          <w:rFonts w:ascii="Times New Roman" w:hAnsi="Times New Roman" w:cs="Times New Roman"/>
+        </w:rPr>
+        <w:lastRenderedPageBreak/>
+        <w:t>with GH</w:t>
       </w:r>
       <w:r>
         <w:rPr>
@@ -10211,7 +10232,6 @@
         <w:rPr>
           <w:rFonts w:ascii="Times New Roman" w:hAnsi="Times New Roman" w:cs="Times New Roman"/>
         </w:rPr>
-        <w:lastRenderedPageBreak/>
         <w:t>In addition to these lipase genes, t</w:t>
       </w:r>
       <w:r>
@@ -11427,7 +11447,14 @@
         <w:rPr>
           <w:rFonts w:ascii="Times New Roman" w:hAnsi="Times New Roman" w:cs="Times New Roman"/>
         </w:rPr>
-        <w:t>The net effect of these two changes is predicted to enhance glucocorticoid-responsive effects</w:t>
+        <w:t xml:space="preserve">The net effect of these two changes is predicted to enhance </w:t>
+      </w:r>
+      <w:r>
+        <w:rPr>
+          <w:rFonts w:ascii="Times New Roman" w:hAnsi="Times New Roman" w:cs="Times New Roman"/>
+        </w:rPr>
+        <w:lastRenderedPageBreak/>
+        <w:t>glucocorticoid-responsive effects</w:t>
       </w:r>
       <w:r>
         <w:rPr>
@@ -11882,6 +11909,7 @@
           <w:noProof/>
           <w:sz w:val="22"/>
         </w:rPr>
+        <w:lastRenderedPageBreak/>
         <w:t xml:space="preserve">2. </w:t>
       </w:r>
       <w:r>
@@ -11954,16 +11982,7 @@
           <w:noProof/>
           <w:sz w:val="22"/>
         </w:rPr>
-        <w:t xml:space="preserve"> 2010 Biological effects of growth hormone on carbohydrate and lipid metabolism. Growth hormone &amp; IGF research : </w:t>
-      </w:r>
-      <w:r>
-        <w:rPr>
-          <w:rFonts w:ascii="Times New Roman" w:hAnsi="Times New Roman"/>
-          <w:noProof/>
-          <w:sz w:val="22"/>
-        </w:rPr>
-        <w:lastRenderedPageBreak/>
-        <w:t>official journal of the Growth Hormone Research Society and the International IGF Research Society 20:1–7</w:t>
+        <w:t xml:space="preserve"> 2010 Biological effects of growth hormone on carbohydrate and lipid metabolism. Growth hormone &amp; IGF research : official journal of the Growth Hormone Research Society and the International IGF Research Society 20:1–7</w:t>
       </w:r>
     </w:p>
     <w:p>
@@ -12515,7 +12534,16 @@
           <w:noProof/>
           <w:sz w:val="22"/>
         </w:rPr>
-        <w:t xml:space="preserve"> 2006 GH receptor signaling in skeletal muscle and adipose tissue in human subjects following exposure to an intravenous GH bolus. American journal of physiology. Endocrinology and metabolism 291:E899–905</w:t>
+        <w:t xml:space="preserve"> 2006 GH receptor signaling in skeletal muscle and adipose tissue in human subjects following </w:t>
+      </w:r>
+      <w:r>
+        <w:rPr>
+          <w:rFonts w:ascii="Times New Roman" w:hAnsi="Times New Roman"/>
+          <w:noProof/>
+          <w:sz w:val="22"/>
+        </w:rPr>
+        <w:lastRenderedPageBreak/>
+        <w:t>exposure to an intravenous GH bolus. American journal of physiology. Endocrinology and metabolism 291:E899–905</w:t>
       </w:r>
     </w:p>
     <w:p>
@@ -12581,7 +12609,6 @@
           <w:noProof/>
           <w:sz w:val="22"/>
         </w:rPr>
-        <w:lastRenderedPageBreak/>
         <w:t xml:space="preserve">17. </w:t>
       </w:r>
       <w:r>
@@ -13088,6 +13115,7 @@
           <w:noProof/>
           <w:sz w:val="22"/>
         </w:rPr>
+        <w:lastRenderedPageBreak/>
         <w:t xml:space="preserve">28. </w:t>
       </w:r>
       <w:r>
@@ -13180,7 +13208,6 @@
           <w:noProof/>
           <w:sz w:val="22"/>
         </w:rPr>
-        <w:lastRenderedPageBreak/>
         <w:t xml:space="preserve">30. </w:t>
       </w:r>
       <w:r>
@@ -13444,25 +13471,17 @@
           <w:rFonts w:ascii="Times New Roman" w:hAnsi="Times New Roman" w:cs="Times New Roman"/>
           <w:bCs/>
         </w:rPr>
-        <w:t xml:space="preserve">  </w:t>
-      </w:r>
-      <w:proofErr w:type="gramStart"/>
-      <w:r>
-        <w:rPr>
-          <w:rFonts w:ascii="Times New Roman" w:hAnsi="Times New Roman" w:cs="Times New Roman"/>
-          <w:bCs/>
-        </w:rPr>
-        <w:t xml:space="preserve">Gene ontology biological process categories </w:t>
-      </w:r>
-      <w:proofErr w:type="spellStart"/>
-      <w:r>
-        <w:rPr>
-          <w:rFonts w:ascii="Times New Roman" w:hAnsi="Times New Roman" w:cs="Times New Roman"/>
-          <w:bCs/>
-        </w:rPr>
-        <w:t>enrichedenriched</w:t>
-      </w:r>
-      <w:proofErr w:type="spellEnd"/>
+        <w:t xml:space="preserve">  Gene ontology biological process categories enriched</w:t>
+      </w:r>
+      <w:del w:id="4" w:author="Dave Bridges" w:date="2013-09-29T08:04:00Z">
+        <w:r>
+          <w:rPr>
+            <w:rFonts w:ascii="Times New Roman" w:hAnsi="Times New Roman" w:cs="Times New Roman"/>
+            <w:bCs/>
+          </w:rPr>
+          <w:delText>enriched</w:delText>
+        </w:r>
+      </w:del>
       <w:r>
         <w:rPr>
           <w:rFonts w:ascii="Times New Roman" w:hAnsi="Times New Roman" w:cs="Times New Roman"/>
@@ -13475,17 +13494,17 @@
           <w:rFonts w:ascii="Times New Roman" w:hAnsi="Times New Roman" w:cs="Times New Roman"/>
           <w:bCs/>
         </w:rPr>
-        <w:t xml:space="preserve">in transcripts that differ between </w:t>
-      </w:r>
-      <w:proofErr w:type="spellStart"/>
-      <w:r>
-        <w:rPr>
-          <w:rFonts w:ascii="Times New Roman" w:hAnsi="Times New Roman" w:cs="Times New Roman"/>
-          <w:bCs/>
-        </w:rPr>
-        <w:t>acromegalyacromegaly</w:t>
-      </w:r>
-      <w:proofErr w:type="spellEnd"/>
+        <w:t>in transcripts that differ between acromegaly</w:t>
+      </w:r>
+      <w:del w:id="5" w:author="Dave Bridges" w:date="2013-09-29T08:04:00Z">
+        <w:r>
+          <w:rPr>
+            <w:rFonts w:ascii="Times New Roman" w:hAnsi="Times New Roman" w:cs="Times New Roman"/>
+            <w:bCs/>
+          </w:rPr>
+          <w:delText>acromegaly</w:delText>
+        </w:r>
+      </w:del>
       <w:r>
         <w:rPr>
           <w:rFonts w:ascii="Times New Roman" w:hAnsi="Times New Roman" w:cs="Times New Roman"/>
@@ -13498,41 +13517,17 @@
           <w:rFonts w:ascii="Times New Roman" w:hAnsi="Times New Roman" w:cs="Times New Roman"/>
           <w:bCs/>
         </w:rPr>
-        <w:t>control subjects.</w:t>
-      </w:r>
-      <w:proofErr w:type="gramEnd"/>
-      <w:r>
-        <w:rPr>
-          <w:rFonts w:ascii="Times New Roman" w:hAnsi="Times New Roman" w:cs="Times New Roman"/>
-          <w:bCs/>
-        </w:rPr>
-        <w:t xml:space="preserve">  DE </w:t>
-      </w:r>
-      <w:proofErr w:type="gramStart"/>
-      <w:r>
-        <w:rPr>
-          <w:rFonts w:ascii="Times New Roman" w:hAnsi="Times New Roman" w:cs="Times New Roman"/>
-          <w:bCs/>
-        </w:rPr>
-        <w:t>Genes</w:t>
-      </w:r>
-      <w:proofErr w:type="gramEnd"/>
-      <w:r>
-        <w:rPr>
-          <w:rFonts w:ascii="Times New Roman" w:hAnsi="Times New Roman" w:cs="Times New Roman"/>
-          <w:bCs/>
-        </w:rPr>
-        <w:t xml:space="preserve"> </w:t>
-      </w:r>
-      <w:proofErr w:type="spellStart"/>
-      <w:r>
-        <w:rPr>
-          <w:rFonts w:ascii="Times New Roman" w:hAnsi="Times New Roman" w:cs="Times New Roman"/>
-          <w:bCs/>
-        </w:rPr>
-        <w:t>indicatesindicates</w:t>
-      </w:r>
-      <w:proofErr w:type="spellEnd"/>
+        <w:t>control subjects.  DE Genes indicates</w:t>
+      </w:r>
+      <w:del w:id="6" w:author="Dave Bridges" w:date="2013-09-29T08:04:00Z">
+        <w:r>
+          <w:rPr>
+            <w:rFonts w:ascii="Times New Roman" w:hAnsi="Times New Roman" w:cs="Times New Roman"/>
+            <w:bCs/>
+          </w:rPr>
+          <w:delText>indicates</w:delText>
+        </w:r>
+      </w:del>
       <w:r>
         <w:rPr>
           <w:rFonts w:ascii="Times New Roman" w:hAnsi="Times New Roman" w:cs="Times New Roman"/>
@@ -13545,17 +13540,67 @@
           <w:rFonts w:ascii="Times New Roman" w:hAnsi="Times New Roman" w:cs="Times New Roman"/>
           <w:bCs/>
         </w:rPr>
-        <w:t>number of differentially expressed genes in this category, Total is the total number of genes in that category.  There were no significantly enriched gene ontology molecular function categories or KEGG pathways</w:t>
-      </w:r>
-      <w:proofErr w:type="gramStart"/>
-      <w:r>
-        <w:rPr>
-          <w:rFonts w:ascii="Times New Roman" w:hAnsi="Times New Roman" w:cs="Times New Roman"/>
-          <w:bCs/>
-        </w:rPr>
-        <w:t>..</w:t>
-      </w:r>
-      <w:proofErr w:type="gramEnd"/>
+        <w:t xml:space="preserve">number of differentially expressed genes in this category, Total is the total number of genes in that category.  There were no significantly enriched </w:t>
+      </w:r>
+      <w:del w:id="7" w:author="Dave Bridges" w:date="2013-09-29T08:05:00Z">
+        <w:r>
+          <w:rPr>
+            <w:rFonts w:ascii="Times New Roman" w:hAnsi="Times New Roman" w:cs="Times New Roman"/>
+            <w:bCs/>
+          </w:rPr>
+          <w:delText xml:space="preserve">gene ontology molecular function categories or </w:delText>
+        </w:r>
+      </w:del>
+      <w:r>
+        <w:rPr>
+          <w:rFonts w:ascii="Times New Roman" w:hAnsi="Times New Roman" w:cs="Times New Roman"/>
+          <w:bCs/>
+        </w:rPr>
+        <w:t>KEGG pathways.</w:t>
+      </w:r>
+      <w:ins w:id="8" w:author="Dave Bridges" w:date="2013-09-29T08:05:00Z">
+        <w:r>
+          <w:rPr>
+            <w:rFonts w:ascii="Times New Roman" w:hAnsi="Times New Roman" w:cs="Times New Roman"/>
+            <w:bCs/>
+          </w:rPr>
+          <w:t xml:space="preserve">  With the exception of </w:t>
+        </w:r>
+        <w:proofErr w:type="spellStart"/>
+        <w:r>
+          <w:rPr>
+            <w:rFonts w:ascii="Times New Roman" w:hAnsi="Times New Roman" w:cs="Times New Roman"/>
+            <w:bCs/>
+          </w:rPr>
+          <w:t>oxidoreductase</w:t>
+        </w:r>
+        <w:proofErr w:type="spellEnd"/>
+        <w:r>
+          <w:rPr>
+            <w:rFonts w:ascii="Times New Roman" w:hAnsi="Times New Roman" w:cs="Times New Roman"/>
+            <w:bCs/>
+          </w:rPr>
+          <w:t xml:space="preserve"> activity (a molecular function GO Term), all categories are biological processes</w:t>
+        </w:r>
+      </w:ins>
+      <w:ins w:id="9" w:author="Dave Bridges" w:date="2013-09-29T08:06:00Z">
+        <w:r>
+          <w:rPr>
+            <w:rFonts w:ascii="Times New Roman" w:hAnsi="Times New Roman" w:cs="Times New Roman"/>
+            <w:bCs/>
+          </w:rPr>
+          <w:t>.</w:t>
+        </w:r>
+      </w:ins>
+      <w:del w:id="10" w:author="Dave Bridges" w:date="2013-09-29T08:05:00Z">
+        <w:r>
+          <w:rPr>
+            <w:rFonts w:ascii="Times New Roman" w:hAnsi="Times New Roman" w:cs="Times New Roman"/>
+            <w:bCs/>
+          </w:rPr>
+          <w:delText>.</w:delText>
+        </w:r>
+      </w:del>
     </w:p>
     <w:p>
       <w:pPr>
@@ -13876,7 +13921,16 @@
           <w:rFonts w:ascii="Times New Roman" w:hAnsi="Times New Roman" w:cs="Times New Roman"/>
           <w:bCs/>
         </w:rPr>
-        <w:t xml:space="preserve">.  Individual values are colored as the log fold change for a particular gene in a particular subject compared to the average expression of that gene across all cohorts, with brown indicating less </w:t>
+        <w:t>.  Individu</w:t>
+      </w:r>
+      <w:bookmarkStart w:id="11" w:name="_GoBack"/>
+      <w:bookmarkEnd w:id="11"/>
+      <w:r>
+        <w:rPr>
+          <w:rFonts w:ascii="Times New Roman" w:hAnsi="Times New Roman" w:cs="Times New Roman"/>
+          <w:bCs/>
+        </w:rPr>
+        <w:t xml:space="preserve">al values are colored as the log fold change for a particular gene in a particular subject compared to the average expression of that gene across all cohorts, with brown indicating less </w:t>
       </w:r>
       <w:r>
         <w:rPr>
@@ -17166,7 +17220,7 @@
 </file>
 
 <file path=customXml/itemProps1.xml><?xml version="1.0" encoding="utf-8"?>
-<ds:datastoreItem xmlns:ds="http://schemas.openxmlformats.org/officeDocument/2006/customXml" ds:itemID="{9C71B78E-2573-410E-B432-3294520C198D}">
+<ds:datastoreItem xmlns:ds="http://schemas.openxmlformats.org/officeDocument/2006/customXml" ds:itemID="{66DD5094-B82E-164C-AED0-0E7C7CD2B69B}">
   <ds:schemaRefs>
     <ds:schemaRef ds:uri="http://schemas.openxmlformats.org/officeDocument/2006/bibliography"/>
   </ds:schemaRefs>
@@ -17174,6 +17228,30 @@
 </file>
 
 <file path=customXml/itemProps10.xml><?xml version="1.0" encoding="utf-8"?>
+<ds:datastoreItem xmlns:ds="http://schemas.openxmlformats.org/officeDocument/2006/customXml" ds:itemID="{815A9AEA-B810-1043-952E-8F37A2AC9547}">
+  <ds:schemaRefs>
+    <ds:schemaRef ds:uri="http://schemas.openxmlformats.org/officeDocument/2006/bibliography"/>
+  </ds:schemaRefs>
+</ds:datastoreItem>
+</file>
+
+<file path=customXml/itemProps11.xml><?xml version="1.0" encoding="utf-8"?>
+<ds:datastoreItem xmlns:ds="http://schemas.openxmlformats.org/officeDocument/2006/customXml" ds:itemID="{C347D71F-8FD4-0A46-BA06-A13192BBE8B0}">
+  <ds:schemaRefs>
+    <ds:schemaRef ds:uri="http://schemas.openxmlformats.org/officeDocument/2006/bibliography"/>
+  </ds:schemaRefs>
+</ds:datastoreItem>
+</file>
+
+<file path=customXml/itemProps12.xml><?xml version="1.0" encoding="utf-8"?>
+<ds:datastoreItem xmlns:ds="http://schemas.openxmlformats.org/officeDocument/2006/customXml" ds:itemID="{7F1DD59E-6735-AF4D-A66C-5598B4A1C6F7}">
+  <ds:schemaRefs>
+    <ds:schemaRef ds:uri="http://schemas.openxmlformats.org/officeDocument/2006/bibliography"/>
+  </ds:schemaRefs>
+</ds:datastoreItem>
+</file>
+
+<file path=customXml/itemProps2.xml><?xml version="1.0" encoding="utf-8"?>
 <ds:datastoreItem xmlns:ds="http://schemas.openxmlformats.org/officeDocument/2006/customXml" ds:itemID="{D0C73638-1EE1-8143-A65B-0F1154DF3AB9}">
   <ds:schemaRefs>
     <ds:schemaRef ds:uri="http://schemas.openxmlformats.org/officeDocument/2006/bibliography"/>
@@ -17181,7 +17259,7 @@
 </ds:datastoreItem>
 </file>
 
-<file path=customXml/itemProps11.xml><?xml version="1.0" encoding="utf-8"?>
+<file path=customXml/itemProps3.xml><?xml version="1.0" encoding="utf-8"?>
 <ds:datastoreItem xmlns:ds="http://schemas.openxmlformats.org/officeDocument/2006/customXml" ds:itemID="{5DE00C29-126A-B44F-BB26-18BE305EBD0F}">
   <ds:schemaRefs>
     <ds:schemaRef ds:uri="http://schemas.openxmlformats.org/officeDocument/2006/bibliography"/>
@@ -17189,7 +17267,7 @@
 </ds:datastoreItem>
 </file>
 
-<file path=customXml/itemProps12.xml><?xml version="1.0" encoding="utf-8"?>
+<file path=customXml/itemProps4.xml><?xml version="1.0" encoding="utf-8"?>
 <ds:datastoreItem xmlns:ds="http://schemas.openxmlformats.org/officeDocument/2006/customXml" ds:itemID="{F5BD7D3D-FB0A-6C42-8193-B89E23621919}">
   <ds:schemaRefs>
     <ds:schemaRef ds:uri="http://schemas.openxmlformats.org/officeDocument/2006/bibliography"/>
@@ -17197,32 +17275,8 @@
 </ds:datastoreItem>
 </file>
 
-<file path=customXml/itemProps2.xml><?xml version="1.0" encoding="utf-8"?>
-<ds:datastoreItem xmlns:ds="http://schemas.openxmlformats.org/officeDocument/2006/customXml" ds:itemID="{B08C2066-B6B6-4E64-AA49-4E3D00AB771A}">
-  <ds:schemaRefs>
-    <ds:schemaRef ds:uri="http://schemas.openxmlformats.org/officeDocument/2006/bibliography"/>
-  </ds:schemaRefs>
-</ds:datastoreItem>
-</file>
-
-<file path=customXml/itemProps3.xml><?xml version="1.0" encoding="utf-8"?>
-<ds:datastoreItem xmlns:ds="http://schemas.openxmlformats.org/officeDocument/2006/customXml" ds:itemID="{C1C5C16B-382F-4476-A9B5-F5F87DF938B2}">
-  <ds:schemaRefs>
-    <ds:schemaRef ds:uri="http://schemas.openxmlformats.org/officeDocument/2006/bibliography"/>
-  </ds:schemaRefs>
-</ds:datastoreItem>
-</file>
-
-<file path=customXml/itemProps4.xml><?xml version="1.0" encoding="utf-8"?>
-<ds:datastoreItem xmlns:ds="http://schemas.openxmlformats.org/officeDocument/2006/customXml" ds:itemID="{6405B544-AC7E-4389-A939-3C5DD74F44A3}">
-  <ds:schemaRefs>
-    <ds:schemaRef ds:uri="http://schemas.openxmlformats.org/officeDocument/2006/bibliography"/>
-  </ds:schemaRefs>
-</ds:datastoreItem>
-</file>
-
 <file path=customXml/itemProps5.xml><?xml version="1.0" encoding="utf-8"?>
-<ds:datastoreItem xmlns:ds="http://schemas.openxmlformats.org/officeDocument/2006/customXml" ds:itemID="{02023554-8786-754A-A5CC-8D7C48C16ABF}">
+<ds:datastoreItem xmlns:ds="http://schemas.openxmlformats.org/officeDocument/2006/customXml" ds:itemID="{1E9B67D9-8800-2C47-8D31-5FCEC7A6E5B9}">
   <ds:schemaRefs>
     <ds:schemaRef ds:uri="http://schemas.openxmlformats.org/officeDocument/2006/bibliography"/>
   </ds:schemaRefs>
@@ -17230,7 +17284,7 @@
 </file>
 
 <file path=customXml/itemProps6.xml><?xml version="1.0" encoding="utf-8"?>
-<ds:datastoreItem xmlns:ds="http://schemas.openxmlformats.org/officeDocument/2006/customXml" ds:itemID="{7DEFCEE2-D5D4-F241-98D8-CFAA0173C456}">
+<ds:datastoreItem xmlns:ds="http://schemas.openxmlformats.org/officeDocument/2006/customXml" ds:itemID="{3E543D6F-D0EC-434B-8F21-36D7B5298BBF}">
   <ds:schemaRefs>
     <ds:schemaRef ds:uri="http://schemas.openxmlformats.org/officeDocument/2006/bibliography"/>
   </ds:schemaRefs>
@@ -17238,7 +17292,7 @@
 </file>
 
 <file path=customXml/itemProps7.xml><?xml version="1.0" encoding="utf-8"?>
-<ds:datastoreItem xmlns:ds="http://schemas.openxmlformats.org/officeDocument/2006/customXml" ds:itemID="{C3E1C721-DEA5-5745-B122-7F968B7D1EA4}">
+<ds:datastoreItem xmlns:ds="http://schemas.openxmlformats.org/officeDocument/2006/customXml" ds:itemID="{1373C1E9-4AF0-9048-9C69-2B4723B689C4}">
   <ds:schemaRefs>
     <ds:schemaRef ds:uri="http://schemas.openxmlformats.org/officeDocument/2006/bibliography"/>
   </ds:schemaRefs>
@@ -17246,7 +17300,7 @@
 </file>
 
 <file path=customXml/itemProps8.xml><?xml version="1.0" encoding="utf-8"?>
-<ds:datastoreItem xmlns:ds="http://schemas.openxmlformats.org/officeDocument/2006/customXml" ds:itemID="{6DA0D121-58C2-3D43-B7FB-306FF2EA2B7C}">
+<ds:datastoreItem xmlns:ds="http://schemas.openxmlformats.org/officeDocument/2006/customXml" ds:itemID="{40E1E402-2348-BA48-93C5-7D2DE8F78A03}">
   <ds:schemaRefs>
     <ds:schemaRef ds:uri="http://schemas.openxmlformats.org/officeDocument/2006/bibliography"/>
   </ds:schemaRefs>
@@ -17254,7 +17308,7 @@
 </file>
 
 <file path=customXml/itemProps9.xml><?xml version="1.0" encoding="utf-8"?>
-<ds:datastoreItem xmlns:ds="http://schemas.openxmlformats.org/officeDocument/2006/customXml" ds:itemID="{66DD5094-B82E-164C-AED0-0E7C7CD2B69B}">
+<ds:datastoreItem xmlns:ds="http://schemas.openxmlformats.org/officeDocument/2006/customXml" ds:itemID="{75DE2B20-05F2-094D-B06F-24AF5B07EA94}">
   <ds:schemaRefs>
     <ds:schemaRef ds:uri="http://schemas.openxmlformats.org/officeDocument/2006/bibliography"/>
   </ds:schemaRefs>

</xml_diff>

<commit_message>
Removed CISH/SOCS from figures and text.
</commit_message>
<xml_diff>
--- a/manuscript/manuscript.docx
+++ b/manuscript/manuscript.docx
@@ -231,23 +231,7 @@
           <w:rFonts w:ascii="Times New Roman" w:hAnsi="Times New Roman" w:cs="Times New Roman"/>
           <w:bCs/>
         </w:rPr>
-        <w:t xml:space="preserve">Acromegaly, Lipolysis, Insulin Resistance, </w:t>
-      </w:r>
-      <w:proofErr w:type="gramStart"/>
-      <w:r>
-        <w:rPr>
-          <w:rFonts w:ascii="Times New Roman" w:hAnsi="Times New Roman" w:cs="Times New Roman"/>
-          <w:bCs/>
-        </w:rPr>
-        <w:t>Growth</w:t>
-      </w:r>
-      <w:proofErr w:type="gramEnd"/>
-      <w:r>
-        <w:rPr>
-          <w:rFonts w:ascii="Times New Roman" w:hAnsi="Times New Roman" w:cs="Times New Roman"/>
-          <w:bCs/>
-        </w:rPr>
-        <w:t xml:space="preserve"> Hormone</w:t>
+        <w:t>Acromegaly, Lipolysis, Insulin Resistance, Growth Hormone</w:t>
       </w:r>
     </w:p>
     <w:p>
@@ -1015,23 +999,7 @@
           <w:rFonts w:asciiTheme="majorBidi" w:eastAsia="Times New Roman" w:hAnsiTheme="majorBidi" w:cstheme="majorBidi"/>
           <w:color w:val="000000"/>
         </w:rPr>
-        <w:t xml:space="preserve">) or </w:t>
-      </w:r>
-      <w:proofErr w:type="gramStart"/>
-      <w:r>
-        <w:rPr>
-          <w:rFonts w:asciiTheme="majorBidi" w:eastAsia="Times New Roman" w:hAnsiTheme="majorBidi" w:cstheme="majorBidi"/>
-          <w:color w:val="000000"/>
-        </w:rPr>
-        <w:t>non functioning</w:t>
-      </w:r>
-      <w:proofErr w:type="gramEnd"/>
-      <w:r>
-        <w:rPr>
-          <w:rFonts w:asciiTheme="majorBidi" w:eastAsia="Times New Roman" w:hAnsiTheme="majorBidi" w:cstheme="majorBidi"/>
-          <w:color w:val="000000"/>
-        </w:rPr>
-        <w:t xml:space="preserve"> pituitary adenoma (n=11)</w:t>
+        <w:t>) or non functioning pituitary adenoma (n=11)</w:t>
       </w:r>
       <w:r>
         <w:rPr>
@@ -1097,8 +1065,16 @@
         <w:rPr>
           <w:rFonts w:asciiTheme="majorBidi" w:hAnsiTheme="majorBidi" w:cstheme="majorBidi"/>
         </w:rPr>
-        <w:t>was analysed</w:t>
-      </w:r>
+        <w:t xml:space="preserve">was </w:t>
+      </w:r>
+      <w:proofErr w:type="spellStart"/>
+      <w:r>
+        <w:rPr>
+          <w:rFonts w:asciiTheme="majorBidi" w:hAnsiTheme="majorBidi" w:cstheme="majorBidi"/>
+        </w:rPr>
+        <w:t>analysed</w:t>
+      </w:r>
+      <w:proofErr w:type="spellEnd"/>
       <w:r>
         <w:rPr>
           <w:rFonts w:asciiTheme="majorBidi" w:hAnsiTheme="majorBidi" w:cstheme="majorBidi"/>
@@ -2147,80 +2123,71 @@
           <w:rFonts w:ascii="Times New Roman" w:eastAsia="Times New Roman" w:hAnsi="Times New Roman" w:cs="Times New Roman"/>
           <w:color w:val="191919"/>
         </w:rPr>
+        <w:t xml:space="preserve"> study was approved by the </w:t>
+      </w:r>
+      <w:r>
+        <w:rPr>
+          <w:rFonts w:ascii="Times New Roman" w:eastAsia="Times New Roman" w:hAnsi="Times New Roman" w:cs="Times New Roman"/>
+          <w:color w:val="191919"/>
+        </w:rPr>
+        <w:t>institutional review board</w:t>
+      </w:r>
+      <w:r>
+        <w:rPr>
+          <w:rFonts w:ascii="Times New Roman" w:eastAsia="Times New Roman" w:hAnsi="Times New Roman" w:cs="Times New Roman"/>
+          <w:color w:val="191919"/>
+        </w:rPr>
+        <w:t xml:space="preserve"> of the</w:t>
+      </w:r>
+      <w:r>
+        <w:rPr>
+          <w:rFonts w:ascii="Times New Roman" w:eastAsia="Times New Roman" w:hAnsi="Times New Roman" w:cs="Times New Roman"/>
+          <w:color w:val="191919"/>
+        </w:rPr>
+        <w:t xml:space="preserve"> University of Michigan Medical </w:t>
+      </w:r>
+      <w:r>
+        <w:rPr>
+          <w:rFonts w:ascii="Times New Roman" w:eastAsia="Times New Roman" w:hAnsi="Times New Roman" w:cs="Times New Roman"/>
+          <w:color w:val="191919"/>
+        </w:rPr>
+        <w:t>System</w:t>
+      </w:r>
+      <w:r>
+        <w:rPr>
+          <w:rFonts w:ascii="Times New Roman" w:eastAsia="Times New Roman" w:hAnsi="Times New Roman" w:cs="Times New Roman"/>
+          <w:color w:val="191919"/>
+        </w:rPr>
+        <w:t xml:space="preserve">. </w:t>
+      </w:r>
+      <w:r>
+        <w:rPr>
+          <w:rFonts w:ascii="Times New Roman" w:eastAsia="Times New Roman" w:hAnsi="Times New Roman" w:cs="Times New Roman"/>
+          <w:color w:val="191919"/>
+        </w:rPr>
+        <w:t>Written i</w:t>
+      </w:r>
+      <w:r>
+        <w:rPr>
+          <w:rFonts w:ascii="Times New Roman" w:eastAsia="Times New Roman" w:hAnsi="Times New Roman" w:cs="Times New Roman"/>
+          <w:color w:val="191919"/>
+        </w:rPr>
+        <w:t xml:space="preserve">nformed consent was obtained from all patients. Patients were recruited consecutively from those undergoing </w:t>
+      </w:r>
+      <w:r>
+        <w:rPr>
+          <w:rFonts w:ascii="Times New Roman" w:eastAsia="Times New Roman" w:hAnsi="Times New Roman" w:cs="Times New Roman"/>
+          <w:color w:val="191919"/>
+        </w:rPr>
+        <w:t>transsphenoidal</w:t>
+      </w:r>
+      <w:r>
+        <w:rPr>
+          <w:rFonts w:ascii="Times New Roman" w:eastAsia="Times New Roman" w:hAnsi="Times New Roman" w:cs="Times New Roman"/>
+          <w:color w:val="191919"/>
+        </w:rPr>
         <w:t xml:space="preserve"> </w:t>
       </w:r>
-      <w:proofErr w:type="gramStart"/>
-      <w:r>
-        <w:rPr>
-          <w:rFonts w:ascii="Times New Roman" w:eastAsia="Times New Roman" w:hAnsi="Times New Roman" w:cs="Times New Roman"/>
-          <w:color w:val="191919"/>
-        </w:rPr>
-        <w:t xml:space="preserve">study was approved by the </w:t>
-      </w:r>
-      <w:r>
-        <w:rPr>
-          <w:rFonts w:ascii="Times New Roman" w:eastAsia="Times New Roman" w:hAnsi="Times New Roman" w:cs="Times New Roman"/>
-          <w:color w:val="191919"/>
-        </w:rPr>
-        <w:t>institutional review board</w:t>
-      </w:r>
-      <w:r>
-        <w:rPr>
-          <w:rFonts w:ascii="Times New Roman" w:eastAsia="Times New Roman" w:hAnsi="Times New Roman" w:cs="Times New Roman"/>
-          <w:color w:val="191919"/>
-        </w:rPr>
-        <w:t xml:space="preserve"> of the</w:t>
-      </w:r>
-      <w:r>
-        <w:rPr>
-          <w:rFonts w:ascii="Times New Roman" w:eastAsia="Times New Roman" w:hAnsi="Times New Roman" w:cs="Times New Roman"/>
-          <w:color w:val="191919"/>
-        </w:rPr>
-        <w:t xml:space="preserve"> University of Michigan Medical </w:t>
-      </w:r>
-      <w:r>
-        <w:rPr>
-          <w:rFonts w:ascii="Times New Roman" w:eastAsia="Times New Roman" w:hAnsi="Times New Roman" w:cs="Times New Roman"/>
-          <w:color w:val="191919"/>
-        </w:rPr>
-        <w:t>System</w:t>
-      </w:r>
-      <w:proofErr w:type="gramEnd"/>
-      <w:r>
-        <w:rPr>
-          <w:rFonts w:ascii="Times New Roman" w:eastAsia="Times New Roman" w:hAnsi="Times New Roman" w:cs="Times New Roman"/>
-          <w:color w:val="191919"/>
-        </w:rPr>
-        <w:t xml:space="preserve">. </w:t>
-      </w:r>
-      <w:r>
-        <w:rPr>
-          <w:rFonts w:ascii="Times New Roman" w:eastAsia="Times New Roman" w:hAnsi="Times New Roman" w:cs="Times New Roman"/>
-          <w:color w:val="191919"/>
-        </w:rPr>
-        <w:t>Written i</w:t>
-      </w:r>
-      <w:r>
-        <w:rPr>
-          <w:rFonts w:ascii="Times New Roman" w:eastAsia="Times New Roman" w:hAnsi="Times New Roman" w:cs="Times New Roman"/>
-          <w:color w:val="191919"/>
-        </w:rPr>
-        <w:t xml:space="preserve">nformed consent was obtained from all patients. Patients were recruited consecutively from those undergoing </w:t>
-      </w:r>
-      <w:r>
-        <w:rPr>
-          <w:rFonts w:ascii="Times New Roman" w:eastAsia="Times New Roman" w:hAnsi="Times New Roman" w:cs="Times New Roman"/>
-          <w:color w:val="191919"/>
-        </w:rPr>
-        <w:t>transsphenoidal</w:t>
-      </w:r>
-      <w:r>
-        <w:rPr>
-          <w:rFonts w:ascii="Times New Roman" w:eastAsia="Times New Roman" w:hAnsi="Times New Roman" w:cs="Times New Roman"/>
-          <w:color w:val="191919"/>
-        </w:rPr>
-        <w:t xml:space="preserve"> </w:t>
-      </w:r>
       <w:r>
         <w:rPr>
           <w:rFonts w:ascii="Times New Roman" w:eastAsia="Times New Roman" w:hAnsi="Times New Roman" w:cs="Times New Roman"/>
@@ -2254,23 +2221,7 @@
           <w:rFonts w:ascii="Times New Roman" w:eastAsia="Times New Roman" w:hAnsi="Times New Roman" w:cs="Times New Roman"/>
           <w:color w:val="191919"/>
         </w:rPr>
-        <w:t xml:space="preserve">cromegaly or non-functioning pituitary adenoma over a </w:t>
-      </w:r>
-      <w:proofErr w:type="gramStart"/>
-      <w:r>
-        <w:rPr>
-          <w:rFonts w:ascii="Times New Roman" w:eastAsia="Times New Roman" w:hAnsi="Times New Roman" w:cs="Times New Roman"/>
-          <w:color w:val="191919"/>
-        </w:rPr>
-        <w:t>12 month</w:t>
-      </w:r>
-      <w:proofErr w:type="gramEnd"/>
-      <w:r>
-        <w:rPr>
-          <w:rFonts w:ascii="Times New Roman" w:eastAsia="Times New Roman" w:hAnsi="Times New Roman" w:cs="Times New Roman"/>
-          <w:color w:val="191919"/>
-        </w:rPr>
-        <w:t xml:space="preserve"> period.</w:t>
+        <w:t>cromegaly or non-functioning pituitary adenoma over a 12 month period.</w:t>
       </w:r>
       <w:r>
         <w:rPr>
@@ -2326,23 +2277,7 @@
           <w:rFonts w:ascii="Times New Roman" w:eastAsia="Times New Roman" w:hAnsi="Times New Roman" w:cs="Times New Roman"/>
           <w:color w:val="191919"/>
         </w:rPr>
-        <w:t xml:space="preserve"> </w:t>
-      </w:r>
-      <w:proofErr w:type="gramStart"/>
-      <w:r>
-        <w:rPr>
-          <w:rFonts w:ascii="Times New Roman" w:eastAsia="Times New Roman" w:hAnsi="Times New Roman" w:cs="Times New Roman"/>
-          <w:color w:val="191919"/>
-        </w:rPr>
-        <w:t>diabetes</w:t>
-      </w:r>
-      <w:proofErr w:type="gramEnd"/>
-      <w:r>
-        <w:rPr>
-          <w:rFonts w:ascii="Times New Roman" w:eastAsia="Times New Roman" w:hAnsi="Times New Roman" w:cs="Times New Roman"/>
-          <w:color w:val="191919"/>
-        </w:rPr>
-        <w:t xml:space="preserve"> type 1</w:t>
+        <w:t xml:space="preserve"> diabetes type 1</w:t>
       </w:r>
       <w:r>
         <w:rPr>
@@ -3216,7 +3151,23 @@
           <w:rFonts w:ascii="Times New Roman" w:eastAsia="Times New Roman" w:hAnsi="Times New Roman" w:cs="Times New Roman"/>
           <w:color w:val="191919"/>
         </w:rPr>
-        <w:t>Only the highest expressing transcript was analysed.</w:t>
+        <w:t xml:space="preserve">Only the highest expressing transcript was </w:t>
+      </w:r>
+      <w:proofErr w:type="spellStart"/>
+      <w:r>
+        <w:rPr>
+          <w:rFonts w:ascii="Times New Roman" w:eastAsia="Times New Roman" w:hAnsi="Times New Roman" w:cs="Times New Roman"/>
+          <w:color w:val="191919"/>
+        </w:rPr>
+        <w:t>analysed</w:t>
+      </w:r>
+      <w:proofErr w:type="spellEnd"/>
+      <w:r>
+        <w:rPr>
+          <w:rFonts w:ascii="Times New Roman" w:eastAsia="Times New Roman" w:hAnsi="Times New Roman" w:cs="Times New Roman"/>
+          <w:color w:val="191919"/>
+        </w:rPr>
+        <w:t>.</w:t>
       </w:r>
       <w:r>
         <w:rPr>
@@ -3924,14 +3875,46 @@
           <w:rFonts w:ascii="Times New Roman" w:eastAsia="Times New Roman" w:hAnsi="Times New Roman" w:cs="Times New Roman"/>
           <w:color w:val="191919"/>
         </w:rPr>
-        <w:t xml:space="preserve"> GO.db version </w:t>
-      </w:r>
-      <w:r>
-        <w:rPr>
-          <w:rFonts w:ascii="Times New Roman" w:eastAsia="Times New Roman" w:hAnsi="Times New Roman" w:cs="Times New Roman"/>
-          <w:color w:val="191919"/>
-        </w:rPr>
-        <w:t>2.10.1 and KEGG.db version 2.10.1</w:t>
+        <w:t xml:space="preserve"> </w:t>
+      </w:r>
+      <w:proofErr w:type="spellStart"/>
+      <w:r>
+        <w:rPr>
+          <w:rFonts w:ascii="Times New Roman" w:eastAsia="Times New Roman" w:hAnsi="Times New Roman" w:cs="Times New Roman"/>
+          <w:color w:val="191919"/>
+        </w:rPr>
+        <w:t>GO.db</w:t>
+      </w:r>
+      <w:proofErr w:type="spellEnd"/>
+      <w:r>
+        <w:rPr>
+          <w:rFonts w:ascii="Times New Roman" w:eastAsia="Times New Roman" w:hAnsi="Times New Roman" w:cs="Times New Roman"/>
+          <w:color w:val="191919"/>
+        </w:rPr>
+        <w:t xml:space="preserve"> version </w:t>
+      </w:r>
+      <w:r>
+        <w:rPr>
+          <w:rFonts w:ascii="Times New Roman" w:eastAsia="Times New Roman" w:hAnsi="Times New Roman" w:cs="Times New Roman"/>
+          <w:color w:val="191919"/>
+        </w:rPr>
+        <w:t xml:space="preserve">2.10.1 and </w:t>
+      </w:r>
+      <w:proofErr w:type="spellStart"/>
+      <w:r>
+        <w:rPr>
+          <w:rFonts w:ascii="Times New Roman" w:eastAsia="Times New Roman" w:hAnsi="Times New Roman" w:cs="Times New Roman"/>
+          <w:color w:val="191919"/>
+        </w:rPr>
+        <w:t>KEGG.db</w:t>
+      </w:r>
+      <w:proofErr w:type="spellEnd"/>
+      <w:r>
+        <w:rPr>
+          <w:rFonts w:ascii="Times New Roman" w:eastAsia="Times New Roman" w:hAnsi="Times New Roman" w:cs="Times New Roman"/>
+          <w:color w:val="191919"/>
+        </w:rPr>
+        <w:t xml:space="preserve"> version 2.10.1</w:t>
       </w:r>
       <w:r>
         <w:rPr>
@@ -5589,7 +5572,21 @@
         <w:rPr>
           <w:rFonts w:ascii="Times New Roman" w:hAnsi="Times New Roman" w:cs="Times New Roman"/>
         </w:rPr>
-        <w:t xml:space="preserve">.  The negative relationship between GH signaling and TGF beta signaling has been previously reported in cardiomyocytes </w:t>
+        <w:t xml:space="preserve">.  The negative relationship between GH signaling and TGF beta signaling has been previously reported in </w:t>
+      </w:r>
+      <w:proofErr w:type="spellStart"/>
+      <w:r>
+        <w:rPr>
+          <w:rFonts w:ascii="Times New Roman" w:hAnsi="Times New Roman" w:cs="Times New Roman"/>
+        </w:rPr>
+        <w:t>cardiomyocytes</w:t>
+      </w:r>
+      <w:proofErr w:type="spellEnd"/>
+      <w:r>
+        <w:rPr>
+          <w:rFonts w:ascii="Times New Roman" w:hAnsi="Times New Roman" w:cs="Times New Roman"/>
+        </w:rPr>
+        <w:t xml:space="preserve"> </w:t>
       </w:r>
       <w:r>
         <w:rPr>
@@ -6077,24 +6074,15 @@
           <w:rFonts w:ascii="Times New Roman" w:hAnsi="Times New Roman" w:cs="Times New Roman"/>
           <w:i/>
         </w:rPr>
-        <w:t xml:space="preserve">gfbp3, Igf1, Scd2, Scp2, Ptger3 </w:t>
-      </w:r>
-      <w:proofErr w:type="gramStart"/>
+        <w:t xml:space="preserve">gfbp3, Igf1, Scd2, Scp2, Ptger3 and </w:t>
+      </w:r>
       <w:r>
         <w:rPr>
           <w:rFonts w:ascii="Times New Roman" w:hAnsi="Times New Roman" w:cs="Times New Roman"/>
           <w:i/>
         </w:rPr>
-        <w:t xml:space="preserve">and </w:t>
-      </w:r>
-      <w:r>
-        <w:rPr>
-          <w:rFonts w:ascii="Times New Roman" w:hAnsi="Times New Roman" w:cs="Times New Roman"/>
-          <w:i/>
-        </w:rPr>
-        <w:t xml:space="preserve"> Capn6</w:t>
-      </w:r>
-      <w:proofErr w:type="gramEnd"/>
+        <w:t>Capn6</w:t>
+      </w:r>
       <w:r>
         <w:rPr>
           <w:rFonts w:ascii="Times New Roman" w:hAnsi="Times New Roman" w:cs="Times New Roman"/>
@@ -6782,7 +6770,49 @@
           <w:b/>
           <w:bCs/>
         </w:rPr>
-        <w:t>Negative regulators of GH signaling are upregulated in acromegaly patients</w:t>
+        <w:t>A new</w:t>
+      </w:r>
+      <w:r>
+        <w:rPr>
+          <w:rFonts w:ascii="Times New Roman" w:hAnsi="Times New Roman" w:cs="Times New Roman"/>
+          <w:b/>
+          <w:bCs/>
+        </w:rPr>
+        <w:t xml:space="preserve"> </w:t>
+      </w:r>
+      <w:proofErr w:type="gramStart"/>
+      <w:r>
+        <w:rPr>
+          <w:rFonts w:ascii="Times New Roman" w:hAnsi="Times New Roman" w:cs="Times New Roman"/>
+          <w:b/>
+          <w:bCs/>
+        </w:rPr>
+        <w:t>n</w:t>
+      </w:r>
+      <w:r>
+        <w:rPr>
+          <w:rFonts w:ascii="Times New Roman" w:hAnsi="Times New Roman" w:cs="Times New Roman"/>
+          <w:b/>
+          <w:bCs/>
+        </w:rPr>
+        <w:t xml:space="preserve">egative </w:t>
+      </w:r>
+      <w:r>
+        <w:rPr>
+          <w:rFonts w:ascii="Times New Roman" w:hAnsi="Times New Roman" w:cs="Times New Roman"/>
+          <w:b/>
+          <w:bCs/>
+        </w:rPr>
+        <w:t xml:space="preserve"> feedback</w:t>
+      </w:r>
+      <w:proofErr w:type="gramEnd"/>
+      <w:r>
+        <w:rPr>
+          <w:rFonts w:ascii="Times New Roman" w:hAnsi="Times New Roman" w:cs="Times New Roman"/>
+          <w:b/>
+          <w:bCs/>
+        </w:rPr>
+        <w:t xml:space="preserve"> loop is induced by chronic exposure to high GH levels </w:t>
       </w:r>
     </w:p>
     <w:p>
@@ -6796,150 +6826,70 @@
       <w:r>
         <w:rPr>
           <w:rFonts w:ascii="Times New Roman" w:hAnsi="Times New Roman" w:cs="Times New Roman"/>
+        </w:rPr>
+        <w:t>We observed</w:t>
+      </w:r>
+      <w:r>
+        <w:rPr>
+          <w:rFonts w:ascii="Times New Roman" w:hAnsi="Times New Roman" w:cs="Times New Roman"/>
+        </w:rPr>
+        <w:t xml:space="preserve"> induction of the tyrosine phosphatases</w:t>
+      </w:r>
+      <w:r>
+        <w:rPr>
+          <w:rFonts w:ascii="Times New Roman" w:hAnsi="Times New Roman" w:cs="Times New Roman"/>
+        </w:rPr>
+        <w:t>,</w:t>
+      </w:r>
+      <w:r>
+        <w:rPr>
+          <w:rFonts w:ascii="Times New Roman" w:hAnsi="Times New Roman" w:cs="Times New Roman"/>
+        </w:rPr>
+        <w:t xml:space="preserve"> </w:t>
+      </w:r>
+      <w:r>
+        <w:rPr>
+          <w:rFonts w:ascii="Times New Roman" w:hAnsi="Times New Roman" w:cs="Times New Roman"/>
           <w:i/>
         </w:rPr>
-        <w:t>SOCS2</w:t>
-      </w:r>
-      <w:r>
-        <w:rPr>
-          <w:rFonts w:ascii="Times New Roman" w:hAnsi="Times New Roman" w:cs="Times New Roman"/>
-        </w:rPr>
-        <w:t xml:space="preserve"> AND </w:t>
+        <w:t>PTPN3</w:t>
+      </w:r>
+      <w:r>
+        <w:rPr>
+          <w:rFonts w:ascii="Times New Roman" w:hAnsi="Times New Roman" w:cs="Times New Roman"/>
+        </w:rPr>
+        <w:t xml:space="preserve"> </w:t>
+      </w:r>
+      <w:r>
+        <w:rPr>
+          <w:rFonts w:ascii="Times New Roman" w:hAnsi="Times New Roman" w:cs="Times New Roman"/>
+        </w:rPr>
+        <w:t xml:space="preserve">(also called PTP-H1) </w:t>
+      </w:r>
+      <w:r>
+        <w:rPr>
+          <w:rFonts w:ascii="Times New Roman" w:hAnsi="Times New Roman" w:cs="Times New Roman"/>
+        </w:rPr>
+        <w:t xml:space="preserve">and </w:t>
       </w:r>
       <w:r>
         <w:rPr>
           <w:rFonts w:ascii="Times New Roman" w:hAnsi="Times New Roman" w:cs="Times New Roman"/>
           <w:i/>
         </w:rPr>
-        <w:t>CISH</w:t>
-      </w:r>
-      <w:r>
-        <w:rPr>
-          <w:rFonts w:ascii="Times New Roman" w:hAnsi="Times New Roman" w:cs="Times New Roman"/>
-        </w:rPr>
-        <w:t xml:space="preserve">, both </w:t>
-      </w:r>
-      <w:r>
-        <w:rPr>
-          <w:rFonts w:ascii="Times New Roman" w:hAnsi="Times New Roman" w:cs="Times New Roman"/>
-        </w:rPr>
-        <w:t>suppressors</w:t>
-      </w:r>
-      <w:r>
-        <w:rPr>
-          <w:rFonts w:ascii="Times New Roman" w:hAnsi="Times New Roman" w:cs="Times New Roman"/>
-        </w:rPr>
-        <w:t xml:space="preserve"> of cytokine signaling </w:t>
-      </w:r>
-      <w:r>
-        <w:rPr>
-          <w:rFonts w:ascii="Times New Roman" w:hAnsi="Times New Roman" w:cs="Times New Roman"/>
-        </w:rPr>
-        <w:t xml:space="preserve">previously reported </w:t>
-      </w:r>
-      <w:r>
-        <w:rPr>
-          <w:rFonts w:ascii="Times New Roman" w:hAnsi="Times New Roman" w:cs="Times New Roman"/>
-        </w:rPr>
-        <w:t xml:space="preserve">to be important in downregulating GH </w:t>
-      </w:r>
-      <w:proofErr w:type="gramStart"/>
-      <w:r>
-        <w:rPr>
-          <w:rFonts w:ascii="Times New Roman" w:hAnsi="Times New Roman" w:cs="Times New Roman"/>
-        </w:rPr>
-        <w:t>signaling</w:t>
-      </w:r>
-      <w:r>
-        <w:rPr>
-          <w:rFonts w:ascii="Times New Roman" w:hAnsi="Times New Roman" w:cs="Times New Roman"/>
-        </w:rPr>
-        <w:t xml:space="preserve">  We</w:t>
-      </w:r>
-      <w:proofErr w:type="gramEnd"/>
-      <w:r>
-        <w:rPr>
-          <w:rFonts w:ascii="Times New Roman" w:hAnsi="Times New Roman" w:cs="Times New Roman"/>
-        </w:rPr>
-        <w:t xml:space="preserve"> found that both these genes</w:t>
-      </w:r>
-      <w:r>
-        <w:rPr>
-          <w:rFonts w:ascii="Times New Roman" w:hAnsi="Times New Roman" w:cs="Times New Roman"/>
-        </w:rPr>
-        <w:t xml:space="preserve"> are upregulated in acromegaly (</w:t>
-      </w:r>
-      <w:r>
-        <w:rPr>
-          <w:rFonts w:ascii="Times New Roman" w:hAnsi="Times New Roman" w:cs="Times New Roman"/>
-        </w:rPr>
-        <w:t>F</w:t>
-      </w:r>
-      <w:r>
-        <w:rPr>
-          <w:rFonts w:ascii="Times New Roman" w:hAnsi="Times New Roman" w:cs="Times New Roman"/>
-        </w:rPr>
-        <w:t xml:space="preserve">igure </w:t>
-      </w:r>
-      <w:r>
-        <w:rPr>
-          <w:rFonts w:ascii="Times New Roman" w:hAnsi="Times New Roman" w:cs="Times New Roman"/>
-        </w:rPr>
-        <w:t>3D</w:t>
-      </w:r>
-      <w:r>
-        <w:rPr>
-          <w:rFonts w:ascii="Times New Roman" w:hAnsi="Times New Roman" w:cs="Times New Roman"/>
-        </w:rPr>
-        <w:t>-E</w:t>
-      </w:r>
-      <w:r>
-        <w:rPr>
-          <w:rFonts w:ascii="Times New Roman" w:hAnsi="Times New Roman" w:cs="Times New Roman"/>
-        </w:rPr>
-        <w:t xml:space="preserve">).  </w:t>
-      </w:r>
-      <w:r>
-        <w:rPr>
-          <w:rFonts w:ascii="Times New Roman" w:hAnsi="Times New Roman" w:cs="Times New Roman"/>
-        </w:rPr>
-        <w:t xml:space="preserve">These </w:t>
-      </w:r>
-      <w:r>
-        <w:rPr>
-          <w:rFonts w:ascii="Times New Roman" w:hAnsi="Times New Roman" w:cs="Times New Roman"/>
-        </w:rPr>
-        <w:t xml:space="preserve">genes </w:t>
-      </w:r>
-      <w:r>
-        <w:rPr>
-          <w:rFonts w:ascii="Times New Roman" w:hAnsi="Times New Roman" w:cs="Times New Roman"/>
-        </w:rPr>
-        <w:t>have been previously reported</w:t>
-      </w:r>
-      <w:r>
-        <w:rPr>
-          <w:rFonts w:ascii="Times New Roman" w:hAnsi="Times New Roman" w:cs="Times New Roman"/>
-        </w:rPr>
-        <w:t xml:space="preserve"> to be induced in liver </w:t>
-      </w:r>
-      <w:r>
-        <w:rPr>
-          <w:rFonts w:ascii="Times New Roman" w:hAnsi="Times New Roman" w:cs="Times New Roman"/>
-        </w:rPr>
-        <w:t xml:space="preserve">and muscle </w:t>
-      </w:r>
-      <w:r>
-        <w:rPr>
-          <w:rFonts w:ascii="Times New Roman" w:hAnsi="Times New Roman" w:cs="Times New Roman"/>
-        </w:rPr>
-        <w:t xml:space="preserve">by </w:t>
-      </w:r>
-      <w:r>
-        <w:rPr>
-          <w:rFonts w:ascii="Times New Roman" w:hAnsi="Times New Roman" w:cs="Times New Roman"/>
-        </w:rPr>
-        <w:t>GH</w:t>
+        <w:t>PTPN4</w:t>
+      </w:r>
+      <w:r>
+        <w:rPr>
+          <w:rFonts w:ascii="Times New Roman" w:hAnsi="Times New Roman" w:cs="Times New Roman"/>
+        </w:rPr>
+        <w:t xml:space="preserve"> in </w:t>
+      </w:r>
+      <w:r>
+        <w:rPr>
+          <w:rFonts w:ascii="Times New Roman" w:hAnsi="Times New Roman" w:cs="Times New Roman"/>
+        </w:rPr>
+        <w:t>acromegaly</w:t>
       </w:r>
       <w:r>
         <w:rPr>
@@ -6951,13 +6901,76 @@
         <w:rPr>
           <w:rFonts w:ascii="Times New Roman" w:hAnsi="Times New Roman" w:cs="Times New Roman"/>
         </w:rPr>
+        <w:t>(</w:t>
+      </w:r>
+      <w:r>
+        <w:rPr>
+          <w:rFonts w:ascii="Times New Roman" w:hAnsi="Times New Roman" w:cs="Times New Roman"/>
+        </w:rPr>
+        <w:t>Supplementary Figure 1A-B</w:t>
+      </w:r>
+      <w:r>
+        <w:rPr>
+          <w:rFonts w:ascii="Times New Roman" w:hAnsi="Times New Roman" w:cs="Times New Roman"/>
+        </w:rPr>
+        <w:t>)</w:t>
+      </w:r>
+      <w:r>
+        <w:rPr>
+          <w:rFonts w:ascii="Times New Roman" w:hAnsi="Times New Roman" w:cs="Times New Roman"/>
+        </w:rPr>
+        <w:t xml:space="preserve">.  </w:t>
+      </w:r>
+      <w:r>
+        <w:rPr>
+          <w:rFonts w:ascii="Times New Roman" w:hAnsi="Times New Roman" w:cs="Times New Roman"/>
+          <w:i/>
+        </w:rPr>
+        <w:t>PTPN3</w:t>
+      </w:r>
+      <w:r>
+        <w:rPr>
+          <w:rFonts w:ascii="Times New Roman" w:hAnsi="Times New Roman" w:cs="Times New Roman"/>
+        </w:rPr>
+        <w:t xml:space="preserve"> has been reported </w:t>
+      </w:r>
+      <w:r>
+        <w:rPr>
+          <w:rFonts w:ascii="Times New Roman" w:hAnsi="Times New Roman" w:cs="Times New Roman"/>
+        </w:rPr>
+        <w:t xml:space="preserve">to bind GH receptor </w:t>
+      </w:r>
+      <w:r>
+        <w:rPr>
+          <w:rFonts w:ascii="Times New Roman" w:hAnsi="Times New Roman" w:cs="Times New Roman"/>
+          <w:i/>
+          <w:iCs/>
+        </w:rPr>
+        <w:t>in vitro</w:t>
+      </w:r>
+      <w:r>
+        <w:rPr>
+          <w:rFonts w:ascii="Times New Roman" w:hAnsi="Times New Roman" w:cs="Times New Roman"/>
+        </w:rPr>
+        <w:t xml:space="preserve"> in the presence of GH</w:t>
+      </w:r>
+      <w:r>
+        <w:rPr>
+          <w:rFonts w:ascii="Times New Roman" w:hAnsi="Times New Roman" w:cs="Times New Roman"/>
+        </w:rPr>
+        <w:t xml:space="preserve"> </w:t>
+      </w:r>
+      <w:r>
+        <w:rPr>
+          <w:rFonts w:ascii="Times New Roman" w:hAnsi="Times New Roman" w:cs="Times New Roman"/>
+        </w:rPr>
         <w:fldChar w:fldCharType="begin" w:fldLock="1"/>
       </w:r>
       <w:r>
         <w:rPr>
           <w:rFonts w:ascii="Times New Roman" w:hAnsi="Times New Roman" w:cs="Times New Roman"/>
         </w:rPr>
-        <w:instrText>ADDIN CSL_CITATION { "citationItems" : [ { "id" : "ITEM-1", "itemData" : { "DOI" : "10.1152/ajpendo.00024.2006", "ISSN" : "0193-1849", "PMID" : "16757551", "abstract" : "Growth hormone (GH) regulates muscle and fat metabolism, which impacts on body composition and insulin sensitivity, but the underlying GH signaling pathways have not been studied in vivo in humans. We investigated GH signaling in biopsies from muscle and abdominal fat obtained 30 (n = 3) or 60 (n = 3) min after an intravenous bolus of GH (0.5 mg) vs. saline in conjunction with serum sampling in six healthy males after an overnight fast. Expression of the following signal proteins were assayed by Western blotting: STAT5/p-STAT5, MAPK, and Akt/PKB. IRS-1-associated PI 3-kinase activity was measured by in vitro phosphorylation of PI. STAT5 DNA binding activity was assessed with EMSA, and the expression of IGF-I and SOCS mRNA was measured by real-time RT-PCR. GH induced a 52% increase in circulating FFA levels with peak values after 155 min (P = 0.03). Tyrosine-phosphorylated STAT5 was detected in muscle and fat of all subjects after GH. Activation of MAPK was observed in several lysates but without GH dependency. Neither PKB/Akt nor PI 3-kinase activity was affected by GH. GH-induced STAT5 DNA binding and expression of IGF-I mRNA were detected in fat, whereas expression of SOCS-1 and -3 tended to increase after GH in muscle and fat, respectively. We conclude that 1) STAT5 is acutely activated in human muscle and fat after a GH bolus, but additional downstream GH signaling was significant only in fat; 2) the direct GH effects in muscle need further characterization; and 3) this human in vivo model may be used to study the mechanisms subserving the actions of GH on substrate metabolism and insulin sensitivity in muscle and fat.", "author" : [ { "dropping-particle" : "", "family" : "J\u00f8rgensen", "given" : "Jens O L", "non-dropping-particle" : "", "parse-names" : false, "suffix" : "" }, { "dropping-particle" : "", "family" : "Jessen", "given" : "Niels", "non-dropping-particle" : "", "parse-names" : false, "suffix" : "" }, { "dropping-particle" : "", "family" : "Pedersen", "given" : "Steen B", "non-dropping-particle" : "", "parse-names" : false, "suffix" : "" }, { "dropping-particle" : "", "family" : "Vestergaard", "given" : "Esben", "non-dropping-particle" : "", "parse-names" : false, "suffix" : "" }, { "dropping-particle" : "", "family" : "Gormsen", "given" : "Lars", "non-dropping-particle" : "", "parse-names" : false, "suffix" : "" }, { "dropping-particle" : "", "family" : "Lund", "given" : "Sten A", "non-dropping-particle" : "", "parse-names" : false, "suffix" : "" }, { "dropping-particle" : "", "family" : "Billestrup", "given" : "Nils", "non-dropping-particle" : "", "parse-names" : false, "suffix" : "" } ], "container-title" : "American journal of physiology. Endocrinology and metabolism", "id" : "ITEM-1", "issue" : "5", "issued" : { "date-parts" : [ [ "2006", "11" ] ] }, "page" : "E899-905", "title" : "GH receptor signaling in skeletal muscle and adipose tissue in human subjects following exposure to an intravenous GH bolus.", "type" : "article-journal", "volume" : "291" }, "uris" : [ "http://www.mendeley.com/documents/?uuid=b0acaeda-066f-4700-8f43-d9d6d5ee4276" ] } ], "mendeley" : { "previouslyFormattedCitation" : "(18)" }, "properties" : { "noteIndex" : 0 }, "schema" : "https://github.com/citation-style-language/schema/raw/master/csl-citation.json" }</w:instrText>
+        <w:instrText>ADDIN CSL_CITATION { "citationItems" : [ { "id" : "ITEM-1", "itemData" : { "DOI" : "10.1210/me.2003-0011", "ISSN" : "0888-8809", "PMID" : "12907755", "abstract" : "Protein tyrosine phosphatases (PTPs) play key roles in switching off tyrosine phosphorylation cascades, such as initiated by cytokine receptors. We have used substrate-trapping mutants of a large set of PTPs to identify members of the PTP family that have substrate specificity for the phosphorylated human GH receptor (GHR) intracellular domain. Among 31 PTPs tested, T cell (TC)-PTP, PTP-beta, PTP1B, stomach cancer-associated PTP 1 (SAP-1), Pyst-2, Meg-2, and PTP-H1 showed specificity for phosphorylated GHR that had been produced by coexpression with a kinase in bacteria. We then used GH-induced, phosphorylated GH receptor, purified from overexpressing mammalian cells, in a Far Western-based approach to test whether these seven PTPs were also capable of recognizing ligand-induced, physiologically phosphorylated GHR. In this assay, only TC-PTP, PTP1B, PTP-H1, and SAP-1 interacted with the mature form of the phosphorylated GHR. In parallel, we show that these PTPs recognize very different subsets of the seven GHR tyrosines that are potentially phosphorylated. Finally, mRNA tissue distribution of these PTPs by RT-PCR analysis and coexpression of the wild-type PTPs to test their ability to dephosphorylate ligand-activated GHR suggest PTP-H1 and PTP1B as potential candidates involved in GHR signaling.", "author" : [ { "dropping-particle" : "", "family" : "Pasquali", "given" : "Christian", "non-dropping-particle" : "", "parse-names" : false, "suffix" : "" }, { "dropping-particle" : "", "family" : "Curchod", "given" : "Marie-Laure", "non-dropping-particle" : "", "parse-names" : false, "suffix" : "" }, { "dropping-particle" : "", "family" : "W\u00e4lchli", "given" : "S\u00e9bastien", "non-dropping-particle" : "", "parse-names" : false, "suffix" : "" }, { "dropping-particle" : "", "family" : "Espanel", "given" : "Xavier", "non-dropping-particle" : "", "parse-names" : false, "suffix" : "" }, { "dropping-particle" : "", "family" : "Guerrier", "given" : "Mireille", "non-dropping-particle" : "", "parse-names" : false, "suffix" : "" }, { "dropping-particle" : "", "family" : "Arigoni", "given" : "Fabrizio", "non-dropping-particle" : "", "parse-names" : false, "suffix" : "" }, { "dropping-particle" : "", "family" : "Strous", "given" : "Ger", "non-dropping-particle" : "", "parse-names" : false, "suffix" : "" }, { "dropping-particle" : "", "family" : "Hooft van Huijsduijnen", "given" : "Rob", "non-dropping-particle" : "", "parse-names" : false, "suffix" : "" } ], "container-title" : "Molecular endocrinology (Baltimore, Md.)", "id" : "ITEM-1", "issue" : "11", "issued" : { "date-parts" : [ [ "2003", "11" ] ] }, "page" : "2228-39", "title" : "Identification of protein tyrosine phosphatases with specificity for the ligand-activated growth hormone receptor.", "type" : "article-journal", "volume" : "17" }, "uris" : [ "http://www.mendeley.com/documents/?uuid=afce1313-b877-44ac-b974-7b6854bb861b" ] } ], "mendeley" : { "previouslyFormattedCitation" : "(19)" }, "properties" : { "noteIndex" : 0 }, "schema" : "https://github.com/citation-style-language/schema/raw/master/csl-citation.json" }</w:instrText>
       </w:r>
       <w:r>
         <w:rPr>
@@ -6970,7 +6983,7 @@
           <w:rFonts w:ascii="Times New Roman" w:hAnsi="Times New Roman" w:cs="Times New Roman"/>
           <w:noProof/>
         </w:rPr>
-        <w:t>(18)</w:t>
+        <w:t>(19)</w:t>
       </w:r>
       <w:r>
         <w:rPr>
@@ -6982,20 +6995,75 @@
         <w:rPr>
           <w:rFonts w:ascii="Times New Roman" w:hAnsi="Times New Roman" w:cs="Times New Roman"/>
         </w:rPr>
-        <w:t xml:space="preserve">, </w:t>
-      </w:r>
-      <w:r>
-        <w:rPr>
-          <w:rFonts w:ascii="Times New Roman" w:hAnsi="Times New Roman" w:cs="Times New Roman"/>
-        </w:rPr>
-        <w:t xml:space="preserve">while </w:t>
+        <w:t xml:space="preserve">, and its overexpression </w:t>
+      </w:r>
+      <w:r>
+        <w:rPr>
+          <w:rFonts w:ascii="Times New Roman" w:hAnsi="Times New Roman" w:cs="Times New Roman"/>
+        </w:rPr>
+        <w:t xml:space="preserve">reduces </w:t>
+      </w:r>
+      <w:r>
+        <w:rPr>
+          <w:rFonts w:ascii="Times New Roman" w:hAnsi="Times New Roman" w:cs="Times New Roman"/>
+        </w:rPr>
+        <w:t>STAT5</w:t>
+      </w:r>
+      <w:r>
+        <w:rPr>
+          <w:rFonts w:ascii="Times New Roman" w:hAnsi="Times New Roman" w:cs="Times New Roman"/>
+        </w:rPr>
+        <w:t xml:space="preserve"> signaling in response to GH</w:t>
+      </w:r>
+      <w:r>
+        <w:rPr>
+          <w:rFonts w:ascii="Times New Roman" w:hAnsi="Times New Roman" w:cs="Times New Roman"/>
+        </w:rPr>
+        <w:t xml:space="preserve"> </w:t>
+      </w:r>
+      <w:r>
+        <w:rPr>
+          <w:rFonts w:ascii="Times New Roman" w:hAnsi="Times New Roman" w:cs="Times New Roman"/>
+        </w:rPr>
+        <w:fldChar w:fldCharType="begin" w:fldLock="1"/>
+      </w:r>
+      <w:r>
+        <w:rPr>
+          <w:rFonts w:ascii="Times New Roman" w:hAnsi="Times New Roman" w:cs="Times New Roman"/>
+        </w:rPr>
+        <w:instrText>ADDIN CSL_CITATION { "citationItems" : [ { "id" : "ITEM-1", "itemData" : { "DOI" : "10.1074/jbc.M705814200", "ISSN" : "0021-9258", "PMID" : "17921143", "abstract" : "Several protein-tyrosine phosphatases (PTPs) have been implicated in the control of growth hormone receptor (GHR) signaling, but none have been shown to affect growth in vivo. We have applied a battery of molecular and cellular approaches to test a family-wide panel of PTPs for interference with GHR signaling. Among the subset of PTPs that showed activity in multiple readouts, we selected PTP-H1/PTPN3 for further in vivo studies and found that mice lacking the PTP-H1 catalytic domain show significantly enhanced growth over their wild type littermates. In addition, PTP-H1 mutant animals had enhanced plasma and liver mRNA expression of insulin-like growth factor 1, as well as increased bone density and mineral content. These observations point to a controlling role for PTP-H1 in modulating GHR signaling and systemic growth through insulin-like growth factor 1 secretion.", "author" : [ { "dropping-particle" : "", "family" : "Pilecka", "given" : "Iwona", "non-dropping-particle" : "", "parse-names" : false, "suffix" : "" }, { "dropping-particle" : "", "family" : "Patrignani", "given" : "Claudia", "non-dropping-particle" : "", "parse-names" : false, "suffix" : "" }, { "dropping-particle" : "", "family" : "Pescini", "given" : "Rosanna", "non-dropping-particle" : "", "parse-names" : false, "suffix" : "" }, { "dropping-particle" : "", "family" : "Curchod", "given" : "Marie-Laure", "non-dropping-particle" : "", "parse-names" : false, "suffix" : "" }, { "dropping-particle" : "", "family" : "Perrin", "given" : "Dominique", "non-dropping-particle" : "", "parse-names" : false, "suffix" : "" }, { "dropping-particle" : "", "family" : "Xue", "given" : "Yingzi", "non-dropping-particle" : "", "parse-names" : false, "suffix" : "" }, { "dropping-particle" : "", "family" : "Yasenchak", "given" : "Jason", "non-dropping-particle" : "", "parse-names" : false, "suffix" : "" }, { "dropping-particle" : "", "family" : "Clark", "given" : "Ann", "non-dropping-particle" : "", "parse-names" : false, "suffix" : "" }, { "dropping-particle" : "", "family" : "Magnone", "given" : "Maria Chiara", "non-dropping-particle" : "", "parse-names" : false, "suffix" : "" }, { "dropping-particle" : "", "family" : "Zaratin", "given" : "Paola", "non-dropping-particle" : "", "parse-names" : false, "suffix" : "" }, { "dropping-particle" : "", "family" : "Valenzuela", "given" : "David", "non-dropping-particle" : "", "parse-names" : false, "suffix" : "" }, { "dropping-particle" : "", "family" : "Rommel", "given" : "Christian", "non-dropping-particle" : "", "parse-names" : false, "suffix" : "" }, { "dropping-particle" : "", "family" : "Hooft van Huijsduijnen", "given" : "Rob", "non-dropping-particle" : "", "parse-names" : false, "suffix" : "" } ], "container-title" : "The Journal of biological chemistry", "id" : "ITEM-1", "issue" : "48", "issued" : { "date-parts" : [ [ "2007", "11", "30" ] ] }, "page" : "35405-15", "title" : "Protein-tyrosine phosphatase H1 controls growth hormone receptor signaling and systemic growth.", "type" : "article-journal", "volume" : "282" }, "uris" : [ "http://www.mendeley.com/documents/?uuid=9b2f956b-9eb5-4054-b374-0d33cc780b08" ] } ], "mendeley" : { "previouslyFormattedCitation" : "(20)" }, "properties" : { "noteIndex" : 0 }, "schema" : "https://github.com/citation-style-language/schema/raw/master/csl-citation.json" }</w:instrText>
+      </w:r>
+      <w:r>
+        <w:rPr>
+          <w:rFonts w:ascii="Times New Roman" w:hAnsi="Times New Roman" w:cs="Times New Roman"/>
+        </w:rPr>
+        <w:fldChar w:fldCharType="separate"/>
+      </w:r>
+      <w:r>
+        <w:rPr>
+          <w:rFonts w:ascii="Times New Roman" w:hAnsi="Times New Roman" w:cs="Times New Roman"/>
+          <w:noProof/>
+        </w:rPr>
+        <w:t>(20)</w:t>
+      </w:r>
+      <w:r>
+        <w:rPr>
+          <w:rFonts w:ascii="Times New Roman" w:hAnsi="Times New Roman" w:cs="Times New Roman"/>
+        </w:rPr>
+        <w:fldChar w:fldCharType="end"/>
+      </w:r>
+      <w:r>
+        <w:rPr>
+          <w:rFonts w:ascii="Times New Roman" w:hAnsi="Times New Roman" w:cs="Times New Roman"/>
+        </w:rPr>
+        <w:t xml:space="preserve">. </w:t>
       </w:r>
       <w:r>
         <w:rPr>
           <w:rFonts w:ascii="Times New Roman" w:hAnsi="Times New Roman" w:cs="Times New Roman"/>
           <w:i/>
         </w:rPr>
-        <w:t>SOCS2</w:t>
+        <w:t>Ptpn3</w:t>
       </w:r>
       <w:r>
         <w:rPr>
@@ -7007,25 +7075,44 @@
         <w:rPr>
           <w:rFonts w:ascii="Times New Roman" w:hAnsi="Times New Roman" w:cs="Times New Roman"/>
         </w:rPr>
-        <w:t xml:space="preserve">has </w:t>
-      </w:r>
-      <w:r>
-        <w:rPr>
-          <w:rFonts w:ascii="Times New Roman" w:hAnsi="Times New Roman" w:cs="Times New Roman"/>
-        </w:rPr>
-        <w:t xml:space="preserve">also </w:t>
-      </w:r>
-      <w:r>
-        <w:rPr>
-          <w:rFonts w:ascii="Times New Roman" w:hAnsi="Times New Roman" w:cs="Times New Roman"/>
-        </w:rPr>
-        <w:t xml:space="preserve">been reported </w:t>
-      </w:r>
-      <w:r>
-        <w:rPr>
-          <w:rFonts w:ascii="Times New Roman" w:hAnsi="Times New Roman" w:cs="Times New Roman"/>
-        </w:rPr>
-        <w:t>to be induced in adipocytes by GH</w:t>
+        <w:t xml:space="preserve">Knockout mice have excessive GH activity, as demonstrated by excessive growth accompanied by a strong induction </w:t>
+      </w:r>
+      <w:r>
+        <w:rPr>
+          <w:rFonts w:ascii="Times New Roman" w:hAnsi="Times New Roman" w:cs="Times New Roman"/>
+        </w:rPr>
+        <w:t>of</w:t>
+      </w:r>
+      <w:r>
+        <w:rPr>
+          <w:rFonts w:ascii="Times New Roman" w:hAnsi="Times New Roman" w:cs="Times New Roman"/>
+        </w:rPr>
+        <w:t xml:space="preserve"> liver </w:t>
+      </w:r>
+      <w:r>
+        <w:rPr>
+          <w:rFonts w:ascii="Times New Roman" w:hAnsi="Times New Roman" w:cs="Times New Roman"/>
+          <w:i/>
+        </w:rPr>
+        <w:t>IGF1</w:t>
+      </w:r>
+      <w:r>
+        <w:rPr>
+          <w:rFonts w:ascii="Times New Roman" w:hAnsi="Times New Roman" w:cs="Times New Roman"/>
+        </w:rPr>
+        <w:t xml:space="preserve"> mRNA and serum IGF</w:t>
+      </w:r>
+      <w:r>
+        <w:rPr>
+          <w:rFonts w:ascii="Times New Roman" w:hAnsi="Times New Roman" w:cs="Times New Roman"/>
+        </w:rPr>
+        <w:t>-</w:t>
+      </w:r>
+      <w:r>
+        <w:rPr>
+          <w:rFonts w:ascii="Times New Roman" w:hAnsi="Times New Roman" w:cs="Times New Roman"/>
+        </w:rPr>
+        <w:t>1</w:t>
       </w:r>
       <w:r>
         <w:rPr>
@@ -7043,7 +7130,7 @@
         <w:rPr>
           <w:rFonts w:ascii="Times New Roman" w:hAnsi="Times New Roman" w:cs="Times New Roman"/>
         </w:rPr>
-        <w:instrText>ADDIN CSL_CITATION { "citationItems" : [ { "id" : "ITEM-1", "itemData" : { "DOI" : "10.1159/000093667", "ISSN" : "0301-0163", "PMID" : "16735796", "abstract" : "Growth hormone GH stimulates lipolysis in mature adipocytes and primary preadipocytes but promotes adipogenesis in preadipocyte cell lines. The lactogenic hormones (prolactin PRL and placental lactogen) also stimulate adipogenesis in preadipocyte cell lines but have variable lipolytic and lipogenic effects in mature adipose tissue. We hypothesized that differences in expression of GH receptors GHR and PRL receptors PRLR during adipocyte development might explain some of the differential effects of the somatogens and lactogens on fat metabolism. To that end, we compared: (a) the expression of GHR and PRLR mRNAs in 3T3-L1 preadipocytes during the course of adipocyte differentiation; (b) the induction of STAT-5 activity by GH and PRL during adipogenesis; and (c) the acute effects of GH and PRL on the suppressors of cytokine signaling (SOCS-1-3 and cytokine-inducible SH2-domain-containing protein CIS) and IGF-I. In confluent, undifferentiated 3T3-L1 cells, the levels of GHR mRNA were approximately 250-fold higher than the levels of PRLR mRNA. Following induction of adipocyte differentiation the levels of PRLR mRNA rose 90-fold but GHR mRNA increased only 0.8-fold. Expression of both full-length (long) and truncated (short) isoforms of the PRLR increased during differentiation but the long isoform predominated at all time points. Mouse GH mGH stimulated increases in STAT-5a and 5b activity in undifferentiated as well as differentiating 3T3-L1 cells; mouse PRL mPRL had little or no effect on STAT-5 activity in undifferentiated cells but stimulated increases in STAT-5a and 5b activity in differentiating cells. mGH stimulated increases in SOCS-2 and SOCS-3 mRNAs in undifferentiated cells and SOCS-1-3 and CIS mRNAs in differentiating cells; mPRL induced CIS in differentiating cells but had no effect on SOCS-1-3. mPRL and mGH stimulated increases in IGF-I mRNA in differentiating cells but not in undifferentiated cells; the potency of mGH (3-6-fold increase, p &lt; 0.01) exceeded that of mPRL (40-90% increase, p &lt; 0.05). Our findings reveal disparities in the expression of PRLR and GHR during adipocyte development and differential effects of the hormones on STAT-5, the SOCS proteins, CIS, and IGF-I. These observations suggest that somatogens and lactogens regulate adipocyte development and fat metabolism through distinct but overlapping cellular mechanisms.", "author" : [ { "dropping-particle" : "", "family" : "Fleenor", "given" : "Don", "non-dropping-particle" : "", "parse-names" : false, "suffix" : "" }, { "dropping-particle" : "", "family" : "Arumugam", "given" : "Ramamani", "non-dropping-particle" : "", "parse-names" : false, "suffix" : "" }, { "dropping-particle" : "", "family" : "Freemark", "given" : "Michael", "non-dropping-particle" : "", "parse-names" : false, "suffix" : "" } ], "container-title" : "Hormone research", "id" : "ITEM-1", "issue" : "3", "issued" : { "date-parts" : [ [ "2006", "1" ] ] }, "page" : "101-10", "title" : "Growth hormone and prolactin receptors in adipogenesis: STAT-5 activation, suppressors of cytokine signaling, and regulation of insulin-like growth factor I.", "type" : "article-journal", "volume" : "66" }, "uris" : [ "http://www.mendeley.com/documents/?uuid=21548a4c-a544-42df-9898-0da16991d08a" ] } ], "mendeley" : { "previouslyFormattedCitation" : "(16)" }, "properties" : { "noteIndex" : 0 }, "schema" : "https://github.com/citation-style-language/schema/raw/master/csl-citation.json" }</w:instrText>
+        <w:instrText>ADDIN CSL_CITATION { "citationItems" : [ { "id" : "ITEM-1", "itemData" : { "DOI" : "10.1074/jbc.M705814200", "ISSN" : "0021-9258", "PMID" : "17921143", "abstract" : "Several protein-tyrosine phosphatases (PTPs) have been implicated in the control of growth hormone receptor (GHR) signaling, but none have been shown to affect growth in vivo. We have applied a battery of molecular and cellular approaches to test a family-wide panel of PTPs for interference with GHR signaling. Among the subset of PTPs that showed activity in multiple readouts, we selected PTP-H1/PTPN3 for further in vivo studies and found that mice lacking the PTP-H1 catalytic domain show significantly enhanced growth over their wild type littermates. In addition, PTP-H1 mutant animals had enhanced plasma and liver mRNA expression of insulin-like growth factor 1, as well as increased bone density and mineral content. These observations point to a controlling role for PTP-H1 in modulating GHR signaling and systemic growth through insulin-like growth factor 1 secretion.", "author" : [ { "dropping-particle" : "", "family" : "Pilecka", "given" : "Iwona", "non-dropping-particle" : "", "parse-names" : false, "suffix" : "" }, { "dropping-particle" : "", "family" : "Patrignani", "given" : "Claudia", "non-dropping-particle" : "", "parse-names" : false, "suffix" : "" }, { "dropping-particle" : "", "family" : "Pescini", "given" : "Rosanna", "non-dropping-particle" : "", "parse-names" : false, "suffix" : "" }, { "dropping-particle" : "", "family" : "Curchod", "given" : "Marie-Laure", "non-dropping-particle" : "", "parse-names" : false, "suffix" : "" }, { "dropping-particle" : "", "family" : "Perrin", "given" : "Dominique", "non-dropping-particle" : "", "parse-names" : false, "suffix" : "" }, { "dropping-particle" : "", "family" : "Xue", "given" : "Yingzi", "non-dropping-particle" : "", "parse-names" : false, "suffix" : "" }, { "dropping-particle" : "", "family" : "Yasenchak", "given" : "Jason", "non-dropping-particle" : "", "parse-names" : false, "suffix" : "" }, { "dropping-particle" : "", "family" : "Clark", "given" : "Ann", "non-dropping-particle" : "", "parse-names" : false, "suffix" : "" }, { "dropping-particle" : "", "family" : "Magnone", "given" : "Maria Chiara", "non-dropping-particle" : "", "parse-names" : false, "suffix" : "" }, { "dropping-particle" : "", "family" : "Zaratin", "given" : "Paola", "non-dropping-particle" : "", "parse-names" : false, "suffix" : "" }, { "dropping-particle" : "", "family" : "Valenzuela", "given" : "David", "non-dropping-particle" : "", "parse-names" : false, "suffix" : "" }, { "dropping-particle" : "", "family" : "Rommel", "given" : "Christian", "non-dropping-particle" : "", "parse-names" : false, "suffix" : "" }, { "dropping-particle" : "", "family" : "Hooft van Huijsduijnen", "given" : "Rob", "non-dropping-particle" : "", "parse-names" : false, "suffix" : "" } ], "container-title" : "The Journal of biological chemistry", "id" : "ITEM-1", "issue" : "48", "issued" : { "date-parts" : [ [ "2007", "11", "30" ] ] }, "page" : "35405-15", "title" : "Protein-tyrosine phosphatase H1 controls growth hormone receptor signaling and systemic growth.", "type" : "article-journal", "volume" : "282" }, "uris" : [ "http://www.mendeley.com/documents/?uuid=9b2f956b-9eb5-4054-b374-0d33cc780b08" ] } ], "mendeley" : { "previouslyFormattedCitation" : "(20)" }, "properties" : { "noteIndex" : 0 }, "schema" : "https://github.com/citation-style-language/schema/raw/master/csl-citation.json" }</w:instrText>
       </w:r>
       <w:r>
         <w:rPr>
@@ -7056,7 +7143,7 @@
           <w:rFonts w:ascii="Times New Roman" w:hAnsi="Times New Roman" w:cs="Times New Roman"/>
           <w:noProof/>
         </w:rPr>
-        <w:t>(16)</w:t>
+        <w:t>(20)</w:t>
       </w:r>
       <w:r>
         <w:rPr>
@@ -7074,73 +7161,98 @@
         <w:rPr>
           <w:rFonts w:ascii="Times New Roman" w:hAnsi="Times New Roman" w:cs="Times New Roman"/>
         </w:rPr>
+        <w:t xml:space="preserve">This is the first report of enhanced abundance of PTPN3 mRNA in response to GH exposure. </w:t>
+      </w:r>
+      <w:r>
+        <w:rPr>
+          <w:rFonts w:ascii="Times New Roman" w:hAnsi="Times New Roman" w:cs="Times New Roman"/>
+        </w:rPr>
+        <w:t>The in</w:t>
+      </w:r>
+      <w:r>
+        <w:rPr>
+          <w:rFonts w:ascii="Times New Roman" w:hAnsi="Times New Roman" w:cs="Times New Roman"/>
+        </w:rPr>
+        <w:t>creased expression</w:t>
+      </w:r>
+      <w:r>
+        <w:rPr>
+          <w:rFonts w:ascii="Times New Roman" w:hAnsi="Times New Roman" w:cs="Times New Roman"/>
+        </w:rPr>
         <w:t xml:space="preserve"> </w:t>
       </w:r>
       <w:r>
         <w:rPr>
           <w:rFonts w:ascii="Times New Roman" w:hAnsi="Times New Roman" w:cs="Times New Roman"/>
         </w:rPr>
-        <w:t xml:space="preserve">The induction in adipose tissue has not been described </w:t>
-      </w:r>
-      <w:r>
-        <w:rPr>
-          <w:rFonts w:ascii="Times New Roman" w:hAnsi="Times New Roman" w:cs="Times New Roman"/>
-        </w:rPr>
-        <w:t>previously</w:t>
-      </w:r>
-      <w:r>
-        <w:rPr>
-          <w:rFonts w:ascii="Times New Roman" w:hAnsi="Times New Roman" w:cs="Times New Roman"/>
-        </w:rPr>
-        <w:t xml:space="preserve">. </w:t>
-      </w:r>
-      <w:r>
-        <w:rPr>
-          <w:rFonts w:ascii="Times New Roman" w:hAnsi="Times New Roman" w:cs="Times New Roman"/>
-        </w:rPr>
-        <w:t xml:space="preserve">  These genes </w:t>
-      </w:r>
-      <w:r>
-        <w:rPr>
-          <w:rFonts w:ascii="Times New Roman" w:hAnsi="Times New Roman" w:cs="Times New Roman"/>
-        </w:rPr>
-        <w:t>likely</w:t>
-      </w:r>
-      <w:r>
-        <w:rPr>
-          <w:rFonts w:ascii="Times New Roman" w:hAnsi="Times New Roman" w:cs="Times New Roman"/>
-        </w:rPr>
-        <w:t xml:space="preserve"> </w:t>
-      </w:r>
-      <w:r>
-        <w:rPr>
-          <w:rFonts w:ascii="Times New Roman" w:hAnsi="Times New Roman" w:cs="Times New Roman"/>
-        </w:rPr>
-        <w:t xml:space="preserve">reflect </w:t>
-      </w:r>
-      <w:r>
-        <w:rPr>
-          <w:rFonts w:ascii="Times New Roman" w:hAnsi="Times New Roman" w:cs="Times New Roman"/>
-        </w:rPr>
-        <w:t>activation</w:t>
-      </w:r>
-      <w:r>
-        <w:rPr>
-          <w:rFonts w:ascii="Times New Roman" w:hAnsi="Times New Roman" w:cs="Times New Roman"/>
-        </w:rPr>
-        <w:t xml:space="preserve"> of a negative feedback loo</w:t>
-      </w:r>
-      <w:r>
-        <w:rPr>
-          <w:rFonts w:ascii="Times New Roman" w:hAnsi="Times New Roman" w:cs="Times New Roman"/>
-        </w:rPr>
-        <w:t>p</w:t>
-      </w:r>
-      <w:r>
-        <w:rPr>
-          <w:rFonts w:ascii="Times New Roman" w:hAnsi="Times New Roman" w:cs="Times New Roman"/>
-        </w:rPr>
-        <w:t xml:space="preserve"> in response to chronic high growth hormone levels.</w:t>
+        <w:t xml:space="preserve">of </w:t>
+      </w:r>
+      <w:r>
+        <w:rPr>
+          <w:rFonts w:ascii="Times New Roman" w:hAnsi="Times New Roman" w:cs="Times New Roman"/>
+          <w:i/>
+        </w:rPr>
+        <w:t>PTPN3</w:t>
+      </w:r>
+      <w:r>
+        <w:rPr>
+          <w:rFonts w:ascii="Times New Roman" w:hAnsi="Times New Roman" w:cs="Times New Roman"/>
+        </w:rPr>
+        <w:t xml:space="preserve"> that we have observed </w:t>
+      </w:r>
+      <w:r>
+        <w:rPr>
+          <w:rFonts w:ascii="Times New Roman" w:hAnsi="Times New Roman" w:cs="Times New Roman"/>
+        </w:rPr>
+        <w:t xml:space="preserve">in acromegaly suggests that this </w:t>
+      </w:r>
+      <w:r>
+        <w:rPr>
+          <w:rFonts w:ascii="Times New Roman" w:hAnsi="Times New Roman" w:cs="Times New Roman"/>
+        </w:rPr>
+        <w:t>may be</w:t>
+      </w:r>
+      <w:r>
+        <w:rPr>
+          <w:rFonts w:ascii="Times New Roman" w:hAnsi="Times New Roman" w:cs="Times New Roman"/>
+        </w:rPr>
+        <w:t xml:space="preserve"> an additional</w:t>
+      </w:r>
+      <w:r>
+        <w:rPr>
+          <w:rFonts w:ascii="Times New Roman" w:hAnsi="Times New Roman" w:cs="Times New Roman"/>
+        </w:rPr>
+        <w:t xml:space="preserve"> negative feedback pathway </w:t>
+      </w:r>
+      <w:r>
+        <w:rPr>
+          <w:rFonts w:ascii="Times New Roman" w:hAnsi="Times New Roman" w:cs="Times New Roman"/>
+        </w:rPr>
+        <w:t xml:space="preserve">induced by GH and </w:t>
+      </w:r>
+      <w:r>
+        <w:rPr>
+          <w:rFonts w:ascii="Times New Roman" w:hAnsi="Times New Roman" w:cs="Times New Roman"/>
+        </w:rPr>
+        <w:t>reduc</w:t>
+      </w:r>
+      <w:r>
+        <w:rPr>
+          <w:rFonts w:ascii="Times New Roman" w:hAnsi="Times New Roman" w:cs="Times New Roman"/>
+        </w:rPr>
+        <w:t>ing</w:t>
+      </w:r>
+      <w:r>
+        <w:rPr>
+          <w:rFonts w:ascii="Times New Roman" w:hAnsi="Times New Roman" w:cs="Times New Roman"/>
+        </w:rPr>
+        <w:t xml:space="preserve"> GH signaling.</w:t>
+      </w:r>
+      <w:r>
+        <w:rPr>
+          <w:rFonts w:ascii="Times New Roman" w:hAnsi="Times New Roman" w:cs="Times New Roman"/>
+        </w:rPr>
+        <w:t xml:space="preserve">  </w:t>
       </w:r>
     </w:p>
     <w:p>
@@ -7149,445 +7261,30 @@
         <w:spacing w:line="480" w:lineRule="auto"/>
         <w:rPr>
           <w:rFonts w:ascii="Times New Roman" w:hAnsi="Times New Roman" w:cs="Times New Roman"/>
-        </w:rPr>
-      </w:pPr>
-      <w:r>
-        <w:rPr>
-          <w:rFonts w:ascii="Times New Roman" w:hAnsi="Times New Roman" w:cs="Times New Roman"/>
-        </w:rPr>
-        <w:t>We also observed</w:t>
-      </w:r>
-      <w:r>
-        <w:rPr>
-          <w:rFonts w:ascii="Times New Roman" w:hAnsi="Times New Roman" w:cs="Times New Roman"/>
-        </w:rPr>
-        <w:t xml:space="preserve"> induction of the tyrosine phosphatases</w:t>
-      </w:r>
-      <w:r>
-        <w:rPr>
-          <w:rFonts w:ascii="Times New Roman" w:hAnsi="Times New Roman" w:cs="Times New Roman"/>
-        </w:rPr>
-        <w:t>,</w:t>
-      </w:r>
-      <w:r>
-        <w:rPr>
-          <w:rFonts w:ascii="Times New Roman" w:hAnsi="Times New Roman" w:cs="Times New Roman"/>
-        </w:rPr>
-        <w:t xml:space="preserve"> </w:t>
-      </w:r>
-      <w:r>
-        <w:rPr>
-          <w:rFonts w:ascii="Times New Roman" w:hAnsi="Times New Roman" w:cs="Times New Roman"/>
-          <w:i/>
-        </w:rPr>
-        <w:t>PTPN3</w:t>
-      </w:r>
-      <w:r>
-        <w:rPr>
-          <w:rFonts w:ascii="Times New Roman" w:hAnsi="Times New Roman" w:cs="Times New Roman"/>
-        </w:rPr>
-        <w:t xml:space="preserve"> </w:t>
-      </w:r>
-      <w:r>
-        <w:rPr>
-          <w:rFonts w:ascii="Times New Roman" w:hAnsi="Times New Roman" w:cs="Times New Roman"/>
-        </w:rPr>
-        <w:t xml:space="preserve">(also called PTP-H1) </w:t>
-      </w:r>
-      <w:r>
-        <w:rPr>
-          <w:rFonts w:ascii="Times New Roman" w:hAnsi="Times New Roman" w:cs="Times New Roman"/>
-        </w:rPr>
-        <w:t xml:space="preserve">and </w:t>
-      </w:r>
-      <w:r>
-        <w:rPr>
-          <w:rFonts w:ascii="Times New Roman" w:hAnsi="Times New Roman" w:cs="Times New Roman"/>
-          <w:i/>
-        </w:rPr>
-        <w:t>PTPN4</w:t>
-      </w:r>
-      <w:r>
-        <w:rPr>
-          <w:rFonts w:ascii="Times New Roman" w:hAnsi="Times New Roman" w:cs="Times New Roman"/>
-        </w:rPr>
-        <w:t xml:space="preserve"> in </w:t>
-      </w:r>
-      <w:r>
-        <w:rPr>
-          <w:rFonts w:ascii="Times New Roman" w:hAnsi="Times New Roman" w:cs="Times New Roman"/>
-        </w:rPr>
-        <w:t>acromegaly</w:t>
-      </w:r>
-      <w:r>
-        <w:rPr>
-          <w:rFonts w:ascii="Times New Roman" w:hAnsi="Times New Roman" w:cs="Times New Roman"/>
-        </w:rPr>
-        <w:t xml:space="preserve"> </w:t>
-      </w:r>
-      <w:r>
-        <w:rPr>
-          <w:rFonts w:ascii="Times New Roman" w:hAnsi="Times New Roman" w:cs="Times New Roman"/>
-        </w:rPr>
-        <w:t>(</w:t>
-      </w:r>
-      <w:r>
-        <w:rPr>
-          <w:rFonts w:ascii="Times New Roman" w:hAnsi="Times New Roman" w:cs="Times New Roman"/>
-        </w:rPr>
-        <w:t>Supplementary Figure 1A-B</w:t>
-      </w:r>
-      <w:r>
-        <w:rPr>
-          <w:rFonts w:ascii="Times New Roman" w:hAnsi="Times New Roman" w:cs="Times New Roman"/>
-        </w:rPr>
-        <w:t>)</w:t>
-      </w:r>
-      <w:r>
-        <w:rPr>
-          <w:rFonts w:ascii="Times New Roman" w:hAnsi="Times New Roman" w:cs="Times New Roman"/>
-        </w:rPr>
-        <w:t xml:space="preserve">.  </w:t>
-      </w:r>
-      <w:r>
-        <w:rPr>
-          <w:rFonts w:ascii="Times New Roman" w:hAnsi="Times New Roman" w:cs="Times New Roman"/>
-          <w:i/>
-        </w:rPr>
-        <w:t>PTPN3</w:t>
-      </w:r>
-      <w:r>
-        <w:rPr>
-          <w:rFonts w:ascii="Times New Roman" w:hAnsi="Times New Roman" w:cs="Times New Roman"/>
-        </w:rPr>
-        <w:t xml:space="preserve"> has been reported </w:t>
-      </w:r>
-      <w:r>
-        <w:rPr>
-          <w:rFonts w:ascii="Times New Roman" w:hAnsi="Times New Roman" w:cs="Times New Roman"/>
-        </w:rPr>
-        <w:t xml:space="preserve">to bind GH receptor </w:t>
-      </w:r>
-      <w:r>
-        <w:rPr>
-          <w:rFonts w:ascii="Times New Roman" w:hAnsi="Times New Roman" w:cs="Times New Roman"/>
-          <w:i/>
-          <w:iCs/>
-        </w:rPr>
-        <w:t>in vitro</w:t>
-      </w:r>
-      <w:r>
-        <w:rPr>
-          <w:rFonts w:ascii="Times New Roman" w:hAnsi="Times New Roman" w:cs="Times New Roman"/>
-        </w:rPr>
-        <w:t xml:space="preserve"> in </w:t>
-      </w:r>
-      <w:r>
-        <w:rPr>
-          <w:rFonts w:ascii="Times New Roman" w:hAnsi="Times New Roman" w:cs="Times New Roman"/>
+          <w:b/>
+        </w:rPr>
+      </w:pPr>
+      <w:r>
+        <w:rPr>
+          <w:rFonts w:ascii="Times New Roman" w:hAnsi="Times New Roman" w:cs="Times New Roman"/>
+          <w:b/>
         </w:rPr>
         <w:lastRenderedPageBreak/>
-        <w:t>the presence of GH</w:t>
-      </w:r>
-      <w:r>
-        <w:rPr>
-          <w:rFonts w:ascii="Times New Roman" w:hAnsi="Times New Roman" w:cs="Times New Roman"/>
-        </w:rPr>
-        <w:t xml:space="preserve"> </w:t>
-      </w:r>
-      <w:r>
-        <w:rPr>
-          <w:rFonts w:ascii="Times New Roman" w:hAnsi="Times New Roman" w:cs="Times New Roman"/>
-        </w:rPr>
-        <w:fldChar w:fldCharType="begin" w:fldLock="1"/>
-      </w:r>
-      <w:r>
-        <w:rPr>
-          <w:rFonts w:ascii="Times New Roman" w:hAnsi="Times New Roman" w:cs="Times New Roman"/>
-        </w:rPr>
-        <w:instrText>ADDIN CSL_CITATION { "citationItems" : [ { "id" : "ITEM-1", "itemData" : { "DOI" : "10.1210/me.2003-0011", "ISSN" : "0888-8809", "PMID" : "12907755", "abstract" : "Protein tyrosine phosphatases (PTPs) play key roles in switching off tyrosine phosphorylation cascades, such as initiated by cytokine receptors. We have used substrate-trapping mutants of a large set of PTPs to identify members of the PTP family that have substrate specificity for the phosphorylated human GH receptor (GHR) intracellular domain. Among 31 PTPs tested, T cell (TC)-PTP, PTP-beta, PTP1B, stomach cancer-associated PTP 1 (SAP-1), Pyst-2, Meg-2, and PTP-H1 showed specificity for phosphorylated GHR that had been produced by coexpression with a kinase in bacteria. We then used GH-induced, phosphorylated GH receptor, purified from overexpressing mammalian cells, in a Far Western-based approach to test whether these seven PTPs were also capable of recognizing ligand-induced, physiologically phosphorylated GHR. In this assay, only TC-PTP, PTP1B, PTP-H1, and SAP-1 interacted with the mature form of the phosphorylated GHR. In parallel, we show that these PTPs recognize very different subsets of the seven GHR tyrosines that are potentially phosphorylated. Finally, mRNA tissue distribution of these PTPs by RT-PCR analysis and coexpression of the wild-type PTPs to test their ability to dephosphorylate ligand-activated GHR suggest PTP-H1 and PTP1B as potential candidates involved in GHR signaling.", "author" : [ { "dropping-particle" : "", "family" : "Pasquali", "given" : "Christian", "non-dropping-particle" : "", "parse-names" : false, "suffix" : "" }, { "dropping-particle" : "", "family" : "Curchod", "given" : "Marie-Laure", "non-dropping-particle" : "", "parse-names" : false, "suffix" : "" }, { "dropping-particle" : "", "family" : "W\u00e4lchli", "given" : "S\u00e9bastien", "non-dropping-particle" : "", "parse-names" : false, "suffix" : "" }, { "dropping-particle" : "", "family" : "Espanel", "given" : "Xavier", "non-dropping-particle" : "", "parse-names" : false, "suffix" : "" }, { "dropping-particle" : "", "family" : "Guerrier", "given" : "Mireille", "non-dropping-particle" : "", "parse-names" : false, "suffix" : "" }, { "dropping-particle" : "", "family" : "Arigoni", "given" : "Fabrizio", "non-dropping-particle" : "", "parse-names" : false, "suffix" : "" }, { "dropping-particle" : "", "family" : "Strous", "given" : "Ger", "non-dropping-particle" : "", "parse-names" : false, "suffix" : "" }, { "dropping-particle" : "", "family" : "Hooft van Huijsduijnen", "given" : "Rob", "non-dropping-particle" : "", "parse-names" : false, "suffix" : "" } ], "container-title" : "Molecular endocrinology (Baltimore, Md.)", "id" : "ITEM-1", "issue" : "11", "issued" : { "date-parts" : [ [ "2003", "11" ] ] }, "page" : "2228-39", "title" : "Identification of protein tyrosine phosphatases with specificity for the ligand-activated growth hormone receptor.", "type" : "article-journal", "volume" : "17" }, "uris" : [ "http://www.mendeley.com/documents/?uuid=afce1313-b877-44ac-b974-7b6854bb861b" ] } ], "mendeley" : { "previouslyFormattedCitation" : "(19)" }, "properties" : { "noteIndex" : 0 }, "schema" : "https://github.com/citation-style-language/schema/raw/master/csl-citation.json" }</w:instrText>
-      </w:r>
-      <w:r>
-        <w:rPr>
-          <w:rFonts w:ascii="Times New Roman" w:hAnsi="Times New Roman" w:cs="Times New Roman"/>
-        </w:rPr>
-        <w:fldChar w:fldCharType="separate"/>
-      </w:r>
-      <w:r>
-        <w:rPr>
-          <w:rFonts w:ascii="Times New Roman" w:hAnsi="Times New Roman" w:cs="Times New Roman"/>
-          <w:noProof/>
-        </w:rPr>
-        <w:t>(19)</w:t>
-      </w:r>
-      <w:r>
-        <w:rPr>
-          <w:rFonts w:ascii="Times New Roman" w:hAnsi="Times New Roman" w:cs="Times New Roman"/>
-        </w:rPr>
-        <w:fldChar w:fldCharType="end"/>
-      </w:r>
-      <w:r>
-        <w:rPr>
-          <w:rFonts w:ascii="Times New Roman" w:hAnsi="Times New Roman" w:cs="Times New Roman"/>
-        </w:rPr>
-        <w:t xml:space="preserve">, and its overexpression </w:t>
-      </w:r>
-      <w:r>
-        <w:rPr>
-          <w:rFonts w:ascii="Times New Roman" w:hAnsi="Times New Roman" w:cs="Times New Roman"/>
-        </w:rPr>
-        <w:t xml:space="preserve">reduces </w:t>
-      </w:r>
-      <w:r>
-        <w:rPr>
-          <w:rFonts w:ascii="Times New Roman" w:hAnsi="Times New Roman" w:cs="Times New Roman"/>
-        </w:rPr>
-        <w:t>STAT5</w:t>
-      </w:r>
-      <w:r>
-        <w:rPr>
-          <w:rFonts w:ascii="Times New Roman" w:hAnsi="Times New Roman" w:cs="Times New Roman"/>
-        </w:rPr>
-        <w:t xml:space="preserve"> signaling in response to GH</w:t>
-      </w:r>
-      <w:r>
-        <w:rPr>
-          <w:rFonts w:ascii="Times New Roman" w:hAnsi="Times New Roman" w:cs="Times New Roman"/>
-        </w:rPr>
-        <w:t xml:space="preserve"> </w:t>
-      </w:r>
-      <w:r>
-        <w:rPr>
-          <w:rFonts w:ascii="Times New Roman" w:hAnsi="Times New Roman" w:cs="Times New Roman"/>
-        </w:rPr>
-        <w:fldChar w:fldCharType="begin" w:fldLock="1"/>
-      </w:r>
-      <w:r>
-        <w:rPr>
-          <w:rFonts w:ascii="Times New Roman" w:hAnsi="Times New Roman" w:cs="Times New Roman"/>
-        </w:rPr>
-        <w:instrText>ADDIN CSL_CITATION { "citationItems" : [ { "id" : "ITEM-1", "itemData" : { "DOI" : "10.1074/jbc.M705814200", "ISSN" : "0021-9258", "PMID" : "17921143", "abstract" : "Several protein-tyrosine phosphatases (PTPs) have been implicated in the control of growth hormone receptor (GHR) signaling, but none have been shown to affect growth in vivo. We have applied a battery of molecular and cellular approaches to test a family-wide panel of PTPs for interference with GHR signaling. Among the subset of PTPs that showed activity in multiple readouts, we selected PTP-H1/PTPN3 for further in vivo studies and found that mice lacking the PTP-H1 catalytic domain show significantly enhanced growth over their wild type littermates. In addition, PTP-H1 mutant animals had enhanced plasma and liver mRNA expression of insulin-like growth factor 1, as well as increased bone density and mineral content. These observations point to a controlling role for PTP-H1 in modulating GHR signaling and systemic growth through insulin-like growth factor 1 secretion.", "author" : [ { "dropping-particle" : "", "family" : "Pilecka", "given" : "Iwona", "non-dropping-particle" : "", "parse-names" : false, "suffix" : "" }, { "dropping-particle" : "", "family" : "Patrignani", "given" : "Claudia", "non-dropping-particle" : "", "parse-names" : false, "suffix" : "" }, { "dropping-particle" : "", "family" : "Pescini", "given" : "Rosanna", "non-dropping-particle" : "", "parse-names" : false, "suffix" : "" }, { "dropping-particle" : "", "family" : "Curchod", "given" : "Marie-Laure", "non-dropping-particle" : "", "parse-names" : false, "suffix" : "" }, { "dropping-particle" : "", "family" : "Perrin", "given" : "Dominique", "non-dropping-particle" : "", "parse-names" : false, "suffix" : "" }, { "dropping-particle" : "", "family" : "Xue", "given" : "Yingzi", "non-dropping-particle" : "", "parse-names" : false, "suffix" : "" }, { "dropping-particle" : "", "family" : "Yasenchak", "given" : "Jason", "non-dropping-particle" : "", "parse-names" : false, "suffix" : "" }, { "dropping-particle" : "", "family" : "Clark", "given" : "Ann", "non-dropping-particle" : "", "parse-names" : false, "suffix" : "" }, { "dropping-particle" : "", "family" : "Magnone", "given" : "Maria Chiara", "non-dropping-particle" : "", "parse-names" : false, "suffix" : "" }, { "dropping-particle" : "", "family" : "Zaratin", "given" : "Paola", "non-dropping-particle" : "", "parse-names" : false, "suffix" : "" }, { "dropping-particle" : "", "family" : "Valenzuela", "given" : "David", "non-dropping-particle" : "", "parse-names" : false, "suffix" : "" }, { "dropping-particle" : "", "family" : "Rommel", "given" : "Christian", "non-dropping-particle" : "", "parse-names" : false, "suffix" : "" }, { "dropping-particle" : "", "family" : "Hooft van Huijsduijnen", "given" : "Rob", "non-dropping-particle" : "", "parse-names" : false, "suffix" : "" } ], "container-title" : "The Journal of biological chemistry", "id" : "ITEM-1", "issue" : "48", "issued" : { "date-parts" : [ [ "2007", "11", "30" ] ] }, "page" : "35405-15", "title" : "Protein-tyrosine phosphatase H1 controls growth hormone receptor signaling and systemic growth.", "type" : "article-journal", "volume" : "282" }, "uris" : [ "http://www.mendeley.com/documents/?uuid=9b2f956b-9eb5-4054-b374-0d33cc780b08" ] } ], "mendeley" : { "previouslyFormattedCitation" : "(20)" }, "properties" : { "noteIndex" : 0 }, "schema" : "https://github.com/citation-style-language/schema/raw/master/csl-citation.json" }</w:instrText>
-      </w:r>
-      <w:r>
-        <w:rPr>
-          <w:rFonts w:ascii="Times New Roman" w:hAnsi="Times New Roman" w:cs="Times New Roman"/>
-        </w:rPr>
-        <w:fldChar w:fldCharType="separate"/>
-      </w:r>
-      <w:r>
-        <w:rPr>
-          <w:rFonts w:ascii="Times New Roman" w:hAnsi="Times New Roman" w:cs="Times New Roman"/>
-          <w:noProof/>
-        </w:rPr>
-        <w:t>(20)</w:t>
-      </w:r>
-      <w:r>
-        <w:rPr>
-          <w:rFonts w:ascii="Times New Roman" w:hAnsi="Times New Roman" w:cs="Times New Roman"/>
-        </w:rPr>
-        <w:fldChar w:fldCharType="end"/>
-      </w:r>
-      <w:r>
-        <w:rPr>
-          <w:rFonts w:ascii="Times New Roman" w:hAnsi="Times New Roman" w:cs="Times New Roman"/>
-        </w:rPr>
-        <w:t xml:space="preserve">. </w:t>
-      </w:r>
-      <w:r>
-        <w:rPr>
-          <w:rFonts w:ascii="Times New Roman" w:hAnsi="Times New Roman" w:cs="Times New Roman"/>
-          <w:i/>
-        </w:rPr>
-        <w:t>Ptpn3</w:t>
-      </w:r>
-      <w:r>
-        <w:rPr>
-          <w:rFonts w:ascii="Times New Roman" w:hAnsi="Times New Roman" w:cs="Times New Roman"/>
-        </w:rPr>
-        <w:t xml:space="preserve"> </w:t>
-      </w:r>
-      <w:r>
-        <w:rPr>
-          <w:rFonts w:ascii="Times New Roman" w:hAnsi="Times New Roman" w:cs="Times New Roman"/>
-        </w:rPr>
-        <w:t xml:space="preserve">Knockout mice have excessive GH activity, as demonstrated by excessive growth accompanied by a strong induction </w:t>
-      </w:r>
-      <w:r>
-        <w:rPr>
-          <w:rFonts w:ascii="Times New Roman" w:hAnsi="Times New Roman" w:cs="Times New Roman"/>
-        </w:rPr>
-        <w:t>of</w:t>
-      </w:r>
-      <w:r>
-        <w:rPr>
-          <w:rFonts w:ascii="Times New Roman" w:hAnsi="Times New Roman" w:cs="Times New Roman"/>
-        </w:rPr>
-        <w:t xml:space="preserve"> liver </w:t>
-      </w:r>
-      <w:r>
-        <w:rPr>
-          <w:rFonts w:ascii="Times New Roman" w:hAnsi="Times New Roman" w:cs="Times New Roman"/>
-          <w:i/>
-        </w:rPr>
-        <w:t>IGF1</w:t>
-      </w:r>
-      <w:r>
-        <w:rPr>
-          <w:rFonts w:ascii="Times New Roman" w:hAnsi="Times New Roman" w:cs="Times New Roman"/>
-        </w:rPr>
-        <w:t xml:space="preserve"> mRNA and serum IGF</w:t>
-      </w:r>
-      <w:r>
-        <w:rPr>
-          <w:rFonts w:ascii="Times New Roman" w:hAnsi="Times New Roman" w:cs="Times New Roman"/>
-        </w:rPr>
-        <w:t>-</w:t>
-      </w:r>
-      <w:r>
-        <w:rPr>
-          <w:rFonts w:ascii="Times New Roman" w:hAnsi="Times New Roman" w:cs="Times New Roman"/>
-        </w:rPr>
-        <w:t>1</w:t>
-      </w:r>
-      <w:r>
-        <w:rPr>
-          <w:rFonts w:ascii="Times New Roman" w:hAnsi="Times New Roman" w:cs="Times New Roman"/>
-        </w:rPr>
-        <w:t xml:space="preserve"> </w:t>
-      </w:r>
-      <w:r>
-        <w:rPr>
-          <w:rFonts w:ascii="Times New Roman" w:hAnsi="Times New Roman" w:cs="Times New Roman"/>
-        </w:rPr>
-        <w:fldChar w:fldCharType="begin" w:fldLock="1"/>
-      </w:r>
-      <w:r>
-        <w:rPr>
-          <w:rFonts w:ascii="Times New Roman" w:hAnsi="Times New Roman" w:cs="Times New Roman"/>
-        </w:rPr>
-        <w:instrText>ADDIN CSL_CITATION { "citationItems" : [ { "id" : "ITEM-1", "itemData" : { "DOI" : "10.1074/jbc.M705814200", "ISSN" : "0021-9258", "PMID" : "17921143", "abstract" : "Several protein-tyrosine phosphatases (PTPs) have been implicated in the control of growth hormone receptor (GHR) signaling, but none have been shown to affect growth in vivo. We have applied a battery of molecular and cellular approaches to test a family-wide panel of PTPs for interference with GHR signaling. Among the subset of PTPs that showed activity in multiple readouts, we selected PTP-H1/PTPN3 for further in vivo studies and found that mice lacking the PTP-H1 catalytic domain show significantly enhanced growth over their wild type littermates. In addition, PTP-H1 mutant animals had enhanced plasma and liver mRNA expression of insulin-like growth factor 1, as well as increased bone density and mineral content. These observations point to a controlling role for PTP-H1 in modulating GHR signaling and systemic growth through insulin-like growth factor 1 secretion.", "author" : [ { "dropping-particle" : "", "family" : "Pilecka", "given" : "Iwona", "non-dropping-particle" : "", "parse-names" : false, "suffix" : "" }, { "dropping-particle" : "", "family" : "Patrignani", "given" : "Claudia", "non-dropping-particle" : "", "parse-names" : false, "suffix" : "" }, { "dropping-particle" : "", "family" : "Pescini", "given" : "Rosanna", "non-dropping-particle" : "", "parse-names" : false, "suffix" : "" }, { "dropping-particle" : "", "family" : "Curchod", "given" : "Marie-Laure", "non-dropping-particle" : "", "parse-names" : false, "suffix" : "" }, { "dropping-particle" : "", "family" : "Perrin", "given" : "Dominique", "non-dropping-particle" : "", "parse-names" : false, "suffix" : "" }, { "dropping-particle" : "", "family" : "Xue", "given" : "Yingzi", "non-dropping-particle" : "", "parse-names" : false, "suffix" : "" }, { "dropping-particle" : "", "family" : "Yasenchak", "given" : "Jason", "non-dropping-particle" : "", "parse-names" : false, "suffix" : "" }, { "dropping-particle" : "", "family" : "Clark", "given" : "Ann", "non-dropping-particle" : "", "parse-names" : false, "suffix" : "" }, { "dropping-particle" : "", "family" : "Magnone", "given" : "Maria Chiara", "non-dropping-particle" : "", "parse-names" : false, "suffix" : "" }, { "dropping-particle" : "", "family" : "Zaratin", "given" : "Paola", "non-dropping-particle" : "", "parse-names" : false, "suffix" : "" }, { "dropping-particle" : "", "family" : "Valenzuela", "given" : "David", "non-dropping-particle" : "", "parse-names" : false, "suffix" : "" }, { "dropping-particle" : "", "family" : "Rommel", "given" : "Christian", "non-dropping-particle" : "", "parse-names" : false, "suffix" : "" }, { "dropping-particle" : "", "family" : "Hooft van Huijsduijnen", "given" : "Rob", "non-dropping-particle" : "", "parse-names" : false, "suffix" : "" } ], "container-title" : "The Journal of biological chemistry", "id" : "ITEM-1", "issue" : "48", "issued" : { "date-parts" : [ [ "2007", "11", "30" ] ] }, "page" : "35405-15", "title" : "Protein-tyrosine phosphatase H1 controls growth hormone receptor signaling and systemic growth.", "type" : "article-journal", "volume" : "282" }, "uris" : [ "http://www.mendeley.com/documents/?uuid=9b2f956b-9eb5-4054-b374-0d33cc780b08" ] } ], "mendeley" : { "previouslyFormattedCitation" : "(20)" }, "properties" : { "noteIndex" : 0 }, "schema" : "https://github.com/citation-style-language/schema/raw/master/csl-citation.json" }</w:instrText>
-      </w:r>
-      <w:r>
-        <w:rPr>
-          <w:rFonts w:ascii="Times New Roman" w:hAnsi="Times New Roman" w:cs="Times New Roman"/>
-        </w:rPr>
-        <w:fldChar w:fldCharType="separate"/>
-      </w:r>
-      <w:r>
-        <w:rPr>
-          <w:rFonts w:ascii="Times New Roman" w:hAnsi="Times New Roman" w:cs="Times New Roman"/>
-          <w:noProof/>
-        </w:rPr>
-        <w:t>(20)</w:t>
-      </w:r>
-      <w:r>
-        <w:rPr>
-          <w:rFonts w:ascii="Times New Roman" w:hAnsi="Times New Roman" w:cs="Times New Roman"/>
-        </w:rPr>
-        <w:fldChar w:fldCharType="end"/>
-      </w:r>
-      <w:r>
-        <w:rPr>
-          <w:rFonts w:ascii="Times New Roman" w:hAnsi="Times New Roman" w:cs="Times New Roman"/>
-        </w:rPr>
-        <w:t xml:space="preserve">. </w:t>
-      </w:r>
-      <w:r>
-        <w:rPr>
-          <w:rFonts w:ascii="Times New Roman" w:hAnsi="Times New Roman" w:cs="Times New Roman"/>
-        </w:rPr>
-        <w:t xml:space="preserve">This is the first report of enhanced abundance of PTPN3 mRNA in response to GH exposure. </w:t>
-      </w:r>
-      <w:r>
-        <w:rPr>
-          <w:rFonts w:ascii="Times New Roman" w:hAnsi="Times New Roman" w:cs="Times New Roman"/>
-        </w:rPr>
-        <w:t>The in</w:t>
-      </w:r>
-      <w:r>
-        <w:rPr>
-          <w:rFonts w:ascii="Times New Roman" w:hAnsi="Times New Roman" w:cs="Times New Roman"/>
-        </w:rPr>
-        <w:t>creased expression</w:t>
-      </w:r>
-      <w:r>
-        <w:rPr>
-          <w:rFonts w:ascii="Times New Roman" w:hAnsi="Times New Roman" w:cs="Times New Roman"/>
-        </w:rPr>
-        <w:t xml:space="preserve"> </w:t>
-      </w:r>
-      <w:r>
-        <w:rPr>
-          <w:rFonts w:ascii="Times New Roman" w:hAnsi="Times New Roman" w:cs="Times New Roman"/>
-        </w:rPr>
-        <w:t xml:space="preserve">of </w:t>
-      </w:r>
-      <w:r>
-        <w:rPr>
-          <w:rFonts w:ascii="Times New Roman" w:hAnsi="Times New Roman" w:cs="Times New Roman"/>
-          <w:i/>
-        </w:rPr>
-        <w:t>PTPN3</w:t>
-      </w:r>
-      <w:r>
-        <w:rPr>
-          <w:rFonts w:ascii="Times New Roman" w:hAnsi="Times New Roman" w:cs="Times New Roman"/>
-        </w:rPr>
-        <w:t xml:space="preserve"> that we have observed </w:t>
-      </w:r>
-      <w:r>
-        <w:rPr>
-          <w:rFonts w:ascii="Times New Roman" w:hAnsi="Times New Roman" w:cs="Times New Roman"/>
-        </w:rPr>
-        <w:t xml:space="preserve">in acromegaly suggests that this </w:t>
-      </w:r>
-      <w:r>
-        <w:rPr>
-          <w:rFonts w:ascii="Times New Roman" w:hAnsi="Times New Roman" w:cs="Times New Roman"/>
-        </w:rPr>
-        <w:t>may be</w:t>
-      </w:r>
-      <w:r>
-        <w:rPr>
-          <w:rFonts w:ascii="Times New Roman" w:hAnsi="Times New Roman" w:cs="Times New Roman"/>
-        </w:rPr>
-        <w:t xml:space="preserve"> an additional</w:t>
-      </w:r>
-      <w:r>
-        <w:rPr>
-          <w:rFonts w:ascii="Times New Roman" w:hAnsi="Times New Roman" w:cs="Times New Roman"/>
-        </w:rPr>
-        <w:t xml:space="preserve"> negative feedback pathway </w:t>
-      </w:r>
-      <w:r>
-        <w:rPr>
-          <w:rFonts w:ascii="Times New Roman" w:hAnsi="Times New Roman" w:cs="Times New Roman"/>
-        </w:rPr>
-        <w:t xml:space="preserve">induced by GH and </w:t>
-      </w:r>
-      <w:r>
-        <w:rPr>
-          <w:rFonts w:ascii="Times New Roman" w:hAnsi="Times New Roman" w:cs="Times New Roman"/>
-        </w:rPr>
-        <w:t>reduc</w:t>
-      </w:r>
-      <w:r>
-        <w:rPr>
-          <w:rFonts w:ascii="Times New Roman" w:hAnsi="Times New Roman" w:cs="Times New Roman"/>
-        </w:rPr>
-        <w:t>ing</w:t>
-      </w:r>
-      <w:r>
-        <w:rPr>
-          <w:rFonts w:ascii="Times New Roman" w:hAnsi="Times New Roman" w:cs="Times New Roman"/>
-        </w:rPr>
-        <w:t xml:space="preserve"> GH signaling.</w:t>
-      </w:r>
-      <w:r>
-        <w:rPr>
-          <w:rFonts w:ascii="Times New Roman" w:hAnsi="Times New Roman" w:cs="Times New Roman"/>
-        </w:rPr>
-        <w:t xml:space="preserve">  </w:t>
+        <w:t xml:space="preserve">Genes </w:t>
+      </w:r>
+      <w:r>
+        <w:rPr>
+          <w:rFonts w:ascii="Times New Roman" w:hAnsi="Times New Roman" w:cs="Times New Roman"/>
+          <w:b/>
+        </w:rPr>
+        <w:t>controlling</w:t>
+      </w:r>
+      <w:r>
+        <w:rPr>
+          <w:rFonts w:ascii="Times New Roman" w:hAnsi="Times New Roman" w:cs="Times New Roman"/>
+          <w:b/>
+        </w:rPr>
+        <w:t xml:space="preserve"> DNA replication, proliferation and apoptosis</w:t>
       </w:r>
     </w:p>
     <w:p>
@@ -7596,37 +7293,6 @@
         <w:spacing w:line="480" w:lineRule="auto"/>
         <w:rPr>
           <w:rFonts w:ascii="Times New Roman" w:hAnsi="Times New Roman" w:cs="Times New Roman"/>
-          <w:b/>
-        </w:rPr>
-      </w:pPr>
-      <w:r>
-        <w:rPr>
-          <w:rFonts w:ascii="Times New Roman" w:hAnsi="Times New Roman" w:cs="Times New Roman"/>
-          <w:b/>
-        </w:rPr>
-        <w:t xml:space="preserve">Genes </w:t>
-      </w:r>
-      <w:r>
-        <w:rPr>
-          <w:rFonts w:ascii="Times New Roman" w:hAnsi="Times New Roman" w:cs="Times New Roman"/>
-          <w:b/>
-        </w:rPr>
-        <w:t>controlling</w:t>
-      </w:r>
-      <w:r>
-        <w:rPr>
-          <w:rFonts w:ascii="Times New Roman" w:hAnsi="Times New Roman" w:cs="Times New Roman"/>
-          <w:b/>
-        </w:rPr>
-        <w:t xml:space="preserve"> DNA replication, proliferation and apoptosis</w:t>
-      </w:r>
-    </w:p>
-    <w:p>
-      <w:pPr>
-        <w:bidi w:val="0"/>
-        <w:spacing w:line="480" w:lineRule="auto"/>
-        <w:rPr>
-          <w:rFonts w:ascii="Times New Roman" w:hAnsi="Times New Roman" w:cs="Times New Roman"/>
         </w:rPr>
       </w:pPr>
       <w:r>
@@ -7709,15 +7375,7 @@
         <w:rPr>
           <w:rFonts w:ascii="Times New Roman" w:hAnsi="Times New Roman" w:cs="Times New Roman"/>
         </w:rPr>
-        <w:t xml:space="preserve">, </w:t>
-      </w:r>
-      <w:bookmarkStart w:id="0" w:name="_GoBack"/>
-      <w:bookmarkEnd w:id="0"/>
-      <w:r>
-        <w:rPr>
-          <w:rFonts w:ascii="Times New Roman" w:hAnsi="Times New Roman" w:cs="Times New Roman"/>
-        </w:rPr>
-        <w:t>which is important for</w:t>
+        <w:t>, which is important for</w:t>
       </w:r>
       <w:r>
         <w:rPr>
@@ -8410,14 +8068,7 @@
         <w:rPr>
           <w:rFonts w:ascii="Times New Roman" w:hAnsi="Times New Roman" w:cs="Times New Roman"/>
         </w:rPr>
-        <w:t xml:space="preserve">), the lipase important for lipolysis of triglycerides in apolipoproteins, was </w:t>
-      </w:r>
-      <w:r>
-        <w:rPr>
-          <w:rFonts w:ascii="Times New Roman" w:hAnsi="Times New Roman" w:cs="Times New Roman"/>
-        </w:rPr>
-        <w:lastRenderedPageBreak/>
-        <w:t xml:space="preserve">significantly </w:t>
+        <w:t xml:space="preserve">), the lipase important for lipolysis of triglycerides in apolipoproteins, was significantly </w:t>
       </w:r>
       <w:r>
         <w:rPr>
@@ -8669,6 +8320,7 @@
         <w:rPr>
           <w:rFonts w:ascii="Times New Roman" w:hAnsi="Times New Roman" w:cs="Times New Roman"/>
         </w:rPr>
+        <w:lastRenderedPageBreak/>
         <w:t>Although neither Hormone Sensitive Lipase (</w:t>
       </w:r>
       <w:r>
@@ -8725,7 +8377,15 @@
         <w:rPr>
           <w:rFonts w:ascii="Times New Roman" w:hAnsi="Times New Roman" w:cs="Times New Roman"/>
         </w:rPr>
-        <w:t xml:space="preserve">hormone sensitive </w:t>
+        <w:t>hormone se</w:t>
+      </w:r>
+      <w:bookmarkStart w:id="0" w:name="_GoBack"/>
+      <w:bookmarkEnd w:id="0"/>
+      <w:r>
+        <w:rPr>
+          <w:rFonts w:ascii="Times New Roman" w:hAnsi="Times New Roman" w:cs="Times New Roman"/>
+        </w:rPr>
+        <w:t xml:space="preserve">nsitive </w:t>
       </w:r>
       <w:r>
         <w:rPr>
@@ -8941,7 +8601,7 @@
           <w:color w:val="000000"/>
           <w:shd w:val="clear" w:color="auto" w:fill="FFFFFF"/>
         </w:rPr>
-        <w:t xml:space="preserve"> patients.  This suggests that these activators are candidates</w:t>
+        <w:t xml:space="preserve"> patients.  This suggests that th</w:t>
       </w:r>
       <w:r>
         <w:rPr>
@@ -8949,7 +8609,7 @@
           <w:color w:val="000000"/>
           <w:shd w:val="clear" w:color="auto" w:fill="FFFFFF"/>
         </w:rPr>
-        <w:t xml:space="preserve"> for </w:t>
+        <w:t>is</w:t>
       </w:r>
       <w:r>
         <w:rPr>
@@ -8957,7 +8617,7 @@
           <w:color w:val="000000"/>
           <w:shd w:val="clear" w:color="auto" w:fill="FFFFFF"/>
         </w:rPr>
-        <w:t>the</w:t>
+        <w:t xml:space="preserve"> activator</w:t>
       </w:r>
       <w:r>
         <w:rPr>
@@ -8965,7 +8625,7 @@
           <w:color w:val="000000"/>
           <w:shd w:val="clear" w:color="auto" w:fill="FFFFFF"/>
         </w:rPr>
-        <w:t xml:space="preserve"> induction of</w:t>
+        <w:t xml:space="preserve"> is a</w:t>
       </w:r>
       <w:r>
         <w:rPr>
@@ -8975,21 +8635,23 @@
         </w:rPr>
         <w:t xml:space="preserve"> </w:t>
       </w:r>
+      <w:proofErr w:type="gramStart"/>
       <w:r>
         <w:rPr>
           <w:rFonts w:ascii="Times New Roman" w:hAnsi="Times New Roman" w:cs="Times New Roman"/>
           <w:color w:val="000000"/>
           <w:shd w:val="clear" w:color="auto" w:fill="FFFFFF"/>
         </w:rPr>
-        <w:t>li</w:t>
-      </w:r>
+        <w:t>candidates</w:t>
+      </w:r>
+      <w:proofErr w:type="gramEnd"/>
       <w:r>
         <w:rPr>
           <w:rFonts w:ascii="Times New Roman" w:hAnsi="Times New Roman" w:cs="Times New Roman"/>
           <w:color w:val="000000"/>
           <w:shd w:val="clear" w:color="auto" w:fill="FFFFFF"/>
         </w:rPr>
-        <w:t>polysis</w:t>
+        <w:t xml:space="preserve"> for </w:t>
       </w:r>
       <w:r>
         <w:rPr>
@@ -8997,7 +8659,7 @@
           <w:color w:val="000000"/>
           <w:shd w:val="clear" w:color="auto" w:fill="FFFFFF"/>
         </w:rPr>
-        <w:t xml:space="preserve"> by GH</w:t>
+        <w:t>the</w:t>
       </w:r>
       <w:r>
         <w:rPr>
@@ -9005,6 +8667,46 @@
           <w:color w:val="000000"/>
           <w:shd w:val="clear" w:color="auto" w:fill="FFFFFF"/>
         </w:rPr>
+        <w:t xml:space="preserve"> induction of</w:t>
+      </w:r>
+      <w:r>
+        <w:rPr>
+          <w:rFonts w:ascii="Times New Roman" w:hAnsi="Times New Roman" w:cs="Times New Roman"/>
+          <w:color w:val="000000"/>
+          <w:shd w:val="clear" w:color="auto" w:fill="FFFFFF"/>
+        </w:rPr>
+        <w:t xml:space="preserve"> </w:t>
+      </w:r>
+      <w:r>
+        <w:rPr>
+          <w:rFonts w:ascii="Times New Roman" w:hAnsi="Times New Roman" w:cs="Times New Roman"/>
+          <w:color w:val="000000"/>
+          <w:shd w:val="clear" w:color="auto" w:fill="FFFFFF"/>
+        </w:rPr>
+        <w:t>li</w:t>
+      </w:r>
+      <w:r>
+        <w:rPr>
+          <w:rFonts w:ascii="Times New Roman" w:hAnsi="Times New Roman" w:cs="Times New Roman"/>
+          <w:color w:val="000000"/>
+          <w:shd w:val="clear" w:color="auto" w:fill="FFFFFF"/>
+        </w:rPr>
+        <w:t>polysis</w:t>
+      </w:r>
+      <w:r>
+        <w:rPr>
+          <w:rFonts w:ascii="Times New Roman" w:hAnsi="Times New Roman" w:cs="Times New Roman"/>
+          <w:color w:val="000000"/>
+          <w:shd w:val="clear" w:color="auto" w:fill="FFFFFF"/>
+        </w:rPr>
+        <w:t xml:space="preserve"> by GH</w:t>
+      </w:r>
+      <w:r>
+        <w:rPr>
+          <w:rFonts w:ascii="Times New Roman" w:hAnsi="Times New Roman" w:cs="Times New Roman"/>
+          <w:color w:val="000000"/>
+          <w:shd w:val="clear" w:color="auto" w:fill="FFFFFF"/>
+        </w:rPr>
         <w:t xml:space="preserve">. </w:t>
       </w:r>
     </w:p>
@@ -9347,13 +9049,51 @@
         <w:rPr>
           <w:rFonts w:ascii="Times New Roman" w:hAnsi="Times New Roman" w:cs="Times New Roman"/>
         </w:rPr>
-        <w:t xml:space="preserve"> two glycogenolysis enzymes, m</w:t>
-      </w:r>
-      <w:r>
-        <w:rPr>
-          <w:rFonts w:ascii="Times New Roman" w:hAnsi="Times New Roman" w:cs="Times New Roman"/>
-        </w:rPr>
-        <w:t>uscle glycogen phosphorylase (</w:t>
+        <w:t xml:space="preserve"> </w:t>
+      </w:r>
+      <w:r>
+        <w:rPr>
+          <w:rFonts w:ascii="Times New Roman" w:hAnsi="Times New Roman" w:cs="Times New Roman"/>
+        </w:rPr>
+        <w:t xml:space="preserve">the </w:t>
+      </w:r>
+      <w:r>
+        <w:rPr>
+          <w:rFonts w:ascii="Times New Roman" w:hAnsi="Times New Roman" w:cs="Times New Roman"/>
+        </w:rPr>
+        <w:t xml:space="preserve">glycogenolysis </w:t>
+      </w:r>
+      <w:proofErr w:type="gramStart"/>
+      <w:r>
+        <w:rPr>
+          <w:rFonts w:ascii="Times New Roman" w:hAnsi="Times New Roman" w:cs="Times New Roman"/>
+        </w:rPr>
+        <w:t>enzyme</w:t>
+      </w:r>
+      <w:r>
+        <w:rPr>
+          <w:rFonts w:ascii="Times New Roman" w:hAnsi="Times New Roman" w:cs="Times New Roman"/>
+        </w:rPr>
+        <w:t xml:space="preserve"> </w:t>
+      </w:r>
+      <w:r>
+        <w:rPr>
+          <w:rFonts w:ascii="Times New Roman" w:hAnsi="Times New Roman" w:cs="Times New Roman"/>
+        </w:rPr>
+        <w:t xml:space="preserve"> m</w:t>
+      </w:r>
+      <w:r>
+        <w:rPr>
+          <w:rFonts w:ascii="Times New Roman" w:hAnsi="Times New Roman" w:cs="Times New Roman"/>
+        </w:rPr>
+        <w:t>uscle</w:t>
+      </w:r>
+      <w:proofErr w:type="gramEnd"/>
+      <w:r>
+        <w:rPr>
+          <w:rFonts w:ascii="Times New Roman" w:hAnsi="Times New Roman" w:cs="Times New Roman"/>
+        </w:rPr>
+        <w:t xml:space="preserve"> glycogen phosphorylase (</w:t>
       </w:r>
       <w:r>
         <w:rPr>
@@ -9366,20 +9106,7 @@
         <w:rPr>
           <w:rFonts w:ascii="Times New Roman" w:hAnsi="Times New Roman" w:cs="Times New Roman"/>
         </w:rPr>
-        <w:t>) and phosphohexomutase (</w:t>
-      </w:r>
-      <w:r>
-        <w:rPr>
-          <w:rFonts w:ascii="Times New Roman" w:hAnsi="Times New Roman" w:cs="Times New Roman"/>
-          <w:i/>
-        </w:rPr>
-        <w:t>PGM3</w:t>
-      </w:r>
-      <w:r>
-        <w:rPr>
-          <w:rFonts w:ascii="Times New Roman" w:hAnsi="Times New Roman" w:cs="Times New Roman"/>
-        </w:rPr>
-        <w:t xml:space="preserve">), </w:t>
+        <w:t xml:space="preserve">) </w:t>
       </w:r>
       <w:r>
         <w:rPr>
@@ -9421,7 +9148,41 @@
         <w:rPr>
           <w:rFonts w:ascii="Times New Roman" w:hAnsi="Times New Roman" w:cs="Times New Roman"/>
         </w:rPr>
-        <w:t xml:space="preserve">in the acromegaly patients.  The significance of these in adipose tissue, or changes in glycogen content in acromegalic adipose tissue has not been characterized. </w:t>
+        <w:t xml:space="preserve">in the acromegaly patients.  The significance of </w:t>
+      </w:r>
+      <w:proofErr w:type="spellStart"/>
+      <w:r>
+        <w:rPr>
+          <w:rFonts w:ascii="Times New Roman" w:hAnsi="Times New Roman" w:cs="Times New Roman"/>
+        </w:rPr>
+        <w:t>glycogenolysis</w:t>
+      </w:r>
+      <w:proofErr w:type="spellEnd"/>
+      <w:r>
+        <w:rPr>
+          <w:rFonts w:ascii="Times New Roman" w:hAnsi="Times New Roman" w:cs="Times New Roman"/>
+        </w:rPr>
+        <w:t xml:space="preserve"> in adipose tissue, or changes in glycogen content in acromegalic adipose tissue </w:t>
+      </w:r>
+      <w:proofErr w:type="gramStart"/>
+      <w:r>
+        <w:rPr>
+          <w:rFonts w:ascii="Times New Roman" w:hAnsi="Times New Roman" w:cs="Times New Roman"/>
+        </w:rPr>
+        <w:t>ha</w:t>
+      </w:r>
+      <w:r>
+        <w:rPr>
+          <w:rFonts w:ascii="Times New Roman" w:hAnsi="Times New Roman" w:cs="Times New Roman"/>
+        </w:rPr>
+        <w:t>ve</w:t>
+      </w:r>
+      <w:proofErr w:type="gramEnd"/>
+      <w:r>
+        <w:rPr>
+          <w:rFonts w:ascii="Times New Roman" w:hAnsi="Times New Roman" w:cs="Times New Roman"/>
+        </w:rPr>
+        <w:t xml:space="preserve"> not been characterized. </w:t>
       </w:r>
     </w:p>
     <w:p>
@@ -9565,14 +9326,7 @@
         <w:rPr>
           <w:rFonts w:ascii="Times New Roman" w:hAnsi="Times New Roman" w:cs="Times New Roman"/>
         </w:rPr>
-        <w:t xml:space="preserve">A-G).  This indicates that the observed insulin resistance is not caused by transcriptional changes in these genes.  In fact, most of these genes trended to be more </w:t>
-      </w:r>
-      <w:r>
-        <w:rPr>
-          <w:rFonts w:ascii="Times New Roman" w:hAnsi="Times New Roman" w:cs="Times New Roman"/>
-        </w:rPr>
-        <w:lastRenderedPageBreak/>
-        <w:t xml:space="preserve">highly expressed in the adipose tissue from these insulin resistant patients, potentially underlying an upregulation </w:t>
+        <w:t xml:space="preserve">A-G).  This indicates that the observed insulin resistance is not caused by transcriptional changes in these genes.  In fact, most of these genes trended to be more highly expressed in the adipose tissue from these insulin resistant patients, potentially underlying an upregulation </w:t>
       </w:r>
       <w:r>
         <w:rPr>
@@ -9778,7 +9532,19 @@
         <w:rPr>
           <w:rFonts w:ascii="Times New Roman" w:eastAsia="Times New Roman" w:hAnsi="Times New Roman" w:cs="Times New Roman"/>
         </w:rPr>
-        <w:t xml:space="preserve"> transcript levels are significantly reduced in acromegalic patients while the proinflammatory cytokines </w:t>
+        <w:t xml:space="preserve"> transcript levels are significantly reduced in acromegalic patients while the pro</w:t>
+      </w:r>
+      <w:r>
+        <w:rPr>
+          <w:rFonts w:ascii="Times New Roman" w:eastAsia="Times New Roman" w:hAnsi="Times New Roman" w:cs="Times New Roman"/>
+        </w:rPr>
+        <w:t>-</w:t>
+      </w:r>
+      <w:r>
+        <w:rPr>
+          <w:rFonts w:ascii="Times New Roman" w:eastAsia="Times New Roman" w:hAnsi="Times New Roman" w:cs="Times New Roman"/>
+        </w:rPr>
+        <w:t xml:space="preserve">inflammatory cytokines </w:t>
       </w:r>
       <w:r>
         <w:rPr>
@@ -9798,6 +9564,7 @@
           <w:rFonts w:ascii="Times New Roman" w:eastAsia="Times New Roman" w:hAnsi="Times New Roman" w:cs="Times New Roman"/>
           <w:i/>
         </w:rPr>
+        <w:lastRenderedPageBreak/>
         <w:t>IL6</w:t>
       </w:r>
       <w:r>
@@ -9817,7 +9584,21 @@
         <w:rPr>
           <w:rFonts w:ascii="Times New Roman" w:eastAsia="Times New Roman" w:hAnsi="Times New Roman" w:cs="Times New Roman"/>
         </w:rPr>
-        <w:t xml:space="preserve"> and the proinflammatory protein kinases </w:t>
+        <w:t xml:space="preserve"> and the </w:t>
+      </w:r>
+      <w:proofErr w:type="spellStart"/>
+      <w:r>
+        <w:rPr>
+          <w:rFonts w:ascii="Times New Roman" w:eastAsia="Times New Roman" w:hAnsi="Times New Roman" w:cs="Times New Roman"/>
+        </w:rPr>
+        <w:t>proinflammatory</w:t>
+      </w:r>
+      <w:proofErr w:type="spellEnd"/>
+      <w:r>
+        <w:rPr>
+          <w:rFonts w:ascii="Times New Roman" w:eastAsia="Times New Roman" w:hAnsi="Times New Roman" w:cs="Times New Roman"/>
+        </w:rPr>
+        <w:t xml:space="preserve"> protein kinases </w:t>
       </w:r>
       <w:r>
         <w:rPr>
@@ -9939,7 +9720,19 @@
         <w:rPr>
           <w:rFonts w:asciiTheme="majorBidi" w:hAnsiTheme="majorBidi" w:cstheme="majorBidi"/>
         </w:rPr>
-        <w:t xml:space="preserve">, in acromegaly patients. SCD Expression of has recently been shown to be induced by GH in mice </w:t>
+        <w:t xml:space="preserve">, in acromegaly patients. SCD </w:t>
+      </w:r>
+      <w:r>
+        <w:rPr>
+          <w:rFonts w:asciiTheme="majorBidi" w:hAnsiTheme="majorBidi" w:cstheme="majorBidi"/>
+        </w:rPr>
+        <w:t>e</w:t>
+      </w:r>
+      <w:r>
+        <w:rPr>
+          <w:rFonts w:asciiTheme="majorBidi" w:hAnsiTheme="majorBidi" w:cstheme="majorBidi"/>
+        </w:rPr>
+        <w:t xml:space="preserve">xpression has recently been shown to be induced by GH in mice </w:t>
       </w:r>
       <w:r>
         <w:rPr>
@@ -10013,7 +9806,19 @@
         <w:rPr>
           <w:rFonts w:ascii="Times New Roman" w:hAnsi="Times New Roman" w:cs="Times New Roman"/>
         </w:rPr>
-        <w:t>, Figure 4</w:t>
+        <w:t xml:space="preserve">, </w:t>
+      </w:r>
+      <w:r>
+        <w:rPr>
+          <w:rFonts w:ascii="Times New Roman" w:hAnsi="Times New Roman" w:cs="Times New Roman"/>
+        </w:rPr>
+        <w:t>and in our study (</w:t>
+      </w:r>
+      <w:r>
+        <w:rPr>
+          <w:rFonts w:ascii="Times New Roman" w:hAnsi="Times New Roman" w:cs="Times New Roman"/>
+        </w:rPr>
+        <w:t>Figure 4</w:t>
       </w:r>
       <w:r>
         <w:rPr>
@@ -10048,16 +9853,8 @@
         <w:rPr>
           <w:rFonts w:asciiTheme="majorBidi" w:hAnsiTheme="majorBidi" w:cstheme="majorBidi"/>
         </w:rPr>
-        <w:t xml:space="preserve">, a transcription factor regulating many metabolism genes known as a diabetes </w:t>
-      </w:r>
-      <w:proofErr w:type="gramStart"/>
-      <w:r>
-        <w:rPr>
-          <w:rFonts w:asciiTheme="majorBidi" w:hAnsiTheme="majorBidi" w:cstheme="majorBidi"/>
-        </w:rPr>
-        <w:t>susceptibility  gene</w:t>
-      </w:r>
-      <w:proofErr w:type="gramEnd"/>
+        <w:t>, a transcription factor regulating many metabolism genes known as a diabetes susceptibility gene</w:t>
+      </w:r>
       <w:r>
         <w:rPr>
           <w:rFonts w:asciiTheme="majorBidi" w:hAnsiTheme="majorBidi" w:cstheme="majorBidi"/>
@@ -10093,21 +9890,19 @@
         <w:rPr>
           <w:rFonts w:asciiTheme="majorBidi" w:hAnsiTheme="majorBidi" w:cstheme="majorBidi"/>
         </w:rPr>
-        <w:t xml:space="preserve"> is upregulated in the acromegaly patients. Mice with liver specific knockout of TCF7L2 are hypoglycemic, while transgenic mice overexpressing liver TCF7L2 are hyperglycemic. TCF7L2 in subcutaneous fat is </w:t>
-      </w:r>
-      <w:proofErr w:type="gramStart"/>
+        <w:t xml:space="preserve"> is upregulated in the acromegaly patients</w:t>
+      </w:r>
       <w:r>
         <w:rPr>
           <w:rFonts w:asciiTheme="majorBidi" w:hAnsiTheme="majorBidi" w:cstheme="majorBidi"/>
         </w:rPr>
-        <w:t>higher  and</w:t>
-      </w:r>
-      <w:proofErr w:type="gramEnd"/>
+        <w:t xml:space="preserve"> (Figure 4F)</w:t>
+      </w:r>
       <w:r>
         <w:rPr>
           <w:rFonts w:asciiTheme="majorBidi" w:hAnsiTheme="majorBidi" w:cstheme="majorBidi"/>
         </w:rPr>
-        <w:t xml:space="preserve"> expression of splice isoforms is reduced in subcutaneous fat and in liver following bariatric surgery</w:t>
+        <w:t>. Mice with liver specific knockout of TCF7L2 are hypoglycemic, while transgenic mice overexpressing liver TCF7L2 are hyperglycemic. TCF7L2 in subcutaneous fat is higher and expression of splice isoforms is reduced in subcutaneous fat and in liver following bariatric surgery</w:t>
       </w:r>
       <w:r>
         <w:rPr>
@@ -10115,11 +9910,19 @@
         </w:rPr>
         <w:t xml:space="preserve">. Higher expression of TCF7L2 could also </w:t>
       </w:r>
-      <w:r>
-        <w:rPr>
-          <w:rFonts w:ascii="Times New Roman" w:hAnsi="Times New Roman" w:cs="Times New Roman"/>
-        </w:rPr>
-        <w:t xml:space="preserve">also </w:t>
+      <w:proofErr w:type="spellStart"/>
+      <w:r>
+        <w:rPr>
+          <w:rFonts w:ascii="Times New Roman" w:hAnsi="Times New Roman" w:cs="Times New Roman"/>
+        </w:rPr>
+        <w:t>also</w:t>
+      </w:r>
+      <w:proofErr w:type="spellEnd"/>
+      <w:r>
+        <w:rPr>
+          <w:rFonts w:ascii="Times New Roman" w:hAnsi="Times New Roman" w:cs="Times New Roman"/>
+        </w:rPr>
+        <w:t xml:space="preserve"> </w:t>
       </w:r>
       <w:r>
         <w:rPr>
@@ -10235,14 +10038,7 @@
         <w:rPr>
           <w:rFonts w:ascii="Times New Roman" w:hAnsi="Times New Roman" w:cs="Times New Roman"/>
         </w:rPr>
-        <w:t xml:space="preserve">The downregulation of expression and </w:t>
-      </w:r>
-      <w:r>
-        <w:rPr>
-          <w:rFonts w:ascii="Times New Roman" w:hAnsi="Times New Roman" w:cs="Times New Roman"/>
-        </w:rPr>
-        <w:lastRenderedPageBreak/>
-        <w:t>activity of this enzyme by GH/</w:t>
+        <w:t>The downregulation of expression and activity of this enzyme by GH/</w:t>
       </w:r>
       <w:r>
         <w:rPr>
@@ -10550,7 +10346,14 @@
         <w:rPr>
           <w:rFonts w:ascii="Times New Roman" w:hAnsi="Times New Roman" w:cs="Times New Roman"/>
         </w:rPr>
-        <w:t xml:space="preserve">Some of these genes may be direct targets of increased GH or IGF-1 signaling in adipose tissue, </w:t>
+        <w:t xml:space="preserve">Some of these genes </w:t>
+      </w:r>
+      <w:r>
+        <w:rPr>
+          <w:rFonts w:ascii="Times New Roman" w:hAnsi="Times New Roman" w:cs="Times New Roman"/>
+        </w:rPr>
+        <w:lastRenderedPageBreak/>
+        <w:t xml:space="preserve">may be direct targets of increased GH or IGF-1 signaling in adipose tissue, </w:t>
       </w:r>
       <w:r>
         <w:rPr>
@@ -10697,7 +10500,49 @@
         <w:rPr>
           <w:rFonts w:ascii="Times New Roman" w:hAnsi="Times New Roman" w:cs="Times New Roman"/>
         </w:rPr>
-        <w:t>We thank Charlotte Gunden, Elizabeth Walkowiak and Eric Vasbinder for their valuable help in the study</w:t>
+        <w:t xml:space="preserve">We thank Charlotte </w:t>
+      </w:r>
+      <w:proofErr w:type="spellStart"/>
+      <w:r>
+        <w:rPr>
+          <w:rFonts w:ascii="Times New Roman" w:hAnsi="Times New Roman" w:cs="Times New Roman"/>
+        </w:rPr>
+        <w:t>Gunden</w:t>
+      </w:r>
+      <w:proofErr w:type="spellEnd"/>
+      <w:r>
+        <w:rPr>
+          <w:rFonts w:ascii="Times New Roman" w:hAnsi="Times New Roman" w:cs="Times New Roman"/>
+        </w:rPr>
+        <w:t>, Elizabeth </w:t>
+      </w:r>
+      <w:proofErr w:type="spellStart"/>
+      <w:r>
+        <w:rPr>
+          <w:rFonts w:ascii="Times New Roman" w:hAnsi="Times New Roman" w:cs="Times New Roman"/>
+        </w:rPr>
+        <w:t>Walkowiak</w:t>
+      </w:r>
+      <w:proofErr w:type="spellEnd"/>
+      <w:r>
+        <w:rPr>
+          <w:rFonts w:ascii="Times New Roman" w:hAnsi="Times New Roman" w:cs="Times New Roman"/>
+        </w:rPr>
+        <w:t xml:space="preserve"> and Eric </w:t>
+      </w:r>
+      <w:proofErr w:type="spellStart"/>
+      <w:r>
+        <w:rPr>
+          <w:rFonts w:ascii="Times New Roman" w:hAnsi="Times New Roman" w:cs="Times New Roman"/>
+        </w:rPr>
+        <w:t>Vasbinder</w:t>
+      </w:r>
+      <w:proofErr w:type="spellEnd"/>
+      <w:r>
+        <w:rPr>
+          <w:rFonts w:ascii="Times New Roman" w:hAnsi="Times New Roman" w:cs="Times New Roman"/>
+        </w:rPr>
+        <w:t> for their valuable help in the study</w:t>
       </w:r>
       <w:r>
         <w:rPr>
@@ -10762,7 +10607,6 @@
           <w:b/>
           <w:bCs/>
         </w:rPr>
-        <w:lastRenderedPageBreak/>
         <w:fldChar w:fldCharType="begin" w:fldLock="1"/>
       </w:r>
       <w:r>
@@ -10925,6 +10769,7 @@
           <w:noProof/>
           <w:sz w:val="22"/>
         </w:rPr>
+        <w:lastRenderedPageBreak/>
         <w:t xml:space="preserve">4. </w:t>
       </w:r>
       <w:r>
@@ -11477,7 +11322,6 @@
           <w:noProof/>
           <w:sz w:val="22"/>
         </w:rPr>
-        <w:lastRenderedPageBreak/>
         <w:t xml:space="preserve">16. </w:t>
       </w:r>
       <w:r>
@@ -11570,6 +11414,7 @@
           <w:noProof/>
           <w:sz w:val="22"/>
         </w:rPr>
+        <w:lastRenderedPageBreak/>
         <w:t xml:space="preserve">18. </w:t>
       </w:r>
       <w:r>
@@ -12076,7 +11921,6 @@
           <w:noProof/>
           <w:sz w:val="22"/>
         </w:rPr>
-        <w:lastRenderedPageBreak/>
         <w:t xml:space="preserve">29. </w:t>
       </w:r>
       <w:r>
@@ -12169,6 +12013,7 @@
           <w:noProof/>
           <w:sz w:val="22"/>
         </w:rPr>
+        <w:lastRenderedPageBreak/>
         <w:t xml:space="preserve">31. </w:t>
       </w:r>
       <w:r>
@@ -12563,63 +12408,31 @@
           <w:rFonts w:ascii="Times New Roman" w:hAnsi="Times New Roman" w:cs="Times New Roman"/>
           <w:bCs/>
         </w:rPr>
-        <w:t xml:space="preserve">.  D) Plot </w:t>
+        <w:t xml:space="preserve">.  D) Plot of </w:t>
+      </w:r>
+      <w:r>
+        <w:rPr>
+          <w:rFonts w:ascii="Times New Roman" w:hAnsi="Times New Roman" w:cs="Times New Roman"/>
+          <w:bCs/>
+        </w:rPr>
+        <w:t xml:space="preserve">each subject’s BMI compared with the natural logarithm of their HOMA-IR score.  A best fit line was drawn for each subject pool.  E) </w:t>
       </w:r>
       <w:proofErr w:type="gramStart"/>
       <w:r>
         <w:rPr>
           <w:rFonts w:ascii="Times New Roman" w:hAnsi="Times New Roman" w:cs="Times New Roman"/>
           <w:bCs/>
-        </w:rPr>
-        <w:t xml:space="preserve">of </w:t>
-      </w:r>
-      <w:r>
-        <w:rPr>
-          <w:rFonts w:ascii="Times New Roman" w:hAnsi="Times New Roman" w:cs="Times New Roman"/>
-          <w:bCs/>
-        </w:rPr>
-        <w:t>each subject’s BMI compared with the natural logarithm of their</w:t>
+          <w:i/>
+        </w:rPr>
+        <w:t>ex</w:t>
       </w:r>
       <w:proofErr w:type="gramEnd"/>
       <w:r>
         <w:rPr>
           <w:rFonts w:ascii="Times New Roman" w:hAnsi="Times New Roman" w:cs="Times New Roman"/>
           <w:bCs/>
-        </w:rPr>
-        <w:t xml:space="preserve"> HOMA-IR score.  A </w:t>
-      </w:r>
-      <w:proofErr w:type="gramStart"/>
-      <w:r>
-        <w:rPr>
-          <w:rFonts w:ascii="Times New Roman" w:hAnsi="Times New Roman" w:cs="Times New Roman"/>
-          <w:bCs/>
-        </w:rPr>
-        <w:t>best fit</w:t>
-      </w:r>
-      <w:proofErr w:type="gramEnd"/>
-      <w:r>
-        <w:rPr>
-          <w:rFonts w:ascii="Times New Roman" w:hAnsi="Times New Roman" w:cs="Times New Roman"/>
-          <w:bCs/>
-        </w:rPr>
-        <w:t xml:space="preserve"> line was drawn for each subject pool.  E) </w:t>
-      </w:r>
-      <w:proofErr w:type="gramStart"/>
-      <w:r>
-        <w:rPr>
-          <w:rFonts w:ascii="Times New Roman" w:hAnsi="Times New Roman" w:cs="Times New Roman"/>
-          <w:bCs/>
           <w:i/>
         </w:rPr>
-        <w:t>ex</w:t>
-      </w:r>
-      <w:proofErr w:type="gramEnd"/>
-      <w:r>
-        <w:rPr>
-          <w:rFonts w:ascii="Times New Roman" w:hAnsi="Times New Roman" w:cs="Times New Roman"/>
-          <w:bCs/>
-          <w:i/>
-        </w:rPr>
         <w:t xml:space="preserve"> vivo </w:t>
       </w:r>
       <w:r>
@@ -12662,7 +12475,23 @@
           <w:rFonts w:ascii="Times New Roman" w:hAnsi="Times New Roman" w:cs="Times New Roman"/>
           <w:bCs/>
         </w:rPr>
-        <w:t xml:space="preserve"> (Iso)</w:t>
+        <w:t xml:space="preserve"> (</w:t>
+      </w:r>
+      <w:proofErr w:type="spellStart"/>
+      <w:r>
+        <w:rPr>
+          <w:rFonts w:ascii="Times New Roman" w:hAnsi="Times New Roman" w:cs="Times New Roman"/>
+          <w:bCs/>
+        </w:rPr>
+        <w:t>Iso</w:t>
+      </w:r>
+      <w:proofErr w:type="spellEnd"/>
+      <w:r>
+        <w:rPr>
+          <w:rFonts w:ascii="Times New Roman" w:hAnsi="Times New Roman" w:cs="Times New Roman"/>
+          <w:bCs/>
+        </w:rPr>
+        <w:t>)</w:t>
       </w:r>
       <w:r>
         <w:rPr>
@@ -12888,7 +12717,23 @@
           <w:rFonts w:ascii="Times New Roman" w:hAnsi="Times New Roman" w:cs="Times New Roman"/>
           <w:bCs/>
         </w:rPr>
-        <w:t xml:space="preserve">(Acro.) </w:t>
+        <w:t>(</w:t>
+      </w:r>
+      <w:proofErr w:type="spellStart"/>
+      <w:r>
+        <w:rPr>
+          <w:rFonts w:ascii="Times New Roman" w:hAnsi="Times New Roman" w:cs="Times New Roman"/>
+          <w:bCs/>
+        </w:rPr>
+        <w:t>Acro</w:t>
+      </w:r>
+      <w:proofErr w:type="spellEnd"/>
+      <w:r>
+        <w:rPr>
+          <w:rFonts w:ascii="Times New Roman" w:hAnsi="Times New Roman" w:cs="Times New Roman"/>
+          <w:bCs/>
+        </w:rPr>
+        <w:t xml:space="preserve">.) </w:t>
       </w:r>
       <w:r>
         <w:rPr>
@@ -12904,6 +12749,7 @@
         </w:rPr>
         <w:t xml:space="preserve">  Only the highest expressing transcript is shown for each gene.  C) </w:t>
       </w:r>
+      <w:proofErr w:type="spellStart"/>
       <w:r>
         <w:rPr>
           <w:rFonts w:ascii="Times New Roman" w:hAnsi="Times New Roman" w:cs="Times New Roman"/>
@@ -12911,6 +12757,7 @@
         </w:rPr>
         <w:t>Comparason</w:t>
       </w:r>
+      <w:proofErr w:type="spellEnd"/>
       <w:r>
         <w:rPr>
           <w:rFonts w:ascii="Times New Roman" w:hAnsi="Times New Roman" w:cs="Times New Roman"/>
@@ -12938,7 +12785,7 @@
           <w:rFonts w:ascii="Times New Roman" w:hAnsi="Times New Roman" w:cs="Times New Roman"/>
           <w:bCs/>
         </w:rPr>
-        <w:t xml:space="preserve"> mRNA and IGF-1 serum levels in patients with acromegaly.  </w:t>
+        <w:t xml:space="preserve"> mRNA and IGF-1 serum levels in patients with </w:t>
       </w:r>
       <w:proofErr w:type="gramStart"/>
       <w:r>
@@ -12946,7 +12793,21 @@
           <w:rFonts w:ascii="Times New Roman" w:hAnsi="Times New Roman" w:cs="Times New Roman"/>
           <w:bCs/>
         </w:rPr>
-        <w:t>mRNA</w:t>
+        <w:t>acromegaly</w:t>
+      </w:r>
+      <w:r>
+        <w:rPr>
+          <w:rFonts w:ascii="Times New Roman" w:hAnsi="Times New Roman" w:cs="Times New Roman"/>
+          <w:bCs/>
+        </w:rPr>
+        <w:t xml:space="preserve">  </w:t>
+      </w:r>
+      <w:r>
+        <w:rPr>
+          <w:rFonts w:ascii="Times New Roman" w:hAnsi="Times New Roman" w:cs="Times New Roman"/>
+          <w:bCs/>
+        </w:rPr>
+        <w:t>Asterisks</w:t>
       </w:r>
       <w:proofErr w:type="gramEnd"/>
       <w:r>
@@ -12954,51 +12815,7 @@
           <w:rFonts w:ascii="Times New Roman" w:hAnsi="Times New Roman" w:cs="Times New Roman"/>
           <w:bCs/>
         </w:rPr>
-        <w:t xml:space="preserve"> </w:t>
-      </w:r>
-      <w:r>
-        <w:rPr>
-          <w:rFonts w:ascii="Times New Roman" w:hAnsi="Times New Roman" w:cs="Times New Roman"/>
-          <w:bCs/>
-        </w:rPr>
-        <w:t xml:space="preserve">Expression of </w:t>
-      </w:r>
-      <w:r>
-        <w:rPr>
-          <w:rFonts w:ascii="Times New Roman" w:hAnsi="Times New Roman" w:cs="Times New Roman"/>
-          <w:bCs/>
-          <w:i/>
-        </w:rPr>
-        <w:t xml:space="preserve">CISH </w:t>
-      </w:r>
-      <w:r>
-        <w:rPr>
-          <w:rFonts w:ascii="Times New Roman" w:hAnsi="Times New Roman" w:cs="Times New Roman"/>
-          <w:bCs/>
-        </w:rPr>
-        <w:t>and</w:t>
-      </w:r>
-      <w:r>
-        <w:rPr>
-          <w:rFonts w:ascii="Times New Roman" w:hAnsi="Times New Roman" w:cs="Times New Roman"/>
-          <w:bCs/>
-          <w:i/>
-        </w:rPr>
-        <w:t xml:space="preserve"> SOCS2 </w:t>
-      </w:r>
-      <w:r>
-        <w:rPr>
-          <w:rFonts w:ascii="Times New Roman" w:hAnsi="Times New Roman" w:cs="Times New Roman"/>
-          <w:bCs/>
-        </w:rPr>
-        <w:t xml:space="preserve">in adipose tissue from acromegaly patients and controls.  </w:t>
-      </w:r>
-      <w:r>
-        <w:rPr>
-          <w:rFonts w:ascii="Times New Roman" w:hAnsi="Times New Roman" w:cs="Times New Roman"/>
-          <w:bCs/>
-        </w:rPr>
-        <w:t xml:space="preserve">Asterisks indicate p&lt;0.05.  </w:t>
+        <w:t xml:space="preserve"> indicate p&lt;0.05.  </w:t>
       </w:r>
       <w:r>
         <w:rPr>
@@ -16108,6 +15925,118 @@
 </file>
 
 <file path=customXml/itemProps1.xml><?xml version="1.0" encoding="utf-8"?>
+<ds:datastoreItem xmlns:ds="http://schemas.openxmlformats.org/officeDocument/2006/customXml" ds:itemID="{FBA05E90-24DB-6C4C-9A70-D4D3DE86BBA0}">
+  <ds:schemaRefs>
+    <ds:schemaRef ds:uri="http://schemas.openxmlformats.org/officeDocument/2006/bibliography"/>
+  </ds:schemaRefs>
+</ds:datastoreItem>
+</file>
+
+<file path=customXml/itemProps10.xml><?xml version="1.0" encoding="utf-8"?>
+<ds:datastoreItem xmlns:ds="http://schemas.openxmlformats.org/officeDocument/2006/customXml" ds:itemID="{3EB1DE55-E8D4-5E49-B74B-2FEEB4CF2960}">
+  <ds:schemaRefs>
+    <ds:schemaRef ds:uri="http://schemas.openxmlformats.org/officeDocument/2006/bibliography"/>
+  </ds:schemaRefs>
+</ds:datastoreItem>
+</file>
+
+<file path=customXml/itemProps11.xml><?xml version="1.0" encoding="utf-8"?>
+<ds:datastoreItem xmlns:ds="http://schemas.openxmlformats.org/officeDocument/2006/customXml" ds:itemID="{A2678B98-3809-0C48-A52F-AE0B46B67347}">
+  <ds:schemaRefs>
+    <ds:schemaRef ds:uri="http://schemas.openxmlformats.org/officeDocument/2006/bibliography"/>
+  </ds:schemaRefs>
+</ds:datastoreItem>
+</file>
+
+<file path=customXml/itemProps12.xml><?xml version="1.0" encoding="utf-8"?>
+<ds:datastoreItem xmlns:ds="http://schemas.openxmlformats.org/officeDocument/2006/customXml" ds:itemID="{43E9D70E-8EC2-D04E-938D-AF0C4948DE7A}">
+  <ds:schemaRefs>
+    <ds:schemaRef ds:uri="http://schemas.openxmlformats.org/officeDocument/2006/bibliography"/>
+  </ds:schemaRefs>
+</ds:datastoreItem>
+</file>
+
+<file path=customXml/itemProps13.xml><?xml version="1.0" encoding="utf-8"?>
+<ds:datastoreItem xmlns:ds="http://schemas.openxmlformats.org/officeDocument/2006/customXml" ds:itemID="{03915650-EBEF-F741-B68A-39CC45E8657A}">
+  <ds:schemaRefs>
+    <ds:schemaRef ds:uri="http://schemas.openxmlformats.org/officeDocument/2006/bibliography"/>
+  </ds:schemaRefs>
+</ds:datastoreItem>
+</file>
+
+<file path=customXml/itemProps14.xml><?xml version="1.0" encoding="utf-8"?>
+<ds:datastoreItem xmlns:ds="http://schemas.openxmlformats.org/officeDocument/2006/customXml" ds:itemID="{81EC0B11-A3A1-EE4F-B1CD-1DBDFA019A96}">
+  <ds:schemaRefs>
+    <ds:schemaRef ds:uri="http://schemas.openxmlformats.org/officeDocument/2006/bibliography"/>
+  </ds:schemaRefs>
+</ds:datastoreItem>
+</file>
+
+<file path=customXml/itemProps15.xml><?xml version="1.0" encoding="utf-8"?>
+<ds:datastoreItem xmlns:ds="http://schemas.openxmlformats.org/officeDocument/2006/customXml" ds:itemID="{79839C04-74C6-F046-80DC-A984ABCBDD98}">
+  <ds:schemaRefs>
+    <ds:schemaRef ds:uri="http://schemas.openxmlformats.org/officeDocument/2006/bibliography"/>
+  </ds:schemaRefs>
+</ds:datastoreItem>
+</file>
+
+<file path=customXml/itemProps16.xml><?xml version="1.0" encoding="utf-8"?>
+<ds:datastoreItem xmlns:ds="http://schemas.openxmlformats.org/officeDocument/2006/customXml" ds:itemID="{46C49B27-73EE-584C-97CB-9D3FBCBBD75F}">
+  <ds:schemaRefs>
+    <ds:schemaRef ds:uri="http://schemas.openxmlformats.org/officeDocument/2006/bibliography"/>
+  </ds:schemaRefs>
+</ds:datastoreItem>
+</file>
+
+<file path=customXml/itemProps17.xml><?xml version="1.0" encoding="utf-8"?>
+<ds:datastoreItem xmlns:ds="http://schemas.openxmlformats.org/officeDocument/2006/customXml" ds:itemID="{0FA8CEF3-34FB-6940-BF9F-5E872226AB36}">
+  <ds:schemaRefs>
+    <ds:schemaRef ds:uri="http://schemas.openxmlformats.org/officeDocument/2006/bibliography"/>
+  </ds:schemaRefs>
+</ds:datastoreItem>
+</file>
+
+<file path=customXml/itemProps18.xml><?xml version="1.0" encoding="utf-8"?>
+<ds:datastoreItem xmlns:ds="http://schemas.openxmlformats.org/officeDocument/2006/customXml" ds:itemID="{B8F73508-891E-3A4D-8AE6-C2693DCF2092}">
+  <ds:schemaRefs>
+    <ds:schemaRef ds:uri="http://schemas.openxmlformats.org/officeDocument/2006/bibliography"/>
+  </ds:schemaRefs>
+</ds:datastoreItem>
+</file>
+
+<file path=customXml/itemProps19.xml><?xml version="1.0" encoding="utf-8"?>
+<ds:datastoreItem xmlns:ds="http://schemas.openxmlformats.org/officeDocument/2006/customXml" ds:itemID="{752BC082-5BBA-EC46-A4B4-B64DF13069A9}">
+  <ds:schemaRefs>
+    <ds:schemaRef ds:uri="http://schemas.openxmlformats.org/officeDocument/2006/bibliography"/>
+  </ds:schemaRefs>
+</ds:datastoreItem>
+</file>
+
+<file path=customXml/itemProps2.xml><?xml version="1.0" encoding="utf-8"?>
+<ds:datastoreItem xmlns:ds="http://schemas.openxmlformats.org/officeDocument/2006/customXml" ds:itemID="{CDDEE480-AB87-8347-99F4-7E85513FB498}">
+  <ds:schemaRefs>
+    <ds:schemaRef ds:uri="http://schemas.openxmlformats.org/officeDocument/2006/bibliography"/>
+  </ds:schemaRefs>
+</ds:datastoreItem>
+</file>
+
+<file path=customXml/itemProps20.xml><?xml version="1.0" encoding="utf-8"?>
+<ds:datastoreItem xmlns:ds="http://schemas.openxmlformats.org/officeDocument/2006/customXml" ds:itemID="{D5200BD4-8280-7249-BD17-094F1C8E0BB7}">
+  <ds:schemaRefs>
+    <ds:schemaRef ds:uri="http://schemas.openxmlformats.org/officeDocument/2006/bibliography"/>
+  </ds:schemaRefs>
+</ds:datastoreItem>
+</file>
+
+<file path=customXml/itemProps21.xml><?xml version="1.0" encoding="utf-8"?>
+<ds:datastoreItem xmlns:ds="http://schemas.openxmlformats.org/officeDocument/2006/customXml" ds:itemID="{36D130C7-781D-E14C-A5EF-B502377BD40E}">
+  <ds:schemaRefs>
+    <ds:schemaRef ds:uri="http://schemas.openxmlformats.org/officeDocument/2006/bibliography"/>
+  </ds:schemaRefs>
+</ds:datastoreItem>
+</file>
+
+<file path=customXml/itemProps3.xml><?xml version="1.0" encoding="utf-8"?>
 <ds:datastoreItem xmlns:ds="http://schemas.openxmlformats.org/officeDocument/2006/customXml" ds:itemID="{2837EAC7-0C43-7D47-B440-781EEDA7D953}">
   <ds:schemaRefs>
     <ds:schemaRef ds:uri="http://schemas.openxmlformats.org/officeDocument/2006/bibliography"/>
@@ -16115,7 +16044,31 @@
 </ds:datastoreItem>
 </file>
 
-<file path=customXml/itemProps10.xml><?xml version="1.0" encoding="utf-8"?>
+<file path=customXml/itemProps4.xml><?xml version="1.0" encoding="utf-8"?>
+<ds:datastoreItem xmlns:ds="http://schemas.openxmlformats.org/officeDocument/2006/customXml" ds:itemID="{02F145A1-8B33-414D-A74D-9E25C3618F6A}">
+  <ds:schemaRefs>
+    <ds:schemaRef ds:uri="http://schemas.openxmlformats.org/officeDocument/2006/bibliography"/>
+  </ds:schemaRefs>
+</ds:datastoreItem>
+</file>
+
+<file path=customXml/itemProps5.xml><?xml version="1.0" encoding="utf-8"?>
+<ds:datastoreItem xmlns:ds="http://schemas.openxmlformats.org/officeDocument/2006/customXml" ds:itemID="{D5553131-AB60-A347-8F20-71331A14B9A7}">
+  <ds:schemaRefs>
+    <ds:schemaRef ds:uri="http://schemas.openxmlformats.org/officeDocument/2006/bibliography"/>
+  </ds:schemaRefs>
+</ds:datastoreItem>
+</file>
+
+<file path=customXml/itemProps6.xml><?xml version="1.0" encoding="utf-8"?>
+<ds:datastoreItem xmlns:ds="http://schemas.openxmlformats.org/officeDocument/2006/customXml" ds:itemID="{E3BF2573-B515-E848-9118-48C7F17A1820}">
+  <ds:schemaRefs>
+    <ds:schemaRef ds:uri="http://schemas.openxmlformats.org/officeDocument/2006/bibliography"/>
+  </ds:schemaRefs>
+</ds:datastoreItem>
+</file>
+
+<file path=customXml/itemProps7.xml><?xml version="1.0" encoding="utf-8"?>
 <ds:datastoreItem xmlns:ds="http://schemas.openxmlformats.org/officeDocument/2006/customXml" ds:itemID="{ED3A18E8-8B87-C94B-9208-81B609336F23}">
   <ds:schemaRefs>
     <ds:schemaRef ds:uri="http://schemas.openxmlformats.org/officeDocument/2006/bibliography"/>
@@ -16123,144 +16076,8 @@
 </ds:datastoreItem>
 </file>
 
-<file path=customXml/itemProps11.xml><?xml version="1.0" encoding="utf-8"?>
-<ds:datastoreItem xmlns:ds="http://schemas.openxmlformats.org/officeDocument/2006/customXml" ds:itemID="{CDDEE480-AB87-8347-99F4-7E85513FB498}">
-  <ds:schemaRefs>
-    <ds:schemaRef ds:uri="http://schemas.openxmlformats.org/officeDocument/2006/bibliography"/>
-  </ds:schemaRefs>
-</ds:datastoreItem>
-</file>
-
-<file path=customXml/itemProps12.xml><?xml version="1.0" encoding="utf-8"?>
-<ds:datastoreItem xmlns:ds="http://schemas.openxmlformats.org/officeDocument/2006/customXml" ds:itemID="{D3D22920-8194-AB49-B927-B68C842631EC}">
-  <ds:schemaRefs>
-    <ds:schemaRef ds:uri="http://schemas.openxmlformats.org/officeDocument/2006/bibliography"/>
-  </ds:schemaRefs>
-</ds:datastoreItem>
-</file>
-
-<file path=customXml/itemProps13.xml><?xml version="1.0" encoding="utf-8"?>
-<ds:datastoreItem xmlns:ds="http://schemas.openxmlformats.org/officeDocument/2006/customXml" ds:itemID="{A0ED6538-F408-F943-839A-C7B66E762C0E}">
-  <ds:schemaRefs>
-    <ds:schemaRef ds:uri="http://schemas.openxmlformats.org/officeDocument/2006/bibliography"/>
-  </ds:schemaRefs>
-</ds:datastoreItem>
-</file>
-
-<file path=customXml/itemProps14.xml><?xml version="1.0" encoding="utf-8"?>
-<ds:datastoreItem xmlns:ds="http://schemas.openxmlformats.org/officeDocument/2006/customXml" ds:itemID="{3EB1DE55-E8D4-5E49-B74B-2FEEB4CF2960}">
-  <ds:schemaRefs>
-    <ds:schemaRef ds:uri="http://schemas.openxmlformats.org/officeDocument/2006/bibliography"/>
-  </ds:schemaRefs>
-</ds:datastoreItem>
-</file>
-
-<file path=customXml/itemProps15.xml><?xml version="1.0" encoding="utf-8"?>
-<ds:datastoreItem xmlns:ds="http://schemas.openxmlformats.org/officeDocument/2006/customXml" ds:itemID="{D5553131-AB60-A347-8F20-71331A14B9A7}">
-  <ds:schemaRefs>
-    <ds:schemaRef ds:uri="http://schemas.openxmlformats.org/officeDocument/2006/bibliography"/>
-  </ds:schemaRefs>
-</ds:datastoreItem>
-</file>
-
-<file path=customXml/itemProps16.xml><?xml version="1.0" encoding="utf-8"?>
-<ds:datastoreItem xmlns:ds="http://schemas.openxmlformats.org/officeDocument/2006/customXml" ds:itemID="{C808FE9D-E051-394A-861D-70D5D734B2F9}">
-  <ds:schemaRefs>
-    <ds:schemaRef ds:uri="http://schemas.openxmlformats.org/officeDocument/2006/bibliography"/>
-  </ds:schemaRefs>
-</ds:datastoreItem>
-</file>
-
-<file path=customXml/itemProps17.xml><?xml version="1.0" encoding="utf-8"?>
-<ds:datastoreItem xmlns:ds="http://schemas.openxmlformats.org/officeDocument/2006/customXml" ds:itemID="{D4A1A641-B7D5-164D-B2C0-B8E045AAE778}">
-  <ds:schemaRefs>
-    <ds:schemaRef ds:uri="http://schemas.openxmlformats.org/officeDocument/2006/bibliography"/>
-  </ds:schemaRefs>
-</ds:datastoreItem>
-</file>
-
-<file path=customXml/itemProps18.xml><?xml version="1.0" encoding="utf-8"?>
-<ds:datastoreItem xmlns:ds="http://schemas.openxmlformats.org/officeDocument/2006/customXml" ds:itemID="{CB95414B-A9D1-6140-A031-A3F983FC7BFC}">
-  <ds:schemaRefs>
-    <ds:schemaRef ds:uri="http://schemas.openxmlformats.org/officeDocument/2006/bibliography"/>
-  </ds:schemaRefs>
-</ds:datastoreItem>
-</file>
-
-<file path=customXml/itemProps19.xml><?xml version="1.0" encoding="utf-8"?>
+<file path=customXml/itemProps8.xml><?xml version="1.0" encoding="utf-8"?>
 <ds:datastoreItem xmlns:ds="http://schemas.openxmlformats.org/officeDocument/2006/customXml" ds:itemID="{F6C618FA-9C69-3542-97C0-412413B25713}">
-  <ds:schemaRefs>
-    <ds:schemaRef ds:uri="http://schemas.openxmlformats.org/officeDocument/2006/bibliography"/>
-  </ds:schemaRefs>
-</ds:datastoreItem>
-</file>
-
-<file path=customXml/itemProps2.xml><?xml version="1.0" encoding="utf-8"?>
-<ds:datastoreItem xmlns:ds="http://schemas.openxmlformats.org/officeDocument/2006/customXml" ds:itemID="{FBA05E90-24DB-6C4C-9A70-D4D3DE86BBA0}">
-  <ds:schemaRefs>
-    <ds:schemaRef ds:uri="http://schemas.openxmlformats.org/officeDocument/2006/bibliography"/>
-  </ds:schemaRefs>
-</ds:datastoreItem>
-</file>
-
-<file path=customXml/itemProps20.xml><?xml version="1.0" encoding="utf-8"?>
-<ds:datastoreItem xmlns:ds="http://schemas.openxmlformats.org/officeDocument/2006/customXml" ds:itemID="{F2706058-686B-E54C-86B2-750D1292F89A}">
-  <ds:schemaRefs>
-    <ds:schemaRef ds:uri="http://schemas.openxmlformats.org/officeDocument/2006/bibliography"/>
-  </ds:schemaRefs>
-</ds:datastoreItem>
-</file>
-
-<file path=customXml/itemProps21.xml><?xml version="1.0" encoding="utf-8"?>
-<ds:datastoreItem xmlns:ds="http://schemas.openxmlformats.org/officeDocument/2006/customXml" ds:itemID="{628F58BF-DA5D-F641-BCB5-3B37B564088F}">
-  <ds:schemaRefs>
-    <ds:schemaRef ds:uri="http://schemas.openxmlformats.org/officeDocument/2006/bibliography"/>
-  </ds:schemaRefs>
-</ds:datastoreItem>
-</file>
-
-<file path=customXml/itemProps3.xml><?xml version="1.0" encoding="utf-8"?>
-<ds:datastoreItem xmlns:ds="http://schemas.openxmlformats.org/officeDocument/2006/customXml" ds:itemID="{5261CB22-95E9-6943-871F-1C85CBAA5F1D}">
-  <ds:schemaRefs>
-    <ds:schemaRef ds:uri="http://schemas.openxmlformats.org/officeDocument/2006/bibliography"/>
-  </ds:schemaRefs>
-</ds:datastoreItem>
-</file>
-
-<file path=customXml/itemProps4.xml><?xml version="1.0" encoding="utf-8"?>
-<ds:datastoreItem xmlns:ds="http://schemas.openxmlformats.org/officeDocument/2006/customXml" ds:itemID="{A2678B98-3809-0C48-A52F-AE0B46B67347}">
-  <ds:schemaRefs>
-    <ds:schemaRef ds:uri="http://schemas.openxmlformats.org/officeDocument/2006/bibliography"/>
-  </ds:schemaRefs>
-</ds:datastoreItem>
-</file>
-
-<file path=customXml/itemProps5.xml><?xml version="1.0" encoding="utf-8"?>
-<ds:datastoreItem xmlns:ds="http://schemas.openxmlformats.org/officeDocument/2006/customXml" ds:itemID="{E3BF2573-B515-E848-9118-48C7F17A1820}">
-  <ds:schemaRefs>
-    <ds:schemaRef ds:uri="http://schemas.openxmlformats.org/officeDocument/2006/bibliography"/>
-  </ds:schemaRefs>
-</ds:datastoreItem>
-</file>
-
-<file path=customXml/itemProps6.xml><?xml version="1.0" encoding="utf-8"?>
-<ds:datastoreItem xmlns:ds="http://schemas.openxmlformats.org/officeDocument/2006/customXml" ds:itemID="{02F145A1-8B33-414D-A74D-9E25C3618F6A}">
-  <ds:schemaRefs>
-    <ds:schemaRef ds:uri="http://schemas.openxmlformats.org/officeDocument/2006/bibliography"/>
-  </ds:schemaRefs>
-</ds:datastoreItem>
-</file>
-
-<file path=customXml/itemProps7.xml><?xml version="1.0" encoding="utf-8"?>
-<ds:datastoreItem xmlns:ds="http://schemas.openxmlformats.org/officeDocument/2006/customXml" ds:itemID="{5571E157-2C6F-594B-84AE-704A1D6B2D4A}">
-  <ds:schemaRefs>
-    <ds:schemaRef ds:uri="http://schemas.openxmlformats.org/officeDocument/2006/bibliography"/>
-  </ds:schemaRefs>
-</ds:datastoreItem>
-</file>
-
-<file path=customXml/itemProps8.xml><?xml version="1.0" encoding="utf-8"?>
-<ds:datastoreItem xmlns:ds="http://schemas.openxmlformats.org/officeDocument/2006/customXml" ds:itemID="{A6FDD290-E770-8141-8E58-598D9E3DD0DE}">
   <ds:schemaRefs>
     <ds:schemaRef ds:uri="http://schemas.openxmlformats.org/officeDocument/2006/bibliography"/>
   </ds:schemaRefs>

</xml_diff>

<commit_message>
Updated references for manuscsript submission
</commit_message>
<xml_diff>
--- a/manuscript/manuscript.docx
+++ b/manuscript/manuscript.docx
@@ -39,12 +39,21 @@
           <w:bCs/>
         </w:rPr>
       </w:pPr>
-      <w:r>
-        <w:rPr>
-          <w:rFonts w:ascii="Times New Roman" w:hAnsi="Times New Roman" w:cs="Times New Roman"/>
-          <w:bCs/>
-        </w:rPr>
-        <w:t>Irit Hochberg</w:t>
+      <w:proofErr w:type="spellStart"/>
+      <w:r>
+        <w:rPr>
+          <w:rFonts w:ascii="Times New Roman" w:hAnsi="Times New Roman" w:cs="Times New Roman"/>
+          <w:bCs/>
+        </w:rPr>
+        <w:t>Irit</w:t>
+      </w:r>
+      <w:proofErr w:type="spellEnd"/>
+      <w:r>
+        <w:rPr>
+          <w:rFonts w:ascii="Times New Roman" w:hAnsi="Times New Roman" w:cs="Times New Roman"/>
+          <w:bCs/>
+        </w:rPr>
+        <w:t xml:space="preserve"> Hochberg</w:t>
       </w:r>
       <w:r>
         <w:rPr>
@@ -76,8 +85,17 @@
           <w:rFonts w:ascii="Times New Roman" w:hAnsi="Times New Roman" w:cs="Times New Roman"/>
           <w:bCs/>
         </w:rPr>
-        <w:t>Ariel R. Barkan</w:t>
-      </w:r>
+        <w:t xml:space="preserve">Ariel R. </w:t>
+      </w:r>
+      <w:proofErr w:type="spellStart"/>
+      <w:r>
+        <w:rPr>
+          <w:rFonts w:ascii="Times New Roman" w:hAnsi="Times New Roman" w:cs="Times New Roman"/>
+          <w:bCs/>
+        </w:rPr>
+        <w:t>Barkan</w:t>
+      </w:r>
+      <w:proofErr w:type="spellEnd"/>
       <w:r>
         <w:rPr>
           <w:rStyle w:val="FootnoteReference"/>
@@ -98,8 +116,17 @@
           <w:rFonts w:ascii="Times New Roman" w:hAnsi="Times New Roman" w:cs="Times New Roman"/>
           <w:bCs/>
         </w:rPr>
-        <w:t>Alan R. Saltiel</w:t>
-      </w:r>
+        <w:t xml:space="preserve">Alan R. </w:t>
+      </w:r>
+      <w:proofErr w:type="spellStart"/>
+      <w:r>
+        <w:rPr>
+          <w:rFonts w:ascii="Times New Roman" w:hAnsi="Times New Roman" w:cs="Times New Roman"/>
+          <w:bCs/>
+        </w:rPr>
+        <w:t>Saltiel</w:t>
+      </w:r>
+      <w:proofErr w:type="spellEnd"/>
       <w:r>
         <w:rPr>
           <w:rStyle w:val="FootnoteReference"/>
@@ -206,7 +233,23 @@
           <w:rFonts w:ascii="Times New Roman" w:hAnsi="Times New Roman" w:cs="Times New Roman"/>
           <w:bCs/>
         </w:rPr>
-        <w:t xml:space="preserve">  Analysis of Acromegalic Adipose Tissue</w:t>
+        <w:t xml:space="preserve">  Analysis of </w:t>
+      </w:r>
+      <w:proofErr w:type="spellStart"/>
+      <w:r>
+        <w:rPr>
+          <w:rFonts w:ascii="Times New Roman" w:hAnsi="Times New Roman" w:cs="Times New Roman"/>
+          <w:bCs/>
+        </w:rPr>
+        <w:t>Acromegalic</w:t>
+      </w:r>
+      <w:proofErr w:type="spellEnd"/>
+      <w:r>
+        <w:rPr>
+          <w:rFonts w:ascii="Times New Roman" w:hAnsi="Times New Roman" w:cs="Times New Roman"/>
+          <w:bCs/>
+        </w:rPr>
+        <w:t xml:space="preserve"> Adipose Tissue</w:t>
       </w:r>
     </w:p>
     <w:p>
@@ -231,7 +274,32 @@
           <w:rFonts w:ascii="Times New Roman" w:hAnsi="Times New Roman" w:cs="Times New Roman"/>
           <w:bCs/>
         </w:rPr>
-        <w:t>Acromegaly, Lipolysis, Insulin Resistance, Growth Hormone</w:t>
+        <w:t>Acromegaly, Lipolysis, Insul</w:t>
+      </w:r>
+      <w:bookmarkStart w:id="0" w:name="_GoBack"/>
+      <w:bookmarkEnd w:id="0"/>
+      <w:r>
+        <w:rPr>
+          <w:rFonts w:ascii="Times New Roman" w:hAnsi="Times New Roman" w:cs="Times New Roman"/>
+          <w:bCs/>
+        </w:rPr>
+        <w:t xml:space="preserve">in Resistance, </w:t>
+      </w:r>
+      <w:proofErr w:type="gramStart"/>
+      <w:r>
+        <w:rPr>
+          <w:rFonts w:ascii="Times New Roman" w:hAnsi="Times New Roman" w:cs="Times New Roman"/>
+          <w:bCs/>
+        </w:rPr>
+        <w:t>Growth</w:t>
+      </w:r>
+      <w:proofErr w:type="gramEnd"/>
+      <w:r>
+        <w:rPr>
+          <w:rFonts w:ascii="Times New Roman" w:hAnsi="Times New Roman" w:cs="Times New Roman"/>
+          <w:bCs/>
+        </w:rPr>
+        <w:t xml:space="preserve"> Hormone</w:t>
       </w:r>
     </w:p>
     <w:p>
@@ -256,14 +324,7 @@
           <w:rFonts w:ascii="Times New Roman" w:hAnsi="Times New Roman" w:cs="Times New Roman"/>
           <w:bCs/>
         </w:rPr>
-        <w:t>27</w:t>
-      </w:r>
-      <w:r>
-        <w:rPr>
-          <w:rFonts w:ascii="Times New Roman" w:hAnsi="Times New Roman" w:cs="Times New Roman"/>
-          <w:bCs/>
-        </w:rPr>
-        <w:t>36</w:t>
+        <w:t>2739</w:t>
       </w:r>
     </w:p>
     <w:p>
@@ -288,7 +349,23 @@
           <w:rFonts w:ascii="Times New Roman" w:hAnsi="Times New Roman" w:cs="Times New Roman"/>
           <w:bCs/>
         </w:rPr>
-        <w:t xml:space="preserve">  Irit Hochberg</w:t>
+        <w:t xml:space="preserve">  </w:t>
+      </w:r>
+      <w:proofErr w:type="spellStart"/>
+      <w:r>
+        <w:rPr>
+          <w:rFonts w:ascii="Times New Roman" w:hAnsi="Times New Roman" w:cs="Times New Roman"/>
+          <w:bCs/>
+        </w:rPr>
+        <w:t>Irit</w:t>
+      </w:r>
+      <w:proofErr w:type="spellEnd"/>
+      <w:r>
+        <w:rPr>
+          <w:rFonts w:ascii="Times New Roman" w:hAnsi="Times New Roman" w:cs="Times New Roman"/>
+          <w:bCs/>
+        </w:rPr>
+        <w:t xml:space="preserve"> Hochberg</w:t>
       </w:r>
       <w:r>
         <w:rPr>
@@ -297,12 +374,37 @@
         </w:rPr>
         <w:t xml:space="preserve">: </w:t>
       </w:r>
-      <w:r>
-        <w:rPr>
-          <w:rFonts w:ascii="Times New Roman" w:hAnsi="Times New Roman" w:cs="Times New Roman"/>
-          <w:bCs/>
-        </w:rPr>
-        <w:t>Rambam Health Care Campus, 6 Ha'Aliya Street, POB 9602, Haifa 31096 Israel</w:t>
+      <w:proofErr w:type="spellStart"/>
+      <w:r>
+        <w:rPr>
+          <w:rFonts w:ascii="Times New Roman" w:hAnsi="Times New Roman" w:cs="Times New Roman"/>
+          <w:bCs/>
+        </w:rPr>
+        <w:t>Rambam</w:t>
+      </w:r>
+      <w:proofErr w:type="spellEnd"/>
+      <w:r>
+        <w:rPr>
+          <w:rFonts w:ascii="Times New Roman" w:hAnsi="Times New Roman" w:cs="Times New Roman"/>
+          <w:bCs/>
+        </w:rPr>
+        <w:t xml:space="preserve"> Health Care Campus, 6 </w:t>
+      </w:r>
+      <w:proofErr w:type="spellStart"/>
+      <w:r>
+        <w:rPr>
+          <w:rFonts w:ascii="Times New Roman" w:hAnsi="Times New Roman" w:cs="Times New Roman"/>
+          <w:bCs/>
+        </w:rPr>
+        <w:t>Ha'Aliya</w:t>
+      </w:r>
+      <w:proofErr w:type="spellEnd"/>
+      <w:r>
+        <w:rPr>
+          <w:rFonts w:ascii="Times New Roman" w:hAnsi="Times New Roman" w:cs="Times New Roman"/>
+          <w:bCs/>
+        </w:rPr>
+        <w:t xml:space="preserve"> Street, POB 9602, Haifa 31096 Israel</w:t>
       </w:r>
       <w:r>
         <w:rPr>
@@ -430,22 +532,79 @@
           <w:rFonts w:ascii="Times New Roman" w:hAnsi="Times New Roman" w:cs="Times New Roman"/>
           <w:bCs/>
         </w:rPr>
-        <w:t xml:space="preserve">  Irit Hochberg</w:t>
-      </w:r>
-      <w:r>
-        <w:rPr>
-          <w:rFonts w:ascii="Times New Roman" w:hAnsi="Times New Roman" w:cs="Times New Roman"/>
-          <w:bCs/>
-        </w:rPr>
-        <w:t xml:space="preserve">: Irit Hochberg, MD. </w:t>
-      </w:r>
+        <w:t xml:space="preserve">  </w:t>
+      </w:r>
+      <w:proofErr w:type="spellStart"/>
+      <w:r>
+        <w:rPr>
+          <w:rFonts w:ascii="Times New Roman" w:hAnsi="Times New Roman" w:cs="Times New Roman"/>
+          <w:bCs/>
+        </w:rPr>
+        <w:t>Irit</w:t>
+      </w:r>
+      <w:proofErr w:type="spellEnd"/>
+      <w:r>
+        <w:rPr>
+          <w:rFonts w:ascii="Times New Roman" w:hAnsi="Times New Roman" w:cs="Times New Roman"/>
+          <w:bCs/>
+        </w:rPr>
+        <w:t xml:space="preserve"> Hochberg</w:t>
+      </w:r>
+      <w:r>
+        <w:rPr>
+          <w:rFonts w:ascii="Times New Roman" w:hAnsi="Times New Roman" w:cs="Times New Roman"/>
+          <w:bCs/>
+        </w:rPr>
+        <w:t xml:space="preserve">: </w:t>
+      </w:r>
+      <w:proofErr w:type="spellStart"/>
+      <w:r>
+        <w:rPr>
+          <w:rFonts w:ascii="Times New Roman" w:hAnsi="Times New Roman" w:cs="Times New Roman"/>
+          <w:bCs/>
+        </w:rPr>
+        <w:t>Irit</w:t>
+      </w:r>
+      <w:proofErr w:type="spellEnd"/>
+      <w:r>
+        <w:rPr>
+          <w:rFonts w:ascii="Times New Roman" w:hAnsi="Times New Roman" w:cs="Times New Roman"/>
+          <w:bCs/>
+        </w:rPr>
+        <w:t xml:space="preserve"> Hochberg, MD. </w:t>
+      </w:r>
+      <w:proofErr w:type="spellStart"/>
       <w:proofErr w:type="gramStart"/>
       <w:r>
         <w:rPr>
           <w:rFonts w:ascii="Times New Roman" w:hAnsi="Times New Roman" w:cs="Times New Roman"/>
           <w:bCs/>
         </w:rPr>
-        <w:t>Rambam Health Care Campus, 6 Ha'Aliya Street, POB 9602, Haifa 31096 Israel</w:t>
+        <w:t>Rambam</w:t>
+      </w:r>
+      <w:proofErr w:type="spellEnd"/>
+      <w:r>
+        <w:rPr>
+          <w:rFonts w:ascii="Times New Roman" w:hAnsi="Times New Roman" w:cs="Times New Roman"/>
+          <w:bCs/>
+        </w:rPr>
+        <w:t xml:space="preserve"> Health Care Campus, 6 </w:t>
+      </w:r>
+      <w:proofErr w:type="spellStart"/>
+      <w:r>
+        <w:rPr>
+          <w:rFonts w:ascii="Times New Roman" w:hAnsi="Times New Roman" w:cs="Times New Roman"/>
+          <w:bCs/>
+        </w:rPr>
+        <w:t>Ha'Aliya</w:t>
+      </w:r>
+      <w:proofErr w:type="spellEnd"/>
+      <w:r>
+        <w:rPr>
+          <w:rFonts w:ascii="Times New Roman" w:hAnsi="Times New Roman" w:cs="Times New Roman"/>
+          <w:bCs/>
+        </w:rPr>
+        <w:t xml:space="preserve"> Street, POB 9602, Haifa 31096 Israel</w:t>
       </w:r>
       <w:r>
         <w:rPr>
@@ -999,7 +1158,23 @@
           <w:rFonts w:asciiTheme="majorBidi" w:eastAsia="Times New Roman" w:hAnsiTheme="majorBidi" w:cstheme="majorBidi"/>
           <w:color w:val="000000"/>
         </w:rPr>
-        <w:t>) or non functioning pituitary adenoma (n=11)</w:t>
+        <w:t xml:space="preserve">) or </w:t>
+      </w:r>
+      <w:proofErr w:type="gramStart"/>
+      <w:r>
+        <w:rPr>
+          <w:rFonts w:asciiTheme="majorBidi" w:eastAsia="Times New Roman" w:hAnsiTheme="majorBidi" w:cstheme="majorBidi"/>
+          <w:color w:val="000000"/>
+        </w:rPr>
+        <w:t>non functioning</w:t>
+      </w:r>
+      <w:proofErr w:type="gramEnd"/>
+      <w:r>
+        <w:rPr>
+          <w:rFonts w:asciiTheme="majorBidi" w:eastAsia="Times New Roman" w:hAnsiTheme="majorBidi" w:cstheme="majorBidi"/>
+          <w:color w:val="000000"/>
+        </w:rPr>
+        <w:t xml:space="preserve"> pituitary adenoma (n=11)</w:t>
       </w:r>
       <w:r>
         <w:rPr>
@@ -1079,8 +1254,16 @@
         <w:rPr>
           <w:rFonts w:asciiTheme="majorBidi" w:hAnsiTheme="majorBidi" w:cstheme="majorBidi"/>
         </w:rPr>
-        <w:t xml:space="preserve"> by RNAseq</w:t>
-      </w:r>
+        <w:t xml:space="preserve"> by </w:t>
+      </w:r>
+      <w:proofErr w:type="spellStart"/>
+      <w:r>
+        <w:rPr>
+          <w:rFonts w:asciiTheme="majorBidi" w:hAnsiTheme="majorBidi" w:cstheme="majorBidi"/>
+        </w:rPr>
+        <w:t>RNAseq</w:t>
+      </w:r>
+      <w:proofErr w:type="spellEnd"/>
       <w:r>
         <w:rPr>
           <w:rFonts w:asciiTheme="majorBidi" w:eastAsia="Times New Roman" w:hAnsiTheme="majorBidi" w:cstheme="majorBidi"/>
@@ -1874,11 +2057,19 @@
         </w:rPr>
         <w:t xml:space="preserve">Insulin resistance, presenting as diabetes or impaired glucose tolerance, is found in most </w:t>
       </w:r>
-      <w:r>
-        <w:rPr>
-          <w:rFonts w:ascii="Times New Roman" w:hAnsi="Times New Roman" w:cs="Times New Roman"/>
-        </w:rPr>
-        <w:t xml:space="preserve">acromegalic </w:t>
+      <w:proofErr w:type="spellStart"/>
+      <w:r>
+        <w:rPr>
+          <w:rFonts w:ascii="Times New Roman" w:hAnsi="Times New Roman" w:cs="Times New Roman"/>
+        </w:rPr>
+        <w:t>acromegalic</w:t>
+      </w:r>
+      <w:proofErr w:type="spellEnd"/>
+      <w:r>
+        <w:rPr>
+          <w:rFonts w:ascii="Times New Roman" w:hAnsi="Times New Roman" w:cs="Times New Roman"/>
+        </w:rPr>
+        <w:t xml:space="preserve"> </w:t>
       </w:r>
       <w:r>
         <w:rPr>
@@ -2123,7 +2314,15 @@
           <w:rFonts w:ascii="Times New Roman" w:eastAsia="Times New Roman" w:hAnsi="Times New Roman" w:cs="Times New Roman"/>
           <w:color w:val="191919"/>
         </w:rPr>
-        <w:t xml:space="preserve"> study was approved by the </w:t>
+        <w:t xml:space="preserve"> </w:t>
+      </w:r>
+      <w:proofErr w:type="gramStart"/>
+      <w:r>
+        <w:rPr>
+          <w:rFonts w:ascii="Times New Roman" w:eastAsia="Times New Roman" w:hAnsi="Times New Roman" w:cs="Times New Roman"/>
+          <w:color w:val="191919"/>
+        </w:rPr>
+        <w:t xml:space="preserve">study was approved by the </w:t>
       </w:r>
       <w:r>
         <w:rPr>
@@ -2153,6 +2352,7 @@
         </w:rPr>
         <w:t>System</w:t>
       </w:r>
+      <w:proofErr w:type="gramEnd"/>
       <w:r>
         <w:rPr>
           <w:rFonts w:ascii="Times New Roman" w:eastAsia="Times New Roman" w:hAnsi="Times New Roman" w:cs="Times New Roman"/>
@@ -2174,6 +2374,7 @@
         </w:rPr>
         <w:t xml:space="preserve">nformed consent was obtained from all patients. Patients were recruited consecutively from those undergoing </w:t>
       </w:r>
+      <w:proofErr w:type="spellStart"/>
       <w:r>
         <w:rPr>
           <w:rFonts w:ascii="Times New Roman" w:eastAsia="Times New Roman" w:hAnsi="Times New Roman" w:cs="Times New Roman"/>
@@ -2181,6 +2382,7 @@
         </w:rPr>
         <w:t>transsphenoidal</w:t>
       </w:r>
+      <w:proofErr w:type="spellEnd"/>
       <w:r>
         <w:rPr>
           <w:rFonts w:ascii="Times New Roman" w:eastAsia="Times New Roman" w:hAnsi="Times New Roman" w:cs="Times New Roman"/>
@@ -2188,6 +2390,7 @@
         </w:rPr>
         <w:t xml:space="preserve"> </w:t>
       </w:r>
+      <w:proofErr w:type="spellStart"/>
       <w:r>
         <w:rPr>
           <w:rFonts w:ascii="Times New Roman" w:eastAsia="Times New Roman" w:hAnsi="Times New Roman" w:cs="Times New Roman"/>
@@ -2207,7 +2410,15 @@
           <w:rFonts w:ascii="Times New Roman" w:eastAsia="Times New Roman" w:hAnsi="Times New Roman" w:cs="Times New Roman"/>
           <w:color w:val="191919"/>
         </w:rPr>
-        <w:t xml:space="preserve">y at the University of Michigan </w:t>
+        <w:t>y</w:t>
+      </w:r>
+      <w:proofErr w:type="spellEnd"/>
+      <w:r>
+        <w:rPr>
+          <w:rFonts w:ascii="Times New Roman" w:eastAsia="Times New Roman" w:hAnsi="Times New Roman" w:cs="Times New Roman"/>
+          <w:color w:val="191919"/>
+        </w:rPr>
+        <w:t xml:space="preserve"> at the University of Michigan </w:t>
       </w:r>
       <w:r>
         <w:rPr>
@@ -2221,7 +2432,23 @@
           <w:rFonts w:ascii="Times New Roman" w:eastAsia="Times New Roman" w:hAnsi="Times New Roman" w:cs="Times New Roman"/>
           <w:color w:val="191919"/>
         </w:rPr>
-        <w:t>cromegaly or non-functioning pituitary adenoma over a 12 month period.</w:t>
+        <w:t xml:space="preserve">cromegaly or non-functioning pituitary adenoma over a </w:t>
+      </w:r>
+      <w:proofErr w:type="gramStart"/>
+      <w:r>
+        <w:rPr>
+          <w:rFonts w:ascii="Times New Roman" w:eastAsia="Times New Roman" w:hAnsi="Times New Roman" w:cs="Times New Roman"/>
+          <w:color w:val="191919"/>
+        </w:rPr>
+        <w:t>12 month</w:t>
+      </w:r>
+      <w:proofErr w:type="gramEnd"/>
+      <w:r>
+        <w:rPr>
+          <w:rFonts w:ascii="Times New Roman" w:eastAsia="Times New Roman" w:hAnsi="Times New Roman" w:cs="Times New Roman"/>
+          <w:color w:val="191919"/>
+        </w:rPr>
+        <w:t xml:space="preserve"> period.</w:t>
       </w:r>
       <w:r>
         <w:rPr>
@@ -2277,7 +2504,23 @@
           <w:rFonts w:ascii="Times New Roman" w:eastAsia="Times New Roman" w:hAnsi="Times New Roman" w:cs="Times New Roman"/>
           <w:color w:val="191919"/>
         </w:rPr>
-        <w:t xml:space="preserve"> diabetes type 1</w:t>
+        <w:t xml:space="preserve"> </w:t>
+      </w:r>
+      <w:proofErr w:type="gramStart"/>
+      <w:r>
+        <w:rPr>
+          <w:rFonts w:ascii="Times New Roman" w:eastAsia="Times New Roman" w:hAnsi="Times New Roman" w:cs="Times New Roman"/>
+          <w:color w:val="191919"/>
+        </w:rPr>
+        <w:t>diabetes</w:t>
+      </w:r>
+      <w:proofErr w:type="gramEnd"/>
+      <w:r>
+        <w:rPr>
+          <w:rFonts w:ascii="Times New Roman" w:eastAsia="Times New Roman" w:hAnsi="Times New Roman" w:cs="Times New Roman"/>
+          <w:color w:val="191919"/>
+        </w:rPr>
+        <w:t xml:space="preserve"> type 1</w:t>
       </w:r>
       <w:r>
         <w:rPr>
@@ -2365,7 +2608,25 @@
           <w:color w:val="222222"/>
           <w:shd w:val="clear" w:color="auto" w:fill="FFFFFF"/>
         </w:rPr>
-        <w:t>Siemens Advia 1800</w:t>
+        <w:t xml:space="preserve">Siemens </w:t>
+      </w:r>
+      <w:proofErr w:type="spellStart"/>
+      <w:r>
+        <w:rPr>
+          <w:rFonts w:ascii="Times New Roman" w:hAnsi="Times New Roman" w:cs="Times New Roman"/>
+          <w:color w:val="222222"/>
+          <w:shd w:val="clear" w:color="auto" w:fill="FFFFFF"/>
+        </w:rPr>
+        <w:t>Advia</w:t>
+      </w:r>
+      <w:proofErr w:type="spellEnd"/>
+      <w:r>
+        <w:rPr>
+          <w:rFonts w:ascii="Times New Roman" w:hAnsi="Times New Roman" w:cs="Times New Roman"/>
+          <w:color w:val="222222"/>
+          <w:shd w:val="clear" w:color="auto" w:fill="FFFFFF"/>
+        </w:rPr>
+        <w:t xml:space="preserve"> 1800</w:t>
       </w:r>
       <w:r>
         <w:rPr>
@@ -2704,6 +2965,7 @@
           <w:color w:val="191919"/>
         </w:rPr>
       </w:pPr>
+      <w:proofErr w:type="spellStart"/>
       <w:r>
         <w:rPr>
           <w:rFonts w:ascii="Times New Roman" w:eastAsia="Times New Roman" w:hAnsi="Times New Roman" w:cs="Times New Roman"/>
@@ -2711,7 +2973,17 @@
           <w:bCs/>
           <w:color w:val="191919"/>
         </w:rPr>
-        <w:t>Transcriptomic Analysis</w:t>
+        <w:t>Transcriptomic</w:t>
+      </w:r>
+      <w:proofErr w:type="spellEnd"/>
+      <w:r>
+        <w:rPr>
+          <w:rFonts w:ascii="Times New Roman" w:eastAsia="Times New Roman" w:hAnsi="Times New Roman" w:cs="Times New Roman"/>
+          <w:b/>
+          <w:bCs/>
+          <w:color w:val="191919"/>
+        </w:rPr>
+        <w:t xml:space="preserve"> Analysis</w:t>
       </w:r>
     </w:p>
     <w:p>
@@ -2755,59 +3027,121 @@
           <w:color w:val="333333"/>
           <w:shd w:val="clear" w:color="auto" w:fill="FFFFFF"/>
         </w:rPr>
-        <w:t xml:space="preserve"> using the RNEasy kit (Qiagen</w:t>
-      </w:r>
-      <w:r>
-        <w:rPr>
-          <w:rFonts w:ascii="Times New Roman" w:eastAsia="Times New Roman" w:hAnsi="Times New Roman" w:cs="Times New Roman"/>
-          <w:color w:val="191919"/>
-        </w:rPr>
-        <w:t>)</w:t>
-      </w:r>
-      <w:r>
-        <w:rPr>
-          <w:rFonts w:ascii="Times New Roman" w:eastAsia="Times New Roman" w:hAnsi="Times New Roman" w:cs="Times New Roman"/>
-          <w:b/>
-          <w:bCs/>
-          <w:color w:val="191919"/>
-        </w:rPr>
-        <w:t xml:space="preserve"> </w:t>
-      </w:r>
-      <w:r>
-        <w:rPr>
-          <w:rFonts w:ascii="Times New Roman" w:eastAsia="Times New Roman" w:hAnsi="Times New Roman" w:cs="Times New Roman"/>
-          <w:color w:val="191919"/>
-        </w:rPr>
-        <w:t xml:space="preserve">and </w:t>
-      </w:r>
-      <w:r>
-        <w:rPr>
-          <w:rFonts w:ascii="Times New Roman" w:eastAsia="Times New Roman" w:hAnsi="Times New Roman" w:cs="Times New Roman"/>
-          <w:color w:val="191919"/>
-        </w:rPr>
-        <w:t>its</w:t>
-      </w:r>
-      <w:r>
-        <w:rPr>
-          <w:rFonts w:ascii="Times New Roman" w:eastAsia="Times New Roman" w:hAnsi="Times New Roman" w:cs="Times New Roman"/>
-          <w:color w:val="191919"/>
-        </w:rPr>
-        <w:t xml:space="preserve"> quality was verified using </w:t>
-      </w:r>
+        <w:t xml:space="preserve"> using the </w:t>
+      </w:r>
+      <w:proofErr w:type="spellStart"/>
       <w:r>
         <w:rPr>
           <w:rFonts w:ascii="Times New Roman" w:hAnsi="Times New Roman" w:cs="Times New Roman"/>
           <w:color w:val="333333"/>
           <w:shd w:val="clear" w:color="auto" w:fill="FFFFFF"/>
         </w:rPr>
-        <w:t>the Agilent 2100 Bioanalyzer (Agilent Technologies</w:t>
-      </w:r>
-      <w:r>
-        <w:rPr>
-          <w:rFonts w:ascii="Times New Roman" w:eastAsia="Times New Roman" w:hAnsi="Times New Roman" w:cs="Times New Roman"/>
-          <w:color w:val="191919"/>
-        </w:rPr>
-        <w:t xml:space="preserve">).  At the University of Michigan DNA Sequencing Core, cDNA </w:t>
+        <w:t>RNEasy</w:t>
+      </w:r>
+      <w:proofErr w:type="spellEnd"/>
+      <w:r>
+        <w:rPr>
+          <w:rFonts w:ascii="Times New Roman" w:hAnsi="Times New Roman" w:cs="Times New Roman"/>
+          <w:color w:val="333333"/>
+          <w:shd w:val="clear" w:color="auto" w:fill="FFFFFF"/>
+        </w:rPr>
+        <w:t xml:space="preserve"> kit (</w:t>
+      </w:r>
+      <w:proofErr w:type="spellStart"/>
+      <w:r>
+        <w:rPr>
+          <w:rFonts w:ascii="Times New Roman" w:hAnsi="Times New Roman" w:cs="Times New Roman"/>
+          <w:color w:val="333333"/>
+          <w:shd w:val="clear" w:color="auto" w:fill="FFFFFF"/>
+        </w:rPr>
+        <w:t>Qiagen</w:t>
+      </w:r>
+      <w:proofErr w:type="spellEnd"/>
+      <w:r>
+        <w:rPr>
+          <w:rFonts w:ascii="Times New Roman" w:eastAsia="Times New Roman" w:hAnsi="Times New Roman" w:cs="Times New Roman"/>
+          <w:color w:val="191919"/>
+        </w:rPr>
+        <w:t>)</w:t>
+      </w:r>
+      <w:r>
+        <w:rPr>
+          <w:rFonts w:ascii="Times New Roman" w:eastAsia="Times New Roman" w:hAnsi="Times New Roman" w:cs="Times New Roman"/>
+          <w:b/>
+          <w:bCs/>
+          <w:color w:val="191919"/>
+        </w:rPr>
+        <w:t xml:space="preserve"> </w:t>
+      </w:r>
+      <w:r>
+        <w:rPr>
+          <w:rFonts w:ascii="Times New Roman" w:eastAsia="Times New Roman" w:hAnsi="Times New Roman" w:cs="Times New Roman"/>
+          <w:color w:val="191919"/>
+        </w:rPr>
+        <w:t xml:space="preserve">and </w:t>
+      </w:r>
+      <w:r>
+        <w:rPr>
+          <w:rFonts w:ascii="Times New Roman" w:eastAsia="Times New Roman" w:hAnsi="Times New Roman" w:cs="Times New Roman"/>
+          <w:color w:val="191919"/>
+        </w:rPr>
+        <w:t>its</w:t>
+      </w:r>
+      <w:r>
+        <w:rPr>
+          <w:rFonts w:ascii="Times New Roman" w:eastAsia="Times New Roman" w:hAnsi="Times New Roman" w:cs="Times New Roman"/>
+          <w:color w:val="191919"/>
+        </w:rPr>
+        <w:t xml:space="preserve"> quality was verified using </w:t>
+      </w:r>
+      <w:r>
+        <w:rPr>
+          <w:rFonts w:ascii="Times New Roman" w:hAnsi="Times New Roman" w:cs="Times New Roman"/>
+          <w:color w:val="333333"/>
+          <w:shd w:val="clear" w:color="auto" w:fill="FFFFFF"/>
+        </w:rPr>
+        <w:t xml:space="preserve">the Agilent 2100 </w:t>
+      </w:r>
+      <w:proofErr w:type="spellStart"/>
+      <w:r>
+        <w:rPr>
+          <w:rFonts w:ascii="Times New Roman" w:hAnsi="Times New Roman" w:cs="Times New Roman"/>
+          <w:color w:val="333333"/>
+          <w:shd w:val="clear" w:color="auto" w:fill="FFFFFF"/>
+        </w:rPr>
+        <w:t>Bioanalyzer</w:t>
+      </w:r>
+      <w:proofErr w:type="spellEnd"/>
+      <w:r>
+        <w:rPr>
+          <w:rFonts w:ascii="Times New Roman" w:hAnsi="Times New Roman" w:cs="Times New Roman"/>
+          <w:color w:val="333333"/>
+          <w:shd w:val="clear" w:color="auto" w:fill="FFFFFF"/>
+        </w:rPr>
+        <w:t xml:space="preserve"> (Agilent Technologies</w:t>
+      </w:r>
+      <w:r>
+        <w:rPr>
+          <w:rFonts w:ascii="Times New Roman" w:eastAsia="Times New Roman" w:hAnsi="Times New Roman" w:cs="Times New Roman"/>
+          <w:color w:val="191919"/>
+        </w:rPr>
+        <w:t xml:space="preserve">).  At the University of Michigan DNA Sequencing Core, </w:t>
+      </w:r>
+      <w:proofErr w:type="spellStart"/>
+      <w:r>
+        <w:rPr>
+          <w:rFonts w:ascii="Times New Roman" w:eastAsia="Times New Roman" w:hAnsi="Times New Roman" w:cs="Times New Roman"/>
+          <w:color w:val="191919"/>
+        </w:rPr>
+        <w:t>cDNA</w:t>
+      </w:r>
+      <w:proofErr w:type="spellEnd"/>
+      <w:r>
+        <w:rPr>
+          <w:rFonts w:ascii="Times New Roman" w:eastAsia="Times New Roman" w:hAnsi="Times New Roman" w:cs="Times New Roman"/>
+          <w:color w:val="191919"/>
+        </w:rPr>
+        <w:t xml:space="preserve"> </w:t>
       </w:r>
       <w:r>
         <w:rPr>
@@ -2821,7 +3155,23 @@
           <w:rFonts w:ascii="Times New Roman" w:eastAsia="Times New Roman" w:hAnsi="Times New Roman" w:cs="Times New Roman"/>
           <w:color w:val="191919"/>
         </w:rPr>
-        <w:t xml:space="preserve">from polyA mRNA </w:t>
+        <w:t xml:space="preserve">from </w:t>
+      </w:r>
+      <w:proofErr w:type="spellStart"/>
+      <w:r>
+        <w:rPr>
+          <w:rFonts w:ascii="Times New Roman" w:eastAsia="Times New Roman" w:hAnsi="Times New Roman" w:cs="Times New Roman"/>
+          <w:color w:val="191919"/>
+        </w:rPr>
+        <w:t>polyA</w:t>
+      </w:r>
+      <w:proofErr w:type="spellEnd"/>
+      <w:r>
+        <w:rPr>
+          <w:rFonts w:ascii="Times New Roman" w:eastAsia="Times New Roman" w:hAnsi="Times New Roman" w:cs="Times New Roman"/>
+          <w:color w:val="191919"/>
+        </w:rPr>
+        <w:t xml:space="preserve"> mRNA </w:t>
       </w:r>
       <w:r>
         <w:rPr>
@@ -2851,6 +3201,7 @@
         </w:rPr>
         <w:t xml:space="preserve">prepared using </w:t>
       </w:r>
+      <w:proofErr w:type="spellStart"/>
       <w:r>
         <w:rPr>
           <w:rFonts w:ascii="Times New Roman" w:hAnsi="Times New Roman" w:cs="Times New Roman"/>
@@ -2859,6 +3210,7 @@
         </w:rPr>
         <w:t>TruSeq</w:t>
       </w:r>
+      <w:proofErr w:type="spellEnd"/>
       <w:r>
         <w:rPr>
           <w:rFonts w:ascii="Times New Roman" w:eastAsia="Times New Roman" w:hAnsi="Times New Roman" w:cs="Times New Roman"/>
@@ -2866,12 +3218,53 @@
         </w:rPr>
         <w:t xml:space="preserve"> </w:t>
       </w:r>
-      <w:r>
-        <w:rPr>
-          <w:rFonts w:ascii="Times New Roman" w:eastAsia="Times New Roman" w:hAnsi="Times New Roman" w:cs="Times New Roman"/>
-          <w:color w:val="191919"/>
-        </w:rPr>
-        <w:t>cDNA synthesis kit and sequenced using a HiSeq 2000 (Illumina).</w:t>
+      <w:proofErr w:type="spellStart"/>
+      <w:r>
+        <w:rPr>
+          <w:rFonts w:ascii="Times New Roman" w:eastAsia="Times New Roman" w:hAnsi="Times New Roman" w:cs="Times New Roman"/>
+          <w:color w:val="191919"/>
+        </w:rPr>
+        <w:t>cDNA</w:t>
+      </w:r>
+      <w:proofErr w:type="spellEnd"/>
+      <w:r>
+        <w:rPr>
+          <w:rFonts w:ascii="Times New Roman" w:eastAsia="Times New Roman" w:hAnsi="Times New Roman" w:cs="Times New Roman"/>
+          <w:color w:val="191919"/>
+        </w:rPr>
+        <w:t xml:space="preserve"> synthesis kit and sequenced using a </w:t>
+      </w:r>
+      <w:proofErr w:type="spellStart"/>
+      <w:r>
+        <w:rPr>
+          <w:rFonts w:ascii="Times New Roman" w:eastAsia="Times New Roman" w:hAnsi="Times New Roman" w:cs="Times New Roman"/>
+          <w:color w:val="191919"/>
+        </w:rPr>
+        <w:t>HiSeq</w:t>
+      </w:r>
+      <w:proofErr w:type="spellEnd"/>
+      <w:r>
+        <w:rPr>
+          <w:rFonts w:ascii="Times New Roman" w:eastAsia="Times New Roman" w:hAnsi="Times New Roman" w:cs="Times New Roman"/>
+          <w:color w:val="191919"/>
+        </w:rPr>
+        <w:t xml:space="preserve"> 2000 (</w:t>
+      </w:r>
+      <w:proofErr w:type="spellStart"/>
+      <w:r>
+        <w:rPr>
+          <w:rFonts w:ascii="Times New Roman" w:eastAsia="Times New Roman" w:hAnsi="Times New Roman" w:cs="Times New Roman"/>
+          <w:color w:val="191919"/>
+        </w:rPr>
+        <w:t>Illumina</w:t>
+      </w:r>
+      <w:proofErr w:type="spellEnd"/>
+      <w:r>
+        <w:rPr>
+          <w:rFonts w:ascii="Times New Roman" w:eastAsia="Times New Roman" w:hAnsi="Times New Roman" w:cs="Times New Roman"/>
+          <w:color w:val="191919"/>
+        </w:rPr>
+        <w:t>).</w:t>
       </w:r>
       <w:r>
         <w:rPr>
@@ -2898,7 +3291,39 @@
           <w:rFonts w:ascii="Times New Roman" w:eastAsia="Times New Roman" w:hAnsi="Times New Roman" w:cs="Times New Roman"/>
           <w:color w:val="191919"/>
         </w:rPr>
-        <w:t xml:space="preserve">lanes of a HiSeq 2000 (Illumina) </w:t>
+        <w:t xml:space="preserve">lanes of a </w:t>
+      </w:r>
+      <w:proofErr w:type="spellStart"/>
+      <w:r>
+        <w:rPr>
+          <w:rFonts w:ascii="Times New Roman" w:eastAsia="Times New Roman" w:hAnsi="Times New Roman" w:cs="Times New Roman"/>
+          <w:color w:val="191919"/>
+        </w:rPr>
+        <w:t>HiSeq</w:t>
+      </w:r>
+      <w:proofErr w:type="spellEnd"/>
+      <w:r>
+        <w:rPr>
+          <w:rFonts w:ascii="Times New Roman" w:eastAsia="Times New Roman" w:hAnsi="Times New Roman" w:cs="Times New Roman"/>
+          <w:color w:val="191919"/>
+        </w:rPr>
+        <w:t xml:space="preserve"> 2000 (</w:t>
+      </w:r>
+      <w:proofErr w:type="spellStart"/>
+      <w:r>
+        <w:rPr>
+          <w:rFonts w:ascii="Times New Roman" w:eastAsia="Times New Roman" w:hAnsi="Times New Roman" w:cs="Times New Roman"/>
+          <w:color w:val="191919"/>
+        </w:rPr>
+        <w:t>Illumina</w:t>
+      </w:r>
+      <w:proofErr w:type="spellEnd"/>
+      <w:r>
+        <w:rPr>
+          <w:rFonts w:ascii="Times New Roman" w:eastAsia="Times New Roman" w:hAnsi="Times New Roman" w:cs="Times New Roman"/>
+          <w:color w:val="191919"/>
+        </w:rPr>
+        <w:t xml:space="preserve">) </w:t>
       </w:r>
       <w:proofErr w:type="gramStart"/>
       <w:r>
@@ -2987,7 +3412,23 @@
           <w:rFonts w:ascii="Times New Roman" w:eastAsia="Times New Roman" w:hAnsi="Times New Roman" w:cs="Times New Roman"/>
           <w:color w:val="191919"/>
         </w:rPr>
-        <w:t xml:space="preserve"> were aligned to the human genome (Enembl </w:t>
+        <w:t xml:space="preserve"> were aligned to the human genome (</w:t>
+      </w:r>
+      <w:proofErr w:type="spellStart"/>
+      <w:r>
+        <w:rPr>
+          <w:rFonts w:ascii="Times New Roman" w:eastAsia="Times New Roman" w:hAnsi="Times New Roman" w:cs="Times New Roman"/>
+          <w:color w:val="191919"/>
+        </w:rPr>
+        <w:t>Enembl</w:t>
+      </w:r>
+      <w:proofErr w:type="spellEnd"/>
+      <w:r>
+        <w:rPr>
+          <w:rFonts w:ascii="Times New Roman" w:eastAsia="Times New Roman" w:hAnsi="Times New Roman" w:cs="Times New Roman"/>
+          <w:color w:val="191919"/>
+        </w:rPr>
+        <w:t xml:space="preserve"> </w:t>
       </w:r>
       <w:r>
         <w:rPr>
@@ -3001,7 +3442,23 @@
           <w:rFonts w:ascii="Times New Roman" w:eastAsia="Times New Roman" w:hAnsi="Times New Roman" w:cs="Times New Roman"/>
           <w:color w:val="191919"/>
         </w:rPr>
-        <w:t xml:space="preserve">, Genbank Assembly ID </w:t>
+        <w:t xml:space="preserve">, </w:t>
+      </w:r>
+      <w:proofErr w:type="spellStart"/>
+      <w:r>
+        <w:rPr>
+          <w:rFonts w:ascii="Times New Roman" w:eastAsia="Times New Roman" w:hAnsi="Times New Roman" w:cs="Times New Roman"/>
+          <w:color w:val="191919"/>
+        </w:rPr>
+        <w:t>Genbank</w:t>
+      </w:r>
+      <w:proofErr w:type="spellEnd"/>
+      <w:r>
+        <w:rPr>
+          <w:rFonts w:ascii="Times New Roman" w:eastAsia="Times New Roman" w:hAnsi="Times New Roman" w:cs="Times New Roman"/>
+          <w:color w:val="191919"/>
+        </w:rPr>
+        <w:t xml:space="preserve"> Assembly ID </w:t>
       </w:r>
       <w:r>
         <w:rPr>
@@ -3022,7 +3479,23 @@
           <w:rFonts w:ascii="Times New Roman" w:eastAsia="Times New Roman" w:hAnsi="Times New Roman" w:cs="Times New Roman"/>
           <w:color w:val="191919"/>
         </w:rPr>
-        <w:t xml:space="preserve"> using TopHat version 2.0</w:t>
+        <w:t xml:space="preserve"> using </w:t>
+      </w:r>
+      <w:proofErr w:type="spellStart"/>
+      <w:r>
+        <w:rPr>
+          <w:rFonts w:ascii="Times New Roman" w:eastAsia="Times New Roman" w:hAnsi="Times New Roman" w:cs="Times New Roman"/>
+          <w:color w:val="191919"/>
+        </w:rPr>
+        <w:t>TopHat</w:t>
+      </w:r>
+      <w:proofErr w:type="spellEnd"/>
+      <w:r>
+        <w:rPr>
+          <w:rFonts w:ascii="Times New Roman" w:eastAsia="Times New Roman" w:hAnsi="Times New Roman" w:cs="Times New Roman"/>
+          <w:color w:val="191919"/>
+        </w:rPr>
+        <w:t xml:space="preserve"> version 2.0</w:t>
       </w:r>
       <w:r>
         <w:rPr>
@@ -3130,7 +3603,23 @@
           <w:rFonts w:ascii="Times New Roman" w:eastAsia="Times New Roman" w:hAnsi="Times New Roman" w:cs="Times New Roman"/>
           <w:color w:val="191919"/>
         </w:rPr>
-        <w:t>and Samtools version 0.1.18</w:t>
+        <w:t xml:space="preserve">and </w:t>
+      </w:r>
+      <w:proofErr w:type="spellStart"/>
+      <w:r>
+        <w:rPr>
+          <w:rFonts w:ascii="Times New Roman" w:eastAsia="Times New Roman" w:hAnsi="Times New Roman" w:cs="Times New Roman"/>
+          <w:color w:val="191919"/>
+        </w:rPr>
+        <w:t>Samtools</w:t>
+      </w:r>
+      <w:proofErr w:type="spellEnd"/>
+      <w:r>
+        <w:rPr>
+          <w:rFonts w:ascii="Times New Roman" w:eastAsia="Times New Roman" w:hAnsi="Times New Roman" w:cs="Times New Roman"/>
+          <w:color w:val="191919"/>
+        </w:rPr>
+        <w:t xml:space="preserve"> version 0.1.18</w:t>
       </w:r>
       <w:r>
         <w:rPr>
@@ -3195,7 +3684,23 @@
           <w:rFonts w:ascii="Times New Roman" w:eastAsia="Times New Roman" w:hAnsi="Times New Roman" w:cs="Times New Roman"/>
           <w:color w:val="191919"/>
         </w:rPr>
-        <w:t xml:space="preserve"> using DESeq version </w:t>
+        <w:t xml:space="preserve"> using </w:t>
+      </w:r>
+      <w:proofErr w:type="spellStart"/>
+      <w:r>
+        <w:rPr>
+          <w:rFonts w:ascii="Times New Roman" w:eastAsia="Times New Roman" w:hAnsi="Times New Roman" w:cs="Times New Roman"/>
+          <w:color w:val="191919"/>
+        </w:rPr>
+        <w:t>DESeq</w:t>
+      </w:r>
+      <w:proofErr w:type="spellEnd"/>
+      <w:r>
+        <w:rPr>
+          <w:rFonts w:ascii="Times New Roman" w:eastAsia="Times New Roman" w:hAnsi="Times New Roman" w:cs="Times New Roman"/>
+          <w:color w:val="191919"/>
+        </w:rPr>
+        <w:t xml:space="preserve"> version </w:t>
       </w:r>
       <w:r>
         <w:rPr>
@@ -3266,7 +3771,23 @@
           <w:rFonts w:ascii="Times New Roman" w:eastAsia="Times New Roman" w:hAnsi="Times New Roman" w:cs="Times New Roman"/>
           <w:color w:val="191919"/>
         </w:rPr>
-        <w:t>.  All p-values were adjusted by the method of Benjamini-Hochberg</w:t>
+        <w:t xml:space="preserve">.  All p-values were adjusted by the method of </w:t>
+      </w:r>
+      <w:proofErr w:type="spellStart"/>
+      <w:r>
+        <w:rPr>
+          <w:rFonts w:ascii="Times New Roman" w:eastAsia="Times New Roman" w:hAnsi="Times New Roman" w:cs="Times New Roman"/>
+          <w:color w:val="191919"/>
+        </w:rPr>
+        <w:t>Benjamini</w:t>
+      </w:r>
+      <w:proofErr w:type="spellEnd"/>
+      <w:r>
+        <w:rPr>
+          <w:rFonts w:ascii="Times New Roman" w:eastAsia="Times New Roman" w:hAnsi="Times New Roman" w:cs="Times New Roman"/>
+          <w:color w:val="191919"/>
+        </w:rPr>
+        <w:t>-Hochberg</w:t>
       </w:r>
       <w:r>
         <w:rPr>
@@ -3323,7 +3844,23 @@
           <w:rFonts w:ascii="Times New Roman" w:eastAsia="Times New Roman" w:hAnsi="Times New Roman" w:cs="Times New Roman"/>
           <w:color w:val="191919"/>
         </w:rPr>
-        <w:t>These subjects corresponded to the patients described in Table 1, with the exception of subjects 32 and 35 (both acromegaly patients), which had clinical data but no RNAseq data.</w:t>
+        <w:t xml:space="preserve">These subjects corresponded to the patients described in Table 1, with the exception of subjects 32 and 35 (both acromegaly patients), which had clinical data but no </w:t>
+      </w:r>
+      <w:proofErr w:type="spellStart"/>
+      <w:r>
+        <w:rPr>
+          <w:rFonts w:ascii="Times New Roman" w:eastAsia="Times New Roman" w:hAnsi="Times New Roman" w:cs="Times New Roman"/>
+          <w:color w:val="191919"/>
+        </w:rPr>
+        <w:t>RNAseq</w:t>
+      </w:r>
+      <w:proofErr w:type="spellEnd"/>
+      <w:r>
+        <w:rPr>
+          <w:rFonts w:ascii="Times New Roman" w:eastAsia="Times New Roman" w:hAnsi="Times New Roman" w:cs="Times New Roman"/>
+          <w:color w:val="191919"/>
+        </w:rPr>
+        <w:t xml:space="preserve"> data.</w:t>
       </w:r>
     </w:p>
     <w:p>
@@ -3342,7 +3879,23 @@
           <w:rFonts w:ascii="Times New Roman" w:eastAsia="Times New Roman" w:hAnsi="Times New Roman" w:cs="Times New Roman"/>
           <w:color w:val="191919"/>
         </w:rPr>
-        <w:t>For re-analysis of the Huo dataset</w:t>
+        <w:t xml:space="preserve">For re-analysis of the </w:t>
+      </w:r>
+      <w:proofErr w:type="spellStart"/>
+      <w:r>
+        <w:rPr>
+          <w:rFonts w:ascii="Times New Roman" w:eastAsia="Times New Roman" w:hAnsi="Times New Roman" w:cs="Times New Roman"/>
+          <w:color w:val="191919"/>
+        </w:rPr>
+        <w:t>Huo</w:t>
+      </w:r>
+      <w:proofErr w:type="spellEnd"/>
+      <w:r>
+        <w:rPr>
+          <w:rFonts w:ascii="Times New Roman" w:eastAsia="Times New Roman" w:hAnsi="Times New Roman" w:cs="Times New Roman"/>
+          <w:color w:val="191919"/>
+        </w:rPr>
+        <w:t xml:space="preserve"> dataset</w:t>
       </w:r>
       <w:r>
         <w:rPr>
@@ -3406,7 +3959,23 @@
           <w:rFonts w:ascii="Times New Roman" w:eastAsia="Times New Roman" w:hAnsi="Times New Roman" w:cs="Times New Roman"/>
           <w:color w:val="191919"/>
         </w:rPr>
-        <w:t xml:space="preserve"> treated data.  Analysis was performed using limma (version 3.16.7</w:t>
+        <w:t xml:space="preserve"> treated data.  Analysis was performed using </w:t>
+      </w:r>
+      <w:proofErr w:type="spellStart"/>
+      <w:r>
+        <w:rPr>
+          <w:rFonts w:ascii="Times New Roman" w:eastAsia="Times New Roman" w:hAnsi="Times New Roman" w:cs="Times New Roman"/>
+          <w:color w:val="191919"/>
+        </w:rPr>
+        <w:t>limma</w:t>
+      </w:r>
+      <w:proofErr w:type="spellEnd"/>
+      <w:r>
+        <w:rPr>
+          <w:rFonts w:ascii="Times New Roman" w:eastAsia="Times New Roman" w:hAnsi="Times New Roman" w:cs="Times New Roman"/>
+          <w:color w:val="191919"/>
+        </w:rPr>
+        <w:t xml:space="preserve"> (version 3.16.7</w:t>
       </w:r>
       <w:r>
         <w:rPr>
@@ -3456,7 +4025,23 @@
           <w:rFonts w:ascii="Times New Roman" w:eastAsia="Times New Roman" w:hAnsi="Times New Roman" w:cs="Times New Roman"/>
           <w:color w:val="191919"/>
         </w:rPr>
-        <w:t xml:space="preserve">), with all p-values adjusted by the method of Benjamini-Hochberg </w:t>
+        <w:t xml:space="preserve">), with all p-values adjusted by the method of </w:t>
+      </w:r>
+      <w:proofErr w:type="spellStart"/>
+      <w:r>
+        <w:rPr>
+          <w:rFonts w:ascii="Times New Roman" w:eastAsia="Times New Roman" w:hAnsi="Times New Roman" w:cs="Times New Roman"/>
+          <w:color w:val="191919"/>
+        </w:rPr>
+        <w:t>Benjamini</w:t>
+      </w:r>
+      <w:proofErr w:type="spellEnd"/>
+      <w:r>
+        <w:rPr>
+          <w:rFonts w:ascii="Times New Roman" w:eastAsia="Times New Roman" w:hAnsi="Times New Roman" w:cs="Times New Roman"/>
+          <w:color w:val="191919"/>
+        </w:rPr>
+        <w:t xml:space="preserve">-Hochberg </w:t>
       </w:r>
       <w:r>
         <w:rPr>
@@ -3713,7 +4298,23 @@
           <w:rFonts w:ascii="Times New Roman" w:eastAsia="Times New Roman" w:hAnsi="Times New Roman" w:cs="Times New Roman"/>
           <w:color w:val="191919"/>
         </w:rPr>
-        <w:t xml:space="preserve"> by the method of Benjamini and Hochberg</w:t>
+        <w:t xml:space="preserve"> by the method of </w:t>
+      </w:r>
+      <w:proofErr w:type="spellStart"/>
+      <w:r>
+        <w:rPr>
+          <w:rFonts w:ascii="Times New Roman" w:eastAsia="Times New Roman" w:hAnsi="Times New Roman" w:cs="Times New Roman"/>
+          <w:color w:val="191919"/>
+        </w:rPr>
+        <w:t>Benjamini</w:t>
+      </w:r>
+      <w:proofErr w:type="spellEnd"/>
+      <w:r>
+        <w:rPr>
+          <w:rFonts w:ascii="Times New Roman" w:eastAsia="Times New Roman" w:hAnsi="Times New Roman" w:cs="Times New Roman"/>
+          <w:color w:val="191919"/>
+        </w:rPr>
+        <w:t xml:space="preserve"> and Hochberg</w:t>
       </w:r>
       <w:r>
         <w:rPr>
@@ -3840,7 +4441,23 @@
           <w:rFonts w:ascii="Times New Roman" w:eastAsia="Times New Roman" w:hAnsi="Times New Roman" w:cs="Times New Roman"/>
           <w:color w:val="191919"/>
         </w:rPr>
-        <w:t>we used the GOseq package</w:t>
+        <w:t xml:space="preserve">we used the </w:t>
+      </w:r>
+      <w:proofErr w:type="spellStart"/>
+      <w:r>
+        <w:rPr>
+          <w:rFonts w:ascii="Times New Roman" w:eastAsia="Times New Roman" w:hAnsi="Times New Roman" w:cs="Times New Roman"/>
+          <w:color w:val="191919"/>
+        </w:rPr>
+        <w:t>GOseq</w:t>
+      </w:r>
+      <w:proofErr w:type="spellEnd"/>
+      <w:r>
+        <w:rPr>
+          <w:rFonts w:ascii="Times New Roman" w:eastAsia="Times New Roman" w:hAnsi="Times New Roman" w:cs="Times New Roman"/>
+          <w:color w:val="191919"/>
+        </w:rPr>
+        <w:t xml:space="preserve"> package</w:t>
       </w:r>
       <w:r>
         <w:rPr>
@@ -3937,6 +4554,7 @@
         </w:rPr>
         <w:t xml:space="preserve">taking sequence length bias into account and using the </w:t>
       </w:r>
+      <w:proofErr w:type="spellStart"/>
       <w:r>
         <w:rPr>
           <w:rFonts w:ascii="Times New Roman" w:eastAsia="Times New Roman" w:hAnsi="Times New Roman" w:cs="Times New Roman"/>
@@ -3949,7 +4567,15 @@
           <w:rFonts w:ascii="Times New Roman" w:eastAsia="Times New Roman" w:hAnsi="Times New Roman" w:cs="Times New Roman"/>
           <w:color w:val="191919"/>
         </w:rPr>
-        <w:t>allenius approximation</w:t>
+        <w:t>allenius</w:t>
+      </w:r>
+      <w:proofErr w:type="spellEnd"/>
+      <w:r>
+        <w:rPr>
+          <w:rFonts w:ascii="Times New Roman" w:eastAsia="Times New Roman" w:hAnsi="Times New Roman" w:cs="Times New Roman"/>
+          <w:color w:val="191919"/>
+        </w:rPr>
+        <w:t xml:space="preserve"> approximation</w:t>
       </w:r>
       <w:r>
         <w:rPr>
@@ -4027,7 +4653,23 @@
           <w:rFonts w:ascii="Times New Roman" w:eastAsia="Times New Roman" w:hAnsi="Times New Roman" w:cs="Times New Roman"/>
           <w:color w:val="191919"/>
         </w:rPr>
-        <w:t xml:space="preserve">od of Benjamini and Hochberg </w:t>
+        <w:t xml:space="preserve">od of </w:t>
+      </w:r>
+      <w:proofErr w:type="spellStart"/>
+      <w:r>
+        <w:rPr>
+          <w:rFonts w:ascii="Times New Roman" w:eastAsia="Times New Roman" w:hAnsi="Times New Roman" w:cs="Times New Roman"/>
+          <w:color w:val="191919"/>
+        </w:rPr>
+        <w:t>Benjamini</w:t>
+      </w:r>
+      <w:proofErr w:type="spellEnd"/>
+      <w:r>
+        <w:rPr>
+          <w:rFonts w:ascii="Times New Roman" w:eastAsia="Times New Roman" w:hAnsi="Times New Roman" w:cs="Times New Roman"/>
+          <w:color w:val="191919"/>
+        </w:rPr>
+        <w:t xml:space="preserve"> and Hochberg </w:t>
       </w:r>
       <w:r>
         <w:rPr>
@@ -4093,6 +4735,7 @@
         </w:rPr>
         <w:t xml:space="preserve">To test for enrichment of genes identified in the </w:t>
       </w:r>
+      <w:proofErr w:type="spellStart"/>
       <w:r>
         <w:rPr>
           <w:rFonts w:ascii="Times New Roman" w:eastAsia="Times New Roman" w:hAnsi="Times New Roman" w:cs="Times New Roman"/>
@@ -4100,6 +4743,7 @@
         </w:rPr>
         <w:t>Huo</w:t>
       </w:r>
+      <w:proofErr w:type="spellEnd"/>
       <w:r>
         <w:rPr>
           <w:rFonts w:ascii="Times New Roman" w:eastAsia="Times New Roman" w:hAnsi="Times New Roman" w:cs="Times New Roman"/>
@@ -4646,7 +5290,21 @@
         <w:rPr>
           <w:rFonts w:ascii="Times New Roman" w:hAnsi="Times New Roman" w:cs="Times New Roman"/>
         </w:rPr>
-        <w:t>s in the acromegalic patients</w:t>
+        <w:t xml:space="preserve">s in the </w:t>
+      </w:r>
+      <w:proofErr w:type="spellStart"/>
+      <w:r>
+        <w:rPr>
+          <w:rFonts w:ascii="Times New Roman" w:hAnsi="Times New Roman" w:cs="Times New Roman"/>
+        </w:rPr>
+        <w:t>acromegalic</w:t>
+      </w:r>
+      <w:proofErr w:type="spellEnd"/>
+      <w:r>
+        <w:rPr>
+          <w:rFonts w:ascii="Times New Roman" w:hAnsi="Times New Roman" w:cs="Times New Roman"/>
+        </w:rPr>
+        <w:t xml:space="preserve"> patients</w:t>
       </w:r>
       <w:r>
         <w:rPr>
@@ -5139,13 +5797,23 @@
           <w:bCs/>
         </w:rPr>
       </w:pPr>
+      <w:proofErr w:type="spellStart"/>
       <w:r>
         <w:rPr>
           <w:rFonts w:ascii="Times New Roman" w:hAnsi="Times New Roman" w:cs="Times New Roman"/>
           <w:b/>
           <w:bCs/>
         </w:rPr>
-        <w:t>Transcriptomic Analysis</w:t>
+        <w:t>Transcriptomic</w:t>
+      </w:r>
+      <w:proofErr w:type="spellEnd"/>
+      <w:r>
+        <w:rPr>
+          <w:rFonts w:ascii="Times New Roman" w:hAnsi="Times New Roman" w:cs="Times New Roman"/>
+          <w:b/>
+          <w:bCs/>
+        </w:rPr>
+        <w:t xml:space="preserve"> Analysis</w:t>
       </w:r>
     </w:p>
     <w:p>
@@ -5178,7 +5846,21 @@
         <w:rPr>
           <w:rFonts w:ascii="Times New Roman" w:hAnsi="Times New Roman" w:cs="Times New Roman"/>
         </w:rPr>
-        <w:t xml:space="preserve"> transcriptomic analysis of </w:t>
+        <w:t xml:space="preserve"> </w:t>
+      </w:r>
+      <w:proofErr w:type="spellStart"/>
+      <w:r>
+        <w:rPr>
+          <w:rFonts w:ascii="Times New Roman" w:hAnsi="Times New Roman" w:cs="Times New Roman"/>
+        </w:rPr>
+        <w:t>transcriptomic</w:t>
+      </w:r>
+      <w:proofErr w:type="spellEnd"/>
+      <w:r>
+        <w:rPr>
+          <w:rFonts w:ascii="Times New Roman" w:hAnsi="Times New Roman" w:cs="Times New Roman"/>
+        </w:rPr>
+        <w:t xml:space="preserve"> analysis of </w:t>
       </w:r>
       <w:r>
         <w:rPr>
@@ -5204,11 +5886,19 @@
         </w:rPr>
         <w:t xml:space="preserve">7 </w:t>
       </w:r>
-      <w:r>
-        <w:rPr>
-          <w:rFonts w:ascii="Times New Roman" w:hAnsi="Times New Roman" w:cs="Times New Roman"/>
-        </w:rPr>
-        <w:t xml:space="preserve">acromegalic patients </w:t>
+      <w:proofErr w:type="spellStart"/>
+      <w:r>
+        <w:rPr>
+          <w:rFonts w:ascii="Times New Roman" w:hAnsi="Times New Roman" w:cs="Times New Roman"/>
+        </w:rPr>
+        <w:t>acromegalic</w:t>
+      </w:r>
+      <w:proofErr w:type="spellEnd"/>
+      <w:r>
+        <w:rPr>
+          <w:rFonts w:ascii="Times New Roman" w:hAnsi="Times New Roman" w:cs="Times New Roman"/>
+        </w:rPr>
+        <w:t xml:space="preserve"> patients </w:t>
       </w:r>
       <w:r>
         <w:rPr>
@@ -5322,7 +6012,21 @@
         <w:rPr>
           <w:rFonts w:ascii="Times New Roman" w:hAnsi="Times New Roman" w:cs="Times New Roman"/>
         </w:rPr>
-        <w:t>were downregulated and</w:t>
+        <w:t xml:space="preserve">were </w:t>
+      </w:r>
+      <w:proofErr w:type="spellStart"/>
+      <w:r>
+        <w:rPr>
+          <w:rFonts w:ascii="Times New Roman" w:hAnsi="Times New Roman" w:cs="Times New Roman"/>
+        </w:rPr>
+        <w:t>downregulated</w:t>
+      </w:r>
+      <w:proofErr w:type="spellEnd"/>
+      <w:r>
+        <w:rPr>
+          <w:rFonts w:ascii="Times New Roman" w:hAnsi="Times New Roman" w:cs="Times New Roman"/>
+        </w:rPr>
+        <w:t xml:space="preserve"> and</w:t>
       </w:r>
       <w:r>
         <w:rPr>
@@ -5340,13 +6044,35 @@
         <w:rPr>
           <w:rFonts w:ascii="Times New Roman" w:hAnsi="Times New Roman" w:cs="Times New Roman"/>
         </w:rPr>
-        <w:t>were upregulated</w:t>
-      </w:r>
-      <w:r>
-        <w:rPr>
-          <w:rFonts w:ascii="Times New Roman" w:hAnsi="Times New Roman" w:cs="Times New Roman"/>
-        </w:rPr>
-        <w:t xml:space="preserve"> in adipose tissue from the acromegalic patients</w:t>
+        <w:t xml:space="preserve">were </w:t>
+      </w:r>
+      <w:proofErr w:type="spellStart"/>
+      <w:r>
+        <w:rPr>
+          <w:rFonts w:ascii="Times New Roman" w:hAnsi="Times New Roman" w:cs="Times New Roman"/>
+        </w:rPr>
+        <w:t>upregulated</w:t>
+      </w:r>
+      <w:proofErr w:type="spellEnd"/>
+      <w:r>
+        <w:rPr>
+          <w:rFonts w:ascii="Times New Roman" w:hAnsi="Times New Roman" w:cs="Times New Roman"/>
+        </w:rPr>
+        <w:t xml:space="preserve"> in adipose tissue from the </w:t>
+      </w:r>
+      <w:proofErr w:type="spellStart"/>
+      <w:r>
+        <w:rPr>
+          <w:rFonts w:ascii="Times New Roman" w:hAnsi="Times New Roman" w:cs="Times New Roman"/>
+        </w:rPr>
+        <w:t>acromegalic</w:t>
+      </w:r>
+      <w:proofErr w:type="spellEnd"/>
+      <w:r>
+        <w:rPr>
+          <w:rFonts w:ascii="Times New Roman" w:hAnsi="Times New Roman" w:cs="Times New Roman"/>
+        </w:rPr>
+        <w:t xml:space="preserve"> patients</w:t>
       </w:r>
       <w:r>
         <w:rPr>
@@ -5706,7 +6432,14 @@
         <w:rPr>
           <w:rFonts w:ascii="Times New Roman" w:hAnsi="Times New Roman" w:cs="Times New Roman"/>
         </w:rPr>
-        <w:t>Previous work by Hu</w:t>
+        <w:t xml:space="preserve">Previous work by </w:t>
+      </w:r>
+      <w:proofErr w:type="spellStart"/>
+      <w:r>
+        <w:rPr>
+          <w:rFonts w:ascii="Times New Roman" w:hAnsi="Times New Roman" w:cs="Times New Roman"/>
+        </w:rPr>
+        <w:t>Hu</w:t>
       </w:r>
       <w:r>
         <w:rPr>
@@ -5714,6 +6447,7 @@
         </w:rPr>
         <w:t>o</w:t>
       </w:r>
+      <w:proofErr w:type="spellEnd"/>
       <w:r>
         <w:rPr>
           <w:rFonts w:ascii="Times New Roman" w:hAnsi="Times New Roman" w:cs="Times New Roman"/>
@@ -5913,7 +6647,21 @@
         <w:rPr>
           <w:rFonts w:ascii="Times New Roman" w:hAnsi="Times New Roman" w:cs="Times New Roman"/>
         </w:rPr>
-        <w:t>probes in that dataset. From examination of these probesets,</w:t>
+        <w:t xml:space="preserve">probes in that dataset. From examination of these </w:t>
+      </w:r>
+      <w:proofErr w:type="spellStart"/>
+      <w:r>
+        <w:rPr>
+          <w:rFonts w:ascii="Times New Roman" w:hAnsi="Times New Roman" w:cs="Times New Roman"/>
+        </w:rPr>
+        <w:t>probesets</w:t>
+      </w:r>
+      <w:proofErr w:type="spellEnd"/>
+      <w:r>
+        <w:rPr>
+          <w:rFonts w:ascii="Times New Roman" w:hAnsi="Times New Roman" w:cs="Times New Roman"/>
+        </w:rPr>
+        <w:t>,</w:t>
       </w:r>
       <w:r>
         <w:rPr>
@@ -6142,6 +6890,7 @@
         </w:rPr>
         <w:t xml:space="preserve"> responsive genes are </w:t>
       </w:r>
+      <w:proofErr w:type="spellStart"/>
       <w:r>
         <w:rPr>
           <w:rFonts w:ascii="Times New Roman" w:hAnsi="Times New Roman" w:cs="Times New Roman"/>
@@ -6150,6 +6899,7 @@
         </w:rPr>
         <w:t>upregulated</w:t>
       </w:r>
+      <w:proofErr w:type="spellEnd"/>
       <w:r>
         <w:rPr>
           <w:rFonts w:ascii="Times New Roman" w:hAnsi="Times New Roman" w:cs="Times New Roman"/>
@@ -6283,7 +7033,21 @@
         <w:rPr>
           <w:rFonts w:ascii="Times New Roman" w:hAnsi="Times New Roman" w:cs="Times New Roman"/>
         </w:rPr>
-        <w:t>in acromegalic patients</w:t>
+        <w:t xml:space="preserve">in </w:t>
+      </w:r>
+      <w:proofErr w:type="spellStart"/>
+      <w:r>
+        <w:rPr>
+          <w:rFonts w:ascii="Times New Roman" w:hAnsi="Times New Roman" w:cs="Times New Roman"/>
+        </w:rPr>
+        <w:t>acromegalic</w:t>
+      </w:r>
+      <w:proofErr w:type="spellEnd"/>
+      <w:r>
+        <w:rPr>
+          <w:rFonts w:ascii="Times New Roman" w:hAnsi="Times New Roman" w:cs="Times New Roman"/>
+        </w:rPr>
+        <w:t xml:space="preserve"> patients</w:t>
       </w:r>
       <w:r>
         <w:rPr>
@@ -6439,7 +7203,21 @@
         <w:rPr>
           <w:rFonts w:ascii="Times New Roman" w:hAnsi="Times New Roman" w:cs="Times New Roman"/>
         </w:rPr>
-        <w:t xml:space="preserve">Within the acromegalic </w:t>
+        <w:t xml:space="preserve">Within the </w:t>
+      </w:r>
+      <w:proofErr w:type="spellStart"/>
+      <w:r>
+        <w:rPr>
+          <w:rFonts w:ascii="Times New Roman" w:hAnsi="Times New Roman" w:cs="Times New Roman"/>
+        </w:rPr>
+        <w:t>acromegalic</w:t>
+      </w:r>
+      <w:proofErr w:type="spellEnd"/>
+      <w:r>
+        <w:rPr>
+          <w:rFonts w:ascii="Times New Roman" w:hAnsi="Times New Roman" w:cs="Times New Roman"/>
+        </w:rPr>
+        <w:t xml:space="preserve"> </w:t>
       </w:r>
       <w:r>
         <w:rPr>
@@ -6739,7 +7517,21 @@
         <w:rPr>
           <w:rFonts w:ascii="Times New Roman" w:hAnsi="Times New Roman" w:cs="Times New Roman"/>
         </w:rPr>
-        <w:t>in acromegalic subjects</w:t>
+        <w:t xml:space="preserve">in </w:t>
+      </w:r>
+      <w:proofErr w:type="spellStart"/>
+      <w:r>
+        <w:rPr>
+          <w:rFonts w:ascii="Times New Roman" w:hAnsi="Times New Roman" w:cs="Times New Roman"/>
+        </w:rPr>
+        <w:t>acromegalic</w:t>
+      </w:r>
+      <w:proofErr w:type="spellEnd"/>
+      <w:r>
+        <w:rPr>
+          <w:rFonts w:ascii="Times New Roman" w:hAnsi="Times New Roman" w:cs="Times New Roman"/>
+        </w:rPr>
+        <w:t xml:space="preserve"> subjects</w:t>
       </w:r>
       <w:r>
         <w:rPr>
@@ -6970,7 +7762,7 @@
         <w:rPr>
           <w:rFonts w:ascii="Times New Roman" w:hAnsi="Times New Roman" w:cs="Times New Roman"/>
         </w:rPr>
-        <w:instrText>ADDIN CSL_CITATION { "citationItems" : [ { "id" : "ITEM-1", "itemData" : { "DOI" : "10.1210/me.2003-0011", "ISSN" : "0888-8809", "PMID" : "12907755", "abstract" : "Protein tyrosine phosphatases (PTPs) play key roles in switching off tyrosine phosphorylation cascades, such as initiated by cytokine receptors. We have used substrate-trapping mutants of a large set of PTPs to identify members of the PTP family that have substrate specificity for the phosphorylated human GH receptor (GHR) intracellular domain. Among 31 PTPs tested, T cell (TC)-PTP, PTP-beta, PTP1B, stomach cancer-associated PTP 1 (SAP-1), Pyst-2, Meg-2, and PTP-H1 showed specificity for phosphorylated GHR that had been produced by coexpression with a kinase in bacteria. We then used GH-induced, phosphorylated GH receptor, purified from overexpressing mammalian cells, in a Far Western-based approach to test whether these seven PTPs were also capable of recognizing ligand-induced, physiologically phosphorylated GHR. In this assay, only TC-PTP, PTP1B, PTP-H1, and SAP-1 interacted with the mature form of the phosphorylated GHR. In parallel, we show that these PTPs recognize very different subsets of the seven GHR tyrosines that are potentially phosphorylated. Finally, mRNA tissue distribution of these PTPs by RT-PCR analysis and coexpression of the wild-type PTPs to test their ability to dephosphorylate ligand-activated GHR suggest PTP-H1 and PTP1B as potential candidates involved in GHR signaling.", "author" : [ { "dropping-particle" : "", "family" : "Pasquali", "given" : "Christian", "non-dropping-particle" : "", "parse-names" : false, "suffix" : "" }, { "dropping-particle" : "", "family" : "Curchod", "given" : "Marie-Laure", "non-dropping-particle" : "", "parse-names" : false, "suffix" : "" }, { "dropping-particle" : "", "family" : "W\u00e4lchli", "given" : "S\u00e9bastien", "non-dropping-particle" : "", "parse-names" : false, "suffix" : "" }, { "dropping-particle" : "", "family" : "Espanel", "given" : "Xavier", "non-dropping-particle" : "", "parse-names" : false, "suffix" : "" }, { "dropping-particle" : "", "family" : "Guerrier", "given" : "Mireille", "non-dropping-particle" : "", "parse-names" : false, "suffix" : "" }, { "dropping-particle" : "", "family" : "Arigoni", "given" : "Fabrizio", "non-dropping-particle" : "", "parse-names" : false, "suffix" : "" }, { "dropping-particle" : "", "family" : "Strous", "given" : "Ger", "non-dropping-particle" : "", "parse-names" : false, "suffix" : "" }, { "dropping-particle" : "", "family" : "Hooft van Huijsduijnen", "given" : "Rob", "non-dropping-particle" : "", "parse-names" : false, "suffix" : "" } ], "container-title" : "Molecular endocrinology (Baltimore, Md.)", "id" : "ITEM-1", "issue" : "11", "issued" : { "date-parts" : [ [ "2003", "11" ] ] }, "page" : "2228-39", "title" : "Identification of protein tyrosine phosphatases with specificity for the ligand-activated growth hormone receptor.", "type" : "article-journal", "volume" : "17" }, "uris" : [ "http://www.mendeley.com/documents/?uuid=afce1313-b877-44ac-b974-7b6854bb861b" ] } ], "mendeley" : { "previouslyFormattedCitation" : "(19)" }, "properties" : { "noteIndex" : 0 }, "schema" : "https://github.com/citation-style-language/schema/raw/master/csl-citation.json" }</w:instrText>
+        <w:instrText>ADDIN CSL_CITATION { "citationItems" : [ { "id" : "ITEM-1", "itemData" : { "DOI" : "10.1210/me.2003-0011", "ISSN" : "0888-8809", "PMID" : "12907755", "abstract" : "Protein tyrosine phosphatases (PTPs) play key roles in switching off tyrosine phosphorylation cascades, such as initiated by cytokine receptors. We have used substrate-trapping mutants of a large set of PTPs to identify members of the PTP family that have substrate specificity for the phosphorylated human GH receptor (GHR) intracellular domain. Among 31 PTPs tested, T cell (TC)-PTP, PTP-beta, PTP1B, stomach cancer-associated PTP 1 (SAP-1), Pyst-2, Meg-2, and PTP-H1 showed specificity for phosphorylated GHR that had been produced by coexpression with a kinase in bacteria. We then used GH-induced, phosphorylated GH receptor, purified from overexpressing mammalian cells, in a Far Western-based approach to test whether these seven PTPs were also capable of recognizing ligand-induced, physiologically phosphorylated GHR. In this assay, only TC-PTP, PTP1B, PTP-H1, and SAP-1 interacted with the mature form of the phosphorylated GHR. In parallel, we show that these PTPs recognize very different subsets of the seven GHR tyrosines that are potentially phosphorylated. Finally, mRNA tissue distribution of these PTPs by RT-PCR analysis and coexpression of the wild-type PTPs to test their ability to dephosphorylate ligand-activated GHR suggest PTP-H1 and PTP1B as potential candidates involved in GHR signaling.", "author" : [ { "dropping-particle" : "", "family" : "Pasquali", "given" : "Christian", "non-dropping-particle" : "", "parse-names" : false, "suffix" : "" }, { "dropping-particle" : "", "family" : "Curchod", "given" : "Marie-Laure", "non-dropping-particle" : "", "parse-names" : false, "suffix" : "" }, { "dropping-particle" : "", "family" : "W\u00e4lchli", "given" : "S\u00e9bastien", "non-dropping-particle" : "", "parse-names" : false, "suffix" : "" }, { "dropping-particle" : "", "family" : "Espanel", "given" : "Xavier", "non-dropping-particle" : "", "parse-names" : false, "suffix" : "" }, { "dropping-particle" : "", "family" : "Guerrier", "given" : "Mireille", "non-dropping-particle" : "", "parse-names" : false, "suffix" : "" }, { "dropping-particle" : "", "family" : "Arigoni", "given" : "Fabrizio", "non-dropping-particle" : "", "parse-names" : false, "suffix" : "" }, { "dropping-particle" : "", "family" : "Strous", "given" : "Ger", "non-dropping-particle" : "", "parse-names" : false, "suffix" : "" }, { "dropping-particle" : "", "family" : "Hooft van Huijsduijnen", "given" : "Rob", "non-dropping-particle" : "", "parse-names" : false, "suffix" : "" } ], "container-title" : "Molecular endocrinology (Baltimore, Md.)", "id" : "ITEM-1", "issue" : "11", "issued" : { "date-parts" : [ [ "2003", "11" ] ] }, "page" : "2228-39", "title" : "Identification of protein tyrosine phosphatases with specificity for the ligand-activated growth hormone receptor.", "type" : "article-journal", "volume" : "17" }, "uris" : [ "http://www.mendeley.com/documents/?uuid=afce1313-b877-44ac-b974-7b6854bb861b" ] } ], "mendeley" : { "previouslyFormattedCitation" : "(18)" }, "properties" : { "noteIndex" : 0 }, "schema" : "https://github.com/citation-style-language/schema/raw/master/csl-citation.json" }</w:instrText>
       </w:r>
       <w:r>
         <w:rPr>
@@ -6983,6 +7775,67 @@
           <w:rFonts w:ascii="Times New Roman" w:hAnsi="Times New Roman" w:cs="Times New Roman"/>
           <w:noProof/>
         </w:rPr>
+        <w:t>(18)</w:t>
+      </w:r>
+      <w:r>
+        <w:rPr>
+          <w:rFonts w:ascii="Times New Roman" w:hAnsi="Times New Roman" w:cs="Times New Roman"/>
+        </w:rPr>
+        <w:fldChar w:fldCharType="end"/>
+      </w:r>
+      <w:r>
+        <w:rPr>
+          <w:rFonts w:ascii="Times New Roman" w:hAnsi="Times New Roman" w:cs="Times New Roman"/>
+        </w:rPr>
+        <w:t xml:space="preserve">, and its overexpression </w:t>
+      </w:r>
+      <w:r>
+        <w:rPr>
+          <w:rFonts w:ascii="Times New Roman" w:hAnsi="Times New Roman" w:cs="Times New Roman"/>
+        </w:rPr>
+        <w:t xml:space="preserve">reduces </w:t>
+      </w:r>
+      <w:r>
+        <w:rPr>
+          <w:rFonts w:ascii="Times New Roman" w:hAnsi="Times New Roman" w:cs="Times New Roman"/>
+        </w:rPr>
+        <w:t>STAT5</w:t>
+      </w:r>
+      <w:r>
+        <w:rPr>
+          <w:rFonts w:ascii="Times New Roman" w:hAnsi="Times New Roman" w:cs="Times New Roman"/>
+        </w:rPr>
+        <w:t xml:space="preserve"> signaling in response to GH</w:t>
+      </w:r>
+      <w:r>
+        <w:rPr>
+          <w:rFonts w:ascii="Times New Roman" w:hAnsi="Times New Roman" w:cs="Times New Roman"/>
+        </w:rPr>
+        <w:t xml:space="preserve"> </w:t>
+      </w:r>
+      <w:r>
+        <w:rPr>
+          <w:rFonts w:ascii="Times New Roman" w:hAnsi="Times New Roman" w:cs="Times New Roman"/>
+        </w:rPr>
+        <w:fldChar w:fldCharType="begin" w:fldLock="1"/>
+      </w:r>
+      <w:r>
+        <w:rPr>
+          <w:rFonts w:ascii="Times New Roman" w:hAnsi="Times New Roman" w:cs="Times New Roman"/>
+        </w:rPr>
+        <w:instrText>ADDIN CSL_CITATION { "citationItems" : [ { "id" : "ITEM-1", "itemData" : { "DOI" : "10.1074/jbc.M705814200", "ISSN" : "0021-9258", "PMID" : "17921143", "abstract" : "Several protein-tyrosine phosphatases (PTPs) have been implicated in the control of growth hormone receptor (GHR) signaling, but none have been shown to affect growth in vivo. We have applied a battery of molecular and cellular approaches to test a family-wide panel of PTPs for interference with GHR signaling. Among the subset of PTPs that showed activity in multiple readouts, we selected PTP-H1/PTPN3 for further in vivo studies and found that mice lacking the PTP-H1 catalytic domain show significantly enhanced growth over their wild type littermates. In addition, PTP-H1 mutant animals had enhanced plasma and liver mRNA expression of insulin-like growth factor 1, as well as increased bone density and mineral content. These observations point to a controlling role for PTP-H1 in modulating GHR signaling and systemic growth through insulin-like growth factor 1 secretion.", "author" : [ { "dropping-particle" : "", "family" : "Pilecka", "given" : "Iwona", "non-dropping-particle" : "", "parse-names" : false, "suffix" : "" }, { "dropping-particle" : "", "family" : "Patrignani", "given" : "Claudia", "non-dropping-particle" : "", "parse-names" : false, "suffix" : "" }, { "dropping-particle" : "", "family" : "Pescini", "given" : "Rosanna", "non-dropping-particle" : "", "parse-names" : false, "suffix" : "" }, { "dropping-particle" : "", "family" : "Curchod", "given" : "Marie-Laure", "non-dropping-particle" : "", "parse-names" : false, "suffix" : "" }, { "dropping-particle" : "", "family" : "Perrin", "given" : "Dominique", "non-dropping-particle" : "", "parse-names" : false, "suffix" : "" }, { "dropping-particle" : "", "family" : "Xue", "given" : "Yingzi", "non-dropping-particle" : "", "parse-names" : false, "suffix" : "" }, { "dropping-particle" : "", "family" : "Yasenchak", "given" : "Jason", "non-dropping-particle" : "", "parse-names" : false, "suffix" : "" }, { "dropping-particle" : "", "family" : "Clark", "given" : "Ann", "non-dropping-particle" : "", "parse-names" : false, "suffix" : "" }, { "dropping-particle" : "", "family" : "Magnone", "given" : "Maria Chiara", "non-dropping-particle" : "", "parse-names" : false, "suffix" : "" }, { "dropping-particle" : "", "family" : "Zaratin", "given" : "Paola", "non-dropping-particle" : "", "parse-names" : false, "suffix" : "" }, { "dropping-particle" : "", "family" : "Valenzuela", "given" : "David", "non-dropping-particle" : "", "parse-names" : false, "suffix" : "" }, { "dropping-particle" : "", "family" : "Rommel", "given" : "Christian", "non-dropping-particle" : "", "parse-names" : false, "suffix" : "" }, { "dropping-particle" : "", "family" : "Hooft van Huijsduijnen", "given" : "Rob", "non-dropping-particle" : "", "parse-names" : false, "suffix" : "" } ], "container-title" : "The Journal of biological chemistry", "id" : "ITEM-1", "issue" : "48", "issued" : { "date-parts" : [ [ "2007", "11", "30" ] ] }, "page" : "35405-15", "title" : "Protein-tyrosine phosphatase H1 controls growth hormone receptor signaling and systemic growth.", "type" : "article-journal", "volume" : "282" }, "uris" : [ "http://www.mendeley.com/documents/?uuid=9b2f956b-9eb5-4054-b374-0d33cc780b08" ] } ], "mendeley" : { "previouslyFormattedCitation" : "(19)" }, "properties" : { "noteIndex" : 0 }, "schema" : "https://github.com/citation-style-language/schema/raw/master/csl-citation.json" }</w:instrText>
+      </w:r>
+      <w:r>
+        <w:rPr>
+          <w:rFonts w:ascii="Times New Roman" w:hAnsi="Times New Roman" w:cs="Times New Roman"/>
+        </w:rPr>
+        <w:fldChar w:fldCharType="separate"/>
+      </w:r>
+      <w:r>
+        <w:rPr>
+          <w:rFonts w:ascii="Times New Roman" w:hAnsi="Times New Roman" w:cs="Times New Roman"/>
+          <w:noProof/>
+        </w:rPr>
         <w:t>(19)</w:t>
       </w:r>
       <w:r>
@@ -6995,25 +7848,14 @@
         <w:rPr>
           <w:rFonts w:ascii="Times New Roman" w:hAnsi="Times New Roman" w:cs="Times New Roman"/>
         </w:rPr>
-        <w:t xml:space="preserve">, and its overexpression </w:t>
-      </w:r>
-      <w:r>
-        <w:rPr>
-          <w:rFonts w:ascii="Times New Roman" w:hAnsi="Times New Roman" w:cs="Times New Roman"/>
-        </w:rPr>
-        <w:t xml:space="preserve">reduces </w:t>
-      </w:r>
-      <w:r>
-        <w:rPr>
-          <w:rFonts w:ascii="Times New Roman" w:hAnsi="Times New Roman" w:cs="Times New Roman"/>
-        </w:rPr>
-        <w:t>STAT5</w:t>
-      </w:r>
-      <w:r>
-        <w:rPr>
-          <w:rFonts w:ascii="Times New Roman" w:hAnsi="Times New Roman" w:cs="Times New Roman"/>
-        </w:rPr>
-        <w:t xml:space="preserve"> signaling in response to GH</w:t>
+        <w:t xml:space="preserve">. </w:t>
+      </w:r>
+      <w:r>
+        <w:rPr>
+          <w:rFonts w:ascii="Times New Roman" w:hAnsi="Times New Roman" w:cs="Times New Roman"/>
+          <w:i/>
+        </w:rPr>
+        <w:t>Ptpn3</w:t>
       </w:r>
       <w:r>
         <w:rPr>
@@ -7025,13 +7867,62 @@
         <w:rPr>
           <w:rFonts w:ascii="Times New Roman" w:hAnsi="Times New Roman" w:cs="Times New Roman"/>
         </w:rPr>
+        <w:t xml:space="preserve">Knockout mice have excessive GH activity, as demonstrated by excessive growth accompanied by a strong induction </w:t>
+      </w:r>
+      <w:r>
+        <w:rPr>
+          <w:rFonts w:ascii="Times New Roman" w:hAnsi="Times New Roman" w:cs="Times New Roman"/>
+        </w:rPr>
+        <w:t>of</w:t>
+      </w:r>
+      <w:r>
+        <w:rPr>
+          <w:rFonts w:ascii="Times New Roman" w:hAnsi="Times New Roman" w:cs="Times New Roman"/>
+        </w:rPr>
+        <w:t xml:space="preserve"> liver </w:t>
+      </w:r>
+      <w:r>
+        <w:rPr>
+          <w:rFonts w:ascii="Times New Roman" w:hAnsi="Times New Roman" w:cs="Times New Roman"/>
+          <w:i/>
+        </w:rPr>
+        <w:t>IGF1</w:t>
+      </w:r>
+      <w:r>
+        <w:rPr>
+          <w:rFonts w:ascii="Times New Roman" w:hAnsi="Times New Roman" w:cs="Times New Roman"/>
+        </w:rPr>
+        <w:t xml:space="preserve"> mRNA and serum IGF</w:t>
+      </w:r>
+      <w:r>
+        <w:rPr>
+          <w:rFonts w:ascii="Times New Roman" w:hAnsi="Times New Roman" w:cs="Times New Roman"/>
+        </w:rPr>
+        <w:t>-</w:t>
+      </w:r>
+      <w:r>
+        <w:rPr>
+          <w:rFonts w:ascii="Times New Roman" w:hAnsi="Times New Roman" w:cs="Times New Roman"/>
+        </w:rPr>
+        <w:t>1</w:t>
+      </w:r>
+      <w:r>
+        <w:rPr>
+          <w:rFonts w:ascii="Times New Roman" w:hAnsi="Times New Roman" w:cs="Times New Roman"/>
+        </w:rPr>
+        <w:t xml:space="preserve"> </w:t>
+      </w:r>
+      <w:r>
+        <w:rPr>
+          <w:rFonts w:ascii="Times New Roman" w:hAnsi="Times New Roman" w:cs="Times New Roman"/>
+        </w:rPr>
         <w:fldChar w:fldCharType="begin" w:fldLock="1"/>
       </w:r>
       <w:r>
         <w:rPr>
           <w:rFonts w:ascii="Times New Roman" w:hAnsi="Times New Roman" w:cs="Times New Roman"/>
         </w:rPr>
-        <w:instrText>ADDIN CSL_CITATION { "citationItems" : [ { "id" : "ITEM-1", "itemData" : { "DOI" : "10.1074/jbc.M705814200", "ISSN" : "0021-9258", "PMID" : "17921143", "abstract" : "Several protein-tyrosine phosphatases (PTPs) have been implicated in the control of growth hormone receptor (GHR) signaling, but none have been shown to affect growth in vivo. We have applied a battery of molecular and cellular approaches to test a family-wide panel of PTPs for interference with GHR signaling. Among the subset of PTPs that showed activity in multiple readouts, we selected PTP-H1/PTPN3 for further in vivo studies and found that mice lacking the PTP-H1 catalytic domain show significantly enhanced growth over their wild type littermates. In addition, PTP-H1 mutant animals had enhanced plasma and liver mRNA expression of insulin-like growth factor 1, as well as increased bone density and mineral content. These observations point to a controlling role for PTP-H1 in modulating GHR signaling and systemic growth through insulin-like growth factor 1 secretion.", "author" : [ { "dropping-particle" : "", "family" : "Pilecka", "given" : "Iwona", "non-dropping-particle" : "", "parse-names" : false, "suffix" : "" }, { "dropping-particle" : "", "family" : "Patrignani", "given" : "Claudia", "non-dropping-particle" : "", "parse-names" : false, "suffix" : "" }, { "dropping-particle" : "", "family" : "Pescini", "given" : "Rosanna", "non-dropping-particle" : "", "parse-names" : false, "suffix" : "" }, { "dropping-particle" : "", "family" : "Curchod", "given" : "Marie-Laure", "non-dropping-particle" : "", "parse-names" : false, "suffix" : "" }, { "dropping-particle" : "", "family" : "Perrin", "given" : "Dominique", "non-dropping-particle" : "", "parse-names" : false, "suffix" : "" }, { "dropping-particle" : "", "family" : "Xue", "given" : "Yingzi", "non-dropping-particle" : "", "parse-names" : false, "suffix" : "" }, { "dropping-particle" : "", "family" : "Yasenchak", "given" : "Jason", "non-dropping-particle" : "", "parse-names" : false, "suffix" : "" }, { "dropping-particle" : "", "family" : "Clark", "given" : "Ann", "non-dropping-particle" : "", "parse-names" : false, "suffix" : "" }, { "dropping-particle" : "", "family" : "Magnone", "given" : "Maria Chiara", "non-dropping-particle" : "", "parse-names" : false, "suffix" : "" }, { "dropping-particle" : "", "family" : "Zaratin", "given" : "Paola", "non-dropping-particle" : "", "parse-names" : false, "suffix" : "" }, { "dropping-particle" : "", "family" : "Valenzuela", "given" : "David", "non-dropping-particle" : "", "parse-names" : false, "suffix" : "" }, { "dropping-particle" : "", "family" : "Rommel", "given" : "Christian", "non-dropping-particle" : "", "parse-names" : false, "suffix" : "" }, { "dropping-particle" : "", "family" : "Hooft van Huijsduijnen", "given" : "Rob", "non-dropping-particle" : "", "parse-names" : false, "suffix" : "" } ], "container-title" : "The Journal of biological chemistry", "id" : "ITEM-1", "issue" : "48", "issued" : { "date-parts" : [ [ "2007", "11", "30" ] ] }, "page" : "35405-15", "title" : "Protein-tyrosine phosphatase H1 controls growth hormone receptor signaling and systemic growth.", "type" : "article-journal", "volume" : "282" }, "uris" : [ "http://www.mendeley.com/documents/?uuid=9b2f956b-9eb5-4054-b374-0d33cc780b08" ] } ], "mendeley" : { "previouslyFormattedCitation" : "(20)" }, "properties" : { "noteIndex" : 0 }, "schema" : "https://github.com/citation-style-language/schema/raw/master/csl-citation.json" }</w:instrText>
+        <w:instrText>ADDIN CSL_CITATION { "citationItems" : [ { "id" : "ITEM-1", "itemData" : { "DOI" : "10.1074/jbc.M705814200", "ISSN" : "0021-9258", "PMID" : "17921143", "abstract" : "Several protein-tyrosine phosphatases (PTPs) have been implicated in the control of growth hormone receptor (GHR) signaling, but none have been shown to affect growth in vivo. We have applied a battery of molecular and cellular approaches to test a family-wide panel of PTPs for interference with GHR signaling. Among the subset of PTPs that showed activity in multiple readouts, we selected PTP-H1/PTPN3 for further in vivo studies and found that mice lacking the PTP-H1 catalytic domain show significantly enhanced growth over their wild type littermates. In addition, PTP-H1 mutant animals had enhanced plasma and liver mRNA expression of insulin-like growth factor 1, as well as increased bone density and mineral content. These observations point to a controlling role for PTP-H1 in modulating GHR signaling and systemic growth through insulin-like growth factor 1 secretion.", "author" : [ { "dropping-particle" : "", "family" : "Pilecka", "given" : "Iwona", "non-dropping-particle" : "", "parse-names" : false, "suffix" : "" }, { "dropping-particle" : "", "family" : "Patrignani", "given" : "Claudia", "non-dropping-particle" : "", "parse-names" : false, "suffix" : "" }, { "dropping-particle" : "", "family" : "Pescini", "given" : "Rosanna", "non-dropping-particle" : "", "parse-names" : false, "suffix" : "" }, { "dropping-particle" : "", "family" : "Curchod", "given" : "Marie-Laure", "non-dropping-particle" : "", "parse-names" : false, "suffix" : "" }, { "dropping-particle" : "", "family" : "Perrin", "given" : "Dominique", "non-dropping-particle" : "", "parse-names" : false, "suffix" : "" }, { "dropping-particle" : "", "family" : "Xue", "given" : "Yingzi", "non-dropping-particle" : "", "parse-names" : false, "suffix" : "" }, { "dropping-particle" : "", "family" : "Yasenchak", "given" : "Jason", "non-dropping-particle" : "", "parse-names" : false, "suffix" : "" }, { "dropping-particle" : "", "family" : "Clark", "given" : "Ann", "non-dropping-particle" : "", "parse-names" : false, "suffix" : "" }, { "dropping-particle" : "", "family" : "Magnone", "given" : "Maria Chiara", "non-dropping-particle" : "", "parse-names" : false, "suffix" : "" }, { "dropping-particle" : "", "family" : "Zaratin", "given" : "Paola", "non-dropping-particle" : "", "parse-names" : false, "suffix" : "" }, { "dropping-particle" : "", "family" : "Valenzuela", "given" : "David", "non-dropping-particle" : "", "parse-names" : false, "suffix" : "" }, { "dropping-particle" : "", "family" : "Rommel", "given" : "Christian", "non-dropping-particle" : "", "parse-names" : false, "suffix" : "" }, { "dropping-particle" : "", "family" : "Hooft van Huijsduijnen", "given" : "Rob", "non-dropping-particle" : "", "parse-names" : false, "suffix" : "" } ], "container-title" : "The Journal of biological chemistry", "id" : "ITEM-1", "issue" : "48", "issued" : { "date-parts" : [ [ "2007", "11", "30" ] ] }, "page" : "35405-15", "title" : "Protein-tyrosine phosphatase H1 controls growth hormone receptor signaling and systemic growth.", "type" : "article-journal", "volume" : "282" }, "uris" : [ "http://www.mendeley.com/documents/?uuid=9b2f956b-9eb5-4054-b374-0d33cc780b08" ] } ], "mendeley" : { "previouslyFormattedCitation" : "(19)" }, "properties" : { "noteIndex" : 0 }, "schema" : "https://github.com/citation-style-language/schema/raw/master/csl-citation.json" }</w:instrText>
       </w:r>
       <w:r>
         <w:rPr>
@@ -7044,106 +7935,7 @@
           <w:rFonts w:ascii="Times New Roman" w:hAnsi="Times New Roman" w:cs="Times New Roman"/>
           <w:noProof/>
         </w:rPr>
-        <w:t>(20)</w:t>
-      </w:r>
-      <w:r>
-        <w:rPr>
-          <w:rFonts w:ascii="Times New Roman" w:hAnsi="Times New Roman" w:cs="Times New Roman"/>
-        </w:rPr>
-        <w:fldChar w:fldCharType="end"/>
-      </w:r>
-      <w:r>
-        <w:rPr>
-          <w:rFonts w:ascii="Times New Roman" w:hAnsi="Times New Roman" w:cs="Times New Roman"/>
-        </w:rPr>
-        <w:t xml:space="preserve">. </w:t>
-      </w:r>
-      <w:r>
-        <w:rPr>
-          <w:rFonts w:ascii="Times New Roman" w:hAnsi="Times New Roman" w:cs="Times New Roman"/>
-          <w:i/>
-        </w:rPr>
-        <w:t>Ptpn3</w:t>
-      </w:r>
-      <w:r>
-        <w:rPr>
-          <w:rFonts w:ascii="Times New Roman" w:hAnsi="Times New Roman" w:cs="Times New Roman"/>
-        </w:rPr>
-        <w:t xml:space="preserve"> </w:t>
-      </w:r>
-      <w:r>
-        <w:rPr>
-          <w:rFonts w:ascii="Times New Roman" w:hAnsi="Times New Roman" w:cs="Times New Roman"/>
-        </w:rPr>
-        <w:t xml:space="preserve">Knockout mice have excessive GH activity, as demonstrated by excessive growth accompanied by a strong induction </w:t>
-      </w:r>
-      <w:r>
-        <w:rPr>
-          <w:rFonts w:ascii="Times New Roman" w:hAnsi="Times New Roman" w:cs="Times New Roman"/>
-        </w:rPr>
-        <w:t>of</w:t>
-      </w:r>
-      <w:r>
-        <w:rPr>
-          <w:rFonts w:ascii="Times New Roman" w:hAnsi="Times New Roman" w:cs="Times New Roman"/>
-        </w:rPr>
-        <w:t xml:space="preserve"> liver </w:t>
-      </w:r>
-      <w:r>
-        <w:rPr>
-          <w:rFonts w:ascii="Times New Roman" w:hAnsi="Times New Roman" w:cs="Times New Roman"/>
-          <w:i/>
-        </w:rPr>
-        <w:t>IGF1</w:t>
-      </w:r>
-      <w:r>
-        <w:rPr>
-          <w:rFonts w:ascii="Times New Roman" w:hAnsi="Times New Roman" w:cs="Times New Roman"/>
-        </w:rPr>
-        <w:t xml:space="preserve"> mRNA and serum IGF</w:t>
-      </w:r>
-      <w:r>
-        <w:rPr>
-          <w:rFonts w:ascii="Times New Roman" w:hAnsi="Times New Roman" w:cs="Times New Roman"/>
-        </w:rPr>
-        <w:t>-</w:t>
-      </w:r>
-      <w:r>
-        <w:rPr>
-          <w:rFonts w:ascii="Times New Roman" w:hAnsi="Times New Roman" w:cs="Times New Roman"/>
-        </w:rPr>
-        <w:t>1</w:t>
-      </w:r>
-      <w:r>
-        <w:rPr>
-          <w:rFonts w:ascii="Times New Roman" w:hAnsi="Times New Roman" w:cs="Times New Roman"/>
-        </w:rPr>
-        <w:t xml:space="preserve"> </w:t>
-      </w:r>
-      <w:r>
-        <w:rPr>
-          <w:rFonts w:ascii="Times New Roman" w:hAnsi="Times New Roman" w:cs="Times New Roman"/>
-        </w:rPr>
-        <w:fldChar w:fldCharType="begin" w:fldLock="1"/>
-      </w:r>
-      <w:r>
-        <w:rPr>
-          <w:rFonts w:ascii="Times New Roman" w:hAnsi="Times New Roman" w:cs="Times New Roman"/>
-        </w:rPr>
-        <w:instrText>ADDIN CSL_CITATION { "citationItems" : [ { "id" : "ITEM-1", "itemData" : { "DOI" : "10.1074/jbc.M705814200", "ISSN" : "0021-9258", "PMID" : "17921143", "abstract" : "Several protein-tyrosine phosphatases (PTPs) have been implicated in the control of growth hormone receptor (GHR) signaling, but none have been shown to affect growth in vivo. We have applied a battery of molecular and cellular approaches to test a family-wide panel of PTPs for interference with GHR signaling. Among the subset of PTPs that showed activity in multiple readouts, we selected PTP-H1/PTPN3 for further in vivo studies and found that mice lacking the PTP-H1 catalytic domain show significantly enhanced growth over their wild type littermates. In addition, PTP-H1 mutant animals had enhanced plasma and liver mRNA expression of insulin-like growth factor 1, as well as increased bone density and mineral content. These observations point to a controlling role for PTP-H1 in modulating GHR signaling and systemic growth through insulin-like growth factor 1 secretion.", "author" : [ { "dropping-particle" : "", "family" : "Pilecka", "given" : "Iwona", "non-dropping-particle" : "", "parse-names" : false, "suffix" : "" }, { "dropping-particle" : "", "family" : "Patrignani", "given" : "Claudia", "non-dropping-particle" : "", "parse-names" : false, "suffix" : "" }, { "dropping-particle" : "", "family" : "Pescini", "given" : "Rosanna", "non-dropping-particle" : "", "parse-names" : false, "suffix" : "" }, { "dropping-particle" : "", "family" : "Curchod", "given" : "Marie-Laure", "non-dropping-particle" : "", "parse-names" : false, "suffix" : "" }, { "dropping-particle" : "", "family" : "Perrin", "given" : "Dominique", "non-dropping-particle" : "", "parse-names" : false, "suffix" : "" }, { "dropping-particle" : "", "family" : "Xue", "given" : "Yingzi", "non-dropping-particle" : "", "parse-names" : false, "suffix" : "" }, { "dropping-particle" : "", "family" : "Yasenchak", "given" : "Jason", "non-dropping-particle" : "", "parse-names" : false, "suffix" : "" }, { "dropping-particle" : "", "family" : "Clark", "given" : "Ann", "non-dropping-particle" : "", "parse-names" : false, "suffix" : "" }, { "dropping-particle" : "", "family" : "Magnone", "given" : "Maria Chiara", "non-dropping-particle" : "", "parse-names" : false, "suffix" : "" }, { "dropping-particle" : "", "family" : "Zaratin", "given" : "Paola", "non-dropping-particle" : "", "parse-names" : false, "suffix" : "" }, { "dropping-particle" : "", "family" : "Valenzuela", "given" : "David", "non-dropping-particle" : "", "parse-names" : false, "suffix" : "" }, { "dropping-particle" : "", "family" : "Rommel", "given" : "Christian", "non-dropping-particle" : "", "parse-names" : false, "suffix" : "" }, { "dropping-particle" : "", "family" : "Hooft van Huijsduijnen", "given" : "Rob", "non-dropping-particle" : "", "parse-names" : false, "suffix" : "" } ], "container-title" : "The Journal of biological chemistry", "id" : "ITEM-1", "issue" : "48", "issued" : { "date-parts" : [ [ "2007", "11", "30" ] ] }, "page" : "35405-15", "title" : "Protein-tyrosine phosphatase H1 controls growth hormone receptor signaling and systemic growth.", "type" : "article-journal", "volume" : "282" }, "uris" : [ "http://www.mendeley.com/documents/?uuid=9b2f956b-9eb5-4054-b374-0d33cc780b08" ] } ], "mendeley" : { "previouslyFormattedCitation" : "(20)" }, "properties" : { "noteIndex" : 0 }, "schema" : "https://github.com/citation-style-language/schema/raw/master/csl-citation.json" }</w:instrText>
-      </w:r>
-      <w:r>
-        <w:rPr>
-          <w:rFonts w:ascii="Times New Roman" w:hAnsi="Times New Roman" w:cs="Times New Roman"/>
-        </w:rPr>
-        <w:fldChar w:fldCharType="separate"/>
-      </w:r>
-      <w:r>
-        <w:rPr>
-          <w:rFonts w:ascii="Times New Roman" w:hAnsi="Times New Roman" w:cs="Times New Roman"/>
-          <w:noProof/>
-        </w:rPr>
-        <w:t>(20)</w:t>
+        <w:t>(19)</w:t>
       </w:r>
       <w:r>
         <w:rPr>
@@ -7313,23 +8105,33 @@
         </w:rPr>
         <w:t xml:space="preserve">several different genes regulating cellular proliferation in </w:t>
       </w:r>
+      <w:proofErr w:type="spellStart"/>
       <w:r>
         <w:rPr>
           <w:rFonts w:ascii="Times New Roman" w:hAnsi="Times New Roman" w:cs="Times New Roman"/>
         </w:rPr>
         <w:t>acromegalic</w:t>
       </w:r>
+      <w:proofErr w:type="spellEnd"/>
       <w:r>
         <w:rPr>
           <w:rFonts w:ascii="Times New Roman" w:hAnsi="Times New Roman" w:cs="Times New Roman"/>
         </w:rPr>
         <w:t xml:space="preserve"> subjects. </w:t>
       </w:r>
-      <w:r>
-        <w:rPr>
-          <w:rFonts w:ascii="Times New Roman" w:hAnsi="Times New Roman" w:cs="Times New Roman"/>
-        </w:rPr>
-        <w:t xml:space="preserve">Cyclin </w:t>
+      <w:proofErr w:type="spellStart"/>
+      <w:r>
+        <w:rPr>
+          <w:rFonts w:ascii="Times New Roman" w:hAnsi="Times New Roman" w:cs="Times New Roman"/>
+        </w:rPr>
+        <w:t>Cyclin</w:t>
+      </w:r>
+      <w:proofErr w:type="spellEnd"/>
+      <w:r>
+        <w:rPr>
+          <w:rFonts w:ascii="Times New Roman" w:hAnsi="Times New Roman" w:cs="Times New Roman"/>
+        </w:rPr>
+        <w:t xml:space="preserve"> </w:t>
       </w:r>
       <w:r>
         <w:rPr>
@@ -7417,13 +8219,41 @@
         <w:rPr>
           <w:rFonts w:ascii="Times New Roman" w:hAnsi="Times New Roman" w:cs="Times New Roman"/>
         </w:rPr>
-        <w:t>increased in acromegalic patients, and cycli</w:t>
-      </w:r>
-      <w:r>
-        <w:rPr>
-          <w:rFonts w:ascii="Times New Roman" w:hAnsi="Times New Roman" w:cs="Times New Roman"/>
-        </w:rPr>
-        <w:t xml:space="preserve">n dependent kinase inhibitor B </w:t>
+        <w:t xml:space="preserve">increased in </w:t>
+      </w:r>
+      <w:proofErr w:type="spellStart"/>
+      <w:r>
+        <w:rPr>
+          <w:rFonts w:ascii="Times New Roman" w:hAnsi="Times New Roman" w:cs="Times New Roman"/>
+        </w:rPr>
+        <w:t>acromegalic</w:t>
+      </w:r>
+      <w:proofErr w:type="spellEnd"/>
+      <w:r>
+        <w:rPr>
+          <w:rFonts w:ascii="Times New Roman" w:hAnsi="Times New Roman" w:cs="Times New Roman"/>
+        </w:rPr>
+        <w:t xml:space="preserve"> patients, and </w:t>
+      </w:r>
+      <w:proofErr w:type="spellStart"/>
+      <w:r>
+        <w:rPr>
+          <w:rFonts w:ascii="Times New Roman" w:hAnsi="Times New Roman" w:cs="Times New Roman"/>
+        </w:rPr>
+        <w:t>cycli</w:t>
+      </w:r>
+      <w:r>
+        <w:rPr>
+          <w:rFonts w:ascii="Times New Roman" w:hAnsi="Times New Roman" w:cs="Times New Roman"/>
+        </w:rPr>
+        <w:t>n</w:t>
+      </w:r>
+      <w:proofErr w:type="spellEnd"/>
+      <w:r>
+        <w:rPr>
+          <w:rFonts w:ascii="Times New Roman" w:hAnsi="Times New Roman" w:cs="Times New Roman"/>
+        </w:rPr>
+        <w:t xml:space="preserve"> dependent kinase inhibitor B </w:t>
       </w:r>
       <w:r>
         <w:rPr>
@@ -7491,7 +8321,7 @@
         <w:rPr>
           <w:rFonts w:asciiTheme="majorBidi" w:hAnsiTheme="majorBidi" w:cstheme="majorBidi"/>
         </w:rPr>
-        <w:instrText>ADDIN CSL_CITATION { "citationItems" : [ { "id" : "ITEM-1", "itemData" : { "DOI" : "10.1038/nature05616", "ISSN" : "1476-4687", "PMID" : "17293876", "abstract" : "Type 2 diabetes mellitus results from the interaction of environmental factors with a combination of genetic variants, most of which were hitherto unknown. A systematic search for these variants was recently made possible by the development of high-density arrays that permit the genotyping of hundreds of thousands of polymorphisms. We tested 392,935 single-nucleotide polymorphisms in a French case-control cohort. Markers with the most significant difference in genotype frequencies between cases of type 2 diabetes and controls were fast-tracked for testing in a second cohort. This identified four loci containing variants that confer type 2 diabetes risk, in addition to confirming the known association with the TCF7L2 gene. These loci include a non-synonymous polymorphism in the zinc transporter SLC30A8, which is expressed exclusively in insulin-producing beta-cells, and two linkage disequilibrium blocks that contain genes potentially involved in beta-cell development or function (IDE-KIF11-HHEX and EXT2-ALX4). These associations explain a substantial portion of disease risk and constitute proof of principle for the genome-wide approach to the elucidation of complex genetic traits.", "author" : [ { "dropping-particle" : "", "family" : "Sladek", "given" : "Robert", "non-dropping-particle" : "", "parse-names" : false, "suffix" : "" }, { "dropping-particle" : "", "family" : "Rocheleau", "given" : "Ghislain", "non-dropping-particle" : "", "parse-names" : false, "suffix" : "" }, { "dropping-particle" : "", "family" : "Rung", "given" : "Johan", "non-dropping-particle" : "", "parse-names" : false, "suffix" : "" }, { "dropping-particle" : "", "family" : "Dina", "given" : "Christian", "non-dropping-particle" : "", "parse-names" : false, "suffix" : "" }, { "dropping-particle" : "", "family" : "Shen", "given" : "Lishuang", "non-dropping-particle" : "", "parse-names" : false, "suffix" : "" }, { "dropping-particle" : "", "family" : "Serre", "given" : "David", "non-dropping-particle" : "", "parse-names" : false, "suffix" : "" }, { "dropping-particle" : "", "family" : "Boutin", "given" : "Philippe", "non-dropping-particle" : "", "parse-names" : false, "suffix" : "" }, { "dropping-particle" : "", "family" : "Vincent", "given" : "Daniel", "non-dropping-particle" : "", "parse-names" : false, "suffix" : "" }, { "dropping-particle" : "", "family" : "Belisle", "given" : "Alexandre", "non-dropping-particle" : "", "parse-names" : false, "suffix" : "" }, { "dropping-particle" : "", "family" : "Hadjadj", "given" : "Samy", "non-dropping-particle" : "", "parse-names" : false, "suffix" : "" }, { "dropping-particle" : "", "family" : "Balkau", "given" : "Beverley", "non-dropping-particle" : "", "parse-names" : false, "suffix" : "" }, { "dropping-particle" : "", "family" : "Heude", "given" : "Barbara", "non-dropping-particle" : "", "parse-names" : false, "suffix" : "" }, { "dropping-particle" : "", "family" : "Charpentier", "given" : "Guillaume", "non-dropping-particle" : "", "parse-names" : false, "suffix" : "" }, { "dropping-particle" : "", "family" : "Hudson", "given" : "Thomas J", "non-dropping-particle" : "", "parse-names" : false, "suffix" : "" }, { "dropping-particle" : "", "family" : "Montpetit", "given" : "Alexandre", "non-dropping-particle" : "", "parse-names" : false, "suffix" : "" }, { "dropping-particle" : "V", "family" : "Pshezhetsky", "given" : "Alexey", "non-dropping-particle" : "", "parse-names" : false, "suffix" : "" }, { "dropping-particle" : "", "family" : "Prentki", "given" : "Marc", "non-dropping-particle" : "", "parse-names" : false, "suffix" : "" }, { "dropping-particle" : "", "family" : "Posner", "given" : "Barry I", "non-dropping-particle" : "", "parse-names" : false, "suffix" : "" }, { "dropping-particle" : "", "family" : "Balding", "given" : "David J", "non-dropping-particle" : "", "parse-names" : false, "suffix" : "" }, { "dropping-particle" : "", "family" : "Meyre", "given" : "David", "non-dropping-particle" : "", "parse-names" : false, "suffix" : "" }, { "dropping-particle" : "", "family" : "Polychronakos", "given" : "Constantin", "non-dropping-particle" : "", "parse-names" : false, "suffix" : "" }, { "dropping-particle" : "", "family" : "Froguel", "given" : "Philippe", "non-dropping-particle" : "", "parse-names" : false, "suffix" : "" } ], "container-title" : "Nature", "id" : "ITEM-1", "issue" : "7130", "issued" : { "date-parts" : [ [ "2007", "2", "22" ] ] }, "page" : "881-5", "title" : "A genome-wide association study identifies novel risk loci for type 2 diabetes.", "type" : "article-journal", "volume" : "445" }, "uris" : [ "http://www.mendeley.com/documents/?uuid=693e9f89-89c7-4704-a5c5-afb7cab4dbae" ] }, { "id" : "ITEM-2", "itemData" : { "DOI" : "10.1126/science.1142358", "ISSN" : "1095-9203", "PMID" : "17463246", "abstract" : "New strategies for prevention and treatment of type 2 diabetes (T2D) require improved insight into disease etiology. We analyzed 386,731 common single-nucleotide polymorphisms (SNPs) in 1464 patients with T2D and 1467 matched controls, each characterized for measures of glucose metabolism, lipids, obesity, and blood pressure. With collaborators (FUSION and WTCCC/UKT2D), we identified and confirmed three loci associated with T2D-in a noncoding region near CDKN2A and CDKN2B, in an intron of IGF2BP2, and an intron of CDKAL1-and replicated associations near HHEX and in SLC30A8 found by a recent whole-genome association study. We identified and confirmed association of a SNP in an intron of glucokinase regulatory protein (GCKR) with serum triglycerides. The discovery of associated variants in unsuspected genes and outside coding regions illustrates the ability of genome-wide association studies to provide potentially important clues to the pathogenesis of common diseases.", "author" : [ { "dropping-particle" : "", "family" : "Saxena", "given" : "Richa", "non-dropping-particle" : "", "parse-names" : false, "suffix" : "" }, { "dropping-particle" : "", "family" : "Voight", "given" : "Benjamin F", "non-dropping-particle" : "", "parse-names" : false, "suffix" : "" }, { "dropping-particle" : "", "family" : "Lyssenko", "given" : "Valeriya", "non-dropping-particle" : "", "parse-names" : false, "suffix" : "" }, { "dropping-particle" : "", "family" : "Burtt", "given" : "No\u00ebl P", "non-dropping-particle" : "", "parse-names" : false, "suffix" : "" }, { "dropping-particle" : "", "family" : "Bakker", "given" : "Paul I W", "non-dropping-particle" : "de", "parse-names" : false, "suffix" : "" }, { "dropping-particle" : "", "family" : "Chen", "given" : "Hong", "non-dropping-particle" : "", "parse-names" : false, "suffix" : "" }, { "dropping-particle" : "", "family" : "Roix", "given" : "Jeffrey J", "non-dropping-particle" : "", "parse-names" : false, "suffix" : "" }, { "dropping-particle" : "", "family" : "Kathiresan", "given" : "Sekar", "non-dropping-particle" : "", "parse-names" : false, "suffix" : "" }, { "dropping-particle" : "", "family" : "Hirschhorn", "given" : "Joel N", "non-dropping-particle" : "", "parse-names" : false, "suffix" : "" }, { "dropping-particle" : "", "family" : "Daly", "given" : "Mark J", "non-dropping-particle" : "", "parse-names" : false, "suffix" : "" }, { "dropping-particle" : "", "family" : "Hughes", "given" : "Thomas E", "non-dropping-particle" : "", "parse-names" : false, "suffix" : "" }, { "dropping-particle" : "", "family" : "Groop", "given" : "Leif", "non-dropping-particle" : "", "parse-names" : false, "suffix" : "" }, { "dropping-particle" : "", "family" : "Altshuler", "given" : "David", "non-dropping-particle" : "", "parse-names" : false, "suffix" : "" }, { "dropping-particle" : "", "family" : "Almgren", "given" : "Peter", "non-dropping-particle" : "", "parse-names" : false, "suffix" : "" }, { "dropping-particle" : "", "family" : "Florez", "given" : "Jose C", "non-dropping-particle" : "", "parse-names" : false, "suffix" : "" }, { "dropping-particle" : "", "family" : "Meyer", "given" : "Joanne", "non-dropping-particle" : "", "parse-names" : false, "suffix" : "" }, { "dropping-particle" : "", "family" : "Ardlie", "given" : "Kristin", "non-dropping-particle" : "", "parse-names" : false, "suffix" : "" }, { "dropping-particle" : "", "family" : "Bengtsson Bostr\u00f6m", "given" : "Kristina", "non-dropping-particle" : "", "parse-names" : false, "suffix" : "" }, { "dropping-particle" : "", "family" : "Isomaa", "given" : "Bo", "non-dropping-particle" : "", "parse-names" : false, "suffix" : "" }, { "dropping-particle" : "", "family" : "Lettre", "given" : "Guillaume", "non-dropping-particle" : "", "parse-names" : false, "suffix" : "" }, { "dropping-particle" : "", "family" : "Lindblad", "given" : "Ulf", "non-dropping-particle" : "", "parse-names" : false, "suffix" : "" }, { "dropping-particle" : "", "family" : "Lyon", "given" : "Helen N", "non-dropping-particle" : "", "parse-names" : false, "suffix" : "" }, { "dropping-particle" : "", "family" : "Melander", "given" : "Olle", "non-dropping-particle" : "", "parse-names" : false, "suffix" : "" }, { "dropping-particle" : "", "family" : "Newton-Cheh", "given" : "Christopher", "non-dropping-particle" : "", "parse-names" : false, "suffix" : "" }, { "dropping-particle" : "", "family" : "Nilsson", "given" : "Peter", "non-dropping-particle" : "", "parse-names" : false, "suffix" : "" }, { "dropping-particle" : "", "family" : "Orho-Melander", "given" : "Marju", "non-dropping-particle" : "", "parse-names" : false, "suffix" : "" }, { "dropping-particle" : "", "family" : "R\u00e5stam", "given" : "Lennart", "non-dropping-particle" : "", "parse-names" : false, "suffix" : "" }, { "dropping-particle" : "", "family" : "Speliotes", "given" : "Elizabeth K", "non-dropping-particle" : "", "parse-names" : false, "suffix" : "" }, { "dropping-particle" : "", "family" : "Taskinen", "given" : "Marja-Riitta", "non-dropping-particle" : "", "parse-names" : false, "suffix" : "" }, { "dropping-particle" : "", "family" : "Tuomi", "given" : "Tiinamaija", "non-dropping-particle" : "", "parse-names" : false, "suffix" : "" }, { "dropping-particle" : "", "family" : "Guiducci", "given" : "Candace", "non-dropping-particle" : "", "parse-names" : false, "suffix" : "" }, { "dropping-particle" : "", "family" : "Berglund", "given" : "Anna", "non-dropping-particle" : "", "parse-names" : false, "suffix" : "" }, { "dropping-particle" : "", "family" : "Carlson", "given" : "Joyce", "non-dropping-particle" : "", "parse-names" : false, "suffix" : "" }, { "dropping-particle" : "", "family" : "Gianniny", "given" : "Lauren", "non-dropping-particle" : "", "parse-names" : false, "suffix" : "" }, { "dropping-particle" : "", "family" : "Hackett", "given" : "Rachel", "non-dropping-particle" : "", "parse-names" : false, "suffix" : "" }, { "dropping-particle" : "", "family" : "Hall", "given" : "Liselotte", "non-dropping-particle" : "", "parse-names" : false, "suffix" : "" }, { "dropping-particle" : "", "family" : "Holmkvist", "given" : "Johan", "non-dropping-particle" : "", "parse-names" : false, "suffix" : "" }, { "dropping-particle" : "", "family" : "Laurila", "given" : "Esa", "non-dropping-particle" : "", "parse-names" : false, "suffix" : "" }, { "dropping-particle" : "", "family" : "Sj\u00f6gren", "given" : "Marketa", "non-dropping-particle" : "", "parse-names" : false, "suffix" : "" }, { "dropping-particle" : "", "family" : "Sterner", "given" : "Maria", "non-dropping-particle" : "", "parse-names" : false, "suffix" : "" }, { "dropping-particle" : "", "family" : "Surti", "given" : "Aarti", "non-dropping-particle" : "", "parse-names" : false, "suffix" : "" }, { "dropping-particle" : "", "family" : "Svensson", "given" : "Margareta", "non-dropping-particle" : "", "parse-names" : false, "suffix" : "" }, { "dropping-particle" : "", "family" : "Svensson", "given" : "Malin", "non-dropping-particle" : "", "parse-names" : false, "suffix" : "" }, { "dropping-particle" : "", "family" : "Tewhey", "given" : "Ryan", "non-dropping-particle" : "", "parse-names" : false, "suffix" : "" }, { "dropping-particle" : "", "family" : "Blumenstiel", "given" : "Brendan", "non-dropping-particle" : "", "parse-names" : false, "suffix" : "" }, { "dropping-particle" : "", "family" : "Parkin", "given" : "Melissa", "non-dropping-particle" : "", "parse-names" : false, "suffix" : "" }, { "dropping-particle" : "", "family" : "Defelice", "given" : "Matthew", "non-dropping-particle" : "", "parse-names" : false, "suffix" : "" }, { "dropping-particle" : "", "family" : "Barry", "given" : "Rachel", "non-dropping-particle" : "", "parse-names" : false, "suffix" : "" }, { "dropping-particle" : "", "family" : "Brodeur", "given" : "Wendy", "non-dropping-particle" : "", "parse-names" : false, "suffix" : "" }, { "dropping-particle" : "", "family" : "Camarata", "given" : "Jody", "non-dropping-particle" : "", "parse-names" : false, "suffix" : "" }, { "dropping-particle" : "", "family" : "Chia", "given" : "Nancy", "non-dropping-particle" : "", "parse-names" : false, "suffix" : "" }, { "dropping-particle" : "", "family" : "Fava", "given" : "Mary", "non-dropping-particle" : "", "parse-names" : false, "suffix" : "" }, { "dropping-particle" : "", "family" : "Gibbons", "given" : "John", "non-dropping-particle" : "", "parse-names" : false, "suffix" : "" }, { "dropping-particle" : "", "family" : "Handsaker", "given" : "Bob", "non-dropping-particle" : "", "parse-names" : false, "suffix" : "" }, { "dropping-particle" : "", "family" : "Healy", "given" : "Claire", "non-dropping-particle" : "", "parse-names" : false, "suffix" : "" }, { "dropping-particle" : "", "family" : "Nguyen", "given" : "Kieu", "non-dropping-particle" : "", "parse-names" : false, "suffix" : "" }, { "dropping-particle" : "", "family" : "Gates", "given" : "Casey", "non-dropping-particle" : "", "parse-names" : false, "suffix" : "" }, { "dropping-particle" : "", "family" : "Sougnez", "given" : "Carrie", "non-dropping-particle" : "", "parse-names" : false, "suffix" : "" }, { "dropping-particle" : "", "family" : "Gage", "given" : "Diane", "non-dropping-particle" : "", "parse-names" : false, "suffix" : "" }, { "dropping-particle" : "", "family" : "Nizzari", "given" : "Marcia", "non-dropping-particle" : "", "parse-names" : false, "suffix" : "" }, { "dropping-particle" : "", "family" : "Gabriel", "given" : "Stacey B", "non-dropping-particle" : "", "parse-names" : false, "suffix" : "" }, { "dropping-particle" : "", "family" : "Chirn", "given" : "Gung-Wei", "non-dropping-particle" : "", "parse-names" : false, "suffix" : "" }, { "dropping-particle" : "", "family" : "Ma", "given" : "Qicheng", "non-dropping-particle" : "", "parse-names" : false, "suffix" : "" }, { "dropping-particle" : "", "family" : "Parikh", "given" : "Hemang", "non-dropping-particle" : "", "parse-names" : false, "suffix" : "" }, { "dropping-particle" : "", "family" : "Richardson", "given" : "Delwood", "non-dropping-particle" : "", "parse-names" : false, "suffix" : "" }, { "dropping-particle" : "", "family" : "Ricke", "given" : "Darrell", "non-dropping-particle" : "", "parse-names" : false, "suffix" : "" }, { "dropping-particle" : "", "family" : "Purcell", "given" : "Shaun", "non-dropping-particle" : "", "parse-names" : false, "suffix" : "" } ], "container-title" : "Science (New York, N.Y.)", "id" : "ITEM-2", "issue" : "5829", "issued" : { "date-parts" : [ [ "2007", "6", "1" ] ] }, "page" : "1331-6", "title" : "Genome-wide association analysis identifies loci for type 2 diabetes and triglyceride levels.", "type" : "article-journal", "volume" : "316" }, "uris" : [ "http://www.mendeley.com/documents/?uuid=45dae2c0-bf12-4eb3-ba2f-a2e6c50214ab" ] } ], "mendeley" : { "previouslyFormattedCitation" : "(21,22)" }, "properties" : { "noteIndex" : 0 }, "schema" : "https://github.com/citation-style-language/schema/raw/master/csl-citation.json" }</w:instrText>
+        <w:instrText>ADDIN CSL_CITATION { "citationItems" : [ { "id" : "ITEM-1", "itemData" : { "DOI" : "10.1038/nature05616", "ISSN" : "1476-4687", "PMID" : "17293876", "abstract" : "Type 2 diabetes mellitus results from the interaction of environmental factors with a combination of genetic variants, most of which were hitherto unknown. A systematic search for these variants was recently made possible by the development of high-density arrays that permit the genotyping of hundreds of thousands of polymorphisms. We tested 392,935 single-nucleotide polymorphisms in a French case-control cohort. Markers with the most significant difference in genotype frequencies between cases of type 2 diabetes and controls were fast-tracked for testing in a second cohort. This identified four loci containing variants that confer type 2 diabetes risk, in addition to confirming the known association with the TCF7L2 gene. These loci include a non-synonymous polymorphism in the zinc transporter SLC30A8, which is expressed exclusively in insulin-producing beta-cells, and two linkage disequilibrium blocks that contain genes potentially involved in beta-cell development or function (IDE-KIF11-HHEX and EXT2-ALX4). These associations explain a substantial portion of disease risk and constitute proof of principle for the genome-wide approach to the elucidation of complex genetic traits.", "author" : [ { "dropping-particle" : "", "family" : "Sladek", "given" : "Robert", "non-dropping-particle" : "", "parse-names" : false, "suffix" : "" }, { "dropping-particle" : "", "family" : "Rocheleau", "given" : "Ghislain", "non-dropping-particle" : "", "parse-names" : false, "suffix" : "" }, { "dropping-particle" : "", "family" : "Rung", "given" : "Johan", "non-dropping-particle" : "", "parse-names" : false, "suffix" : "" }, { "dropping-particle" : "", "family" : "Dina", "given" : "Christian", "non-dropping-particle" : "", "parse-names" : false, "suffix" : "" }, { "dropping-particle" : "", "family" : "Shen", "given" : "Lishuang", "non-dropping-particle" : "", "parse-names" : false, "suffix" : "" }, { "dropping-particle" : "", "family" : "Serre", "given" : "David", "non-dropping-particle" : "", "parse-names" : false, "suffix" : "" }, { "dropping-particle" : "", "family" : "Boutin", "given" : "Philippe", "non-dropping-particle" : "", "parse-names" : false, "suffix" : "" }, { "dropping-particle" : "", "family" : "Vincent", "given" : "Daniel", "non-dropping-particle" : "", "parse-names" : false, "suffix" : "" }, { "dropping-particle" : "", "family" : "Belisle", "given" : "Alexandre", "non-dropping-particle" : "", "parse-names" : false, "suffix" : "" }, { "dropping-particle" : "", "family" : "Hadjadj", "given" : "Samy", "non-dropping-particle" : "", "parse-names" : false, "suffix" : "" }, { "dropping-particle" : "", "family" : "Balkau", "given" : "Beverley", "non-dropping-particle" : "", "parse-names" : false, "suffix" : "" }, { "dropping-particle" : "", "family" : "Heude", "given" : "Barbara", "non-dropping-particle" : "", "parse-names" : false, "suffix" : "" }, { "dropping-particle" : "", "family" : "Charpentier", "given" : "Guillaume", "non-dropping-particle" : "", "parse-names" : false, "suffix" : "" }, { "dropping-particle" : "", "family" : "Hudson", "given" : "Thomas J", "non-dropping-particle" : "", "parse-names" : false, "suffix" : "" }, { "dropping-particle" : "", "family" : "Montpetit", "given" : "Alexandre", "non-dropping-particle" : "", "parse-names" : false, "suffix" : "" }, { "dropping-particle" : "V", "family" : "Pshezhetsky", "given" : "Alexey", "non-dropping-particle" : "", "parse-names" : false, "suffix" : "" }, { "dropping-particle" : "", "family" : "Prentki", "given" : "Marc", "non-dropping-particle" : "", "parse-names" : false, "suffix" : "" }, { "dropping-particle" : "", "family" : "Posner", "given" : "Barry I", "non-dropping-particle" : "", "parse-names" : false, "suffix" : "" }, { "dropping-particle" : "", "family" : "Balding", "given" : "David J", "non-dropping-particle" : "", "parse-names" : false, "suffix" : "" }, { "dropping-particle" : "", "family" : "Meyre", "given" : "David", "non-dropping-particle" : "", "parse-names" : false, "suffix" : "" }, { "dropping-particle" : "", "family" : "Polychronakos", "given" : "Constantin", "non-dropping-particle" : "", "parse-names" : false, "suffix" : "" }, { "dropping-particle" : "", "family" : "Froguel", "given" : "Philippe", "non-dropping-particle" : "", "parse-names" : false, "suffix" : "" } ], "container-title" : "Nature", "id" : "ITEM-1", "issue" : "7130", "issued" : { "date-parts" : [ [ "2007", "2", "22" ] ] }, "page" : "881-5", "title" : "A genome-wide association study identifies novel risk loci for type 2 diabetes.", "type" : "article-journal", "volume" : "445" }, "uris" : [ "http://www.mendeley.com/documents/?uuid=693e9f89-89c7-4704-a5c5-afb7cab4dbae" ] }, { "id" : "ITEM-2", "itemData" : { "DOI" : "10.1126/science.1142358", "ISSN" : "1095-9203", "PMID" : "17463246", "abstract" : "New strategies for prevention and treatment of type 2 diabetes (T2D) require improved insight into disease etiology. We analyzed 386,731 common single-nucleotide polymorphisms (SNPs) in 1464 patients with T2D and 1467 matched controls, each characterized for measures of glucose metabolism, lipids, obesity, and blood pressure. With collaborators (FUSION and WTCCC/UKT2D), we identified and confirmed three loci associated with T2D-in a noncoding region near CDKN2A and CDKN2B, in an intron of IGF2BP2, and an intron of CDKAL1-and replicated associations near HHEX and in SLC30A8 found by a recent whole-genome association study. We identified and confirmed association of a SNP in an intron of glucokinase regulatory protein (GCKR) with serum triglycerides. The discovery of associated variants in unsuspected genes and outside coding regions illustrates the ability of genome-wide association studies to provide potentially important clues to the pathogenesis of common diseases.", "author" : [ { "dropping-particle" : "", "family" : "Saxena", "given" : "Richa", "non-dropping-particle" : "", "parse-names" : false, "suffix" : "" }, { "dropping-particle" : "", "family" : "Voight", "given" : "Benjamin F", "non-dropping-particle" : "", "parse-names" : false, "suffix" : "" }, { "dropping-particle" : "", "family" : "Lyssenko", "given" : "Valeriya", "non-dropping-particle" : "", "parse-names" : false, "suffix" : "" }, { "dropping-particle" : "", "family" : "Burtt", "given" : "No\u00ebl P", "non-dropping-particle" : "", "parse-names" : false, "suffix" : "" }, { "dropping-particle" : "", "family" : "Bakker", "given" : "Paul I W", "non-dropping-particle" : "de", "parse-names" : false, "suffix" : "" }, { "dropping-particle" : "", "family" : "Chen", "given" : "Hong", "non-dropping-particle" : "", "parse-names" : false, "suffix" : "" }, { "dropping-particle" : "", "family" : "Roix", "given" : "Jeffrey J", "non-dropping-particle" : "", "parse-names" : false, "suffix" : "" }, { "dropping-particle" : "", "family" : "Kathiresan", "given" : "Sekar", "non-dropping-particle" : "", "parse-names" : false, "suffix" : "" }, { "dropping-particle" : "", "family" : "Hirschhorn", "given" : "Joel N", "non-dropping-particle" : "", "parse-names" : false, "suffix" : "" }, { "dropping-particle" : "", "family" : "Daly", "given" : "Mark J", "non-dropping-particle" : "", "parse-names" : false, "suffix" : "" }, { "dropping-particle" : "", "family" : "Hughes", "given" : "Thomas E", "non-dropping-particle" : "", "parse-names" : false, "suffix" : "" }, { "dropping-particle" : "", "family" : "Groop", "given" : "Leif", "non-dropping-particle" : "", "parse-names" : false, "suffix" : "" }, { "dropping-particle" : "", "family" : "Altshuler", "given" : "David", "non-dropping-particle" : "", "parse-names" : false, "suffix" : "" }, { "dropping-particle" : "", "family" : "Almgren", "given" : "Peter", "non-dropping-particle" : "", "parse-names" : false, "suffix" : "" }, { "dropping-particle" : "", "family" : "Florez", "given" : "Jose C", "non-dropping-particle" : "", "parse-names" : false, "suffix" : "" }, { "dropping-particle" : "", "family" : "Meyer", "given" : "Joanne", "non-dropping-particle" : "", "parse-names" : false, "suffix" : "" }, { "dropping-particle" : "", "family" : "Ardlie", "given" : "Kristin", "non-dropping-particle" : "", "parse-names" : false, "suffix" : "" }, { "dropping-particle" : "", "family" : "Bengtsson Bostr\u00f6m", "given" : "Kristina", "non-dropping-particle" : "", "parse-names" : false, "suffix" : "" }, { "dropping-particle" : "", "family" : "Isomaa", "given" : "Bo", "non-dropping-particle" : "", "parse-names" : false, "suffix" : "" }, { "dropping-particle" : "", "family" : "Lettre", "given" : "Guillaume", "non-dropping-particle" : "", "parse-names" : false, "suffix" : "" }, { "dropping-particle" : "", "family" : "Lindblad", "given" : "Ulf", "non-dropping-particle" : "", "parse-names" : false, "suffix" : "" }, { "dropping-particle" : "", "family" : "Lyon", "given" : "Helen N", "non-dropping-particle" : "", "parse-names" : false, "suffix" : "" }, { "dropping-particle" : "", "family" : "Melander", "given" : "Olle", "non-dropping-particle" : "", "parse-names" : false, "suffix" : "" }, { "dropping-particle" : "", "family" : "Newton-Cheh", "given" : "Christopher", "non-dropping-particle" : "", "parse-names" : false, "suffix" : "" }, { "dropping-particle" : "", "family" : "Nilsson", "given" : "Peter", "non-dropping-particle" : "", "parse-names" : false, "suffix" : "" }, { "dropping-particle" : "", "family" : "Orho-Melander", "given" : "Marju", "non-dropping-particle" : "", "parse-names" : false, "suffix" : "" }, { "dropping-particle" : "", "family" : "R\u00e5stam", "given" : "Lennart", "non-dropping-particle" : "", "parse-names" : false, "suffix" : "" }, { "dropping-particle" : "", "family" : "Speliotes", "given" : "Elizabeth K", "non-dropping-particle" : "", "parse-names" : false, "suffix" : "" }, { "dropping-particle" : "", "family" : "Taskinen", "given" : "Marja-Riitta", "non-dropping-particle" : "", "parse-names" : false, "suffix" : "" }, { "dropping-particle" : "", "family" : "Tuomi", "given" : "Tiinamaija", "non-dropping-particle" : "", "parse-names" : false, "suffix" : "" }, { "dropping-particle" : "", "family" : "Guiducci", "given" : "Candace", "non-dropping-particle" : "", "parse-names" : false, "suffix" : "" }, { "dropping-particle" : "", "family" : "Berglund", "given" : "Anna", "non-dropping-particle" : "", "parse-names" : false, "suffix" : "" }, { "dropping-particle" : "", "family" : "Carlson", "given" : "Joyce", "non-dropping-particle" : "", "parse-names" : false, "suffix" : "" }, { "dropping-particle" : "", "family" : "Gianniny", "given" : "Lauren", "non-dropping-particle" : "", "parse-names" : false, "suffix" : "" }, { "dropping-particle" : "", "family" : "Hackett", "given" : "Rachel", "non-dropping-particle" : "", "parse-names" : false, "suffix" : "" }, { "dropping-particle" : "", "family" : "Hall", "given" : "Liselotte", "non-dropping-particle" : "", "parse-names" : false, "suffix" : "" }, { "dropping-particle" : "", "family" : "Holmkvist", "given" : "Johan", "non-dropping-particle" : "", "parse-names" : false, "suffix" : "" }, { "dropping-particle" : "", "family" : "Laurila", "given" : "Esa", "non-dropping-particle" : "", "parse-names" : false, "suffix" : "" }, { "dropping-particle" : "", "family" : "Sj\u00f6gren", "given" : "Marketa", "non-dropping-particle" : "", "parse-names" : false, "suffix" : "" }, { "dropping-particle" : "", "family" : "Sterner", "given" : "Maria", "non-dropping-particle" : "", "parse-names" : false, "suffix" : "" }, { "dropping-particle" : "", "family" : "Surti", "given" : "Aarti", "non-dropping-particle" : "", "parse-names" : false, "suffix" : "" }, { "dropping-particle" : "", "family" : "Svensson", "given" : "Margareta", "non-dropping-particle" : "", "parse-names" : false, "suffix" : "" }, { "dropping-particle" : "", "family" : "Svensson", "given" : "Malin", "non-dropping-particle" : "", "parse-names" : false, "suffix" : "" }, { "dropping-particle" : "", "family" : "Tewhey", "given" : "Ryan", "non-dropping-particle" : "", "parse-names" : false, "suffix" : "" }, { "dropping-particle" : "", "family" : "Blumenstiel", "given" : "Brendan", "non-dropping-particle" : "", "parse-names" : false, "suffix" : "" }, { "dropping-particle" : "", "family" : "Parkin", "given" : "Melissa", "non-dropping-particle" : "", "parse-names" : false, "suffix" : "" }, { "dropping-particle" : "", "family" : "Defelice", "given" : "Matthew", "non-dropping-particle" : "", "parse-names" : false, "suffix" : "" }, { "dropping-particle" : "", "family" : "Barry", "given" : "Rachel", "non-dropping-particle" : "", "parse-names" : false, "suffix" : "" }, { "dropping-particle" : "", "family" : "Brodeur", "given" : "Wendy", "non-dropping-particle" : "", "parse-names" : false, "suffix" : "" }, { "dropping-particle" : "", "family" : "Camarata", "given" : "Jody", "non-dropping-particle" : "", "parse-names" : false, "suffix" : "" }, { "dropping-particle" : "", "family" : "Chia", "given" : "Nancy", "non-dropping-particle" : "", "parse-names" : false, "suffix" : "" }, { "dropping-particle" : "", "family" : "Fava", "given" : "Mary", "non-dropping-particle" : "", "parse-names" : false, "suffix" : "" }, { "dropping-particle" : "", "family" : "Gibbons", "given" : "John", "non-dropping-particle" : "", "parse-names" : false, "suffix" : "" }, { "dropping-particle" : "", "family" : "Handsaker", "given" : "Bob", "non-dropping-particle" : "", "parse-names" : false, "suffix" : "" }, { "dropping-particle" : "", "family" : "Healy", "given" : "Claire", "non-dropping-particle" : "", "parse-names" : false, "suffix" : "" }, { "dropping-particle" : "", "family" : "Nguyen", "given" : "Kieu", "non-dropping-particle" : "", "parse-names" : false, "suffix" : "" }, { "dropping-particle" : "", "family" : "Gates", "given" : "Casey", "non-dropping-particle" : "", "parse-names" : false, "suffix" : "" }, { "dropping-particle" : "", "family" : "Sougnez", "given" : "Carrie", "non-dropping-particle" : "", "parse-names" : false, "suffix" : "" }, { "dropping-particle" : "", "family" : "Gage", "given" : "Diane", "non-dropping-particle" : "", "parse-names" : false, "suffix" : "" }, { "dropping-particle" : "", "family" : "Nizzari", "given" : "Marcia", "non-dropping-particle" : "", "parse-names" : false, "suffix" : "" }, { "dropping-particle" : "", "family" : "Gabriel", "given" : "Stacey B", "non-dropping-particle" : "", "parse-names" : false, "suffix" : "" }, { "dropping-particle" : "", "family" : "Chirn", "given" : "Gung-Wei", "non-dropping-particle" : "", "parse-names" : false, "suffix" : "" }, { "dropping-particle" : "", "family" : "Ma", "given" : "Qicheng", "non-dropping-particle" : "", "parse-names" : false, "suffix" : "" }, { "dropping-particle" : "", "family" : "Parikh", "given" : "Hemang", "non-dropping-particle" : "", "parse-names" : false, "suffix" : "" }, { "dropping-particle" : "", "family" : "Richardson", "given" : "Delwood", "non-dropping-particle" : "", "parse-names" : false, "suffix" : "" }, { "dropping-particle" : "", "family" : "Ricke", "given" : "Darrell", "non-dropping-particle" : "", "parse-names" : false, "suffix" : "" }, { "dropping-particle" : "", "family" : "Purcell", "given" : "Shaun", "non-dropping-particle" : "", "parse-names" : false, "suffix" : "" } ], "container-title" : "Science (New York, N.Y.)", "id" : "ITEM-2", "issue" : "5829", "issued" : { "date-parts" : [ [ "2007", "6", "1" ] ] }, "page" : "1331-6", "title" : "Genome-wide association analysis identifies loci for type 2 diabetes and triglyceride levels.", "type" : "article-journal", "volume" : "316" }, "uris" : [ "http://www.mendeley.com/documents/?uuid=45dae2c0-bf12-4eb3-ba2f-a2e6c50214ab" ] } ], "mendeley" : { "previouslyFormattedCitation" : "(20,21)" }, "properties" : { "noteIndex" : 0 }, "schema" : "https://github.com/citation-style-language/schema/raw/master/csl-citation.json" }</w:instrText>
       </w:r>
       <w:r>
         <w:rPr>
@@ -7504,7 +8334,7 @@
           <w:rFonts w:asciiTheme="majorBidi" w:hAnsiTheme="majorBidi" w:cstheme="majorBidi"/>
           <w:noProof/>
         </w:rPr>
-        <w:t>(21,22)</w:t>
+        <w:t>(20,21)</w:t>
       </w:r>
       <w:r>
         <w:rPr>
@@ -7607,7 +8437,21 @@
         <w:rPr>
           <w:rFonts w:ascii="Times New Roman" w:hAnsi="Times New Roman" w:cs="Times New Roman"/>
         </w:rPr>
-        <w:t>the antiapoptotic regulators</w:t>
+        <w:t xml:space="preserve">the </w:t>
+      </w:r>
+      <w:proofErr w:type="spellStart"/>
+      <w:r>
+        <w:rPr>
+          <w:rFonts w:ascii="Times New Roman" w:hAnsi="Times New Roman" w:cs="Times New Roman"/>
+        </w:rPr>
+        <w:t>antiapoptotic</w:t>
+      </w:r>
+      <w:proofErr w:type="spellEnd"/>
+      <w:r>
+        <w:rPr>
+          <w:rFonts w:ascii="Times New Roman" w:hAnsi="Times New Roman" w:cs="Times New Roman"/>
+        </w:rPr>
+        <w:t xml:space="preserve"> regulators</w:t>
       </w:r>
       <w:r>
         <w:rPr>
@@ -7649,7 +8493,25 @@
           <w:color w:val="000000"/>
           <w:shd w:val="clear" w:color="auto" w:fill="FFFFFF"/>
         </w:rPr>
-        <w:t>BCL2-associated athanogene 4)</w:t>
+        <w:t xml:space="preserve">BCL2-associated </w:t>
+      </w:r>
+      <w:proofErr w:type="spellStart"/>
+      <w:r>
+        <w:rPr>
+          <w:rFonts w:ascii="Times New Roman" w:hAnsi="Times New Roman" w:cs="Times New Roman"/>
+          <w:color w:val="000000"/>
+          <w:shd w:val="clear" w:color="auto" w:fill="FFFFFF"/>
+        </w:rPr>
+        <w:t>athanogene</w:t>
+      </w:r>
+      <w:proofErr w:type="spellEnd"/>
+      <w:r>
+        <w:rPr>
+          <w:rFonts w:ascii="Times New Roman" w:hAnsi="Times New Roman" w:cs="Times New Roman"/>
+          <w:color w:val="000000"/>
+          <w:shd w:val="clear" w:color="auto" w:fill="FFFFFF"/>
+        </w:rPr>
+        <w:t xml:space="preserve"> 4)</w:t>
       </w:r>
       <w:r>
         <w:rPr>
@@ -7676,11 +8538,19 @@
         </w:rPr>
         <w:t xml:space="preserve"> (</w:t>
       </w:r>
-      <w:r>
-        <w:rPr>
-          <w:rFonts w:ascii="Times New Roman" w:hAnsi="Times New Roman" w:cs="Times New Roman"/>
-        </w:rPr>
-        <w:t>calpain 6</w:t>
+      <w:proofErr w:type="spellStart"/>
+      <w:r>
+        <w:rPr>
+          <w:rFonts w:ascii="Times New Roman" w:hAnsi="Times New Roman" w:cs="Times New Roman"/>
+        </w:rPr>
+        <w:t>calpain</w:t>
+      </w:r>
+      <w:proofErr w:type="spellEnd"/>
+      <w:r>
+        <w:rPr>
+          <w:rFonts w:ascii="Times New Roman" w:hAnsi="Times New Roman" w:cs="Times New Roman"/>
+        </w:rPr>
+        <w:t xml:space="preserve"> 6</w:t>
       </w:r>
       <w:r>
         <w:rPr>
@@ -8012,7 +8882,21 @@
         <w:rPr>
           <w:rFonts w:ascii="Times New Roman" w:hAnsi="Times New Roman" w:cs="Times New Roman"/>
         </w:rPr>
-        <w:t>) or monoglycerol lipase (</w:t>
+        <w:t xml:space="preserve">) or </w:t>
+      </w:r>
+      <w:proofErr w:type="spellStart"/>
+      <w:r>
+        <w:rPr>
+          <w:rFonts w:ascii="Times New Roman" w:hAnsi="Times New Roman" w:cs="Times New Roman"/>
+        </w:rPr>
+        <w:t>monoglycerol</w:t>
+      </w:r>
+      <w:proofErr w:type="spellEnd"/>
+      <w:r>
+        <w:rPr>
+          <w:rFonts w:ascii="Times New Roman" w:hAnsi="Times New Roman" w:cs="Times New Roman"/>
+        </w:rPr>
+        <w:t xml:space="preserve"> lipase (</w:t>
       </w:r>
       <w:r>
         <w:rPr>
@@ -8068,7 +8952,21 @@
         <w:rPr>
           <w:rFonts w:ascii="Times New Roman" w:hAnsi="Times New Roman" w:cs="Times New Roman"/>
         </w:rPr>
-        <w:t xml:space="preserve">), the lipase important for lipolysis of triglycerides in apolipoproteins, was significantly </w:t>
+        <w:t xml:space="preserve">), the lipase important for lipolysis of triglycerides in </w:t>
+      </w:r>
+      <w:proofErr w:type="spellStart"/>
+      <w:r>
+        <w:rPr>
+          <w:rFonts w:ascii="Times New Roman" w:hAnsi="Times New Roman" w:cs="Times New Roman"/>
+        </w:rPr>
+        <w:t>apolipoproteins</w:t>
+      </w:r>
+      <w:proofErr w:type="spellEnd"/>
+      <w:r>
+        <w:rPr>
+          <w:rFonts w:ascii="Times New Roman" w:hAnsi="Times New Roman" w:cs="Times New Roman"/>
+        </w:rPr>
+        <w:t xml:space="preserve">, was significantly </w:t>
       </w:r>
       <w:r>
         <w:rPr>
@@ -8122,7 +9020,21 @@
         <w:rPr>
           <w:rFonts w:ascii="Times New Roman" w:hAnsi="Times New Roman" w:cs="Times New Roman"/>
         </w:rPr>
-        <w:t xml:space="preserve">a preadipocyte cell line </w:t>
+        <w:t xml:space="preserve">a </w:t>
+      </w:r>
+      <w:proofErr w:type="spellStart"/>
+      <w:r>
+        <w:rPr>
+          <w:rFonts w:ascii="Times New Roman" w:hAnsi="Times New Roman" w:cs="Times New Roman"/>
+        </w:rPr>
+        <w:t>preadipocyte</w:t>
+      </w:r>
+      <w:proofErr w:type="spellEnd"/>
+      <w:r>
+        <w:rPr>
+          <w:rFonts w:ascii="Times New Roman" w:hAnsi="Times New Roman" w:cs="Times New Roman"/>
+        </w:rPr>
+        <w:t xml:space="preserve"> cell line </w:t>
       </w:r>
       <w:r>
         <w:rPr>
@@ -8134,7 +9046,7 @@
         <w:rPr>
           <w:rFonts w:ascii="Times New Roman" w:hAnsi="Times New Roman" w:cs="Times New Roman"/>
         </w:rPr>
-        <w:instrText>ADDIN CSL_CITATION { "citationItems" : [ { "id" : "ITEM-1", "itemData" : { "ISSN" : "0006-291X", "PMID" : "2306231", "abstract" : "Growth hormone regulates in a positive way the expression of the lipoprotein lipase gene at a transcriptional level in preadipocyte Ob1771 cells. Inhibition by serum components of this expression was investigated upon stimulation by growth hormone. Low-molecular weight, lipid-soluble components (a serum lipid extract, corticosteroids and oleic acid) and high-molecular weight, hydrophilic components (TGF-beta and those present in delipidated serum) were inhibitory. Inhibition of the expression of LPL mRNAs and that of LPL activity were parallel. It is concluded that the regulation of the expression of LPL gene occurs likely at a transcriptional level and that a balance between multiple effectors present in serum are active in an opposite manner.", "author" : [ { "dropping-particle" : "", "family" : "Pradines-Figueres", "given" : "A", "non-dropping-particle" : "", "parse-names" : false, "suffix" : "" }, { "dropping-particle" : "", "family" : "Barcellini-Couget", "given" : "S", "non-dropping-particle" : "", "parse-names" : false, "suffix" : "" }, { "dropping-particle" : "", "family" : "Dani", "given" : "C", "non-dropping-particle" : "", "parse-names" : false, "suffix" : "" }, { "dropping-particle" : "", "family" : "Baudoin", "given" : "C", "non-dropping-particle" : "", "parse-names" : false, "suffix" : "" }, { "dropping-particle" : "", "family" : "Ailhaud", "given" : "G", "non-dropping-particle" : "", "parse-names" : false, "suffix" : "" } ], "container-title" : "Biochemical and biophysical research communications", "id" : "ITEM-1", "issue" : "3", "issued" : { "date-parts" : [ [ "1990", "2", "14" ] ] }, "page" : "1118-25", "title" : "Inhibition by serum components of the expression of lipoprotein lipase gene upon stimulation by growth hormone.", "type" : "article-journal", "volume" : "166" }, "uris" : [ "http://www.mendeley.com/documents/?uuid=b4350b2a-2dd9-4a77-8514-942d65603cfd" ] } ], "mendeley" : { "previouslyFormattedCitation" : "(23)" }, "properties" : { "noteIndex" : 0 }, "schema" : "https://github.com/citation-style-language/schema/raw/master/csl-citation.json" }</w:instrText>
+        <w:instrText>ADDIN CSL_CITATION { "citationItems" : [ { "id" : "ITEM-1", "itemData" : { "ISSN" : "0006-291X", "PMID" : "2306231", "abstract" : "Growth hormone regulates in a positive way the expression of the lipoprotein lipase gene at a transcriptional level in preadipocyte Ob1771 cells. Inhibition by serum components of this expression was investigated upon stimulation by growth hormone. Low-molecular weight, lipid-soluble components (a serum lipid extract, corticosteroids and oleic acid) and high-molecular weight, hydrophilic components (TGF-beta and those present in delipidated serum) were inhibitory. Inhibition of the expression of LPL mRNAs and that of LPL activity were parallel. It is concluded that the regulation of the expression of LPL gene occurs likely at a transcriptional level and that a balance between multiple effectors present in serum are active in an opposite manner.", "author" : [ { "dropping-particle" : "", "family" : "Pradines-Figueres", "given" : "A", "non-dropping-particle" : "", "parse-names" : false, "suffix" : "" }, { "dropping-particle" : "", "family" : "Barcellini-Couget", "given" : "S", "non-dropping-particle" : "", "parse-names" : false, "suffix" : "" }, { "dropping-particle" : "", "family" : "Dani", "given" : "C", "non-dropping-particle" : "", "parse-names" : false, "suffix" : "" }, { "dropping-particle" : "", "family" : "Baudoin", "given" : "C", "non-dropping-particle" : "", "parse-names" : false, "suffix" : "" }, { "dropping-particle" : "", "family" : "Ailhaud", "given" : "G", "non-dropping-particle" : "", "parse-names" : false, "suffix" : "" } ], "container-title" : "Biochemical and biophysical research communications", "id" : "ITEM-1", "issue" : "3", "issued" : { "date-parts" : [ [ "1990", "2", "14" ] ] }, "page" : "1118-25", "title" : "Inhibition by serum components of the expression of lipoprotein lipase gene upon stimulation by growth hormone.", "type" : "article-journal", "volume" : "166" }, "uris" : [ "http://www.mendeley.com/documents/?uuid=b4350b2a-2dd9-4a77-8514-942d65603cfd" ] } ], "mendeley" : { "previouslyFormattedCitation" : "(22)" }, "properties" : { "noteIndex" : 0 }, "schema" : "https://github.com/citation-style-language/schema/raw/master/csl-citation.json" }</w:instrText>
       </w:r>
       <w:r>
         <w:rPr>
@@ -8147,6 +9059,55 @@
           <w:rFonts w:ascii="Times New Roman" w:hAnsi="Times New Roman" w:cs="Times New Roman"/>
           <w:noProof/>
         </w:rPr>
+        <w:t>(22)</w:t>
+      </w:r>
+      <w:r>
+        <w:rPr>
+          <w:rFonts w:ascii="Times New Roman" w:hAnsi="Times New Roman" w:cs="Times New Roman"/>
+        </w:rPr>
+        <w:fldChar w:fldCharType="end"/>
+      </w:r>
+      <w:r>
+        <w:rPr>
+          <w:rFonts w:ascii="Times New Roman" w:hAnsi="Times New Roman" w:cs="Times New Roman"/>
+        </w:rPr>
+        <w:t xml:space="preserve"> and in </w:t>
+      </w:r>
+      <w:r>
+        <w:rPr>
+          <w:rFonts w:ascii="Times New Roman" w:hAnsi="Times New Roman" w:cs="Times New Roman"/>
+        </w:rPr>
+        <w:t>adipose tissue biopsies from GH deficient patients after treatment with GH</w:t>
+      </w:r>
+      <w:r>
+        <w:rPr>
+          <w:rFonts w:ascii="Times New Roman" w:hAnsi="Times New Roman" w:cs="Times New Roman"/>
+        </w:rPr>
+        <w:t xml:space="preserve"> </w:t>
+      </w:r>
+      <w:r>
+        <w:rPr>
+          <w:rFonts w:ascii="Times New Roman" w:hAnsi="Times New Roman" w:cs="Times New Roman"/>
+        </w:rPr>
+        <w:fldChar w:fldCharType="begin" w:fldLock="1"/>
+      </w:r>
+      <w:r>
+        <w:rPr>
+          <w:rFonts w:ascii="Times New Roman" w:hAnsi="Times New Roman" w:cs="Times New Roman"/>
+        </w:rPr>
+        <w:instrText>ADDIN CSL_CITATION { "citationItems" : [ { "id" : "ITEM-1", "itemData" : { "ISSN" : "0022-0795", "PMID" : "11691648", "abstract" : "Our aim was to investigate the effects of one year recombinant human growth hormone (rhGH) therapy on the regulation by insulin of gene expression in muscle and adipose tissue in adults with secondary GH deficiency (GHD). Six GHD subjects without upper-body obesity were submitted to a 3-h euglycemic hyperinsulinemic clamp before and after one year of rhGH therapy. Muscle and abdominal subcutaneous adipose tissue biopsies were taken before and at the end of each clamp. The mRNA levels of insulin receptor, p85 alpha-phosphatidylinositol-3 kinase (p85 alpha PI-3K), insulin dependent glucose transporter (Glut4), hexokinase II, glycogen synthase, lipoprotein lipase (LPL) in muscle and in adipose tissue, hormone sensitive lipase and peroxisome proliferator-activated receptor gamma (PPAR gamma) in adipose tissue were quantified by RT-competitive PCR. One year treatment with rhGH (1.25 IU/day) increased plasma IGF-I concentrations (54+/-7 vs 154+/-11 ng/ml, P&lt;0.01) but did not affect insulin-stimulated glucose disposal rate measured during the hyperinsulinemic clamp (74+/-9 vs 85+/-5 micromol/kg free fat mass/min). Insulin significantly increased p85 alpha PI-3K, hexokinase II and Glut4 mRNA levels in muscle both before and after rhGH treatment. One year of GH therapy increased LPL mRNA levels in muscle (38+/-2 vs 70+/-7 amol/microg total RNA, P&lt;0.05) and in adipose tissue (2490+/-260 vs 4860+/-880 amol/microg total RNA, P&lt;0.05), but did not change the expression of the other mRNAs. We conclude from this study that GH therapy did not alter whole body insulin sensitivity and the response of gene expression to insulin in skeletal muscle of adult GHD patients, but it did increase LPL expression in muscle and adipose tissue. This result could be related to the documented beneficial effect of GH therapy on lipid metabolism.", "author" : [ { "dropping-particle" : "", "family" : "Khalfallah", "given" : "Y", "non-dropping-particle" : "", "parse-names" : false, "suffix" : "" }, { "dropping-particle" : "", "family" : "Sassolas", "given" : "G", "non-dropping-particle" : "", "parse-names" : false, "suffix" : "" }, { "dropping-particle" : "", "family" : "Borson-Chazot", "given" : "F", "non-dropping-particle" : "", "parse-names" : false, "suffix" : "" }, { "dropping-particle" : "", "family" : "Vega", "given" : "N", "non-dropping-particle" : "", "parse-names" : false, "suffix" : "" }, { "dropping-particle" : "", "family" : "Vidal", "given" : "H", "non-dropping-particle" : "", "parse-names" : false, "suffix" : "" } ], "container-title" : "The Journal of endocrinology", "id" : "ITEM-1", "issue" : "2", "issued" : { "date-parts" : [ [ "2001", "11" ] ] }, "page" : "285-92", "title" : "Expression of insulin target genes in skeletal muscle and adipose tissue in adult patients with growth hormone deficiency: effect of one year recombinant human growth hormone therapy.", "type" : "article-journal", "volume" : "171" }, "uris" : [ "http://www.mendeley.com/documents/?uuid=7288858c-8f92-44a4-aaa6-1a86f575e933" ] } ], "mendeley" : { "previouslyFormattedCitation" : "(23)" }, "properties" : { "noteIndex" : 0 }, "schema" : "https://github.com/citation-style-language/schema/raw/master/csl-citation.json" }</w:instrText>
+      </w:r>
+      <w:r>
+        <w:rPr>
+          <w:rFonts w:ascii="Times New Roman" w:hAnsi="Times New Roman" w:cs="Times New Roman"/>
+        </w:rPr>
+        <w:fldChar w:fldCharType="separate"/>
+      </w:r>
+      <w:r>
+        <w:rPr>
+          <w:rFonts w:ascii="Times New Roman" w:hAnsi="Times New Roman" w:cs="Times New Roman"/>
+          <w:noProof/>
+        </w:rPr>
         <w:t>(23)</w:t>
       </w:r>
       <w:r>
@@ -8159,13 +9120,25 @@
         <w:rPr>
           <w:rFonts w:ascii="Times New Roman" w:hAnsi="Times New Roman" w:cs="Times New Roman"/>
         </w:rPr>
-        <w:t xml:space="preserve"> and in </w:t>
-      </w:r>
-      <w:r>
-        <w:rPr>
-          <w:rFonts w:ascii="Times New Roman" w:hAnsi="Times New Roman" w:cs="Times New Roman"/>
-        </w:rPr>
-        <w:t>adipose tissue biopsies from GH deficient patients after treatment with GH</w:t>
+        <w:t xml:space="preserve">. </w:t>
+      </w:r>
+      <w:r>
+        <w:rPr>
+          <w:rFonts w:ascii="Times New Roman" w:hAnsi="Times New Roman" w:cs="Times New Roman"/>
+        </w:rPr>
+        <w:t>Notably</w:t>
+      </w:r>
+      <w:r>
+        <w:rPr>
+          <w:rFonts w:ascii="Times New Roman" w:hAnsi="Times New Roman" w:cs="Times New Roman"/>
+        </w:rPr>
+        <w:t xml:space="preserve">, </w:t>
+      </w:r>
+      <w:r>
+        <w:rPr>
+          <w:rFonts w:ascii="Times New Roman" w:hAnsi="Times New Roman" w:cs="Times New Roman"/>
+        </w:rPr>
+        <w:t>studies that addressed LPL enzymatic activity and not expression</w:t>
       </w:r>
       <w:r>
         <w:rPr>
@@ -8177,13 +9150,43 @@
         <w:rPr>
           <w:rFonts w:ascii="Times New Roman" w:hAnsi="Times New Roman" w:cs="Times New Roman"/>
         </w:rPr>
+        <w:t xml:space="preserve">have found no change or even a reduction in LPL activity </w:t>
+      </w:r>
+      <w:r>
+        <w:rPr>
+          <w:rFonts w:ascii="Times New Roman" w:hAnsi="Times New Roman" w:cs="Times New Roman"/>
+        </w:rPr>
+        <w:t xml:space="preserve">in response to </w:t>
+      </w:r>
+      <w:r>
+        <w:rPr>
+          <w:rFonts w:ascii="Times New Roman" w:hAnsi="Times New Roman" w:cs="Times New Roman"/>
+        </w:rPr>
+        <w:t xml:space="preserve">GH </w:t>
+      </w:r>
+      <w:r>
+        <w:rPr>
+          <w:rFonts w:ascii="Times New Roman" w:hAnsi="Times New Roman" w:cs="Times New Roman"/>
+        </w:rPr>
+        <w:t>treatment</w:t>
+      </w:r>
+      <w:r>
+        <w:rPr>
+          <w:rFonts w:ascii="Times New Roman" w:hAnsi="Times New Roman" w:cs="Times New Roman"/>
+        </w:rPr>
+        <w:t xml:space="preserve"> </w:t>
+      </w:r>
+      <w:r>
+        <w:rPr>
+          <w:rFonts w:ascii="Times New Roman" w:hAnsi="Times New Roman" w:cs="Times New Roman"/>
+        </w:rPr>
         <w:fldChar w:fldCharType="begin" w:fldLock="1"/>
       </w:r>
       <w:r>
         <w:rPr>
           <w:rFonts w:ascii="Times New Roman" w:hAnsi="Times New Roman" w:cs="Times New Roman"/>
         </w:rPr>
-        <w:instrText>ADDIN CSL_CITATION { "citationItems" : [ { "id" : "ITEM-1", "itemData" : { "ISSN" : "0022-0795", "PMID" : "11691648", "abstract" : "Our aim was to investigate the effects of one year recombinant human growth hormone (rhGH) therapy on the regulation by insulin of gene expression in muscle and adipose tissue in adults with secondary GH deficiency (GHD). Six GHD subjects without upper-body obesity were submitted to a 3-h euglycemic hyperinsulinemic clamp before and after one year of rhGH therapy. Muscle and abdominal subcutaneous adipose tissue biopsies were taken before and at the end of each clamp. The mRNA levels of insulin receptor, p85 alpha-phosphatidylinositol-3 kinase (p85 alpha PI-3K), insulin dependent glucose transporter (Glut4), hexokinase II, glycogen synthase, lipoprotein lipase (LPL) in muscle and in adipose tissue, hormone sensitive lipase and peroxisome proliferator-activated receptor gamma (PPAR gamma) in adipose tissue were quantified by RT-competitive PCR. One year treatment with rhGH (1.25 IU/day) increased plasma IGF-I concentrations (54+/-7 vs 154+/-11 ng/ml, P&lt;0.01) but did not affect insulin-stimulated glucose disposal rate measured during the hyperinsulinemic clamp (74+/-9 vs 85+/-5 micromol/kg free fat mass/min). Insulin significantly increased p85 alpha PI-3K, hexokinase II and Glut4 mRNA levels in muscle both before and after rhGH treatment. One year of GH therapy increased LPL mRNA levels in muscle (38+/-2 vs 70+/-7 amol/microg total RNA, P&lt;0.05) and in adipose tissue (2490+/-260 vs 4860+/-880 amol/microg total RNA, P&lt;0.05), but did not change the expression of the other mRNAs. We conclude from this study that GH therapy did not alter whole body insulin sensitivity and the response of gene expression to insulin in skeletal muscle of adult GHD patients, but it did increase LPL expression in muscle and adipose tissue. This result could be related to the documented beneficial effect of GH therapy on lipid metabolism.", "author" : [ { "dropping-particle" : "", "family" : "Khalfallah", "given" : "Y", "non-dropping-particle" : "", "parse-names" : false, "suffix" : "" }, { "dropping-particle" : "", "family" : "Sassolas", "given" : "G", "non-dropping-particle" : "", "parse-names" : false, "suffix" : "" }, { "dropping-particle" : "", "family" : "Borson-Chazot", "given" : "F", "non-dropping-particle" : "", "parse-names" : false, "suffix" : "" }, { "dropping-particle" : "", "family" : "Vega", "given" : "N", "non-dropping-particle" : "", "parse-names" : false, "suffix" : "" }, { "dropping-particle" : "", "family" : "Vidal", "given" : "H", "non-dropping-particle" : "", "parse-names" : false, "suffix" : "" } ], "container-title" : "The Journal of endocrinology", "id" : "ITEM-1", "issue" : "2", "issued" : { "date-parts" : [ [ "2001", "11" ] ] }, "page" : "285-92", "title" : "Expression of insulin target genes in skeletal muscle and adipose tissue in adult patients with growth hormone deficiency: effect of one year recombinant human growth hormone therapy.", "type" : "article-journal", "volume" : "171" }, "uris" : [ "http://www.mendeley.com/documents/?uuid=7288858c-8f92-44a4-aaa6-1a86f575e933" ] } ], "mendeley" : { "previouslyFormattedCitation" : "(24)" }, "properties" : { "noteIndex" : 0 }, "schema" : "https://github.com/citation-style-language/schema/raw/master/csl-citation.json" }</w:instrText>
+        <w:instrText>ADDIN CSL_CITATION { "citationItems" : [ { "id" : "ITEM-1", "itemData" : { "DOI" : "10.1210/jc.80.11.3233", "ISSN" : "0021-972X", "author" : [ { "dropping-particle" : "", "family" : "Simsolo", "given" : "R. B.", "non-dropping-particle" : "", "parse-names" : false, "suffix" : "" } ], "container-title" : "Journal of Clinical Endocrinology &amp; Metabolism", "id" : "ITEM-1", "issue" : "11", "issued" : { "date-parts" : [ [ "1995", "11", "1" ] ] }, "page" : "3233-3238", "title" : "Effects of acromegaly treatment and growth hormone on adipose tissue lipoprotein lipase", "type" : "article-journal", "volume" : "80" }, "uris" : [ "http://www.mendeley.com/documents/?uuid=58d2d173-9af6-4bca-a510-2616ed8f321f" ] }, { "id" : "ITEM-2", "itemData" : { "DOI" : "10.1053/mt.2000.6738", "author" : [ { "dropping-particle" : "", "family" : "Richelsen", "given" : "Bj\u00f8rn", "non-dropping-particle" : "", "parse-names" : false, "suffix" : "" }, { "dropping-particle" : "", "family" : "Pedersen", "given" : "Steen B", "non-dropping-particle" : "", "parse-names" : false, "suffix" : "" }, { "dropping-particle" : "", "family" : "Kristensen", "given" : "Kurt", "non-dropping-particle" : "", "parse-names" : false, "suffix" : "" }, { "dropping-particle" : "", "family" : "B\u00f8rglum", "given" : "Jens D", "non-dropping-particle" : "", "parse-names" : false, "suffix" : "" }, { "dropping-particle" : "", "family" : "N\u00f8rrelund", "given" : "Helene", "non-dropping-particle" : "", "parse-names" : false, "suffix" : "" }, { "dropping-particle" : "", "family" : "Christiansen", "given" : "Jens S", "non-dropping-particle" : "", "parse-names" : false, "suffix" : "" }, { "dropping-particle" : "", "family" : "J\u00f8rgensen", "given" : "Jens O L", "non-dropping-particle" : "", "parse-names" : false, "suffix" : "" } ], "id" : "ITEM-2", "issue" : "7", "issued" : { "date-parts" : [ [ "2000" ] ] }, "page" : "906-911", "title" : "Regulation of Lipoprotein Lipase and Hormone-Sensitive Lipase Activity and Gene Expression in Adipose and Muscle Tissue by Growth Hormone Treatment During Weight Loss in Obese Patients", "type" : "article-journal", "volume" : "49" }, "uris" : [ "http://www.mendeley.com/documents/?uuid=7da3e02c-0e87-460f-9ef2-4b5573364813" ] } ], "mendeley" : { "previouslyFormattedCitation" : "(24,25)" }, "properties" : { "noteIndex" : 0 }, "schema" : "https://github.com/citation-style-language/schema/raw/master/csl-citation.json" }</w:instrText>
       </w:r>
       <w:r>
         <w:rPr>
@@ -8196,98 +9199,7 @@
           <w:rFonts w:ascii="Times New Roman" w:hAnsi="Times New Roman" w:cs="Times New Roman"/>
           <w:noProof/>
         </w:rPr>
-        <w:t>(24)</w:t>
-      </w:r>
-      <w:r>
-        <w:rPr>
-          <w:rFonts w:ascii="Times New Roman" w:hAnsi="Times New Roman" w:cs="Times New Roman"/>
-        </w:rPr>
-        <w:fldChar w:fldCharType="end"/>
-      </w:r>
-      <w:r>
-        <w:rPr>
-          <w:rFonts w:ascii="Times New Roman" w:hAnsi="Times New Roman" w:cs="Times New Roman"/>
-        </w:rPr>
-        <w:t xml:space="preserve">. </w:t>
-      </w:r>
-      <w:r>
-        <w:rPr>
-          <w:rFonts w:ascii="Times New Roman" w:hAnsi="Times New Roman" w:cs="Times New Roman"/>
-        </w:rPr>
-        <w:t>Notably</w:t>
-      </w:r>
-      <w:r>
-        <w:rPr>
-          <w:rFonts w:ascii="Times New Roman" w:hAnsi="Times New Roman" w:cs="Times New Roman"/>
-        </w:rPr>
-        <w:t xml:space="preserve">, </w:t>
-      </w:r>
-      <w:r>
-        <w:rPr>
-          <w:rFonts w:ascii="Times New Roman" w:hAnsi="Times New Roman" w:cs="Times New Roman"/>
-        </w:rPr>
-        <w:t>studies that addressed LPL enzymatic activity and not expression</w:t>
-      </w:r>
-      <w:r>
-        <w:rPr>
-          <w:rFonts w:ascii="Times New Roman" w:hAnsi="Times New Roman" w:cs="Times New Roman"/>
-        </w:rPr>
-        <w:t xml:space="preserve"> </w:t>
-      </w:r>
-      <w:r>
-        <w:rPr>
-          <w:rFonts w:ascii="Times New Roman" w:hAnsi="Times New Roman" w:cs="Times New Roman"/>
-        </w:rPr>
-        <w:t xml:space="preserve">have found no change or even a reduction in LPL activity </w:t>
-      </w:r>
-      <w:r>
-        <w:rPr>
-          <w:rFonts w:ascii="Times New Roman" w:hAnsi="Times New Roman" w:cs="Times New Roman"/>
-        </w:rPr>
-        <w:t xml:space="preserve">in response to </w:t>
-      </w:r>
-      <w:r>
-        <w:rPr>
-          <w:rFonts w:ascii="Times New Roman" w:hAnsi="Times New Roman" w:cs="Times New Roman"/>
-        </w:rPr>
-        <w:t xml:space="preserve">GH </w:t>
-      </w:r>
-      <w:r>
-        <w:rPr>
-          <w:rFonts w:ascii="Times New Roman" w:hAnsi="Times New Roman" w:cs="Times New Roman"/>
-        </w:rPr>
-        <w:t>treatment</w:t>
-      </w:r>
-      <w:r>
-        <w:rPr>
-          <w:rFonts w:ascii="Times New Roman" w:hAnsi="Times New Roman" w:cs="Times New Roman"/>
-        </w:rPr>
-        <w:t xml:space="preserve"> </w:t>
-      </w:r>
-      <w:r>
-        <w:rPr>
-          <w:rFonts w:ascii="Times New Roman" w:hAnsi="Times New Roman" w:cs="Times New Roman"/>
-        </w:rPr>
-        <w:fldChar w:fldCharType="begin" w:fldLock="1"/>
-      </w:r>
-      <w:r>
-        <w:rPr>
-          <w:rFonts w:ascii="Times New Roman" w:hAnsi="Times New Roman" w:cs="Times New Roman"/>
-        </w:rPr>
-        <w:instrText>ADDIN CSL_CITATION { "citationItems" : [ { "id" : "ITEM-1", "itemData" : { "DOI" : "10.1210/jc.80.11.3233", "ISSN" : "0021-972X", "author" : [ { "dropping-particle" : "", "family" : "Simsolo", "given" : "R. B.", "non-dropping-particle" : "", "parse-names" : false, "suffix" : "" } ], "container-title" : "Journal of Clinical Endocrinology &amp; Metabolism", "id" : "ITEM-1", "issue" : "11", "issued" : { "date-parts" : [ [ "1995", "11", "1" ] ] }, "page" : "3233-3238", "title" : "Effects of acromegaly treatment and growth hormone on adipose tissue lipoprotein lipase", "type" : "article-journal", "volume" : "80" }, "uris" : [ "http://www.mendeley.com/documents/?uuid=58d2d173-9af6-4bca-a510-2616ed8f321f" ] }, { "id" : "ITEM-2", "itemData" : { "DOI" : "10.1053/mt.2000.6738", "author" : [ { "dropping-particle" : "", "family" : "Richelsen", "given" : "Bj\u00f8rn", "non-dropping-particle" : "", "parse-names" : false, "suffix" : "" }, { "dropping-particle" : "", "family" : "Pedersen", "given" : "Steen B", "non-dropping-particle" : "", "parse-names" : false, "suffix" : "" }, { "dropping-particle" : "", "family" : "Kristensen", "given" : "Kurt", "non-dropping-particle" : "", "parse-names" : false, "suffix" : "" }, { "dropping-particle" : "", "family" : "B\u00f8rglum", "given" : "Jens D", "non-dropping-particle" : "", "parse-names" : false, "suffix" : "" }, { "dropping-particle" : "", "family" : "N\u00f8rrelund", "given" : "Helene", "non-dropping-particle" : "", "parse-names" : false, "suffix" : "" }, { "dropping-particle" : "", "family" : "Christiansen", "given" : "Jens S", "non-dropping-particle" : "", "parse-names" : false, "suffix" : "" }, { "dropping-particle" : "", "family" : "J\u00f8rgensen", "given" : "Jens O L", "non-dropping-particle" : "", "parse-names" : false, "suffix" : "" } ], "id" : "ITEM-2", "issue" : "7", "issued" : { "date-parts" : [ [ "2000" ] ] }, "page" : "906-911", "title" : "Regulation of Lipoprotein Lipase and Hormone-Sensitive Lipase Activity and Gene Expression in Adipose and Muscle Tissue by Growth Hormone Treatment During Weight Loss in Obese Patients", "type" : "article-journal", "volume" : "49" }, "uris" : [ "http://www.mendeley.com/documents/?uuid=7da3e02c-0e87-460f-9ef2-4b5573364813" ] } ], "mendeley" : { "previouslyFormattedCitation" : "(25,26)" }, "properties" : { "noteIndex" : 0 }, "schema" : "https://github.com/citation-style-language/schema/raw/master/csl-citation.json" }</w:instrText>
-      </w:r>
-      <w:r>
-        <w:rPr>
-          <w:rFonts w:ascii="Times New Roman" w:hAnsi="Times New Roman" w:cs="Times New Roman"/>
-        </w:rPr>
-        <w:fldChar w:fldCharType="separate"/>
-      </w:r>
-      <w:r>
-        <w:rPr>
-          <w:rFonts w:ascii="Times New Roman" w:hAnsi="Times New Roman" w:cs="Times New Roman"/>
-          <w:noProof/>
-        </w:rPr>
-        <w:t>(25,26)</w:t>
+        <w:t>(24,25)</w:t>
       </w:r>
       <w:r>
         <w:rPr>
@@ -8377,15 +9289,7 @@
         <w:rPr>
           <w:rFonts w:ascii="Times New Roman" w:hAnsi="Times New Roman" w:cs="Times New Roman"/>
         </w:rPr>
-        <w:t>hormone se</w:t>
-      </w:r>
-      <w:bookmarkStart w:id="0" w:name="_GoBack"/>
-      <w:bookmarkEnd w:id="0"/>
-      <w:r>
-        <w:rPr>
-          <w:rFonts w:ascii="Times New Roman" w:hAnsi="Times New Roman" w:cs="Times New Roman"/>
-        </w:rPr>
-        <w:t xml:space="preserve">nsitive </w:t>
+        <w:t xml:space="preserve">hormone sensitive </w:t>
       </w:r>
       <w:r>
         <w:rPr>
@@ -8405,13 +9309,23 @@
         </w:rPr>
         <w:t xml:space="preserve">activity in adipocytes, </w:t>
       </w:r>
+      <w:proofErr w:type="spellStart"/>
       <w:r>
         <w:rPr>
           <w:rFonts w:ascii="Times New Roman" w:hAnsi="Times New Roman" w:cs="Times New Roman"/>
           <w:color w:val="000000"/>
           <w:shd w:val="clear" w:color="auto" w:fill="FFFFFF"/>
         </w:rPr>
-        <w:t>abhydrolase domain cont</w:t>
+        <w:t>abhydrolase</w:t>
+      </w:r>
+      <w:proofErr w:type="spellEnd"/>
+      <w:r>
+        <w:rPr>
+          <w:rFonts w:ascii="Times New Roman" w:hAnsi="Times New Roman" w:cs="Times New Roman"/>
+          <w:color w:val="000000"/>
+          <w:shd w:val="clear" w:color="auto" w:fill="FFFFFF"/>
+        </w:rPr>
+        <w:t xml:space="preserve"> domain cont</w:t>
       </w:r>
       <w:r>
         <w:rPr>
@@ -8486,7 +9400,7 @@
         <w:rPr>
           <w:rFonts w:ascii="Times New Roman" w:hAnsi="Times New Roman" w:cs="Times New Roman"/>
         </w:rPr>
-        <w:instrText>ADDIN CSL_CITATION { "citationItems" : [ { "id" : "ITEM-1", "itemData" : { "DOI" : "10.1016/j.cmet.2006.03.005", "ISSN" : "1550-4131", "PMID" : "16679289", "abstract" : "Adipose triglyceride lipase (ATGL) was recently identified as an important triacylglycerol (TG) hydrolase promoting the catabolism of stored fat in adipose and nonadipose tissues. We now demonstrate that efficient ATGL enzyme activity requires activation by CGI-58. Mutations in the human CGI-58 gene are associated with Chanarin-Dorfman Syndrome (CDS), a rare genetic disease where TG accumulates excessively in multiple tissues. CGI-58 interacts with ATGL, stimulating its TG hydrolase activity up to 20-fold. Alleles of CGI-58 carrying point mutations associated with CDS fail to activate ATGL. Moreover, CGI-58/ATGL coexpression attenuates lipid accumulation in COS-7 cells. Antisense RNA-mediated reduction of CGI-58 expression in 3T3-L1 adipocytes inhibits TG mobilization. Finally, expression of functional CGI-58 in CDS fibroblasts restores lipolysis and reverses the abnormal TG accumulation typical for CDS. These data establish an important biochemical function for CGI-58 in the lipolytic degradation of fat, implicating this lipolysis activator in the pathogenesis of CDS.", "author" : [ { "dropping-particle" : "", "family" : "Lass", "given" : "Achim", "non-dropping-particle" : "", "parse-names" : false, "suffix" : "" }, { "dropping-particle" : "", "family" : "Zimmermann", "given" : "Robert", "non-dropping-particle" : "", "parse-names" : false, "suffix" : "" }, { "dropping-particle" : "", "family" : "Haemmerle", "given" : "Guenter", "non-dropping-particle" : "", "parse-names" : false, "suffix" : "" }, { "dropping-particle" : "", "family" : "Riederer", "given" : "Monika", "non-dropping-particle" : "", "parse-names" : false, "suffix" : "" }, { "dropping-particle" : "", "family" : "Schoiswohl", "given" : "Gabriele", "non-dropping-particle" : "", "parse-names" : false, "suffix" : "" }, { "dropping-particle" : "", "family" : "Schweiger", "given" : "Martina", "non-dropping-particle" : "", "parse-names" : false, "suffix" : "" }, { "dropping-particle" : "", "family" : "Kienesberger", "given" : "Petra", "non-dropping-particle" : "", "parse-names" : false, "suffix" : "" }, { "dropping-particle" : "", "family" : "Strauss", "given" : "Juliane G", "non-dropping-particle" : "", "parse-names" : false, "suffix" : "" }, { "dropping-particle" : "", "family" : "Gorkiewicz", "given" : "Gregor", "non-dropping-particle" : "", "parse-names" : false, "suffix" : "" }, { "dropping-particle" : "", "family" : "Zechner", "given" : "Rudolf", "non-dropping-particle" : "", "parse-names" : false, "suffix" : "" } ], "container-title" : "Cell metabolism", "id" : "ITEM-1", "issue" : "5", "issued" : { "date-parts" : [ [ "2006", "5" ] ] }, "page" : "309-19", "title" : "Adipose triglyceride lipase-mediated lipolysis of cellular fat stores is activated by CGI-58 and defective in Chanarin-Dorfman Syndrome.", "type" : "article-journal", "volume" : "3" }, "uris" : [ "http://www.mendeley.com/documents/?uuid=ba8a4f66-40c6-486a-824b-307cb386b462" ] } ], "mendeley" : { "previouslyFormattedCitation" : "(27)" }, "properties" : { "noteIndex" : 0 }, "schema" : "https://github.com/citation-style-language/schema/raw/master/csl-citation.json" }</w:instrText>
+        <w:instrText>ADDIN CSL_CITATION { "citationItems" : [ { "id" : "ITEM-1", "itemData" : { "DOI" : "10.1016/j.cmet.2006.03.005", "ISSN" : "1550-4131", "PMID" : "16679289", "abstract" : "Adipose triglyceride lipase (ATGL) was recently identified as an important triacylglycerol (TG) hydrolase promoting the catabolism of stored fat in adipose and nonadipose tissues. We now demonstrate that efficient ATGL enzyme activity requires activation by CGI-58. Mutations in the human CGI-58 gene are associated with Chanarin-Dorfman Syndrome (CDS), a rare genetic disease where TG accumulates excessively in multiple tissues. CGI-58 interacts with ATGL, stimulating its TG hydrolase activity up to 20-fold. Alleles of CGI-58 carrying point mutations associated with CDS fail to activate ATGL. Moreover, CGI-58/ATGL coexpression attenuates lipid accumulation in COS-7 cells. Antisense RNA-mediated reduction of CGI-58 expression in 3T3-L1 adipocytes inhibits TG mobilization. Finally, expression of functional CGI-58 in CDS fibroblasts restores lipolysis and reverses the abnormal TG accumulation typical for CDS. These data establish an important biochemical function for CGI-58 in the lipolytic degradation of fat, implicating this lipolysis activator in the pathogenesis of CDS.", "author" : [ { "dropping-particle" : "", "family" : "Lass", "given" : "Achim", "non-dropping-particle" : "", "parse-names" : false, "suffix" : "" }, { "dropping-particle" : "", "family" : "Zimmermann", "given" : "Robert", "non-dropping-particle" : "", "parse-names" : false, "suffix" : "" }, { "dropping-particle" : "", "family" : "Haemmerle", "given" : "Guenter", "non-dropping-particle" : "", "parse-names" : false, "suffix" : "" }, { "dropping-particle" : "", "family" : "Riederer", "given" : "Monika", "non-dropping-particle" : "", "parse-names" : false, "suffix" : "" }, { "dropping-particle" : "", "family" : "Schoiswohl", "given" : "Gabriele", "non-dropping-particle" : "", "parse-names" : false, "suffix" : "" }, { "dropping-particle" : "", "family" : "Schweiger", "given" : "Martina", "non-dropping-particle" : "", "parse-names" : false, "suffix" : "" }, { "dropping-particle" : "", "family" : "Kienesberger", "given" : "Petra", "non-dropping-particle" : "", "parse-names" : false, "suffix" : "" }, { "dropping-particle" : "", "family" : "Strauss", "given" : "Juliane G", "non-dropping-particle" : "", "parse-names" : false, "suffix" : "" }, { "dropping-particle" : "", "family" : "Gorkiewicz", "given" : "Gregor", "non-dropping-particle" : "", "parse-names" : false, "suffix" : "" }, { "dropping-particle" : "", "family" : "Zechner", "given" : "Rudolf", "non-dropping-particle" : "", "parse-names" : false, "suffix" : "" } ], "container-title" : "Cell metabolism", "id" : "ITEM-1", "issue" : "5", "issued" : { "date-parts" : [ [ "2006", "5" ] ] }, "page" : "309-19", "title" : "Adipose triglyceride lipase-mediated lipolysis of cellular fat stores is activated by CGI-58 and defective in Chanarin-Dorfman Syndrome.", "type" : "article-journal", "volume" : "3" }, "uris" : [ "http://www.mendeley.com/documents/?uuid=ba8a4f66-40c6-486a-824b-307cb386b462" ] } ], "mendeley" : { "previouslyFormattedCitation" : "(26)" }, "properties" : { "noteIndex" : 0 }, "schema" : "https://github.com/citation-style-language/schema/raw/master/csl-citation.json" }</w:instrText>
       </w:r>
       <w:r>
         <w:rPr>
@@ -8499,7 +9413,7 @@
           <w:rFonts w:ascii="Times New Roman" w:hAnsi="Times New Roman" w:cs="Times New Roman"/>
           <w:noProof/>
         </w:rPr>
-        <w:t>(27)</w:t>
+        <w:t>(26)</w:t>
       </w:r>
       <w:r>
         <w:rPr>
@@ -8893,6 +9807,7 @@
           <w:rFonts w:ascii="Times New Roman" w:hAnsi="Times New Roman" w:cs="Times New Roman"/>
         </w:rPr>
       </w:pPr>
+      <w:proofErr w:type="spellStart"/>
       <w:r>
         <w:rPr>
           <w:rFonts w:ascii="Times New Roman" w:hAnsi="Times New Roman" w:cs="Times New Roman"/>
@@ -8903,7 +9818,14 @@
         <w:rPr>
           <w:rFonts w:ascii="Times New Roman" w:hAnsi="Times New Roman" w:cs="Times New Roman"/>
         </w:rPr>
-        <w:t>ngiopoietin like 4 (</w:t>
+        <w:t>ngiopoietin</w:t>
+      </w:r>
+      <w:proofErr w:type="spellEnd"/>
+      <w:r>
+        <w:rPr>
+          <w:rFonts w:ascii="Times New Roman" w:hAnsi="Times New Roman" w:cs="Times New Roman"/>
+        </w:rPr>
+        <w:t xml:space="preserve"> like 4 (</w:t>
       </w:r>
       <w:r>
         <w:rPr>
@@ -8958,7 +9880,7 @@
         <w:rPr>
           <w:rFonts w:ascii="Times New Roman" w:hAnsi="Times New Roman" w:cs="Times New Roman"/>
         </w:rPr>
-        <w:instrText>ADDIN CSL_CITATION { "citationItems" : [ { "id" : "ITEM-1", "itemData" : { "DOI" : "10.1194/jlr.P034520", "ISSN" : "0022-2275", "PMID" : "23606725", "abstract" : "Growth hormone (GH) acutely stimulates lipolysis and fat oxidation, a process that operates postabsorptively and involves activation of the JAK-STAT pathway in the target tissue; no in vivo data exist regarding subsequent GH-regulated gene transcription. We obtained serum samples and muscle biopsies in human subjects before and 2 h after administration of a GH bolus. A significant (~75%) elevation in serum FFA levels was recorded post GH. Microarray identified 79 GH-regulated genes in muscle. With qRT-PCR, we then examined the expression of selected genes in the presence and absence of glucose-induced suppression of lipolysis. Four genes involved in the JAK-STAT5 signaling pathway were regulated by GH, including SOCS1-3 and CISH, in addition to three genes associated with insulin action: NF\u03baB1A, PIK3C2B, and PRKAG2. The gene encoding ANGPTL4, a protein involved in lipolysis and suppression of LPL activity, exhibited the most pronounced upregulation (5.6-fold) after GH, which was abrogated by concomitant suppression of lipolysis. Therefore, the GH-induced stimulation of ANGPTL4 gene expression seems secondary to induction of lipolysis. This new concept implies that abundant supply of circulating FFA decreases the need for alternative triglyceride-derived FFA through distinct inhibition of LPL mediated by increased ANGPTL4 gene expression in human muscle.", "author" : [ { "dropping-particle" : "", "family" : "Clasen", "given" : "Berthil F F", "non-dropping-particle" : "", "parse-names" : false, "suffix" : "" }, { "dropping-particle" : "", "family" : "Krusenstjerna-Hafstr\u00f8m", "given" : "Thomas", "non-dropping-particle" : "", "parse-names" : false, "suffix" : "" }, { "dropping-particle" : "", "family" : "Vendelbo", "given" : "Mikkel Holm", "non-dropping-particle" : "", "parse-names" : false, "suffix" : "" }, { "dropping-particle" : "", "family" : "Thorsen", "given" : "Kasper", "non-dropping-particle" : "", "parse-names" : false, "suffix" : "" }, { "dropping-particle" : "", "family" : "Escande", "given" : "Carlos", "non-dropping-particle" : "", "parse-names" : false, "suffix" : "" }, { "dropping-particle" : "", "family" : "M\u00f8ller", "given" : "Niels", "non-dropping-particle" : "", "parse-names" : false, "suffix" : "" }, { "dropping-particle" : "", "family" : "Pedersen", "given" : "Steen B", "non-dropping-particle" : "", "parse-names" : false, "suffix" : "" }, { "dropping-particle" : "", "family" : "J\u00f8rgensen", "given" : "Jens Otto L", "non-dropping-particle" : "", "parse-names" : false, "suffix" : "" }, { "dropping-particle" : "", "family" : "Jessen", "given" : "Niels", "non-dropping-particle" : "", "parse-names" : false, "suffix" : "" } ], "container-title" : "Journal of lipid research", "id" : "ITEM-1", "issue" : "7", "issued" : { "date-parts" : [ [ "2013", "7" ] ] }, "page" : "1988-97", "title" : "Gene expression in skeletal muscle after an acute intravenous GH bolus in human subjects: identification of a mechanism regulating ANGPTL4.", "type" : "article-journal", "volume" : "54" }, "uris" : [ "http://www.mendeley.com/documents/?uuid=32e0168b-cb41-42c2-aba3-8b9379b7b9d9" ] } ], "mendeley" : { "previouslyFormattedCitation" : "(28)" }, "properties" : { "noteIndex" : 0 }, "schema" : "https://github.com/citation-style-language/schema/raw/master/csl-citation.json" }</w:instrText>
+        <w:instrText>ADDIN CSL_CITATION { "citationItems" : [ { "id" : "ITEM-1", "itemData" : { "DOI" : "10.1194/jlr.P034520", "ISSN" : "0022-2275", "PMID" : "23606725", "abstract" : "Growth hormone (GH) acutely stimulates lipolysis and fat oxidation, a process that operates postabsorptively and involves activation of the JAK-STAT pathway in the target tissue; no in vivo data exist regarding subsequent GH-regulated gene transcription. We obtained serum samples and muscle biopsies in human subjects before and 2 h after administration of a GH bolus. A significant (~75%) elevation in serum FFA levels was recorded post GH. Microarray identified 79 GH-regulated genes in muscle. With qRT-PCR, we then examined the expression of selected genes in the presence and absence of glucose-induced suppression of lipolysis. Four genes involved in the JAK-STAT5 signaling pathway were regulated by GH, including SOCS1-3 and CISH, in addition to three genes associated with insulin action: NF\u03baB1A, PIK3C2B, and PRKAG2. The gene encoding ANGPTL4, a protein involved in lipolysis and suppression of LPL activity, exhibited the most pronounced upregulation (5.6-fold) after GH, which was abrogated by concomitant suppression of lipolysis. Therefore, the GH-induced stimulation of ANGPTL4 gene expression seems secondary to induction of lipolysis. This new concept implies that abundant supply of circulating FFA decreases the need for alternative triglyceride-derived FFA through distinct inhibition of LPL mediated by increased ANGPTL4 gene expression in human muscle.", "author" : [ { "dropping-particle" : "", "family" : "Clasen", "given" : "Berthil F F", "non-dropping-particle" : "", "parse-names" : false, "suffix" : "" }, { "dropping-particle" : "", "family" : "Krusenstjerna-Hafstr\u00f8m", "given" : "Thomas", "non-dropping-particle" : "", "parse-names" : false, "suffix" : "" }, { "dropping-particle" : "", "family" : "Vendelbo", "given" : "Mikkel Holm", "non-dropping-particle" : "", "parse-names" : false, "suffix" : "" }, { "dropping-particle" : "", "family" : "Thorsen", "given" : "Kasper", "non-dropping-particle" : "", "parse-names" : false, "suffix" : "" }, { "dropping-particle" : "", "family" : "Escande", "given" : "Carlos", "non-dropping-particle" : "", "parse-names" : false, "suffix" : "" }, { "dropping-particle" : "", "family" : "M\u00f8ller", "given" : "Niels", "non-dropping-particle" : "", "parse-names" : false, "suffix" : "" }, { "dropping-particle" : "", "family" : "Pedersen", "given" : "Steen B", "non-dropping-particle" : "", "parse-names" : false, "suffix" : "" }, { "dropping-particle" : "", "family" : "J\u00f8rgensen", "given" : "Jens Otto L", "non-dropping-particle" : "", "parse-names" : false, "suffix" : "" }, { "dropping-particle" : "", "family" : "Jessen", "given" : "Niels", "non-dropping-particle" : "", "parse-names" : false, "suffix" : "" } ], "container-title" : "Journal of lipid research", "id" : "ITEM-1", "issue" : "7", "issued" : { "date-parts" : [ [ "2013", "7" ] ] }, "page" : "1988-97", "title" : "Gene expression in skeletal muscle after an acute intravenous GH bolus in human subjects: identification of a mechanism regulating ANGPTL4.", "type" : "article-journal", "volume" : "54" }, "uris" : [ "http://www.mendeley.com/documents/?uuid=32e0168b-cb41-42c2-aba3-8b9379b7b9d9" ] } ], "mendeley" : { "previouslyFormattedCitation" : "(27)" }, "properties" : { "noteIndex" : 0 }, "schema" : "https://github.com/citation-style-language/schema/raw/master/csl-citation.json" }</w:instrText>
       </w:r>
       <w:r>
         <w:rPr>
@@ -8971,7 +9893,7 @@
           <w:rFonts w:ascii="Times New Roman" w:hAnsi="Times New Roman" w:cs="Times New Roman"/>
           <w:noProof/>
         </w:rPr>
-        <w:t>(28)</w:t>
+        <w:t>(27)</w:t>
       </w:r>
       <w:r>
         <w:rPr>
@@ -9057,11 +9979,19 @@
         </w:rPr>
         <w:t xml:space="preserve">the </w:t>
       </w:r>
-      <w:r>
-        <w:rPr>
-          <w:rFonts w:ascii="Times New Roman" w:hAnsi="Times New Roman" w:cs="Times New Roman"/>
-        </w:rPr>
-        <w:t xml:space="preserve">glycogenolysis </w:t>
+      <w:proofErr w:type="spellStart"/>
+      <w:r>
+        <w:rPr>
+          <w:rFonts w:ascii="Times New Roman" w:hAnsi="Times New Roman" w:cs="Times New Roman"/>
+        </w:rPr>
+        <w:t>glycogenolysis</w:t>
+      </w:r>
+      <w:proofErr w:type="spellEnd"/>
+      <w:r>
+        <w:rPr>
+          <w:rFonts w:ascii="Times New Roman" w:hAnsi="Times New Roman" w:cs="Times New Roman"/>
+        </w:rPr>
+        <w:t xml:space="preserve"> </w:t>
       </w:r>
       <w:proofErr w:type="gramStart"/>
       <w:r>
@@ -9093,7 +10023,21 @@
         <w:rPr>
           <w:rFonts w:ascii="Times New Roman" w:hAnsi="Times New Roman" w:cs="Times New Roman"/>
         </w:rPr>
-        <w:t xml:space="preserve"> glycogen phosphorylase (</w:t>
+        <w:t xml:space="preserve"> glycogen </w:t>
+      </w:r>
+      <w:proofErr w:type="spellStart"/>
+      <w:r>
+        <w:rPr>
+          <w:rFonts w:ascii="Times New Roman" w:hAnsi="Times New Roman" w:cs="Times New Roman"/>
+        </w:rPr>
+        <w:t>phosphorylase</w:t>
+      </w:r>
+      <w:proofErr w:type="spellEnd"/>
+      <w:r>
+        <w:rPr>
+          <w:rFonts w:ascii="Times New Roman" w:hAnsi="Times New Roman" w:cs="Times New Roman"/>
+        </w:rPr>
+        <w:t xml:space="preserve"> (</w:t>
       </w:r>
       <w:r>
         <w:rPr>
@@ -9162,7 +10106,21 @@
         <w:rPr>
           <w:rFonts w:ascii="Times New Roman" w:hAnsi="Times New Roman" w:cs="Times New Roman"/>
         </w:rPr>
-        <w:t xml:space="preserve"> in adipose tissue, or changes in glycogen content in acromegalic adipose tissue </w:t>
+        <w:t xml:space="preserve"> in adipose tissue, or changes in glycogen content in </w:t>
+      </w:r>
+      <w:proofErr w:type="spellStart"/>
+      <w:r>
+        <w:rPr>
+          <w:rFonts w:ascii="Times New Roman" w:hAnsi="Times New Roman" w:cs="Times New Roman"/>
+        </w:rPr>
+        <w:t>acromegalic</w:t>
+      </w:r>
+      <w:proofErr w:type="spellEnd"/>
+      <w:r>
+        <w:rPr>
+          <w:rFonts w:ascii="Times New Roman" w:hAnsi="Times New Roman" w:cs="Times New Roman"/>
+        </w:rPr>
+        <w:t xml:space="preserve"> adipose tissue </w:t>
       </w:r>
       <w:proofErr w:type="gramStart"/>
       <w:r>
@@ -9326,7 +10284,21 @@
         <w:rPr>
           <w:rFonts w:ascii="Times New Roman" w:hAnsi="Times New Roman" w:cs="Times New Roman"/>
         </w:rPr>
-        <w:t xml:space="preserve">A-G).  This indicates that the observed insulin resistance is not caused by transcriptional changes in these genes.  In fact, most of these genes trended to be more highly expressed in the adipose tissue from these insulin resistant patients, potentially underlying an upregulation </w:t>
+        <w:t xml:space="preserve">A-G).  This indicates that the observed insulin resistance is not caused by transcriptional changes in these genes.  In fact, most of these genes trended to be more highly expressed in the adipose tissue from these insulin resistant patients, potentially underlying an </w:t>
+      </w:r>
+      <w:proofErr w:type="spellStart"/>
+      <w:r>
+        <w:rPr>
+          <w:rFonts w:ascii="Times New Roman" w:hAnsi="Times New Roman" w:cs="Times New Roman"/>
+        </w:rPr>
+        <w:t>upregulation</w:t>
+      </w:r>
+      <w:proofErr w:type="spellEnd"/>
+      <w:r>
+        <w:rPr>
+          <w:rFonts w:ascii="Times New Roman" w:hAnsi="Times New Roman" w:cs="Times New Roman"/>
+        </w:rPr>
+        <w:t xml:space="preserve"> </w:t>
       </w:r>
       <w:r>
         <w:rPr>
@@ -9403,7 +10375,7 @@
         <w:rPr>
           <w:rFonts w:ascii="Times New Roman" w:eastAsia="Times New Roman" w:hAnsi="Times New Roman" w:cs="Times New Roman"/>
         </w:rPr>
-        <w:instrText>ADDIN CSL_CITATION { "citationItems" : [ { "id" : "ITEM-1", "itemData" : { "DOI" : "10.2337/db06-0299", "ISSN" : "1939-327X", "PMID" : "17363744", "abstract" : "Phosphoinositide (PI) 3-kinase is involved in insulin-mediated effects on glucose uptake, lipid deposition, and adiponectin secretion from adipocytes. Genetic disruption of the p85alpha regulatory subunit of PI 3-kinase increases insulin sensitivity, whereas elevated p85alpha levels are associated with insulin resistance through PI 3-kinase-dependent and -independent mechanisms. Adipose tissue plays a critical role in the antagonistic effects of growth hormone (GH) on insulin actions on carbohydrate and lipid metabolism through changes in gene transcription. The objective of this study was to assess the role of the p85alpha subunit of PI 3-kinase and PI 3-kinase signaling in GH-mediated insulin resistance in adipose tissue. To do this, p85alpha mRNA and protein expression and insulin receptor substrate (IRS)-1-associated PI 3-kinase activity were measured in white adipose tissue (WAT) of mice with GH excess, deficiency, and sufficiency. Additional studies using 3T3-F442A cells were conducted to confirm direct effects of GH on free p85alpha protein abundance. We found that p85alpha expression 1) is decreased in WAT from mice with isolated GH deficiency, 2) is increased in WAT from mice with chronic GH excess, 3) is acutely upregulated in WAT from GH-deficient and -sufficient mice after GH administration, and 4) is directly upregulated by GH in 3T3-F442A adipocytes. The insulin-induced increase in PI 3-kinase activity was robust in mice with GH deficiency, but not in mice with GH excess. In conclusion, GH regulates p85alpha expression and PI 3-kinase activity in WAT and provides a potential explanation for 1) the insulin hypersensitivity and associated obesity and hyperadiponectinemia of GH-deficient mice and 2) the insulin resistance and associated reduced fat mass and hypoadiponectinemia of mice with GH excess.", "author" : [ { "dropping-particle" : "", "family" : "Rincon", "given" : "Juan-Pablo", "non-dropping-particle" : "del", "parse-names" : false, "suffix" : "" }, { "dropping-particle" : "", "family" : "Iida", "given" : "Keiji", "non-dropping-particle" : "", "parse-names" : false, "suffix" : "" }, { "dropping-particle" : "", "family" : "Gaylinn", "given" : "Bruce D", "non-dropping-particle" : "", "parse-names" : false, "suffix" : "" }, { "dropping-particle" : "", "family" : "McCurdy", "given" : "Carrie E", "non-dropping-particle" : "", "parse-names" : false, "suffix" : "" }, { "dropping-particle" : "", "family" : "Leitner", "given" : "J Wayne", "non-dropping-particle" : "", "parse-names" : false, "suffix" : "" }, { "dropping-particle" : "", "family" : "Barbour", "given" : "Linda A", "non-dropping-particle" : "", "parse-names" : false, "suffix" : "" }, { "dropping-particle" : "", "family" : "Kopchick", "given" : "John J", "non-dropping-particle" : "", "parse-names" : false, "suffix" : "" }, { "dropping-particle" : "", "family" : "Friedman", "given" : "Jacob E", "non-dropping-particle" : "", "parse-names" : false, "suffix" : "" }, { "dropping-particle" : "", "family" : "Draznin", "given" : "Boris", "non-dropping-particle" : "", "parse-names" : false, "suffix" : "" }, { "dropping-particle" : "", "family" : "Thorner", "given" : "Michael O", "non-dropping-particle" : "", "parse-names" : false, "suffix" : "" } ], "container-title" : "Diabetes", "id" : "ITEM-1", "issue" : "6", "issued" : { "date-parts" : [ [ "2007", "6" ] ] }, "page" : "1638-46", "title" : "Growth hormone regulation of p85alpha expression and phosphoinositide 3-kinase activity in adipose tissue: mechanism for growth hormone-mediated insulin resistance.", "type" : "article-journal", "volume" : "56" }, "uris" : [ "http://www.mendeley.com/documents/?uuid=9ca1afcf-ea0d-4ebf-ac78-1d0671a85f69" ] } ], "mendeley" : { "previouslyFormattedCitation" : "(29)" }, "properties" : { "noteIndex" : 0 }, "schema" : "https://github.com/citation-style-language/schema/raw/master/csl-citation.json" }</w:instrText>
+        <w:instrText>ADDIN CSL_CITATION { "citationItems" : [ { "id" : "ITEM-1", "itemData" : { "DOI" : "10.2337/db06-0299", "ISSN" : "1939-327X", "PMID" : "17363744", "abstract" : "Phosphoinositide (PI) 3-kinase is involved in insulin-mediated effects on glucose uptake, lipid deposition, and adiponectin secretion from adipocytes. Genetic disruption of the p85alpha regulatory subunit of PI 3-kinase increases insulin sensitivity, whereas elevated p85alpha levels are associated with insulin resistance through PI 3-kinase-dependent and -independent mechanisms. Adipose tissue plays a critical role in the antagonistic effects of growth hormone (GH) on insulin actions on carbohydrate and lipid metabolism through changes in gene transcription. The objective of this study was to assess the role of the p85alpha subunit of PI 3-kinase and PI 3-kinase signaling in GH-mediated insulin resistance in adipose tissue. To do this, p85alpha mRNA and protein expression and insulin receptor substrate (IRS)-1-associated PI 3-kinase activity were measured in white adipose tissue (WAT) of mice with GH excess, deficiency, and sufficiency. Additional studies using 3T3-F442A cells were conducted to confirm direct effects of GH on free p85alpha protein abundance. We found that p85alpha expression 1) is decreased in WAT from mice with isolated GH deficiency, 2) is increased in WAT from mice with chronic GH excess, 3) is acutely upregulated in WAT from GH-deficient and -sufficient mice after GH administration, and 4) is directly upregulated by GH in 3T3-F442A adipocytes. The insulin-induced increase in PI 3-kinase activity was robust in mice with GH deficiency, but not in mice with GH excess. In conclusion, GH regulates p85alpha expression and PI 3-kinase activity in WAT and provides a potential explanation for 1) the insulin hypersensitivity and associated obesity and hyperadiponectinemia of GH-deficient mice and 2) the insulin resistance and associated reduced fat mass and hypoadiponectinemia of mice with GH excess.", "author" : [ { "dropping-particle" : "", "family" : "Rincon", "given" : "Juan-Pablo", "non-dropping-particle" : "del", "parse-names" : false, "suffix" : "" }, { "dropping-particle" : "", "family" : "Iida", "given" : "Keiji", "non-dropping-particle" : "", "parse-names" : false, "suffix" : "" }, { "dropping-particle" : "", "family" : "Gaylinn", "given" : "Bruce D", "non-dropping-particle" : "", "parse-names" : false, "suffix" : "" }, { "dropping-particle" : "", "family" : "McCurdy", "given" : "Carrie E", "non-dropping-particle" : "", "parse-names" : false, "suffix" : "" }, { "dropping-particle" : "", "family" : "Leitner", "given" : "J Wayne", "non-dropping-particle" : "", "parse-names" : false, "suffix" : "" }, { "dropping-particle" : "", "family" : "Barbour", "given" : "Linda A", "non-dropping-particle" : "", "parse-names" : false, "suffix" : "" }, { "dropping-particle" : "", "family" : "Kopchick", "given" : "John J", "non-dropping-particle" : "", "parse-names" : false, "suffix" : "" }, { "dropping-particle" : "", "family" : "Friedman", "given" : "Jacob E", "non-dropping-particle" : "", "parse-names" : false, "suffix" : "" }, { "dropping-particle" : "", "family" : "Draznin", "given" : "Boris", "non-dropping-particle" : "", "parse-names" : false, "suffix" : "" }, { "dropping-particle" : "", "family" : "Thorner", "given" : "Michael O", "non-dropping-particle" : "", "parse-names" : false, "suffix" : "" } ], "container-title" : "Diabetes", "id" : "ITEM-1", "issue" : "6", "issued" : { "date-parts" : [ [ "2007", "6" ] ] }, "page" : "1638-46", "title" : "Growth hormone regulation of p85alpha expression and phosphoinositide 3-kinase activity in adipose tissue: mechanism for growth hormone-mediated insulin resistance.", "type" : "article-journal", "volume" : "56" }, "uris" : [ "http://www.mendeley.com/documents/?uuid=9ca1afcf-ea0d-4ebf-ac78-1d0671a85f69" ] } ], "mendeley" : { "previouslyFormattedCitation" : "(28)" }, "properties" : { "noteIndex" : 0 }, "schema" : "https://github.com/citation-style-language/schema/raw/master/csl-citation.json" }</w:instrText>
       </w:r>
       <w:r>
         <w:rPr>
@@ -9416,7 +10388,7 @@
           <w:rFonts w:ascii="Times New Roman" w:eastAsia="Times New Roman" w:hAnsi="Times New Roman" w:cs="Times New Roman"/>
           <w:noProof/>
         </w:rPr>
-        <w:t>(29)</w:t>
+        <w:t>(28)</w:t>
       </w:r>
       <w:r>
         <w:rPr>
@@ -9446,7 +10418,7 @@
         <w:rPr>
           <w:rFonts w:ascii="Times New Roman" w:eastAsia="Times New Roman" w:hAnsi="Times New Roman" w:cs="Times New Roman"/>
         </w:rPr>
-        <w:instrText>ADDIN CSL_CITATION { "citationItems" : [ { "id" : "ITEM-1", "itemData" : { "DOI" : "10.2337/db06-0299", "ISSN" : "1939-327X", "PMID" : "17363744", "abstract" : "Phosphoinositide (PI) 3-kinase is involved in insulin-mediated effects on glucose uptake, lipid deposition, and adiponectin secretion from adipocytes. Genetic disruption of the p85alpha regulatory subunit of PI 3-kinase increases insulin sensitivity, whereas elevated p85alpha levels are associated with insulin resistance through PI 3-kinase-dependent and -independent mechanisms. Adipose tissue plays a critical role in the antagonistic effects of growth hormone (GH) on insulin actions on carbohydrate and lipid metabolism through changes in gene transcription. The objective of this study was to assess the role of the p85alpha subunit of PI 3-kinase and PI 3-kinase signaling in GH-mediated insulin resistance in adipose tissue. To do this, p85alpha mRNA and protein expression and insulin receptor substrate (IRS)-1-associated PI 3-kinase activity were measured in white adipose tissue (WAT) of mice with GH excess, deficiency, and sufficiency. Additional studies using 3T3-F442A cells were conducted to confirm direct effects of GH on free p85alpha protein abundance. We found that p85alpha expression 1) is decreased in WAT from mice with isolated GH deficiency, 2) is increased in WAT from mice with chronic GH excess, 3) is acutely upregulated in WAT from GH-deficient and -sufficient mice after GH administration, and 4) is directly upregulated by GH in 3T3-F442A adipocytes. The insulin-induced increase in PI 3-kinase activity was robust in mice with GH deficiency, but not in mice with GH excess. In conclusion, GH regulates p85alpha expression and PI 3-kinase activity in WAT and provides a potential explanation for 1) the insulin hypersensitivity and associated obesity and hyperadiponectinemia of GH-deficient mice and 2) the insulin resistance and associated reduced fat mass and hypoadiponectinemia of mice with GH excess.", "author" : [ { "dropping-particle" : "", "family" : "Rincon", "given" : "Juan-Pablo", "non-dropping-particle" : "del", "parse-names" : false, "suffix" : "" }, { "dropping-particle" : "", "family" : "Iida", "given" : "Keiji", "non-dropping-particle" : "", "parse-names" : false, "suffix" : "" }, { "dropping-particle" : "", "family" : "Gaylinn", "given" : "Bruce D", "non-dropping-particle" : "", "parse-names" : false, "suffix" : "" }, { "dropping-particle" : "", "family" : "McCurdy", "given" : "Carrie E", "non-dropping-particle" : "", "parse-names" : false, "suffix" : "" }, { "dropping-particle" : "", "family" : "Leitner", "given" : "J Wayne", "non-dropping-particle" : "", "parse-names" : false, "suffix" : "" }, { "dropping-particle" : "", "family" : "Barbour", "given" : "Linda A", "non-dropping-particle" : "", "parse-names" : false, "suffix" : "" }, { "dropping-particle" : "", "family" : "Kopchick", "given" : "John J", "non-dropping-particle" : "", "parse-names" : false, "suffix" : "" }, { "dropping-particle" : "", "family" : "Friedman", "given" : "Jacob E", "non-dropping-particle" : "", "parse-names" : false, "suffix" : "" }, { "dropping-particle" : "", "family" : "Draznin", "given" : "Boris", "non-dropping-particle" : "", "parse-names" : false, "suffix" : "" }, { "dropping-particle" : "", "family" : "Thorner", "given" : "Michael O", "non-dropping-particle" : "", "parse-names" : false, "suffix" : "" } ], "container-title" : "Diabetes", "id" : "ITEM-1", "issue" : "6", "issued" : { "date-parts" : [ [ "2007", "6" ] ] }, "page" : "1638-46", "title" : "Growth hormone regulation of p85alpha expression and phosphoinositide 3-kinase activity in adipose tissue: mechanism for growth hormone-mediated insulin resistance.", "type" : "article-journal", "volume" : "56" }, "uris" : [ "http://www.mendeley.com/documents/?uuid=9ca1afcf-ea0d-4ebf-ac78-1d0671a85f69" ] } ], "mendeley" : { "previouslyFormattedCitation" : "(29)" }, "properties" : { "noteIndex" : 0 }, "schema" : "https://github.com/citation-style-language/schema/raw/master/csl-citation.json" }</w:instrText>
+        <w:instrText>ADDIN CSL_CITATION { "citationItems" : [ { "id" : "ITEM-1", "itemData" : { "DOI" : "10.2337/db06-0299", "ISSN" : "1939-327X", "PMID" : "17363744", "abstract" : "Phosphoinositide (PI) 3-kinase is involved in insulin-mediated effects on glucose uptake, lipid deposition, and adiponectin secretion from adipocytes. Genetic disruption of the p85alpha regulatory subunit of PI 3-kinase increases insulin sensitivity, whereas elevated p85alpha levels are associated with insulin resistance through PI 3-kinase-dependent and -independent mechanisms. Adipose tissue plays a critical role in the antagonistic effects of growth hormone (GH) on insulin actions on carbohydrate and lipid metabolism through changes in gene transcription. The objective of this study was to assess the role of the p85alpha subunit of PI 3-kinase and PI 3-kinase signaling in GH-mediated insulin resistance in adipose tissue. To do this, p85alpha mRNA and protein expression and insulin receptor substrate (IRS)-1-associated PI 3-kinase activity were measured in white adipose tissue (WAT) of mice with GH excess, deficiency, and sufficiency. Additional studies using 3T3-F442A cells were conducted to confirm direct effects of GH on free p85alpha protein abundance. We found that p85alpha expression 1) is decreased in WAT from mice with isolated GH deficiency, 2) is increased in WAT from mice with chronic GH excess, 3) is acutely upregulated in WAT from GH-deficient and -sufficient mice after GH administration, and 4) is directly upregulated by GH in 3T3-F442A adipocytes. The insulin-induced increase in PI 3-kinase activity was robust in mice with GH deficiency, but not in mice with GH excess. In conclusion, GH regulates p85alpha expression and PI 3-kinase activity in WAT and provides a potential explanation for 1) the insulin hypersensitivity and associated obesity and hyperadiponectinemia of GH-deficient mice and 2) the insulin resistance and associated reduced fat mass and hypoadiponectinemia of mice with GH excess.", "author" : [ { "dropping-particle" : "", "family" : "Rincon", "given" : "Juan-Pablo", "non-dropping-particle" : "del", "parse-names" : false, "suffix" : "" }, { "dropping-particle" : "", "family" : "Iida", "given" : "Keiji", "non-dropping-particle" : "", "parse-names" : false, "suffix" : "" }, { "dropping-particle" : "", "family" : "Gaylinn", "given" : "Bruce D", "non-dropping-particle" : "", "parse-names" : false, "suffix" : "" }, { "dropping-particle" : "", "family" : "McCurdy", "given" : "Carrie E", "non-dropping-particle" : "", "parse-names" : false, "suffix" : "" }, { "dropping-particle" : "", "family" : "Leitner", "given" : "J Wayne", "non-dropping-particle" : "", "parse-names" : false, "suffix" : "" }, { "dropping-particle" : "", "family" : "Barbour", "given" : "Linda A", "non-dropping-particle" : "", "parse-names" : false, "suffix" : "" }, { "dropping-particle" : "", "family" : "Kopchick", "given" : "John J", "non-dropping-particle" : "", "parse-names" : false, "suffix" : "" }, { "dropping-particle" : "", "family" : "Friedman", "given" : "Jacob E", "non-dropping-particle" : "", "parse-names" : false, "suffix" : "" }, { "dropping-particle" : "", "family" : "Draznin", "given" : "Boris", "non-dropping-particle" : "", "parse-names" : false, "suffix" : "" }, { "dropping-particle" : "", "family" : "Thorner", "given" : "Michael O", "non-dropping-particle" : "", "parse-names" : false, "suffix" : "" } ], "container-title" : "Diabetes", "id" : "ITEM-1", "issue" : "6", "issued" : { "date-parts" : [ [ "2007", "6" ] ] }, "page" : "1638-46", "title" : "Growth hormone regulation of p85alpha expression and phosphoinositide 3-kinase activity in adipose tissue: mechanism for growth hormone-mediated insulin resistance.", "type" : "article-journal", "volume" : "56" }, "uris" : [ "http://www.mendeley.com/documents/?uuid=9ca1afcf-ea0d-4ebf-ac78-1d0671a85f69" ] } ], "mendeley" : { "previouslyFormattedCitation" : "(28)" }, "properties" : { "noteIndex" : 0 }, "schema" : "https://github.com/citation-style-language/schema/raw/master/csl-citation.json" }</w:instrText>
       </w:r>
       <w:r>
         <w:rPr>
@@ -9459,7 +10431,7 @@
           <w:rFonts w:ascii="Times New Roman" w:eastAsia="Times New Roman" w:hAnsi="Times New Roman" w:cs="Times New Roman"/>
           <w:noProof/>
         </w:rPr>
-        <w:t>(29)</w:t>
+        <w:t>(28)</w:t>
       </w:r>
       <w:r>
         <w:rPr>
@@ -9532,7 +10504,21 @@
         <w:rPr>
           <w:rFonts w:ascii="Times New Roman" w:eastAsia="Times New Roman" w:hAnsi="Times New Roman" w:cs="Times New Roman"/>
         </w:rPr>
-        <w:t xml:space="preserve"> transcript levels are significantly reduced in acromegalic patients while the pro</w:t>
+        <w:t xml:space="preserve"> transcript levels are significantly reduced in </w:t>
+      </w:r>
+      <w:proofErr w:type="spellStart"/>
+      <w:r>
+        <w:rPr>
+          <w:rFonts w:ascii="Times New Roman" w:eastAsia="Times New Roman" w:hAnsi="Times New Roman" w:cs="Times New Roman"/>
+        </w:rPr>
+        <w:t>acromegalic</w:t>
+      </w:r>
+      <w:proofErr w:type="spellEnd"/>
+      <w:r>
+        <w:rPr>
+          <w:rFonts w:ascii="Times New Roman" w:eastAsia="Times New Roman" w:hAnsi="Times New Roman" w:cs="Times New Roman"/>
+        </w:rPr>
+        <w:t xml:space="preserve"> patients while the pro</w:t>
       </w:r>
       <w:r>
         <w:rPr>
@@ -9624,7 +10610,21 @@
         <w:rPr>
           <w:rFonts w:ascii="Times New Roman" w:eastAsia="Times New Roman" w:hAnsi="Times New Roman" w:cs="Times New Roman"/>
         </w:rPr>
-        <w:t xml:space="preserve"> all trend towards lower expression (data not shown).  The JNK and PKC family members were upregulated by more than 15% between controls and acromegaly patients. </w:t>
+        <w:t xml:space="preserve"> all trend towards lower expression (data not shown).  The JNK and PKC family members were </w:t>
+      </w:r>
+      <w:proofErr w:type="spellStart"/>
+      <w:r>
+        <w:rPr>
+          <w:rFonts w:ascii="Times New Roman" w:eastAsia="Times New Roman" w:hAnsi="Times New Roman" w:cs="Times New Roman"/>
+        </w:rPr>
+        <w:t>upregulated</w:t>
+      </w:r>
+      <w:proofErr w:type="spellEnd"/>
+      <w:r>
+        <w:rPr>
+          <w:rFonts w:ascii="Times New Roman" w:eastAsia="Times New Roman" w:hAnsi="Times New Roman" w:cs="Times New Roman"/>
+        </w:rPr>
+        <w:t xml:space="preserve"> by more than 15% between controls and acromegaly patients. </w:t>
       </w:r>
       <w:r>
         <w:rPr>
@@ -9669,7 +10669,35 @@
         <w:rPr>
           <w:rFonts w:asciiTheme="majorBidi" w:hAnsiTheme="majorBidi" w:cstheme="majorBidi"/>
         </w:rPr>
-        <w:t>increased expression of Stearoyl-CoA desaturase (</w:t>
+        <w:t xml:space="preserve">increased expression of </w:t>
+      </w:r>
+      <w:proofErr w:type="spellStart"/>
+      <w:r>
+        <w:rPr>
+          <w:rFonts w:asciiTheme="majorBidi" w:hAnsiTheme="majorBidi" w:cstheme="majorBidi"/>
+        </w:rPr>
+        <w:t>Stearoyl</w:t>
+      </w:r>
+      <w:proofErr w:type="spellEnd"/>
+      <w:r>
+        <w:rPr>
+          <w:rFonts w:asciiTheme="majorBidi" w:hAnsiTheme="majorBidi" w:cstheme="majorBidi"/>
+        </w:rPr>
+        <w:t xml:space="preserve">-CoA </w:t>
+      </w:r>
+      <w:proofErr w:type="spellStart"/>
+      <w:r>
+        <w:rPr>
+          <w:rFonts w:asciiTheme="majorBidi" w:hAnsiTheme="majorBidi" w:cstheme="majorBidi"/>
+        </w:rPr>
+        <w:t>desaturase</w:t>
+      </w:r>
+      <w:proofErr w:type="spellEnd"/>
+      <w:r>
+        <w:rPr>
+          <w:rFonts w:asciiTheme="majorBidi" w:hAnsiTheme="majorBidi" w:cstheme="majorBidi"/>
+        </w:rPr>
+        <w:t xml:space="preserve"> (</w:t>
       </w:r>
       <w:r>
         <w:rPr>
@@ -9683,136 +10711,161 @@
         <w:rPr>
           <w:rFonts w:asciiTheme="majorBidi" w:hAnsiTheme="majorBidi" w:cstheme="majorBidi"/>
         </w:rPr>
-        <w:t xml:space="preserve">, delta-9-desaturase), a fatty acid desaturase whose activity is associated with metabolic syndrome </w:t>
-      </w:r>
+        <w:t xml:space="preserve">, delta-9-desaturase), a fatty acid </w:t>
+      </w:r>
+      <w:proofErr w:type="spellStart"/>
       <w:r>
         <w:rPr>
           <w:rFonts w:asciiTheme="majorBidi" w:hAnsiTheme="majorBidi" w:cstheme="majorBidi"/>
         </w:rPr>
-        <w:fldChar w:fldCharType="begin"/>
-      </w:r>
+        <w:t>desaturase</w:t>
+      </w:r>
+      <w:proofErr w:type="spellEnd"/>
       <w:r>
         <w:rPr>
           <w:rFonts w:asciiTheme="majorBidi" w:hAnsiTheme="majorBidi" w:cstheme="majorBidi"/>
         </w:rPr>
-        <w:instrText xml:space="preserve"> ADDIN EN.CITE &lt;EndNote&gt;&lt;Cite ExcludeYear="1"&gt;&lt;Author&gt;Kroger&lt;/Author&gt;&lt;RecNum&gt;219&lt;/RecNum&gt;&lt;record&gt;&lt;rec-number&gt;219&lt;/rec-number&gt;&lt;ref-type name="Journal Article"&gt;17&lt;/ref-type&gt;&lt;contributors&gt;&lt;authors&gt;&lt;author&gt;Kroger, J.&lt;/author&gt;&lt;author&gt;Schulze, M. B.&lt;/author&gt;&lt;/authors&gt;&lt;/contributors&gt;&lt;auth-address&gt;Department of Molecular Epidemiology, German Institute of Human Nutrition Potsdam-Rehbrucke, Nuthetal, Germany. kroeger@dife.de&lt;/auth-address&gt;&lt;titles&gt;&lt;title&gt;Recent insights into the relation of Delta5 desaturase and Delta6 desaturase activity to the development of type 2 diabetes&lt;/title&gt;&lt;secondary-title&gt;Curr Opin Lipidol&lt;/secondary-title&gt;&lt;alt-title&gt;Current opinion in lipidology&lt;/alt-title&gt;&lt;/titles&gt;&lt;periodical&gt;&lt;full-title&gt;Curr Opin Lipidol&lt;/full-title&gt;&lt;/periodical&gt;&lt;pages&gt;4-10&lt;/pages&gt;&lt;volume&gt;23&lt;/volume&gt;&lt;number&gt;1&lt;/number&gt;&lt;keywords&gt;&lt;keyword&gt;Diabetes Mellitus, Type 2/blood/*enzymology/metabolism&lt;/keyword&gt;&lt;keyword&gt;Fatty Acid Desaturases/genetics/*metabolism&lt;/keyword&gt;&lt;keyword&gt;Fatty Acids/blood/metabolism&lt;/keyword&gt;&lt;keyword&gt;Glucose/metabolism&lt;/keyword&gt;&lt;keyword&gt;Humans&lt;/keyword&gt;&lt;keyword&gt;Linoleoyl-CoA Desaturase/genetics/*metabolism&lt;/keyword&gt;&lt;keyword&gt;Polymorphism, Single Nucleotide&lt;/keyword&gt;&lt;keyword&gt;Risk Factors&lt;/keyword&gt;&lt;keyword&gt;Stearoyl-CoA Desaturase/genetics/metabolism&lt;/keyword&gt;&lt;/keywords&gt;&lt;dates&gt;&lt;pub-dates&gt;&lt;date&gt;Feb&lt;/date&gt;&lt;/pub-dates&gt;&lt;/dates&gt;&lt;isbn&gt;1473-6535 (Electronic)&amp;#xD;0957-9672 (Linking)&lt;/isbn&gt;&lt;accession-num&gt;22123669&lt;/accession-num&gt;&lt;urls&gt;&lt;related-urls&gt;&lt;url&gt;http://www.ncbi.nlm.nih.gov/entrez/query.fcgi?cmd=Retrieve&amp;amp;db=PubMed&amp;amp;dopt=Citation&amp;amp;list_uids=22123669 &lt;/url&gt;&lt;/related-urls&gt;&lt;/urls&gt;&lt;language&gt;eng&lt;/language&gt;&lt;/record&gt;&lt;/Cite&gt;&lt;Cite ExcludeYear="1"&gt;&lt;Author&gt;Mayneris-Perxachs&lt;/Author&gt;&lt;RecNum&gt;231&lt;/RecNum&gt;&lt;record&gt;&lt;rec-number&gt;231&lt;/rec-number&gt;&lt;ref-type name="Journal Article"&gt;17&lt;/ref-type&gt;&lt;contributors&gt;&lt;authors&gt;&lt;author&gt;Mayneris-Perxachs, J.&lt;/author&gt;&lt;author&gt;Guerendiain, M.&lt;/author&gt;&lt;author&gt;Castellote, A. I.&lt;/author&gt;&lt;author&gt;Estruch, R.&lt;/author&gt;&lt;author&gt;Covas, M. I.&lt;/author&gt;&lt;author&gt;Fito, M.&lt;/author&gt;&lt;author&gt;Salas-Salvado, J.&lt;/author&gt;&lt;author&gt;Martinez-Gonzalez, M. A.&lt;/author&gt;&lt;author&gt;Aros, F.&lt;/author&gt;&lt;author&gt;Lamuela-Raventos, R. M.&lt;/author&gt;&lt;author&gt;Lopez-Sabater, M. C.&lt;/author&gt;&lt;/authors&gt;&lt;/contributors&gt;&lt;auth-address&gt;CIBER Epidemiologia y Salud Publica (CIBERESP), Spain.&lt;/auth-address&gt;&lt;titles&gt;&lt;title&gt;Plasma fatty acid composition, estimated desaturase activities, and their relation with the metabolic syndrome in a population at high risk of cardiovascular disease&lt;/title&gt;&lt;secondary-title&gt;Clin Nutr&lt;/secondary-title&gt;&lt;alt-title&gt;Clinical nutrition (Edinburgh, Scotland)&lt;/alt-title&gt;&lt;/titles&gt;&lt;periodical&gt;&lt;full-title&gt;Clin Nutr&lt;/full-title&gt;&lt;abbr-1&gt;Clinical nutrition (Edinburgh, Scotland)&lt;/abbr-1&gt;&lt;/periodical&gt;&lt;alt-periodical&gt;&lt;full-title&gt;Clin Nutr&lt;/full-title&gt;&lt;abbr-1&gt;Clinical nutrition (Edinburgh, Scotland)&lt;/abbr-1&gt;&lt;/alt-periodical&gt;&lt;dates&gt;&lt;pub-dates&gt;&lt;date&gt;Mar 28&lt;/date&gt;&lt;/pub-dates&gt;&lt;/dates&gt;&lt;isbn&gt;1532-1983 (Electronic)&amp;#xD;0261-5614 (Linking)&lt;/isbn&gt;&lt;accession-num&gt;23591154&lt;/accession-num&gt;&lt;urls&gt;&lt;related-urls&gt;&lt;url&gt;http://www.ncbi.nlm.nih.gov/entrez/query.fcgi?cmd=Retrieve&amp;amp;db=PubMed&amp;amp;dopt=Citation&amp;amp;list_uids=23591154 &lt;/url&gt;&lt;/related-urls&gt;&lt;/urls&gt;&lt;language&gt;Eng&lt;/language&gt;&lt;/record&gt;&lt;/Cite&gt;&lt;/EndNote&gt;</w:instrText>
+        <w:t xml:space="preserve"> whose activity is associated with metabolic syndrome</w:t>
+      </w:r>
+      <w:r>
+        <w:rPr>
+          <w:rFonts w:ascii="Arial" w:hAnsi="Arial"/>
+          <w:sz w:val="24"/>
+          <w:szCs w:val="24"/>
+        </w:rPr>
+        <w:t xml:space="preserve"> </w:t>
+      </w:r>
+      <w:r>
+        <w:rPr>
+          <w:rFonts w:ascii="Times New Roman" w:hAnsi="Times New Roman"/>
+          <w:i/>
+          <w:szCs w:val="24"/>
+        </w:rPr>
+        <w:fldChar w:fldCharType="begin" w:fldLock="1"/>
+      </w:r>
+      <w:r>
+        <w:rPr>
+          <w:rFonts w:ascii="Times New Roman" w:hAnsi="Times New Roman"/>
+          <w:i/>
+          <w:szCs w:val="24"/>
+        </w:rPr>
+        <w:instrText>ADDIN CSL_CITATION { "citationItems" : [ { "id" : "ITEM-1", "itemData" : { "DOI" : "10.1097/MOL.0b013e32834d2dc5", "ISSN" : "1473-6535", "PMID" : "22123669", "abstract" : "PURPOSE OF REVIEW: The \u03945 desaturase (D5D) and \u03946 desaturase (D6D) are key enzymes in the metabolism of polyunsaturated fatty acids. This review aims to summarize recent advances towards understanding the relation of the activities of D5D and D6D to the development of type 2 diabetes. RECENT FINDINGS: Prospective studies that investigated fatty acid product-to-precursor ratios in blood as estimates of desaturase activity reported a clear inverse relation of D5D activity and a strong direct relation of D6D activity to diabetes incidence. Due to the prospective design and comprehensive confounder adjustment in these studies, confounding and reverse causation are unlikely explanations for these findings. Furthermore, studies on genetic variation in the FADS1 and FADS2 genes, which encode D5D and D6D, also point to an influence of D5D and D6D activity on glucose metabolism. The inverse relation of D5D activity and the direct relation of D6D activity to diabetes risk have been corroborated by a Mendelian randomization approach recently. SUMMARY: These recent studies suggest an important role of D5D and D6D activities for the development of type 2 diabetes. Factors which influence the activities of these desaturases are likely to be of public health relevance.", "author" : [ { "dropping-particle" : "", "family" : "Kr\u00f6ger", "given" : "Janine", "non-dropping-particle" : "", "parse-names" : false, "suffix" : "" }, { "dropping-particle" : "", "family" : "Schulze", "given" : "Matthias B", "non-dropping-particle" : "", "parse-names" : false, "suffix" : "" } ], "container-title" : "Current opinion in lipidology", "id" : "ITEM-1", "issue" : "1", "issued" : { "date-parts" : [ [ "2012", "2" ] ] }, "page" : "4-10", "title" : "Recent insights into the relation of \u03945 desaturase and \u03946 desaturase activity to the development of type 2 diabetes.", "type" : "article-journal", "volume" : "23" }, "uris" : [ "http://www.mendeley.com/documents/?uuid=8fdc7593-55be-4bda-b09d-2377963f41a7" ] }, { "id" : "ITEM-2", "itemData" : { "DOI" : "10.1016/j.clnu.2013.03.001", "ISSN" : "1532-1983", "PMID" : "23591154", "abstract" : "BACKGROUND &amp; AIMS: The metabolic syndrome (MetS) is a clustering of various metabolic abnormalities which is associated with increased risk of cardiovascular disease (CVD) and type 2 diabetes mellitus. Due to its increasing prevalence, it has become an important public health concern. Altered fatty acid (FA) composition and desaturase activities have been associated with several metabolic diseases, including MetS. The aim of the present study was to evaluate the relationship of the plasma FA profile and desaturase activities with the MetS in a Mediterranean population at high risk of CVD. METHODS: Baseline data from 427 participants aged 55-80 years who took part in the interventional PREDIMED study were obtained. Individual FA was determined in plasma and desaturase activities were estimated from product/precursor ratios. Odds ratios (OR) and partial correlation coefficients were used to examine these relations with MetS and its components, respectively. RESULTS: We found higher levels of C14:0, C16:0, C16:1n-7, estimated \u0394(9)- or stearoyl-CoA desaturase (SCD), and estimated \u0394(6) desaturase (D6D), and lower levels of C18:2n-6 in people with MetS compared to those without it. After adjustment for several confounders, only higher quartiles of C14:0, C16:0, C16:1n-7, and D6D were found to be associated with an increasing prevalence of MetS, while higher quartiles of C18:2n-6 were inversely associated with MetS. High proportions of C14:0, C16:0, C16:1n-7, C20:3n-6, SCD, and D6D, and decreased proportions of C18:2n-6 and estimated \u0394(5)-desaturase (D5D) were associated with adverse profiles of several metabolic risk factors. Women showed more unhealthy FA pattern and lipid profiles than men, but only among those with MetS. CONCLUSION: A FA composition and estimated desaturase activities consisting in high levels of SFA, SCD and D6D, and low levels of PUFA and D5D are associated with increased MetS probability and are characteristic of people presenting MetS, especially women. These findings support those observed in non-Mediterranean populations in which an altered FA profile and estimated desaturase activities are associated with MetS.", "author" : [ { "dropping-particle" : "", "family" : "Mayneris-Perxachs", "given" : "Jordi", "non-dropping-particle" : "", "parse-names" : false, "suffix" : "" }, { "dropping-particle" : "", "family" : "Guerendiain", "given" : "Marcela", "non-dropping-particle" : "", "parse-names" : false, "suffix" : "" }, { "dropping-particle" : "", "family" : "Castellote", "given" : "Ana I", "non-dropping-particle" : "", "parse-names" : false, "suffix" : "" }, { "dropping-particle" : "", "family" : "Estruch", "given" : "Ram\u00f3n", "non-dropping-particle" : "", "parse-names" : false, "suffix" : "" }, { "dropping-particle" : "", "family" : "Covas", "given" : "Mar\u00eda Isabel", "non-dropping-particle" : "", "parse-names" : false, "suffix" : "" }, { "dropping-particle" : "", "family" : "Fit\u00f3", "given" : "Montserrat", "non-dropping-particle" : "", "parse-names" : false, "suffix" : "" }, { "dropping-particle" : "", "family" : "Salas-Salvad\u00f3", "given" : "Jordi", "non-dropping-particle" : "", "parse-names" : false, "suffix" : "" }, { "dropping-particle" : "", "family" : "Mart\u00ednez-Gonz\u00e1lez", "given" : "Miguel A", "non-dropping-particle" : "", "parse-names" : false, "suffix" : "" }, { "dropping-particle" : "", "family" : "Aros", "given" : "Fernando", "non-dropping-particle" : "", "parse-names" : false, "suffix" : "" }, { "dropping-particle" : "", "family" : "Lamuela-Ravent\u00f3s", "given" : "Rosa M", "non-dropping-particle" : "", "parse-names" : false, "suffix" : "" }, { "dropping-particle" : "", "family" : "L\u00f3pez-Sabater", "given" : "M Carmen", "non-dropping-particle" : "", "parse-names" : false, "suffix" : "" } ], "container-title" : "Clinical nutrition (Edinburgh, Scotland)", "id" : "ITEM-2", "issued" : { "date-parts" : [ [ "2013", "3", "28" ] ] }, "title" : "Plasma fatty acid composition, estimated desaturase activities, and their relation with the metabolic syndrome in a population at high risk of cardiovascular disease.", "type" : "article-journal" }, "uris" : [ "http://www.mendeley.com/documents/?uuid=6fe07f53-947e-4c7c-8a33-4ccebb852fb9" ] } ], "mendeley" : { "previouslyFormattedCitation" : "(29,30)" }, "properties" : { "noteIndex" : 0 }, "schema" : "https://github.com/citation-style-language/schema/raw/master/csl-citation.json" }</w:instrText>
+      </w:r>
+      <w:r>
+        <w:rPr>
+          <w:rFonts w:ascii="Times New Roman" w:hAnsi="Times New Roman"/>
+          <w:i/>
+          <w:szCs w:val="24"/>
+        </w:rPr>
+        <w:fldChar w:fldCharType="separate"/>
+      </w:r>
+      <w:r>
+        <w:rPr>
+          <w:rFonts w:ascii="Times New Roman" w:hAnsi="Times New Roman"/>
+          <w:noProof/>
+          <w:szCs w:val="24"/>
+        </w:rPr>
+        <w:t>(29,30)</w:t>
+      </w:r>
+      <w:r>
+        <w:rPr>
+          <w:rFonts w:ascii="Times New Roman" w:hAnsi="Times New Roman"/>
+          <w:i/>
+          <w:szCs w:val="24"/>
+        </w:rPr>
+        <w:fldChar w:fldCharType="end"/>
+      </w:r>
+      <w:r>
+        <w:rPr>
+          <w:rFonts w:ascii="Times New Roman" w:hAnsi="Times New Roman"/>
+          <w:szCs w:val="24"/>
+        </w:rPr>
+        <w:t>,</w:t>
+      </w:r>
+      <w:r>
+        <w:rPr>
+          <w:rFonts w:ascii="Arial" w:hAnsi="Arial"/>
+          <w:szCs w:val="24"/>
+        </w:rPr>
+        <w:t xml:space="preserve"> </w:t>
       </w:r>
       <w:r>
         <w:rPr>
           <w:rFonts w:asciiTheme="majorBidi" w:hAnsiTheme="majorBidi" w:cstheme="majorBidi"/>
         </w:rPr>
+        <w:t xml:space="preserve">, in acromegaly patients. SCD </w:t>
+      </w:r>
+      <w:r>
+        <w:rPr>
+          <w:rFonts w:asciiTheme="majorBidi" w:hAnsiTheme="majorBidi" w:cstheme="majorBidi"/>
+        </w:rPr>
+        <w:t>e</w:t>
+      </w:r>
+      <w:r>
+        <w:rPr>
+          <w:rFonts w:asciiTheme="majorBidi" w:hAnsiTheme="majorBidi" w:cstheme="majorBidi"/>
+        </w:rPr>
+        <w:t>xpression has recently been shown to be induced by GH in mice</w:t>
+      </w:r>
+      <w:r>
+        <w:rPr>
+          <w:rFonts w:ascii="Arial" w:hAnsi="Arial"/>
+          <w:sz w:val="24"/>
+          <w:szCs w:val="24"/>
+        </w:rPr>
+        <w:t xml:space="preserve"> </w:t>
+      </w:r>
+      <w:r>
+        <w:rPr>
+          <w:rFonts w:ascii="Times New Roman" w:hAnsi="Times New Roman" w:cs="Times New Roman"/>
+        </w:rPr>
+        <w:fldChar w:fldCharType="begin" w:fldLock="1"/>
+      </w:r>
+      <w:r>
+        <w:rPr>
+          <w:rFonts w:ascii="Times New Roman" w:hAnsi="Times New Roman" w:cs="Times New Roman"/>
+        </w:rPr>
+        <w:instrText>ADDIN CSL_CITATION { "citationItems" : [ { "id" : "ITEM-1", "itemData" : { "DOI" : "10.1007/s11745-011-3548-y", "ISSN" : "1558-9307", "PMID" : "21442273", "abstract" : "In a transgenic growth hormone (GH) mouse model, highly elevated GH increases overall growth and decreases adipose depots while low or moderate circulating GH enhances adipose deposition with differential effects on body growth. Using this model, the effects of low, moderate, and high chronic GH on fatty acid composition were determined for adipose and hepatic tissue and the metabolites of 20:4n-6 (arachidonic acid) were characterized to identify metabolic targets of action of elevated GH. The products of \u0394-9 desaturase in hepatic, but not adipose, tissue were reduced in response to elevated GH. Proportional to the level of circulating GH, the products of \u0394-5 and \u0394-6 were increased in both adipose and hepatic tissue for the omega-6 lipids (e.g., 20:4n-6), while only the hepatic tissues showed an increase for omega-3 lipids (e.g., 22:6n-3). The eicosanoids, PGE\u2082 and 12-HETE, were elevated with high GH but circulating thromboxane was not. Hepatic PTGS1 and 2 (COX1 and COX 2), SOD1, and FADS2 (\u0394-6 desaturase) mRNAs were increased with elevated GH while FAS mRNA was reduced; SCD1 (stearoyl-coenzyme A desaturase) and SCD2 mRNA did not significantly differ. The present study showed that GH influences the net flux through various aspects of lipid metabolism and especially the desaturase metabolic processes. The combination of altered metabolism and tissue specificity suggest that the regulation of membrane composition and its effects on signaling pathways, including the production and actions of eicosanoids, can be mediated by the GH regulatory axis.", "author" : [ { "dropping-particle" : "", "family" : "Oberbauer", "given" : "A M", "non-dropping-particle" : "", "parse-names" : false, "suffix" : "" }, { "dropping-particle" : "", "family" : "German", "given" : "J B", "non-dropping-particle" : "", "parse-names" : false, "suffix" : "" }, { "dropping-particle" : "", "family" : "Murray", "given" : "J D", "non-dropping-particle" : "", "parse-names" : false, "suffix" : "" } ], "container-title" : "Lipids", "id" : "ITEM-1", "issue" : "6", "issued" : { "date-parts" : [ [ "2011", "6" ] ] }, "page" : "495-504", "title" : "Growth hormone enhances arachidonic acid metabolites in a growth hormone transgenic mouse.", "type" : "article-journal", "volume" : "46" }, "uris" : [ "http://www.mendeley.com/documents/?uuid=c7742d6a-1b6e-4cec-82e1-94eab4d2634e" ] }, { "id" : "ITEM-2", "itemData" : { "DOI" : "10.1210/en.2012-1849", "ISSN" : "1945-7170", "PMID" : "23150490", "abstract" : "In mice, GH levels rise in response to short-term fasting or starvation (food restriction to 40% of ad libitum intake), similar to that which occurs in humans in response to fasting or anorexia. Recent studies using acyl-ghrelin knockout mice have suggested that the rise in GH during food restriction is essential to support glucose levels. To directly test this hypothesis, adult-onset isolated GH deficient (AOiGHD) mice and their GH-replete littermate controls were provided 40% of ad libitum food intake for 11 d. As previously shown, food restriction increased GH levels in controls, and this response was not observed in AOiGHD mice. In both controls and AOiGHD, food restriction resulted in an initial decline in glucose, which stabilized to 82-85% of ad libitum-fed values by d 2. In addition, loss of lean mass in response to food restriction was not altered by GH status. However, the loss of fat mass and the associated rise in circulating free fatty acids and ketones was blunted in starved AOiGHD mice compared with controls. Taken together, these results suggest a rise of GH during starvation is not required to support glucose levels and muscle mass but may be important in supporting fat mobilization.", "author" : [ { "dropping-particle" : "", "family" : "Gahete", "given" : "Manuel D", "non-dropping-particle" : "", "parse-names" : false, "suffix" : "" }, { "dropping-particle" : "", "family" : "C\u00f3rdoba-Chac\u00f3n", "given" : "Jos\u00e9", "non-dropping-particle" : "", "parse-names" : false, "suffix" : "" }, { "dropping-particle" : "", "family" : "Luque", "given" : "Ra\u00fal M", "non-dropping-particle" : "", "parse-names" : false, "suffix" : "" }, { "dropping-particle" : "", "family" : "Kineman", "given" : "Rhonda D", "non-dropping-particle" : "", "parse-names" : false, "suffix" : "" } ], "container-title" : "Endocrinology", "id" : "ITEM-2", "issue" : "1", "issued" : { "date-parts" : [ [ "2013", "1" ] ] }, "page" : "263-9", "title" : "The rise in growth hormone during starvation does not serve to maintain glucose levels or lean mass but is required for appropriate adipose tissue response in female mice.", "type" : "article-journal", "volume" : "154" }, "uris" : [ "http://www.mendeley.com/documents/?uuid=45a423c6-f357-4edf-afea-51f23b010623" ] } ], "mendeley" : { "previouslyFormattedCitation" : "(31,32)" }, "properties" : { "noteIndex" : 0 }, "schema" : "https://github.com/citation-style-language/schema/raw/master/csl-citation.json" }</w:instrText>
+      </w:r>
+      <w:r>
+        <w:rPr>
+          <w:rFonts w:ascii="Times New Roman" w:hAnsi="Times New Roman" w:cs="Times New Roman"/>
+        </w:rPr>
         <w:fldChar w:fldCharType="separate"/>
       </w:r>
       <w:r>
         <w:rPr>
-          <w:rFonts w:asciiTheme="majorBidi" w:hAnsiTheme="majorBidi" w:cstheme="majorBidi"/>
-          <w:vertAlign w:val="superscript"/>
-        </w:rPr>
-        <w:t>2, 3</w:t>
-      </w:r>
-      <w:r>
-        <w:rPr>
-          <w:rFonts w:asciiTheme="majorBidi" w:hAnsiTheme="majorBidi" w:cstheme="majorBidi"/>
+          <w:rFonts w:ascii="Times New Roman" w:hAnsi="Times New Roman" w:cs="Times New Roman"/>
+          <w:noProof/>
+        </w:rPr>
+        <w:t>(31,32)</w:t>
+      </w:r>
+      <w:r>
+        <w:rPr>
+          <w:rFonts w:ascii="Times New Roman" w:hAnsi="Times New Roman" w:cs="Times New Roman"/>
         </w:rPr>
         <w:fldChar w:fldCharType="end"/>
       </w:r>
       <w:r>
         <w:rPr>
-          <w:rFonts w:asciiTheme="majorBidi" w:hAnsiTheme="majorBidi" w:cstheme="majorBidi"/>
-        </w:rPr>
-        <w:t xml:space="preserve">, in acromegaly patients. SCD </w:t>
-      </w:r>
-      <w:r>
-        <w:rPr>
-          <w:rFonts w:asciiTheme="majorBidi" w:hAnsiTheme="majorBidi" w:cstheme="majorBidi"/>
-        </w:rPr>
-        <w:t>e</w:t>
-      </w:r>
-      <w:r>
-        <w:rPr>
-          <w:rFonts w:asciiTheme="majorBidi" w:hAnsiTheme="majorBidi" w:cstheme="majorBidi"/>
-        </w:rPr>
-        <w:t xml:space="preserve">xpression has recently been shown to be induced by GH in mice </w:t>
-      </w:r>
-      <w:r>
-        <w:rPr>
-          <w:rFonts w:asciiTheme="majorBidi" w:hAnsiTheme="majorBidi" w:cstheme="majorBidi"/>
-        </w:rPr>
-        <w:fldChar w:fldCharType="begin"/>
-      </w:r>
-      <w:r>
-        <w:rPr>
-          <w:rFonts w:asciiTheme="majorBidi" w:hAnsiTheme="majorBidi" w:cstheme="majorBidi"/>
-        </w:rPr>
-        <w:instrText xml:space="preserve"> ADDIN EN.CITE &lt;EndNote&gt;&lt;Cite ExcludeYear="1"&gt;&lt;Author&gt;Oberbauer&lt;/Author&gt;&lt;RecNum&gt;218&lt;/RecNum&gt;&lt;record&gt;&lt;rec-number&gt;218&lt;/rec-number&gt;&lt;ref-type name="Journal Article"&gt;17&lt;/ref-type&gt;&lt;contributors&gt;&lt;authors&gt;&lt;author&gt;Oberbauer, A. M.&lt;/author&gt;&lt;author&gt;German, J. B.&lt;/author&gt;&lt;author&gt;Murray, J. D.&lt;/author&gt;&lt;/authors&gt;&lt;/contributors&gt;&lt;auth-address&gt;Department of Animal Science, University of California, Davis, CA 95616, USA. amoberbauer@ucdavis.edu&lt;/auth-address&gt;&lt;titles&gt;&lt;title&gt;Growth hormone enhances arachidonic acid metabolites in a growth hormone transgenic mouse&lt;/title&gt;&lt;secondary-title&gt;Lipids&lt;/secondary-title&gt;&lt;alt-title&gt;Lipids&lt;/alt-title&gt;&lt;/titles&gt;&lt;periodical&gt;&lt;full-title&gt;Lipids&lt;/full-title&gt;&lt;abbr-1&gt;Lipids&lt;/abbr-1&gt;&lt;/periodical&gt;&lt;alt-periodical&gt;&lt;full-title&gt;Lipids&lt;/full-title&gt;&lt;abbr-1&gt;Lipids&lt;/abbr-1&gt;&lt;/alt-periodical&gt;&lt;pages&gt;495-504&lt;/pages&gt;&lt;volume&gt;46&lt;/volume&gt;&lt;number&gt;6&lt;/number&gt;&lt;keywords&gt;&lt;keyword&gt;Animals&lt;/keyword&gt;&lt;keyword&gt;Arachidonic Acid/*metabolism&lt;/keyword&gt;&lt;keyword&gt;Female&lt;/keyword&gt;&lt;keyword&gt;Growth Hormone/genetics/*metabolism/pharmacology&lt;/keyword&gt;&lt;keyword&gt;Lipid Metabolism/drug effects&lt;/keyword&gt;&lt;keyword&gt;Liver/drug effects/metabolism&lt;/keyword&gt;&lt;keyword&gt;Male&lt;/keyword&gt;&lt;keyword&gt;Mice&lt;/keyword&gt;&lt;keyword&gt;Mice, Inbred C57BL&lt;/keyword&gt;&lt;keyword&gt;Mice, Transgenic&lt;/keyword&gt;&lt;/keywords&gt;&lt;dates&gt;&lt;pub-dates&gt;&lt;date&gt;Jun&lt;/date&gt;&lt;/pub-dates&gt;&lt;/dates&gt;&lt;isbn&gt;1558-9307 (Electronic)&amp;#xD;0024-4201 (Linking)&lt;/isbn&gt;&lt;accession-num&gt;21442273&lt;/accession-num&gt;&lt;urls&gt;&lt;related-urls&gt;&lt;url&gt;http://www.ncbi.nlm.nih.gov/entrez/query.fcgi?cmd=Retrieve&amp;amp;db=PubMed&amp;amp;dopt=Citation&amp;amp;list_uids=21442273 &lt;/url&gt;&lt;/related-urls&gt;&lt;/urls&gt;&lt;language&gt;eng&lt;/language&gt;&lt;/record&gt;&lt;/Cite&gt;&lt;/EndNote&gt;</w:instrText>
-      </w:r>
-      <w:r>
-        <w:rPr>
-          <w:rFonts w:asciiTheme="majorBidi" w:hAnsiTheme="majorBidi" w:cstheme="majorBidi"/>
-        </w:rPr>
-        <w:fldChar w:fldCharType="separate"/>
-      </w:r>
-      <w:r>
-        <w:rPr>
-          <w:rFonts w:asciiTheme="majorBidi" w:hAnsiTheme="majorBidi" w:cstheme="majorBidi"/>
-          <w:vertAlign w:val="superscript"/>
-        </w:rPr>
-        <w:t>4</w:t>
-      </w:r>
-      <w:r>
-        <w:rPr>
-          <w:rFonts w:asciiTheme="majorBidi" w:hAnsiTheme="majorBidi" w:cstheme="majorBidi"/>
-        </w:rPr>
-        <w:fldChar w:fldCharType="end"/>
-      </w:r>
-      <w:r>
-        <w:rPr>
-          <w:rFonts w:asciiTheme="majorBidi" w:hAnsiTheme="majorBidi" w:cstheme="majorBidi"/>
+          <w:rFonts w:ascii="Times New Roman" w:hAnsi="Times New Roman" w:cs="Times New Roman"/>
         </w:rPr>
         <w:t>,</w:t>
       </w:r>
       <w:r>
         <w:rPr>
-          <w:rFonts w:asciiTheme="majorBidi" w:hAnsiTheme="majorBidi" w:cstheme="majorBidi"/>
-        </w:rPr>
-        <w:fldChar w:fldCharType="begin"/>
-      </w:r>
-      <w:r>
-        <w:rPr>
-          <w:rFonts w:asciiTheme="majorBidi" w:hAnsiTheme="majorBidi" w:cstheme="majorBidi"/>
-        </w:rPr>
-        <w:instrText xml:space="preserve"> ADDIN EN.CITE &lt;EndNote&gt;&lt;Cite&gt;&lt;Author&gt;Manuel D Gahete&lt;/Author&gt;&lt;Year&gt;2012&lt;/Year&gt;&lt;RecNum&gt;230&lt;/RecNum&gt;&lt;record&gt;&lt;rec-number&gt;230&lt;/rec-number&gt;&lt;ref-type name="Journal Article"&gt;17&lt;/ref-type&gt;&lt;contributors&gt;&lt;authors&gt;&lt;author&gt;Manuel D Gahete, Jose Cordoba-Chacon, Chike Anadumaka, Raul M Luque, and Rhonda D Kineman&lt;/author&gt;&lt;/authors&gt;&lt;/contributors&gt;&lt;titles&gt;&lt;title&gt;Growth Hormone (GH) Is Positively Associated with Hepatic Lipid Accumulation and Can Directly Activate SREBP1c Expression and Processing&lt;/title&gt;&lt;secondary-title&gt;Endocr Rev&lt;/secondary-title&gt;&lt;/titles&gt;&lt;periodical&gt;&lt;full-title&gt;Endocr Rev&lt;/full-title&gt;&lt;/periodical&gt;&lt;pages&gt;SUN 225&lt;/pages&gt;&lt;volume&gt;33&lt;/volume&gt;&lt;number&gt;3&lt;/number&gt;&lt;section&gt;SUN225&lt;/section&gt;&lt;dates&gt;&lt;year&gt;2012&lt;/year&gt;&lt;pub-dates&gt;&lt;date&gt;2012&lt;/date&gt;&lt;/pub-dates&gt;&lt;/dates&gt;&lt;work-type&gt;meeting abstract&lt;/work-type&gt;&lt;urls&gt;&lt;/urls&gt;&lt;/record&gt;&lt;/Cite&gt;&lt;/EndNote&gt;</w:instrText>
-      </w:r>
-      <w:r>
-        <w:rPr>
-          <w:rFonts w:asciiTheme="majorBidi" w:hAnsiTheme="majorBidi" w:cstheme="majorBidi"/>
-        </w:rPr>
-        <w:fldChar w:fldCharType="separate"/>
-      </w:r>
-      <w:r>
-        <w:rPr>
-          <w:rFonts w:asciiTheme="majorBidi" w:hAnsiTheme="majorBidi" w:cstheme="majorBidi"/>
-          <w:vertAlign w:val="superscript"/>
-        </w:rPr>
-        <w:t>5</w:t>
-      </w:r>
-      <w:r>
-        <w:rPr>
-          <w:rFonts w:asciiTheme="majorBidi" w:hAnsiTheme="majorBidi" w:cstheme="majorBidi"/>
-        </w:rPr>
-        <w:fldChar w:fldCharType="end"/>
-      </w:r>
-      <w:r>
-        <w:rPr>
-          <w:rFonts w:ascii="Times New Roman" w:hAnsi="Times New Roman" w:cs="Times New Roman"/>
-        </w:rPr>
-        <w:t xml:space="preserve">, </w:t>
-      </w:r>
-      <w:r>
-        <w:rPr>
-          <w:rFonts w:ascii="Times New Roman" w:hAnsi="Times New Roman" w:cs="Times New Roman"/>
-        </w:rPr>
-        <w:t>and in our study (</w:t>
+          <w:sz w:val="20"/>
+        </w:rPr>
+        <w:t xml:space="preserve"> </w:t>
+      </w:r>
+      <w:r>
+        <w:t>and</w:t>
+      </w:r>
+      <w:r>
+        <w:rPr>
+          <w:rFonts w:ascii="Times New Roman" w:hAnsi="Times New Roman" w:cs="Times New Roman"/>
+        </w:rPr>
+        <w:t xml:space="preserve"> in our study (</w:t>
       </w:r>
       <w:r>
         <w:rPr>
@@ -9859,26 +10912,32 @@
         <w:rPr>
           <w:rFonts w:asciiTheme="majorBidi" w:hAnsiTheme="majorBidi" w:cstheme="majorBidi"/>
         </w:rPr>
-        <w:fldChar w:fldCharType="begin"/>
+        <w:t xml:space="preserve"> </w:t>
       </w:r>
       <w:r>
         <w:rPr>
           <w:rFonts w:asciiTheme="majorBidi" w:hAnsiTheme="majorBidi" w:cstheme="majorBidi"/>
         </w:rPr>
-        <w:instrText xml:space="preserve"> ADDIN EN.CITE &lt;EndNote&gt;&lt;Cite ExcludeYear="1"&gt;&lt;Author&gt;Ip&lt;/Author&gt;&lt;RecNum&gt;228&lt;/RecNum&gt;&lt;record&gt;&lt;rec-number&gt;228&lt;/rec-number&gt;&lt;ref-type name="Journal Article"&gt;17&lt;/ref-type&gt;&lt;contributors&gt;&lt;authors&gt;&lt;author&gt;Ip, W.&lt;/author&gt;&lt;author&gt;Chiang, Y. T.&lt;/author&gt;&lt;author&gt;Jin, T.&lt;/author&gt;&lt;/authors&gt;&lt;/contributors&gt;&lt;auth-address&gt;Institute of Medical Science, University of Toronto, Toronto, Canada. tianru.jin@utoronto.ca.&lt;/auth-address&gt;&lt;titles&gt;&lt;title&gt;The involvement of the wnt signaling pathway and TCF7L2 in diabetes mellitus: The current understanding, dispute, and perspective&lt;/title&gt;&lt;secondary-title&gt;Cell Biosci&lt;/secondary-title&gt;&lt;alt-title&gt;Cell &amp;amp; bioscience&lt;/alt-title&gt;&lt;/titles&gt;&lt;periodical&gt;&lt;full-title&gt;Cell Biosci&lt;/full-title&gt;&lt;abbr-1&gt;Cell &amp;amp; bioscience&lt;/abbr-1&gt;&lt;/periodical&gt;&lt;alt-periodical&gt;&lt;full-title&gt;Cell Biosci&lt;/full-title&gt;&lt;abbr-1&gt;Cell &amp;amp; bioscience&lt;/abbr-1&gt;&lt;/alt-periodical&gt;&lt;pages&gt;28&lt;/pages&gt;&lt;volume&gt;2&lt;/volume&gt;&lt;number&gt;1&lt;/number&gt;&lt;dates&gt;&lt;/dates&gt;&lt;isbn&gt;2045-3701 (Electronic)&amp;#xD;2045-3701 (Linking)&lt;/isbn&gt;&lt;accession-num&gt;22892353&lt;/accession-num&gt;&lt;urls&gt;&lt;related-urls&gt;&lt;url&gt;http://www.ncbi.nlm.nih.gov/entrez/query.fcgi?cmd=Retrieve&amp;amp;db=PubMed&amp;amp;dopt=Citation&amp;amp;list_uids=22892353 &lt;/url&gt;&lt;/related-urls&gt;&lt;/urls&gt;&lt;language&gt;eng&lt;/language&gt;&lt;/record&gt;&lt;/Cite&gt;&lt;/EndNote&gt;</w:instrText>
+        <w:fldChar w:fldCharType="begin" w:fldLock="1"/>
       </w:r>
       <w:r>
         <w:rPr>
           <w:rFonts w:asciiTheme="majorBidi" w:hAnsiTheme="majorBidi" w:cstheme="majorBidi"/>
         </w:rPr>
+        <w:instrText>ADDIN CSL_CITATION { "citationItems" : [ { "id" : "ITEM-1", "itemData" : { "DOI" : "10.1186/2045-3701-2-28", "ISSN" : "2045-3701", "PMID" : "22892353", "abstract" : "The Wnt signaling pathway was initially discovered for its role in tumorigenesis and the development of Drosophila and other eukaryotic organisms. The key effector of this pathway, the bipartite transcription factor \u03b2-cat/TCF, is formed by free \u03b2-catenin (\u03b2-cat) and a TCF protein, including TCF7L2. Extensive recent investigations have highlighted the role of the Wnt signaling pathway in metabolic homeostasis and its implication in diabetes and other metabolic diseases. Genome-wide association studies have shown that several key components of the Wnt signaling pathway are implicated in metabolic homeostasis and the development of type 2 diabetes (T2D). Despite controversial observations regarding the role of Wnt signaling in the development and function of pancreatic islets, the discovery of the association between certain single nucleotide polymorphisms of TCF7L2 and T2D susceptibility has fueled great efforts to explore the role of Wnt signaling in the function of pancreatic \u03b2-cells and glucose homeostasis. Here we have introduced our basic understanding of the canonical Wnt signaling pathway, summarized our current knowledge on its implication in metabolic homeostasis and T2D, discussed the work on TCF7L2 as a T2D susceptibility gene, and presented the controversial role of Wnt signaling and TCF7L2 in pancreatic islets as well as their potential metabolic function in other organs. We then expanded our view into the crosstalk among Wnt, insulin and FOXO signaling cascades, which further illustrates the complexity of the Wnt signaling pathway in metabolic homeostasis. Finally, we have presented our perspectives.", "author" : [ { "dropping-particle" : "", "family" : "Ip", "given" : "Wilfred", "non-dropping-particle" : "", "parse-names" : false, "suffix" : "" }, { "dropping-particle" : "", "family" : "Chiang", "given" : "Yu-Ting Alex", "non-dropping-particle" : "", "parse-names" : false, "suffix" : "" }, { "dropping-particle" : "", "family" : "Jin", "given" : "Tianru", "non-dropping-particle" : "", "parse-names" : false, "suffix" : "" } ], "container-title" : "Cell &amp; bioscience", "id" : "ITEM-1", "issue" : "1", "issued" : { "date-parts" : [ [ "2012", "1" ] ] }, "page" : "28", "publisher" : "Cell &amp; Bioscience", "title" : "The involvement of the wnt signaling pathway and TCF7L2 in diabetes mellitus: The current understanding, dispute, and perspective.", "type" : "article-journal", "volume" : "2" }, "uris" : [ "http://www.mendeley.com/documents/?uuid=5cecba1d-9b65-4a56-8473-cbf85970e61f" ] } ], "mendeley" : { "previouslyFormattedCitation" : "(33)" }, "properties" : { "noteIndex" : 0 }, "schema" : "https://github.com/citation-style-language/schema/raw/master/csl-citation.json" }</w:instrText>
+      </w:r>
+      <w:r>
+        <w:rPr>
+          <w:rFonts w:asciiTheme="majorBidi" w:hAnsiTheme="majorBidi" w:cstheme="majorBidi"/>
+        </w:rPr>
         <w:fldChar w:fldCharType="separate"/>
       </w:r>
       <w:r>
         <w:rPr>
           <w:rFonts w:asciiTheme="majorBidi" w:hAnsiTheme="majorBidi" w:cstheme="majorBidi"/>
-          <w:vertAlign w:val="superscript"/>
-        </w:rPr>
-        <w:t>1</w:t>
+          <w:noProof/>
+        </w:rPr>
+        <w:t>(33)</w:t>
       </w:r>
       <w:r>
         <w:rPr>
@@ -9890,7 +10949,21 @@
         <w:rPr>
           <w:rFonts w:asciiTheme="majorBidi" w:hAnsiTheme="majorBidi" w:cstheme="majorBidi"/>
         </w:rPr>
-        <w:t xml:space="preserve"> is upregulated in the acromegaly patients</w:t>
+        <w:t xml:space="preserve"> is </w:t>
+      </w:r>
+      <w:proofErr w:type="spellStart"/>
+      <w:r>
+        <w:rPr>
+          <w:rFonts w:asciiTheme="majorBidi" w:hAnsiTheme="majorBidi" w:cstheme="majorBidi"/>
+        </w:rPr>
+        <w:t>upregulated</w:t>
+      </w:r>
+      <w:proofErr w:type="spellEnd"/>
+      <w:r>
+        <w:rPr>
+          <w:rFonts w:asciiTheme="majorBidi" w:hAnsiTheme="majorBidi" w:cstheme="majorBidi"/>
+        </w:rPr>
+        <w:t xml:space="preserve"> in the acromegaly patients</w:t>
       </w:r>
       <w:r>
         <w:rPr>
@@ -9970,7 +11043,23 @@
           <w:rFonts w:ascii="Times New Roman" w:hAnsi="Times New Roman" w:cs="Times New Roman"/>
           <w:lang w:val="en-GB"/>
         </w:rPr>
-        <w:t>11βHydroxysteroid dehydrogenase 1 (</w:t>
+        <w:t>11β</w:t>
+      </w:r>
+      <w:proofErr w:type="spellStart"/>
+      <w:r>
+        <w:rPr>
+          <w:rFonts w:ascii="Times New Roman" w:hAnsi="Times New Roman" w:cs="Times New Roman"/>
+          <w:lang w:val="en-GB"/>
+        </w:rPr>
+        <w:t>Hydroxysteroid</w:t>
+      </w:r>
+      <w:proofErr w:type="spellEnd"/>
+      <w:r>
+        <w:rPr>
+          <w:rFonts w:ascii="Times New Roman" w:hAnsi="Times New Roman" w:cs="Times New Roman"/>
+          <w:lang w:val="en-GB"/>
+        </w:rPr>
+        <w:t xml:space="preserve"> dehydrogenase 1 (</w:t>
       </w:r>
       <w:r>
         <w:rPr>
@@ -10038,7 +11127,21 @@
         <w:rPr>
           <w:rFonts w:ascii="Times New Roman" w:hAnsi="Times New Roman" w:cs="Times New Roman"/>
         </w:rPr>
-        <w:t>The downregulation of expression and activity of this enzyme by GH/</w:t>
+        <w:t xml:space="preserve">The </w:t>
+      </w:r>
+      <w:proofErr w:type="spellStart"/>
+      <w:r>
+        <w:rPr>
+          <w:rFonts w:ascii="Times New Roman" w:hAnsi="Times New Roman" w:cs="Times New Roman"/>
+        </w:rPr>
+        <w:t>downregulation</w:t>
+      </w:r>
+      <w:proofErr w:type="spellEnd"/>
+      <w:r>
+        <w:rPr>
+          <w:rFonts w:ascii="Times New Roman" w:hAnsi="Times New Roman" w:cs="Times New Roman"/>
+        </w:rPr>
+        <w:t xml:space="preserve"> of expression and activity of this enzyme by GH/</w:t>
       </w:r>
       <w:r>
         <w:rPr>
@@ -10076,7 +11179,7 @@
         <w:rPr>
           <w:rFonts w:ascii="Times New Roman" w:hAnsi="Times New Roman" w:cs="Times New Roman"/>
         </w:rPr>
-        <w:instrText>ADDIN CSL_CITATION { "citationItems" : [ { "id" : "ITEM-1", "itemData" : { "ISSN" : "0960-0760", "PMID" : "9618026", "abstract" : "11Beta-hydroxysteroid dehydrogenase type 1 (11beta-HSD-1) catalyses the reversible metabolism of physiological glucocorticoids (cortisol, corticosterone) to inactive metabolites (cortisone, 11-dehydrocorticosterone), thus regulating glucocorticoid access to receptors. 11Beta-HSD-1 expression is regulated during development and by hormones in a tissue specific manner. The enzyme is highly expressed in liver, where it may influence glucocorticoid action on fuel metabolism, processes also important in adipose tissue. Here we show that 11beta-HSD-1 is expressed in white adipose tissue, in both the adipocyte and stromal/vascular compartments, and in the adipocyte cell lines 3T3-F442A and 3T3-L1. In these cells, 11beta-HSD-1 expression is induced upon differentiation into adipocytes and is characteristic of a 'late differentiation' gene, with maximal expression 6-8 days after confluence is reached. In intact 3T3-F442A adipocytes the enzyme direction is predominantly 11beta-reduction, activating inert glucocorticoids. The expression of 11beta-HSD-1 mRNA is altered in fully differentiated 3T3-F442A adipocytes treated with insulin, dexamethasone or a combination of the hormones, in an identical manner to glycerol-3-phosphate dehydrogenase (GPDH) mRNA (encoding a key enzyme in triglyceride synthesis and a well-characterised marker of adipocyte differentiation). The demonstration of 11beta-HSD-1 expression in adipocytes and its predominant reductase activity in intact 3T3-F442A adipocytes suggests that 11beta-HSD-1 may play an important role in potentiating glucocorticoid action in these cells. 3T3-F442A and 3T3-L1 represent useful model systems in which to examine the factors which regulate 11beta-HSD-1 gene expression and the role of 11beta-HSD-1 in modulating glucocorticoid action in adipose tissue.", "author" : [ { "dropping-particle" : "", "family" : "Napolitano", "given" : "a", "non-dropping-particle" : "", "parse-names" : false, "suffix" : "" }, { "dropping-particle" : "", "family" : "Voice", "given" : "M W", "non-dropping-particle" : "", "parse-names" : false, "suffix" : "" }, { "dropping-particle" : "", "family" : "Edwards", "given" : "C R", "non-dropping-particle" : "", "parse-names" : false, "suffix" : "" }, { "dropping-particle" : "", "family" : "Seckl", "given" : "J R", "non-dropping-particle" : "", "parse-names" : false, "suffix" : "" }, { "dropping-particle" : "", "family" : "Chapman", "given" : "K E", "non-dropping-particle" : "", "parse-names" : false, "suffix" : "" } ], "container-title" : "The Journal of steroid biochemistry and molecular biology", "id" : "ITEM-1", "issue" : "5-6", "issued" : { "date-parts" : [ [ "1998", "3" ] ] }, "page" : "251-60", "title" : "11Beta-hydroxysteroid dehydrogenase 1 in adipocytes: expression is differentiation-dependent and hormonally regulated.", "type" : "article-journal", "volume" : "64" }, "uris" : [ "http://www.mendeley.com/documents/?uuid=733708e6-4483-40db-845e-5e00cc4ebe3a" ] } ], "mendeley" : { "previouslyFormattedCitation" : "(30)" }, "properties" : { "noteIndex" : 0 }, "schema" : "https://github.com/citation-style-language/schema/raw/master/csl-citation.json" }</w:instrText>
+        <w:instrText>ADDIN CSL_CITATION { "citationItems" : [ { "id" : "ITEM-1", "itemData" : { "ISSN" : "0960-0760", "PMID" : "9618026", "abstract" : "11Beta-hydroxysteroid dehydrogenase type 1 (11beta-HSD-1) catalyses the reversible metabolism of physiological glucocorticoids (cortisol, corticosterone) to inactive metabolites (cortisone, 11-dehydrocorticosterone), thus regulating glucocorticoid access to receptors. 11Beta-HSD-1 expression is regulated during development and by hormones in a tissue specific manner. The enzyme is highly expressed in liver, where it may influence glucocorticoid action on fuel metabolism, processes also important in adipose tissue. Here we show that 11beta-HSD-1 is expressed in white adipose tissue, in both the adipocyte and stromal/vascular compartments, and in the adipocyte cell lines 3T3-F442A and 3T3-L1. In these cells, 11beta-HSD-1 expression is induced upon differentiation into adipocytes and is characteristic of a 'late differentiation' gene, with maximal expression 6-8 days after confluence is reached. In intact 3T3-F442A adipocytes the enzyme direction is predominantly 11beta-reduction, activating inert glucocorticoids. The expression of 11beta-HSD-1 mRNA is altered in fully differentiated 3T3-F442A adipocytes treated with insulin, dexamethasone or a combination of the hormones, in an identical manner to glycerol-3-phosphate dehydrogenase (GPDH) mRNA (encoding a key enzyme in triglyceride synthesis and a well-characterised marker of adipocyte differentiation). The demonstration of 11beta-HSD-1 expression in adipocytes and its predominant reductase activity in intact 3T3-F442A adipocytes suggests that 11beta-HSD-1 may play an important role in potentiating glucocorticoid action in these cells. 3T3-F442A and 3T3-L1 represent useful model systems in which to examine the factors which regulate 11beta-HSD-1 gene expression and the role of 11beta-HSD-1 in modulating glucocorticoid action in adipose tissue.", "author" : [ { "dropping-particle" : "", "family" : "Napolitano", "given" : "a", "non-dropping-particle" : "", "parse-names" : false, "suffix" : "" }, { "dropping-particle" : "", "family" : "Voice", "given" : "M W", "non-dropping-particle" : "", "parse-names" : false, "suffix" : "" }, { "dropping-particle" : "", "family" : "Edwards", "given" : "C R", "non-dropping-particle" : "", "parse-names" : false, "suffix" : "" }, { "dropping-particle" : "", "family" : "Seckl", "given" : "J R", "non-dropping-particle" : "", "parse-names" : false, "suffix" : "" }, { "dropping-particle" : "", "family" : "Chapman", "given" : "K E", "non-dropping-particle" : "", "parse-names" : false, "suffix" : "" } ], "container-title" : "The Journal of steroid biochemistry and molecular biology", "id" : "ITEM-1", "issue" : "5-6", "issued" : { "date-parts" : [ [ "1998", "3" ] ] }, "page" : "251-60", "title" : "11Beta-hydroxysteroid dehydrogenase 1 in adipocytes: expression is differentiation-dependent and hormonally regulated.", "type" : "article-journal", "volume" : "64" }, "uris" : [ "http://www.mendeley.com/documents/?uuid=733708e6-4483-40db-845e-5e00cc4ebe3a" ] } ], "mendeley" : { "previouslyFormattedCitation" : "(34)" }, "properties" : { "noteIndex" : 0 }, "schema" : "https://github.com/citation-style-language/schema/raw/master/csl-citation.json" }</w:instrText>
       </w:r>
       <w:r>
         <w:rPr>
@@ -10089,7 +11192,7 @@
           <w:rFonts w:ascii="Times New Roman" w:hAnsi="Times New Roman" w:cs="Times New Roman"/>
           <w:noProof/>
         </w:rPr>
-        <w:t>(30)</w:t>
+        <w:t>(34)</w:t>
       </w:r>
       <w:r>
         <w:rPr>
@@ -10113,7 +11216,7 @@
         <w:rPr>
           <w:rFonts w:ascii="Times New Roman" w:hAnsi="Times New Roman" w:cs="Times New Roman"/>
         </w:rPr>
-        <w:instrText>ADDIN CSL_CITATION { "citationItems" : [ { "id" : "ITEM-1", "itemData" : { "DOI" : "10.1210/jc.2005-1694", "ISSN" : "0021-972X", "PMID" : "16368752", "abstract" : "CONTEXT: Local tissue activity of glucocorticoids is in part determined by the isoenzymes 11beta-hydroxysteroid dehydrogenase 1 (11beta-HSD1) and 11beta-HSD2, interconverting inert cortisone and active cortisol. Increased tissue activity of cortisol may play a central role in the features of GH deficiency and the metabolic syndrome. OBJECTIVE: We investigated the effects of GH treatment on adipose tissue 11beta-HSD mRNA. SUBJECTS AND METHODS: A randomized placebo-controlled double-blind study design was used. Twenty-three GH-deficient patients (16 males and seven females) were randomized to 4 months of GH treatment (2 IU/m2) (n = 11) or placebo treatment (n = 12). Adipose tissue biopsies and blood samples were obtained before and after treatment. Biopsies were obtained from the abdominal sc depot at the level of the umbilicus and do not necessarily reflect the metabolically more important visceral adipose tissue. Gene expressions were determined by real-time RT-PCR. RESULTS: GH treatment decreased 11beta-HSD1 mRNA 66% [95% confidence interval (CI), 23-107%; P &lt; 0.01] and increased 11beta-HSD2 mRNA 167% (95% CI, 33-297%; P &lt; 0.05) in adipose tissue. Serum IGF-I and IGF-I mRNA increased in the GH-treated group by 187% (95% CI, 122-250%; P &lt; 0.001) and 470% (95% CI, 88-846%; P &lt; 0.01). The change in 11beta-HSD1 mRNA expression was negatively correlated with the change in serum IGF-I (R = -0.434; P &lt; 0.05). In contrast, the change in 11beta-HSD2 mRNA expression was positively correlated with the change in serum IGF-I (R = 0.487; P &lt; 0.05), and even stronger with the change in IGF-I mRNA expression (R = 0.798; P &lt; 0.0001). CONCLUSION: GH treatment is able to decrease 11beta-HSD1 mRNA and increase 11beta-HSD2 and accordingly may be able to reduce the amount of locally produced cortisol in adipose tissue.", "author" : [ { "dropping-particle" : "", "family" : "Paulsen", "given" : "S\u00f8ren Kildeberg", "non-dropping-particle" : "", "parse-names" : false, "suffix" : "" }, { "dropping-particle" : "", "family" : "Pedersen", "given" : "Steen B\u00f8nl\u00f8kke", "non-dropping-particle" : "", "parse-names" : false, "suffix" : "" }, { "dropping-particle" : "", "family" : "J\u00f8rgensen", "given" : "Jens Otto Lunde", "non-dropping-particle" : "", "parse-names" : false, "suffix" : "" }, { "dropping-particle" : "", "family" : "Fisker", "given" : "Sanne", "non-dropping-particle" : "", "parse-names" : false, "suffix" : "" }, { "dropping-particle" : "", "family" : "Christiansen", "given" : "Jens Sandahl", "non-dropping-particle" : "", "parse-names" : false, "suffix" : "" }, { "dropping-particle" : "", "family" : "Flyvbjerg", "given" : "Allan", "non-dropping-particle" : "", "parse-names" : false, "suffix" : "" }, { "dropping-particle" : "", "family" : "Richelsen", "given" : "Bj\u00f8rn", "non-dropping-particle" : "", "parse-names" : false, "suffix" : "" } ], "container-title" : "The Journal of clinical endocrinology and metabolism", "id" : "ITEM-1", "issue" : "3", "issued" : { "date-parts" : [ [ "2006", "3" ] ] }, "page" : "1093-8", "title" : "Growth hormone (GH) substitution in GH-deficient patients inhibits 11beta-hydroxysteroid dehydrogenase type 1 messenger ribonucleic acid expression in adipose tissue.", "type" : "article-journal", "volume" : "91" }, "uris" : [ "http://www.mendeley.com/documents/?uuid=00ff548d-ad2a-4317-9d44-ead5e35b2996" ] } ], "mendeley" : { "previouslyFormattedCitation" : "(31)" }, "properties" : { "noteIndex" : 0 }, "schema" : "https://github.com/citation-style-language/schema/raw/master/csl-citation.json" }</w:instrText>
+        <w:instrText>ADDIN CSL_CITATION { "citationItems" : [ { "id" : "ITEM-1", "itemData" : { "DOI" : "10.1210/jc.2005-1694", "ISSN" : "0021-972X", "PMID" : "16368752", "abstract" : "CONTEXT: Local tissue activity of glucocorticoids is in part determined by the isoenzymes 11beta-hydroxysteroid dehydrogenase 1 (11beta-HSD1) and 11beta-HSD2, interconverting inert cortisone and active cortisol. Increased tissue activity of cortisol may play a central role in the features of GH deficiency and the metabolic syndrome. OBJECTIVE: We investigated the effects of GH treatment on adipose tissue 11beta-HSD mRNA. SUBJECTS AND METHODS: A randomized placebo-controlled double-blind study design was used. Twenty-three GH-deficient patients (16 males and seven females) were randomized to 4 months of GH treatment (2 IU/m2) (n = 11) or placebo treatment (n = 12). Adipose tissue biopsies and blood samples were obtained before and after treatment. Biopsies were obtained from the abdominal sc depot at the level of the umbilicus and do not necessarily reflect the metabolically more important visceral adipose tissue. Gene expressions were determined by real-time RT-PCR. RESULTS: GH treatment decreased 11beta-HSD1 mRNA 66% [95% confidence interval (CI), 23-107%; P &lt; 0.01] and increased 11beta-HSD2 mRNA 167% (95% CI, 33-297%; P &lt; 0.05) in adipose tissue. Serum IGF-I and IGF-I mRNA increased in the GH-treated group by 187% (95% CI, 122-250%; P &lt; 0.001) and 470% (95% CI, 88-846%; P &lt; 0.01). The change in 11beta-HSD1 mRNA expression was negatively correlated with the change in serum IGF-I (R = -0.434; P &lt; 0.05). In contrast, the change in 11beta-HSD2 mRNA expression was positively correlated with the change in serum IGF-I (R = 0.487; P &lt; 0.05), and even stronger with the change in IGF-I mRNA expression (R = 0.798; P &lt; 0.0001). CONCLUSION: GH treatment is able to decrease 11beta-HSD1 mRNA and increase 11beta-HSD2 and accordingly may be able to reduce the amount of locally produced cortisol in adipose tissue.", "author" : [ { "dropping-particle" : "", "family" : "Paulsen", "given" : "S\u00f8ren Kildeberg", "non-dropping-particle" : "", "parse-names" : false, "suffix" : "" }, { "dropping-particle" : "", "family" : "Pedersen", "given" : "Steen B\u00f8nl\u00f8kke", "non-dropping-particle" : "", "parse-names" : false, "suffix" : "" }, { "dropping-particle" : "", "family" : "J\u00f8rgensen", "given" : "Jens Otto Lunde", "non-dropping-particle" : "", "parse-names" : false, "suffix" : "" }, { "dropping-particle" : "", "family" : "Fisker", "given" : "Sanne", "non-dropping-particle" : "", "parse-names" : false, "suffix" : "" }, { "dropping-particle" : "", "family" : "Christiansen", "given" : "Jens Sandahl", "non-dropping-particle" : "", "parse-names" : false, "suffix" : "" }, { "dropping-particle" : "", "family" : "Flyvbjerg", "given" : "Allan", "non-dropping-particle" : "", "parse-names" : false, "suffix" : "" }, { "dropping-particle" : "", "family" : "Richelsen", "given" : "Bj\u00f8rn", "non-dropping-particle" : "", "parse-names" : false, "suffix" : "" } ], "container-title" : "The Journal of clinical endocrinology and metabolism", "id" : "ITEM-1", "issue" : "3", "issued" : { "date-parts" : [ [ "2006", "3" ] ] }, "page" : "1093-8", "title" : "Growth hormone (GH) substitution in GH-deficient patients inhibits 11beta-hydroxysteroid dehydrogenase type 1 messenger ribonucleic acid expression in adipose tissue.", "type" : "article-journal", "volume" : "91" }, "uris" : [ "http://www.mendeley.com/documents/?uuid=00ff548d-ad2a-4317-9d44-ead5e35b2996" ] } ], "mendeley" : { "previouslyFormattedCitation" : "(35)" }, "properties" : { "noteIndex" : 0 }, "schema" : "https://github.com/citation-style-language/schema/raw/master/csl-citation.json" }</w:instrText>
       </w:r>
       <w:r>
         <w:rPr>
@@ -10126,7 +11229,7 @@
           <w:rFonts w:ascii="Times New Roman" w:hAnsi="Times New Roman" w:cs="Times New Roman"/>
           <w:noProof/>
         </w:rPr>
-        <w:t>(31)</w:t>
+        <w:t>(35)</w:t>
       </w:r>
       <w:r>
         <w:rPr>
@@ -10150,7 +11253,7 @@
         <w:rPr>
           <w:rFonts w:ascii="Times New Roman" w:hAnsi="Times New Roman" w:cs="Times New Roman"/>
         </w:rPr>
-        <w:instrText>ADDIN CSL_CITATION { "citationItems" : [ { "id" : "ITEM-1", "itemData" : { "DOI" : "10.1159/000077135", "ISSN" : "0301-0163", "PMID" : "15004437", "abstract" : "OBJECTIVES: The set point of cortisol-cortisone conversion is shifted in the direction of cortisone by the inhibition of the activity of 11beta-hydroxysteroid dehydrogenase type 1 (11beta-HSD1) during adult GH replacement and in active acromegaly. Additionally, both fat mass and insulin may modulate 11beta-HSD1 and are both influenced by changes in GH status. This study examined the relative direct contribution of GH/IGF1 in modulating cortisol metabolism.\n\nMETHODS: Overall cortisol/cortisone conversion (ratio of urine 11-hydroxy-/11-oxo-cortisol metabolites; Fm/Em), insulin sensitivity (homeostatic model assessment; HOMA %S) and fat mass (DXA) were examined in parallel in 6 patients (mean age 53 years, range 42-76; 4 males, 2 females) with previously untreated active acromegaly during 6 months of therapy with Sandostatin LAR (20-30 mg i.m. 4 weekly). All but 1 patient had normal ACTH reserve.\n\nRESULTS: At baseline, Pearson correlation demonstrated an inverse relationship between serum GH (mean of a 5-point day curve) and Fm/Em (r = -0.83, p = 0.04) and a trend towards an inverse relationship between HOMA %S and Fm/Em (r = -0.79, p = 0.06) but no other patterns were evident. During the course of treatment, serum GH decreased from 9.9 +/- 6.4 (mean +/- SD) to 3.5 +/- 3.1 ng/ml (p &lt; 0.01) and serum IGF-1 from 785 +/- 268 to 431 +/- 156 ng/ml (p &lt; 0.005). Fm/Em increased from 0.52 +/- 0.1 to 0.75 +/- 0.08 (p &lt; 0.03) consistent with increased 11beta-HSD1 activity. There were no significant changes in truncal fat percentage (33.0 +/- 9.0 vs. 33.0 +/- 8.2) or insulin sensitivity (HOMA %S: 37.1 +/- 8.6 vs. 52.8 +/- 33.7).\n\nCONCLUSIONS: Modulation of cortisol metabolism during treatment of active acromegaly is dependent on changes in GH/IGF-1 status and is not influenced by any individual change in body composition or insulin sensitivity.", "author" : [ { "dropping-particle" : "V", "family" : "Frajese", "given" : "Giovanni", "non-dropping-particle" : "", "parse-names" : false, "suffix" : "" }, { "dropping-particle" : "", "family" : "Taylor", "given" : "Norman F", "non-dropping-particle" : "", "parse-names" : false, "suffix" : "" }, { "dropping-particle" : "", "family" : "Jenkins", "given" : "Paul J", "non-dropping-particle" : "", "parse-names" : false, "suffix" : "" }, { "dropping-particle" : "", "family" : "Besser", "given" : "G Michael", "non-dropping-particle" : "", "parse-names" : false, "suffix" : "" }, { "dropping-particle" : "", "family" : "Monson", "given" : "John P", "non-dropping-particle" : "", "parse-names" : false, "suffix" : "" } ], "container-title" : "Hormone research", "id" : "ITEM-1", "issue" : "5", "issued" : { "date-parts" : [ [ "2004", "1" ] ] }, "page" : "246-51", "title" : "Modulation of cortisol metabolism during treatment of acromegaly is independent of body composition and insulin sensitivity.", "type" : "article-journal", "volume" : "61" }, "uris" : [ "http://www.mendeley.com/documents/?uuid=658d23a4-65f3-409e-831d-f2ef00b9a66a" ] }, { "id" : "ITEM-2", "itemData" : { "ISSN" : "0021-972X", "PMID" : "10566668", "abstract" : "The interconversion of hormonally active cortisol (F) and inactive cortisone (E) is catalyzed by two isozymes of 11beta-hydroxysteroid dehydrogenase (11betaHSD), an oxo-reductase converting E to F (11betaHSD1) and a dehydrogenase (11betaHSD2) converting F to E. 11betaHSD1 is important in mediating glucocorticoid-regulated glucose homeostasis and regional adipocyte differentiation. Earlier studies conducted with GH-deficient subjects treated with replacement GH suggested that GH may modulate 11betaHSD1 activity. In 7 acromegalic subjects withdrawing from medical therapy (Sandostatin-LAR; 20-40 mg/month for at least 12 months), GH rose from 7.1 +/- 1.5 to 17.5 +/- 4.3 mU/L (mean +/- SE), and insulin-like growth factor I (IGF-I) rose from 43.0 +/- 8.8 to 82.1 +/- 13.7 nmol/L (both P &lt; 0.05) 4 months after treatment. There was a significant alteration in the normal set-point of F to E interconversion toward E. The fall in the urinary tetrahydrocortisols/tetrahydocortisone ratio (THF+allo-THF/THE; 0.82 +/- 0.06 to 0.60 +/- 0.06; P &lt; 0.02) but unaltered urinary free F/urinary free E ratio (a marker for 11betaHSD2 activity) suggested that this was due to inhibition of 11betaHSD1 activity. An inverse correlation between GH and the THF+allo-THF/THE ratio was observed (r = -0.422; P &lt; 0.05). Conversely, in 12 acromegalic patients treated by transsphenoidal surgery (GH falling from 124 +/- 49.2 to 29.3 +/- 15.4 mU/L; P &lt; 0.01), the THF+allo-THF/THE ratio rose from 0.53 +/- 0.06 to 0.63 +/- 0.07 (P &lt; 0.05). Patients from either group who failed to demonstrate a change in GH levels showed no change in the THF+allo-THF/THE ratio. In vitro studies conducted on cells stably transfected with either the human 11betaHSD1 or 11betaHSD2 complementary DNA and primary cultures of human omental adipose stromal cells expressing only the 11betaHSD1 isozyme indicated a dose-dependent inhibition of 11betaHSD1 oxo-reductase activity with IGF-I, but not GH. Neither IGF-I nor GH had any effect on 11betaHSD2 activity. GH, through an IGF-I-mediated effect, inhibits 11betaHSD1 activity. This reduction in E to F conversion will increase the MCR of F, and care should be taken to monitor the adequacy of function of the hypothalamo-pituitary-adrenal axis in acromegalic subjects and in GH-deficient, hypopituitary patients commencing replacement GH therapy. Conversely, enhanced E to F conversion occurs with a reduction in GH levels; in liver and adipose tissue this would result in increased h\u2026", "author" : [ { "dropping-particle" : "", "family" : "Moore", "given" : "J S", "non-dropping-particle" : "", "parse-names" : false, "suffix" : "" }, { "dropping-particle" : "", "family" : "Monson", "given" : "J P", "non-dropping-particle" : "", "parse-names" : false, "suffix" : "" }, { "dropping-particle" : "", "family" : "Kaltsas", "given" : "G", "non-dropping-particle" : "", "parse-names" : false, "suffix" : "" }, { "dropping-particle" : "", "family" : "Putignano", "given" : "P", "non-dropping-particle" : "", "parse-names" : false, "suffix" : "" }, { "dropping-particle" : "", "family" : "Wood", "given" : "P J", "non-dropping-particle" : "", "parse-names" : false, "suffix" : "" }, { "dropping-particle" : "", "family" : "Sheppard", "given" : "M C", "non-dropping-particle" : "", "parse-names" : false, "suffix" : "" }, { "dropping-particle" : "", "family" : "Besser", "given" : "G M", "non-dropping-particle" : "", "parse-names" : false, "suffix" : "" }, { "dropping-particle" : "", "family" : "Taylor", "given" : "N F", "non-dropping-particle" : "", "parse-names" : false, "suffix" : "" }, { "dropping-particle" : "", "family" : "Stewart", "given" : "P M", "non-dropping-particle" : "", "parse-names" : false, "suffix" : "" } ], "container-title" : "The Journal of clinical endocrinology and metabolism", "id" : "ITEM-2", "issue" : "11", "issued" : { "date-parts" : [ [ "1999", "11" ] ] }, "page" : "4172-7", "title" : "Modulation of 11beta-hydroxysteroid dehydrogenase isozymes by growth hormone and insulin-like growth factor: in vivo and in vitro studies.", "type" : "article-journal", "volume" : "84" }, "uris" : [ "http://www.mendeley.com/documents/?uuid=5117c836-3cae-4bc3-8335-dd6c732a16ef" ] } ], "mendeley" : { "previouslyFormattedCitation" : "(32,33)" }, "properties" : { "noteIndex" : 0 }, "schema" : "https://github.com/citation-style-language/schema/raw/master/csl-citation.json" }</w:instrText>
+        <w:instrText>ADDIN CSL_CITATION { "citationItems" : [ { "id" : "ITEM-1", "itemData" : { "DOI" : "10.1159/000077135", "ISSN" : "0301-0163", "PMID" : "15004437", "abstract" : "OBJECTIVES: The set point of cortisol-cortisone conversion is shifted in the direction of cortisone by the inhibition of the activity of 11beta-hydroxysteroid dehydrogenase type 1 (11beta-HSD1) during adult GH replacement and in active acromegaly. Additionally, both fat mass and insulin may modulate 11beta-HSD1 and are both influenced by changes in GH status. This study examined the relative direct contribution of GH/IGF1 in modulating cortisol metabolism.\n\nMETHODS: Overall cortisol/cortisone conversion (ratio of urine 11-hydroxy-/11-oxo-cortisol metabolites; Fm/Em), insulin sensitivity (homeostatic model assessment; HOMA %S) and fat mass (DXA) were examined in parallel in 6 patients (mean age 53 years, range 42-76; 4 males, 2 females) with previously untreated active acromegaly during 6 months of therapy with Sandostatin LAR (20-30 mg i.m. 4 weekly). All but 1 patient had normal ACTH reserve.\n\nRESULTS: At baseline, Pearson correlation demonstrated an inverse relationship between serum GH (mean of a 5-point day curve) and Fm/Em (r = -0.83, p = 0.04) and a trend towards an inverse relationship between HOMA %S and Fm/Em (r = -0.79, p = 0.06) but no other patterns were evident. During the course of treatment, serum GH decreased from 9.9 +/- 6.4 (mean +/- SD) to 3.5 +/- 3.1 ng/ml (p &lt; 0.01) and serum IGF-1 from 785 +/- 268 to 431 +/- 156 ng/ml (p &lt; 0.005). Fm/Em increased from 0.52 +/- 0.1 to 0.75 +/- 0.08 (p &lt; 0.03) consistent with increased 11beta-HSD1 activity. There were no significant changes in truncal fat percentage (33.0 +/- 9.0 vs. 33.0 +/- 8.2) or insulin sensitivity (HOMA %S: 37.1 +/- 8.6 vs. 52.8 +/- 33.7).\n\nCONCLUSIONS: Modulation of cortisol metabolism during treatment of active acromegaly is dependent on changes in GH/IGF-1 status and is not influenced by any individual change in body composition or insulin sensitivity.", "author" : [ { "dropping-particle" : "V", "family" : "Frajese", "given" : "Giovanni", "non-dropping-particle" : "", "parse-names" : false, "suffix" : "" }, { "dropping-particle" : "", "family" : "Taylor", "given" : "Norman F", "non-dropping-particle" : "", "parse-names" : false, "suffix" : "" }, { "dropping-particle" : "", "family" : "Jenkins", "given" : "Paul J", "non-dropping-particle" : "", "parse-names" : false, "suffix" : "" }, { "dropping-particle" : "", "family" : "Besser", "given" : "G Michael", "non-dropping-particle" : "", "parse-names" : false, "suffix" : "" }, { "dropping-particle" : "", "family" : "Monson", "given" : "John P", "non-dropping-particle" : "", "parse-names" : false, "suffix" : "" } ], "container-title" : "Hormone research", "id" : "ITEM-1", "issue" : "5", "issued" : { "date-parts" : [ [ "2004", "1" ] ] }, "page" : "246-51", "title" : "Modulation of cortisol metabolism during treatment of acromegaly is independent of body composition and insulin sensitivity.", "type" : "article-journal", "volume" : "61" }, "uris" : [ "http://www.mendeley.com/documents/?uuid=658d23a4-65f3-409e-831d-f2ef00b9a66a" ] }, { "id" : "ITEM-2", "itemData" : { "ISSN" : "0021-972X", "PMID" : "10566668", "abstract" : "The interconversion of hormonally active cortisol (F) and inactive cortisone (E) is catalyzed by two isozymes of 11beta-hydroxysteroid dehydrogenase (11betaHSD), an oxo-reductase converting E to F (11betaHSD1) and a dehydrogenase (11betaHSD2) converting F to E. 11betaHSD1 is important in mediating glucocorticoid-regulated glucose homeostasis and regional adipocyte differentiation. Earlier studies conducted with GH-deficient subjects treated with replacement GH suggested that GH may modulate 11betaHSD1 activity. In 7 acromegalic subjects withdrawing from medical therapy (Sandostatin-LAR; 20-40 mg/month for at least 12 months), GH rose from 7.1 +/- 1.5 to 17.5 +/- 4.3 mU/L (mean +/- SE), and insulin-like growth factor I (IGF-I) rose from 43.0 +/- 8.8 to 82.1 +/- 13.7 nmol/L (both P &lt; 0.05) 4 months after treatment. There was a significant alteration in the normal set-point of F to E interconversion toward E. The fall in the urinary tetrahydrocortisols/tetrahydocortisone ratio (THF+allo-THF/THE; 0.82 +/- 0.06 to 0.60 +/- 0.06; P &lt; 0.02) but unaltered urinary free F/urinary free E ratio (a marker for 11betaHSD2 activity) suggested that this was due to inhibition of 11betaHSD1 activity. An inverse correlation between GH and the THF+allo-THF/THE ratio was observed (r = -0.422; P &lt; 0.05). Conversely, in 12 acromegalic patients treated by transsphenoidal surgery (GH falling from 124 +/- 49.2 to 29.3 +/- 15.4 mU/L; P &lt; 0.01), the THF+allo-THF/THE ratio rose from 0.53 +/- 0.06 to 0.63 +/- 0.07 (P &lt; 0.05). Patients from either group who failed to demonstrate a change in GH levels showed no change in the THF+allo-THF/THE ratio. In vitro studies conducted on cells stably transfected with either the human 11betaHSD1 or 11betaHSD2 complementary DNA and primary cultures of human omental adipose stromal cells expressing only the 11betaHSD1 isozyme indicated a dose-dependent inhibition of 11betaHSD1 oxo-reductase activity with IGF-I, but not GH. Neither IGF-I nor GH had any effect on 11betaHSD2 activity. GH, through an IGF-I-mediated effect, inhibits 11betaHSD1 activity. This reduction in E to F conversion will increase the MCR of F, and care should be taken to monitor the adequacy of function of the hypothalamo-pituitary-adrenal axis in acromegalic subjects and in GH-deficient, hypopituitary patients commencing replacement GH therapy. Conversely, enhanced E to F conversion occurs with a reduction in GH levels; in liver and adipose tissue this would result in increased h\u2026", "author" : [ { "dropping-particle" : "", "family" : "Moore", "given" : "J S", "non-dropping-particle" : "", "parse-names" : false, "suffix" : "" }, { "dropping-particle" : "", "family" : "Monson", "given" : "J P", "non-dropping-particle" : "", "parse-names" : false, "suffix" : "" }, { "dropping-particle" : "", "family" : "Kaltsas", "given" : "G", "non-dropping-particle" : "", "parse-names" : false, "suffix" : "" }, { "dropping-particle" : "", "family" : "Putignano", "given" : "P", "non-dropping-particle" : "", "parse-names" : false, "suffix" : "" }, { "dropping-particle" : "", "family" : "Wood", "given" : "P J", "non-dropping-particle" : "", "parse-names" : false, "suffix" : "" }, { "dropping-particle" : "", "family" : "Sheppard", "given" : "M C", "non-dropping-particle" : "", "parse-names" : false, "suffix" : "" }, { "dropping-particle" : "", "family" : "Besser", "given" : "G M", "non-dropping-particle" : "", "parse-names" : false, "suffix" : "" }, { "dropping-particle" : "", "family" : "Taylor", "given" : "N F", "non-dropping-particle" : "", "parse-names" : false, "suffix" : "" }, { "dropping-particle" : "", "family" : "Stewart", "given" : "P M", "non-dropping-particle" : "", "parse-names" : false, "suffix" : "" } ], "container-title" : "The Journal of clinical endocrinology and metabolism", "id" : "ITEM-2", "issue" : "11", "issued" : { "date-parts" : [ [ "1999", "11" ] ] }, "page" : "4172-7", "title" : "Modulation of 11beta-hydroxysteroid dehydrogenase isozymes by growth hormone and insulin-like growth factor: in vivo and in vitro studies.", "type" : "article-journal", "volume" : "84" }, "uris" : [ "http://www.mendeley.com/documents/?uuid=5117c836-3cae-4bc3-8335-dd6c732a16ef" ] } ], "mendeley" : { "previouslyFormattedCitation" : "(36,37)" }, "properties" : { "noteIndex" : 0 }, "schema" : "https://github.com/citation-style-language/schema/raw/master/csl-citation.json" }</w:instrText>
       </w:r>
       <w:r>
         <w:rPr>
@@ -10163,7 +11266,7 @@
           <w:rFonts w:ascii="Times New Roman" w:hAnsi="Times New Roman" w:cs="Times New Roman"/>
           <w:noProof/>
         </w:rPr>
-        <w:t>(32,33)</w:t>
+        <w:t>(36,37)</w:t>
       </w:r>
       <w:r>
         <w:rPr>
@@ -10411,7 +11514,23 @@
           <w:rFonts w:ascii="Times New Roman" w:eastAsia="Times New Roman" w:hAnsi="Times New Roman" w:cs="Times New Roman"/>
           <w:color w:val="191919"/>
         </w:rPr>
-        <w:t xml:space="preserve"> suggests that we are able to draw valid conclusions about adipose tissue in acromegalic patients even from this small cohort. Furthermore, as mentioned throughout, </w:t>
+        <w:t xml:space="preserve"> suggests that we are able to draw valid conclusions about adipose tissue in </w:t>
+      </w:r>
+      <w:proofErr w:type="spellStart"/>
+      <w:r>
+        <w:rPr>
+          <w:rFonts w:ascii="Times New Roman" w:eastAsia="Times New Roman" w:hAnsi="Times New Roman" w:cs="Times New Roman"/>
+          <w:color w:val="191919"/>
+        </w:rPr>
+        <w:t>acromegalic</w:t>
+      </w:r>
+      <w:proofErr w:type="spellEnd"/>
+      <w:r>
+        <w:rPr>
+          <w:rFonts w:ascii="Times New Roman" w:eastAsia="Times New Roman" w:hAnsi="Times New Roman" w:cs="Times New Roman"/>
+          <w:color w:val="191919"/>
+        </w:rPr>
+        <w:t xml:space="preserve"> patients even from this small cohort. Furthermore, as mentioned throughout, </w:t>
       </w:r>
       <w:r>
         <w:rPr>
@@ -10594,7 +11713,7 @@
       <w:pPr>
         <w:pStyle w:val="NormalWeb"/>
         <w:ind w:left="640" w:hanging="640"/>
-        <w:divId w:val="2127966011"/>
+        <w:divId w:val="1113670089"/>
         <w:rPr>
           <w:rFonts w:ascii="Times New Roman" w:eastAsiaTheme="minorEastAsia" w:hAnsi="Times New Roman"/>
           <w:noProof/>
@@ -10664,7 +11783,7 @@
       <w:pPr>
         <w:pStyle w:val="NormalWeb"/>
         <w:ind w:left="640" w:hanging="640"/>
-        <w:divId w:val="2127966011"/>
+        <w:divId w:val="1113670089"/>
         <w:rPr>
           <w:rFonts w:ascii="Times New Roman" w:hAnsi="Times New Roman"/>
           <w:noProof/>
@@ -10710,7 +11829,7 @@
       <w:pPr>
         <w:pStyle w:val="NormalWeb"/>
         <w:ind w:left="640" w:hanging="640"/>
-        <w:divId w:val="2127966011"/>
+        <w:divId w:val="1113670089"/>
         <w:rPr>
           <w:rFonts w:ascii="Times New Roman" w:hAnsi="Times New Roman"/>
           <w:noProof/>
@@ -10756,7 +11875,7 @@
       <w:pPr>
         <w:pStyle w:val="NormalWeb"/>
         <w:ind w:left="640" w:hanging="640"/>
-        <w:divId w:val="2127966011"/>
+        <w:divId w:val="1113670089"/>
         <w:rPr>
           <w:rFonts w:ascii="Times New Roman" w:hAnsi="Times New Roman"/>
           <w:noProof/>
@@ -10803,7 +11922,7 @@
       <w:pPr>
         <w:pStyle w:val="NormalWeb"/>
         <w:ind w:left="640" w:hanging="640"/>
-        <w:divId w:val="2127966011"/>
+        <w:divId w:val="1113670089"/>
         <w:rPr>
           <w:rFonts w:ascii="Times New Roman" w:hAnsi="Times New Roman"/>
           <w:noProof/>
@@ -10849,7 +11968,7 @@
       <w:pPr>
         <w:pStyle w:val="NormalWeb"/>
         <w:ind w:left="640" w:hanging="640"/>
-        <w:divId w:val="2127966011"/>
+        <w:divId w:val="1113670089"/>
         <w:rPr>
           <w:rFonts w:ascii="Times New Roman" w:hAnsi="Times New Roman"/>
           <w:noProof/>
@@ -10895,7 +12014,7 @@
       <w:pPr>
         <w:pStyle w:val="NormalWeb"/>
         <w:ind w:left="640" w:hanging="640"/>
-        <w:divId w:val="2127966011"/>
+        <w:divId w:val="1113670089"/>
         <w:rPr>
           <w:rFonts w:ascii="Times New Roman" w:hAnsi="Times New Roman"/>
           <w:noProof/>
@@ -10941,7 +12060,7 @@
       <w:pPr>
         <w:pStyle w:val="NormalWeb"/>
         <w:ind w:left="640" w:hanging="640"/>
-        <w:divId w:val="2127966011"/>
+        <w:divId w:val="1113670089"/>
         <w:rPr>
           <w:rFonts w:ascii="Times New Roman" w:hAnsi="Times New Roman"/>
           <w:noProof/>
@@ -10987,7 +12106,7 @@
       <w:pPr>
         <w:pStyle w:val="NormalWeb"/>
         <w:ind w:left="640" w:hanging="640"/>
-        <w:divId w:val="2127966011"/>
+        <w:divId w:val="1113670089"/>
         <w:rPr>
           <w:rFonts w:ascii="Times New Roman" w:hAnsi="Times New Roman"/>
           <w:noProof/>
@@ -11033,7 +12152,7 @@
       <w:pPr>
         <w:pStyle w:val="NormalWeb"/>
         <w:ind w:left="640" w:hanging="640"/>
-        <w:divId w:val="2127966011"/>
+        <w:divId w:val="1113670089"/>
         <w:rPr>
           <w:rFonts w:ascii="Times New Roman" w:hAnsi="Times New Roman"/>
           <w:noProof/>
@@ -11079,7 +12198,7 @@
       <w:pPr>
         <w:pStyle w:val="NormalWeb"/>
         <w:ind w:left="640" w:hanging="640"/>
-        <w:divId w:val="2127966011"/>
+        <w:divId w:val="1113670089"/>
         <w:rPr>
           <w:rFonts w:ascii="Times New Roman" w:hAnsi="Times New Roman"/>
           <w:noProof/>
@@ -11125,7 +12244,7 @@
       <w:pPr>
         <w:pStyle w:val="NormalWeb"/>
         <w:ind w:left="640" w:hanging="640"/>
-        <w:divId w:val="2127966011"/>
+        <w:divId w:val="1113670089"/>
         <w:rPr>
           <w:rFonts w:ascii="Times New Roman" w:hAnsi="Times New Roman"/>
           <w:noProof/>
@@ -11171,7 +12290,7 @@
       <w:pPr>
         <w:pStyle w:val="NormalWeb"/>
         <w:ind w:left="640" w:hanging="640"/>
-        <w:divId w:val="2127966011"/>
+        <w:divId w:val="1113670089"/>
         <w:rPr>
           <w:rFonts w:ascii="Times New Roman" w:hAnsi="Times New Roman"/>
           <w:noProof/>
@@ -11217,7 +12336,7 @@
       <w:pPr>
         <w:pStyle w:val="NormalWeb"/>
         <w:ind w:left="640" w:hanging="640"/>
-        <w:divId w:val="2127966011"/>
+        <w:divId w:val="1113670089"/>
         <w:rPr>
           <w:rFonts w:ascii="Times New Roman" w:hAnsi="Times New Roman"/>
           <w:noProof/>
@@ -11263,7 +12382,7 @@
       <w:pPr>
         <w:pStyle w:val="NormalWeb"/>
         <w:ind w:left="640" w:hanging="640"/>
-        <w:divId w:val="2127966011"/>
+        <w:divId w:val="1113670089"/>
         <w:rPr>
           <w:rFonts w:ascii="Times New Roman" w:hAnsi="Times New Roman"/>
           <w:noProof/>
@@ -11309,7 +12428,7 @@
       <w:pPr>
         <w:pStyle w:val="NormalWeb"/>
         <w:ind w:left="640" w:hanging="640"/>
-        <w:divId w:val="2127966011"/>
+        <w:divId w:val="1113670089"/>
         <w:rPr>
           <w:rFonts w:ascii="Times New Roman" w:hAnsi="Times New Roman"/>
           <w:noProof/>
@@ -11355,7 +12474,7 @@
       <w:pPr>
         <w:pStyle w:val="NormalWeb"/>
         <w:ind w:left="640" w:hanging="640"/>
-        <w:divId w:val="2127966011"/>
+        <w:divId w:val="1113670089"/>
         <w:rPr>
           <w:rFonts w:ascii="Times New Roman" w:hAnsi="Times New Roman"/>
           <w:noProof/>
@@ -11401,20 +12520,19 @@
       <w:pPr>
         <w:pStyle w:val="NormalWeb"/>
         <w:ind w:left="640" w:hanging="640"/>
-        <w:divId w:val="2127966011"/>
-        <w:rPr>
-          <w:rFonts w:ascii="Times New Roman" w:hAnsi="Times New Roman"/>
-          <w:noProof/>
-          <w:sz w:val="22"/>
-        </w:rPr>
-      </w:pPr>
-      <w:r>
-        <w:rPr>
-          <w:rFonts w:ascii="Times New Roman" w:hAnsi="Times New Roman"/>
-          <w:noProof/>
-          <w:sz w:val="22"/>
-        </w:rPr>
-        <w:lastRenderedPageBreak/>
+        <w:divId w:val="1113670089"/>
+        <w:rPr>
+          <w:rFonts w:ascii="Times New Roman" w:hAnsi="Times New Roman"/>
+          <w:noProof/>
+          <w:sz w:val="22"/>
+        </w:rPr>
+      </w:pPr>
+      <w:r>
+        <w:rPr>
+          <w:rFonts w:ascii="Times New Roman" w:hAnsi="Times New Roman"/>
+          <w:noProof/>
+          <w:sz w:val="22"/>
+        </w:rPr>
         <w:t xml:space="preserve">18. </w:t>
       </w:r>
       <w:r>
@@ -11433,22 +12551,22 @@
           <w:noProof/>
           <w:sz w:val="22"/>
         </w:rPr>
-        <w:t>Jørgensen JOL, Jessen N, Pedersen SB, Vestergaard E, Gormsen L, Lund SA, et al.</w:t>
-      </w:r>
-      <w:r>
-        <w:rPr>
-          <w:rFonts w:ascii="Times New Roman" w:hAnsi="Times New Roman"/>
-          <w:noProof/>
-          <w:sz w:val="22"/>
-        </w:rPr>
-        <w:t xml:space="preserve"> 2006 GH receptor signaling in skeletal muscle and adipose tissue in human subjects following exposure to an intravenous GH bolus. Am. J. Physiol. Endocrinol. Metab. 291:E899–905</w:t>
+        <w:t>Pasquali C, Curchod M-L, Wälchli S, Espanel X, Guerrier M, Arigoni F, et al.</w:t>
+      </w:r>
+      <w:r>
+        <w:rPr>
+          <w:rFonts w:ascii="Times New Roman" w:hAnsi="Times New Roman"/>
+          <w:noProof/>
+          <w:sz w:val="22"/>
+        </w:rPr>
+        <w:t xml:space="preserve"> 2003 Identification of protein tyrosine phosphatases with specificity for the ligand-activated growth hormone receptor. Mol. Endocrinol. 17:2228–2239</w:t>
       </w:r>
     </w:p>
     <w:p>
       <w:pPr>
         <w:pStyle w:val="NormalWeb"/>
         <w:ind w:left="640" w:hanging="640"/>
-        <w:divId w:val="2127966011"/>
+        <w:divId w:val="1113670089"/>
         <w:rPr>
           <w:rFonts w:ascii="Times New Roman" w:hAnsi="Times New Roman"/>
           <w:noProof/>
@@ -11479,22 +12597,22 @@
           <w:noProof/>
           <w:sz w:val="22"/>
         </w:rPr>
-        <w:t>Pasquali C, Curchod M-L, Wälchli S, Espanel X, Guerrier M, Arigoni F, et al.</w:t>
-      </w:r>
-      <w:r>
-        <w:rPr>
-          <w:rFonts w:ascii="Times New Roman" w:hAnsi="Times New Roman"/>
-          <w:noProof/>
-          <w:sz w:val="22"/>
-        </w:rPr>
-        <w:t xml:space="preserve"> 2003 Identification of protein tyrosine phosphatases with specificity for the ligand-activated growth hormone receptor. Mol. Endocrinol. 17:2228–2239</w:t>
+        <w:t>Pilecka I, Patrignani C, Pescini R, Curchod M-L, Perrin D, Xue Y, et al.</w:t>
+      </w:r>
+      <w:r>
+        <w:rPr>
+          <w:rFonts w:ascii="Times New Roman" w:hAnsi="Times New Roman"/>
+          <w:noProof/>
+          <w:sz w:val="22"/>
+        </w:rPr>
+        <w:t xml:space="preserve"> 2007 Protein-tyrosine phosphatase H1 controls growth hormone receptor signaling and systemic growth. J. Biol. Chem. 282:35405–35415</w:t>
       </w:r>
     </w:p>
     <w:p>
       <w:pPr>
         <w:pStyle w:val="NormalWeb"/>
         <w:ind w:left="640" w:hanging="640"/>
-        <w:divId w:val="2127966011"/>
+        <w:divId w:val="1113670089"/>
         <w:rPr>
           <w:rFonts w:ascii="Times New Roman" w:hAnsi="Times New Roman"/>
           <w:noProof/>
@@ -11525,22 +12643,22 @@
           <w:noProof/>
           <w:sz w:val="22"/>
         </w:rPr>
-        <w:t>Pilecka I, Patrignani C, Pescini R, Curchod M-L, Perrin D, Xue Y, et al.</w:t>
-      </w:r>
-      <w:r>
-        <w:rPr>
-          <w:rFonts w:ascii="Times New Roman" w:hAnsi="Times New Roman"/>
-          <w:noProof/>
-          <w:sz w:val="22"/>
-        </w:rPr>
-        <w:t xml:space="preserve"> 2007 Protein-tyrosine phosphatase H1 controls growth hormone receptor signaling and systemic growth. J. Biol. Chem. 282:35405–35415</w:t>
+        <w:t>Sladek R, Rocheleau G, Rung J, Dina C, Shen L, Serre D, et al.</w:t>
+      </w:r>
+      <w:r>
+        <w:rPr>
+          <w:rFonts w:ascii="Times New Roman" w:hAnsi="Times New Roman"/>
+          <w:noProof/>
+          <w:sz w:val="22"/>
+        </w:rPr>
+        <w:t xml:space="preserve"> 2007 A genome-wide association study identifies novel risk loci for type 2 diabetes. Nature 445:881–885</w:t>
       </w:r>
     </w:p>
     <w:p>
       <w:pPr>
         <w:pStyle w:val="NormalWeb"/>
         <w:ind w:left="640" w:hanging="640"/>
-        <w:divId w:val="2127966011"/>
+        <w:divId w:val="1113670089"/>
         <w:rPr>
           <w:rFonts w:ascii="Times New Roman" w:hAnsi="Times New Roman"/>
           <w:noProof/>
@@ -11571,22 +12689,22 @@
           <w:noProof/>
           <w:sz w:val="22"/>
         </w:rPr>
-        <w:t>Sladek R, Rocheleau G, Rung J, Dina C, Shen L, Serre D, et al.</w:t>
-      </w:r>
-      <w:r>
-        <w:rPr>
-          <w:rFonts w:ascii="Times New Roman" w:hAnsi="Times New Roman"/>
-          <w:noProof/>
-          <w:sz w:val="22"/>
-        </w:rPr>
-        <w:t xml:space="preserve"> 2007 A genome-wide association study identifies novel risk loci for type 2 diabetes. Nature 445:881–885</w:t>
+        <w:t>Saxena R, Voight BF, Lyssenko V, Burtt NP, de Bakker PIW, Chen H, et al.</w:t>
+      </w:r>
+      <w:r>
+        <w:rPr>
+          <w:rFonts w:ascii="Times New Roman" w:hAnsi="Times New Roman"/>
+          <w:noProof/>
+          <w:sz w:val="22"/>
+        </w:rPr>
+        <w:t xml:space="preserve"> 2007 Genome-wide association analysis identifies loci for type 2 diabetes and triglyceride levels. Science 316:1331–1336</w:t>
       </w:r>
     </w:p>
     <w:p>
       <w:pPr>
         <w:pStyle w:val="NormalWeb"/>
         <w:ind w:left="640" w:hanging="640"/>
-        <w:divId w:val="2127966011"/>
+        <w:divId w:val="1113670089"/>
         <w:rPr>
           <w:rFonts w:ascii="Times New Roman" w:hAnsi="Times New Roman"/>
           <w:noProof/>
@@ -11617,22 +12735,22 @@
           <w:noProof/>
           <w:sz w:val="22"/>
         </w:rPr>
-        <w:t>Saxena R, Voight BF, Lyssenko V, Burtt NP, de Bakker PIW, Chen H, et al.</w:t>
-      </w:r>
-      <w:r>
-        <w:rPr>
-          <w:rFonts w:ascii="Times New Roman" w:hAnsi="Times New Roman"/>
-          <w:noProof/>
-          <w:sz w:val="22"/>
-        </w:rPr>
-        <w:t xml:space="preserve"> 2007 Genome-wide association analysis identifies loci for type 2 diabetes and triglyceride levels. Science 316:1331–1336</w:t>
+        <w:t>Pradines-Figueres A, Barcellini-Couget S, Dani C, Baudoin C, Ailhaud G</w:t>
+      </w:r>
+      <w:r>
+        <w:rPr>
+          <w:rFonts w:ascii="Times New Roman" w:hAnsi="Times New Roman"/>
+          <w:noProof/>
+          <w:sz w:val="22"/>
+        </w:rPr>
+        <w:t xml:space="preserve"> 1990 Inhibition by serum components of the expression of lipoprotein lipase gene upon stimulation by growth hormone. Biochem. Biophys. Res. Commun. 166:1118–1125</w:t>
       </w:r>
     </w:p>
     <w:p>
       <w:pPr>
         <w:pStyle w:val="NormalWeb"/>
         <w:ind w:left="640" w:hanging="640"/>
-        <w:divId w:val="2127966011"/>
+        <w:divId w:val="1113670089"/>
         <w:rPr>
           <w:rFonts w:ascii="Times New Roman" w:hAnsi="Times New Roman"/>
           <w:noProof/>
@@ -11663,22 +12781,22 @@
           <w:noProof/>
           <w:sz w:val="22"/>
         </w:rPr>
-        <w:t>Pradines-Figueres A, Barcellini-Couget S, Dani C, Baudoin C, Ailhaud G</w:t>
-      </w:r>
-      <w:r>
-        <w:rPr>
-          <w:rFonts w:ascii="Times New Roman" w:hAnsi="Times New Roman"/>
-          <w:noProof/>
-          <w:sz w:val="22"/>
-        </w:rPr>
-        <w:t xml:space="preserve"> 1990 Inhibition by serum components of the expression of lipoprotein lipase gene upon stimulation by growth hormone. Biochem. Biophys. Res. Commun. 166:1118–1125</w:t>
+        <w:t>Khalfallah Y, Sassolas G, Borson-Chazot F, Vega N, Vidal H</w:t>
+      </w:r>
+      <w:r>
+        <w:rPr>
+          <w:rFonts w:ascii="Times New Roman" w:hAnsi="Times New Roman"/>
+          <w:noProof/>
+          <w:sz w:val="22"/>
+        </w:rPr>
+        <w:t xml:space="preserve"> 2001 Expression of insulin target genes in skeletal muscle and adipose tissue in adult patients with growth hormone deficiency: effect of one year recombinant human growth hormone therapy. J. Endocrinol. 171:285–292</w:t>
       </w:r>
     </w:p>
     <w:p>
       <w:pPr>
         <w:pStyle w:val="NormalWeb"/>
         <w:ind w:left="640" w:hanging="640"/>
-        <w:divId w:val="2127966011"/>
+        <w:divId w:val="1113670089"/>
         <w:rPr>
           <w:rFonts w:ascii="Times New Roman" w:hAnsi="Times New Roman"/>
           <w:noProof/>
@@ -11709,22 +12827,22 @@
           <w:noProof/>
           <w:sz w:val="22"/>
         </w:rPr>
-        <w:t>Khalfallah Y, Sassolas G, Borson-Chazot F, Vega N, Vidal H</w:t>
-      </w:r>
-      <w:r>
-        <w:rPr>
-          <w:rFonts w:ascii="Times New Roman" w:hAnsi="Times New Roman"/>
-          <w:noProof/>
-          <w:sz w:val="22"/>
-        </w:rPr>
-        <w:t xml:space="preserve"> 2001 Expression of insulin target genes in skeletal muscle and adipose tissue in adult patients with growth hormone deficiency: effect of one year recombinant human growth hormone therapy. J. Endocrinol. 171:285–292</w:t>
+        <w:t>Simsolo RB</w:t>
+      </w:r>
+      <w:r>
+        <w:rPr>
+          <w:rFonts w:ascii="Times New Roman" w:hAnsi="Times New Roman"/>
+          <w:noProof/>
+          <w:sz w:val="22"/>
+        </w:rPr>
+        <w:t xml:space="preserve"> 1995 Effects of acromegaly treatment and growth hormone on adipose tissue lipoprotein lipase. J. Clin. Endocrinol. Metab. 80:3233–3238</w:t>
       </w:r>
     </w:p>
     <w:p>
       <w:pPr>
         <w:pStyle w:val="NormalWeb"/>
         <w:ind w:left="640" w:hanging="640"/>
-        <w:divId w:val="2127966011"/>
+        <w:divId w:val="1113670089"/>
         <w:rPr>
           <w:rFonts w:ascii="Times New Roman" w:hAnsi="Times New Roman"/>
           <w:noProof/>
@@ -11755,22 +12873,22 @@
           <w:noProof/>
           <w:sz w:val="22"/>
         </w:rPr>
-        <w:t>Simsolo RB</w:t>
-      </w:r>
-      <w:r>
-        <w:rPr>
-          <w:rFonts w:ascii="Times New Roman" w:hAnsi="Times New Roman"/>
-          <w:noProof/>
-          <w:sz w:val="22"/>
-        </w:rPr>
-        <w:t xml:space="preserve"> 1995 Effects of acromegaly treatment and growth hormone on adipose tissue lipoprotein lipase. J. Clin. Endocrinol. Metab. 80:3233–3238</w:t>
+        <w:t>Richelsen B, Pedersen SB, Kristensen K, Børglum JD, Nørrelund H, Christiansen JS, et al.</w:t>
+      </w:r>
+      <w:r>
+        <w:rPr>
+          <w:rFonts w:ascii="Times New Roman" w:hAnsi="Times New Roman"/>
+          <w:noProof/>
+          <w:sz w:val="22"/>
+        </w:rPr>
+        <w:t xml:space="preserve"> 2000 Regulation of Lipoprotein Lipase and Hormone-Sensitive Lipase Activity and Gene Expression in Adipose and Muscle Tissue by Growth Hormone Treatment During Weight Loss in Obese Patients. 49:906–911</w:t>
       </w:r>
     </w:p>
     <w:p>
       <w:pPr>
         <w:pStyle w:val="NormalWeb"/>
         <w:ind w:left="640" w:hanging="640"/>
-        <w:divId w:val="2127966011"/>
+        <w:divId w:val="1113670089"/>
         <w:rPr>
           <w:rFonts w:ascii="Times New Roman" w:hAnsi="Times New Roman"/>
           <w:noProof/>
@@ -11801,22 +12919,22 @@
           <w:noProof/>
           <w:sz w:val="22"/>
         </w:rPr>
-        <w:t>Richelsen B, Pedersen SB, Kristensen K, Børglum JD, Nørrelund H, Christiansen JS, et al.</w:t>
-      </w:r>
-      <w:r>
-        <w:rPr>
-          <w:rFonts w:ascii="Times New Roman" w:hAnsi="Times New Roman"/>
-          <w:noProof/>
-          <w:sz w:val="22"/>
-        </w:rPr>
-        <w:t xml:space="preserve"> 2000 Regulation of Lipoprotein Lipase and Hormone-Sensitive Lipase Activity and Gene Expression in Adipose and Muscle Tissue by Growth Hormone Treatment During Weight Loss in Obese Patients. 49:906–911</w:t>
+        <w:t>Lass A, Zimmermann R, Haemmerle G, Riederer M, Schoiswohl G, Schweiger M, et al.</w:t>
+      </w:r>
+      <w:r>
+        <w:rPr>
+          <w:rFonts w:ascii="Times New Roman" w:hAnsi="Times New Roman"/>
+          <w:noProof/>
+          <w:sz w:val="22"/>
+        </w:rPr>
+        <w:t xml:space="preserve"> 2006 Adipose triglyceride lipase-mediated lipolysis of cellular fat stores is activated by CGI-58 and defective in Chanarin-Dorfman Syndrome. Cell Metab. 3:309–319</w:t>
       </w:r>
     </w:p>
     <w:p>
       <w:pPr>
         <w:pStyle w:val="NormalWeb"/>
         <w:ind w:left="640" w:hanging="640"/>
-        <w:divId w:val="2127966011"/>
+        <w:divId w:val="1113670089"/>
         <w:rPr>
           <w:rFonts w:ascii="Times New Roman" w:hAnsi="Times New Roman"/>
           <w:noProof/>
@@ -11847,22 +12965,22 @@
           <w:noProof/>
           <w:sz w:val="22"/>
         </w:rPr>
-        <w:t>Lass A, Zimmermann R, Haemmerle G, Riederer M, Schoiswohl G, Schweiger M, et al.</w:t>
-      </w:r>
-      <w:r>
-        <w:rPr>
-          <w:rFonts w:ascii="Times New Roman" w:hAnsi="Times New Roman"/>
-          <w:noProof/>
-          <w:sz w:val="22"/>
-        </w:rPr>
-        <w:t xml:space="preserve"> 2006 Adipose triglyceride lipase-mediated lipolysis of cellular fat stores is activated by CGI-58 and defective in Chanarin-Dorfman Syndrome. Cell Metab. 3:309–319</w:t>
+        <w:t>Clasen BFF, Krusenstjerna-Hafstrøm T, Vendelbo MH, Thorsen K, Escande C, Møller N, et al.</w:t>
+      </w:r>
+      <w:r>
+        <w:rPr>
+          <w:rFonts w:ascii="Times New Roman" w:hAnsi="Times New Roman"/>
+          <w:noProof/>
+          <w:sz w:val="22"/>
+        </w:rPr>
+        <w:t xml:space="preserve"> 2013 Gene expression in skeletal muscle after an acute intravenous GH bolus in human subjects: identification of a mechanism regulating ANGPTL4. J. Lipid Res. 54:1988–1997</w:t>
       </w:r>
     </w:p>
     <w:p>
       <w:pPr>
         <w:pStyle w:val="NormalWeb"/>
         <w:ind w:left="640" w:hanging="640"/>
-        <w:divId w:val="2127966011"/>
+        <w:divId w:val="1113670089"/>
         <w:rPr>
           <w:rFonts w:ascii="Times New Roman" w:hAnsi="Times New Roman"/>
           <w:noProof/>
@@ -11893,22 +13011,22 @@
           <w:noProof/>
           <w:sz w:val="22"/>
         </w:rPr>
-        <w:t>Clasen BFF, Krusenstjerna-Hafstrøm T, Vendelbo MH, Thorsen K, Escande C, Møller N, et al.</w:t>
-      </w:r>
-      <w:r>
-        <w:rPr>
-          <w:rFonts w:ascii="Times New Roman" w:hAnsi="Times New Roman"/>
-          <w:noProof/>
-          <w:sz w:val="22"/>
-        </w:rPr>
-        <w:t xml:space="preserve"> 2013 Gene expression in skeletal muscle after an acute intravenous GH bolus in human subjects: identification of a mechanism regulating ANGPTL4. J. Lipid Res. 54:1988–1997</w:t>
+        <w:t>Del Rincon J-P, Iida K, Gaylinn BD, McCurdy CE, Leitner JW, Barbour LA, et al.</w:t>
+      </w:r>
+      <w:r>
+        <w:rPr>
+          <w:rFonts w:ascii="Times New Roman" w:hAnsi="Times New Roman"/>
+          <w:noProof/>
+          <w:sz w:val="22"/>
+        </w:rPr>
+        <w:t xml:space="preserve"> 2007 Growth hormone regulation of p85alpha expression and phosphoinositide 3-kinase activity in adipose tissue: mechanism for growth hormone-mediated insulin resistance. Diabetes 56:1638–1646</w:t>
       </w:r>
     </w:p>
     <w:p>
       <w:pPr>
         <w:pStyle w:val="NormalWeb"/>
         <w:ind w:left="640" w:hanging="640"/>
-        <w:divId w:val="2127966011"/>
+        <w:divId w:val="1113670089"/>
         <w:rPr>
           <w:rFonts w:ascii="Times New Roman" w:hAnsi="Times New Roman"/>
           <w:noProof/>
@@ -11939,22 +13057,22 @@
           <w:noProof/>
           <w:sz w:val="22"/>
         </w:rPr>
-        <w:t>Del Rincon J-P, Iida K, Gaylinn BD, McCurdy CE, Leitner JW, Barbour LA, et al.</w:t>
-      </w:r>
-      <w:r>
-        <w:rPr>
-          <w:rFonts w:ascii="Times New Roman" w:hAnsi="Times New Roman"/>
-          <w:noProof/>
-          <w:sz w:val="22"/>
-        </w:rPr>
-        <w:t xml:space="preserve"> 2007 Growth hormone regulation of p85alpha expression and phosphoinositide 3-kinase activity in adipose tissue: mechanism for growth hormone-mediated insulin resistance. Diabetes 56:1638–1646</w:t>
+        <w:t>Kröger J, Schulze MB</w:t>
+      </w:r>
+      <w:r>
+        <w:rPr>
+          <w:rFonts w:ascii="Times New Roman" w:hAnsi="Times New Roman"/>
+          <w:noProof/>
+          <w:sz w:val="22"/>
+        </w:rPr>
+        <w:t xml:space="preserve"> 2012 Recent insights into the relation of Δ5 desaturase and Δ6 desaturase activity to the development of type 2 diabetes. Curr. Opin. Lipidol. 23:4–10</w:t>
       </w:r>
     </w:p>
     <w:p>
       <w:pPr>
         <w:pStyle w:val="NormalWeb"/>
         <w:ind w:left="640" w:hanging="640"/>
-        <w:divId w:val="2127966011"/>
+        <w:divId w:val="1113670089"/>
         <w:rPr>
           <w:rFonts w:ascii="Times New Roman" w:hAnsi="Times New Roman"/>
           <w:noProof/>
@@ -11985,35 +13103,34 @@
           <w:noProof/>
           <w:sz w:val="22"/>
         </w:rPr>
-        <w:t>Napolitano a, Voice MW, Edwards CR, Seckl JR, Chapman KE</w:t>
-      </w:r>
-      <w:r>
-        <w:rPr>
-          <w:rFonts w:ascii="Times New Roman" w:hAnsi="Times New Roman"/>
-          <w:noProof/>
-          <w:sz w:val="22"/>
-        </w:rPr>
-        <w:t xml:space="preserve"> 1998 11Beta-hydroxysteroid dehydrogenase 1 in adipocytes: expression is differentiation-dependent and hormonally regulated. J. Steroid Biochem. Mol. Biol. 64:251–260</w:t>
+        <w:t>Mayneris-Perxachs J, Guerendiain M, Castellote AI, Estruch R, Covas MI, Fitó M, et al.</w:t>
+      </w:r>
+      <w:r>
+        <w:rPr>
+          <w:rFonts w:ascii="Times New Roman" w:hAnsi="Times New Roman"/>
+          <w:noProof/>
+          <w:sz w:val="22"/>
+        </w:rPr>
+        <w:t xml:space="preserve"> 2013 Plasma fatty acid composition, estimated desaturase activities, and their relation with the metabolic syndrome in a population at high risk of cardiovascular disease. Clin. Nutr.</w:t>
       </w:r>
     </w:p>
     <w:p>
       <w:pPr>
         <w:pStyle w:val="NormalWeb"/>
         <w:ind w:left="640" w:hanging="640"/>
-        <w:divId w:val="2127966011"/>
-        <w:rPr>
-          <w:rFonts w:ascii="Times New Roman" w:hAnsi="Times New Roman"/>
-          <w:noProof/>
-          <w:sz w:val="22"/>
-        </w:rPr>
-      </w:pPr>
-      <w:r>
-        <w:rPr>
-          <w:rFonts w:ascii="Times New Roman" w:hAnsi="Times New Roman"/>
-          <w:noProof/>
-          <w:sz w:val="22"/>
-        </w:rPr>
-        <w:lastRenderedPageBreak/>
+        <w:divId w:val="1113670089"/>
+        <w:rPr>
+          <w:rFonts w:ascii="Times New Roman" w:hAnsi="Times New Roman"/>
+          <w:noProof/>
+          <w:sz w:val="22"/>
+        </w:rPr>
+      </w:pPr>
+      <w:r>
+        <w:rPr>
+          <w:rFonts w:ascii="Times New Roman" w:hAnsi="Times New Roman"/>
+          <w:noProof/>
+          <w:sz w:val="22"/>
+        </w:rPr>
         <w:t xml:space="preserve">31. </w:t>
       </w:r>
       <w:r>
@@ -12032,22 +13149,22 @@
           <w:noProof/>
           <w:sz w:val="22"/>
         </w:rPr>
-        <w:t>Paulsen SK, Pedersen SB, Jørgensen JOL, Fisker S, Christiansen JS, Flyvbjerg A, et al.</w:t>
-      </w:r>
-      <w:r>
-        <w:rPr>
-          <w:rFonts w:ascii="Times New Roman" w:hAnsi="Times New Roman"/>
-          <w:noProof/>
-          <w:sz w:val="22"/>
-        </w:rPr>
-        <w:t xml:space="preserve"> 2006 Growth hormone (GH) substitution in GH-deficient patients inhibits 11beta-hydroxysteroid dehydrogenase type 1 messenger ribonucleic acid expression in adipose tissue. J. Clin. Endocrinol. Metab. 91:1093–1098</w:t>
+        <w:t>Oberbauer AM, German JB, Murray JD</w:t>
+      </w:r>
+      <w:r>
+        <w:rPr>
+          <w:rFonts w:ascii="Times New Roman" w:hAnsi="Times New Roman"/>
+          <w:noProof/>
+          <w:sz w:val="22"/>
+        </w:rPr>
+        <w:t xml:space="preserve"> 2011 Growth hormone enhances arachidonic acid metabolites in a growth hormone transgenic mouse. Lipids 46:495–504</w:t>
       </w:r>
     </w:p>
     <w:p>
       <w:pPr>
         <w:pStyle w:val="NormalWeb"/>
         <w:ind w:left="640" w:hanging="640"/>
-        <w:divId w:val="2127966011"/>
+        <w:divId w:val="1113670089"/>
         <w:rPr>
           <w:rFonts w:ascii="Times New Roman" w:hAnsi="Times New Roman"/>
           <w:noProof/>
@@ -12078,22 +13195,22 @@
           <w:noProof/>
           <w:sz w:val="22"/>
         </w:rPr>
-        <w:t>Frajese G V, Taylor NF, Jenkins PJ, Besser GM, Monson JP</w:t>
-      </w:r>
-      <w:r>
-        <w:rPr>
-          <w:rFonts w:ascii="Times New Roman" w:hAnsi="Times New Roman"/>
-          <w:noProof/>
-          <w:sz w:val="22"/>
-        </w:rPr>
-        <w:t xml:space="preserve"> 2004 Modulation of cortisol metabolism during treatment of acromegaly is independent of body composition and insulin sensitivity. Horm. Res. 61:246–251</w:t>
+        <w:t>Gahete MD, Córdoba-Chacón J, Luque RM, Kineman RD</w:t>
+      </w:r>
+      <w:r>
+        <w:rPr>
+          <w:rFonts w:ascii="Times New Roman" w:hAnsi="Times New Roman"/>
+          <w:noProof/>
+          <w:sz w:val="22"/>
+        </w:rPr>
+        <w:t xml:space="preserve"> 2013 The rise in growth hormone during starvation does not serve to maintain glucose levels or lean mass but is required for appropriate adipose tissue response in female mice. Endocrinology 154:263–269</w:t>
       </w:r>
     </w:p>
     <w:p>
       <w:pPr>
         <w:pStyle w:val="NormalWeb"/>
         <w:ind w:left="640" w:hanging="640"/>
-        <w:divId w:val="2127966011"/>
+        <w:divId w:val="1113670089"/>
         <w:rPr>
           <w:rFonts w:ascii="Times New Roman" w:hAnsi="Times New Roman"/>
           <w:noProof/>
@@ -12124,22 +13241,206 @@
           <w:noProof/>
           <w:sz w:val="22"/>
         </w:rPr>
-        <w:t>Moore JS, Monson JP, Kaltsas G, Putignano P, Wood PJ, Sheppard MC, et al.</w:t>
-      </w:r>
-      <w:r>
-        <w:rPr>
-          <w:rFonts w:ascii="Times New Roman" w:hAnsi="Times New Roman"/>
-          <w:noProof/>
-          <w:sz w:val="22"/>
-        </w:rPr>
-        <w:t xml:space="preserve"> 1999 Modulation of 11beta-hydroxysteroid dehydrogenase isozymes by growth hormone and insulin-like growth factor: in vivo and in vitro studies. J. Clin. Endocrinol. Metab. 84:4172–4177 </w:t>
+        <w:t>Ip W, Chiang Y-TA, Jin T</w:t>
+      </w:r>
+      <w:r>
+        <w:rPr>
+          <w:rFonts w:ascii="Times New Roman" w:hAnsi="Times New Roman"/>
+          <w:noProof/>
+          <w:sz w:val="22"/>
+        </w:rPr>
+        <w:t xml:space="preserve"> 2012 The involvement of the wnt signaling pathway and TCF7L2 in diabetes mellitus: The current understanding, dispute, and perspective. Cell Biosci. Cell &amp; Bioscience; 2:28</w:t>
       </w:r>
     </w:p>
     <w:p>
       <w:pPr>
         <w:pStyle w:val="NormalWeb"/>
         <w:ind w:left="640" w:hanging="640"/>
-        <w:divId w:val="1176311484"/>
+        <w:divId w:val="1113670089"/>
+        <w:rPr>
+          <w:rFonts w:ascii="Times New Roman" w:hAnsi="Times New Roman"/>
+          <w:noProof/>
+          <w:sz w:val="22"/>
+        </w:rPr>
+      </w:pPr>
+      <w:r>
+        <w:rPr>
+          <w:rFonts w:ascii="Times New Roman" w:hAnsi="Times New Roman"/>
+          <w:noProof/>
+          <w:sz w:val="22"/>
+        </w:rPr>
+        <w:t xml:space="preserve">34. </w:t>
+      </w:r>
+      <w:r>
+        <w:rPr>
+          <w:rFonts w:ascii="Times New Roman" w:hAnsi="Times New Roman"/>
+          <w:noProof/>
+          <w:sz w:val="22"/>
+        </w:rPr>
+        <w:tab/>
+      </w:r>
+      <w:r>
+        <w:rPr>
+          <w:rFonts w:ascii="Times New Roman" w:hAnsi="Times New Roman"/>
+          <w:b/>
+          <w:bCs/>
+          <w:noProof/>
+          <w:sz w:val="22"/>
+        </w:rPr>
+        <w:t>Napolitano a, Voice MW, Edwards CR, Seckl JR, Chapman KE</w:t>
+      </w:r>
+      <w:r>
+        <w:rPr>
+          <w:rFonts w:ascii="Times New Roman" w:hAnsi="Times New Roman"/>
+          <w:noProof/>
+          <w:sz w:val="22"/>
+        </w:rPr>
+        <w:t xml:space="preserve"> 1998 11Beta-hydroxysteroid dehydrogenase 1 in adipocytes: expression is differentiation-dependent and hormonally regulated. J. Steroid Biochem. Mol. Biol. 64:251–260</w:t>
+      </w:r>
+    </w:p>
+    <w:p>
+      <w:pPr>
+        <w:pStyle w:val="NormalWeb"/>
+        <w:ind w:left="640" w:hanging="640"/>
+        <w:divId w:val="1113670089"/>
+        <w:rPr>
+          <w:rFonts w:ascii="Times New Roman" w:hAnsi="Times New Roman"/>
+          <w:noProof/>
+          <w:sz w:val="22"/>
+        </w:rPr>
+      </w:pPr>
+      <w:r>
+        <w:rPr>
+          <w:rFonts w:ascii="Times New Roman" w:hAnsi="Times New Roman"/>
+          <w:noProof/>
+          <w:sz w:val="22"/>
+        </w:rPr>
+        <w:t xml:space="preserve">35. </w:t>
+      </w:r>
+      <w:r>
+        <w:rPr>
+          <w:rFonts w:ascii="Times New Roman" w:hAnsi="Times New Roman"/>
+          <w:noProof/>
+          <w:sz w:val="22"/>
+        </w:rPr>
+        <w:tab/>
+      </w:r>
+      <w:r>
+        <w:rPr>
+          <w:rFonts w:ascii="Times New Roman" w:hAnsi="Times New Roman"/>
+          <w:b/>
+          <w:bCs/>
+          <w:noProof/>
+          <w:sz w:val="22"/>
+        </w:rPr>
+        <w:t>Paulsen SK, Pedersen SB, Jørgensen JOL, Fisker S, Christiansen JS, Flyvbjerg A, et al.</w:t>
+      </w:r>
+      <w:r>
+        <w:rPr>
+          <w:rFonts w:ascii="Times New Roman" w:hAnsi="Times New Roman"/>
+          <w:noProof/>
+          <w:sz w:val="22"/>
+        </w:rPr>
+        <w:t xml:space="preserve"> 2006 Growth hormone (GH) substitution in GH-deficient patients inhibits 11beta-hydroxysteroid dehydrogenase type 1 messenger ribonucleic acid expression in adipose tissue. J. Clin. Endocrinol. Metab. 91:1093–1098</w:t>
+      </w:r>
+    </w:p>
+    <w:p>
+      <w:pPr>
+        <w:pStyle w:val="NormalWeb"/>
+        <w:ind w:left="640" w:hanging="640"/>
+        <w:divId w:val="1113670089"/>
+        <w:rPr>
+          <w:rFonts w:ascii="Times New Roman" w:hAnsi="Times New Roman"/>
+          <w:noProof/>
+          <w:sz w:val="22"/>
+        </w:rPr>
+      </w:pPr>
+      <w:r>
+        <w:rPr>
+          <w:rFonts w:ascii="Times New Roman" w:hAnsi="Times New Roman"/>
+          <w:noProof/>
+          <w:sz w:val="22"/>
+        </w:rPr>
+        <w:t xml:space="preserve">36. </w:t>
+      </w:r>
+      <w:r>
+        <w:rPr>
+          <w:rFonts w:ascii="Times New Roman" w:hAnsi="Times New Roman"/>
+          <w:noProof/>
+          <w:sz w:val="22"/>
+        </w:rPr>
+        <w:tab/>
+      </w:r>
+      <w:r>
+        <w:rPr>
+          <w:rFonts w:ascii="Times New Roman" w:hAnsi="Times New Roman"/>
+          <w:b/>
+          <w:bCs/>
+          <w:noProof/>
+          <w:sz w:val="22"/>
+        </w:rPr>
+        <w:t>Frajese G V, Taylor NF, Jenkins PJ, Besser GM, Monson JP</w:t>
+      </w:r>
+      <w:r>
+        <w:rPr>
+          <w:rFonts w:ascii="Times New Roman" w:hAnsi="Times New Roman"/>
+          <w:noProof/>
+          <w:sz w:val="22"/>
+        </w:rPr>
+        <w:t xml:space="preserve"> 2004 Modulation of cortisol metabolism during treatment of acromegaly is independent of body composition and insulin sensitivity. Horm. Res. 61:246–251</w:t>
+      </w:r>
+    </w:p>
+    <w:p>
+      <w:pPr>
+        <w:pStyle w:val="NormalWeb"/>
+        <w:ind w:left="640" w:hanging="640"/>
+        <w:divId w:val="1113670089"/>
+        <w:rPr>
+          <w:rFonts w:ascii="Times New Roman" w:hAnsi="Times New Roman"/>
+          <w:noProof/>
+          <w:sz w:val="22"/>
+        </w:rPr>
+      </w:pPr>
+      <w:r>
+        <w:rPr>
+          <w:rFonts w:ascii="Times New Roman" w:hAnsi="Times New Roman"/>
+          <w:noProof/>
+          <w:sz w:val="22"/>
+        </w:rPr>
+        <w:t xml:space="preserve">37. </w:t>
+      </w:r>
+      <w:r>
+        <w:rPr>
+          <w:rFonts w:ascii="Times New Roman" w:hAnsi="Times New Roman"/>
+          <w:noProof/>
+          <w:sz w:val="22"/>
+        </w:rPr>
+        <w:tab/>
+      </w:r>
+      <w:r>
+        <w:rPr>
+          <w:rFonts w:ascii="Times New Roman" w:hAnsi="Times New Roman"/>
+          <w:b/>
+          <w:bCs/>
+          <w:noProof/>
+          <w:sz w:val="22"/>
+        </w:rPr>
+        <w:t>Moore JS, Monson JP, Kaltsas G, Putignano P, Wood PJ, Sheppard MC, et al.</w:t>
+      </w:r>
+      <w:r>
+        <w:rPr>
+          <w:rFonts w:ascii="Times New Roman" w:hAnsi="Times New Roman"/>
+          <w:noProof/>
+          <w:sz w:val="22"/>
+        </w:rPr>
+        <w:t xml:space="preserve"> 1999 Modulation of 11beta-hydroxysteroid dehydrogenase isozymes by growth hormone and insulin-like growth factor: in vivo and in vitro studies. J. Clin. Endocrinol. Metab. 84:4172–4177 </w:t>
+      </w:r>
+    </w:p>
+    <w:p>
+      <w:pPr>
+        <w:pStyle w:val="NormalWeb"/>
+        <w:ind w:left="640" w:hanging="640"/>
+        <w:divId w:val="1871456123"/>
         <w:rPr>
           <w:rFonts w:ascii="Times New Roman" w:hAnsi="Times New Roman"/>
           <w:b/>
@@ -12173,14 +13474,6 @@
           <w:bCs/>
         </w:rPr>
         <w:br w:type="page"/>
-      </w:r>
-      <w:r>
-        <w:rPr>
-          <w:rFonts w:ascii="Times New Roman" w:hAnsi="Times New Roman" w:cs="Times New Roman"/>
-          <w:b/>
-          <w:bCs/>
-        </w:rPr>
-        <w:lastRenderedPageBreak/>
         <w:t>Table Legends:</w:t>
       </w:r>
     </w:p>
@@ -12251,7 +13544,25 @@
           <w:b/>
           <w:bCs/>
         </w:rPr>
-        <w:t>Gene set enrichment of transcripts from acromegalic white adipose tissue.</w:t>
+        <w:t xml:space="preserve">Gene set enrichment of transcripts from </w:t>
+      </w:r>
+      <w:proofErr w:type="spellStart"/>
+      <w:r>
+        <w:rPr>
+          <w:rFonts w:ascii="Times New Roman" w:hAnsi="Times New Roman" w:cs="Times New Roman"/>
+          <w:b/>
+          <w:bCs/>
+        </w:rPr>
+        <w:t>acromegalic</w:t>
+      </w:r>
+      <w:proofErr w:type="spellEnd"/>
+      <w:r>
+        <w:rPr>
+          <w:rFonts w:ascii="Times New Roman" w:hAnsi="Times New Roman" w:cs="Times New Roman"/>
+          <w:b/>
+          <w:bCs/>
+        </w:rPr>
+        <w:t xml:space="preserve"> white adipose tissue.</w:t>
       </w:r>
       <w:r>
         <w:rPr>
@@ -12387,7 +13698,43 @@
           <w:b/>
           <w:bCs/>
         </w:rPr>
-        <w:t xml:space="preserve">  Acromegalic patients tended to have reduced insulin sensitivity and higher lipolytic activity than their controls.   </w:t>
+        <w:t xml:space="preserve">  </w:t>
+      </w:r>
+      <w:proofErr w:type="spellStart"/>
+      <w:r>
+        <w:rPr>
+          <w:rFonts w:ascii="Times New Roman" w:hAnsi="Times New Roman" w:cs="Times New Roman"/>
+          <w:b/>
+          <w:bCs/>
+        </w:rPr>
+        <w:t>Acromegalic</w:t>
+      </w:r>
+      <w:proofErr w:type="spellEnd"/>
+      <w:r>
+        <w:rPr>
+          <w:rFonts w:ascii="Times New Roman" w:hAnsi="Times New Roman" w:cs="Times New Roman"/>
+          <w:b/>
+          <w:bCs/>
+        </w:rPr>
+        <w:t xml:space="preserve"> patients tended to have reduced insulin sensitivity and higher </w:t>
+      </w:r>
+      <w:proofErr w:type="spellStart"/>
+      <w:r>
+        <w:rPr>
+          <w:rFonts w:ascii="Times New Roman" w:hAnsi="Times New Roman" w:cs="Times New Roman"/>
+          <w:b/>
+          <w:bCs/>
+        </w:rPr>
+        <w:t>lipolytic</w:t>
+      </w:r>
+      <w:proofErr w:type="spellEnd"/>
+      <w:r>
+        <w:rPr>
+          <w:rFonts w:ascii="Times New Roman" w:hAnsi="Times New Roman" w:cs="Times New Roman"/>
+          <w:b/>
+          <w:bCs/>
+        </w:rPr>
+        <w:t xml:space="preserve"> activity than their controls.   </w:t>
       </w:r>
       <w:r>
         <w:rPr>
@@ -12408,20 +13755,52 @@
           <w:rFonts w:ascii="Times New Roman" w:hAnsi="Times New Roman" w:cs="Times New Roman"/>
           <w:bCs/>
         </w:rPr>
-        <w:t xml:space="preserve">.  D) Plot of </w:t>
-      </w:r>
-      <w:r>
-        <w:rPr>
-          <w:rFonts w:ascii="Times New Roman" w:hAnsi="Times New Roman" w:cs="Times New Roman"/>
-          <w:bCs/>
-        </w:rPr>
-        <w:t xml:space="preserve">each subject’s BMI compared with the natural logarithm of their HOMA-IR score.  A best fit line was drawn for each subject pool.  E) </w:t>
+        <w:t xml:space="preserve">.  D) Plot </w:t>
       </w:r>
       <w:proofErr w:type="gramStart"/>
       <w:r>
         <w:rPr>
           <w:rFonts w:ascii="Times New Roman" w:hAnsi="Times New Roman" w:cs="Times New Roman"/>
           <w:bCs/>
+        </w:rPr>
+        <w:t xml:space="preserve">of </w:t>
+      </w:r>
+      <w:r>
+        <w:rPr>
+          <w:rFonts w:ascii="Times New Roman" w:hAnsi="Times New Roman" w:cs="Times New Roman"/>
+          <w:bCs/>
+        </w:rPr>
+        <w:t>each subject’s BMI compared with the natural logarithm of their</w:t>
+      </w:r>
+      <w:proofErr w:type="gramEnd"/>
+      <w:r>
+        <w:rPr>
+          <w:rFonts w:ascii="Times New Roman" w:hAnsi="Times New Roman" w:cs="Times New Roman"/>
+          <w:bCs/>
+        </w:rPr>
+        <w:t xml:space="preserve"> HOMA-IR score.  A </w:t>
+      </w:r>
+      <w:proofErr w:type="gramStart"/>
+      <w:r>
+        <w:rPr>
+          <w:rFonts w:ascii="Times New Roman" w:hAnsi="Times New Roman" w:cs="Times New Roman"/>
+          <w:bCs/>
+        </w:rPr>
+        <w:t>best fit</w:t>
+      </w:r>
+      <w:proofErr w:type="gramEnd"/>
+      <w:r>
+        <w:rPr>
+          <w:rFonts w:ascii="Times New Roman" w:hAnsi="Times New Roman" w:cs="Times New Roman"/>
+          <w:bCs/>
+        </w:rPr>
+        <w:t xml:space="preserve"> line was drawn for each subject pool.  E) </w:t>
+      </w:r>
+      <w:proofErr w:type="gramStart"/>
+      <w:r>
+        <w:rPr>
+          <w:rFonts w:ascii="Times New Roman" w:hAnsi="Times New Roman" w:cs="Times New Roman"/>
+          <w:bCs/>
           <w:i/>
         </w:rPr>
         <w:t>ex</w:t>
@@ -12468,7 +13847,23 @@
           <w:rFonts w:ascii="Times New Roman" w:hAnsi="Times New Roman" w:cs="Times New Roman"/>
           <w:bCs/>
         </w:rPr>
-        <w:t xml:space="preserve"> stimulation with 30 nM isoproterenol</w:t>
+        <w:t xml:space="preserve"> stimulation with 30 </w:t>
+      </w:r>
+      <w:proofErr w:type="spellStart"/>
+      <w:r>
+        <w:rPr>
+          <w:rFonts w:ascii="Times New Roman" w:hAnsi="Times New Roman" w:cs="Times New Roman"/>
+          <w:bCs/>
+        </w:rPr>
+        <w:t>nM</w:t>
+      </w:r>
+      <w:proofErr w:type="spellEnd"/>
+      <w:r>
+        <w:rPr>
+          <w:rFonts w:ascii="Times New Roman" w:hAnsi="Times New Roman" w:cs="Times New Roman"/>
+          <w:bCs/>
+        </w:rPr>
+        <w:t xml:space="preserve"> isoproterenol</w:t>
       </w:r>
       <w:r>
         <w:rPr>
@@ -12548,7 +13943,23 @@
           <w:rFonts w:ascii="Times New Roman" w:hAnsi="Times New Roman" w:cs="Times New Roman"/>
           <w:bCs/>
         </w:rPr>
-        <w:t>A) Heatmap of the differentially expressed genes in white adipose tissue.  In where several transcripts derived from a single were identified as differentially expressed, only the most significant was shown</w:t>
+        <w:t xml:space="preserve">A) </w:t>
+      </w:r>
+      <w:proofErr w:type="spellStart"/>
+      <w:r>
+        <w:rPr>
+          <w:rFonts w:ascii="Times New Roman" w:hAnsi="Times New Roman" w:cs="Times New Roman"/>
+          <w:bCs/>
+        </w:rPr>
+        <w:t>Heatmap</w:t>
+      </w:r>
+      <w:proofErr w:type="spellEnd"/>
+      <w:r>
+        <w:rPr>
+          <w:rFonts w:ascii="Times New Roman" w:hAnsi="Times New Roman" w:cs="Times New Roman"/>
+          <w:bCs/>
+        </w:rPr>
+        <w:t xml:space="preserve"> of the differentially expressed genes in white adipose tissue.  In where several transcripts derived from a single were identified as differentially expressed, only the most significant was shown</w:t>
       </w:r>
       <w:r>
         <w:rPr>
@@ -12597,7 +14008,6 @@
           <w:b/>
           <w:bCs/>
         </w:rPr>
-        <w:lastRenderedPageBreak/>
         <w:t xml:space="preserve">Figure 3:  </w:t>
       </w:r>
       <w:r>
@@ -12710,7 +14120,23 @@
           <w:rFonts w:ascii="Times New Roman" w:hAnsi="Times New Roman" w:cs="Times New Roman"/>
           <w:bCs/>
         </w:rPr>
-        <w:t xml:space="preserve">control and acromegalic </w:t>
+        <w:t xml:space="preserve">control and </w:t>
+      </w:r>
+      <w:proofErr w:type="spellStart"/>
+      <w:r>
+        <w:rPr>
+          <w:rFonts w:ascii="Times New Roman" w:hAnsi="Times New Roman" w:cs="Times New Roman"/>
+          <w:bCs/>
+        </w:rPr>
+        <w:t>acromegalic</w:t>
+      </w:r>
+      <w:proofErr w:type="spellEnd"/>
+      <w:r>
+        <w:rPr>
+          <w:rFonts w:ascii="Times New Roman" w:hAnsi="Times New Roman" w:cs="Times New Roman"/>
+          <w:bCs/>
+        </w:rPr>
+        <w:t xml:space="preserve"> </w:t>
       </w:r>
       <w:r>
         <w:rPr>
@@ -12817,6 +14243,7 @@
         </w:rPr>
         <w:t xml:space="preserve"> indicate p&lt;0.05.  </w:t>
       </w:r>
+      <w:proofErr w:type="spellStart"/>
       <w:r>
         <w:rPr>
           <w:rFonts w:ascii="Times New Roman" w:hAnsi="Times New Roman" w:cs="Times New Roman"/>
@@ -12824,6 +14251,7 @@
         </w:rPr>
         <w:t>Barplots</w:t>
       </w:r>
+      <w:proofErr w:type="spellEnd"/>
       <w:r>
         <w:rPr>
           <w:rFonts w:ascii="Times New Roman" w:hAnsi="Times New Roman" w:cs="Times New Roman"/>
@@ -12873,6 +14301,7 @@
         </w:rPr>
         <w:t xml:space="preserve">Figure 4: Expression changes of selected genes, potentially responsible for </w:t>
       </w:r>
+      <w:proofErr w:type="spellStart"/>
       <w:r>
         <w:rPr>
           <w:rFonts w:ascii="Times New Roman" w:hAnsi="Times New Roman" w:cs="Times New Roman"/>
@@ -12881,6 +14310,7 @@
         </w:rPr>
         <w:t>lipolytic</w:t>
       </w:r>
+      <w:proofErr w:type="spellEnd"/>
       <w:r>
         <w:rPr>
           <w:rFonts w:ascii="Times New Roman" w:hAnsi="Times New Roman" w:cs="Times New Roman"/>
@@ -13345,12 +14775,21 @@
       <w:r>
         <w:t xml:space="preserve"> </w:t>
       </w:r>
-      <w:r>
-        <w:rPr>
-          <w:rFonts w:ascii="Times New Roman" w:hAnsi="Times New Roman" w:cs="Times New Roman"/>
-          <w:sz w:val="22"/>
-        </w:rPr>
-        <w:t>Rambam Health Care Campus, Haifa, Israel</w:t>
+      <w:proofErr w:type="spellStart"/>
+      <w:r>
+        <w:rPr>
+          <w:rFonts w:ascii="Times New Roman" w:hAnsi="Times New Roman" w:cs="Times New Roman"/>
+          <w:sz w:val="22"/>
+        </w:rPr>
+        <w:t>Rambam</w:t>
+      </w:r>
+      <w:proofErr w:type="spellEnd"/>
+      <w:r>
+        <w:rPr>
+          <w:rFonts w:ascii="Times New Roman" w:hAnsi="Times New Roman" w:cs="Times New Roman"/>
+          <w:sz w:val="22"/>
+        </w:rPr>
+        <w:t xml:space="preserve"> Health Care Campus, Haifa, Israel</w:t>
       </w:r>
     </w:p>
   </w:footnote>
@@ -15925,7 +17364,7 @@
 </file>
 
 <file path=customXml/itemProps1.xml><?xml version="1.0" encoding="utf-8"?>
-<ds:datastoreItem xmlns:ds="http://schemas.openxmlformats.org/officeDocument/2006/customXml" ds:itemID="{FBA05E90-24DB-6C4C-9A70-D4D3DE86BBA0}">
+<ds:datastoreItem xmlns:ds="http://schemas.openxmlformats.org/officeDocument/2006/customXml" ds:itemID="{0FA8CEF3-34FB-6940-BF9F-5E872226AB36}">
   <ds:schemaRefs>
     <ds:schemaRef ds:uri="http://schemas.openxmlformats.org/officeDocument/2006/bibliography"/>
   </ds:schemaRefs>
@@ -15933,6 +17372,14 @@
 </file>
 
 <file path=customXml/itemProps10.xml><?xml version="1.0" encoding="utf-8"?>
+<ds:datastoreItem xmlns:ds="http://schemas.openxmlformats.org/officeDocument/2006/customXml" ds:itemID="{D5553131-AB60-A347-8F20-71331A14B9A7}">
+  <ds:schemaRefs>
+    <ds:schemaRef ds:uri="http://schemas.openxmlformats.org/officeDocument/2006/bibliography"/>
+  </ds:schemaRefs>
+</ds:datastoreItem>
+</file>
+
+<file path=customXml/itemProps11.xml><?xml version="1.0" encoding="utf-8"?>
 <ds:datastoreItem xmlns:ds="http://schemas.openxmlformats.org/officeDocument/2006/customXml" ds:itemID="{3EB1DE55-E8D4-5E49-B74B-2FEEB4CF2960}">
   <ds:schemaRefs>
     <ds:schemaRef ds:uri="http://schemas.openxmlformats.org/officeDocument/2006/bibliography"/>
@@ -15940,16 +17387,8 @@
 </ds:datastoreItem>
 </file>
 
-<file path=customXml/itemProps11.xml><?xml version="1.0" encoding="utf-8"?>
-<ds:datastoreItem xmlns:ds="http://schemas.openxmlformats.org/officeDocument/2006/customXml" ds:itemID="{A2678B98-3809-0C48-A52F-AE0B46B67347}">
-  <ds:schemaRefs>
-    <ds:schemaRef ds:uri="http://schemas.openxmlformats.org/officeDocument/2006/bibliography"/>
-  </ds:schemaRefs>
-</ds:datastoreItem>
-</file>
-
 <file path=customXml/itemProps12.xml><?xml version="1.0" encoding="utf-8"?>
-<ds:datastoreItem xmlns:ds="http://schemas.openxmlformats.org/officeDocument/2006/customXml" ds:itemID="{43E9D70E-8EC2-D04E-938D-AF0C4948DE7A}">
+<ds:datastoreItem xmlns:ds="http://schemas.openxmlformats.org/officeDocument/2006/customXml" ds:itemID="{752BC082-5BBA-EC46-A4B4-B64DF13069A9}">
   <ds:schemaRefs>
     <ds:schemaRef ds:uri="http://schemas.openxmlformats.org/officeDocument/2006/bibliography"/>
   </ds:schemaRefs>
@@ -15957,7 +17396,7 @@
 </file>
 
 <file path=customXml/itemProps13.xml><?xml version="1.0" encoding="utf-8"?>
-<ds:datastoreItem xmlns:ds="http://schemas.openxmlformats.org/officeDocument/2006/customXml" ds:itemID="{03915650-EBEF-F741-B68A-39CC45E8657A}">
+<ds:datastoreItem xmlns:ds="http://schemas.openxmlformats.org/officeDocument/2006/customXml" ds:itemID="{105451B0-B8F8-5047-A116-7A86C3A31388}">
   <ds:schemaRefs>
     <ds:schemaRef ds:uri="http://schemas.openxmlformats.org/officeDocument/2006/bibliography"/>
   </ds:schemaRefs>
@@ -15973,7 +17412,7 @@
 </file>
 
 <file path=customXml/itemProps15.xml><?xml version="1.0" encoding="utf-8"?>
-<ds:datastoreItem xmlns:ds="http://schemas.openxmlformats.org/officeDocument/2006/customXml" ds:itemID="{79839C04-74C6-F046-80DC-A984ABCBDD98}">
+<ds:datastoreItem xmlns:ds="http://schemas.openxmlformats.org/officeDocument/2006/customXml" ds:itemID="{02F145A1-8B33-414D-A74D-9E25C3618F6A}">
   <ds:schemaRefs>
     <ds:schemaRef ds:uri="http://schemas.openxmlformats.org/officeDocument/2006/bibliography"/>
   </ds:schemaRefs>
@@ -15981,6 +17420,70 @@
 </file>
 
 <file path=customXml/itemProps16.xml><?xml version="1.0" encoding="utf-8"?>
+<ds:datastoreItem xmlns:ds="http://schemas.openxmlformats.org/officeDocument/2006/customXml" ds:itemID="{4A0DB009-CCC1-8047-B12A-02F535FD9599}">
+  <ds:schemaRefs>
+    <ds:schemaRef ds:uri="http://schemas.openxmlformats.org/officeDocument/2006/bibliography"/>
+  </ds:schemaRefs>
+</ds:datastoreItem>
+</file>
+
+<file path=customXml/itemProps17.xml><?xml version="1.0" encoding="utf-8"?>
+<ds:datastoreItem xmlns:ds="http://schemas.openxmlformats.org/officeDocument/2006/customXml" ds:itemID="{BC37B556-49DE-AA4C-AA2C-4DA361067807}">
+  <ds:schemaRefs>
+    <ds:schemaRef ds:uri="http://schemas.openxmlformats.org/officeDocument/2006/bibliography"/>
+  </ds:schemaRefs>
+</ds:datastoreItem>
+</file>
+
+<file path=customXml/itemProps18.xml><?xml version="1.0" encoding="utf-8"?>
+<ds:datastoreItem xmlns:ds="http://schemas.openxmlformats.org/officeDocument/2006/customXml" ds:itemID="{85BD77FE-AE79-DA42-872F-09C66FB5E84B}">
+  <ds:schemaRefs>
+    <ds:schemaRef ds:uri="http://schemas.openxmlformats.org/officeDocument/2006/bibliography"/>
+  </ds:schemaRefs>
+</ds:datastoreItem>
+</file>
+
+<file path=customXml/itemProps19.xml><?xml version="1.0" encoding="utf-8"?>
+<ds:datastoreItem xmlns:ds="http://schemas.openxmlformats.org/officeDocument/2006/customXml" ds:itemID="{2AE05202-D523-CF44-A43C-841056137AAD}">
+  <ds:schemaRefs>
+    <ds:schemaRef ds:uri="http://schemas.openxmlformats.org/officeDocument/2006/bibliography"/>
+  </ds:schemaRefs>
+</ds:datastoreItem>
+</file>
+
+<file path=customXml/itemProps2.xml><?xml version="1.0" encoding="utf-8"?>
+<ds:datastoreItem xmlns:ds="http://schemas.openxmlformats.org/officeDocument/2006/customXml" ds:itemID="{ED3A18E8-8B87-C94B-9208-81B609336F23}">
+  <ds:schemaRefs>
+    <ds:schemaRef ds:uri="http://schemas.openxmlformats.org/officeDocument/2006/bibliography"/>
+  </ds:schemaRefs>
+</ds:datastoreItem>
+</file>
+
+<file path=customXml/itemProps20.xml><?xml version="1.0" encoding="utf-8"?>
+<ds:datastoreItem xmlns:ds="http://schemas.openxmlformats.org/officeDocument/2006/customXml" ds:itemID="{E07B0EE0-F6DC-1148-8B25-6C32A8A28297}">
+  <ds:schemaRefs>
+    <ds:schemaRef ds:uri="http://schemas.openxmlformats.org/officeDocument/2006/bibliography"/>
+  </ds:schemaRefs>
+</ds:datastoreItem>
+</file>
+
+<file path=customXml/itemProps21.xml><?xml version="1.0" encoding="utf-8"?>
+<ds:datastoreItem xmlns:ds="http://schemas.openxmlformats.org/officeDocument/2006/customXml" ds:itemID="{97C95470-A6F5-8F40-96DD-7CBF71FB7D95}">
+  <ds:schemaRefs>
+    <ds:schemaRef ds:uri="http://schemas.openxmlformats.org/officeDocument/2006/bibliography"/>
+  </ds:schemaRefs>
+</ds:datastoreItem>
+</file>
+
+<file path=customXml/itemProps3.xml><?xml version="1.0" encoding="utf-8"?>
+<ds:datastoreItem xmlns:ds="http://schemas.openxmlformats.org/officeDocument/2006/customXml" ds:itemID="{D5200BD4-8280-7249-BD17-094F1C8E0BB7}">
+  <ds:schemaRefs>
+    <ds:schemaRef ds:uri="http://schemas.openxmlformats.org/officeDocument/2006/bibliography"/>
+  </ds:schemaRefs>
+</ds:datastoreItem>
+</file>
+
+<file path=customXml/itemProps4.xml><?xml version="1.0" encoding="utf-8"?>
 <ds:datastoreItem xmlns:ds="http://schemas.openxmlformats.org/officeDocument/2006/customXml" ds:itemID="{46C49B27-73EE-584C-97CB-9D3FBCBBD75F}">
   <ds:schemaRefs>
     <ds:schemaRef ds:uri="http://schemas.openxmlformats.org/officeDocument/2006/bibliography"/>
@@ -15988,31 +17491,7 @@
 </ds:datastoreItem>
 </file>
 
-<file path=customXml/itemProps17.xml><?xml version="1.0" encoding="utf-8"?>
-<ds:datastoreItem xmlns:ds="http://schemas.openxmlformats.org/officeDocument/2006/customXml" ds:itemID="{0FA8CEF3-34FB-6940-BF9F-5E872226AB36}">
-  <ds:schemaRefs>
-    <ds:schemaRef ds:uri="http://schemas.openxmlformats.org/officeDocument/2006/bibliography"/>
-  </ds:schemaRefs>
-</ds:datastoreItem>
-</file>
-
-<file path=customXml/itemProps18.xml><?xml version="1.0" encoding="utf-8"?>
-<ds:datastoreItem xmlns:ds="http://schemas.openxmlformats.org/officeDocument/2006/customXml" ds:itemID="{B8F73508-891E-3A4D-8AE6-C2693DCF2092}">
-  <ds:schemaRefs>
-    <ds:schemaRef ds:uri="http://schemas.openxmlformats.org/officeDocument/2006/bibliography"/>
-  </ds:schemaRefs>
-</ds:datastoreItem>
-</file>
-
-<file path=customXml/itemProps19.xml><?xml version="1.0" encoding="utf-8"?>
-<ds:datastoreItem xmlns:ds="http://schemas.openxmlformats.org/officeDocument/2006/customXml" ds:itemID="{752BC082-5BBA-EC46-A4B4-B64DF13069A9}">
-  <ds:schemaRefs>
-    <ds:schemaRef ds:uri="http://schemas.openxmlformats.org/officeDocument/2006/bibliography"/>
-  </ds:schemaRefs>
-</ds:datastoreItem>
-</file>
-
-<file path=customXml/itemProps2.xml><?xml version="1.0" encoding="utf-8"?>
+<file path=customXml/itemProps5.xml><?xml version="1.0" encoding="utf-8"?>
 <ds:datastoreItem xmlns:ds="http://schemas.openxmlformats.org/officeDocument/2006/customXml" ds:itemID="{CDDEE480-AB87-8347-99F4-7E85513FB498}">
   <ds:schemaRefs>
     <ds:schemaRef ds:uri="http://schemas.openxmlformats.org/officeDocument/2006/bibliography"/>
@@ -16020,47 +17499,23 @@
 </ds:datastoreItem>
 </file>
 
-<file path=customXml/itemProps20.xml><?xml version="1.0" encoding="utf-8"?>
-<ds:datastoreItem xmlns:ds="http://schemas.openxmlformats.org/officeDocument/2006/customXml" ds:itemID="{D5200BD4-8280-7249-BD17-094F1C8E0BB7}">
+<file path=customXml/itemProps6.xml><?xml version="1.0" encoding="utf-8"?>
+<ds:datastoreItem xmlns:ds="http://schemas.openxmlformats.org/officeDocument/2006/customXml" ds:itemID="{A2678B98-3809-0C48-A52F-AE0B46B67347}">
   <ds:schemaRefs>
     <ds:schemaRef ds:uri="http://schemas.openxmlformats.org/officeDocument/2006/bibliography"/>
   </ds:schemaRefs>
 </ds:datastoreItem>
 </file>
 
-<file path=customXml/itemProps21.xml><?xml version="1.0" encoding="utf-8"?>
-<ds:datastoreItem xmlns:ds="http://schemas.openxmlformats.org/officeDocument/2006/customXml" ds:itemID="{36D130C7-781D-E14C-A5EF-B502377BD40E}">
+<file path=customXml/itemProps7.xml><?xml version="1.0" encoding="utf-8"?>
+<ds:datastoreItem xmlns:ds="http://schemas.openxmlformats.org/officeDocument/2006/customXml" ds:itemID="{FBA05E90-24DB-6C4C-9A70-D4D3DE86BBA0}">
   <ds:schemaRefs>
     <ds:schemaRef ds:uri="http://schemas.openxmlformats.org/officeDocument/2006/bibliography"/>
   </ds:schemaRefs>
 </ds:datastoreItem>
 </file>
 
-<file path=customXml/itemProps3.xml><?xml version="1.0" encoding="utf-8"?>
-<ds:datastoreItem xmlns:ds="http://schemas.openxmlformats.org/officeDocument/2006/customXml" ds:itemID="{2837EAC7-0C43-7D47-B440-781EEDA7D953}">
-  <ds:schemaRefs>
-    <ds:schemaRef ds:uri="http://schemas.openxmlformats.org/officeDocument/2006/bibliography"/>
-  </ds:schemaRefs>
-</ds:datastoreItem>
-</file>
-
-<file path=customXml/itemProps4.xml><?xml version="1.0" encoding="utf-8"?>
-<ds:datastoreItem xmlns:ds="http://schemas.openxmlformats.org/officeDocument/2006/customXml" ds:itemID="{02F145A1-8B33-414D-A74D-9E25C3618F6A}">
-  <ds:schemaRefs>
-    <ds:schemaRef ds:uri="http://schemas.openxmlformats.org/officeDocument/2006/bibliography"/>
-  </ds:schemaRefs>
-</ds:datastoreItem>
-</file>
-
-<file path=customXml/itemProps5.xml><?xml version="1.0" encoding="utf-8"?>
-<ds:datastoreItem xmlns:ds="http://schemas.openxmlformats.org/officeDocument/2006/customXml" ds:itemID="{D5553131-AB60-A347-8F20-71331A14B9A7}">
-  <ds:schemaRefs>
-    <ds:schemaRef ds:uri="http://schemas.openxmlformats.org/officeDocument/2006/bibliography"/>
-  </ds:schemaRefs>
-</ds:datastoreItem>
-</file>
-
-<file path=customXml/itemProps6.xml><?xml version="1.0" encoding="utf-8"?>
+<file path=customXml/itemProps8.xml><?xml version="1.0" encoding="utf-8"?>
 <ds:datastoreItem xmlns:ds="http://schemas.openxmlformats.org/officeDocument/2006/customXml" ds:itemID="{E3BF2573-B515-E848-9118-48C7F17A1820}">
   <ds:schemaRefs>
     <ds:schemaRef ds:uri="http://schemas.openxmlformats.org/officeDocument/2006/bibliography"/>
@@ -16068,24 +17523,8 @@
 </ds:datastoreItem>
 </file>
 
-<file path=customXml/itemProps7.xml><?xml version="1.0" encoding="utf-8"?>
-<ds:datastoreItem xmlns:ds="http://schemas.openxmlformats.org/officeDocument/2006/customXml" ds:itemID="{ED3A18E8-8B87-C94B-9208-81B609336F23}">
-  <ds:schemaRefs>
-    <ds:schemaRef ds:uri="http://schemas.openxmlformats.org/officeDocument/2006/bibliography"/>
-  </ds:schemaRefs>
-</ds:datastoreItem>
-</file>
-
-<file path=customXml/itemProps8.xml><?xml version="1.0" encoding="utf-8"?>
-<ds:datastoreItem xmlns:ds="http://schemas.openxmlformats.org/officeDocument/2006/customXml" ds:itemID="{F6C618FA-9C69-3542-97C0-412413B25713}">
-  <ds:schemaRefs>
-    <ds:schemaRef ds:uri="http://schemas.openxmlformats.org/officeDocument/2006/bibliography"/>
-  </ds:schemaRefs>
-</ds:datastoreItem>
-</file>
-
 <file path=customXml/itemProps9.xml><?xml version="1.0" encoding="utf-8"?>
-<ds:datastoreItem xmlns:ds="http://schemas.openxmlformats.org/officeDocument/2006/customXml" ds:itemID="{105451B0-B8F8-5047-A116-7A86C3A31388}">
+<ds:datastoreItem xmlns:ds="http://schemas.openxmlformats.org/officeDocument/2006/customXml" ds:itemID="{79839C04-74C6-F046-80DC-A984ABCBDD98}">
   <ds:schemaRefs>
     <ds:schemaRef ds:uri="http://schemas.openxmlformats.org/officeDocument/2006/bibliography"/>
   </ds:schemaRefs>

</xml_diff>

<commit_message>
Integrated GSEA results into manuscript
</commit_message>
<xml_diff>
--- a/manuscript/manuscript.docx
+++ b/manuscript/manuscript.docx
@@ -6946,10 +6946,16 @@
         <w:bidi w:val="0"/>
         <w:spacing w:line="480" w:lineRule="auto"/>
         <w:rPr>
-          <w:rFonts w:ascii="Times New Roman" w:hAnsi="Times New Roman" w:cs="Times New Roman"/>
-        </w:rPr>
-      </w:pPr>
-      <w:commentRangeStart w:id="1"/>
+          <w:del w:id="1" w:author="Dave Bridges" w:date="2014-03-25T18:28:00Z"/>
+          <w:rFonts w:ascii="Times New Roman" w:hAnsi="Times New Roman" w:cs="Times New Roman"/>
+        </w:rPr>
+        <w:pPrChange w:id="2" w:author="Dave Bridges" w:date="2014-03-25T18:38:00Z">
+          <w:pPr>
+            <w:bidi w:val="0"/>
+            <w:spacing w:line="480" w:lineRule="auto"/>
+          </w:pPr>
+        </w:pPrChange>
+      </w:pPr>
       <w:r>
         <w:rPr>
           <w:rFonts w:ascii="Times New Roman" w:hAnsi="Times New Roman" w:cs="Times New Roman"/>
@@ -7124,13 +7130,209 @@
         </w:rPr>
         <w:t xml:space="preserve">  </w:t>
       </w:r>
-      <w:commentRangeEnd w:id="1"/>
-      <w:r>
-        <w:rPr>
-          <w:rStyle w:val="CommentReference"/>
-        </w:rPr>
-        <w:commentReference w:id="1"/>
-      </w:r>
+      <w:ins w:id="3" w:author="Dave Bridges" w:date="2014-03-25T19:05:00Z">
+        <w:r>
+          <w:rPr>
+            <w:rFonts w:ascii="Times New Roman" w:hAnsi="Times New Roman" w:cs="Times New Roman"/>
+          </w:rPr>
+          <w:t>We also examined</w:t>
+        </w:r>
+      </w:ins>
+      <w:ins w:id="4" w:author="Dave Bridges" w:date="2014-03-25T19:06:00Z">
+        <w:r>
+          <w:rPr>
+            <w:rFonts w:ascii="Times New Roman" w:hAnsi="Times New Roman" w:cs="Times New Roman"/>
+          </w:rPr>
+          <w:t xml:space="preserve"> the</w:t>
+        </w:r>
+      </w:ins>
+      <w:ins w:id="5" w:author="Dave Bridges" w:date="2014-03-25T19:05:00Z">
+        <w:r>
+          <w:rPr>
+            <w:rFonts w:ascii="Times New Roman" w:hAnsi="Times New Roman" w:cs="Times New Roman"/>
+          </w:rPr>
+          <w:t xml:space="preserve"> transcription factor </w:t>
+        </w:r>
+        <w:proofErr w:type="gramStart"/>
+        <w:r>
+          <w:rPr>
+            <w:rFonts w:ascii="Times New Roman" w:hAnsi="Times New Roman" w:cs="Times New Roman"/>
+          </w:rPr>
+          <w:t>networks which</w:t>
+        </w:r>
+        <w:proofErr w:type="gramEnd"/>
+        <w:r>
+          <w:rPr>
+            <w:rFonts w:ascii="Times New Roman" w:hAnsi="Times New Roman" w:cs="Times New Roman"/>
+          </w:rPr>
+          <w:t xml:space="preserve"> may</w:t>
+        </w:r>
+      </w:ins>
+      <w:ins w:id="6" w:author="Dave Bridges" w:date="2014-03-25T19:06:00Z">
+        <w:r>
+          <w:rPr>
+            <w:rFonts w:ascii="Times New Roman" w:hAnsi="Times New Roman" w:cs="Times New Roman"/>
+          </w:rPr>
+          <w:t xml:space="preserve"> underlie these changes in mRNA levels.  We identified an </w:t>
+        </w:r>
+        <w:proofErr w:type="spellStart"/>
+        <w:r>
+          <w:rPr>
+            <w:rFonts w:ascii="Times New Roman" w:hAnsi="Times New Roman" w:cs="Times New Roman"/>
+          </w:rPr>
+          <w:t>upregulation</w:t>
+        </w:r>
+        <w:proofErr w:type="spellEnd"/>
+        <w:r>
+          <w:rPr>
+            <w:rFonts w:ascii="Times New Roman" w:hAnsi="Times New Roman" w:cs="Times New Roman"/>
+          </w:rPr>
+          <w:t xml:space="preserve"> of several candidate transcription factors (Supplementary Table 3) and microRNA’s (Supplementary Table 4) whose targets are significantly altered in </w:t>
+        </w:r>
+        <w:proofErr w:type="spellStart"/>
+        <w:r>
+          <w:rPr>
+            <w:rFonts w:ascii="Times New Roman" w:hAnsi="Times New Roman" w:cs="Times New Roman"/>
+          </w:rPr>
+          <w:t>acromegalic</w:t>
+        </w:r>
+        <w:proofErr w:type="spellEnd"/>
+        <w:r>
+          <w:rPr>
+            <w:rFonts w:ascii="Times New Roman" w:hAnsi="Times New Roman" w:cs="Times New Roman"/>
+          </w:rPr>
+          <w:t xml:space="preserve"> white adipose tissue</w:t>
+        </w:r>
+        <w:proofErr w:type="gramStart"/>
+        <w:r>
+          <w:rPr>
+            <w:rFonts w:ascii="Times New Roman" w:hAnsi="Times New Roman" w:cs="Times New Roman"/>
+          </w:rPr>
+          <w:t>.</w:t>
+        </w:r>
+      </w:ins>
+      <w:ins w:id="7" w:author="Dave Bridges" w:date="2014-03-25T19:07:00Z">
+        <w:r>
+          <w:rPr>
+            <w:rFonts w:ascii="Times New Roman" w:hAnsi="Times New Roman" w:cs="Times New Roman"/>
+          </w:rPr>
+          <w:t>.</w:t>
+        </w:r>
+        <w:proofErr w:type="gramEnd"/>
+        <w:r>
+          <w:rPr>
+            <w:rFonts w:ascii="Times New Roman" w:hAnsi="Times New Roman" w:cs="Times New Roman"/>
+          </w:rPr>
+          <w:t xml:space="preserve">  Notably among these are an </w:t>
+        </w:r>
+        <w:proofErr w:type="spellStart"/>
+        <w:r>
+          <w:rPr>
+            <w:rFonts w:ascii="Times New Roman" w:hAnsi="Times New Roman" w:cs="Times New Roman"/>
+          </w:rPr>
+          <w:t>upregulation</w:t>
+        </w:r>
+        <w:proofErr w:type="spellEnd"/>
+        <w:r>
+          <w:rPr>
+            <w:rFonts w:ascii="Times New Roman" w:hAnsi="Times New Roman" w:cs="Times New Roman"/>
+          </w:rPr>
+          <w:t xml:space="preserve"> of </w:t>
+        </w:r>
+      </w:ins>
+      <w:ins w:id="8" w:author="Dave Bridges" w:date="2014-03-25T19:12:00Z">
+        <w:r>
+          <w:rPr>
+            <w:rFonts w:ascii="Times New Roman" w:hAnsi="Times New Roman" w:cs="Times New Roman"/>
+          </w:rPr>
+          <w:t xml:space="preserve">GATA-1, </w:t>
+        </w:r>
+      </w:ins>
+      <w:ins w:id="9" w:author="Dave Bridges" w:date="2014-03-25T19:13:00Z">
+        <w:r>
+          <w:rPr>
+            <w:rFonts w:ascii="Times New Roman" w:hAnsi="Times New Roman" w:cs="Times New Roman"/>
+          </w:rPr>
+          <w:t xml:space="preserve">FOXO4 and </w:t>
+        </w:r>
+      </w:ins>
+      <w:ins w:id="10" w:author="Dave Bridges" w:date="2014-03-25T19:07:00Z">
+        <w:r>
+          <w:rPr>
+            <w:rFonts w:ascii="Times New Roman" w:hAnsi="Times New Roman" w:cs="Times New Roman"/>
+          </w:rPr>
+          <w:t>PPAR</w:t>
+        </w:r>
+        <w:r>
+          <w:rPr>
+            <w:rFonts w:ascii="Symbol" w:hAnsi="Symbol" w:cs="Times New Roman"/>
+            <w:rPrChange w:id="11" w:author="Dave Bridges" w:date="2014-03-25T19:12:00Z">
+              <w:rPr>
+                <w:rFonts w:ascii="Times New Roman" w:hAnsi="Times New Roman" w:cs="Times New Roman"/>
+              </w:rPr>
+            </w:rPrChange>
+          </w:rPr>
+          <w:t></w:t>
+        </w:r>
+        <w:r>
+          <w:rPr>
+            <w:rFonts w:ascii="Times New Roman" w:hAnsi="Times New Roman" w:cs="Times New Roman"/>
+          </w:rPr>
+          <w:t xml:space="preserve"> </w:t>
+        </w:r>
+      </w:ins>
+      <w:ins w:id="12" w:author="Dave Bridges" w:date="2014-03-25T19:13:00Z">
+        <w:r>
+          <w:rPr>
+            <w:rFonts w:ascii="Times New Roman" w:hAnsi="Times New Roman" w:cs="Times New Roman"/>
+          </w:rPr>
+          <w:t xml:space="preserve">targets </w:t>
+        </w:r>
+      </w:ins>
+      <w:ins w:id="13" w:author="Dave Bridges" w:date="2014-03-25T19:12:00Z">
+        <w:r>
+          <w:rPr>
+            <w:rFonts w:ascii="Times New Roman" w:hAnsi="Times New Roman" w:cs="Times New Roman"/>
+          </w:rPr>
+          <w:t xml:space="preserve">and a </w:t>
+        </w:r>
+        <w:proofErr w:type="spellStart"/>
+        <w:r>
+          <w:rPr>
+            <w:rFonts w:ascii="Times New Roman" w:hAnsi="Times New Roman" w:cs="Times New Roman"/>
+          </w:rPr>
+          <w:t>downregulation</w:t>
+        </w:r>
+        <w:proofErr w:type="spellEnd"/>
+        <w:r>
+          <w:rPr>
+            <w:rFonts w:ascii="Times New Roman" w:hAnsi="Times New Roman" w:cs="Times New Roman"/>
+          </w:rPr>
+          <w:t xml:space="preserve"> of NF-</w:t>
+        </w:r>
+        <w:proofErr w:type="spellStart"/>
+        <w:r>
+          <w:rPr>
+            <w:rFonts w:ascii="Times New Roman" w:hAnsi="Times New Roman" w:cs="Times New Roman"/>
+          </w:rPr>
+          <w:t>kB</w:t>
+        </w:r>
+        <w:proofErr w:type="spellEnd"/>
+        <w:r>
+          <w:rPr>
+            <w:rFonts w:ascii="Times New Roman" w:hAnsi="Times New Roman" w:cs="Times New Roman"/>
+          </w:rPr>
+          <w:t xml:space="preserve"> and</w:t>
+        </w:r>
+      </w:ins>
+      <w:ins w:id="14" w:author="Dave Bridges" w:date="2014-03-25T19:14:00Z">
+        <w:r>
+          <w:rPr>
+            <w:rFonts w:ascii="Times New Roman" w:hAnsi="Times New Roman" w:cs="Times New Roman"/>
+          </w:rPr>
+          <w:t xml:space="preserve"> SRF responsive genes.</w:t>
+        </w:r>
+      </w:ins>
     </w:p>
     <w:p>
       <w:pPr>
@@ -7145,13 +7347,20 @@
       <w:pPr>
         <w:pStyle w:val="NormalWeb"/>
         <w:shd w:val="clear" w:color="auto" w:fill="FFFFFF"/>
-        <w:spacing w:before="225" w:after="225" w:line="383" w:lineRule="atLeast"/>
+        <w:spacing w:before="225" w:after="225" w:line="480" w:lineRule="auto"/>
         <w:rPr>
           <w:rFonts w:ascii="Helvetica" w:hAnsi="Helvetica"/>
           <w:color w:val="333333"/>
           <w:sz w:val="25"/>
           <w:szCs w:val="24"/>
         </w:rPr>
+        <w:pPrChange w:id="15" w:author="Dave Bridges" w:date="2014-03-25T18:38:00Z">
+          <w:pPr>
+            <w:pStyle w:val="NormalWeb"/>
+            <w:shd w:val="clear" w:color="auto" w:fill="FFFFFF"/>
+            <w:spacing w:before="225" w:after="225" w:line="383" w:lineRule="atLeast"/>
+          </w:pPr>
+        </w:pPrChange>
       </w:pPr>
       <w:r>
         <w:rPr>
@@ -7267,7 +7476,7 @@
       <w:pPr>
         <w:pStyle w:val="NormalWeb"/>
         <w:shd w:val="clear" w:color="auto" w:fill="FFFFFF"/>
-        <w:spacing w:before="225" w:beforeAutospacing="0" w:after="225" w:afterAutospacing="0" w:line="383" w:lineRule="atLeast"/>
+        <w:spacing w:before="225" w:beforeAutospacing="0" w:after="225" w:afterAutospacing="0" w:line="480" w:lineRule="auto"/>
         <w:rPr>
           <w:rFonts w:asciiTheme="majorBidi" w:hAnsiTheme="majorBidi" w:cstheme="majorBidi"/>
           <w:i/>
@@ -7276,6 +7485,13 @@
           <w:sz w:val="22"/>
           <w:szCs w:val="22"/>
         </w:rPr>
+        <w:pPrChange w:id="16" w:author="Dave Bridges" w:date="2014-03-25T18:38:00Z">
+          <w:pPr>
+            <w:pStyle w:val="NormalWeb"/>
+            <w:shd w:val="clear" w:color="auto" w:fill="FFFFFF"/>
+            <w:spacing w:before="225" w:beforeAutospacing="0" w:after="225" w:afterAutospacing="0" w:line="383" w:lineRule="atLeast"/>
+          </w:pPr>
+        </w:pPrChange>
       </w:pPr>
       <w:r>
         <w:rPr>
@@ -7579,9 +7795,39 @@
           <w:sz w:val="22"/>
           <w:szCs w:val="22"/>
         </w:rPr>
-        <w:t xml:space="preserve">). The </w:t>
-      </w:r>
-      <w:proofErr w:type="gramStart"/>
+        <w:t xml:space="preserve">). The genes </w:t>
+      </w:r>
+      <w:del w:id="17" w:author="Dave Bridges" w:date="2014-03-25T18:29:00Z">
+        <w:r>
+          <w:rPr>
+            <w:rFonts w:asciiTheme="majorBidi" w:hAnsiTheme="majorBidi" w:cstheme="majorBidi"/>
+            <w:color w:val="333333"/>
+            <w:sz w:val="22"/>
+            <w:szCs w:val="22"/>
+          </w:rPr>
+          <w:delText xml:space="preserve">which </w:delText>
+        </w:r>
+      </w:del>
+      <w:ins w:id="18" w:author="Dave Bridges" w:date="2014-03-25T18:29:00Z">
+        <w:r>
+          <w:rPr>
+            <w:rFonts w:asciiTheme="majorBidi" w:hAnsiTheme="majorBidi" w:cstheme="majorBidi"/>
+            <w:color w:val="333333"/>
+            <w:sz w:val="22"/>
+            <w:szCs w:val="22"/>
+          </w:rPr>
+          <w:t>that</w:t>
+        </w:r>
+        <w:r>
+          <w:rPr>
+            <w:rFonts w:asciiTheme="majorBidi" w:hAnsiTheme="majorBidi" w:cstheme="majorBidi"/>
+            <w:color w:val="333333"/>
+            <w:sz w:val="22"/>
+            <w:szCs w:val="22"/>
+          </w:rPr>
+          <w:t xml:space="preserve"> </w:t>
+        </w:r>
+      </w:ins>
       <w:r>
         <w:rPr>
           <w:rFonts w:asciiTheme="majorBidi" w:hAnsiTheme="majorBidi" w:cstheme="majorBidi"/>
@@ -7589,7 +7835,7 @@
           <w:sz w:val="22"/>
           <w:szCs w:val="22"/>
         </w:rPr>
-        <w:t>genes which were significant</w:t>
+        <w:t>were significant</w:t>
       </w:r>
       <w:r>
         <w:rPr>
@@ -7607,17 +7853,7 @@
           <w:sz w:val="22"/>
           <w:szCs w:val="22"/>
         </w:rPr>
-        <w:t xml:space="preserve"> in both datasets</w:t>
-      </w:r>
-      <w:proofErr w:type="gramEnd"/>
-      <w:r>
-        <w:rPr>
-          <w:rFonts w:asciiTheme="majorBidi" w:hAnsiTheme="majorBidi" w:cstheme="majorBidi"/>
-          <w:color w:val="333333"/>
-          <w:sz w:val="22"/>
-          <w:szCs w:val="22"/>
-        </w:rPr>
-        <w:t xml:space="preserve"> were </w:t>
+        <w:t xml:space="preserve"> in both datasets were </w:t>
       </w:r>
       <w:r>
         <w:rPr>
@@ -7794,8 +8030,63 @@
           <w:sz w:val="22"/>
           <w:szCs w:val="22"/>
         </w:rPr>
-        <w:t>, Ptger3, Rpa3, Scd2, Scp2, Sept4, Socs2, Wisp2, Wnt11</w:t>
-      </w:r>
+        <w:t>, Ptger3, Rpa3, Scd2, Scp2, Sept4, Socs2, Wisp2</w:t>
+      </w:r>
+      <w:ins w:id="19" w:author="Dave Bridges" w:date="2014-03-25T18:29:00Z">
+        <w:r>
+          <w:rPr>
+            <w:rFonts w:asciiTheme="majorBidi" w:hAnsiTheme="majorBidi" w:cstheme="majorBidi"/>
+            <w:i/>
+            <w:iCs/>
+            <w:color w:val="333333"/>
+            <w:sz w:val="22"/>
+            <w:szCs w:val="22"/>
+          </w:rPr>
+          <w:t xml:space="preserve"> </w:t>
+        </w:r>
+        <w:r>
+          <w:rPr>
+            <w:rFonts w:asciiTheme="majorBidi" w:hAnsiTheme="majorBidi" w:cstheme="majorBidi"/>
+            <w:iCs/>
+            <w:color w:val="333333"/>
+            <w:sz w:val="22"/>
+            <w:szCs w:val="22"/>
+            <w:rPrChange w:id="20" w:author="Dave Bridges" w:date="2014-03-25T18:29:00Z">
+              <w:rPr>
+                <w:rFonts w:asciiTheme="majorBidi" w:hAnsiTheme="majorBidi" w:cstheme="majorBidi"/>
+                <w:i/>
+                <w:iCs/>
+                <w:color w:val="333333"/>
+                <w:sz w:val="22"/>
+                <w:szCs w:val="22"/>
+              </w:rPr>
+            </w:rPrChange>
+          </w:rPr>
+          <w:t>and</w:t>
+        </w:r>
+      </w:ins>
+      <w:del w:id="21" w:author="Dave Bridges" w:date="2014-03-25T18:29:00Z">
+        <w:r>
+          <w:rPr>
+            <w:rFonts w:asciiTheme="majorBidi" w:hAnsiTheme="majorBidi" w:cstheme="majorBidi"/>
+            <w:iCs/>
+            <w:color w:val="333333"/>
+            <w:sz w:val="22"/>
+            <w:szCs w:val="22"/>
+            <w:rPrChange w:id="22" w:author="Dave Bridges" w:date="2014-03-25T18:29:00Z">
+              <w:rPr>
+                <w:rFonts w:asciiTheme="majorBidi" w:hAnsiTheme="majorBidi" w:cstheme="majorBidi"/>
+                <w:i/>
+                <w:iCs/>
+                <w:color w:val="333333"/>
+                <w:sz w:val="22"/>
+                <w:szCs w:val="22"/>
+              </w:rPr>
+            </w:rPrChange>
+          </w:rPr>
+          <w:delText>,</w:delText>
+        </w:r>
+      </w:del>
       <w:r>
         <w:rPr>
           <w:rFonts w:asciiTheme="majorBidi" w:hAnsiTheme="majorBidi" w:cstheme="majorBidi"/>
@@ -7805,6 +8096,17 @@
           <w:sz w:val="22"/>
           <w:szCs w:val="22"/>
         </w:rPr>
+        <w:t xml:space="preserve"> Wnt11</w:t>
+      </w:r>
+      <w:r>
+        <w:rPr>
+          <w:rFonts w:asciiTheme="majorBidi" w:hAnsiTheme="majorBidi" w:cstheme="majorBidi"/>
+          <w:i/>
+          <w:iCs/>
+          <w:color w:val="333333"/>
+          <w:sz w:val="22"/>
+          <w:szCs w:val="22"/>
+        </w:rPr>
         <w:t>.</w:t>
       </w:r>
     </w:p>
@@ -8175,7 +8477,14 @@
         <w:rPr>
           <w:rFonts w:ascii="Times New Roman" w:hAnsi="Times New Roman" w:cs="Times New Roman"/>
         </w:rPr>
-        <w:t xml:space="preserve"> in adipose tissue</w:t>
+        <w:t xml:space="preserve"> in </w:t>
+      </w:r>
+      <w:r>
+        <w:rPr>
+          <w:rFonts w:ascii="Times New Roman" w:hAnsi="Times New Roman" w:cs="Times New Roman"/>
+        </w:rPr>
+        <w:lastRenderedPageBreak/>
+        <w:t>adipose tissue</w:t>
       </w:r>
       <w:r>
         <w:rPr>
@@ -8421,14 +8730,7 @@
         <w:rPr>
           <w:rFonts w:ascii="Times New Roman" w:hAnsi="Times New Roman" w:cs="Times New Roman"/>
         </w:rPr>
-        <w:t xml:space="preserve">primarily </w:t>
-      </w:r>
-      <w:r>
-        <w:rPr>
-          <w:rFonts w:ascii="Times New Roman" w:hAnsi="Times New Roman" w:cs="Times New Roman"/>
-        </w:rPr>
-        <w:lastRenderedPageBreak/>
-        <w:t xml:space="preserve">thought to be derived from </w:t>
+        <w:t xml:space="preserve">primarily thought to be derived from </w:t>
       </w:r>
       <w:r>
         <w:rPr>
@@ -8600,7 +8902,6 @@
         </w:rPr>
         <w:t xml:space="preserve">novel </w:t>
       </w:r>
-      <w:proofErr w:type="gramStart"/>
       <w:r>
         <w:rPr>
           <w:rFonts w:ascii="Times New Roman" w:hAnsi="Times New Roman" w:cs="Times New Roman"/>
@@ -8617,27 +8918,34 @@
         </w:rPr>
         <w:t xml:space="preserve">egative </w:t>
       </w:r>
+      <w:del w:id="23" w:author="Dave Bridges" w:date="2014-03-25T18:29:00Z">
+        <w:r>
+          <w:rPr>
+            <w:rFonts w:ascii="Times New Roman" w:hAnsi="Times New Roman" w:cs="Times New Roman"/>
+            <w:b/>
+            <w:bCs/>
+          </w:rPr>
+          <w:delText xml:space="preserve"> </w:delText>
+        </w:r>
+      </w:del>
       <w:r>
         <w:rPr>
           <w:rFonts w:ascii="Times New Roman" w:hAnsi="Times New Roman" w:cs="Times New Roman"/>
           <w:b/>
           <w:bCs/>
         </w:rPr>
-        <w:t xml:space="preserve"> feedback</w:t>
-      </w:r>
-      <w:proofErr w:type="gramEnd"/>
-      <w:r>
-        <w:rPr>
-          <w:rFonts w:ascii="Times New Roman" w:hAnsi="Times New Roman" w:cs="Times New Roman"/>
-          <w:b/>
-          <w:bCs/>
-        </w:rPr>
-        <w:t xml:space="preserve"> loop is induced by chronic exposure to high GH levels </w:t>
+        <w:t xml:space="preserve">feedback loop is induced by chronic exposure to high GH levels </w:t>
       </w:r>
     </w:p>
     <w:p>
       <w:pPr>
         <w:bidi w:val="0"/>
+        <w:spacing w:line="480" w:lineRule="auto"/>
+        <w:pPrChange w:id="24" w:author="Dave Bridges" w:date="2014-03-25T18:38:00Z">
+          <w:pPr>
+            <w:bidi w:val="0"/>
+          </w:pPr>
+        </w:pPrChange>
       </w:pPr>
       <w:r>
         <w:rPr>
@@ -8766,7 +9074,7 @@
           <w:rFonts w:ascii="Times New Roman" w:hAnsi="Times New Roman" w:cs="Times New Roman"/>
         </w:rPr>
       </w:pPr>
-      <w:commentRangeStart w:id="2"/>
+      <w:commentRangeStart w:id="25"/>
       <w:r>
         <w:rPr>
           <w:rFonts w:ascii="Times New Roman" w:hAnsi="Times New Roman" w:cs="Times New Roman"/>
@@ -8815,12 +9123,12 @@
         </w:rPr>
         <w:t xml:space="preserve"> of GH signaling.</w:t>
       </w:r>
-      <w:commentRangeEnd w:id="2"/>
+      <w:commentRangeEnd w:id="25"/>
       <w:r>
         <w:rPr>
           <w:rStyle w:val="CommentReference"/>
         </w:rPr>
-        <w:commentReference w:id="2"/>
+        <w:commentReference w:id="25"/>
       </w:r>
     </w:p>
     <w:p>
@@ -9306,6 +9614,7 @@
         <w:rPr>
           <w:rFonts w:ascii="Times New Roman" w:hAnsi="Times New Roman" w:cs="Times New Roman"/>
         </w:rPr>
+        <w:lastRenderedPageBreak/>
         <w:t xml:space="preserve">We observed </w:t>
       </w:r>
       <w:r>
@@ -9340,6 +9649,52 @@
         </w:rPr>
         <w:t xml:space="preserve"> subjects. </w:t>
       </w:r>
+      <w:ins w:id="26" w:author="Dave Bridges" w:date="2014-03-25T18:29:00Z">
+        <w:r>
+          <w:rPr>
+            <w:rFonts w:ascii="Times New Roman" w:hAnsi="Times New Roman" w:cs="Times New Roman"/>
+          </w:rPr>
+          <w:t xml:space="preserve">Broadly the KEGG category containing DNA replication was enriched in </w:t>
+        </w:r>
+        <w:proofErr w:type="spellStart"/>
+        <w:r>
+          <w:rPr>
+            <w:rFonts w:ascii="Times New Roman" w:hAnsi="Times New Roman" w:cs="Times New Roman"/>
+          </w:rPr>
+          <w:t>acromegalic</w:t>
+        </w:r>
+        <w:proofErr w:type="spellEnd"/>
+        <w:r>
+          <w:rPr>
+            <w:rFonts w:ascii="Times New Roman" w:hAnsi="Times New Roman" w:cs="Times New Roman"/>
+          </w:rPr>
+          <w:t xml:space="preserve"> white adipose tissue, (</w:t>
+        </w:r>
+        <w:commentRangeStart w:id="27"/>
+        <w:r>
+          <w:rPr>
+            <w:rFonts w:ascii="Times New Roman" w:hAnsi="Times New Roman" w:cs="Times New Roman"/>
+          </w:rPr>
+          <w:t>Table 2</w:t>
+        </w:r>
+      </w:ins>
+      <w:commentRangeEnd w:id="27"/>
+      <w:ins w:id="28" w:author="Dave Bridges" w:date="2014-03-25T18:35:00Z">
+        <w:r>
+          <w:rPr>
+            <w:rStyle w:val="CommentReference"/>
+          </w:rPr>
+          <w:commentReference w:id="27"/>
+        </w:r>
+      </w:ins>
+      <w:ins w:id="30" w:author="Dave Bridges" w:date="2014-03-25T18:29:00Z">
+        <w:r>
+          <w:rPr>
+            <w:rFonts w:ascii="Times New Roman" w:hAnsi="Times New Roman" w:cs="Times New Roman"/>
+          </w:rPr>
+          <w:t xml:space="preserve">).  In addition to this, </w:t>
+        </w:r>
+      </w:ins>
       <w:proofErr w:type="spellStart"/>
       <w:r>
         <w:rPr>
@@ -9823,14 +10178,7 @@
         <w:rPr>
           <w:rFonts w:ascii="Times New Roman" w:hAnsi="Times New Roman" w:cs="Times New Roman"/>
         </w:rPr>
-        <w:t xml:space="preserve">were also </w:t>
-      </w:r>
-      <w:r>
-        <w:rPr>
-          <w:rFonts w:ascii="Times New Roman" w:hAnsi="Times New Roman" w:cs="Times New Roman"/>
-        </w:rPr>
-        <w:lastRenderedPageBreak/>
-        <w:t>induced</w:t>
+        <w:t>were also induced</w:t>
       </w:r>
       <w:r>
         <w:rPr>
@@ -10128,19 +10476,19 @@
         </w:rPr>
         <w:t xml:space="preserve"> could account for the effects of enhanced cell proliferation and apoptosis in </w:t>
       </w:r>
-      <w:commentRangeStart w:id="3"/>
+      <w:commentRangeStart w:id="31"/>
       <w:r>
         <w:rPr>
           <w:rFonts w:ascii="Times New Roman" w:hAnsi="Times New Roman" w:cs="Times New Roman"/>
         </w:rPr>
         <w:t>response to GH</w:t>
       </w:r>
-      <w:commentRangeEnd w:id="3"/>
+      <w:commentRangeEnd w:id="31"/>
       <w:r>
         <w:rPr>
           <w:rStyle w:val="CommentReference"/>
         </w:rPr>
-        <w:commentReference w:id="3"/>
+        <w:commentReference w:id="31"/>
       </w:r>
       <w:r>
         <w:rPr>
@@ -10163,8 +10511,26 @@
           <w:rFonts w:ascii="Times New Roman" w:hAnsi="Times New Roman" w:cs="Times New Roman"/>
           <w:b/>
         </w:rPr>
-        <w:t>Transcripts</w:t>
-      </w:r>
+        <w:t>Transcript</w:t>
+      </w:r>
+      <w:ins w:id="32" w:author="Dave Bridges" w:date="2014-03-25T18:36:00Z">
+        <w:r>
+          <w:rPr>
+            <w:rFonts w:ascii="Times New Roman" w:hAnsi="Times New Roman" w:cs="Times New Roman"/>
+            <w:b/>
+          </w:rPr>
+          <w:t>ional changes</w:t>
+        </w:r>
+      </w:ins>
+      <w:del w:id="33" w:author="Dave Bridges" w:date="2014-03-25T18:36:00Z">
+        <w:r>
+          <w:rPr>
+            <w:rFonts w:ascii="Times New Roman" w:hAnsi="Times New Roman" w:cs="Times New Roman"/>
+            <w:b/>
+          </w:rPr>
+          <w:delText>s</w:delText>
+        </w:r>
+      </w:del>
       <w:r>
         <w:rPr>
           <w:rFonts w:ascii="Times New Roman" w:hAnsi="Times New Roman" w:cs="Times New Roman"/>
@@ -10206,7 +10572,21 @@
         <w:rPr>
           <w:rFonts w:ascii="Times New Roman" w:hAnsi="Times New Roman" w:cs="Times New Roman"/>
         </w:rPr>
-        <w:t>To determine the potential causes of the increased lipolysis observed in Figure 1E, we examined the expression of human lipase in these adipose tissue lysates.  We observed</w:t>
+        <w:t>To determine the potential causes of the increased lipolysis observed in Figure 1E, we examined the expression of human lipase</w:t>
+      </w:r>
+      <w:ins w:id="34" w:author="Dave Bridges" w:date="2014-03-25T18:36:00Z">
+        <w:r>
+          <w:rPr>
+            <w:rFonts w:ascii="Times New Roman" w:hAnsi="Times New Roman" w:cs="Times New Roman"/>
+          </w:rPr>
+          <w:t>s</w:t>
+        </w:r>
+      </w:ins>
+      <w:r>
+        <w:rPr>
+          <w:rFonts w:ascii="Times New Roman" w:hAnsi="Times New Roman" w:cs="Times New Roman"/>
+        </w:rPr>
+        <w:t xml:space="preserve"> in these adipose tissue lysates.  We observed</w:t>
       </w:r>
       <w:r>
         <w:rPr>
@@ -10715,6 +11095,7 @@
         <w:rPr>
           <w:rFonts w:ascii="Times New Roman" w:hAnsi="Times New Roman" w:cs="Times New Roman"/>
         </w:rPr>
+        <w:lastRenderedPageBreak/>
         <w:t xml:space="preserve">Although neither </w:t>
       </w:r>
       <w:r>
@@ -11318,7 +11699,6 @@
         <w:rPr>
           <w:rFonts w:ascii="Times New Roman" w:hAnsi="Times New Roman" w:cs="Times New Roman"/>
         </w:rPr>
-        <w:lastRenderedPageBreak/>
         <w:t>A</w:t>
       </w:r>
       <w:r>
@@ -11474,6 +11854,54 @@
         </w:rPr>
         <w:t xml:space="preserve">  </w:t>
       </w:r>
+      <w:ins w:id="35" w:author="Dave Bridges" w:date="2014-03-25T18:36:00Z">
+        <w:r>
+          <w:rPr>
+            <w:rFonts w:ascii="Times New Roman" w:hAnsi="Times New Roman" w:cs="Times New Roman"/>
+          </w:rPr>
+          <w:t xml:space="preserve">Somewhat paradoxically, genes in the lipid biosynthetic pathway were </w:t>
+        </w:r>
+        <w:proofErr w:type="spellStart"/>
+        <w:r>
+          <w:rPr>
+            <w:rFonts w:ascii="Times New Roman" w:hAnsi="Times New Roman" w:cs="Times New Roman"/>
+          </w:rPr>
+          <w:t>upregulated</w:t>
+        </w:r>
+        <w:proofErr w:type="spellEnd"/>
+        <w:r>
+          <w:rPr>
+            <w:rFonts w:ascii="Times New Roman" w:hAnsi="Times New Roman" w:cs="Times New Roman"/>
+          </w:rPr>
+          <w:t xml:space="preserve"> in these tissues (see Table 1).</w:t>
+        </w:r>
+      </w:ins>
+      <w:ins w:id="36" w:author="Dave Bridges" w:date="2014-03-25T18:37:00Z">
+        <w:r>
+          <w:rPr>
+            <w:rFonts w:ascii="Times New Roman" w:hAnsi="Times New Roman" w:cs="Times New Roman"/>
+          </w:rPr>
+          <w:t xml:space="preserve">  </w:t>
+        </w:r>
+      </w:ins>
+      <w:ins w:id="37" w:author="Dave Bridges" w:date="2014-03-25T19:17:00Z">
+        <w:r>
+          <w:rPr>
+            <w:rFonts w:ascii="Times New Roman" w:hAnsi="Times New Roman" w:cs="Times New Roman"/>
+          </w:rPr>
+          <w:t xml:space="preserve">This included genes involved in desaturation and elongation of fatty acids.  </w:t>
+        </w:r>
+      </w:ins>
+      <w:bookmarkStart w:id="38" w:name="_GoBack"/>
+      <w:bookmarkEnd w:id="38"/>
+      <w:ins w:id="39" w:author="Dave Bridges" w:date="2014-03-25T18:37:00Z">
+        <w:r>
+          <w:rPr>
+            <w:rFonts w:ascii="Times New Roman" w:hAnsi="Times New Roman" w:cs="Times New Roman"/>
+          </w:rPr>
+          <w:t xml:space="preserve">This may be a compensatory response to elevated lipid oxidation in other tissues.  </w:t>
+        </w:r>
+      </w:ins>
       <w:r>
         <w:rPr>
           <w:rFonts w:ascii="Times New Roman" w:hAnsi="Times New Roman" w:cs="Times New Roman"/>
@@ -11700,25 +12128,33 @@
     <w:p>
       <w:pPr>
         <w:bidi w:val="0"/>
-        <w:spacing w:line="360" w:lineRule="auto"/>
+        <w:spacing w:line="480" w:lineRule="auto"/>
         <w:jc w:val="both"/>
         <w:rPr>
-          <w:rFonts w:asciiTheme="majorBidi" w:hAnsiTheme="majorBidi" w:cstheme="majorBidi"/>
-        </w:rPr>
-      </w:pPr>
-      <w:commentRangeStart w:id="4"/>
+          <w:ins w:id="40" w:author="Dave Bridges" w:date="2014-03-25T18:58:00Z"/>
+          <w:rFonts w:ascii="Times New Roman" w:hAnsi="Times New Roman" w:cs="Times New Roman"/>
+        </w:rPr>
+        <w:pPrChange w:id="41" w:author="Dave Bridges" w:date="2014-03-25T18:38:00Z">
+          <w:pPr>
+            <w:bidi w:val="0"/>
+            <w:spacing w:line="360" w:lineRule="auto"/>
+            <w:jc w:val="both"/>
+          </w:pPr>
+        </w:pPrChange>
+      </w:pPr>
+      <w:commentRangeStart w:id="42"/>
       <w:r>
         <w:rPr>
           <w:rFonts w:asciiTheme="majorBidi" w:hAnsiTheme="majorBidi" w:cstheme="majorBidi"/>
         </w:rPr>
         <w:t>One</w:t>
       </w:r>
-      <w:commentRangeEnd w:id="4"/>
+      <w:commentRangeEnd w:id="42"/>
       <w:r>
         <w:rPr>
           <w:rStyle w:val="CommentReference"/>
         </w:rPr>
-        <w:commentReference w:id="4"/>
+        <w:commentReference w:id="42"/>
       </w:r>
       <w:r>
         <w:rPr>
@@ -11726,18 +12162,41 @@
         </w:rPr>
         <w:t xml:space="preserve"> of the most pronounced differences between the acromegaly patients and the controls was a ~3 fold higher expression (p&lt;</w:t>
       </w:r>
-      <w:r>
-        <w:rPr>
-          <w:rFonts w:asciiTheme="majorBidi" w:hAnsiTheme="majorBidi" w:cstheme="majorBidi"/>
-          <w:vertAlign w:val="superscript"/>
-        </w:rPr>
-        <w:t>10-</w:t>
-      </w:r>
-      <w:r>
-        <w:rPr>
-          <w:rFonts w:asciiTheme="majorBidi" w:hAnsiTheme="majorBidi" w:cstheme="majorBidi"/>
-        </w:rPr>
-        <w:t xml:space="preserve">5, Figure </w:t>
+      <w:ins w:id="43" w:author="Dave Bridges" w:date="2014-03-25T18:56:00Z">
+        <w:r>
+          <w:rPr>
+            <w:rFonts w:asciiTheme="majorBidi" w:hAnsiTheme="majorBidi" w:cstheme="majorBidi"/>
+          </w:rPr>
+          <w:t>1x10</w:t>
+        </w:r>
+        <w:r>
+          <w:rPr>
+            <w:rFonts w:asciiTheme="majorBidi" w:hAnsiTheme="majorBidi" w:cstheme="majorBidi"/>
+            <w:vertAlign w:val="superscript"/>
+          </w:rPr>
+          <w:t>-5</w:t>
+        </w:r>
+      </w:ins>
+      <w:del w:id="44" w:author="Dave Bridges" w:date="2014-03-25T18:56:00Z">
+        <w:r>
+          <w:rPr>
+            <w:rFonts w:asciiTheme="majorBidi" w:hAnsiTheme="majorBidi" w:cstheme="majorBidi"/>
+            <w:vertAlign w:val="superscript"/>
+          </w:rPr>
+          <w:delText>10-</w:delText>
+        </w:r>
+        <w:r>
+          <w:rPr>
+            <w:rFonts w:asciiTheme="majorBidi" w:hAnsiTheme="majorBidi" w:cstheme="majorBidi"/>
+          </w:rPr>
+          <w:delText>5</w:delText>
+        </w:r>
+      </w:del>
+      <w:r>
+        <w:rPr>
+          <w:rFonts w:asciiTheme="majorBidi" w:hAnsiTheme="majorBidi" w:cstheme="majorBidi"/>
+        </w:rPr>
+        <w:t xml:space="preserve">, Figure </w:t>
       </w:r>
       <w:proofErr w:type="gramStart"/>
       <w:r>
@@ -11751,7 +12210,14 @@
         <w:rPr>
           <w:rFonts w:asciiTheme="majorBidi" w:hAnsiTheme="majorBidi" w:cstheme="majorBidi"/>
         </w:rPr>
-        <w:t xml:space="preserve"> in expression of the three fatty acid </w:t>
+        <w:t xml:space="preserve"> in expression of the three </w:t>
+      </w:r>
+      <w:commentRangeStart w:id="45"/>
+      <w:r>
+        <w:rPr>
+          <w:rFonts w:asciiTheme="majorBidi" w:hAnsiTheme="majorBidi" w:cstheme="majorBidi"/>
+        </w:rPr>
+        <w:t xml:space="preserve">fatty acid </w:t>
       </w:r>
       <w:proofErr w:type="spellStart"/>
       <w:r>
@@ -11863,7 +12329,28 @@
         <w:rPr>
           <w:rFonts w:asciiTheme="majorBidi" w:hAnsiTheme="majorBidi" w:cstheme="majorBidi"/>
         </w:rPr>
-        <w:t xml:space="preserve">, delta-6-desaturase),. </w:t>
+        <w:t>, delta-6-desaturase),</w:t>
+      </w:r>
+      <w:del w:id="46" w:author="Dave Bridges" w:date="2014-03-25T18:56:00Z">
+        <w:r>
+          <w:rPr>
+            <w:rFonts w:asciiTheme="majorBidi" w:hAnsiTheme="majorBidi" w:cstheme="majorBidi"/>
+          </w:rPr>
+          <w:delText>.</w:delText>
+        </w:r>
+      </w:del>
+      <w:r>
+        <w:rPr>
+          <w:rFonts w:asciiTheme="majorBidi" w:hAnsiTheme="majorBidi" w:cstheme="majorBidi"/>
+        </w:rPr>
+        <w:t xml:space="preserve"> </w:t>
+      </w:r>
+      <w:commentRangeEnd w:id="45"/>
+      <w:r>
+        <w:rPr>
+          <w:rStyle w:val="CommentReference"/>
+        </w:rPr>
+        <w:commentReference w:id="45"/>
       </w:r>
       <w:r>
         <w:rPr>
@@ -11889,41 +12376,27 @@
         <w:rPr>
           <w:rFonts w:asciiTheme="majorBidi" w:hAnsiTheme="majorBidi" w:cstheme="majorBidi"/>
         </w:rPr>
-        <w:t xml:space="preserve">, </w:t>
-      </w:r>
-      <w:proofErr w:type="gramStart"/>
-      <w:r>
-        <w:rPr>
-          <w:rFonts w:asciiTheme="majorBidi" w:hAnsiTheme="majorBidi" w:cstheme="majorBidi"/>
-        </w:rPr>
-        <w:t>a</w:t>
-      </w:r>
-      <w:proofErr w:type="gramEnd"/>
-      <w:r>
-        <w:rPr>
-          <w:rFonts w:asciiTheme="majorBidi" w:hAnsiTheme="majorBidi" w:cstheme="majorBidi"/>
-        </w:rPr>
-        <w:t xml:space="preserve"> n activator of SCD, is also induced (p=0.001). </w:t>
-      </w:r>
-      <w:r>
-        <w:rPr>
-          <w:rFonts w:asciiTheme="majorBidi" w:hAnsiTheme="majorBidi" w:cstheme="majorBidi"/>
-        </w:rPr>
-        <w:t xml:space="preserve">SCD </w:t>
-      </w:r>
-      <w:proofErr w:type="gramStart"/>
-      <w:r>
-        <w:rPr>
-          <w:rFonts w:asciiTheme="majorBidi" w:hAnsiTheme="majorBidi" w:cstheme="majorBidi"/>
-        </w:rPr>
-        <w:t>products  and</w:t>
-      </w:r>
-      <w:proofErr w:type="gramEnd"/>
-      <w:r>
-        <w:rPr>
-          <w:rFonts w:asciiTheme="majorBidi" w:hAnsiTheme="majorBidi" w:cstheme="majorBidi"/>
-        </w:rPr>
-        <w:t xml:space="preserve"> FADS2 mRNA have recently been shown to be induced by GH in mice </w:t>
+        <w:t xml:space="preserve">, a n activator of SCD, is also induced (p=0.001). </w:t>
+      </w:r>
+      <w:r>
+        <w:rPr>
+          <w:rFonts w:asciiTheme="majorBidi" w:hAnsiTheme="majorBidi" w:cstheme="majorBidi"/>
+        </w:rPr>
+        <w:t>SCD products</w:t>
+      </w:r>
+      <w:del w:id="47" w:author="Dave Bridges" w:date="2014-03-25T18:42:00Z">
+        <w:r>
+          <w:rPr>
+            <w:rFonts w:asciiTheme="majorBidi" w:hAnsiTheme="majorBidi" w:cstheme="majorBidi"/>
+          </w:rPr>
+          <w:delText xml:space="preserve"> </w:delText>
+        </w:r>
+      </w:del>
+      <w:r>
+        <w:rPr>
+          <w:rFonts w:asciiTheme="majorBidi" w:hAnsiTheme="majorBidi" w:cstheme="majorBidi"/>
+        </w:rPr>
+        <w:t xml:space="preserve"> and FADS2 mRNA have recently been shown to be induced by GH in mice </w:t>
       </w:r>
       <w:r>
         <w:rPr>
@@ -11978,21 +12451,21 @@
         <w:rPr>
           <w:rFonts w:asciiTheme="majorBidi" w:hAnsiTheme="majorBidi" w:cstheme="majorBidi"/>
         </w:rPr>
-        <w:t xml:space="preserve">Activity of FADS1 and FADS2 is </w:t>
-      </w:r>
-      <w:proofErr w:type="gramStart"/>
-      <w:r>
-        <w:rPr>
-          <w:rFonts w:asciiTheme="majorBidi" w:hAnsiTheme="majorBidi" w:cstheme="majorBidi"/>
-        </w:rPr>
-        <w:t>associated  with</w:t>
-      </w:r>
-      <w:proofErr w:type="gramEnd"/>
-      <w:r>
-        <w:rPr>
-          <w:rFonts w:asciiTheme="majorBidi" w:hAnsiTheme="majorBidi" w:cstheme="majorBidi"/>
-        </w:rPr>
-        <w:t xml:space="preserve"> metabolic syndrome </w:t>
+        <w:t xml:space="preserve">Activity of FADS1 and FADS2 is associated </w:t>
+      </w:r>
+      <w:del w:id="48" w:author="Dave Bridges" w:date="2014-03-25T18:42:00Z">
+        <w:r>
+          <w:rPr>
+            <w:rFonts w:asciiTheme="majorBidi" w:hAnsiTheme="majorBidi" w:cstheme="majorBidi"/>
+          </w:rPr>
+          <w:delText xml:space="preserve"> </w:delText>
+        </w:r>
+      </w:del>
+      <w:r>
+        <w:rPr>
+          <w:rFonts w:asciiTheme="majorBidi" w:hAnsiTheme="majorBidi" w:cstheme="majorBidi"/>
+        </w:rPr>
+        <w:t xml:space="preserve">with metabolic syndrome </w:t>
       </w:r>
       <w:r>
         <w:rPr>
@@ -12068,702 +12541,906 @@
         </w:rPr>
         <w:t>.</w:t>
       </w:r>
+      <w:ins w:id="49" w:author="Dave Bridges" w:date="2014-03-25T18:43:00Z">
+        <w:r>
+          <w:rPr>
+            <w:rFonts w:asciiTheme="majorBidi" w:hAnsiTheme="majorBidi" w:cstheme="majorBidi"/>
+          </w:rPr>
+          <w:t xml:space="preserve">  Underlying a potential mechanism for this </w:t>
+        </w:r>
+        <w:proofErr w:type="spellStart"/>
+        <w:r>
+          <w:rPr>
+            <w:rFonts w:asciiTheme="majorBidi" w:hAnsiTheme="majorBidi" w:cstheme="majorBidi"/>
+          </w:rPr>
+          <w:t>upregulaiton</w:t>
+        </w:r>
+        <w:proofErr w:type="spellEnd"/>
+        <w:r>
+          <w:rPr>
+            <w:rFonts w:asciiTheme="majorBidi" w:hAnsiTheme="majorBidi" w:cstheme="majorBidi"/>
+          </w:rPr>
+          <w:t xml:space="preserve">, many of these </w:t>
+        </w:r>
+        <w:r>
+          <w:rPr>
+            <w:rFonts w:asciiTheme="majorBidi" w:hAnsiTheme="majorBidi" w:cstheme="majorBidi"/>
+          </w:rPr>
+          <w:lastRenderedPageBreak/>
+          <w:t>genes are PPAR</w:t>
+        </w:r>
+        <w:r>
+          <w:rPr>
+            <w:rFonts w:ascii="Symbol" w:hAnsi="Symbol" w:cstheme="majorBidi"/>
+          </w:rPr>
+          <w:t></w:t>
+        </w:r>
+        <w:r>
+          <w:rPr>
+            <w:rFonts w:ascii="Symbol" w:hAnsi="Symbol" w:cstheme="majorBidi"/>
+          </w:rPr>
+          <w:t></w:t>
+        </w:r>
+        <w:r>
+          <w:rPr>
+            <w:rFonts w:ascii="Times New Roman" w:hAnsi="Times New Roman" w:cs="Times New Roman"/>
+          </w:rPr>
+          <w:t xml:space="preserve">target genes. The </w:t>
+        </w:r>
+        <w:proofErr w:type="gramStart"/>
+        <w:r>
+          <w:rPr>
+            <w:rFonts w:ascii="Times New Roman" w:hAnsi="Times New Roman" w:cs="Times New Roman"/>
+          </w:rPr>
+          <w:t xml:space="preserve">genes </w:t>
+        </w:r>
+      </w:ins>
+      <w:ins w:id="50" w:author="Dave Bridges" w:date="2014-03-25T18:53:00Z">
+        <w:r>
+          <w:rPr>
+            <w:rFonts w:ascii="Times New Roman" w:hAnsi="Times New Roman" w:cs="Times New Roman"/>
+          </w:rPr>
+          <w:t>which are</w:t>
+        </w:r>
+      </w:ins>
+      <w:ins w:id="51" w:author="Dave Bridges" w:date="2014-03-25T18:43:00Z">
+        <w:r>
+          <w:rPr>
+            <w:rFonts w:ascii="Times New Roman" w:hAnsi="Times New Roman" w:cs="Times New Roman"/>
+          </w:rPr>
+          <w:t xml:space="preserve"> regulated by this transcription factor</w:t>
+        </w:r>
+        <w:proofErr w:type="gramEnd"/>
+        <w:r>
+          <w:rPr>
+            <w:rFonts w:ascii="Times New Roman" w:hAnsi="Times New Roman" w:cs="Times New Roman"/>
+          </w:rPr>
+          <w:t xml:space="preserve"> were </w:t>
+        </w:r>
+      </w:ins>
+      <w:ins w:id="52" w:author="Dave Bridges" w:date="2014-03-25T18:54:00Z">
+        <w:r>
+          <w:rPr>
+            <w:rFonts w:ascii="Times New Roman" w:hAnsi="Times New Roman" w:cs="Times New Roman"/>
+          </w:rPr>
+          <w:t xml:space="preserve">significantly </w:t>
+        </w:r>
+      </w:ins>
+      <w:proofErr w:type="spellStart"/>
+      <w:ins w:id="53" w:author="Dave Bridges" w:date="2014-03-25T18:43:00Z">
+        <w:r>
+          <w:rPr>
+            <w:rFonts w:ascii="Times New Roman" w:hAnsi="Times New Roman" w:cs="Times New Roman"/>
+          </w:rPr>
+          <w:t>upregulated</w:t>
+        </w:r>
+        <w:proofErr w:type="spellEnd"/>
+        <w:r>
+          <w:rPr>
+            <w:rFonts w:ascii="Times New Roman" w:hAnsi="Times New Roman" w:cs="Times New Roman"/>
+          </w:rPr>
+          <w:t xml:space="preserve"> </w:t>
+        </w:r>
+      </w:ins>
+      <w:ins w:id="54" w:author="Dave Bridges" w:date="2014-03-25T18:54:00Z">
+        <w:r>
+          <w:rPr>
+            <w:rFonts w:ascii="Times New Roman" w:hAnsi="Times New Roman" w:cs="Times New Roman"/>
+          </w:rPr>
+          <w:t xml:space="preserve">in </w:t>
+        </w:r>
+        <w:proofErr w:type="spellStart"/>
+        <w:r>
+          <w:rPr>
+            <w:rFonts w:ascii="Times New Roman" w:hAnsi="Times New Roman" w:cs="Times New Roman"/>
+          </w:rPr>
+          <w:t>acromegalic</w:t>
+        </w:r>
+        <w:proofErr w:type="spellEnd"/>
+        <w:r>
+          <w:rPr>
+            <w:rFonts w:ascii="Times New Roman" w:hAnsi="Times New Roman" w:cs="Times New Roman"/>
+          </w:rPr>
+          <w:t xml:space="preserve"> adipose tissue </w:t>
+        </w:r>
+      </w:ins>
+      <w:ins w:id="55" w:author="Dave Bridges" w:date="2014-03-25T18:43:00Z">
+        <w:r>
+          <w:rPr>
+            <w:rFonts w:ascii="Times New Roman" w:hAnsi="Times New Roman" w:cs="Times New Roman"/>
+          </w:rPr>
+          <w:t>(T</w:t>
+        </w:r>
+        <w:r>
+          <w:rPr>
+            <w:rFonts w:ascii="Times New Roman" w:hAnsi="Times New Roman" w:cs="Times New Roman"/>
+          </w:rPr>
+          <w:t>able 2 and Supplementary Table 2</w:t>
+        </w:r>
+        <w:r>
+          <w:rPr>
+            <w:rFonts w:ascii="Times New Roman" w:hAnsi="Times New Roman" w:cs="Times New Roman"/>
+          </w:rPr>
+          <w:t>)</w:t>
+        </w:r>
+      </w:ins>
+      <w:ins w:id="56" w:author="Dave Bridges" w:date="2014-03-25T18:53:00Z">
+        <w:r>
+          <w:rPr>
+            <w:rFonts w:ascii="Times New Roman" w:hAnsi="Times New Roman" w:cs="Times New Roman"/>
+          </w:rPr>
+          <w:t xml:space="preserve">. </w:t>
+        </w:r>
+      </w:ins>
+      <w:ins w:id="57" w:author="Dave Bridges" w:date="2014-03-25T18:55:00Z">
+        <w:r>
+          <w:rPr>
+            <w:rFonts w:ascii="Times New Roman" w:hAnsi="Times New Roman" w:cs="Times New Roman"/>
+          </w:rPr>
+          <w:t xml:space="preserve">  </w:t>
+        </w:r>
+        <w:proofErr w:type="spellStart"/>
+        <w:r>
+          <w:rPr>
+            <w:rFonts w:ascii="Times New Roman" w:hAnsi="Times New Roman" w:cs="Times New Roman"/>
+          </w:rPr>
+          <w:t>PPAR</w:t>
+        </w:r>
+        <w:r>
+          <w:rPr>
+            <w:rFonts w:ascii="Symbol" w:hAnsi="Symbol" w:cs="Times New Roman"/>
+            <w:rPrChange w:id="58" w:author="Dave Bridges" w:date="2014-03-25T18:55:00Z">
+              <w:rPr>
+                <w:rFonts w:ascii="Times New Roman" w:hAnsi="Times New Roman" w:cs="Times New Roman"/>
+              </w:rPr>
+            </w:rPrChange>
+          </w:rPr>
+          <w:t></w:t>
+        </w:r>
+        <w:proofErr w:type="spellEnd"/>
+        <w:r>
+          <w:rPr>
+            <w:rFonts w:ascii="Times New Roman" w:hAnsi="Times New Roman" w:cs="Times New Roman"/>
+          </w:rPr>
+          <w:t xml:space="preserve"> transcripts itself were modestly </w:t>
+        </w:r>
+      </w:ins>
+      <w:proofErr w:type="spellStart"/>
+      <w:ins w:id="59" w:author="Dave Bridges" w:date="2014-03-25T19:00:00Z">
+        <w:r>
+          <w:rPr>
+            <w:rFonts w:ascii="Times New Roman" w:hAnsi="Times New Roman" w:cs="Times New Roman"/>
+          </w:rPr>
+          <w:t>upregulated</w:t>
+        </w:r>
+      </w:ins>
+      <w:proofErr w:type="spellEnd"/>
+      <w:ins w:id="60" w:author="Dave Bridges" w:date="2014-03-25T18:55:00Z">
+        <w:r>
+          <w:rPr>
+            <w:rFonts w:ascii="Times New Roman" w:hAnsi="Times New Roman" w:cs="Times New Roman"/>
+          </w:rPr>
+          <w:t>, but did not reach statistical significance</w:t>
+        </w:r>
+      </w:ins>
+      <w:ins w:id="61" w:author="Dave Bridges" w:date="2014-03-25T19:00:00Z">
+        <w:r>
+          <w:rPr>
+            <w:rFonts w:ascii="Times New Roman" w:hAnsi="Times New Roman" w:cs="Times New Roman"/>
+          </w:rPr>
+          <w:t xml:space="preserve"> (115% of control patients, adjusted p-value of 0.58)</w:t>
+        </w:r>
+      </w:ins>
+      <w:ins w:id="62" w:author="Dave Bridges" w:date="2014-03-25T18:55:00Z">
+        <w:r>
+          <w:rPr>
+            <w:rFonts w:ascii="Times New Roman" w:hAnsi="Times New Roman" w:cs="Times New Roman"/>
+          </w:rPr>
+          <w:t>.</w:t>
+        </w:r>
+      </w:ins>
+      <w:ins w:id="63" w:author="Dave Bridges" w:date="2014-03-25T19:00:00Z">
+        <w:r>
+          <w:rPr>
+            <w:rFonts w:ascii="Times New Roman" w:hAnsi="Times New Roman" w:cs="Times New Roman"/>
+          </w:rPr>
+          <w:t xml:space="preserve">  These data support a potential post-transcriptional </w:t>
+        </w:r>
+        <w:proofErr w:type="spellStart"/>
+        <w:r>
+          <w:rPr>
+            <w:rFonts w:ascii="Times New Roman" w:hAnsi="Times New Roman" w:cs="Times New Roman"/>
+          </w:rPr>
+          <w:t>upregulation</w:t>
+        </w:r>
+        <w:proofErr w:type="spellEnd"/>
+        <w:r>
+          <w:rPr>
+            <w:rFonts w:ascii="Times New Roman" w:hAnsi="Times New Roman" w:cs="Times New Roman"/>
+          </w:rPr>
+          <w:t xml:space="preserve"> of </w:t>
+        </w:r>
+        <w:proofErr w:type="spellStart"/>
+        <w:r>
+          <w:rPr>
+            <w:rFonts w:ascii="Times New Roman" w:hAnsi="Times New Roman" w:cs="Times New Roman"/>
+          </w:rPr>
+          <w:t>PPAR</w:t>
+        </w:r>
+        <w:r>
+          <w:rPr>
+            <w:rFonts w:ascii="Symbol" w:hAnsi="Symbol" w:cs="Times New Roman"/>
+            <w:rPrChange w:id="64" w:author="Dave Bridges" w:date="2014-03-25T19:01:00Z">
+              <w:rPr>
+                <w:rFonts w:ascii="Times New Roman" w:hAnsi="Times New Roman" w:cs="Times New Roman"/>
+              </w:rPr>
+            </w:rPrChange>
+          </w:rPr>
+          <w:t></w:t>
+        </w:r>
+        <w:proofErr w:type="spellEnd"/>
+        <w:r>
+          <w:rPr>
+            <w:rFonts w:ascii="Times New Roman" w:hAnsi="Times New Roman" w:cs="Times New Roman"/>
+          </w:rPr>
+          <w:t xml:space="preserve"> targets in acromegaly patients.</w:t>
+        </w:r>
+      </w:ins>
     </w:p>
     <w:p>
       <w:pPr>
         <w:bidi w:val="0"/>
         <w:spacing w:line="480" w:lineRule="auto"/>
-        <w:rPr>
-          <w:rFonts w:ascii="Times New Roman" w:hAnsi="Times New Roman" w:cs="Times New Roman"/>
-        </w:rPr>
+        <w:jc w:val="both"/>
+        <w:rPr>
+          <w:del w:id="65" w:author="Dave Bridges" w:date="2014-03-25T18:58:00Z"/>
+          <w:rFonts w:ascii="Times New Roman" w:hAnsi="Times New Roman" w:cs="Times New Roman"/>
+          <w:rPrChange w:id="66" w:author="Dave Bridges" w:date="2014-03-25T18:43:00Z">
+            <w:rPr>
+              <w:del w:id="67" w:author="Dave Bridges" w:date="2014-03-25T18:58:00Z"/>
+              <w:rFonts w:asciiTheme="majorBidi" w:hAnsiTheme="majorBidi" w:cstheme="majorBidi"/>
+            </w:rPr>
+          </w:rPrChange>
+        </w:rPr>
+        <w:pPrChange w:id="68" w:author="Dave Bridges" w:date="2014-03-25T18:38:00Z">
+          <w:pPr>
+            <w:bidi w:val="0"/>
+            <w:spacing w:line="360" w:lineRule="auto"/>
+            <w:jc w:val="both"/>
+          </w:pPr>
+        </w:pPrChange>
       </w:pPr>
     </w:p>
     <w:p>
       <w:pPr>
         <w:bidi w:val="0"/>
-        <w:spacing w:line="360" w:lineRule="auto"/>
-        <w:rPr>
-          <w:rFonts w:ascii="Times New Roman" w:hAnsi="Times New Roman" w:cs="Times New Roman"/>
-        </w:rPr>
-      </w:pPr>
-      <w:r>
-        <w:rPr>
-          <w:rFonts w:ascii="Times New Roman" w:hAnsi="Times New Roman" w:cs="Times New Roman"/>
-        </w:rPr>
-        <w:t>We observed no difference in expression of canonical transcripts important for insulin signaling and response to insulin in adipocytes, including insulin receptor (</w:t>
-      </w:r>
-      <w:r>
-        <w:rPr>
-          <w:rFonts w:ascii="Times New Roman" w:hAnsi="Times New Roman" w:cs="Times New Roman"/>
-          <w:i/>
-        </w:rPr>
-        <w:t>INSR</w:t>
-      </w:r>
-      <w:r>
-        <w:rPr>
-          <w:rFonts w:ascii="Times New Roman" w:hAnsi="Times New Roman" w:cs="Times New Roman"/>
-        </w:rPr>
-        <w:t xml:space="preserve">), </w:t>
-      </w:r>
-      <w:r>
-        <w:rPr>
-          <w:rFonts w:ascii="Times New Roman" w:hAnsi="Times New Roman" w:cs="Times New Roman"/>
-          <w:i/>
-        </w:rPr>
-        <w:t>IRS1, IRS2</w:t>
-      </w:r>
-      <w:r>
-        <w:rPr>
-          <w:rFonts w:ascii="Times New Roman" w:hAnsi="Times New Roman" w:cs="Times New Roman"/>
-        </w:rPr>
-        <w:t xml:space="preserve">, </w:t>
-      </w:r>
-      <w:r>
-        <w:rPr>
-          <w:rFonts w:ascii="Times New Roman" w:hAnsi="Times New Roman" w:cs="Times New Roman"/>
-          <w:i/>
-        </w:rPr>
-        <w:t>AKT2-3</w:t>
-      </w:r>
-      <w:r>
-        <w:rPr>
-          <w:rFonts w:ascii="Times New Roman" w:hAnsi="Times New Roman" w:cs="Times New Roman"/>
-        </w:rPr>
-        <w:t xml:space="preserve">, or </w:t>
-      </w:r>
-      <w:r>
-        <w:rPr>
-          <w:rFonts w:ascii="Times New Roman" w:hAnsi="Times New Roman" w:cs="Times New Roman"/>
-          <w:i/>
-        </w:rPr>
-        <w:t xml:space="preserve">SLC2A4 </w:t>
-      </w:r>
-      <w:r>
-        <w:rPr>
-          <w:rFonts w:ascii="Times New Roman" w:hAnsi="Times New Roman" w:cs="Times New Roman"/>
-        </w:rPr>
-        <w:t xml:space="preserve">(GLUT4; see Supplementary Figure 2A-G).  This indicates that the observed insulin resistance is not caused by transcriptional changes in these genes.   AKT1 was 1.3 fold higher (p=0.001) and the </w:t>
-      </w:r>
-      <w:proofErr w:type="spellStart"/>
-      <w:r>
-        <w:rPr>
-          <w:rFonts w:ascii="Times New Roman" w:hAnsi="Times New Roman" w:cs="Times New Roman"/>
-        </w:rPr>
-        <w:t>restof</w:t>
-      </w:r>
-      <w:proofErr w:type="spellEnd"/>
-      <w:r>
-        <w:rPr>
-          <w:rFonts w:ascii="Times New Roman" w:hAnsi="Times New Roman" w:cs="Times New Roman"/>
-        </w:rPr>
-        <w:t xml:space="preserve"> these genes trended to be more highly expressed in the adipose tissue from the present study's insulin resistant patients, potentially underlying an </w:t>
-      </w:r>
-      <w:proofErr w:type="spellStart"/>
-      <w:r>
-        <w:rPr>
-          <w:rFonts w:ascii="Times New Roman" w:hAnsi="Times New Roman" w:cs="Times New Roman"/>
-        </w:rPr>
-        <w:t>upregulation</w:t>
-      </w:r>
-      <w:proofErr w:type="spellEnd"/>
-      <w:r>
-        <w:rPr>
-          <w:rFonts w:ascii="Times New Roman" w:hAnsi="Times New Roman" w:cs="Times New Roman"/>
-        </w:rPr>
-        <w:t xml:space="preserve"> that compensates for an alternative insulin resistant mechanism.</w:t>
-      </w:r>
+        <w:spacing w:line="480" w:lineRule="auto"/>
+        <w:rPr>
+          <w:del w:id="69" w:author="Dave Bridges" w:date="2014-03-25T18:42:00Z"/>
+          <w:rFonts w:ascii="Times New Roman" w:hAnsi="Times New Roman" w:cs="Times New Roman"/>
+        </w:rPr>
+      </w:pPr>
+      <w:ins w:id="70" w:author="Dave Bridges" w:date="2014-03-25T18:53:00Z">
+        <w:r>
+          <w:rPr>
+            <w:rFonts w:ascii="Times New Roman" w:hAnsi="Times New Roman" w:cs="Times New Roman"/>
+          </w:rPr>
+          <w:t xml:space="preserve">The KEGG category containing </w:t>
+        </w:r>
+        <w:proofErr w:type="gramStart"/>
+        <w:r>
+          <w:rPr>
+            <w:rFonts w:ascii="Times New Roman" w:hAnsi="Times New Roman" w:cs="Times New Roman"/>
+          </w:rPr>
+          <w:t>insulin signaling</w:t>
+        </w:r>
+        <w:proofErr w:type="gramEnd"/>
+        <w:r>
+          <w:rPr>
+            <w:rFonts w:ascii="Times New Roman" w:hAnsi="Times New Roman" w:cs="Times New Roman"/>
+          </w:rPr>
+          <w:t xml:space="preserve"> genes was generally </w:t>
+        </w:r>
+        <w:proofErr w:type="spellStart"/>
+        <w:r>
+          <w:rPr>
+            <w:rFonts w:ascii="Times New Roman" w:hAnsi="Times New Roman" w:cs="Times New Roman"/>
+          </w:rPr>
+          <w:t>upregulated</w:t>
+        </w:r>
+        <w:proofErr w:type="spellEnd"/>
+        <w:r>
+          <w:rPr>
+            <w:rFonts w:ascii="Times New Roman" w:hAnsi="Times New Roman" w:cs="Times New Roman"/>
+          </w:rPr>
+          <w:t xml:space="preserve"> in these tissues (Table 2).  </w:t>
+        </w:r>
+      </w:ins>
     </w:p>
     <w:p>
       <w:pPr>
+        <w:bidi w:val="0"/>
+        <w:spacing w:line="480" w:lineRule="auto"/>
+        <w:rPr>
+          <w:rFonts w:ascii="Times New Roman" w:hAnsi="Times New Roman" w:cs="Times New Roman"/>
+        </w:rPr>
+        <w:pPrChange w:id="71" w:author="Dave Bridges" w:date="2014-03-25T18:38:00Z">
+          <w:pPr>
+            <w:bidi w:val="0"/>
+            <w:spacing w:line="360" w:lineRule="auto"/>
+          </w:pPr>
+        </w:pPrChange>
+      </w:pPr>
+      <w:r>
+        <w:rPr>
+          <w:rFonts w:ascii="Times New Roman" w:hAnsi="Times New Roman" w:cs="Times New Roman"/>
+        </w:rPr>
+        <w:t>We observed no difference in expression of canonical transcripts important for insulin signaling and response to insulin in adipocytes, including insulin receptor (</w:t>
+      </w:r>
+      <w:r>
+        <w:rPr>
+          <w:rFonts w:ascii="Times New Roman" w:hAnsi="Times New Roman" w:cs="Times New Roman"/>
+          <w:i/>
+        </w:rPr>
+        <w:t>INSR</w:t>
+      </w:r>
+      <w:r>
+        <w:rPr>
+          <w:rFonts w:ascii="Times New Roman" w:hAnsi="Times New Roman" w:cs="Times New Roman"/>
+        </w:rPr>
+        <w:t xml:space="preserve">), </w:t>
+      </w:r>
+      <w:r>
+        <w:rPr>
+          <w:rFonts w:ascii="Times New Roman" w:hAnsi="Times New Roman" w:cs="Times New Roman"/>
+          <w:i/>
+        </w:rPr>
+        <w:t>IRS1, IRS2</w:t>
+      </w:r>
+      <w:r>
+        <w:rPr>
+          <w:rFonts w:ascii="Times New Roman" w:hAnsi="Times New Roman" w:cs="Times New Roman"/>
+        </w:rPr>
+        <w:t xml:space="preserve">, </w:t>
+      </w:r>
+      <w:r>
+        <w:rPr>
+          <w:rFonts w:ascii="Times New Roman" w:hAnsi="Times New Roman" w:cs="Times New Roman"/>
+          <w:i/>
+        </w:rPr>
+        <w:t>AKT2-3</w:t>
+      </w:r>
+      <w:r>
+        <w:rPr>
+          <w:rFonts w:ascii="Times New Roman" w:hAnsi="Times New Roman" w:cs="Times New Roman"/>
+        </w:rPr>
+        <w:t xml:space="preserve">, or </w:t>
+      </w:r>
+      <w:r>
+        <w:rPr>
+          <w:rFonts w:ascii="Times New Roman" w:hAnsi="Times New Roman" w:cs="Times New Roman"/>
+          <w:i/>
+        </w:rPr>
+        <w:t xml:space="preserve">SLC2A4 </w:t>
+      </w:r>
+      <w:r>
+        <w:rPr>
+          <w:rFonts w:ascii="Times New Roman" w:hAnsi="Times New Roman" w:cs="Times New Roman"/>
+        </w:rPr>
+        <w:t xml:space="preserve">(GLUT4; see Supplementary Figure 2A-G).  This indicates that the observed insulin resistance is not caused by transcriptional changes in these genes.   AKT1 was 1.3 fold higher (p=0.001) and the </w:t>
+      </w:r>
+      <w:del w:id="72" w:author="Dave Bridges" w:date="2014-03-25T18:38:00Z">
+        <w:r>
+          <w:rPr>
+            <w:rFonts w:ascii="Times New Roman" w:hAnsi="Times New Roman" w:cs="Times New Roman"/>
+          </w:rPr>
+          <w:delText xml:space="preserve">restof </w:delText>
+        </w:r>
+      </w:del>
+      <w:ins w:id="73" w:author="Dave Bridges" w:date="2014-03-25T18:38:00Z">
+        <w:r>
+          <w:rPr>
+            <w:rFonts w:ascii="Times New Roman" w:hAnsi="Times New Roman" w:cs="Times New Roman"/>
+          </w:rPr>
+          <w:t>remainder of</w:t>
+        </w:r>
+        <w:r>
+          <w:rPr>
+            <w:rFonts w:ascii="Times New Roman" w:hAnsi="Times New Roman" w:cs="Times New Roman"/>
+          </w:rPr>
+          <w:t xml:space="preserve"> </w:t>
+        </w:r>
+      </w:ins>
+      <w:r>
+        <w:rPr>
+          <w:rFonts w:ascii="Times New Roman" w:hAnsi="Times New Roman" w:cs="Times New Roman"/>
+        </w:rPr>
+        <w:t xml:space="preserve">these genes trended to be more highly expressed in the adipose tissue from the present study's insulin resistant patients, potentially underlying an </w:t>
+      </w:r>
+      <w:proofErr w:type="spellStart"/>
+      <w:r>
+        <w:rPr>
+          <w:rFonts w:ascii="Times New Roman" w:hAnsi="Times New Roman" w:cs="Times New Roman"/>
+        </w:rPr>
+        <w:t>upregulation</w:t>
+      </w:r>
+      <w:proofErr w:type="spellEnd"/>
+      <w:r>
+        <w:rPr>
+          <w:rFonts w:ascii="Times New Roman" w:hAnsi="Times New Roman" w:cs="Times New Roman"/>
+        </w:rPr>
+        <w:t xml:space="preserve"> that compensates for an alternative insulin resistan</w:t>
+      </w:r>
+      <w:ins w:id="74" w:author="Dave Bridges" w:date="2014-03-25T18:53:00Z">
+        <w:r>
+          <w:rPr>
+            <w:rFonts w:ascii="Times New Roman" w:hAnsi="Times New Roman" w:cs="Times New Roman"/>
+          </w:rPr>
+          <w:t>ce</w:t>
+        </w:r>
+      </w:ins>
+      <w:del w:id="75" w:author="Dave Bridges" w:date="2014-03-25T18:53:00Z">
+        <w:r>
+          <w:rPr>
+            <w:rFonts w:ascii="Times New Roman" w:hAnsi="Times New Roman" w:cs="Times New Roman"/>
+          </w:rPr>
+          <w:delText>t</w:delText>
+        </w:r>
+      </w:del>
+      <w:r>
+        <w:rPr>
+          <w:rFonts w:ascii="Times New Roman" w:hAnsi="Times New Roman" w:cs="Times New Roman"/>
+        </w:rPr>
+        <w:t xml:space="preserve"> mechanism.</w:t>
+      </w:r>
+      <w:ins w:id="76" w:author="Dave Bridges" w:date="2014-03-25T18:38:00Z">
+        <w:r>
+          <w:rPr>
+            <w:rFonts w:ascii="Times New Roman" w:hAnsi="Times New Roman" w:cs="Times New Roman"/>
+          </w:rPr>
+          <w:t xml:space="preserve">  </w:t>
+        </w:r>
+      </w:ins>
+    </w:p>
+    <w:p>
+      <w:pPr>
         <w:shd w:val="clear" w:color="auto" w:fill="FFFFFF"/>
         <w:bidi w:val="0"/>
-        <w:spacing w:line="360" w:lineRule="auto"/>
-        <w:rPr>
-          <w:del w:id="5" w:author="Dave Bridges" w:date="2014-03-25T10:19:00Z"/>
-          <w:rFonts w:ascii="Times New Roman" w:eastAsia="Times New Roman" w:hAnsi="Times New Roman" w:cs="Times New Roman"/>
-        </w:rPr>
-      </w:pPr>
-      <w:r>
-        <w:rPr>
-          <w:rFonts w:ascii="Times New Roman" w:hAnsi="Times New Roman" w:cs="Times New Roman"/>
-        </w:rPr>
-        <w:t>One previously identified candidate is the phosphoinositide-3-kinase, regulatory subunit 1 (</w:t>
-      </w:r>
-      <w:r>
-        <w:rPr>
-          <w:rFonts w:ascii="Times New Roman" w:hAnsi="Times New Roman" w:cs="Times New Roman"/>
-          <w:i/>
-        </w:rPr>
-        <w:t>PIK3R1</w:t>
-      </w:r>
-      <w:r>
-        <w:rPr>
-          <w:rFonts w:ascii="Times New Roman" w:eastAsia="Times New Roman" w:hAnsi="Times New Roman" w:cs="Times New Roman"/>
-        </w:rPr>
-        <w:t xml:space="preserve">, also called </w:t>
-      </w:r>
-      <w:r>
-        <w:rPr>
-          <w:rFonts w:ascii="Times New Roman" w:hAnsi="Times New Roman" w:cs="Times New Roman"/>
-        </w:rPr>
-        <w:t xml:space="preserve">p85α), which was induced by GH in mouse adipose tissue </w:t>
-      </w:r>
-      <w:r>
-        <w:rPr>
-          <w:rFonts w:ascii="Times New Roman" w:eastAsia="Times New Roman" w:hAnsi="Times New Roman" w:cs="Times New Roman"/>
-        </w:rPr>
-        <w:fldChar w:fldCharType="begin" w:fldLock="1"/>
-      </w:r>
-      <w:r>
-        <w:rPr>
-          <w:rFonts w:ascii="Times New Roman" w:eastAsia="Times New Roman" w:hAnsi="Times New Roman" w:cs="Times New Roman"/>
-        </w:rPr>
-        <w:instrText>ADDIN CSL_CITATION { "citationItems" : [ { "id" : "ITEM-1", "itemData" : { "DOI" : "10.2337/db06-0299", "ISSN" : "1939-327X", "PMID" : "17363744", "abstract" : "Phosphoinositide (PI) 3-kinase is involved in insulin-mediated effects on glucose uptake, lipid deposition, and adiponectin secretion from adipocytes. Genetic disruption of the p85alpha regulatory subunit of PI 3-kinase increases insulin sensitivity, whereas elevated p85alpha levels are associated with insulin resistance through PI 3-kinase-dependent and -independent mechanisms. Adipose tissue plays a critical role in the antagonistic effects of growth hormone (GH) on insulin actions on carbohydrate and lipid metabolism through changes in gene transcription. The objective of this study was to assess the role of the p85alpha subunit of PI 3-kinase and PI 3-kinase signaling in GH-mediated insulin resistance in adipose tissue. To do this, p85alpha mRNA and protein expression and insulin receptor substrate (IRS)-1-associated PI 3-kinase activity were measured in white adipose tissue (WAT) of mice with GH excess, deficiency, and sufficiency. Additional studies using 3T3-F442A cells were conducted to confirm direct effects of GH on free p85alpha protein abundance. We found that p85alpha expression 1) is decreased in WAT from mice with isolated GH deficiency, 2) is increased in WAT from mice with chronic GH excess, 3) is acutely upregulated in WAT from GH-deficient and -sufficient mice after GH administration, and 4) is directly upregulated by GH in 3T3-F442A adipocytes. The insulin-induced increase in PI 3-kinase activity was robust in mice with GH deficiency, but not in mice with GH excess. In conclusion, GH regulates p85alpha expression and PI 3-kinase activity in WAT and provides a potential explanation for 1) the insulin hypersensitivity and associated obesity and hyperadiponectinemia of GH-deficient mice and 2) the insulin resistance and associated reduced fat mass and hypoadiponectinemia of mice with GH excess.", "author" : [ { "dropping-particle" : "", "family" : "Rincon", "given" : "Juan-Pablo", "non-dropping-particle" : "del", "parse-names" : false, "suffix" : "" }, { "dropping-particle" : "", "family" : "Iida", "given" : "Keiji", "non-dropping-particle" : "", "parse-names" : false, "suffix" : "" }, { "dropping-particle" : "", "family" : "Gaylinn", "given" : "Bruce D", "non-dropping-particle" : "", "parse-names" : false, "suffix" : "" }, { "dropping-particle" : "", "family" : "McCurdy", "given" : "Carrie E", "non-dropping-particle" : "", "parse-names" : false, "suffix" : "" }, { "dropping-particle" : "", "family" : "Leitner", "given" : "J Wayne", "non-dropping-particle" : "", "parse-names" : false, "suffix" : "" }, { "dropping-particle" : "", "family" : "Barbour", "given" : "Linda A", "non-dropping-particle" : "", "parse-names" : false, "suffix" : "" }, { "dropping-particle" : "", "family" : "Kopchick", "given" : "John J", "non-dropping-particle" : "", "parse-names" : false, "suffix" : "" }, { "dropping-particle" : "", "family" : "Friedman", "given" : "Jacob E", "non-dropping-particle" : "", "parse-names" : false, "suffix" : "" }, { "dropping-particle" : "", "family" : "Draznin", "given" : "Boris", "non-dropping-particle" : "", "parse-names" : false, "suffix" : "" }, { "dropping-particle" : "", "family" : "Thorner", "given" : "Michael O", "non-dropping-particle" : "", "parse-names" : false, "suffix" : "" } ], "container-title" : "Diabetes", "id" : "ITEM-1", "issue" : "6", "issued" : { "date-parts" : [ [ "2007", "6" ] ] }, "page" : "1638-46", "title" : "Growth hormone regulation of p85alpha expression and phosphoinositide 3-kinase activity in adipose tissue: mechanism for growth hormone-mediated insulin resistance.", "type" : "article-journal", "volume" : "56" }, "uris" : [ "http://www.mendeley.com/documents/?uuid=9ca1afcf-ea0d-4ebf-ac78-1d0671a85f69" ] } ], "mendeley" : { "previouslyFormattedCitation" : "(28)" }, "properties" : { "noteIndex" : 0 }, "schema" : "https://github.com/citation-style-language/schema/raw/master/csl-citation.json" }</w:instrText>
-      </w:r>
-      <w:r>
-        <w:rPr>
-          <w:rFonts w:ascii="Times New Roman" w:eastAsia="Times New Roman" w:hAnsi="Times New Roman" w:cs="Times New Roman"/>
-        </w:rPr>
-        <w:fldChar w:fldCharType="separate"/>
-      </w:r>
-      <w:r>
-        <w:rPr>
-          <w:rFonts w:ascii="Times New Roman" w:eastAsia="Times New Roman" w:hAnsi="Times New Roman" w:cs="Times New Roman"/>
-          <w:noProof/>
-        </w:rPr>
-        <w:t>(28)</w:t>
-      </w:r>
-      <w:r>
-        <w:rPr>
-          <w:rFonts w:ascii="Times New Roman" w:eastAsia="Times New Roman" w:hAnsi="Times New Roman" w:cs="Times New Roman"/>
-        </w:rPr>
-        <w:fldChar w:fldCharType="end"/>
-      </w:r>
-      <w:r>
-        <w:rPr>
-          <w:rFonts w:ascii="Times New Roman" w:eastAsia="Times New Roman" w:hAnsi="Times New Roman" w:cs="Times New Roman"/>
-        </w:rPr>
-        <w:t xml:space="preserve"> and thought to contribute to GH-induced insulin resistance </w:t>
-      </w:r>
-      <w:r>
-        <w:rPr>
-          <w:rFonts w:ascii="Times New Roman" w:eastAsia="Times New Roman" w:hAnsi="Times New Roman" w:cs="Times New Roman"/>
-        </w:rPr>
-        <w:fldChar w:fldCharType="begin" w:fldLock="1"/>
-      </w:r>
-      <w:r>
-        <w:rPr>
-          <w:rFonts w:ascii="Times New Roman" w:eastAsia="Times New Roman" w:hAnsi="Times New Roman" w:cs="Times New Roman"/>
-        </w:rPr>
-        <w:instrText>ADDIN CSL_CITATION { "citationItems" : [ { "id" : "ITEM-1", "itemData" : { "DOI" : "10.2337/db06-0299", "ISSN" : "1939-327X", "PMID" : "17363744", "abstract" : "Phosphoinositide (PI) 3-kinase is involved in insulin-mediated effects on glucose uptake, lipid deposition, and adiponectin secretion from adipocytes. Genetic disruption of the p85alpha regulatory subunit of PI 3-kinase increases insulin sensitivity, whereas elevated p85alpha levels are associated with insulin resistance through PI 3-kinase-dependent and -independent mechanisms. Adipose tissue plays a critical role in the antagonistic effects of growth hormone (GH) on insulin actions on carbohydrate and lipid metabolism through changes in gene transcription. The objective of this study was to assess the role of the p85alpha subunit of PI 3-kinase and PI 3-kinase signaling in GH-mediated insulin resistance in adipose tissue. To do this, p85alpha mRNA and protein expression and insulin receptor substrate (IRS)-1-associated PI 3-kinase activity were measured in white adipose tissue (WAT) of mice with GH excess, deficiency, and sufficiency. Additional studies using 3T3-F442A cells were conducted to confirm direct effects of GH on free p85alpha protein abundance. We found that p85alpha expression 1) is decreased in WAT from mice with isolated GH deficiency, 2) is increased in WAT from mice with chronic GH excess, 3) is acutely upregulated in WAT from GH-deficient and -sufficient mice after GH administration, and 4) is directly upregulated by GH in 3T3-F442A adipocytes. The insulin-induced increase in PI 3-kinase activity was robust in mice with GH deficiency, but not in mice with GH excess. In conclusion, GH regulates p85alpha expression and PI 3-kinase activity in WAT and provides a potential explanation for 1) the insulin hypersensitivity and associated obesity and hyperadiponectinemia of GH-deficient mice and 2) the insulin resistance and associated reduced fat mass and hypoadiponectinemia of mice with GH excess.", "author" : [ { "dropping-particle" : "", "family" : "Rincon", "given" : "Juan-Pablo", "non-dropping-particle" : "del", "parse-names" : false, "suffix" : "" }, { "dropping-particle" : "", "family" : "Iida", "given" : "Keiji", "non-dropping-particle" : "", "parse-names" : false, "suffix" : "" }, { "dropping-particle" : "", "family" : "Gaylinn", "given" : "Bruce D", "non-dropping-particle" : "", "parse-names" : false, "suffix" : "" }, { "dropping-particle" : "", "family" : "McCurdy", "given" : "Carrie E", "non-dropping-particle" : "", "parse-names" : false, "suffix" : "" }, { "dropping-particle" : "", "family" : "Leitner", "given" : "J Wayne", "non-dropping-particle" : "", "parse-names" : false, "suffix" : "" }, { "dropping-particle" : "", "family" : "Barbour", "given" : "Linda A", "non-dropping-particle" : "", "parse-names" : false, "suffix" : "" }, { "dropping-particle" : "", "family" : "Kopchick", "given" : "John J", "non-dropping-particle" : "", "parse-names" : false, "suffix" : "" }, { "dropping-particle" : "", "family" : "Friedman", "given" : "Jacob E", "non-dropping-particle" : "", "parse-names" : false, "suffix" : "" }, { "dropping-particle" : "", "family" : "Draznin", "given" : "Boris", "non-dropping-particle" : "", "parse-names" : false, "suffix" : "" }, { "dropping-particle" : "", "family" : "Thorner", "given" : "Michael O", "non-dropping-particle" : "", "parse-names" : false, "suffix" : "" } ], "container-title" : "Diabetes", "id" : "ITEM-1", "issue" : "6", "issued" : { "date-parts" : [ [ "2007", "6" ] ] }, "page" : "1638-46", "title" : "Growth hormone regulation of p85alpha expression and phosphoinositide 3-kinase activity in adipose tissue: mechanism for growth hormone-mediated insulin resistance.", "type" : "article-journal", "volume" : "56" }, "uris" : [ "http://www.mendeley.com/documents/?uuid=9ca1afcf-ea0d-4ebf-ac78-1d0671a85f69" ] } ], "mendeley" : { "previouslyFormattedCitation" : "(28)" }, "properties" : { "noteIndex" : 0 }, "schema" : "https://github.com/citation-style-language/schema/raw/master/csl-citation.json" }</w:instrText>
-      </w:r>
-      <w:r>
-        <w:rPr>
-          <w:rFonts w:ascii="Times New Roman" w:eastAsia="Times New Roman" w:hAnsi="Times New Roman" w:cs="Times New Roman"/>
-        </w:rPr>
-        <w:fldChar w:fldCharType="separate"/>
-      </w:r>
-      <w:r>
-        <w:rPr>
-          <w:rFonts w:ascii="Times New Roman" w:eastAsia="Times New Roman" w:hAnsi="Times New Roman" w:cs="Times New Roman"/>
-          <w:noProof/>
-        </w:rPr>
-        <w:t>(28)</w:t>
-      </w:r>
-      <w:r>
-        <w:rPr>
-          <w:rFonts w:ascii="Times New Roman" w:eastAsia="Times New Roman" w:hAnsi="Times New Roman" w:cs="Times New Roman"/>
-        </w:rPr>
-        <w:fldChar w:fldCharType="end"/>
-      </w:r>
-      <w:r>
-        <w:rPr>
-          <w:rFonts w:ascii="Times New Roman" w:eastAsia="Times New Roman" w:hAnsi="Times New Roman" w:cs="Times New Roman"/>
-        </w:rPr>
-        <w:t xml:space="preserve">.  In our study it's expression was not </w:t>
-      </w:r>
-      <w:proofErr w:type="gramStart"/>
-      <w:r>
-        <w:rPr>
-          <w:rFonts w:ascii="Times New Roman" w:eastAsia="Times New Roman" w:hAnsi="Times New Roman" w:cs="Times New Roman"/>
-        </w:rPr>
-        <w:t>different  in</w:t>
-      </w:r>
-      <w:proofErr w:type="gramEnd"/>
-      <w:r>
-        <w:rPr>
-          <w:rFonts w:ascii="Times New Roman" w:eastAsia="Times New Roman" w:hAnsi="Times New Roman" w:cs="Times New Roman"/>
-        </w:rPr>
-        <w:t xml:space="preserve"> the acromegaly patients(p=0.95).   The cytokine modulators </w:t>
-      </w:r>
-      <w:r>
-        <w:rPr>
-          <w:rFonts w:ascii="Times New Roman" w:eastAsia="Times New Roman" w:hAnsi="Times New Roman" w:cs="Times New Roman"/>
-          <w:i/>
-          <w:iCs/>
-        </w:rPr>
-        <w:t>STAT4</w:t>
-      </w:r>
-      <w:r>
-        <w:rPr>
-          <w:rFonts w:ascii="Times New Roman" w:eastAsia="Times New Roman" w:hAnsi="Times New Roman" w:cs="Times New Roman"/>
-        </w:rPr>
-        <w:t xml:space="preserve"> and </w:t>
-      </w:r>
-      <w:r>
-        <w:rPr>
-          <w:rFonts w:ascii="Times New Roman" w:eastAsia="Times New Roman" w:hAnsi="Times New Roman" w:cs="Times New Roman"/>
-          <w:i/>
-          <w:iCs/>
-        </w:rPr>
-        <w:t>STAT6</w:t>
-      </w:r>
-      <w:r>
-        <w:rPr>
-          <w:rFonts w:ascii="Times New Roman" w:eastAsia="Times New Roman" w:hAnsi="Times New Roman" w:cs="Times New Roman"/>
-        </w:rPr>
-        <w:t xml:space="preserve"> and the </w:t>
-      </w:r>
-      <w:proofErr w:type="spellStart"/>
-      <w:r>
-        <w:rPr>
-          <w:rFonts w:ascii="Times New Roman" w:eastAsia="Times New Roman" w:hAnsi="Times New Roman" w:cs="Times New Roman"/>
-        </w:rPr>
-        <w:t>proinflammatory</w:t>
-      </w:r>
-      <w:proofErr w:type="spellEnd"/>
-      <w:r>
-        <w:rPr>
-          <w:rFonts w:ascii="Times New Roman" w:eastAsia="Times New Roman" w:hAnsi="Times New Roman" w:cs="Times New Roman"/>
-        </w:rPr>
-        <w:t xml:space="preserve"> protein kinase IKK</w:t>
-      </w:r>
-      <w:r>
-        <w:rPr>
-          <w:rFonts w:ascii="Times New Roman" w:eastAsia="Times New Roman" w:hAnsi="Times New Roman" w:cs="Times New Roman"/>
-        </w:rPr>
-        <w:sym w:font="Symbol" w:char="F062"/>
-      </w:r>
-      <w:r>
-        <w:rPr>
-          <w:rFonts w:ascii="Times New Roman" w:eastAsia="Times New Roman" w:hAnsi="Times New Roman" w:cs="Times New Roman"/>
-        </w:rPr>
-        <w:t xml:space="preserve"> (</w:t>
-      </w:r>
-      <w:r>
-        <w:rPr>
-          <w:rFonts w:ascii="Times New Roman" w:eastAsia="Times New Roman" w:hAnsi="Times New Roman" w:cs="Times New Roman"/>
-          <w:i/>
-          <w:iCs/>
-        </w:rPr>
-        <w:t>IKBKB</w:t>
-      </w:r>
-      <w:r>
-        <w:rPr>
-          <w:rFonts w:ascii="Times New Roman" w:eastAsia="Times New Roman" w:hAnsi="Times New Roman" w:cs="Times New Roman"/>
-        </w:rPr>
-        <w:t>) are expressed at lower levels (p=3x10</w:t>
-      </w:r>
-      <w:r>
-        <w:rPr>
-          <w:rFonts w:ascii="Times New Roman" w:eastAsia="Times New Roman" w:hAnsi="Times New Roman" w:cs="Times New Roman"/>
-          <w:vertAlign w:val="superscript"/>
-        </w:rPr>
-        <w:t>-5</w:t>
-      </w:r>
-      <w:proofErr w:type="gramStart"/>
-      <w:r>
-        <w:rPr>
-          <w:rFonts w:ascii="Times New Roman" w:eastAsia="Times New Roman" w:hAnsi="Times New Roman" w:cs="Times New Roman"/>
-          <w:vertAlign w:val="superscript"/>
-        </w:rPr>
-        <w:t>,</w:t>
-      </w:r>
-      <w:r>
-        <w:rPr>
-          <w:rFonts w:ascii="Times New Roman" w:eastAsia="Times New Roman" w:hAnsi="Times New Roman" w:cs="Times New Roman"/>
-        </w:rPr>
-        <w:t>,</w:t>
-      </w:r>
-      <w:proofErr w:type="gramEnd"/>
-      <w:r>
-        <w:rPr>
-          <w:rFonts w:ascii="Times New Roman" w:eastAsia="Times New Roman" w:hAnsi="Times New Roman" w:cs="Times New Roman"/>
-        </w:rPr>
-        <w:t xml:space="preserve"> p=0.009 and p=0.013 respectively),  the pro-inflammatory cytokines </w:t>
-      </w:r>
-      <w:r>
-        <w:rPr>
-          <w:rFonts w:ascii="Times New Roman" w:eastAsia="Times New Roman" w:hAnsi="Times New Roman" w:cs="Times New Roman"/>
-          <w:i/>
-        </w:rPr>
-        <w:t>IL1B</w:t>
-      </w:r>
-      <w:r>
-        <w:rPr>
-          <w:rFonts w:ascii="Times New Roman" w:eastAsia="Times New Roman" w:hAnsi="Times New Roman" w:cs="Times New Roman"/>
-        </w:rPr>
-        <w:t xml:space="preserve">, </w:t>
-      </w:r>
-      <w:r>
-        <w:rPr>
-          <w:rFonts w:ascii="Times New Roman" w:eastAsia="Times New Roman" w:hAnsi="Times New Roman" w:cs="Times New Roman"/>
-          <w:i/>
-        </w:rPr>
-        <w:t>IL6</w:t>
-      </w:r>
-      <w:r>
-        <w:rPr>
-          <w:rFonts w:ascii="Times New Roman" w:eastAsia="Times New Roman" w:hAnsi="Times New Roman" w:cs="Times New Roman"/>
-        </w:rPr>
-        <w:t xml:space="preserve"> and </w:t>
-      </w:r>
-      <w:r>
-        <w:rPr>
-          <w:rFonts w:ascii="Times New Roman" w:eastAsia="Times New Roman" w:hAnsi="Times New Roman" w:cs="Times New Roman"/>
-          <w:i/>
-        </w:rPr>
-        <w:t>MCP1</w:t>
-      </w:r>
-      <w:r>
-        <w:rPr>
-          <w:rFonts w:ascii="Times New Roman" w:eastAsia="Times New Roman" w:hAnsi="Times New Roman" w:cs="Times New Roman"/>
-        </w:rPr>
-        <w:t xml:space="preserve"> and the </w:t>
-      </w:r>
-      <w:proofErr w:type="spellStart"/>
-      <w:r>
-        <w:rPr>
-          <w:rFonts w:ascii="Times New Roman" w:eastAsia="Times New Roman" w:hAnsi="Times New Roman" w:cs="Times New Roman"/>
-        </w:rPr>
-        <w:t>proinflammatory</w:t>
-      </w:r>
-      <w:proofErr w:type="spellEnd"/>
-      <w:r>
-        <w:rPr>
-          <w:rFonts w:ascii="Times New Roman" w:eastAsia="Times New Roman" w:hAnsi="Times New Roman" w:cs="Times New Roman"/>
-        </w:rPr>
-        <w:t xml:space="preserve"> protein kinase </w:t>
-      </w:r>
-      <w:r>
-        <w:rPr>
-          <w:rFonts w:ascii="Times New Roman" w:eastAsia="Times New Roman" w:hAnsi="Times New Roman" w:cs="Times New Roman"/>
-          <w:i/>
-        </w:rPr>
-        <w:t>IKBKE</w:t>
-      </w:r>
-      <w:r>
-        <w:rPr>
-          <w:rFonts w:ascii="Times New Roman" w:eastAsia="Times New Roman" w:hAnsi="Times New Roman" w:cs="Times New Roman"/>
-        </w:rPr>
-        <w:t xml:space="preserve"> all trend towards lower expression, and genes from several KEGG inflammatory pathways trended </w:t>
-      </w:r>
-      <w:r>
-        <w:rPr>
-          <w:rFonts w:ascii="Times New Roman" w:eastAsia="Times New Roman" w:hAnsi="Times New Roman" w:cs="Times New Roman"/>
-        </w:rPr>
-        <w:lastRenderedPageBreak/>
-        <w:t xml:space="preserve">(p=0.2) to be expressed at lower levels in the acromegaly cohort (data not shown).  The JNK and PKC family members </w:t>
-      </w:r>
-      <w:commentRangeStart w:id="6"/>
-      <w:r>
-        <w:rPr>
-          <w:rFonts w:ascii="Times New Roman" w:eastAsia="Times New Roman" w:hAnsi="Times New Roman" w:cs="Times New Roman"/>
-        </w:rPr>
-        <w:t>were</w:t>
-      </w:r>
-      <w:commentRangeEnd w:id="6"/>
-      <w:r>
-        <w:rPr>
-          <w:rStyle w:val="CommentReference"/>
-          <w:rFonts w:ascii="Times New Roman" w:hAnsi="Times New Roman" w:cs="Times New Roman"/>
-          <w:sz w:val="22"/>
-          <w:szCs w:val="22"/>
-        </w:rPr>
-        <w:commentReference w:id="6"/>
-      </w:r>
-      <w:r>
-        <w:rPr>
-          <w:rFonts w:ascii="Times New Roman" w:eastAsia="Times New Roman" w:hAnsi="Times New Roman" w:cs="Times New Roman"/>
-        </w:rPr>
-        <w:t xml:space="preserve"> </w:t>
-      </w:r>
-      <w:proofErr w:type="spellStart"/>
-      <w:r>
-        <w:rPr>
-          <w:rFonts w:ascii="Times New Roman" w:eastAsia="Times New Roman" w:hAnsi="Times New Roman" w:cs="Times New Roman"/>
-        </w:rPr>
-        <w:t>upregulated</w:t>
-      </w:r>
-      <w:proofErr w:type="spellEnd"/>
-      <w:r>
-        <w:rPr>
-          <w:rFonts w:ascii="Times New Roman" w:eastAsia="Times New Roman" w:hAnsi="Times New Roman" w:cs="Times New Roman"/>
-        </w:rPr>
-        <w:t xml:space="preserve"> by more than 15% between controls and acromegaly patients. These data support the hypothesis that insulin resistance in these patients is not due to enhanced inflammatory signaling.</w:t>
-      </w:r>
-      <w:bookmarkStart w:id="7" w:name="_GoBack"/>
-      <w:bookmarkEnd w:id="7"/>
-    </w:p>
-    <w:p>
-      <w:pPr>
-        <w:shd w:val="clear" w:color="auto" w:fill="FFFFFF"/>
-        <w:bidi w:val="0"/>
-        <w:spacing w:line="360" w:lineRule="auto"/>
-        <w:rPr>
-          <w:rFonts w:ascii="Times New Roman" w:hAnsi="Times New Roman" w:cs="Times New Roman"/>
-        </w:rPr>
-        <w:pPrChange w:id="8" w:author="Dave Bridges" w:date="2014-03-25T10:19:00Z">
+        <w:spacing w:line="480" w:lineRule="auto"/>
+        <w:rPr>
+          <w:del w:id="77" w:author="Dave Bridges" w:date="2014-03-25T10:19:00Z"/>
+          <w:rFonts w:ascii="Times New Roman" w:eastAsia="Times New Roman" w:hAnsi="Times New Roman" w:cs="Times New Roman"/>
+        </w:rPr>
+        <w:pPrChange w:id="78" w:author="Dave Bridges" w:date="2014-03-25T18:38:00Z">
           <w:pPr>
             <w:shd w:val="clear" w:color="auto" w:fill="FFFFFF"/>
             <w:bidi w:val="0"/>
-            <w:spacing w:line="480" w:lineRule="auto"/>
+            <w:spacing w:line="360" w:lineRule="auto"/>
           </w:pPr>
         </w:pPrChange>
       </w:pPr>
+      <w:r>
+        <w:rPr>
+          <w:rFonts w:ascii="Times New Roman" w:hAnsi="Times New Roman" w:cs="Times New Roman"/>
+        </w:rPr>
+        <w:t>One previously identified candidate is the phosphoinositide-3-kinase, regulatory subunit 1 (</w:t>
+      </w:r>
+      <w:r>
+        <w:rPr>
+          <w:rFonts w:ascii="Times New Roman" w:hAnsi="Times New Roman" w:cs="Times New Roman"/>
+          <w:i/>
+        </w:rPr>
+        <w:t>PIK3R1</w:t>
+      </w:r>
+      <w:r>
+        <w:rPr>
+          <w:rFonts w:ascii="Times New Roman" w:eastAsia="Times New Roman" w:hAnsi="Times New Roman" w:cs="Times New Roman"/>
+        </w:rPr>
+        <w:t xml:space="preserve">, also called </w:t>
+      </w:r>
+      <w:r>
+        <w:rPr>
+          <w:rFonts w:ascii="Times New Roman" w:hAnsi="Times New Roman" w:cs="Times New Roman"/>
+        </w:rPr>
+        <w:t xml:space="preserve">p85α), which was induced by GH in mouse adipose tissue </w:t>
+      </w:r>
+      <w:r>
+        <w:rPr>
+          <w:rFonts w:ascii="Times New Roman" w:eastAsia="Times New Roman" w:hAnsi="Times New Roman" w:cs="Times New Roman"/>
+        </w:rPr>
+        <w:fldChar w:fldCharType="begin" w:fldLock="1"/>
+      </w:r>
+      <w:r>
+        <w:rPr>
+          <w:rFonts w:ascii="Times New Roman" w:eastAsia="Times New Roman" w:hAnsi="Times New Roman" w:cs="Times New Roman"/>
+        </w:rPr>
+        <w:instrText>ADDIN CSL_CITATION { "citationItems" : [ { "id" : "ITEM-1", "itemData" : { "DOI" : "10.2337/db06-0299", "ISSN" : "1939-327X", "PMID" : "17363744", "abstract" : "Phosphoinositide (PI) 3-kinase is involved in insulin-mediated effects on glucose uptake, lipid deposition, and adiponectin secretion from adipocytes. Genetic disruption of the p85alpha regulatory subunit of PI 3-kinase increases insulin sensitivity, whereas elevated p85alpha levels are associated with insulin resistance through PI 3-kinase-dependent and -independent mechanisms. Adipose tissue plays a critical role in the antagonistic effects of growth hormone (GH) on insulin actions on carbohydrate and lipid metabolism through changes in gene transcription. The objective of this study was to assess the role of the p85alpha subunit of PI 3-kinase and PI 3-kinase signaling in GH-mediated insulin resistance in adipose tissue. To do this, p85alpha mRNA and protein expression and insulin receptor substrate (IRS)-1-associated PI 3-kinase activity were measured in white adipose tissue (WAT) of mice with GH excess, deficiency, and sufficiency. Additional studies using 3T3-F442A cells were conducted to confirm direct effects of GH on free p85alpha protein abundance. We found that p85alpha expression 1) is decreased in WAT from mice with isolated GH deficiency, 2) is increased in WAT from mice with chronic GH excess, 3) is acutely upregulated in WAT from GH-deficient and -sufficient mice after GH administration, and 4) is directly upregulated by GH in 3T3-F442A adipocytes. The insulin-induced increase in PI 3-kinase activity was robust in mice with GH deficiency, but not in mice with GH excess. In conclusion, GH regulates p85alpha expression and PI 3-kinase activity in WAT and provides a potential explanation for 1) the insulin hypersensitivity and associated obesity and hyperadiponectinemia of GH-deficient mice and 2) the insulin resistance and associated reduced fat mass and hypoadiponectinemia of mice with GH excess.", "author" : [ { "dropping-particle" : "", "family" : "Rincon", "given" : "Juan-Pablo", "non-dropping-particle" : "del", "parse-names" : false, "suffix" : "" }, { "dropping-particle" : "", "family" : "Iida", "given" : "Keiji", "non-dropping-particle" : "", "parse-names" : false, "suffix" : "" }, { "dropping-particle" : "", "family" : "Gaylinn", "given" : "Bruce D", "non-dropping-particle" : "", "parse-names" : false, "suffix" : "" }, { "dropping-particle" : "", "family" : "McCurdy", "given" : "Carrie E", "non-dropping-particle" : "", "parse-names" : false, "suffix" : "" }, { "dropping-particle" : "", "family" : "Leitner", "given" : "J Wayne", "non-dropping-particle" : "", "parse-names" : false, "suffix" : "" }, { "dropping-particle" : "", "family" : "Barbour", "given" : "Linda A", "non-dropping-particle" : "", "parse-names" : false, "suffix" : "" }, { "dropping-particle" : "", "family" : "Kopchick", "given" : "John J", "non-dropping-particle" : "", "parse-names" : false, "suffix" : "" }, { "dropping-particle" : "", "family" : "Friedman", "given" : "Jacob E", "non-dropping-particle" : "", "parse-names" : false, "suffix" : "" }, { "dropping-particle" : "", "family" : "Draznin", "given" : "Boris", "non-dropping-particle" : "", "parse-names" : false, "suffix" : "" }, { "dropping-particle" : "", "family" : "Thorner", "given" : "Michael O", "non-dropping-particle" : "", "parse-names" : false, "suffix" : "" } ], "container-title" : "Diabetes", "id" : "ITEM-1", "issue" : "6", "issued" : { "date-parts" : [ [ "2007", "6" ] ] }, "page" : "1638-46", "title" : "Growth hormone regulation of p85alpha expression and phosphoinositide 3-kinase activity in adipose tissue: mechanism for growth hormone-mediated insulin resistance.", "type" : "article-journal", "volume" : "56" }, "uris" : [ "http://www.mendeley.com/documents/?uuid=9ca1afcf-ea0d-4ebf-ac78-1d0671a85f69" ] } ], "mendeley" : { "previouslyFormattedCitation" : "(28)" }, "properties" : { "noteIndex" : 0 }, "schema" : "https://github.com/citation-style-language/schema/raw/master/csl-citation.json" }</w:instrText>
+      </w:r>
+      <w:r>
+        <w:rPr>
+          <w:rFonts w:ascii="Times New Roman" w:eastAsia="Times New Roman" w:hAnsi="Times New Roman" w:cs="Times New Roman"/>
+        </w:rPr>
+        <w:fldChar w:fldCharType="separate"/>
+      </w:r>
+      <w:r>
+        <w:rPr>
+          <w:rFonts w:ascii="Times New Roman" w:eastAsia="Times New Roman" w:hAnsi="Times New Roman" w:cs="Times New Roman"/>
+          <w:noProof/>
+        </w:rPr>
+        <w:t>(28)</w:t>
+      </w:r>
+      <w:r>
+        <w:rPr>
+          <w:rFonts w:ascii="Times New Roman" w:eastAsia="Times New Roman" w:hAnsi="Times New Roman" w:cs="Times New Roman"/>
+        </w:rPr>
+        <w:fldChar w:fldCharType="end"/>
+      </w:r>
+      <w:r>
+        <w:rPr>
+          <w:rFonts w:ascii="Times New Roman" w:eastAsia="Times New Roman" w:hAnsi="Times New Roman" w:cs="Times New Roman"/>
+        </w:rPr>
+        <w:t xml:space="preserve"> and thought to contribute to GH-induced insulin resistance </w:t>
+      </w:r>
+      <w:r>
+        <w:rPr>
+          <w:rFonts w:ascii="Times New Roman" w:eastAsia="Times New Roman" w:hAnsi="Times New Roman" w:cs="Times New Roman"/>
+        </w:rPr>
+        <w:fldChar w:fldCharType="begin" w:fldLock="1"/>
+      </w:r>
+      <w:r>
+        <w:rPr>
+          <w:rFonts w:ascii="Times New Roman" w:eastAsia="Times New Roman" w:hAnsi="Times New Roman" w:cs="Times New Roman"/>
+        </w:rPr>
+        <w:instrText>ADDIN CSL_CITATION { "citationItems" : [ { "id" : "ITEM-1", "itemData" : { "DOI" : "10.2337/db06-0299", "ISSN" : "1939-327X", "PMID" : "17363744", "abstract" : "Phosphoinositide (PI) 3-kinase is involved in insulin-mediated effects on glucose uptake, lipid deposition, and adiponectin secretion from adipocytes. Genetic disruption of the p85alpha regulatory subunit of PI 3-kinase increases insulin sensitivity, whereas elevated p85alpha levels are associated with insulin resistance through PI 3-kinase-dependent and -independent mechanisms. Adipose tissue plays a critical role in the antagonistic effects of growth hormone (GH) on insulin actions on carbohydrate and lipid metabolism through changes in gene transcription. The objective of this study was to assess the role of the p85alpha subunit of PI 3-kinase and PI 3-kinase signaling in GH-mediated insulin resistance in adipose tissue. To do this, p85alpha mRNA and protein expression and insulin receptor substrate (IRS)-1-associated PI 3-kinase activity were measured in white adipose tissue (WAT) of mice with GH excess, deficiency, and sufficiency. Additional studies using 3T3-F442A cells were conducted to confirm direct effects of GH on free p85alpha protein abundance. We found that p85alpha expression 1) is decreased in WAT from mice with isolated GH deficiency, 2) is increased in WAT from mice with chronic GH excess, 3) is acutely upregulated in WAT from GH-deficient and -sufficient mice after GH administration, and 4) is directly upregulated by GH in 3T3-F442A adipocytes. The insulin-induced increase in PI 3-kinase activity was robust in mice with GH deficiency, but not in mice with GH excess. In conclusion, GH regulates p85alpha expression and PI 3-kinase activity in WAT and provides a potential explanation for 1) the insulin hypersensitivity and associated obesity and hyperadiponectinemia of GH-deficient mice and 2) the insulin resistance and associated reduced fat mass and hypoadiponectinemia of mice with GH excess.", "author" : [ { "dropping-particle" : "", "family" : "Rincon", "given" : "Juan-Pablo", "non-dropping-particle" : "del", "parse-names" : false, "suffix" : "" }, { "dropping-particle" : "", "family" : "Iida", "given" : "Keiji", "non-dropping-particle" : "", "parse-names" : false, "suffix" : "" }, { "dropping-particle" : "", "family" : "Gaylinn", "given" : "Bruce D", "non-dropping-particle" : "", "parse-names" : false, "suffix" : "" }, { "dropping-particle" : "", "family" : "McCurdy", "given" : "Carrie E", "non-dropping-particle" : "", "parse-names" : false, "suffix" : "" }, { "dropping-particle" : "", "family" : "Leitner", "given" : "J Wayne", "non-dropping-particle" : "", "parse-names" : false, "suffix" : "" }, { "dropping-particle" : "", "family" : "Barbour", "given" : "Linda A", "non-dropping-particle" : "", "parse-names" : false, "suffix" : "" }, { "dropping-particle" : "", "family" : "Kopchick", "given" : "John J", "non-dropping-particle" : "", "parse-names" : false, "suffix" : "" }, { "dropping-particle" : "", "family" : "Friedman", "given" : "Jacob E", "non-dropping-particle" : "", "parse-names" : false, "suffix" : "" }, { "dropping-particle" : "", "family" : "Draznin", "given" : "Boris", "non-dropping-particle" : "", "parse-names" : false, "suffix" : "" }, { "dropping-particle" : "", "family" : "Thorner", "given" : "Michael O", "non-dropping-particle" : "", "parse-names" : false, "suffix" : "" } ], "container-title" : "Diabetes", "id" : "ITEM-1", "issue" : "6", "issued" : { "date-parts" : [ [ "2007", "6" ] ] }, "page" : "1638-46", "title" : "Growth hormone regulation of p85alpha expression and phosphoinositide 3-kinase activity in adipose tissue: mechanism for growth hormone-mediated insulin resistance.", "type" : "article-journal", "volume" : "56" }, "uris" : [ "http://www.mendeley.com/documents/?uuid=9ca1afcf-ea0d-4ebf-ac78-1d0671a85f69" ] } ], "mendeley" : { "previouslyFormattedCitation" : "(28)" }, "properties" : { "noteIndex" : 0 }, "schema" : "https://github.com/citation-style-language/schema/raw/master/csl-citation.json" }</w:instrText>
+      </w:r>
+      <w:r>
+        <w:rPr>
+          <w:rFonts w:ascii="Times New Roman" w:eastAsia="Times New Roman" w:hAnsi="Times New Roman" w:cs="Times New Roman"/>
+        </w:rPr>
+        <w:fldChar w:fldCharType="separate"/>
+      </w:r>
+      <w:r>
+        <w:rPr>
+          <w:rFonts w:ascii="Times New Roman" w:eastAsia="Times New Roman" w:hAnsi="Times New Roman" w:cs="Times New Roman"/>
+          <w:noProof/>
+        </w:rPr>
+        <w:t>(28)</w:t>
+      </w:r>
+      <w:r>
+        <w:rPr>
+          <w:rFonts w:ascii="Times New Roman" w:eastAsia="Times New Roman" w:hAnsi="Times New Roman" w:cs="Times New Roman"/>
+        </w:rPr>
+        <w:fldChar w:fldCharType="end"/>
+      </w:r>
+      <w:r>
+        <w:rPr>
+          <w:rFonts w:ascii="Times New Roman" w:eastAsia="Times New Roman" w:hAnsi="Times New Roman" w:cs="Times New Roman"/>
+        </w:rPr>
+        <w:t xml:space="preserve">.  In our study it's expression was not </w:t>
+      </w:r>
+      <w:proofErr w:type="gramStart"/>
+      <w:r>
+        <w:rPr>
+          <w:rFonts w:ascii="Times New Roman" w:eastAsia="Times New Roman" w:hAnsi="Times New Roman" w:cs="Times New Roman"/>
+        </w:rPr>
+        <w:t>different  in</w:t>
+      </w:r>
+      <w:proofErr w:type="gramEnd"/>
+      <w:r>
+        <w:rPr>
+          <w:rFonts w:ascii="Times New Roman" w:eastAsia="Times New Roman" w:hAnsi="Times New Roman" w:cs="Times New Roman"/>
+        </w:rPr>
+        <w:t xml:space="preserve"> the acromegaly patients(p=0.95).   The cytokine modulators </w:t>
+      </w:r>
+      <w:r>
+        <w:rPr>
+          <w:rFonts w:ascii="Times New Roman" w:eastAsia="Times New Roman" w:hAnsi="Times New Roman" w:cs="Times New Roman"/>
+          <w:i/>
+          <w:iCs/>
+        </w:rPr>
+        <w:t>STAT4</w:t>
+      </w:r>
+      <w:r>
+        <w:rPr>
+          <w:rFonts w:ascii="Times New Roman" w:eastAsia="Times New Roman" w:hAnsi="Times New Roman" w:cs="Times New Roman"/>
+        </w:rPr>
+        <w:t xml:space="preserve"> and </w:t>
+      </w:r>
+      <w:r>
+        <w:rPr>
+          <w:rFonts w:ascii="Times New Roman" w:eastAsia="Times New Roman" w:hAnsi="Times New Roman" w:cs="Times New Roman"/>
+          <w:i/>
+          <w:iCs/>
+        </w:rPr>
+        <w:t>STAT6</w:t>
+      </w:r>
+      <w:r>
+        <w:rPr>
+          <w:rFonts w:ascii="Times New Roman" w:eastAsia="Times New Roman" w:hAnsi="Times New Roman" w:cs="Times New Roman"/>
+        </w:rPr>
+        <w:t xml:space="preserve"> and the </w:t>
+      </w:r>
+      <w:proofErr w:type="spellStart"/>
+      <w:r>
+        <w:rPr>
+          <w:rFonts w:ascii="Times New Roman" w:eastAsia="Times New Roman" w:hAnsi="Times New Roman" w:cs="Times New Roman"/>
+        </w:rPr>
+        <w:t>proinflammatory</w:t>
+      </w:r>
+      <w:proofErr w:type="spellEnd"/>
+      <w:r>
+        <w:rPr>
+          <w:rFonts w:ascii="Times New Roman" w:eastAsia="Times New Roman" w:hAnsi="Times New Roman" w:cs="Times New Roman"/>
+        </w:rPr>
+        <w:t xml:space="preserve"> protein kinase IKK</w:t>
+      </w:r>
+      <w:r>
+        <w:rPr>
+          <w:rFonts w:ascii="Times New Roman" w:eastAsia="Times New Roman" w:hAnsi="Times New Roman" w:cs="Times New Roman"/>
+        </w:rPr>
+        <w:sym w:font="Symbol" w:char="F062"/>
+      </w:r>
+      <w:r>
+        <w:rPr>
+          <w:rFonts w:ascii="Times New Roman" w:eastAsia="Times New Roman" w:hAnsi="Times New Roman" w:cs="Times New Roman"/>
+        </w:rPr>
+        <w:t xml:space="preserve"> (</w:t>
+      </w:r>
+      <w:r>
+        <w:rPr>
+          <w:rFonts w:ascii="Times New Roman" w:eastAsia="Times New Roman" w:hAnsi="Times New Roman" w:cs="Times New Roman"/>
+          <w:i/>
+          <w:iCs/>
+        </w:rPr>
+        <w:t>IKBKB</w:t>
+      </w:r>
+      <w:r>
+        <w:rPr>
+          <w:rFonts w:ascii="Times New Roman" w:eastAsia="Times New Roman" w:hAnsi="Times New Roman" w:cs="Times New Roman"/>
+        </w:rPr>
+        <w:t>) are expressed at lower levels (p=3x10</w:t>
+      </w:r>
+      <w:r>
+        <w:rPr>
+          <w:rFonts w:ascii="Times New Roman" w:eastAsia="Times New Roman" w:hAnsi="Times New Roman" w:cs="Times New Roman"/>
+          <w:vertAlign w:val="superscript"/>
+        </w:rPr>
+        <w:t>-5</w:t>
+      </w:r>
+      <w:proofErr w:type="gramStart"/>
+      <w:r>
+        <w:rPr>
+          <w:rFonts w:ascii="Times New Roman" w:eastAsia="Times New Roman" w:hAnsi="Times New Roman" w:cs="Times New Roman"/>
+          <w:vertAlign w:val="superscript"/>
+        </w:rPr>
+        <w:t>,</w:t>
+      </w:r>
+      <w:r>
+        <w:rPr>
+          <w:rFonts w:ascii="Times New Roman" w:eastAsia="Times New Roman" w:hAnsi="Times New Roman" w:cs="Times New Roman"/>
+        </w:rPr>
+        <w:t>,</w:t>
+      </w:r>
+      <w:proofErr w:type="gramEnd"/>
+      <w:r>
+        <w:rPr>
+          <w:rFonts w:ascii="Times New Roman" w:eastAsia="Times New Roman" w:hAnsi="Times New Roman" w:cs="Times New Roman"/>
+        </w:rPr>
+        <w:t xml:space="preserve"> p=0.009 and p=0.013 respectively),  the pro-inflammatory cytokines </w:t>
+      </w:r>
+      <w:r>
+        <w:rPr>
+          <w:rFonts w:ascii="Times New Roman" w:eastAsia="Times New Roman" w:hAnsi="Times New Roman" w:cs="Times New Roman"/>
+          <w:i/>
+        </w:rPr>
+        <w:t>IL1B</w:t>
+      </w:r>
+      <w:r>
+        <w:rPr>
+          <w:rFonts w:ascii="Times New Roman" w:eastAsia="Times New Roman" w:hAnsi="Times New Roman" w:cs="Times New Roman"/>
+        </w:rPr>
+        <w:t xml:space="preserve">, </w:t>
+      </w:r>
+      <w:r>
+        <w:rPr>
+          <w:rFonts w:ascii="Times New Roman" w:eastAsia="Times New Roman" w:hAnsi="Times New Roman" w:cs="Times New Roman"/>
+          <w:i/>
+        </w:rPr>
+        <w:t>IL6</w:t>
+      </w:r>
+      <w:r>
+        <w:rPr>
+          <w:rFonts w:ascii="Times New Roman" w:eastAsia="Times New Roman" w:hAnsi="Times New Roman" w:cs="Times New Roman"/>
+        </w:rPr>
+        <w:t xml:space="preserve"> and </w:t>
+      </w:r>
+      <w:r>
+        <w:rPr>
+          <w:rFonts w:ascii="Times New Roman" w:eastAsia="Times New Roman" w:hAnsi="Times New Roman" w:cs="Times New Roman"/>
+          <w:i/>
+        </w:rPr>
+        <w:t>MCP1</w:t>
+      </w:r>
+      <w:r>
+        <w:rPr>
+          <w:rFonts w:ascii="Times New Roman" w:eastAsia="Times New Roman" w:hAnsi="Times New Roman" w:cs="Times New Roman"/>
+        </w:rPr>
+        <w:t xml:space="preserve"> and the </w:t>
+      </w:r>
+      <w:proofErr w:type="spellStart"/>
+      <w:r>
+        <w:rPr>
+          <w:rFonts w:ascii="Times New Roman" w:eastAsia="Times New Roman" w:hAnsi="Times New Roman" w:cs="Times New Roman"/>
+        </w:rPr>
+        <w:t>proinflammatory</w:t>
+      </w:r>
+      <w:proofErr w:type="spellEnd"/>
+      <w:r>
+        <w:rPr>
+          <w:rFonts w:ascii="Times New Roman" w:eastAsia="Times New Roman" w:hAnsi="Times New Roman" w:cs="Times New Roman"/>
+        </w:rPr>
+        <w:t xml:space="preserve"> protein kinase </w:t>
+      </w:r>
+      <w:r>
+        <w:rPr>
+          <w:rFonts w:ascii="Times New Roman" w:eastAsia="Times New Roman" w:hAnsi="Times New Roman" w:cs="Times New Roman"/>
+          <w:i/>
+        </w:rPr>
+        <w:t>IKBKE</w:t>
+      </w:r>
+      <w:r>
+        <w:rPr>
+          <w:rFonts w:ascii="Times New Roman" w:eastAsia="Times New Roman" w:hAnsi="Times New Roman" w:cs="Times New Roman"/>
+        </w:rPr>
+        <w:t xml:space="preserve"> all trend towards lower expression, and genes from several KEGG </w:t>
+      </w:r>
+      <w:del w:id="79" w:author="Dave Bridges" w:date="2014-03-25T18:52:00Z">
+        <w:r>
+          <w:rPr>
+            <w:rFonts w:ascii="Times New Roman" w:eastAsia="Times New Roman" w:hAnsi="Times New Roman" w:cs="Times New Roman"/>
+          </w:rPr>
+          <w:delText xml:space="preserve">inflammatory </w:delText>
+        </w:r>
+      </w:del>
+      <w:r>
+        <w:rPr>
+          <w:rFonts w:ascii="Times New Roman" w:eastAsia="Times New Roman" w:hAnsi="Times New Roman" w:cs="Times New Roman"/>
+        </w:rPr>
+        <w:t xml:space="preserve">pathways </w:t>
+      </w:r>
+      <w:ins w:id="80" w:author="Dave Bridges" w:date="2014-03-25T18:52:00Z">
+        <w:r>
+          <w:rPr>
+            <w:rFonts w:ascii="Times New Roman" w:eastAsia="Times New Roman" w:hAnsi="Times New Roman" w:cs="Times New Roman"/>
+          </w:rPr>
+          <w:t xml:space="preserve">involved in inflammation </w:t>
+        </w:r>
+      </w:ins>
+      <w:del w:id="81" w:author="Dave Bridges" w:date="2014-03-25T18:39:00Z">
+        <w:r>
+          <w:rPr>
+            <w:rFonts w:ascii="Times New Roman" w:eastAsia="Times New Roman" w:hAnsi="Times New Roman" w:cs="Times New Roman"/>
+          </w:rPr>
+          <w:delText>trended (p=0.2) to</w:delText>
+        </w:r>
+      </w:del>
+      <w:ins w:id="82" w:author="Dave Bridges" w:date="2014-03-25T18:39:00Z">
+        <w:r>
+          <w:rPr>
+            <w:rFonts w:ascii="Times New Roman" w:eastAsia="Times New Roman" w:hAnsi="Times New Roman" w:cs="Times New Roman"/>
+          </w:rPr>
+          <w:t>were</w:t>
+        </w:r>
+      </w:ins>
+      <w:r>
+        <w:rPr>
+          <w:rFonts w:ascii="Times New Roman" w:eastAsia="Times New Roman" w:hAnsi="Times New Roman" w:cs="Times New Roman"/>
+        </w:rPr>
+        <w:t xml:space="preserve"> </w:t>
+      </w:r>
+      <w:del w:id="83" w:author="Dave Bridges" w:date="2014-03-25T18:39:00Z">
+        <w:r>
+          <w:rPr>
+            <w:rFonts w:ascii="Times New Roman" w:eastAsia="Times New Roman" w:hAnsi="Times New Roman" w:cs="Times New Roman"/>
+          </w:rPr>
+          <w:delText xml:space="preserve">be </w:delText>
+        </w:r>
+      </w:del>
+      <w:r>
+        <w:rPr>
+          <w:rFonts w:ascii="Times New Roman" w:eastAsia="Times New Roman" w:hAnsi="Times New Roman" w:cs="Times New Roman"/>
+        </w:rPr>
+        <w:t>expressed at lower levels in the acromegaly cohort (</w:t>
+      </w:r>
+      <w:del w:id="84" w:author="Dave Bridges" w:date="2014-03-25T18:39:00Z">
+        <w:r>
+          <w:rPr>
+            <w:rFonts w:ascii="Times New Roman" w:eastAsia="Times New Roman" w:hAnsi="Times New Roman" w:cs="Times New Roman"/>
+          </w:rPr>
+          <w:delText>data not shown</w:delText>
+        </w:r>
+      </w:del>
+      <w:ins w:id="85" w:author="Dave Bridges" w:date="2014-03-25T18:39:00Z">
+        <w:r>
+          <w:rPr>
+            <w:rFonts w:ascii="Times New Roman" w:eastAsia="Times New Roman" w:hAnsi="Times New Roman" w:cs="Times New Roman"/>
+          </w:rPr>
+          <w:t>Table 2</w:t>
+        </w:r>
+      </w:ins>
+      <w:r>
+        <w:rPr>
+          <w:rFonts w:ascii="Times New Roman" w:eastAsia="Times New Roman" w:hAnsi="Times New Roman" w:cs="Times New Roman"/>
+        </w:rPr>
+        <w:t>).</w:t>
+      </w:r>
+      <w:del w:id="86" w:author="Dave Bridges" w:date="2014-03-25T18:52:00Z">
+        <w:r>
+          <w:rPr>
+            <w:rFonts w:ascii="Times New Roman" w:eastAsia="Times New Roman" w:hAnsi="Times New Roman" w:cs="Times New Roman"/>
+          </w:rPr>
+          <w:delText xml:space="preserve">  The JNK and PKC family members </w:delText>
+        </w:r>
+        <w:commentRangeStart w:id="87"/>
+        <w:r>
+          <w:rPr>
+            <w:rFonts w:ascii="Times New Roman" w:eastAsia="Times New Roman" w:hAnsi="Times New Roman" w:cs="Times New Roman"/>
+          </w:rPr>
+          <w:delText>were</w:delText>
+        </w:r>
+        <w:commentRangeEnd w:id="87"/>
+        <w:r>
+          <w:rPr>
+            <w:rStyle w:val="CommentReference"/>
+            <w:rFonts w:ascii="Times New Roman" w:hAnsi="Times New Roman" w:cs="Times New Roman"/>
+            <w:sz w:val="22"/>
+            <w:szCs w:val="22"/>
+          </w:rPr>
+          <w:commentReference w:id="87"/>
+        </w:r>
+        <w:r>
+          <w:rPr>
+            <w:rFonts w:ascii="Times New Roman" w:eastAsia="Times New Roman" w:hAnsi="Times New Roman" w:cs="Times New Roman"/>
+          </w:rPr>
+          <w:delText xml:space="preserve"> upregulated by more than 15% between controls and acromegaly patients</w:delText>
+        </w:r>
+      </w:del>
+      <w:r>
+        <w:rPr>
+          <w:rFonts w:ascii="Times New Roman" w:eastAsia="Times New Roman" w:hAnsi="Times New Roman" w:cs="Times New Roman"/>
+        </w:rPr>
+        <w:t>. These data support the hypothesis that insulin resistance in these patients is not due to enhanced inflammatory signaling.</w:t>
+      </w:r>
     </w:p>
     <w:p>
       <w:pPr>
+        <w:shd w:val="clear" w:color="auto" w:fill="FFFFFF"/>
         <w:bidi w:val="0"/>
         <w:spacing w:line="480" w:lineRule="auto"/>
         <w:rPr>
           <w:rFonts w:ascii="Times New Roman" w:hAnsi="Times New Roman" w:cs="Times New Roman"/>
         </w:rPr>
       </w:pPr>
-      <w:r>
-        <w:rPr>
-          <w:rFonts w:ascii="Times New Roman" w:hAnsi="Times New Roman" w:cs="Times New Roman"/>
-        </w:rPr>
-        <w:t xml:space="preserve">To test biochemically whether </w:t>
-      </w:r>
-      <w:proofErr w:type="spellStart"/>
-      <w:r>
-        <w:rPr>
-          <w:rFonts w:ascii="Times New Roman" w:hAnsi="Times New Roman" w:cs="Times New Roman"/>
-        </w:rPr>
-        <w:t>ceramides</w:t>
-      </w:r>
-      <w:proofErr w:type="spellEnd"/>
-      <w:r>
-        <w:rPr>
-          <w:rFonts w:ascii="Times New Roman" w:hAnsi="Times New Roman" w:cs="Times New Roman"/>
-        </w:rPr>
-        <w:t xml:space="preserve"> may play a role in the acromegaly associated insulin resistance, we took a </w:t>
-      </w:r>
-      <w:proofErr w:type="spellStart"/>
-      <w:r>
-        <w:rPr>
-          <w:rFonts w:ascii="Times New Roman" w:hAnsi="Times New Roman" w:cs="Times New Roman"/>
-        </w:rPr>
-        <w:t>lipidomics</w:t>
-      </w:r>
-      <w:proofErr w:type="spellEnd"/>
-      <w:r>
-        <w:rPr>
-          <w:rFonts w:ascii="Times New Roman" w:hAnsi="Times New Roman" w:cs="Times New Roman"/>
-        </w:rPr>
-        <w:t xml:space="preserve"> approach to </w:t>
-      </w:r>
-      <w:proofErr w:type="spellStart"/>
-      <w:r>
-        <w:rPr>
-          <w:rFonts w:ascii="Times New Roman" w:hAnsi="Times New Roman" w:cs="Times New Roman"/>
-        </w:rPr>
-        <w:t>analyse</w:t>
-      </w:r>
-      <w:proofErr w:type="spellEnd"/>
-      <w:r>
-        <w:rPr>
-          <w:rFonts w:ascii="Times New Roman" w:hAnsi="Times New Roman" w:cs="Times New Roman"/>
-        </w:rPr>
-        <w:t xml:space="preserve"> </w:t>
-      </w:r>
-      <w:proofErr w:type="spellStart"/>
-      <w:r>
-        <w:rPr>
-          <w:rFonts w:ascii="Times New Roman" w:hAnsi="Times New Roman" w:cs="Times New Roman"/>
-        </w:rPr>
-        <w:t>ceramide</w:t>
-      </w:r>
-      <w:proofErr w:type="spellEnd"/>
-      <w:r>
-        <w:rPr>
-          <w:rFonts w:ascii="Times New Roman" w:hAnsi="Times New Roman" w:cs="Times New Roman"/>
-        </w:rPr>
-        <w:t xml:space="preserve"> species from the adipose tissue explants of these </w:t>
-      </w:r>
-      <w:r>
-        <w:rPr>
-          <w:rFonts w:ascii="Times New Roman" w:hAnsi="Times New Roman" w:cs="Times New Roman"/>
-        </w:rPr>
-        <w:t>patients</w:t>
-      </w:r>
-      <w:r>
-        <w:rPr>
-          <w:rFonts w:ascii="Times New Roman" w:hAnsi="Times New Roman" w:cs="Times New Roman"/>
-        </w:rPr>
-        <w:t xml:space="preserve">.  Elevated </w:t>
-      </w:r>
-      <w:proofErr w:type="spellStart"/>
-      <w:r>
-        <w:rPr>
-          <w:rFonts w:ascii="Times New Roman" w:hAnsi="Times New Roman" w:cs="Times New Roman"/>
-        </w:rPr>
-        <w:t>ceramides</w:t>
-      </w:r>
-      <w:proofErr w:type="spellEnd"/>
-      <w:r>
-        <w:rPr>
-          <w:rFonts w:ascii="Times New Roman" w:hAnsi="Times New Roman" w:cs="Times New Roman"/>
-        </w:rPr>
-        <w:t xml:space="preserve"> have been proposed to mediate insulin resistance by several models</w:t>
-      </w:r>
-      <w:r>
-        <w:t xml:space="preserve"> </w:t>
-      </w:r>
-      <w:r>
-        <w:rPr>
-          <w:rFonts w:ascii="Times New Roman" w:hAnsi="Times New Roman" w:cs="Times New Roman"/>
-        </w:rPr>
-        <w:fldChar w:fldCharType="begin"/>
-      </w:r>
-      <w:r>
-        <w:rPr>
-          <w:rFonts w:ascii="Times New Roman" w:hAnsi="Times New Roman" w:cs="Times New Roman"/>
-        </w:rPr>
-        <w:instrText xml:space="preserve"> ADDIN EN.CITE &lt;EndNote&gt;&lt;Cite&gt;&lt;Author&gt;Adams&lt;/Author&gt;&lt;Year&gt;2004&lt;/Year&gt;&lt;RecNum&gt;131&lt;/RecNum&gt;&lt;record&gt;&lt;rec-number&gt;131&lt;/rec-number&gt;&lt;ref-type name="Journal Article"&gt;17&lt;/ref-type&gt;&lt;contributors&gt;&lt;authors&gt;&lt;author&gt;Adams, J. M., 2nd&lt;/author&gt;&lt;author&gt;Pratipanawatr, T.&lt;/author&gt;&lt;author&gt;Berria, R.&lt;/author&gt;&lt;author&gt;Wang, E.&lt;/author&gt;&lt;author&gt;DeFronzo, R. A.&lt;/author&gt;&lt;author&gt;Sullards, M. C.&lt;/author&gt;&lt;author&gt;Mandarino, L. J.&lt;/author&gt;&lt;/authors&gt;&lt;/contributors&gt;&lt;auth-address&gt;Department of Physiology, The University of Texas Health Science Center at San Antonio, 78229-3900, USA.&lt;/auth-address&gt;&lt;titles&gt;&lt;title&gt;Ceramide content is increased in skeletal muscle from obese insulin-resistant humans&lt;/title&gt;&lt;secondary-title&gt;Diabetes&lt;/secondary-title&gt;&lt;/titles&gt;&lt;periodical&gt;&lt;full-title&gt;Diabetes&lt;/full-title&gt;&lt;/periodical&gt;&lt;pages&gt;25-31&lt;/pages&gt;&lt;volume&gt;53&lt;/volume&gt;&lt;number&gt;1&lt;/number&gt;&lt;edition&gt;2003/12/25&lt;/edition&gt;&lt;keywords&gt;&lt;keyword&gt;Adult&lt;/keyword&gt;&lt;keyword&gt;Blood Glucose/metabolism&lt;/keyword&gt;&lt;keyword&gt;Ceramides/*metabolism&lt;/keyword&gt;&lt;keyword&gt;Fatty Acids, Nonesterified/blood&lt;/keyword&gt;&lt;keyword&gt;Female&lt;/keyword&gt;&lt;keyword&gt;Glucose Clamp Technique&lt;/keyword&gt;&lt;keyword&gt;Humans&lt;/keyword&gt;&lt;keyword&gt;Hyperinsulinism&lt;/keyword&gt;&lt;keyword&gt;Insulin/administration &amp;amp; dosage/blood/pharmacology&lt;/keyword&gt;&lt;keyword&gt;Insulin Resistance/*physiology&lt;/keyword&gt;&lt;keyword&gt;Kinetics&lt;/keyword&gt;&lt;keyword&gt;Male&lt;/keyword&gt;&lt;keyword&gt;Models, Biological&lt;/keyword&gt;&lt;keyword&gt;Muscle, Skeletal/*metabolism&lt;/keyword&gt;&lt;keyword&gt;Obesity/*metabolism&lt;/keyword&gt;&lt;keyword&gt;Phosphorylation&lt;/keyword&gt;&lt;keyword&gt;Phosphoserine/metabolism&lt;/keyword&gt;&lt;keyword&gt;Reference Values&lt;/keyword&gt;&lt;/keywords&gt;&lt;dates&gt;&lt;year&gt;2004&lt;/year&gt;&lt;pub-dates&gt;&lt;date&gt;Jan&lt;/date&gt;&lt;/pub-dates&gt;&lt;/dates&gt;&lt;isbn&gt;0012-1797 (Print)&amp;#xD;0012-1797 (Linking)&lt;/isbn&gt;&lt;accession-num&gt;14693694&lt;/accession-num&gt;&lt;urls&gt;&lt;related-urls&gt;&lt;url&gt;http://www.ncbi.nlm.nih.gov/entrez/query.fcgi?cmd=Retrieve&amp;amp;db=PubMed&amp;amp;dopt=Citation&amp;amp;list_uids=14693694&lt;/url&gt;&lt;/related-urls&gt;&lt;/urls&gt;&lt;language&gt;eng&lt;/language&gt;&lt;/record&gt;&lt;/Cite&gt;&lt;Cite&gt;&lt;Author&gt;Aerts&lt;/Author&gt;&lt;Year&gt;2007&lt;/Year&gt;&lt;RecNum&gt;132&lt;/RecNum&gt;&lt;record&gt;&lt;rec-number&gt;132&lt;/rec-number&gt;&lt;ref-type name="Journal Article"&gt;17&lt;/ref-type&gt;&lt;contributors&gt;&lt;authors&gt;&lt;author&gt;Aerts, J. M.&lt;/author&gt;&lt;author&gt;Ottenhoff, R.&lt;/author&gt;&lt;author&gt;Powlson, A. S.&lt;/author&gt;&lt;author&gt;Grefhorst, A.&lt;/author&gt;&lt;author&gt;van Eijk, M.&lt;/author&gt;&lt;author&gt;Dubbelhuis, P. F.&lt;/author&gt;&lt;author&gt;Aten, J.&lt;/author&gt;&lt;author&gt;Kuipers, F.&lt;/author&gt;&lt;author&gt;Serlie, M. J.&lt;/author&gt;&lt;author&gt;Wennekes, T.&lt;/author&gt;&lt;author&gt;Sethi, J. K.&lt;/author&gt;&lt;author&gt;O&amp;apos;Rahilly, S.&lt;/author&gt;&lt;author&gt;Overkleeft, H. S.&lt;/author&gt;&lt;/authors&gt;&lt;/contributors&gt;&lt;auth-address&gt;Department of Medical Biochemistry, Academic Medical Center, University of Amsterdam, Amsterdam, The Netherlands. j.m.aerts@amc.uva.nl&lt;/auth-address&gt;&lt;titles&gt;&lt;title&gt;Pharmacological inhibition of glucosylceramide synthase enhances insulin sensitivity&lt;/title&gt;&lt;secondary-title&gt;Diabetes&lt;/secondary-title&gt;&lt;/titles&gt;&lt;periodical&gt;&lt;full-title&gt;Diabetes&lt;/full-title&gt;&lt;/periodical&gt;&lt;pages&gt;1341-9&lt;/pages&gt;&lt;volume&gt;56&lt;/volume&gt;&lt;number&gt;5&lt;/number&gt;&lt;edition&gt;2007/02/09&lt;/edition&gt;&lt;keywords&gt;&lt;keyword&gt;1-Deoxynojirimycin/*analogs &amp;amp; derivatives/pharmacology&lt;/keyword&gt;&lt;keyword&gt;3T3 Cells&lt;/keyword&gt;&lt;keyword&gt;Adamantane/*analogs &amp;amp; derivatives/pharmacology&lt;/keyword&gt;&lt;keyword&gt;Adipocytes/drug effects/*physiology&lt;/keyword&gt;&lt;keyword&gt;Animals&lt;/keyword&gt;&lt;keyword&gt;Ceramides/metabolism&lt;/keyword&gt;&lt;keyword&gt;Enzyme Inhibitors/*pharmacology&lt;/keyword&gt;&lt;keyword&gt;Glucose Intolerance/blood&lt;/keyword&gt;&lt;keyword&gt;Glucosylceramides/metabolism&lt;/keyword&gt;&lt;keyword&gt;Glucosyltransferases/*antagonists &amp;amp; inhibitors&lt;/keyword&gt;&lt;keyword&gt;Glycosphingolipids/metabolism&lt;/keyword&gt;&lt;keyword&gt;Humans&lt;/keyword&gt;&lt;keyword&gt;Insulin/*physiology&lt;/keyword&gt;&lt;keyword&gt;Liver/drug effects/physiology&lt;/keyword&gt;&lt;keyword&gt;Mice&lt;/keyword&gt;&lt;keyword&gt;Mice, Inbred C57BL&lt;/keyword&gt;&lt;keyword&gt;Mice, Obese&lt;/keyword&gt;&lt;keyword&gt;Pancreas/drug effects/physiology&lt;/keyword&gt;&lt;keyword&gt;Signal Transduction&lt;/keyword&gt;&lt;/keywords&gt;&lt;dates&gt;&lt;year&gt;2007&lt;/year&gt;&lt;pub-dates&gt;&lt;date&gt;May&lt;/date&gt;&lt;/pub-dates&gt;&lt;/dates&gt;&lt;isbn&gt;1939-327X (Electronic)&amp;#xD;0012-1797 (Linking)&lt;/isbn&gt;&lt;accession-num&gt;17287460&lt;/accession-num&gt;&lt;urls&gt;&lt;related-urls&gt;&lt;url&gt;http://www.ncbi.nlm.nih.gov/entrez/query.fcgi?cmd=Retrieve&amp;amp;db=PubMed&amp;amp;dopt=Citation&amp;amp;list_uids=17287460&lt;/url&gt;&lt;/related-urls&gt;&lt;/urls&gt;&lt;electronic-resource-num&gt;db06-1619 [pii]&amp;#xD;10.2337/db06-1619&lt;/electronic-resource-num&gt;&lt;language&gt;eng&lt;/language&gt;&lt;/record&gt;&lt;/Cite&gt;&lt;Cite&gt;&lt;Author&gt;Holland&lt;/Author&gt;&lt;Year&gt;2007&lt;/Year&gt;&lt;RecNum&gt;136&lt;/RecNum&gt;&lt;record&gt;&lt;rec-number&gt;136&lt;/rec-number&gt;&lt;ref-type name="Journal Article"&gt;17&lt;/ref-type&gt;&lt;contributors&gt;&lt;authors&gt;&lt;author&gt;Holland, W. L.&lt;/author&gt;&lt;author&gt;Brozinick, J. T.&lt;/author&gt;&lt;author&gt;Wang, L. P.&lt;/author&gt;&lt;author&gt;Hawkins, E. D.&lt;/author&gt;&lt;author&gt;Sargent, K. M.&lt;/author&gt;&lt;author&gt;Liu, Y.&lt;/author&gt;&lt;author&gt;Narra, K.&lt;/author&gt;&lt;author&gt;Hoehn, K. L.&lt;/author&gt;&lt;author&gt;Knotts, T. A.&lt;/author&gt;&lt;author&gt;Siesky, A.&lt;/author&gt;&lt;author&gt;Nelson, D. H.&lt;/author&gt;&lt;author&gt;Karathanasis, S. K.&lt;/author&gt;&lt;author&gt;Fontenot, G. K.&lt;/author&gt;&lt;author&gt;Birnbaum, M. J.&lt;/author&gt;&lt;author&gt;Summers, S. A.&lt;/author&gt;&lt;/authors&gt;&lt;/contributors&gt;&lt;auth-address&gt;Division of Endocrinology, Metabolism, and Diabetes, Department of Internal Medicine, University of Utah, Salt Lake City, UT 84132, USA.&lt;/auth-address&gt;&lt;titles&gt;&lt;title&gt;Inhibition of ceramide synthesis ameliorates glucocorticoid-, saturated-fat-, and obesity-induced insulin resistance&lt;/title&gt;&lt;secondary-title&gt;Cell Metab&lt;/secondary-title&gt;&lt;/titles&gt;&lt;periodical&gt;&lt;full-title&gt;Cell Metab&lt;/full-title&gt;&lt;/periodical&gt;&lt;pages&gt;167-79&lt;/pages&gt;&lt;volume&gt;5&lt;/volume&gt;&lt;number&gt;3&lt;/number&gt;&lt;edition&gt;2007/03/07&lt;/edition&gt;&lt;keywords&gt;&lt;keyword&gt;Animals&lt;/keyword&gt;&lt;keyword&gt;Ceramides/biosynthesis/*metabolism&lt;/keyword&gt;&lt;keyword&gt;Diabetes Mellitus, Type 2/metabolism&lt;/keyword&gt;&lt;keyword&gt;Fats, Unsaturated/metabolism&lt;/keyword&gt;&lt;keyword&gt;Fatty Acids/*metabolism&lt;/keyword&gt;&lt;keyword&gt;Glucocorticoids/*metabolism&lt;/keyword&gt;&lt;keyword&gt;Humans&lt;/keyword&gt;&lt;keyword&gt;*Insulin Resistance&lt;/keyword&gt;&lt;keyword&gt;Lipid Metabolism&lt;/keyword&gt;&lt;keyword&gt;Male&lt;/keyword&gt;&lt;keyword&gt;Mice&lt;/keyword&gt;&lt;keyword&gt;Mice, Knockout&lt;/keyword&gt;&lt;keyword&gt;Obesity/*metabolism&lt;/keyword&gt;&lt;keyword&gt;Oxidoreductases/genetics&lt;/keyword&gt;&lt;keyword&gt;Rats&lt;/keyword&gt;&lt;keyword&gt;Rats, Sprague-Dawley&lt;/keyword&gt;&lt;keyword&gt;Sphingolipids/metabolism&lt;/keyword&gt;&lt;/keywords&gt;&lt;dates&gt;&lt;year&gt;2007&lt;/year&gt;&lt;pub-dates&gt;&lt;date&gt;Mar&lt;/date&gt;&lt;/pub-dates&gt;&lt;/dates&gt;&lt;isbn&gt;1550-4131 (Print)&lt;/isbn&gt;&lt;accession-num&gt;17339025&lt;/accession-num&gt;&lt;urls&gt;&lt;related-urls&gt;&lt;url&gt;http://www.ncbi.nlm.nih.gov/entrez/query.fcgi?cmd=Retrieve&amp;amp;db=PubMed&amp;amp;dopt=Citation&amp;amp;list_uids=17339025&lt;/url&gt;&lt;/related-urls&gt;&lt;/urls&gt;&lt;electronic-resource-num&gt;S1550-4131(07)00003-4 [pii]&amp;#xD;10.1016/j.cmet.2007.01.002&lt;/electronic-resource-num&gt;&lt;language&gt;eng&lt;/language&gt;&lt;/record&gt;&lt;/Cite&gt;&lt;/EndNote&gt;</w:instrText>
-      </w:r>
-      <w:r>
-        <w:rPr>
-          <w:rFonts w:ascii="Times New Roman" w:hAnsi="Times New Roman" w:cs="Times New Roman"/>
-        </w:rPr>
-        <w:fldChar w:fldCharType="separate"/>
-      </w:r>
-      <w:r>
-        <w:rPr>
-          <w:rFonts w:ascii="Times New Roman" w:hAnsi="Times New Roman" w:cs="Times New Roman"/>
-          <w:vertAlign w:val="superscript"/>
-        </w:rPr>
-        <w:t>7-9</w:t>
-      </w:r>
-      <w:r>
-        <w:rPr>
-          <w:rFonts w:ascii="Times New Roman" w:hAnsi="Times New Roman" w:cs="Times New Roman"/>
-        </w:rPr>
-        <w:fldChar w:fldCharType="end"/>
-      </w:r>
-      <w:r>
-        <w:rPr>
-          <w:rFonts w:ascii="Times New Roman" w:hAnsi="Times New Roman" w:cs="Times New Roman"/>
-        </w:rPr>
-        <w:t xml:space="preserve">.  We observed </w:t>
-      </w:r>
-      <w:r>
-        <w:rPr>
-          <w:rFonts w:ascii="Times New Roman" w:hAnsi="Times New Roman" w:cs="Times New Roman"/>
-        </w:rPr>
-        <w:t xml:space="preserve">no statistically significant changes in any </w:t>
-      </w:r>
-      <w:proofErr w:type="spellStart"/>
-      <w:r>
-        <w:rPr>
-          <w:rFonts w:ascii="Times New Roman" w:hAnsi="Times New Roman" w:cs="Times New Roman"/>
-        </w:rPr>
-        <w:t>ceramide</w:t>
-      </w:r>
-      <w:proofErr w:type="spellEnd"/>
-      <w:r>
-        <w:rPr>
-          <w:rFonts w:ascii="Times New Roman" w:hAnsi="Times New Roman" w:cs="Times New Roman"/>
-        </w:rPr>
-        <w:t xml:space="preserve"> species (Figure XXX</w:t>
-      </w:r>
-      <w:r>
-        <w:rPr>
-          <w:rFonts w:ascii="Times New Roman" w:hAnsi="Times New Roman" w:cs="Times New Roman"/>
-        </w:rPr>
-        <w:t>, adjusted p-values all &gt;0.25</w:t>
-      </w:r>
-      <w:r>
-        <w:rPr>
-          <w:rFonts w:ascii="Times New Roman" w:hAnsi="Times New Roman" w:cs="Times New Roman"/>
-        </w:rPr>
-        <w:t xml:space="preserve">), indicating that </w:t>
-      </w:r>
-      <w:proofErr w:type="spellStart"/>
-      <w:r>
-        <w:rPr>
-          <w:rFonts w:ascii="Times New Roman" w:hAnsi="Times New Roman" w:cs="Times New Roman"/>
-        </w:rPr>
-        <w:t>ceramide</w:t>
-      </w:r>
-      <w:proofErr w:type="spellEnd"/>
-      <w:r>
-        <w:rPr>
-          <w:rFonts w:ascii="Times New Roman" w:hAnsi="Times New Roman" w:cs="Times New Roman"/>
-        </w:rPr>
-        <w:t xml:space="preserve"> elevations are not likely causative</w:t>
-      </w:r>
-      <w:r>
-        <w:rPr>
-          <w:rFonts w:ascii="Times New Roman" w:hAnsi="Times New Roman" w:cs="Times New Roman"/>
-        </w:rPr>
-        <w:t xml:space="preserve"> </w:t>
-      </w:r>
-      <w:r>
-        <w:rPr>
-          <w:rFonts w:ascii="Times New Roman" w:hAnsi="Times New Roman" w:cs="Times New Roman"/>
-        </w:rPr>
-        <w:t xml:space="preserve">of insulin resistance in </w:t>
-      </w:r>
-      <w:proofErr w:type="spellStart"/>
-      <w:r>
-        <w:rPr>
-          <w:rFonts w:ascii="Times New Roman" w:hAnsi="Times New Roman" w:cs="Times New Roman"/>
-        </w:rPr>
-        <w:t>acromegalic</w:t>
-      </w:r>
-      <w:proofErr w:type="spellEnd"/>
-      <w:r>
-        <w:rPr>
-          <w:rFonts w:ascii="Times New Roman" w:hAnsi="Times New Roman" w:cs="Times New Roman"/>
-        </w:rPr>
-        <w:t xml:space="preserve"> white adipose tissue.</w:t>
-      </w:r>
-      <w:r>
-        <w:rPr>
-          <w:rFonts w:ascii="Times New Roman" w:hAnsi="Times New Roman" w:cs="Times New Roman"/>
-        </w:rPr>
-        <w:t xml:space="preserve">  We did however, detect modest elevations of C16:0, C18:0 and C24:0 </w:t>
-      </w:r>
-      <w:proofErr w:type="spellStart"/>
-      <w:r>
-        <w:rPr>
-          <w:rFonts w:ascii="Times New Roman" w:hAnsi="Times New Roman" w:cs="Times New Roman"/>
-        </w:rPr>
-        <w:t>ceramide</w:t>
-      </w:r>
-      <w:proofErr w:type="spellEnd"/>
-      <w:r>
-        <w:rPr>
-          <w:rFonts w:ascii="Times New Roman" w:hAnsi="Times New Roman" w:cs="Times New Roman"/>
-        </w:rPr>
-        <w:t xml:space="preserve"> species in </w:t>
-      </w:r>
-      <w:proofErr w:type="spellStart"/>
-      <w:r>
-        <w:rPr>
-          <w:rFonts w:ascii="Times New Roman" w:hAnsi="Times New Roman" w:cs="Times New Roman"/>
-        </w:rPr>
-        <w:t>acromegalic</w:t>
-      </w:r>
-      <w:proofErr w:type="spellEnd"/>
-      <w:r>
-        <w:rPr>
-          <w:rFonts w:ascii="Times New Roman" w:hAnsi="Times New Roman" w:cs="Times New Roman"/>
-        </w:rPr>
-        <w:t xml:space="preserve"> patients.</w:t>
-      </w:r>
     </w:p>
     <w:p>
       <w:pPr>
@@ -12775,6 +13452,256 @@
       </w:pPr>
       <w:r>
         <w:rPr>
+          <w:rFonts w:ascii="Times New Roman" w:hAnsi="Times New Roman" w:cs="Times New Roman"/>
+        </w:rPr>
+        <w:t xml:space="preserve">To test biochemically whether </w:t>
+      </w:r>
+      <w:proofErr w:type="spellStart"/>
+      <w:r>
+        <w:rPr>
+          <w:rFonts w:ascii="Times New Roman" w:hAnsi="Times New Roman" w:cs="Times New Roman"/>
+        </w:rPr>
+        <w:t>ceramides</w:t>
+      </w:r>
+      <w:proofErr w:type="spellEnd"/>
+      <w:r>
+        <w:rPr>
+          <w:rFonts w:ascii="Times New Roman" w:hAnsi="Times New Roman" w:cs="Times New Roman"/>
+        </w:rPr>
+        <w:t xml:space="preserve"> may play a role in the acromegaly associated insulin resistance, we took a </w:t>
+      </w:r>
+      <w:proofErr w:type="spellStart"/>
+      <w:r>
+        <w:rPr>
+          <w:rFonts w:ascii="Times New Roman" w:hAnsi="Times New Roman" w:cs="Times New Roman"/>
+        </w:rPr>
+        <w:t>lipidomics</w:t>
+      </w:r>
+      <w:proofErr w:type="spellEnd"/>
+      <w:r>
+        <w:rPr>
+          <w:rFonts w:ascii="Times New Roman" w:hAnsi="Times New Roman" w:cs="Times New Roman"/>
+        </w:rPr>
+        <w:t xml:space="preserve"> approach to </w:t>
+      </w:r>
+      <w:proofErr w:type="spellStart"/>
+      <w:r>
+        <w:rPr>
+          <w:rFonts w:ascii="Times New Roman" w:hAnsi="Times New Roman" w:cs="Times New Roman"/>
+        </w:rPr>
+        <w:t>analyse</w:t>
+      </w:r>
+      <w:proofErr w:type="spellEnd"/>
+      <w:r>
+        <w:rPr>
+          <w:rFonts w:ascii="Times New Roman" w:hAnsi="Times New Roman" w:cs="Times New Roman"/>
+        </w:rPr>
+        <w:t xml:space="preserve"> </w:t>
+      </w:r>
+      <w:proofErr w:type="spellStart"/>
+      <w:r>
+        <w:rPr>
+          <w:rFonts w:ascii="Times New Roman" w:hAnsi="Times New Roman" w:cs="Times New Roman"/>
+        </w:rPr>
+        <w:t>ceramide</w:t>
+      </w:r>
+      <w:proofErr w:type="spellEnd"/>
+      <w:r>
+        <w:rPr>
+          <w:rFonts w:ascii="Times New Roman" w:hAnsi="Times New Roman" w:cs="Times New Roman"/>
+        </w:rPr>
+        <w:t xml:space="preserve"> species from the adipose tissue explants of these </w:t>
+      </w:r>
+      <w:r>
+        <w:rPr>
+          <w:rFonts w:ascii="Times New Roman" w:hAnsi="Times New Roman" w:cs="Times New Roman"/>
+        </w:rPr>
+        <w:t>patients</w:t>
+      </w:r>
+      <w:r>
+        <w:rPr>
+          <w:rFonts w:ascii="Times New Roman" w:hAnsi="Times New Roman" w:cs="Times New Roman"/>
+        </w:rPr>
+        <w:t xml:space="preserve">.  Elevated </w:t>
+      </w:r>
+      <w:proofErr w:type="spellStart"/>
+      <w:r>
+        <w:rPr>
+          <w:rFonts w:ascii="Times New Roman" w:hAnsi="Times New Roman" w:cs="Times New Roman"/>
+        </w:rPr>
+        <w:t>ceramides</w:t>
+      </w:r>
+      <w:proofErr w:type="spellEnd"/>
+      <w:r>
+        <w:rPr>
+          <w:rFonts w:ascii="Times New Roman" w:hAnsi="Times New Roman" w:cs="Times New Roman"/>
+        </w:rPr>
+        <w:t xml:space="preserve"> have been proposed to mediate insulin resistance by several models</w:t>
+      </w:r>
+      <w:r>
+        <w:t xml:space="preserve"> </w:t>
+      </w:r>
+      <w:r>
+        <w:rPr>
+          <w:rFonts w:ascii="Times New Roman" w:hAnsi="Times New Roman" w:cs="Times New Roman"/>
+        </w:rPr>
+        <w:fldChar w:fldCharType="begin"/>
+      </w:r>
+      <w:r>
+        <w:rPr>
+          <w:rFonts w:ascii="Times New Roman" w:hAnsi="Times New Roman" w:cs="Times New Roman"/>
+        </w:rPr>
+        <w:instrText xml:space="preserve"> ADDIN EN.CITE &lt;EndNote&gt;&lt;Cite&gt;&lt;Author&gt;Adams&lt;/Author&gt;&lt;Year&gt;2004&lt;/Year&gt;&lt;RecNum&gt;131&lt;/RecNum&gt;&lt;record&gt;&lt;rec-number&gt;131&lt;/rec-number&gt;&lt;ref-type name="Journal Article"&gt;17&lt;/ref-type&gt;&lt;contributors&gt;&lt;authors&gt;&lt;author&gt;Adams, J. M., 2nd&lt;/author&gt;&lt;author&gt;Pratipanawatr, T.&lt;/author&gt;&lt;author&gt;Berria, R.&lt;/author&gt;&lt;author&gt;Wang, E.&lt;/author&gt;&lt;author&gt;DeFronzo, R. A.&lt;/author&gt;&lt;author&gt;Sullards, M. C.&lt;/author&gt;&lt;author&gt;Mandarino, L. J.&lt;/author&gt;&lt;/authors&gt;&lt;/contributors&gt;&lt;auth-address&gt;Department of Physiology, The University of Texas Health Science Center at San Antonio, 78229-3900, USA.&lt;/auth-address&gt;&lt;titles&gt;&lt;title&gt;Ceramide content is increased in skeletal muscle from obese insulin-resistant humans&lt;/title&gt;&lt;secondary-title&gt;Diabetes&lt;/secondary-title&gt;&lt;/titles&gt;&lt;periodical&gt;&lt;full-title&gt;Diabetes&lt;/full-title&gt;&lt;/periodical&gt;&lt;pages&gt;25-31&lt;/pages&gt;&lt;volume&gt;53&lt;/volume&gt;&lt;number&gt;1&lt;/number&gt;&lt;edition&gt;2003/12/25&lt;/edition&gt;&lt;keywords&gt;&lt;keyword&gt;Adult&lt;/keyword&gt;&lt;keyword&gt;Blood Glucose/metabolism&lt;/keyword&gt;&lt;keyword&gt;Ceramides/*metabolism&lt;/keyword&gt;&lt;keyword&gt;Fatty Acids, Nonesterified/blood&lt;/keyword&gt;&lt;keyword&gt;Female&lt;/keyword&gt;&lt;keyword&gt;Glucose Clamp Technique&lt;/keyword&gt;&lt;keyword&gt;Humans&lt;/keyword&gt;&lt;keyword&gt;Hyperinsulinism&lt;/keyword&gt;&lt;keyword&gt;Insulin/administration &amp;amp; dosage/blood/pharmacology&lt;/keyword&gt;&lt;keyword&gt;Insulin Resistance/*physiology&lt;/keyword&gt;&lt;keyword&gt;Kinetics&lt;/keyword&gt;&lt;keyword&gt;Male&lt;/keyword&gt;&lt;keyword&gt;Models, Biological&lt;/keyword&gt;&lt;keyword&gt;Muscle, Skeletal/*metabolism&lt;/keyword&gt;&lt;keyword&gt;Obesity/*metabolism&lt;/keyword&gt;&lt;keyword&gt;Phosphorylation&lt;/keyword&gt;&lt;keyword&gt;Phosphoserine/metabolism&lt;/keyword&gt;&lt;keyword&gt;Reference Values&lt;/keyword&gt;&lt;/keywords&gt;&lt;dates&gt;&lt;year&gt;2004&lt;/year&gt;&lt;pub-dates&gt;&lt;date&gt;Jan&lt;/date&gt;&lt;/pub-dates&gt;&lt;/dates&gt;&lt;isbn&gt;0012-1797 (Print)&amp;#xD;0012-1797 (Linking)&lt;/isbn&gt;&lt;accession-num&gt;14693694&lt;/accession-num&gt;&lt;urls&gt;&lt;related-urls&gt;&lt;url&gt;http://www.ncbi.nlm.nih.gov/entrez/query.fcgi?cmd=Retrieve&amp;amp;db=PubMed&amp;amp;dopt=Citation&amp;amp;list_uids=14693694&lt;/url&gt;&lt;/related-urls&gt;&lt;/urls&gt;&lt;language&gt;eng&lt;/language&gt;&lt;/record&gt;&lt;/Cite&gt;&lt;Cite&gt;&lt;Author&gt;Aerts&lt;/Author&gt;&lt;Year&gt;2007&lt;/Year&gt;&lt;RecNum&gt;132&lt;/RecNum&gt;&lt;record&gt;&lt;rec-number&gt;132&lt;/rec-number&gt;&lt;ref-type name="Journal Article"&gt;17&lt;/ref-type&gt;&lt;contributors&gt;&lt;authors&gt;&lt;author&gt;Aerts, J. M.&lt;/author&gt;&lt;author&gt;Ottenhoff, R.&lt;/author&gt;&lt;author&gt;Powlson, A. S.&lt;/author&gt;&lt;author&gt;Grefhorst, A.&lt;/author&gt;&lt;author&gt;van Eijk, M.&lt;/author&gt;&lt;author&gt;Dubbelhuis, P. F.&lt;/author&gt;&lt;author&gt;Aten, J.&lt;/author&gt;&lt;author&gt;Kuipers, F.&lt;/author&gt;&lt;author&gt;Serlie, M. J.&lt;/author&gt;&lt;author&gt;Wennekes, T.&lt;/author&gt;&lt;author&gt;Sethi, J. K.&lt;/author&gt;&lt;author&gt;O&amp;apos;Rahilly, S.&lt;/author&gt;&lt;author&gt;Overkleeft, H. S.&lt;/author&gt;&lt;/authors&gt;&lt;/contributors&gt;&lt;auth-address&gt;Department of Medical Biochemistry, Academic Medical Center, University of Amsterdam, Amsterdam, The Netherlands. j.m.aerts@amc.uva.nl&lt;/auth-address&gt;&lt;titles&gt;&lt;title&gt;Pharmacological inhibition of glucosylceramide synthase enhances insulin sensitivity&lt;/title&gt;&lt;secondary-title&gt;Diabetes&lt;/secondary-title&gt;&lt;/titles&gt;&lt;periodical&gt;&lt;full-title&gt;Diabetes&lt;/full-title&gt;&lt;/periodical&gt;&lt;pages&gt;1341-9&lt;/pages&gt;&lt;volume&gt;56&lt;/volume&gt;&lt;number&gt;5&lt;/number&gt;&lt;edition&gt;2007/02/09&lt;/edition&gt;&lt;keywords&gt;&lt;keyword&gt;1-Deoxynojirimycin/*analogs &amp;amp; derivatives/pharmacology&lt;/keyword&gt;&lt;keyword&gt;3T3 Cells&lt;/keyword&gt;&lt;keyword&gt;Adamantane/*analogs &amp;amp; derivatives/pharmacology&lt;/keyword&gt;&lt;keyword&gt;Adipocytes/drug effects/*physiology&lt;/keyword&gt;&lt;keyword&gt;Animals&lt;/keyword&gt;&lt;keyword&gt;Ceramides/metabolism&lt;/keyword&gt;&lt;keyword&gt;Enzyme Inhibitors/*pharmacology&lt;/keyword&gt;&lt;keyword&gt;Glucose Intolerance/blood&lt;/keyword&gt;&lt;keyword&gt;Glucosylceramides/metabolism&lt;/keyword&gt;&lt;keyword&gt;Glucosyltransferases/*antagonists &amp;amp; inhibitors&lt;/keyword&gt;&lt;keyword&gt;Glycosphingolipids/metabolism&lt;/keyword&gt;&lt;keyword&gt;Humans&lt;/keyword&gt;&lt;keyword&gt;Insulin/*physiology&lt;/keyword&gt;&lt;keyword&gt;Liver/drug effects/physiology&lt;/keyword&gt;&lt;keyword&gt;Mice&lt;/keyword&gt;&lt;keyword&gt;Mice, Inbred C57BL&lt;/keyword&gt;&lt;keyword&gt;Mice, Obese&lt;/keyword&gt;&lt;keyword&gt;Pancreas/drug effects/physiology&lt;/keyword&gt;&lt;keyword&gt;Signal Transduction&lt;/keyword&gt;&lt;/keywords&gt;&lt;dates&gt;&lt;year&gt;2007&lt;/year&gt;&lt;pub-dates&gt;&lt;date&gt;May&lt;/date&gt;&lt;/pub-dates&gt;&lt;/dates&gt;&lt;isbn&gt;1939-327X (Electronic)&amp;#xD;0012-1797 (Linking)&lt;/isbn&gt;&lt;accession-num&gt;17287460&lt;/accession-num&gt;&lt;urls&gt;&lt;related-urls&gt;&lt;url&gt;http://www.ncbi.nlm.nih.gov/entrez/query.fcgi?cmd=Retrieve&amp;amp;db=PubMed&amp;amp;dopt=Citation&amp;amp;list_uids=17287460&lt;/url&gt;&lt;/related-urls&gt;&lt;/urls&gt;&lt;electronic-resource-num&gt;db06-1619 [pii]&amp;#xD;10.2337/db06-1619&lt;/electronic-resource-num&gt;&lt;language&gt;eng&lt;/language&gt;&lt;/record&gt;&lt;/Cite&gt;&lt;Cite&gt;&lt;Author&gt;Holland&lt;/Author&gt;&lt;Year&gt;2007&lt;/Year&gt;&lt;RecNum&gt;136&lt;/RecNum&gt;&lt;record&gt;&lt;rec-number&gt;136&lt;/rec-number&gt;&lt;ref-type name="Journal Article"&gt;17&lt;/ref-type&gt;&lt;contributors&gt;&lt;authors&gt;&lt;author&gt;Holland, W. L.&lt;/author&gt;&lt;author&gt;Brozinick, J. T.&lt;/author&gt;&lt;author&gt;Wang, L. P.&lt;/author&gt;&lt;author&gt;Hawkins, E. D.&lt;/author&gt;&lt;author&gt;Sargent, K. M.&lt;/author&gt;&lt;author&gt;Liu, Y.&lt;/author&gt;&lt;author&gt;Narra, K.&lt;/author&gt;&lt;author&gt;Hoehn, K. L.&lt;/author&gt;&lt;author&gt;Knotts, T. A.&lt;/author&gt;&lt;author&gt;Siesky, A.&lt;/author&gt;&lt;author&gt;Nelson, D. H.&lt;/author&gt;&lt;author&gt;Karathanasis, S. K.&lt;/author&gt;&lt;author&gt;Fontenot, G. K.&lt;/author&gt;&lt;author&gt;Birnbaum, M. J.&lt;/author&gt;&lt;author&gt;Summers, S. A.&lt;/author&gt;&lt;/authors&gt;&lt;/contributors&gt;&lt;auth-address&gt;Division of Endocrinology, Metabolism, and Diabetes, Department of Internal Medicine, University of Utah, Salt Lake City, UT 84132, USA.&lt;/auth-address&gt;&lt;titles&gt;&lt;title&gt;Inhibition of ceramide synthesis ameliorates glucocorticoid-, saturated-fat-, and obesity-induced insulin resistance&lt;/title&gt;&lt;secondary-title&gt;Cell Metab&lt;/secondary-title&gt;&lt;/titles&gt;&lt;periodical&gt;&lt;full-title&gt;Cell Metab&lt;/full-title&gt;&lt;/periodical&gt;&lt;pages&gt;167-79&lt;/pages&gt;&lt;volume&gt;5&lt;/volume&gt;&lt;number&gt;3&lt;/number&gt;&lt;edition&gt;2007/03/07&lt;/edition&gt;&lt;keywords&gt;&lt;keyword&gt;Animals&lt;/keyword&gt;&lt;keyword&gt;Ceramides/biosynthesis/*metabolism&lt;/keyword&gt;&lt;keyword&gt;Diabetes Mellitus, Type 2/metabolism&lt;/keyword&gt;&lt;keyword&gt;Fats, Unsaturated/metabolism&lt;/keyword&gt;&lt;keyword&gt;Fatty Acids/*metabolism&lt;/keyword&gt;&lt;keyword&gt;Glucocorticoids/*metabolism&lt;/keyword&gt;&lt;keyword&gt;Humans&lt;/keyword&gt;&lt;keyword&gt;*Insulin Resistance&lt;/keyword&gt;&lt;keyword&gt;Lipid Metabolism&lt;/keyword&gt;&lt;keyword&gt;Male&lt;/keyword&gt;&lt;keyword&gt;Mice&lt;/keyword&gt;&lt;keyword&gt;Mice, Knockout&lt;/keyword&gt;&lt;keyword&gt;Obesity/*metabolism&lt;/keyword&gt;&lt;keyword&gt;Oxidoreductases/genetics&lt;/keyword&gt;&lt;keyword&gt;Rats&lt;/keyword&gt;&lt;keyword&gt;Rats, Sprague-Dawley&lt;/keyword&gt;&lt;keyword&gt;Sphingolipids/metabolism&lt;/keyword&gt;&lt;/keywords&gt;&lt;dates&gt;&lt;year&gt;2007&lt;/year&gt;&lt;pub-dates&gt;&lt;date&gt;Mar&lt;/date&gt;&lt;/pub-dates&gt;&lt;/dates&gt;&lt;isbn&gt;1550-4131 (Print)&lt;/isbn&gt;&lt;accession-num&gt;17339025&lt;/accession-num&gt;&lt;urls&gt;&lt;related-urls&gt;&lt;url&gt;http://www.ncbi.nlm.nih.gov/entrez/query.fcgi?cmd=Retrieve&amp;amp;db=PubMed&amp;amp;dopt=Citation&amp;amp;list_uids=17339025&lt;/url&gt;&lt;/related-urls&gt;&lt;/urls&gt;&lt;electronic-resource-num&gt;S1550-4131(07)00003-4 [pii]&amp;#xD;10.1016/j.cmet.2007.01.002&lt;/electronic-resource-num&gt;&lt;language&gt;eng&lt;/language&gt;&lt;/record&gt;&lt;/Cite&gt;&lt;/EndNote&gt;</w:instrText>
+      </w:r>
+      <w:r>
+        <w:rPr>
+          <w:rFonts w:ascii="Times New Roman" w:hAnsi="Times New Roman" w:cs="Times New Roman"/>
+        </w:rPr>
+        <w:fldChar w:fldCharType="separate"/>
+      </w:r>
+      <w:r>
+        <w:rPr>
+          <w:rFonts w:ascii="Times New Roman" w:hAnsi="Times New Roman" w:cs="Times New Roman"/>
+          <w:vertAlign w:val="superscript"/>
+        </w:rPr>
+        <w:t>7-9</w:t>
+      </w:r>
+      <w:r>
+        <w:rPr>
+          <w:rFonts w:ascii="Times New Roman" w:hAnsi="Times New Roman" w:cs="Times New Roman"/>
+        </w:rPr>
+        <w:fldChar w:fldCharType="end"/>
+      </w:r>
+      <w:r>
+        <w:rPr>
+          <w:rFonts w:ascii="Times New Roman" w:hAnsi="Times New Roman" w:cs="Times New Roman"/>
+        </w:rPr>
+        <w:t xml:space="preserve">.  We observed </w:t>
+      </w:r>
+      <w:r>
+        <w:rPr>
+          <w:rFonts w:ascii="Times New Roman" w:hAnsi="Times New Roman" w:cs="Times New Roman"/>
+        </w:rPr>
+        <w:t xml:space="preserve">no statistically significant changes in any </w:t>
+      </w:r>
+      <w:proofErr w:type="spellStart"/>
+      <w:r>
+        <w:rPr>
+          <w:rFonts w:ascii="Times New Roman" w:hAnsi="Times New Roman" w:cs="Times New Roman"/>
+        </w:rPr>
+        <w:t>ceramide</w:t>
+      </w:r>
+      <w:proofErr w:type="spellEnd"/>
+      <w:r>
+        <w:rPr>
+          <w:rFonts w:ascii="Times New Roman" w:hAnsi="Times New Roman" w:cs="Times New Roman"/>
+        </w:rPr>
+        <w:t xml:space="preserve"> species (Figure </w:t>
+      </w:r>
+      <w:r>
+        <w:rPr>
+          <w:rFonts w:ascii="Times New Roman" w:hAnsi="Times New Roman" w:cs="Times New Roman"/>
+        </w:rPr>
+        <w:lastRenderedPageBreak/>
+        <w:t>XXX</w:t>
+      </w:r>
+      <w:r>
+        <w:rPr>
+          <w:rFonts w:ascii="Times New Roman" w:hAnsi="Times New Roman" w:cs="Times New Roman"/>
+        </w:rPr>
+        <w:t>, adjusted p-values all &gt;0.25</w:t>
+      </w:r>
+      <w:r>
+        <w:rPr>
+          <w:rFonts w:ascii="Times New Roman" w:hAnsi="Times New Roman" w:cs="Times New Roman"/>
+        </w:rPr>
+        <w:t xml:space="preserve">), indicating that </w:t>
+      </w:r>
+      <w:proofErr w:type="spellStart"/>
+      <w:r>
+        <w:rPr>
+          <w:rFonts w:ascii="Times New Roman" w:hAnsi="Times New Roman" w:cs="Times New Roman"/>
+        </w:rPr>
+        <w:t>ceramide</w:t>
+      </w:r>
+      <w:proofErr w:type="spellEnd"/>
+      <w:r>
+        <w:rPr>
+          <w:rFonts w:ascii="Times New Roman" w:hAnsi="Times New Roman" w:cs="Times New Roman"/>
+        </w:rPr>
+        <w:t xml:space="preserve"> elevations are not likely causative</w:t>
+      </w:r>
+      <w:r>
+        <w:rPr>
+          <w:rFonts w:ascii="Times New Roman" w:hAnsi="Times New Roman" w:cs="Times New Roman"/>
+        </w:rPr>
+        <w:t xml:space="preserve"> </w:t>
+      </w:r>
+      <w:r>
+        <w:rPr>
+          <w:rFonts w:ascii="Times New Roman" w:hAnsi="Times New Roman" w:cs="Times New Roman"/>
+        </w:rPr>
+        <w:t xml:space="preserve">of insulin resistance in </w:t>
+      </w:r>
+      <w:proofErr w:type="spellStart"/>
+      <w:r>
+        <w:rPr>
+          <w:rFonts w:ascii="Times New Roman" w:hAnsi="Times New Roman" w:cs="Times New Roman"/>
+        </w:rPr>
+        <w:t>acromegalic</w:t>
+      </w:r>
+      <w:proofErr w:type="spellEnd"/>
+      <w:r>
+        <w:rPr>
+          <w:rFonts w:ascii="Times New Roman" w:hAnsi="Times New Roman" w:cs="Times New Roman"/>
+        </w:rPr>
+        <w:t xml:space="preserve"> white adipose tissue.</w:t>
+      </w:r>
+      <w:r>
+        <w:rPr>
+          <w:rFonts w:ascii="Times New Roman" w:hAnsi="Times New Roman" w:cs="Times New Roman"/>
+        </w:rPr>
+        <w:t xml:space="preserve">  We did however, detect modest elevations of C16:0, C18:0 and C24:0 </w:t>
+      </w:r>
+      <w:proofErr w:type="spellStart"/>
+      <w:r>
+        <w:rPr>
+          <w:rFonts w:ascii="Times New Roman" w:hAnsi="Times New Roman" w:cs="Times New Roman"/>
+        </w:rPr>
+        <w:t>ceramide</w:t>
+      </w:r>
+      <w:proofErr w:type="spellEnd"/>
+      <w:r>
+        <w:rPr>
+          <w:rFonts w:ascii="Times New Roman" w:hAnsi="Times New Roman" w:cs="Times New Roman"/>
+        </w:rPr>
+        <w:t xml:space="preserve"> species in </w:t>
+      </w:r>
+      <w:proofErr w:type="spellStart"/>
+      <w:r>
+        <w:rPr>
+          <w:rFonts w:ascii="Times New Roman" w:hAnsi="Times New Roman" w:cs="Times New Roman"/>
+        </w:rPr>
+        <w:t>acromegalic</w:t>
+      </w:r>
+      <w:proofErr w:type="spellEnd"/>
+      <w:r>
+        <w:rPr>
+          <w:rFonts w:ascii="Times New Roman" w:hAnsi="Times New Roman" w:cs="Times New Roman"/>
+        </w:rPr>
+        <w:t xml:space="preserve"> patients.</w:t>
+      </w:r>
+    </w:p>
+    <w:p>
+      <w:pPr>
+        <w:bidi w:val="0"/>
+        <w:spacing w:line="480" w:lineRule="auto"/>
+        <w:rPr>
+          <w:rFonts w:ascii="Times New Roman" w:hAnsi="Times New Roman" w:cs="Times New Roman"/>
+        </w:rPr>
+      </w:pPr>
+      <w:r>
+        <w:rPr>
           <w:rFonts w:asciiTheme="majorBidi" w:hAnsiTheme="majorBidi" w:cstheme="majorBidi"/>
           <w:i/>
           <w:iCs/>
@@ -12912,11 +13839,18 @@
     <w:p>
       <w:pPr>
         <w:bidi w:val="0"/>
-        <w:spacing w:line="360" w:lineRule="auto"/>
+        <w:spacing w:line="480" w:lineRule="auto"/>
         <w:jc w:val="both"/>
         <w:rPr>
           <w:rFonts w:asciiTheme="majorBidi" w:hAnsiTheme="majorBidi" w:cstheme="majorBidi"/>
         </w:rPr>
+        <w:pPrChange w:id="88" w:author="Dave Bridges" w:date="2014-03-25T18:38:00Z">
+          <w:pPr>
+            <w:bidi w:val="0"/>
+            <w:spacing w:line="360" w:lineRule="auto"/>
+            <w:jc w:val="both"/>
+          </w:pPr>
+        </w:pPrChange>
       </w:pPr>
       <w:r>
         <w:rPr>
@@ -13303,7 +14237,6 @@
         <w:rPr>
           <w:rFonts w:ascii="Times New Roman" w:hAnsi="Times New Roman" w:cs="Times New Roman"/>
         </w:rPr>
-        <w:lastRenderedPageBreak/>
         <w:t xml:space="preserve">In this study we have described a transcriptional signature </w:t>
       </w:r>
       <w:r>
@@ -13324,25 +14257,41 @@
         </w:rPr>
         <w:t xml:space="preserve"> identified </w:t>
       </w:r>
-      <w:commentRangeStart w:id="9"/>
-      <w:r>
-        <w:rPr>
-          <w:rFonts w:ascii="Times New Roman" w:hAnsi="Times New Roman" w:cs="Times New Roman"/>
-        </w:rPr>
-        <w:t>103</w:t>
-      </w:r>
-      <w:r>
-        <w:rPr>
-          <w:rFonts w:ascii="Times New Roman" w:hAnsi="Times New Roman" w:cs="Times New Roman"/>
-        </w:rPr>
-        <w:t xml:space="preserve"> </w:t>
-      </w:r>
-      <w:commentRangeEnd w:id="9"/>
+      <w:commentRangeStart w:id="89"/>
+      <w:del w:id="90" w:author="Dave Bridges" w:date="2014-03-25T19:05:00Z">
+        <w:r>
+          <w:rPr>
+            <w:rFonts w:ascii="Times New Roman" w:hAnsi="Times New Roman" w:cs="Times New Roman"/>
+          </w:rPr>
+          <w:delText>103</w:delText>
+        </w:r>
+        <w:r>
+          <w:rPr>
+            <w:rFonts w:ascii="Times New Roman" w:hAnsi="Times New Roman" w:cs="Times New Roman"/>
+          </w:rPr>
+          <w:delText xml:space="preserve"> </w:delText>
+        </w:r>
+      </w:del>
+      <w:commentRangeEnd w:id="89"/>
+      <w:ins w:id="91" w:author="Dave Bridges" w:date="2014-03-25T19:05:00Z">
+        <w:r>
+          <w:rPr>
+            <w:rFonts w:ascii="Times New Roman" w:hAnsi="Times New Roman" w:cs="Times New Roman"/>
+          </w:rPr>
+          <w:t>671</w:t>
+        </w:r>
+        <w:r>
+          <w:rPr>
+            <w:rFonts w:ascii="Times New Roman" w:hAnsi="Times New Roman" w:cs="Times New Roman"/>
+          </w:rPr>
+          <w:t xml:space="preserve"> </w:t>
+        </w:r>
+      </w:ins>
       <w:r>
         <w:rPr>
           <w:rStyle w:val="CommentReference"/>
         </w:rPr>
-        <w:commentReference w:id="9"/>
+        <w:commentReference w:id="89"/>
       </w:r>
       <w:r>
         <w:rPr>
@@ -13350,7 +14299,7 @@
         </w:rPr>
         <w:t xml:space="preserve">adipose tissue </w:t>
       </w:r>
-      <w:del w:id="10" w:author="Dave Bridges" w:date="2014-03-25T08:40:00Z">
+      <w:del w:id="92" w:author="Dave Bridges" w:date="2014-03-25T08:40:00Z">
         <w:r>
           <w:rPr>
             <w:rFonts w:ascii="Times New Roman" w:hAnsi="Times New Roman" w:cs="Times New Roman"/>
@@ -13358,7 +14307,7 @@
           <w:delText xml:space="preserve">transcripts </w:delText>
         </w:r>
       </w:del>
-      <w:ins w:id="11" w:author="Dave Bridges" w:date="2014-03-25T08:40:00Z">
+      <w:ins w:id="93" w:author="Dave Bridges" w:date="2014-03-25T08:40:00Z">
         <w:r>
           <w:rPr>
             <w:rFonts w:ascii="Times New Roman" w:hAnsi="Times New Roman" w:cs="Times New Roman"/>
@@ -13435,11 +14384,12 @@
           <w:rFonts w:ascii="Times New Roman" w:hAnsi="Times New Roman" w:cs="Times New Roman"/>
         </w:rPr>
       </w:pPr>
-      <w:del w:id="12" w:author="Dave Bridges" w:date="2014-03-25T08:40:00Z">
+      <w:del w:id="94" w:author="Dave Bridges" w:date="2014-03-25T08:40:00Z">
         <w:r>
           <w:rPr>
             <w:rFonts w:ascii="Times New Roman" w:hAnsi="Times New Roman" w:cs="Times New Roman"/>
           </w:rPr>
+          <w:lastRenderedPageBreak/>
           <w:delText xml:space="preserve">The main limitation of our study is the small sample size.  </w:delText>
         </w:r>
       </w:del>
@@ -13676,6 +14626,7 @@
     <w:p>
       <w:pPr>
         <w:pStyle w:val="NormalWeb"/>
+        <w:spacing w:line="480" w:lineRule="auto"/>
         <w:ind w:left="640" w:hanging="640"/>
         <w:divId w:val="1939437903"/>
         <w:rPr>
@@ -13683,6 +14634,13 @@
           <w:noProof/>
           <w:sz w:val="22"/>
         </w:rPr>
+        <w:pPrChange w:id="95" w:author="Dave Bridges" w:date="2014-03-25T18:38:00Z">
+          <w:pPr>
+            <w:pStyle w:val="NormalWeb"/>
+            <w:ind w:left="640" w:hanging="640"/>
+            <w:divId w:val="1939437903"/>
+          </w:pPr>
+        </w:pPrChange>
       </w:pPr>
       <w:r>
         <w:rPr>
@@ -13746,6 +14704,7 @@
     <w:p>
       <w:pPr>
         <w:pStyle w:val="NormalWeb"/>
+        <w:spacing w:line="480" w:lineRule="auto"/>
         <w:ind w:left="640" w:hanging="640"/>
         <w:divId w:val="1939437903"/>
         <w:rPr>
@@ -13753,6 +14712,13 @@
           <w:noProof/>
           <w:sz w:val="22"/>
         </w:rPr>
+        <w:pPrChange w:id="96" w:author="Dave Bridges" w:date="2014-03-25T18:38:00Z">
+          <w:pPr>
+            <w:pStyle w:val="NormalWeb"/>
+            <w:ind w:left="640" w:hanging="640"/>
+            <w:divId w:val="1939437903"/>
+          </w:pPr>
+        </w:pPrChange>
       </w:pPr>
       <w:r>
         <w:rPr>
@@ -13792,6 +14758,7 @@
     <w:p>
       <w:pPr>
         <w:pStyle w:val="NormalWeb"/>
+        <w:spacing w:line="480" w:lineRule="auto"/>
         <w:ind w:left="640" w:hanging="640"/>
         <w:divId w:val="1939437903"/>
         <w:rPr>
@@ -13799,6 +14766,13 @@
           <w:noProof/>
           <w:sz w:val="22"/>
         </w:rPr>
+        <w:pPrChange w:id="97" w:author="Dave Bridges" w:date="2014-03-25T18:38:00Z">
+          <w:pPr>
+            <w:pStyle w:val="NormalWeb"/>
+            <w:ind w:left="640" w:hanging="640"/>
+            <w:divId w:val="1939437903"/>
+          </w:pPr>
+        </w:pPrChange>
       </w:pPr>
       <w:r>
         <w:rPr>
@@ -13838,6 +14812,7 @@
     <w:p>
       <w:pPr>
         <w:pStyle w:val="NormalWeb"/>
+        <w:spacing w:line="480" w:lineRule="auto"/>
         <w:ind w:left="640" w:hanging="640"/>
         <w:divId w:val="1939437903"/>
         <w:rPr>
@@ -13845,6 +14820,13 @@
           <w:noProof/>
           <w:sz w:val="22"/>
         </w:rPr>
+        <w:pPrChange w:id="98" w:author="Dave Bridges" w:date="2014-03-25T18:38:00Z">
+          <w:pPr>
+            <w:pStyle w:val="NormalWeb"/>
+            <w:ind w:left="640" w:hanging="640"/>
+            <w:divId w:val="1939437903"/>
+          </w:pPr>
+        </w:pPrChange>
       </w:pPr>
       <w:r>
         <w:rPr>
@@ -13885,6 +14867,7 @@
     <w:p>
       <w:pPr>
         <w:pStyle w:val="NormalWeb"/>
+        <w:spacing w:line="480" w:lineRule="auto"/>
         <w:ind w:left="640" w:hanging="640"/>
         <w:divId w:val="1939437903"/>
         <w:rPr>
@@ -13892,6 +14875,13 @@
           <w:noProof/>
           <w:sz w:val="22"/>
         </w:rPr>
+        <w:pPrChange w:id="99" w:author="Dave Bridges" w:date="2014-03-25T18:38:00Z">
+          <w:pPr>
+            <w:pStyle w:val="NormalWeb"/>
+            <w:ind w:left="640" w:hanging="640"/>
+            <w:divId w:val="1939437903"/>
+          </w:pPr>
+        </w:pPrChange>
       </w:pPr>
       <w:r>
         <w:rPr>
@@ -13931,6 +14921,7 @@
     <w:p>
       <w:pPr>
         <w:pStyle w:val="NormalWeb"/>
+        <w:spacing w:line="480" w:lineRule="auto"/>
         <w:ind w:left="640" w:hanging="640"/>
         <w:divId w:val="1939437903"/>
         <w:rPr>
@@ -13938,6 +14929,13 @@
           <w:noProof/>
           <w:sz w:val="22"/>
         </w:rPr>
+        <w:pPrChange w:id="100" w:author="Dave Bridges" w:date="2014-03-25T18:38:00Z">
+          <w:pPr>
+            <w:pStyle w:val="NormalWeb"/>
+            <w:ind w:left="640" w:hanging="640"/>
+            <w:divId w:val="1939437903"/>
+          </w:pPr>
+        </w:pPrChange>
       </w:pPr>
       <w:r>
         <w:rPr>
@@ -13977,6 +14975,7 @@
     <w:p>
       <w:pPr>
         <w:pStyle w:val="NormalWeb"/>
+        <w:spacing w:line="480" w:lineRule="auto"/>
         <w:ind w:left="640" w:hanging="640"/>
         <w:divId w:val="1939437903"/>
         <w:rPr>
@@ -13984,6 +14983,13 @@
           <w:noProof/>
           <w:sz w:val="22"/>
         </w:rPr>
+        <w:pPrChange w:id="101" w:author="Dave Bridges" w:date="2014-03-25T18:38:00Z">
+          <w:pPr>
+            <w:pStyle w:val="NormalWeb"/>
+            <w:ind w:left="640" w:hanging="640"/>
+            <w:divId w:val="1939437903"/>
+          </w:pPr>
+        </w:pPrChange>
       </w:pPr>
       <w:r>
         <w:rPr>
@@ -14023,6 +15029,7 @@
     <w:p>
       <w:pPr>
         <w:pStyle w:val="NormalWeb"/>
+        <w:spacing w:line="480" w:lineRule="auto"/>
         <w:ind w:left="640" w:hanging="640"/>
         <w:divId w:val="1939437903"/>
         <w:rPr>
@@ -14030,6 +15037,13 @@
           <w:noProof/>
           <w:sz w:val="22"/>
         </w:rPr>
+        <w:pPrChange w:id="102" w:author="Dave Bridges" w:date="2014-03-25T18:38:00Z">
+          <w:pPr>
+            <w:pStyle w:val="NormalWeb"/>
+            <w:ind w:left="640" w:hanging="640"/>
+            <w:divId w:val="1939437903"/>
+          </w:pPr>
+        </w:pPrChange>
       </w:pPr>
       <w:r>
         <w:rPr>
@@ -14069,6 +15083,7 @@
     <w:p>
       <w:pPr>
         <w:pStyle w:val="NormalWeb"/>
+        <w:spacing w:line="480" w:lineRule="auto"/>
         <w:ind w:left="640" w:hanging="640"/>
         <w:divId w:val="1939437903"/>
         <w:rPr>
@@ -14076,6 +15091,13 @@
           <w:noProof/>
           <w:sz w:val="22"/>
         </w:rPr>
+        <w:pPrChange w:id="103" w:author="Dave Bridges" w:date="2014-03-25T18:38:00Z">
+          <w:pPr>
+            <w:pStyle w:val="NormalWeb"/>
+            <w:ind w:left="640" w:hanging="640"/>
+            <w:divId w:val="1939437903"/>
+          </w:pPr>
+        </w:pPrChange>
       </w:pPr>
       <w:r>
         <w:rPr>
@@ -14115,6 +15137,7 @@
     <w:p>
       <w:pPr>
         <w:pStyle w:val="NormalWeb"/>
+        <w:spacing w:line="480" w:lineRule="auto"/>
         <w:ind w:left="640" w:hanging="640"/>
         <w:divId w:val="1939437903"/>
         <w:rPr>
@@ -14122,6 +15145,13 @@
           <w:noProof/>
           <w:sz w:val="22"/>
         </w:rPr>
+        <w:pPrChange w:id="104" w:author="Dave Bridges" w:date="2014-03-25T18:38:00Z">
+          <w:pPr>
+            <w:pStyle w:val="NormalWeb"/>
+            <w:ind w:left="640" w:hanging="640"/>
+            <w:divId w:val="1939437903"/>
+          </w:pPr>
+        </w:pPrChange>
       </w:pPr>
       <w:r>
         <w:rPr>
@@ -14161,6 +15191,7 @@
     <w:p>
       <w:pPr>
         <w:pStyle w:val="NormalWeb"/>
+        <w:spacing w:line="480" w:lineRule="auto"/>
         <w:ind w:left="640" w:hanging="640"/>
         <w:divId w:val="1939437903"/>
         <w:rPr>
@@ -14168,6 +15199,13 @@
           <w:noProof/>
           <w:sz w:val="22"/>
         </w:rPr>
+        <w:pPrChange w:id="105" w:author="Dave Bridges" w:date="2014-03-25T18:38:00Z">
+          <w:pPr>
+            <w:pStyle w:val="NormalWeb"/>
+            <w:ind w:left="640" w:hanging="640"/>
+            <w:divId w:val="1939437903"/>
+          </w:pPr>
+        </w:pPrChange>
       </w:pPr>
       <w:r>
         <w:rPr>
@@ -14207,6 +15245,7 @@
     <w:p>
       <w:pPr>
         <w:pStyle w:val="NormalWeb"/>
+        <w:spacing w:line="480" w:lineRule="auto"/>
         <w:ind w:left="640" w:hanging="640"/>
         <w:divId w:val="1939437903"/>
         <w:rPr>
@@ -14214,6 +15253,13 @@
           <w:noProof/>
           <w:sz w:val="22"/>
         </w:rPr>
+        <w:pPrChange w:id="106" w:author="Dave Bridges" w:date="2014-03-25T18:38:00Z">
+          <w:pPr>
+            <w:pStyle w:val="NormalWeb"/>
+            <w:ind w:left="640" w:hanging="640"/>
+            <w:divId w:val="1939437903"/>
+          </w:pPr>
+        </w:pPrChange>
       </w:pPr>
       <w:r>
         <w:rPr>
@@ -14253,6 +15299,7 @@
     <w:p>
       <w:pPr>
         <w:pStyle w:val="NormalWeb"/>
+        <w:spacing w:line="480" w:lineRule="auto"/>
         <w:ind w:left="640" w:hanging="640"/>
         <w:divId w:val="1939437903"/>
         <w:rPr>
@@ -14260,6 +15307,13 @@
           <w:noProof/>
           <w:sz w:val="22"/>
         </w:rPr>
+        <w:pPrChange w:id="107" w:author="Dave Bridges" w:date="2014-03-25T18:38:00Z">
+          <w:pPr>
+            <w:pStyle w:val="NormalWeb"/>
+            <w:ind w:left="640" w:hanging="640"/>
+            <w:divId w:val="1939437903"/>
+          </w:pPr>
+        </w:pPrChange>
       </w:pPr>
       <w:r>
         <w:rPr>
@@ -14267,6 +15321,7 @@
           <w:noProof/>
           <w:sz w:val="22"/>
         </w:rPr>
+        <w:lastRenderedPageBreak/>
         <w:t xml:space="preserve">13. </w:t>
       </w:r>
       <w:r>
@@ -14299,6 +15354,7 @@
     <w:p>
       <w:pPr>
         <w:pStyle w:val="NormalWeb"/>
+        <w:spacing w:line="480" w:lineRule="auto"/>
         <w:ind w:left="640" w:hanging="640"/>
         <w:divId w:val="1939437903"/>
         <w:rPr>
@@ -14306,6 +15362,13 @@
           <w:noProof/>
           <w:sz w:val="22"/>
         </w:rPr>
+        <w:pPrChange w:id="108" w:author="Dave Bridges" w:date="2014-03-25T18:38:00Z">
+          <w:pPr>
+            <w:pStyle w:val="NormalWeb"/>
+            <w:ind w:left="640" w:hanging="640"/>
+            <w:divId w:val="1939437903"/>
+          </w:pPr>
+        </w:pPrChange>
       </w:pPr>
       <w:r>
         <w:rPr>
@@ -14345,6 +15408,7 @@
     <w:p>
       <w:pPr>
         <w:pStyle w:val="NormalWeb"/>
+        <w:spacing w:line="480" w:lineRule="auto"/>
         <w:ind w:left="640" w:hanging="640"/>
         <w:divId w:val="1939437903"/>
         <w:rPr>
@@ -14352,6 +15416,13 @@
           <w:noProof/>
           <w:sz w:val="22"/>
         </w:rPr>
+        <w:pPrChange w:id="109" w:author="Dave Bridges" w:date="2014-03-25T18:38:00Z">
+          <w:pPr>
+            <w:pStyle w:val="NormalWeb"/>
+            <w:ind w:left="640" w:hanging="640"/>
+            <w:divId w:val="1939437903"/>
+          </w:pPr>
+        </w:pPrChange>
       </w:pPr>
       <w:r>
         <w:rPr>
@@ -14391,6 +15462,7 @@
     <w:p>
       <w:pPr>
         <w:pStyle w:val="NormalWeb"/>
+        <w:spacing w:line="480" w:lineRule="auto"/>
         <w:ind w:left="640" w:hanging="640"/>
         <w:divId w:val="1939437903"/>
         <w:rPr>
@@ -14398,6 +15470,13 @@
           <w:noProof/>
           <w:sz w:val="22"/>
         </w:rPr>
+        <w:pPrChange w:id="110" w:author="Dave Bridges" w:date="2014-03-25T18:38:00Z">
+          <w:pPr>
+            <w:pStyle w:val="NormalWeb"/>
+            <w:ind w:left="640" w:hanging="640"/>
+            <w:divId w:val="1939437903"/>
+          </w:pPr>
+        </w:pPrChange>
       </w:pPr>
       <w:r>
         <w:rPr>
@@ -14437,6 +15516,7 @@
     <w:p>
       <w:pPr>
         <w:pStyle w:val="NormalWeb"/>
+        <w:spacing w:line="480" w:lineRule="auto"/>
         <w:ind w:left="640" w:hanging="640"/>
         <w:divId w:val="1939437903"/>
         <w:rPr>
@@ -14444,6 +15524,13 @@
           <w:noProof/>
           <w:sz w:val="22"/>
         </w:rPr>
+        <w:pPrChange w:id="111" w:author="Dave Bridges" w:date="2014-03-25T18:38:00Z">
+          <w:pPr>
+            <w:pStyle w:val="NormalWeb"/>
+            <w:ind w:left="640" w:hanging="640"/>
+            <w:divId w:val="1939437903"/>
+          </w:pPr>
+        </w:pPrChange>
       </w:pPr>
       <w:r>
         <w:rPr>
@@ -14483,6 +15570,7 @@
     <w:p>
       <w:pPr>
         <w:pStyle w:val="NormalWeb"/>
+        <w:spacing w:line="480" w:lineRule="auto"/>
         <w:ind w:left="640" w:hanging="640"/>
         <w:divId w:val="1939437903"/>
         <w:rPr>
@@ -14490,6 +15578,13 @@
           <w:noProof/>
           <w:sz w:val="22"/>
         </w:rPr>
+        <w:pPrChange w:id="112" w:author="Dave Bridges" w:date="2014-03-25T18:38:00Z">
+          <w:pPr>
+            <w:pStyle w:val="NormalWeb"/>
+            <w:ind w:left="640" w:hanging="640"/>
+            <w:divId w:val="1939437903"/>
+          </w:pPr>
+        </w:pPrChange>
       </w:pPr>
       <w:r>
         <w:rPr>
@@ -14497,7 +15592,6 @@
           <w:noProof/>
           <w:sz w:val="22"/>
         </w:rPr>
-        <w:lastRenderedPageBreak/>
         <w:t xml:space="preserve">18. </w:t>
       </w:r>
       <w:r>
@@ -14530,6 +15624,7 @@
     <w:p>
       <w:pPr>
         <w:pStyle w:val="NormalWeb"/>
+        <w:spacing w:line="480" w:lineRule="auto"/>
         <w:ind w:left="640" w:hanging="640"/>
         <w:divId w:val="1939437903"/>
         <w:rPr>
@@ -14537,6 +15632,13 @@
           <w:noProof/>
           <w:sz w:val="22"/>
         </w:rPr>
+        <w:pPrChange w:id="113" w:author="Dave Bridges" w:date="2014-03-25T18:38:00Z">
+          <w:pPr>
+            <w:pStyle w:val="NormalWeb"/>
+            <w:ind w:left="640" w:hanging="640"/>
+            <w:divId w:val="1939437903"/>
+          </w:pPr>
+        </w:pPrChange>
       </w:pPr>
       <w:r>
         <w:rPr>
@@ -14576,6 +15678,7 @@
     <w:p>
       <w:pPr>
         <w:pStyle w:val="NormalWeb"/>
+        <w:spacing w:line="480" w:lineRule="auto"/>
         <w:ind w:left="640" w:hanging="640"/>
         <w:divId w:val="1939437903"/>
         <w:rPr>
@@ -14583,6 +15686,13 @@
           <w:noProof/>
           <w:sz w:val="22"/>
         </w:rPr>
+        <w:pPrChange w:id="114" w:author="Dave Bridges" w:date="2014-03-25T18:38:00Z">
+          <w:pPr>
+            <w:pStyle w:val="NormalWeb"/>
+            <w:ind w:left="640" w:hanging="640"/>
+            <w:divId w:val="1939437903"/>
+          </w:pPr>
+        </w:pPrChange>
       </w:pPr>
       <w:r>
         <w:rPr>
@@ -14622,6 +15732,7 @@
     <w:p>
       <w:pPr>
         <w:pStyle w:val="NormalWeb"/>
+        <w:spacing w:line="480" w:lineRule="auto"/>
         <w:ind w:left="640" w:hanging="640"/>
         <w:divId w:val="1939437903"/>
         <w:rPr>
@@ -14629,6 +15740,13 @@
           <w:noProof/>
           <w:sz w:val="22"/>
         </w:rPr>
+        <w:pPrChange w:id="115" w:author="Dave Bridges" w:date="2014-03-25T18:38:00Z">
+          <w:pPr>
+            <w:pStyle w:val="NormalWeb"/>
+            <w:ind w:left="640" w:hanging="640"/>
+            <w:divId w:val="1939437903"/>
+          </w:pPr>
+        </w:pPrChange>
       </w:pPr>
       <w:r>
         <w:rPr>
@@ -14636,6 +15754,7 @@
           <w:noProof/>
           <w:sz w:val="22"/>
         </w:rPr>
+        <w:lastRenderedPageBreak/>
         <w:t xml:space="preserve">21. </w:t>
       </w:r>
       <w:r>
@@ -14668,6 +15787,7 @@
     <w:p>
       <w:pPr>
         <w:pStyle w:val="NormalWeb"/>
+        <w:spacing w:line="480" w:lineRule="auto"/>
         <w:ind w:left="640" w:hanging="640"/>
         <w:divId w:val="1939437903"/>
         <w:rPr>
@@ -14675,6 +15795,13 @@
           <w:noProof/>
           <w:sz w:val="22"/>
         </w:rPr>
+        <w:pPrChange w:id="116" w:author="Dave Bridges" w:date="2014-03-25T18:38:00Z">
+          <w:pPr>
+            <w:pStyle w:val="NormalWeb"/>
+            <w:ind w:left="640" w:hanging="640"/>
+            <w:divId w:val="1939437903"/>
+          </w:pPr>
+        </w:pPrChange>
       </w:pPr>
       <w:r>
         <w:rPr>
@@ -14714,6 +15841,7 @@
     <w:p>
       <w:pPr>
         <w:pStyle w:val="NormalWeb"/>
+        <w:spacing w:line="480" w:lineRule="auto"/>
         <w:ind w:left="640" w:hanging="640"/>
         <w:divId w:val="1939437903"/>
         <w:rPr>
@@ -14721,6 +15849,13 @@
           <w:noProof/>
           <w:sz w:val="22"/>
         </w:rPr>
+        <w:pPrChange w:id="117" w:author="Dave Bridges" w:date="2014-03-25T18:38:00Z">
+          <w:pPr>
+            <w:pStyle w:val="NormalWeb"/>
+            <w:ind w:left="640" w:hanging="640"/>
+            <w:divId w:val="1939437903"/>
+          </w:pPr>
+        </w:pPrChange>
       </w:pPr>
       <w:r>
         <w:rPr>
@@ -14760,6 +15895,7 @@
     <w:p>
       <w:pPr>
         <w:pStyle w:val="NormalWeb"/>
+        <w:spacing w:line="480" w:lineRule="auto"/>
         <w:ind w:left="640" w:hanging="640"/>
         <w:divId w:val="1939437903"/>
         <w:rPr>
@@ -14767,6 +15903,13 @@
           <w:noProof/>
           <w:sz w:val="22"/>
         </w:rPr>
+        <w:pPrChange w:id="118" w:author="Dave Bridges" w:date="2014-03-25T18:38:00Z">
+          <w:pPr>
+            <w:pStyle w:val="NormalWeb"/>
+            <w:ind w:left="640" w:hanging="640"/>
+            <w:divId w:val="1939437903"/>
+          </w:pPr>
+        </w:pPrChange>
       </w:pPr>
       <w:r>
         <w:rPr>
@@ -14806,6 +15949,7 @@
     <w:p>
       <w:pPr>
         <w:pStyle w:val="NormalWeb"/>
+        <w:spacing w:line="480" w:lineRule="auto"/>
         <w:ind w:left="640" w:hanging="640"/>
         <w:divId w:val="1939437903"/>
         <w:rPr>
@@ -14813,6 +15957,13 @@
           <w:noProof/>
           <w:sz w:val="22"/>
         </w:rPr>
+        <w:pPrChange w:id="119" w:author="Dave Bridges" w:date="2014-03-25T18:38:00Z">
+          <w:pPr>
+            <w:pStyle w:val="NormalWeb"/>
+            <w:ind w:left="640" w:hanging="640"/>
+            <w:divId w:val="1939437903"/>
+          </w:pPr>
+        </w:pPrChange>
       </w:pPr>
       <w:r>
         <w:rPr>
@@ -14852,6 +16003,7 @@
     <w:p>
       <w:pPr>
         <w:pStyle w:val="NormalWeb"/>
+        <w:spacing w:line="480" w:lineRule="auto"/>
         <w:ind w:left="640" w:hanging="640"/>
         <w:divId w:val="1939437903"/>
         <w:rPr>
@@ -14859,6 +16011,13 @@
           <w:noProof/>
           <w:sz w:val="22"/>
         </w:rPr>
+        <w:pPrChange w:id="120" w:author="Dave Bridges" w:date="2014-03-25T18:38:00Z">
+          <w:pPr>
+            <w:pStyle w:val="NormalWeb"/>
+            <w:ind w:left="640" w:hanging="640"/>
+            <w:divId w:val="1939437903"/>
+          </w:pPr>
+        </w:pPrChange>
       </w:pPr>
       <w:r>
         <w:rPr>
@@ -14898,6 +16057,7 @@
     <w:p>
       <w:pPr>
         <w:pStyle w:val="NormalWeb"/>
+        <w:spacing w:line="480" w:lineRule="auto"/>
         <w:ind w:left="640" w:hanging="640"/>
         <w:divId w:val="1939437903"/>
         <w:rPr>
@@ -14905,6 +16065,13 @@
           <w:noProof/>
           <w:sz w:val="22"/>
         </w:rPr>
+        <w:pPrChange w:id="121" w:author="Dave Bridges" w:date="2014-03-25T18:38:00Z">
+          <w:pPr>
+            <w:pStyle w:val="NormalWeb"/>
+            <w:ind w:left="640" w:hanging="640"/>
+            <w:divId w:val="1939437903"/>
+          </w:pPr>
+        </w:pPrChange>
       </w:pPr>
       <w:r>
         <w:rPr>
@@ -14944,6 +16111,7 @@
     <w:p>
       <w:pPr>
         <w:pStyle w:val="NormalWeb"/>
+        <w:spacing w:line="480" w:lineRule="auto"/>
         <w:ind w:left="640" w:hanging="640"/>
         <w:divId w:val="1939437903"/>
         <w:rPr>
@@ -14951,6 +16119,13 @@
           <w:noProof/>
           <w:sz w:val="22"/>
         </w:rPr>
+        <w:pPrChange w:id="122" w:author="Dave Bridges" w:date="2014-03-25T18:38:00Z">
+          <w:pPr>
+            <w:pStyle w:val="NormalWeb"/>
+            <w:ind w:left="640" w:hanging="640"/>
+            <w:divId w:val="1939437903"/>
+          </w:pPr>
+        </w:pPrChange>
       </w:pPr>
       <w:r>
         <w:rPr>
@@ -14958,6 +16133,7 @@
           <w:noProof/>
           <w:sz w:val="22"/>
         </w:rPr>
+        <w:lastRenderedPageBreak/>
         <w:t xml:space="preserve">28. </w:t>
       </w:r>
       <w:r>
@@ -14990,6 +16166,7 @@
     <w:p>
       <w:pPr>
         <w:pStyle w:val="NormalWeb"/>
+        <w:spacing w:line="480" w:lineRule="auto"/>
         <w:ind w:left="640" w:hanging="640"/>
         <w:divId w:val="1939437903"/>
         <w:rPr>
@@ -14997,6 +16174,13 @@
           <w:noProof/>
           <w:sz w:val="22"/>
         </w:rPr>
+        <w:pPrChange w:id="123" w:author="Dave Bridges" w:date="2014-03-25T18:38:00Z">
+          <w:pPr>
+            <w:pStyle w:val="NormalWeb"/>
+            <w:ind w:left="640" w:hanging="640"/>
+            <w:divId w:val="1939437903"/>
+          </w:pPr>
+        </w:pPrChange>
       </w:pPr>
       <w:r>
         <w:rPr>
@@ -15036,6 +16220,7 @@
     <w:p>
       <w:pPr>
         <w:pStyle w:val="NormalWeb"/>
+        <w:spacing w:line="480" w:lineRule="auto"/>
         <w:ind w:left="640" w:hanging="640"/>
         <w:divId w:val="1939437903"/>
         <w:rPr>
@@ -15043,6 +16228,13 @@
           <w:noProof/>
           <w:sz w:val="22"/>
         </w:rPr>
+        <w:pPrChange w:id="124" w:author="Dave Bridges" w:date="2014-03-25T18:38:00Z">
+          <w:pPr>
+            <w:pStyle w:val="NormalWeb"/>
+            <w:ind w:left="640" w:hanging="640"/>
+            <w:divId w:val="1939437903"/>
+          </w:pPr>
+        </w:pPrChange>
       </w:pPr>
       <w:r>
         <w:rPr>
@@ -15082,6 +16274,7 @@
     <w:p>
       <w:pPr>
         <w:pStyle w:val="NormalWeb"/>
+        <w:spacing w:line="480" w:lineRule="auto"/>
         <w:ind w:left="640" w:hanging="640"/>
         <w:divId w:val="1939437903"/>
         <w:rPr>
@@ -15089,6 +16282,13 @@
           <w:noProof/>
           <w:sz w:val="22"/>
         </w:rPr>
+        <w:pPrChange w:id="125" w:author="Dave Bridges" w:date="2014-03-25T18:38:00Z">
+          <w:pPr>
+            <w:pStyle w:val="NormalWeb"/>
+            <w:ind w:left="640" w:hanging="640"/>
+            <w:divId w:val="1939437903"/>
+          </w:pPr>
+        </w:pPrChange>
       </w:pPr>
       <w:r>
         <w:rPr>
@@ -15096,7 +16296,6 @@
           <w:noProof/>
           <w:sz w:val="22"/>
         </w:rPr>
-        <w:lastRenderedPageBreak/>
         <w:t xml:space="preserve">31. </w:t>
       </w:r>
       <w:r>
@@ -15129,6 +16328,7 @@
     <w:p>
       <w:pPr>
         <w:pStyle w:val="NormalWeb"/>
+        <w:spacing w:line="480" w:lineRule="auto"/>
         <w:ind w:left="640" w:hanging="640"/>
         <w:divId w:val="1939437903"/>
         <w:rPr>
@@ -15136,6 +16336,13 @@
           <w:noProof/>
           <w:sz w:val="22"/>
         </w:rPr>
+        <w:pPrChange w:id="126" w:author="Dave Bridges" w:date="2014-03-25T18:38:00Z">
+          <w:pPr>
+            <w:pStyle w:val="NormalWeb"/>
+            <w:ind w:left="640" w:hanging="640"/>
+            <w:divId w:val="1939437903"/>
+          </w:pPr>
+        </w:pPrChange>
       </w:pPr>
       <w:r>
         <w:rPr>
@@ -15175,6 +16382,7 @@
     <w:p>
       <w:pPr>
         <w:pStyle w:val="NormalWeb"/>
+        <w:spacing w:line="480" w:lineRule="auto"/>
         <w:ind w:left="640" w:hanging="640"/>
         <w:divId w:val="1939437903"/>
         <w:rPr>
@@ -15182,6 +16390,13 @@
           <w:noProof/>
           <w:sz w:val="22"/>
         </w:rPr>
+        <w:pPrChange w:id="127" w:author="Dave Bridges" w:date="2014-03-25T18:38:00Z">
+          <w:pPr>
+            <w:pStyle w:val="NormalWeb"/>
+            <w:ind w:left="640" w:hanging="640"/>
+            <w:divId w:val="1939437903"/>
+          </w:pPr>
+        </w:pPrChange>
       </w:pPr>
       <w:r>
         <w:rPr>
@@ -15221,6 +16436,7 @@
     <w:p>
       <w:pPr>
         <w:pStyle w:val="NormalWeb"/>
+        <w:spacing w:line="480" w:lineRule="auto"/>
         <w:ind w:left="640" w:hanging="640"/>
         <w:divId w:val="1939437903"/>
         <w:rPr>
@@ -15228,6 +16444,13 @@
           <w:noProof/>
           <w:sz w:val="22"/>
         </w:rPr>
+        <w:pPrChange w:id="128" w:author="Dave Bridges" w:date="2014-03-25T18:38:00Z">
+          <w:pPr>
+            <w:pStyle w:val="NormalWeb"/>
+            <w:ind w:left="640" w:hanging="640"/>
+            <w:divId w:val="1939437903"/>
+          </w:pPr>
+        </w:pPrChange>
       </w:pPr>
       <w:r>
         <w:rPr>
@@ -15267,6 +16490,7 @@
     <w:p>
       <w:pPr>
         <w:pStyle w:val="NormalWeb"/>
+        <w:spacing w:line="480" w:lineRule="auto"/>
         <w:ind w:left="640" w:hanging="640"/>
         <w:divId w:val="1939437903"/>
         <w:rPr>
@@ -15274,6 +16498,13 @@
           <w:noProof/>
           <w:sz w:val="22"/>
         </w:rPr>
+        <w:pPrChange w:id="129" w:author="Dave Bridges" w:date="2014-03-25T18:38:00Z">
+          <w:pPr>
+            <w:pStyle w:val="NormalWeb"/>
+            <w:ind w:left="640" w:hanging="640"/>
+            <w:divId w:val="1939437903"/>
+          </w:pPr>
+        </w:pPrChange>
       </w:pPr>
       <w:r>
         <w:rPr>
@@ -15313,6 +16544,7 @@
     <w:p>
       <w:pPr>
         <w:pStyle w:val="NormalWeb"/>
+        <w:spacing w:line="480" w:lineRule="auto"/>
         <w:ind w:left="640" w:hanging="640"/>
         <w:divId w:val="1939437903"/>
         <w:rPr>
@@ -15320,6 +16552,13 @@
           <w:noProof/>
           <w:sz w:val="22"/>
         </w:rPr>
+        <w:pPrChange w:id="130" w:author="Dave Bridges" w:date="2014-03-25T18:38:00Z">
+          <w:pPr>
+            <w:pStyle w:val="NormalWeb"/>
+            <w:ind w:left="640" w:hanging="640"/>
+            <w:divId w:val="1939437903"/>
+          </w:pPr>
+        </w:pPrChange>
       </w:pPr>
       <w:r>
         <w:rPr>
@@ -15327,6 +16566,7 @@
           <w:noProof/>
           <w:sz w:val="22"/>
         </w:rPr>
+        <w:lastRenderedPageBreak/>
         <w:t xml:space="preserve">36. </w:t>
       </w:r>
       <w:r>
@@ -15359,6 +16599,7 @@
     <w:p>
       <w:pPr>
         <w:pStyle w:val="NormalWeb"/>
+        <w:spacing w:line="480" w:lineRule="auto"/>
         <w:ind w:left="640" w:hanging="640"/>
         <w:divId w:val="1939437903"/>
         <w:rPr>
@@ -15366,6 +16607,13 @@
           <w:noProof/>
           <w:sz w:val="22"/>
         </w:rPr>
+        <w:pPrChange w:id="131" w:author="Dave Bridges" w:date="2014-03-25T18:38:00Z">
+          <w:pPr>
+            <w:pStyle w:val="NormalWeb"/>
+            <w:ind w:left="640" w:hanging="640"/>
+            <w:divId w:val="1939437903"/>
+          </w:pPr>
+        </w:pPrChange>
       </w:pPr>
       <w:r>
         <w:rPr>
@@ -15405,6 +16653,7 @@
     <w:p>
       <w:pPr>
         <w:pStyle w:val="NormalWeb"/>
+        <w:spacing w:line="480" w:lineRule="auto"/>
         <w:ind w:left="640" w:hanging="640"/>
         <w:divId w:val="1263610291"/>
         <w:rPr>
@@ -15412,6 +16661,13 @@
           <w:b/>
           <w:bCs/>
         </w:rPr>
+        <w:pPrChange w:id="132" w:author="Dave Bridges" w:date="2014-03-25T18:38:00Z">
+          <w:pPr>
+            <w:pStyle w:val="NormalWeb"/>
+            <w:ind w:left="640" w:hanging="640"/>
+            <w:divId w:val="1263610291"/>
+          </w:pPr>
+        </w:pPrChange>
       </w:pPr>
       <w:r>
         <w:rPr>
@@ -15441,7 +16697,7 @@
         </w:rPr>
         <w:br w:type="page"/>
       </w:r>
-      <w:commentRangeStart w:id="13"/>
+      <w:commentRangeStart w:id="133"/>
       <w:r>
         <w:rPr>
           <w:rFonts w:ascii="Times New Roman" w:hAnsi="Times New Roman" w:cs="Times New Roman"/>
@@ -15451,12 +16707,12 @@
         <w:lastRenderedPageBreak/>
         <w:t>Table Legends:</w:t>
       </w:r>
-      <w:commentRangeEnd w:id="13"/>
+      <w:commentRangeEnd w:id="133"/>
       <w:r>
         <w:rPr>
           <w:rStyle w:val="CommentReference"/>
         </w:rPr>
-        <w:commentReference w:id="13"/>
+        <w:commentReference w:id="133"/>
       </w:r>
     </w:p>
     <w:p>
@@ -16275,6 +17531,12 @@
           <w:rFonts w:ascii="Times New Roman" w:hAnsi="Times New Roman" w:cs="Times New Roman"/>
           <w:bCs/>
         </w:rPr>
+        <w:pPrChange w:id="134" w:author="Dave Bridges" w:date="2014-03-25T18:38:00Z">
+          <w:pPr>
+            <w:bidi w:val="0"/>
+            <w:spacing w:after="0" w:line="480" w:lineRule="auto"/>
+          </w:pPr>
+        </w:pPrChange>
       </w:pPr>
       <w:r>
         <w:rPr>
@@ -16426,6 +17688,12 @@
           <w:rFonts w:ascii="Times New Roman" w:hAnsi="Times New Roman" w:cs="Times New Roman"/>
           <w:bCs/>
         </w:rPr>
+        <w:pPrChange w:id="135" w:author="Dave Bridges" w:date="2014-03-25T18:38:00Z">
+          <w:pPr>
+            <w:bidi w:val="0"/>
+            <w:spacing w:after="0" w:line="480" w:lineRule="auto"/>
+          </w:pPr>
+        </w:pPrChange>
       </w:pPr>
     </w:p>
     <w:p>
@@ -16437,6 +17705,12 @@
           <w:b/>
           <w:bCs/>
         </w:rPr>
+        <w:pPrChange w:id="136" w:author="Dave Bridges" w:date="2014-03-25T18:38:00Z">
+          <w:pPr>
+            <w:bidi w:val="0"/>
+            <w:spacing w:after="0" w:line="480" w:lineRule="auto"/>
+          </w:pPr>
+        </w:pPrChange>
       </w:pPr>
       <w:r>
         <w:rPr>
@@ -16452,9 +17726,16 @@
         <w:bidi w:val="0"/>
         <w:spacing w:after="0" w:line="480" w:lineRule="auto"/>
         <w:rPr>
-          <w:rFonts w:ascii="Times New Roman" w:hAnsi="Times New Roman" w:cs="Times New Roman"/>
-          <w:bCs/>
-        </w:rPr>
+          <w:ins w:id="137" w:author="Dave Bridges" w:date="2014-03-25T18:45:00Z"/>
+          <w:rFonts w:ascii="Times New Roman" w:hAnsi="Times New Roman" w:cs="Times New Roman"/>
+          <w:bCs/>
+        </w:rPr>
+        <w:pPrChange w:id="138" w:author="Dave Bridges" w:date="2014-03-25T18:38:00Z">
+          <w:pPr>
+            <w:bidi w:val="0"/>
+            <w:spacing w:after="0" w:line="480" w:lineRule="auto"/>
+          </w:pPr>
+        </w:pPrChange>
       </w:pPr>
       <w:r>
         <w:rPr>
@@ -16484,73 +17765,25 @@
         <w:bidi w:val="0"/>
         <w:spacing w:after="0" w:line="480" w:lineRule="auto"/>
         <w:rPr>
+          <w:del w:id="139" w:author="Dave Bridges" w:date="2014-03-25T18:51:00Z"/>
           <w:rFonts w:ascii="Times New Roman" w:hAnsi="Times New Roman" w:cs="Times New Roman"/>
           <w:b/>
           <w:bCs/>
-        </w:rPr>
-      </w:pPr>
-      <w:r>
-        <w:rPr>
-          <w:rFonts w:ascii="Times New Roman" w:hAnsi="Times New Roman" w:cs="Times New Roman"/>
-          <w:b/>
-          <w:bCs/>
-        </w:rPr>
-        <w:t>Supplementary Figure 1</w:t>
-      </w:r>
-      <w:r>
-        <w:rPr>
-          <w:rFonts w:ascii="Times New Roman" w:hAnsi="Times New Roman" w:cs="Times New Roman"/>
-          <w:b/>
-          <w:bCs/>
-        </w:rPr>
-        <w:t>:  Expression changes of</w:t>
-      </w:r>
-      <w:r>
-        <w:rPr>
-          <w:rFonts w:ascii="Times New Roman" w:hAnsi="Times New Roman" w:cs="Times New Roman"/>
-          <w:b/>
-          <w:bCs/>
-        </w:rPr>
-        <w:t xml:space="preserve"> selected other transcripts</w:t>
-      </w:r>
-      <w:r>
-        <w:rPr>
-          <w:rFonts w:ascii="Times New Roman" w:hAnsi="Times New Roman" w:cs="Times New Roman"/>
-          <w:b/>
-          <w:bCs/>
-        </w:rPr>
-        <w:t xml:space="preserve">.  </w:t>
-      </w:r>
-      <w:proofErr w:type="gramStart"/>
-      <w:r>
-        <w:rPr>
-          <w:rFonts w:ascii="Times New Roman" w:hAnsi="Times New Roman" w:cs="Times New Roman"/>
-          <w:bCs/>
-        </w:rPr>
-        <w:t>mRNA</w:t>
-      </w:r>
-      <w:proofErr w:type="gramEnd"/>
-      <w:r>
-        <w:rPr>
-          <w:rFonts w:ascii="Times New Roman" w:hAnsi="Times New Roman" w:cs="Times New Roman"/>
-          <w:bCs/>
-        </w:rPr>
-        <w:t xml:space="preserve"> Expression profile.  </w:t>
-      </w:r>
-      <w:r>
-        <w:rPr>
-          <w:rFonts w:ascii="Times New Roman" w:hAnsi="Times New Roman" w:cs="Times New Roman"/>
-          <w:bCs/>
-        </w:rPr>
-        <w:t>Data indicates mean +/- standard error of the mean.</w:t>
-      </w:r>
-      <w:r>
-        <w:rPr>
-          <w:rFonts w:ascii="Times New Roman" w:hAnsi="Times New Roman" w:cs="Times New Roman"/>
-          <w:bCs/>
-        </w:rPr>
-        <w:t xml:space="preserve">  Asterisk indicates p&lt;0.05</w:t>
-      </w:r>
+          <w:rPrChange w:id="140" w:author="Dave Bridges" w:date="2014-03-25T18:45:00Z">
+            <w:rPr>
+              <w:del w:id="141" w:author="Dave Bridges" w:date="2014-03-25T18:51:00Z"/>
+              <w:rFonts w:ascii="Times New Roman" w:hAnsi="Times New Roman" w:cs="Times New Roman"/>
+              <w:bCs/>
+            </w:rPr>
+          </w:rPrChange>
+        </w:rPr>
+        <w:pPrChange w:id="142" w:author="Dave Bridges" w:date="2014-03-25T18:38:00Z">
+          <w:pPr>
+            <w:bidi w:val="0"/>
+            <w:spacing w:after="0" w:line="480" w:lineRule="auto"/>
+          </w:pPr>
+        </w:pPrChange>
+      </w:pPr>
     </w:p>
     <w:p>
       <w:pPr>
@@ -16558,25 +17791,23 @@
         <w:spacing w:after="0" w:line="480" w:lineRule="auto"/>
         <w:rPr>
           <w:rFonts w:ascii="Times New Roman" w:hAnsi="Times New Roman" w:cs="Times New Roman"/>
-          <w:bCs/>
-          <w:rtl/>
-        </w:rPr>
-      </w:pPr>
-      <w:r>
-        <w:rPr>
-          <w:rFonts w:ascii="Times New Roman" w:hAnsi="Times New Roman" w:cs="Times New Roman"/>
           <w:b/>
           <w:bCs/>
         </w:rPr>
-        <w:t>Supplementary Figure 2</w:t>
-      </w:r>
+        <w:pPrChange w:id="143" w:author="Dave Bridges" w:date="2014-03-25T18:38:00Z">
+          <w:pPr>
+            <w:bidi w:val="0"/>
+            <w:spacing w:after="0" w:line="480" w:lineRule="auto"/>
+          </w:pPr>
+        </w:pPrChange>
+      </w:pPr>
       <w:r>
         <w:rPr>
           <w:rFonts w:ascii="Times New Roman" w:hAnsi="Times New Roman" w:cs="Times New Roman"/>
           <w:b/>
           <w:bCs/>
         </w:rPr>
-        <w:t xml:space="preserve">: </w:t>
+        <w:t>Supplementary Figure 1</w:t>
       </w:r>
       <w:r>
         <w:rPr>
@@ -16584,7 +17815,7 @@
           <w:b/>
           <w:bCs/>
         </w:rPr>
-        <w:t xml:space="preserve">Expression changes of selected </w:t>
+        <w:t>:  Expression changes of</w:t>
       </w:r>
       <w:r>
         <w:rPr>
@@ -16592,7 +17823,7 @@
           <w:b/>
           <w:bCs/>
         </w:rPr>
-        <w:t>insulin signal transduction genes</w:t>
+        <w:t xml:space="preserve"> selected other transcripts</w:t>
       </w:r>
       <w:r>
         <w:rPr>
@@ -16600,14 +17831,7 @@
           <w:b/>
           <w:bCs/>
         </w:rPr>
-        <w:t>.</w:t>
-      </w:r>
-      <w:r>
-        <w:rPr>
-          <w:rFonts w:ascii="Times New Roman" w:hAnsi="Times New Roman" w:cs="Times New Roman"/>
-          <w:bCs/>
-        </w:rPr>
-        <w:t xml:space="preserve">  </w:t>
+        <w:t xml:space="preserve">.  </w:t>
       </w:r>
       <w:proofErr w:type="gramStart"/>
       <w:r>
@@ -16623,21 +17847,7 @@
           <w:rFonts w:ascii="Times New Roman" w:hAnsi="Times New Roman" w:cs="Times New Roman"/>
           <w:bCs/>
         </w:rPr>
-        <w:t xml:space="preserve"> </w:t>
-      </w:r>
-      <w:r>
-        <w:rPr>
-          <w:rFonts w:ascii="Times New Roman" w:hAnsi="Times New Roman" w:cs="Times New Roman"/>
-          <w:bCs/>
-        </w:rPr>
-        <w:t xml:space="preserve">Expression profile of genes involved in insulin </w:t>
-      </w:r>
-      <w:r>
-        <w:rPr>
-          <w:rFonts w:ascii="Times New Roman" w:hAnsi="Times New Roman" w:cs="Times New Roman"/>
-          <w:bCs/>
-        </w:rPr>
-        <w:t xml:space="preserve">signaling.  </w:t>
+        <w:t xml:space="preserve"> Expression profile.  </w:t>
       </w:r>
       <w:r>
         <w:rPr>
@@ -16645,6 +17855,13 @@
           <w:bCs/>
         </w:rPr>
         <w:t>Data indicates mean +/- standard error of the mean.</w:t>
+      </w:r>
+      <w:r>
+        <w:rPr>
+          <w:rFonts w:ascii="Times New Roman" w:hAnsi="Times New Roman" w:cs="Times New Roman"/>
+          <w:bCs/>
+        </w:rPr>
+        <w:t xml:space="preserve">  Asterisk indicates p&lt;0.05</w:t>
       </w:r>
     </w:p>
     <w:p>
@@ -16656,17 +17873,130 @@
           <w:bCs/>
           <w:rtl/>
         </w:rPr>
-      </w:pPr>
+        <w:pPrChange w:id="144" w:author="Dave Bridges" w:date="2014-03-25T18:38:00Z">
+          <w:pPr>
+            <w:bidi w:val="0"/>
+            <w:spacing w:after="0" w:line="480" w:lineRule="auto"/>
+          </w:pPr>
+        </w:pPrChange>
+      </w:pPr>
+      <w:r>
+        <w:rPr>
+          <w:rFonts w:ascii="Times New Roman" w:hAnsi="Times New Roman" w:cs="Times New Roman"/>
+          <w:b/>
+          <w:bCs/>
+        </w:rPr>
+        <w:t>Supplementary Figure 2</w:t>
+      </w:r>
+      <w:r>
+        <w:rPr>
+          <w:rFonts w:ascii="Times New Roman" w:hAnsi="Times New Roman" w:cs="Times New Roman"/>
+          <w:b/>
+          <w:bCs/>
+        </w:rPr>
+        <w:t xml:space="preserve">: </w:t>
+      </w:r>
+      <w:r>
+        <w:rPr>
+          <w:rFonts w:ascii="Times New Roman" w:hAnsi="Times New Roman" w:cs="Times New Roman"/>
+          <w:b/>
+          <w:bCs/>
+        </w:rPr>
+        <w:t xml:space="preserve">Expression changes of selected </w:t>
+      </w:r>
+      <w:r>
+        <w:rPr>
+          <w:rFonts w:ascii="Times New Roman" w:hAnsi="Times New Roman" w:cs="Times New Roman"/>
+          <w:b/>
+          <w:bCs/>
+        </w:rPr>
+        <w:t>insulin signal transduction genes</w:t>
+      </w:r>
+      <w:r>
+        <w:rPr>
+          <w:rFonts w:ascii="Times New Roman" w:hAnsi="Times New Roman" w:cs="Times New Roman"/>
+          <w:b/>
+          <w:bCs/>
+        </w:rPr>
+        <w:t>.</w:t>
+      </w:r>
+      <w:r>
+        <w:rPr>
+          <w:rFonts w:ascii="Times New Roman" w:hAnsi="Times New Roman" w:cs="Times New Roman"/>
+          <w:bCs/>
+        </w:rPr>
+        <w:t xml:space="preserve">  </w:t>
+      </w:r>
+      <w:proofErr w:type="gramStart"/>
+      <w:r>
+        <w:rPr>
+          <w:rFonts w:ascii="Times New Roman" w:hAnsi="Times New Roman" w:cs="Times New Roman"/>
+          <w:bCs/>
+        </w:rPr>
+        <w:t>mRNA</w:t>
+      </w:r>
+      <w:proofErr w:type="gramEnd"/>
+      <w:r>
+        <w:rPr>
+          <w:rFonts w:ascii="Times New Roman" w:hAnsi="Times New Roman" w:cs="Times New Roman"/>
+          <w:bCs/>
+        </w:rPr>
+        <w:t xml:space="preserve"> </w:t>
+      </w:r>
+      <w:r>
+        <w:rPr>
+          <w:rFonts w:ascii="Times New Roman" w:hAnsi="Times New Roman" w:cs="Times New Roman"/>
+          <w:bCs/>
+        </w:rPr>
+        <w:t xml:space="preserve">Expression profile of genes involved in insulin </w:t>
+      </w:r>
+      <w:r>
+        <w:rPr>
+          <w:rFonts w:ascii="Times New Roman" w:hAnsi="Times New Roman" w:cs="Times New Roman"/>
+          <w:bCs/>
+        </w:rPr>
+        <w:t xml:space="preserve">signaling.  </w:t>
+      </w:r>
+      <w:r>
+        <w:rPr>
+          <w:rFonts w:ascii="Times New Roman" w:hAnsi="Times New Roman" w:cs="Times New Roman"/>
+          <w:bCs/>
+        </w:rPr>
+        <w:t>Data indicates mean +/- standard error of the mean.</w:t>
+      </w:r>
     </w:p>
-    <w:commentRangeStart w:id="14"/>
     <w:p>
       <w:pPr>
-        <w:spacing w:after="0" w:line="240" w:lineRule="auto"/>
+        <w:bidi w:val="0"/>
+        <w:spacing w:after="0" w:line="480" w:lineRule="auto"/>
+        <w:rPr>
+          <w:rFonts w:ascii="Times New Roman" w:hAnsi="Times New Roman" w:cs="Times New Roman"/>
+          <w:bCs/>
+          <w:rtl/>
+        </w:rPr>
+        <w:pPrChange w:id="145" w:author="Dave Bridges" w:date="2014-03-25T18:38:00Z">
+          <w:pPr>
+            <w:bidi w:val="0"/>
+            <w:spacing w:after="0" w:line="480" w:lineRule="auto"/>
+          </w:pPr>
+        </w:pPrChange>
+      </w:pPr>
+    </w:p>
+    <w:commentRangeStart w:id="146"/>
+    <w:p>
+      <w:pPr>
+        <w:spacing w:after="0" w:line="480" w:lineRule="auto"/>
         <w:ind w:left="720" w:hanging="720"/>
         <w:rPr>
           <w:rFonts w:cs="Calibri"/>
           <w:bCs/>
         </w:rPr>
+        <w:pPrChange w:id="147" w:author="Dave Bridges" w:date="2014-03-25T18:38:00Z">
+          <w:pPr>
+            <w:spacing w:after="0" w:line="240" w:lineRule="auto"/>
+            <w:ind w:left="720" w:hanging="720"/>
+          </w:pPr>
+        </w:pPrChange>
       </w:pPr>
       <w:r>
         <w:rPr>
@@ -16723,12 +18053,18 @@
     </w:p>
     <w:p>
       <w:pPr>
-        <w:spacing w:after="0" w:line="240" w:lineRule="auto"/>
+        <w:spacing w:after="0" w:line="480" w:lineRule="auto"/>
         <w:ind w:left="720" w:hanging="720"/>
         <w:rPr>
           <w:rFonts w:cs="Calibri"/>
           <w:bCs/>
         </w:rPr>
+        <w:pPrChange w:id="148" w:author="Dave Bridges" w:date="2014-03-25T18:38:00Z">
+          <w:pPr>
+            <w:spacing w:after="0" w:line="240" w:lineRule="auto"/>
+            <w:ind w:left="720" w:hanging="720"/>
+          </w:pPr>
+        </w:pPrChange>
       </w:pPr>
       <w:r>
         <w:rPr>
@@ -16764,12 +18100,18 @@
     </w:p>
     <w:p>
       <w:pPr>
-        <w:spacing w:after="0" w:line="240" w:lineRule="auto"/>
+        <w:spacing w:after="0" w:line="480" w:lineRule="auto"/>
         <w:ind w:left="720" w:hanging="720"/>
         <w:rPr>
           <w:rFonts w:cs="Calibri"/>
           <w:bCs/>
         </w:rPr>
+        <w:pPrChange w:id="149" w:author="Dave Bridges" w:date="2014-03-25T18:38:00Z">
+          <w:pPr>
+            <w:spacing w:after="0" w:line="240" w:lineRule="auto"/>
+            <w:ind w:left="720" w:hanging="720"/>
+          </w:pPr>
+        </w:pPrChange>
       </w:pPr>
       <w:r>
         <w:rPr>
@@ -16777,6 +18119,7 @@
           <w:b/>
           <w:bCs/>
         </w:rPr>
+        <w:lastRenderedPageBreak/>
         <w:t>3.</w:t>
       </w:r>
       <w:r>
@@ -16805,12 +18148,18 @@
     </w:p>
     <w:p>
       <w:pPr>
-        <w:spacing w:after="0" w:line="240" w:lineRule="auto"/>
+        <w:spacing w:after="0" w:line="480" w:lineRule="auto"/>
         <w:ind w:left="720" w:hanging="720"/>
         <w:rPr>
           <w:rFonts w:cs="Calibri"/>
           <w:bCs/>
         </w:rPr>
+        <w:pPrChange w:id="150" w:author="Dave Bridges" w:date="2014-03-25T18:38:00Z">
+          <w:pPr>
+            <w:spacing w:after="0" w:line="240" w:lineRule="auto"/>
+            <w:ind w:left="720" w:hanging="720"/>
+          </w:pPr>
+        </w:pPrChange>
       </w:pPr>
       <w:r>
         <w:rPr>
@@ -16846,12 +18195,18 @@
     </w:p>
     <w:p>
       <w:pPr>
-        <w:spacing w:after="0" w:line="240" w:lineRule="auto"/>
+        <w:spacing w:after="0" w:line="480" w:lineRule="auto"/>
         <w:ind w:left="720" w:hanging="720"/>
         <w:rPr>
           <w:rFonts w:cs="Calibri"/>
           <w:bCs/>
         </w:rPr>
+        <w:pPrChange w:id="151" w:author="Dave Bridges" w:date="2014-03-25T18:38:00Z">
+          <w:pPr>
+            <w:spacing w:after="0" w:line="240" w:lineRule="auto"/>
+            <w:ind w:left="720" w:hanging="720"/>
+          </w:pPr>
+        </w:pPrChange>
       </w:pPr>
       <w:r>
         <w:rPr>
@@ -16859,7 +18214,6 @@
           <w:b/>
           <w:bCs/>
         </w:rPr>
-        <w:lastRenderedPageBreak/>
         <w:t>5.</w:t>
       </w:r>
       <w:r>
@@ -16888,12 +18242,18 @@
     </w:p>
     <w:p>
       <w:pPr>
-        <w:spacing w:after="0" w:line="240" w:lineRule="auto"/>
+        <w:spacing w:after="0" w:line="480" w:lineRule="auto"/>
         <w:ind w:left="720" w:hanging="720"/>
         <w:rPr>
           <w:rFonts w:cs="Calibri"/>
           <w:bCs/>
         </w:rPr>
+        <w:pPrChange w:id="152" w:author="Dave Bridges" w:date="2014-03-25T18:38:00Z">
+          <w:pPr>
+            <w:spacing w:after="0" w:line="240" w:lineRule="auto"/>
+            <w:ind w:left="720" w:hanging="720"/>
+          </w:pPr>
+        </w:pPrChange>
       </w:pPr>
       <w:r>
         <w:rPr>
@@ -16929,12 +18289,18 @@
     </w:p>
     <w:p>
       <w:pPr>
-        <w:spacing w:after="0" w:line="240" w:lineRule="auto"/>
+        <w:spacing w:after="0" w:line="480" w:lineRule="auto"/>
         <w:ind w:left="720" w:hanging="720"/>
         <w:rPr>
           <w:rFonts w:cs="Calibri"/>
           <w:bCs/>
         </w:rPr>
+        <w:pPrChange w:id="153" w:author="Dave Bridges" w:date="2014-03-25T18:38:00Z">
+          <w:pPr>
+            <w:spacing w:after="0" w:line="240" w:lineRule="auto"/>
+            <w:ind w:left="720" w:hanging="720"/>
+          </w:pPr>
+        </w:pPrChange>
       </w:pPr>
       <w:r>
         <w:rPr>
@@ -16970,12 +18336,18 @@
     </w:p>
     <w:p>
       <w:pPr>
-        <w:spacing w:after="0" w:line="240" w:lineRule="auto"/>
+        <w:spacing w:after="0" w:line="480" w:lineRule="auto"/>
         <w:ind w:left="720" w:hanging="720"/>
         <w:rPr>
           <w:rFonts w:cs="Calibri"/>
           <w:bCs/>
         </w:rPr>
+        <w:pPrChange w:id="154" w:author="Dave Bridges" w:date="2014-03-25T18:38:00Z">
+          <w:pPr>
+            <w:spacing w:after="0" w:line="240" w:lineRule="auto"/>
+            <w:ind w:left="720" w:hanging="720"/>
+          </w:pPr>
+        </w:pPrChange>
       </w:pPr>
       <w:r>
         <w:rPr>
@@ -17011,12 +18383,18 @@
     </w:p>
     <w:p>
       <w:pPr>
-        <w:spacing w:after="0" w:line="240" w:lineRule="auto"/>
+        <w:spacing w:after="0" w:line="480" w:lineRule="auto"/>
         <w:ind w:left="720" w:hanging="720"/>
         <w:rPr>
           <w:rFonts w:cs="Calibri"/>
           <w:bCs/>
         </w:rPr>
+        <w:pPrChange w:id="155" w:author="Dave Bridges" w:date="2014-03-25T18:38:00Z">
+          <w:pPr>
+            <w:spacing w:after="0" w:line="240" w:lineRule="auto"/>
+            <w:ind w:left="720" w:hanging="720"/>
+          </w:pPr>
+        </w:pPrChange>
       </w:pPr>
       <w:r>
         <w:rPr>
@@ -17052,12 +18430,18 @@
     </w:p>
     <w:p>
       <w:pPr>
-        <w:spacing w:after="0" w:line="240" w:lineRule="auto"/>
+        <w:spacing w:after="0" w:line="480" w:lineRule="auto"/>
         <w:ind w:left="720" w:hanging="720"/>
         <w:rPr>
           <w:rFonts w:cs="Calibri"/>
           <w:bCs/>
         </w:rPr>
+        <w:pPrChange w:id="156" w:author="Dave Bridges" w:date="2014-03-25T18:38:00Z">
+          <w:pPr>
+            <w:spacing w:after="0" w:line="240" w:lineRule="auto"/>
+            <w:ind w:left="720" w:hanging="720"/>
+          </w:pPr>
+        </w:pPrChange>
       </w:pPr>
       <w:r>
         <w:rPr>
@@ -17093,12 +18477,18 @@
     </w:p>
     <w:p>
       <w:pPr>
-        <w:spacing w:after="0" w:line="240" w:lineRule="auto"/>
+        <w:spacing w:after="0" w:line="480" w:lineRule="auto"/>
         <w:ind w:left="720" w:hanging="720"/>
         <w:rPr>
           <w:rFonts w:cs="Calibri"/>
           <w:bCs/>
         </w:rPr>
+        <w:pPrChange w:id="157" w:author="Dave Bridges" w:date="2014-03-25T18:38:00Z">
+          <w:pPr>
+            <w:spacing w:after="0" w:line="240" w:lineRule="auto"/>
+            <w:ind w:left="720" w:hanging="720"/>
+          </w:pPr>
+        </w:pPrChange>
       </w:pPr>
       <w:r>
         <w:rPr>
@@ -17134,12 +18524,18 @@
     </w:p>
     <w:p>
       <w:pPr>
-        <w:spacing w:after="0" w:line="240" w:lineRule="auto"/>
+        <w:spacing w:after="0" w:line="480" w:lineRule="auto"/>
         <w:ind w:left="720" w:hanging="720"/>
         <w:rPr>
           <w:rFonts w:cs="Calibri"/>
           <w:bCs/>
         </w:rPr>
+        <w:pPrChange w:id="158" w:author="Dave Bridges" w:date="2014-03-25T18:38:00Z">
+          <w:pPr>
+            <w:spacing w:after="0" w:line="240" w:lineRule="auto"/>
+            <w:ind w:left="720" w:hanging="720"/>
+          </w:pPr>
+        </w:pPrChange>
       </w:pPr>
       <w:r>
         <w:rPr>
@@ -17175,12 +18571,18 @@
     </w:p>
     <w:p>
       <w:pPr>
-        <w:spacing w:after="0" w:line="240" w:lineRule="auto"/>
+        <w:spacing w:after="0" w:line="480" w:lineRule="auto"/>
         <w:ind w:left="720" w:hanging="720"/>
         <w:rPr>
           <w:rFonts w:cs="Calibri"/>
           <w:bCs/>
         </w:rPr>
+        <w:pPrChange w:id="159" w:author="Dave Bridges" w:date="2014-03-25T18:38:00Z">
+          <w:pPr>
+            <w:spacing w:after="0" w:line="240" w:lineRule="auto"/>
+            <w:ind w:left="720" w:hanging="720"/>
+          </w:pPr>
+        </w:pPrChange>
       </w:pPr>
       <w:r>
         <w:rPr>
@@ -17188,6 +18590,7 @@
           <w:b/>
           <w:bCs/>
         </w:rPr>
+        <w:lastRenderedPageBreak/>
         <w:t>13.</w:t>
       </w:r>
       <w:r>
@@ -17216,12 +18619,18 @@
     </w:p>
     <w:p>
       <w:pPr>
-        <w:spacing w:after="0" w:line="240" w:lineRule="auto"/>
+        <w:spacing w:after="0" w:line="480" w:lineRule="auto"/>
         <w:ind w:left="720" w:hanging="720"/>
         <w:rPr>
           <w:rFonts w:cs="Calibri"/>
           <w:bCs/>
         </w:rPr>
+        <w:pPrChange w:id="160" w:author="Dave Bridges" w:date="2014-03-25T18:38:00Z">
+          <w:pPr>
+            <w:spacing w:after="0" w:line="240" w:lineRule="auto"/>
+            <w:ind w:left="720" w:hanging="720"/>
+          </w:pPr>
+        </w:pPrChange>
       </w:pPr>
       <w:r>
         <w:rPr>
@@ -17257,12 +18666,18 @@
     </w:p>
     <w:p>
       <w:pPr>
-        <w:spacing w:after="0" w:line="240" w:lineRule="auto"/>
+        <w:spacing w:after="0" w:line="480" w:lineRule="auto"/>
         <w:ind w:left="720" w:hanging="720"/>
         <w:rPr>
           <w:rFonts w:cs="Calibri"/>
           <w:bCs/>
         </w:rPr>
+        <w:pPrChange w:id="161" w:author="Dave Bridges" w:date="2014-03-25T18:38:00Z">
+          <w:pPr>
+            <w:spacing w:after="0" w:line="240" w:lineRule="auto"/>
+            <w:ind w:left="720" w:hanging="720"/>
+          </w:pPr>
+        </w:pPrChange>
       </w:pPr>
       <w:r>
         <w:rPr>
@@ -17298,12 +18713,18 @@
     </w:p>
     <w:p>
       <w:pPr>
-        <w:spacing w:after="0" w:line="240" w:lineRule="auto"/>
+        <w:spacing w:after="0" w:line="480" w:lineRule="auto"/>
         <w:ind w:left="720" w:hanging="720"/>
         <w:rPr>
           <w:rFonts w:cs="Calibri"/>
           <w:bCs/>
         </w:rPr>
+        <w:pPrChange w:id="162" w:author="Dave Bridges" w:date="2014-03-25T18:38:00Z">
+          <w:pPr>
+            <w:spacing w:after="0" w:line="240" w:lineRule="auto"/>
+            <w:ind w:left="720" w:hanging="720"/>
+          </w:pPr>
+        </w:pPrChange>
       </w:pPr>
       <w:r>
         <w:rPr>
@@ -17339,12 +18760,18 @@
     </w:p>
     <w:p>
       <w:pPr>
-        <w:spacing w:after="0" w:line="240" w:lineRule="auto"/>
+        <w:spacing w:after="0" w:line="480" w:lineRule="auto"/>
         <w:ind w:left="720" w:hanging="720"/>
         <w:rPr>
           <w:rFonts w:cs="Calibri"/>
           <w:bCs/>
         </w:rPr>
+        <w:pPrChange w:id="163" w:author="Dave Bridges" w:date="2014-03-25T18:38:00Z">
+          <w:pPr>
+            <w:spacing w:after="0" w:line="240" w:lineRule="auto"/>
+            <w:ind w:left="720" w:hanging="720"/>
+          </w:pPr>
+        </w:pPrChange>
       </w:pPr>
       <w:r>
         <w:rPr>
@@ -17380,22 +18807,33 @@
     </w:p>
     <w:p>
       <w:pPr>
-        <w:spacing w:after="0" w:line="240" w:lineRule="auto"/>
+        <w:spacing w:after="0" w:line="480" w:lineRule="auto"/>
         <w:rPr>
           <w:rFonts w:cs="Calibri"/>
           <w:bCs/>
         </w:rPr>
+        <w:pPrChange w:id="164" w:author="Dave Bridges" w:date="2014-03-25T18:38:00Z">
+          <w:pPr>
+            <w:spacing w:after="0" w:line="240" w:lineRule="auto"/>
+          </w:pPr>
+        </w:pPrChange>
       </w:pPr>
     </w:p>
     <w:p>
       <w:pPr>
-        <w:spacing w:after="0" w:line="240" w:lineRule="auto"/>
+        <w:spacing w:after="0" w:line="480" w:lineRule="auto"/>
         <w:ind w:left="720" w:hanging="720"/>
         <w:rPr>
           <w:rFonts w:ascii="Times New Roman" w:hAnsi="Times New Roman" w:cs="Times New Roman"/>
           <w:bCs/>
           <w:rtl/>
         </w:rPr>
+        <w:pPrChange w:id="165" w:author="Dave Bridges" w:date="2014-03-25T18:38:00Z">
+          <w:pPr>
+            <w:spacing w:after="0" w:line="240" w:lineRule="auto"/>
+            <w:ind w:left="720" w:hanging="720"/>
+          </w:pPr>
+        </w:pPrChange>
       </w:pPr>
       <w:r>
         <w:rPr>
@@ -17404,12 +18842,12 @@
         </w:rPr>
         <w:fldChar w:fldCharType="end"/>
       </w:r>
-      <w:commentRangeEnd w:id="14"/>
+      <w:commentRangeEnd w:id="146"/>
       <w:r>
         <w:rPr>
           <w:rStyle w:val="CommentReference"/>
         </w:rPr>
-        <w:commentReference w:id="14"/>
+        <w:commentReference w:id="146"/>
       </w:r>
     </w:p>
     <w:sectPr>
@@ -17455,7 +18893,7 @@
       </w:r>
     </w:p>
   </w:comment>
-  <w:comment w:id="1" w:author="Dave Bridges" w:date="2014-03-16T09:43:00Z" w:initials="DB">
+  <w:comment w:id="25" w:author="Dave Bridges" w:date="2014-03-16T09:43:00Z" w:initials="DB">
     <w:p>
       <w:pPr>
         <w:pStyle w:val="CommentText"/>
@@ -17470,30 +18908,32 @@
         <w:rPr>
           <w:rtl/>
         </w:rPr>
-        <w:t>we need to say more about this here, probably highlighting these pathways and then talking about the ones we highlight next.</w:t>
+        <w:t>im not sure why ERK indicates negative feedback, this needs more explication</w:t>
       </w:r>
     </w:p>
   </w:comment>
-  <w:comment w:id="2" w:author="Dave Bridges" w:date="2014-03-16T09:43:00Z" w:initials="DB">
+  <w:comment w:id="27" w:author="Dave Bridges" w:date="2014-03-25T18:35:00Z" w:initials="DB">
     <w:p>
       <w:pPr>
         <w:pStyle w:val="CommentText"/>
       </w:pPr>
-      <w:r>
-        <w:rPr>
-          <w:rStyle w:val="CommentReference"/>
-        </w:rPr>
-        <w:annotationRef/>
-      </w:r>
+      <w:ins w:id="29" w:author="Dave Bridges" w:date="2014-03-25T18:35:00Z">
+        <w:r>
+          <w:rPr>
+            <w:rStyle w:val="CommentReference"/>
+          </w:rPr>
+          <w:annotationRef/>
+        </w:r>
+      </w:ins>
       <w:r>
         <w:rPr>
           <w:rtl/>
         </w:rPr>
-        <w:t>im not sure why ERK indicates negative feedback, this needs more explication</w:t>
+        <w:t>maybe we should do a heatmap of this category, what do you think Irit?</w:t>
       </w:r>
     </w:p>
   </w:comment>
-  <w:comment w:id="3" w:author="Dave Bridges" w:date="2014-03-16T09:43:00Z" w:initials="DB">
+  <w:comment w:id="31" w:author="Dave Bridges" w:date="2014-03-16T09:43:00Z" w:initials="DB">
     <w:p>
       <w:pPr>
         <w:pStyle w:val="CommentText"/>
@@ -17512,7 +18952,7 @@
       </w:r>
     </w:p>
   </w:comment>
-  <w:comment w:id="4" w:author="Administrator" w:date="2014-03-16T14:33:00Z" w:initials="A">
+  <w:comment w:id="42" w:author="Administrator" w:date="2014-03-16T14:33:00Z" w:initials="A">
     <w:p>
       <w:pPr>
         <w:pStyle w:val="CommentText"/>
@@ -17536,7 +18976,7 @@
       </w:r>
     </w:p>
   </w:comment>
-  <w:comment w:id="6" w:author="Administrator" w:date="2014-03-25T13:23:00Z" w:initials="A">
+  <w:comment w:id="45" w:author="Dave Bridges" w:date="2014-03-25T18:57:00Z" w:initials="DB">
     <w:p>
       <w:pPr>
         <w:pStyle w:val="CommentText"/>
@@ -17547,17 +18987,15 @@
         </w:rPr>
         <w:annotationRef/>
       </w:r>
-      <w:proofErr w:type="gramStart"/>
-      <w:r>
-        <w:t>please</w:t>
-      </w:r>
-      <w:proofErr w:type="gramEnd"/>
-      <w:r>
-        <w:t xml:space="preserve"> explain which genes you meant</w:t>
+      <w:r>
+        <w:rPr>
+          <w:rtl/>
+        </w:rPr>
+        <w:t>we should say something about ELOVL5 and ELOVL6 as mediators of fatty acid elongation.  Let me talk to the lipid people here and see what they think</w:t>
       </w:r>
     </w:p>
   </w:comment>
-  <w:comment w:id="9" w:author="Dave Bridges" w:date="2014-03-16T09:43:00Z" w:initials="DB">
+  <w:comment w:id="87" w:author="Administrator" w:date="2014-03-25T13:23:00Z" w:initials="A">
     <w:p>
       <w:pPr>
         <w:pStyle w:val="CommentText"/>
@@ -17568,15 +19006,17 @@
         </w:rPr>
         <w:annotationRef/>
       </w:r>
-      <w:r>
-        <w:rPr>
-          <w:rtl/>
-        </w:rPr>
-        <w:t>fix</w:t>
+      <w:proofErr w:type="gramStart"/>
+      <w:r>
+        <w:t>please</w:t>
+      </w:r>
+      <w:proofErr w:type="gramEnd"/>
+      <w:r>
+        <w:t xml:space="preserve"> explain which genes you meant</w:t>
       </w:r>
     </w:p>
   </w:comment>
-  <w:comment w:id="13" w:author="Dave Bridges" w:date="2014-03-16T09:43:00Z" w:initials="DB">
+  <w:comment w:id="89" w:author="Dave Bridges" w:date="2014-03-16T09:43:00Z" w:initials="DB">
     <w:p>
       <w:pPr>
         <w:pStyle w:val="CommentText"/>
@@ -17591,11 +19031,30 @@
         <w:rPr>
           <w:rtl/>
         </w:rPr>
-        <w:t>these need to be updated, will do last</w:t>
+        <w:t>fix</w:t>
       </w:r>
     </w:p>
   </w:comment>
-  <w:comment w:id="14" w:author="Dave Bridges" w:date="2014-03-16T09:43:00Z" w:initials="DB">
+  <w:comment w:id="133" w:author="Dave Bridges" w:date="2014-03-16T09:43:00Z" w:initials="DB">
+    <w:p>
+      <w:pPr>
+        <w:pStyle w:val="CommentText"/>
+      </w:pPr>
+      <w:r>
+        <w:rPr>
+          <w:rStyle w:val="CommentReference"/>
+        </w:rPr>
+        <w:annotationRef/>
+      </w:r>
+      <w:r>
+        <w:rPr>
+          <w:rtl/>
+        </w:rPr>
+        <w:t>these need to be updated, will do last</w:t>
+      </w:r>
+    </w:p>
+  </w:comment>
+  <w:comment w:id="146" w:author="Dave Bridges" w:date="2014-03-16T09:43:00Z" w:initials="DB">
     <w:p>
       <w:pPr>
         <w:pStyle w:val="CommentText"/>
@@ -20329,7 +21788,7 @@
 </file>
 
 <file path=customXml/itemProps1.xml><?xml version="1.0" encoding="utf-8"?>
-<ds:datastoreItem xmlns:ds="http://schemas.openxmlformats.org/officeDocument/2006/customXml" ds:itemID="{668A24C5-4A4E-8B48-93B1-56F3248ED717}">
+<ds:datastoreItem xmlns:ds="http://schemas.openxmlformats.org/officeDocument/2006/customXml" ds:itemID="{6927B21A-5BB9-744C-A11E-452CF325F078}">
   <ds:schemaRefs>
     <ds:schemaRef ds:uri="http://schemas.openxmlformats.org/officeDocument/2006/bibliography"/>
   </ds:schemaRefs>
@@ -20337,7 +21796,7 @@
 </file>
 
 <file path=customXml/itemProps10.xml><?xml version="1.0" encoding="utf-8"?>
-<ds:datastoreItem xmlns:ds="http://schemas.openxmlformats.org/officeDocument/2006/customXml" ds:itemID="{52E4B2F3-BD55-C64B-A0C1-DC7EB041AB7E}">
+<ds:datastoreItem xmlns:ds="http://schemas.openxmlformats.org/officeDocument/2006/customXml" ds:itemID="{D3610203-71E5-1043-9D9E-4A4D5C9D5246}">
   <ds:schemaRefs>
     <ds:schemaRef ds:uri="http://schemas.openxmlformats.org/officeDocument/2006/bibliography"/>
   </ds:schemaRefs>
@@ -20345,7 +21804,7 @@
 </file>
 
 <file path=customXml/itemProps11.xml><?xml version="1.0" encoding="utf-8"?>
-<ds:datastoreItem xmlns:ds="http://schemas.openxmlformats.org/officeDocument/2006/customXml" ds:itemID="{DDD44E0A-38C4-8E47-9604-22357EA2891B}">
+<ds:datastoreItem xmlns:ds="http://schemas.openxmlformats.org/officeDocument/2006/customXml" ds:itemID="{5EB39E00-BF41-5340-A3F7-78F2E3DD4FFE}">
   <ds:schemaRefs>
     <ds:schemaRef ds:uri="http://schemas.openxmlformats.org/officeDocument/2006/bibliography"/>
   </ds:schemaRefs>
@@ -20353,7 +21812,7 @@
 </file>
 
 <file path=customXml/itemProps12.xml><?xml version="1.0" encoding="utf-8"?>
-<ds:datastoreItem xmlns:ds="http://schemas.openxmlformats.org/officeDocument/2006/customXml" ds:itemID="{5D0A3D44-F241-E743-9780-7CB2043FAAD5}">
+<ds:datastoreItem xmlns:ds="http://schemas.openxmlformats.org/officeDocument/2006/customXml" ds:itemID="{2FA2A588-0391-0144-B3F1-F7BF04AC9E54}">
   <ds:schemaRefs>
     <ds:schemaRef ds:uri="http://schemas.openxmlformats.org/officeDocument/2006/bibliography"/>
   </ds:schemaRefs>
@@ -20361,7 +21820,7 @@
 </file>
 
 <file path=customXml/itemProps13.xml><?xml version="1.0" encoding="utf-8"?>
-<ds:datastoreItem xmlns:ds="http://schemas.openxmlformats.org/officeDocument/2006/customXml" ds:itemID="{194F5D32-4818-433C-A181-983B68818258}">
+<ds:datastoreItem xmlns:ds="http://schemas.openxmlformats.org/officeDocument/2006/customXml" ds:itemID="{83926F38-8857-4744-A7C0-760656D3F6F8}">
   <ds:schemaRefs>
     <ds:schemaRef ds:uri="http://schemas.openxmlformats.org/officeDocument/2006/bibliography"/>
   </ds:schemaRefs>
@@ -20369,7 +21828,7 @@
 </file>
 
 <file path=customXml/itemProps14.xml><?xml version="1.0" encoding="utf-8"?>
-<ds:datastoreItem xmlns:ds="http://schemas.openxmlformats.org/officeDocument/2006/customXml" ds:itemID="{EF49B049-9D25-4A48-BEA7-1DF5CD2749FA}">
+<ds:datastoreItem xmlns:ds="http://schemas.openxmlformats.org/officeDocument/2006/customXml" ds:itemID="{79D4D5A0-A358-1C49-8D99-2DE57C48AA9C}">
   <ds:schemaRefs>
     <ds:schemaRef ds:uri="http://schemas.openxmlformats.org/officeDocument/2006/bibliography"/>
   </ds:schemaRefs>
@@ -20377,7 +21836,7 @@
 </file>
 
 <file path=customXml/itemProps15.xml><?xml version="1.0" encoding="utf-8"?>
-<ds:datastoreItem xmlns:ds="http://schemas.openxmlformats.org/officeDocument/2006/customXml" ds:itemID="{F778BAF0-6B7D-4830-A97C-EB6670E30010}">
+<ds:datastoreItem xmlns:ds="http://schemas.openxmlformats.org/officeDocument/2006/customXml" ds:itemID="{8914C3BE-3A11-D045-A356-E73BC56624DD}">
   <ds:schemaRefs>
     <ds:schemaRef ds:uri="http://schemas.openxmlformats.org/officeDocument/2006/bibliography"/>
   </ds:schemaRefs>
@@ -20385,7 +21844,7 @@
 </file>
 
 <file path=customXml/itemProps16.xml><?xml version="1.0" encoding="utf-8"?>
-<ds:datastoreItem xmlns:ds="http://schemas.openxmlformats.org/officeDocument/2006/customXml" ds:itemID="{340633BB-B3FF-4951-965B-B2D7121DC8B4}">
+<ds:datastoreItem xmlns:ds="http://schemas.openxmlformats.org/officeDocument/2006/customXml" ds:itemID="{F94FF261-2C27-574B-9E22-395B9AF663A9}">
   <ds:schemaRefs>
     <ds:schemaRef ds:uri="http://schemas.openxmlformats.org/officeDocument/2006/bibliography"/>
   </ds:schemaRefs>
@@ -20393,7 +21852,7 @@
 </file>
 
 <file path=customXml/itemProps17.xml><?xml version="1.0" encoding="utf-8"?>
-<ds:datastoreItem xmlns:ds="http://schemas.openxmlformats.org/officeDocument/2006/customXml" ds:itemID="{432FCA4E-3EC1-7F4B-B437-F9377DD05BC0}">
+<ds:datastoreItem xmlns:ds="http://schemas.openxmlformats.org/officeDocument/2006/customXml" ds:itemID="{D421C4EE-977E-314C-B840-9E051C82C3CD}">
   <ds:schemaRefs>
     <ds:schemaRef ds:uri="http://schemas.openxmlformats.org/officeDocument/2006/bibliography"/>
   </ds:schemaRefs>
@@ -20401,7 +21860,7 @@
 </file>
 
 <file path=customXml/itemProps18.xml><?xml version="1.0" encoding="utf-8"?>
-<ds:datastoreItem xmlns:ds="http://schemas.openxmlformats.org/officeDocument/2006/customXml" ds:itemID="{E7BA01AD-5CEC-421E-9757-A52BD6F658D2}">
+<ds:datastoreItem xmlns:ds="http://schemas.openxmlformats.org/officeDocument/2006/customXml" ds:itemID="{8970EA66-2E13-7F43-A9F7-3D18FF895DA8}">
   <ds:schemaRefs>
     <ds:schemaRef ds:uri="http://schemas.openxmlformats.org/officeDocument/2006/bibliography"/>
   </ds:schemaRefs>
@@ -20409,7 +21868,7 @@
 </file>
 
 <file path=customXml/itemProps19.xml><?xml version="1.0" encoding="utf-8"?>
-<ds:datastoreItem xmlns:ds="http://schemas.openxmlformats.org/officeDocument/2006/customXml" ds:itemID="{0E92C24F-3DFF-4168-B257-FAADCD99B61A}">
+<ds:datastoreItem xmlns:ds="http://schemas.openxmlformats.org/officeDocument/2006/customXml" ds:itemID="{8D2ECF45-69C5-104F-9425-8B0029A81CB0}">
   <ds:schemaRefs>
     <ds:schemaRef ds:uri="http://schemas.openxmlformats.org/officeDocument/2006/bibliography"/>
   </ds:schemaRefs>
@@ -20417,7 +21876,7 @@
 </file>
 
 <file path=customXml/itemProps2.xml><?xml version="1.0" encoding="utf-8"?>
-<ds:datastoreItem xmlns:ds="http://schemas.openxmlformats.org/officeDocument/2006/customXml" ds:itemID="{1B09A341-238E-45A8-9BF5-AD22D774A03A}">
+<ds:datastoreItem xmlns:ds="http://schemas.openxmlformats.org/officeDocument/2006/customXml" ds:itemID="{D69C761E-185A-E142-8D5F-FBE9487B381F}">
   <ds:schemaRefs>
     <ds:schemaRef ds:uri="http://schemas.openxmlformats.org/officeDocument/2006/bibliography"/>
   </ds:schemaRefs>
@@ -20425,7 +21884,7 @@
 </file>
 
 <file path=customXml/itemProps20.xml><?xml version="1.0" encoding="utf-8"?>
-<ds:datastoreItem xmlns:ds="http://schemas.openxmlformats.org/officeDocument/2006/customXml" ds:itemID="{ECC7A4C0-1639-9246-AF95-65F63016983F}">
+<ds:datastoreItem xmlns:ds="http://schemas.openxmlformats.org/officeDocument/2006/customXml" ds:itemID="{43BFC37E-54D0-6741-91B7-0989A24D2FA6}">
   <ds:schemaRefs>
     <ds:schemaRef ds:uri="http://schemas.openxmlformats.org/officeDocument/2006/bibliography"/>
   </ds:schemaRefs>
@@ -20433,7 +21892,7 @@
 </file>
 
 <file path=customXml/itemProps21.xml><?xml version="1.0" encoding="utf-8"?>
-<ds:datastoreItem xmlns:ds="http://schemas.openxmlformats.org/officeDocument/2006/customXml" ds:itemID="{EB99CCA0-677E-1F4F-9EE2-25F02741977A}">
+<ds:datastoreItem xmlns:ds="http://schemas.openxmlformats.org/officeDocument/2006/customXml" ds:itemID="{6DF270AB-565B-2248-9B50-DF021DB0E586}">
   <ds:schemaRefs>
     <ds:schemaRef ds:uri="http://schemas.openxmlformats.org/officeDocument/2006/bibliography"/>
   </ds:schemaRefs>
@@ -20441,7 +21900,7 @@
 </file>
 
 <file path=customXml/itemProps3.xml><?xml version="1.0" encoding="utf-8"?>
-<ds:datastoreItem xmlns:ds="http://schemas.openxmlformats.org/officeDocument/2006/customXml" ds:itemID="{26DDDC7A-1053-477B-8680-536C423FE716}">
+<ds:datastoreItem xmlns:ds="http://schemas.openxmlformats.org/officeDocument/2006/customXml" ds:itemID="{A636E618-75C9-F546-A7D2-14540CFF10C2}">
   <ds:schemaRefs>
     <ds:schemaRef ds:uri="http://schemas.openxmlformats.org/officeDocument/2006/bibliography"/>
   </ds:schemaRefs>
@@ -20449,7 +21908,7 @@
 </file>
 
 <file path=customXml/itemProps4.xml><?xml version="1.0" encoding="utf-8"?>
-<ds:datastoreItem xmlns:ds="http://schemas.openxmlformats.org/officeDocument/2006/customXml" ds:itemID="{58C0F178-4505-4B28-A60A-BA78F9958BBA}">
+<ds:datastoreItem xmlns:ds="http://schemas.openxmlformats.org/officeDocument/2006/customXml" ds:itemID="{F2279B2C-249B-A94F-8556-120EF43E23DC}">
   <ds:schemaRefs>
     <ds:schemaRef ds:uri="http://schemas.openxmlformats.org/officeDocument/2006/bibliography"/>
   </ds:schemaRefs>
@@ -20457,7 +21916,7 @@
 </file>
 
 <file path=customXml/itemProps5.xml><?xml version="1.0" encoding="utf-8"?>
-<ds:datastoreItem xmlns:ds="http://schemas.openxmlformats.org/officeDocument/2006/customXml" ds:itemID="{10A5274B-7086-46A1-BCD8-F8B02D7C2FDD}">
+<ds:datastoreItem xmlns:ds="http://schemas.openxmlformats.org/officeDocument/2006/customXml" ds:itemID="{2F194142-DAE8-AE41-8398-1EF14506D6F7}">
   <ds:schemaRefs>
     <ds:schemaRef ds:uri="http://schemas.openxmlformats.org/officeDocument/2006/bibliography"/>
   </ds:schemaRefs>
@@ -20465,7 +21924,7 @@
 </file>
 
 <file path=customXml/itemProps6.xml><?xml version="1.0" encoding="utf-8"?>
-<ds:datastoreItem xmlns:ds="http://schemas.openxmlformats.org/officeDocument/2006/customXml" ds:itemID="{8F017BFA-D7F8-42C7-A735-30276E670DD2}">
+<ds:datastoreItem xmlns:ds="http://schemas.openxmlformats.org/officeDocument/2006/customXml" ds:itemID="{417742D2-82A1-504E-9F92-1E29D8A7807B}">
   <ds:schemaRefs>
     <ds:schemaRef ds:uri="http://schemas.openxmlformats.org/officeDocument/2006/bibliography"/>
   </ds:schemaRefs>
@@ -20473,7 +21932,7 @@
 </file>
 
 <file path=customXml/itemProps7.xml><?xml version="1.0" encoding="utf-8"?>
-<ds:datastoreItem xmlns:ds="http://schemas.openxmlformats.org/officeDocument/2006/customXml" ds:itemID="{6939AAB3-5E6F-954B-9B29-9F111BD59AAA}">
+<ds:datastoreItem xmlns:ds="http://schemas.openxmlformats.org/officeDocument/2006/customXml" ds:itemID="{7B12807C-8EC9-BA4E-9C66-36E6832FDA78}">
   <ds:schemaRefs>
     <ds:schemaRef ds:uri="http://schemas.openxmlformats.org/officeDocument/2006/bibliography"/>
   </ds:schemaRefs>
@@ -20481,7 +21940,7 @@
 </file>
 
 <file path=customXml/itemProps8.xml><?xml version="1.0" encoding="utf-8"?>
-<ds:datastoreItem xmlns:ds="http://schemas.openxmlformats.org/officeDocument/2006/customXml" ds:itemID="{EFA68958-5EC9-A84F-832F-D163193C2C21}">
+<ds:datastoreItem xmlns:ds="http://schemas.openxmlformats.org/officeDocument/2006/customXml" ds:itemID="{BC187142-0296-714D-A582-FFF57229B63A}">
   <ds:schemaRefs>
     <ds:schemaRef ds:uri="http://schemas.openxmlformats.org/officeDocument/2006/bibliography"/>
   </ds:schemaRefs>
@@ -20489,7 +21948,7 @@
 </file>
 
 <file path=customXml/itemProps9.xml><?xml version="1.0" encoding="utf-8"?>
-<ds:datastoreItem xmlns:ds="http://schemas.openxmlformats.org/officeDocument/2006/customXml" ds:itemID="{6E0C9347-E631-4D01-82C7-AF74FBD9C441}">
+<ds:datastoreItem xmlns:ds="http://schemas.openxmlformats.org/officeDocument/2006/customXml" ds:itemID="{C0674192-EE1A-1C4E-BBC3-20152AAE9804}">
   <ds:schemaRefs>
     <ds:schemaRef ds:uri="http://schemas.openxmlformats.org/officeDocument/2006/bibliography"/>
   </ds:schemaRefs>

</xml_diff>

<commit_message>
changed the material methods for GSEA preranked
</commit_message>
<xml_diff>
--- a/manuscript/manuscript.docx
+++ b/manuscript/manuscript.docx
@@ -88,21 +88,12 @@
         </w:rPr>
         <w:t xml:space="preserve">, </w:t>
       </w:r>
-      <w:proofErr w:type="spellStart"/>
-      <w:r>
-        <w:rPr>
-          <w:rFonts w:ascii="Times New Roman" w:hAnsi="Times New Roman" w:cs="Times New Roman"/>
-          <w:bCs/>
-        </w:rPr>
-        <w:t>Quynh</w:t>
-      </w:r>
-      <w:proofErr w:type="spellEnd"/>
-      <w:r>
-        <w:rPr>
-          <w:rFonts w:ascii="Times New Roman" w:hAnsi="Times New Roman" w:cs="Times New Roman"/>
-          <w:bCs/>
-        </w:rPr>
-        <w:t xml:space="preserve"> </w:t>
+      <w:r>
+        <w:rPr>
+          <w:rFonts w:ascii="Times New Roman" w:hAnsi="Times New Roman" w:cs="Times New Roman"/>
+          <w:bCs/>
+        </w:rPr>
+        <w:t xml:space="preserve">Quynh </w:t>
       </w:r>
       <w:r>
         <w:rPr>
@@ -842,7 +833,7 @@
           <w:bCs/>
         </w:rPr>
       </w:pPr>
-      <w:commentRangeStart w:id="2"/>
+      <w:commentRangeStart w:id="1"/>
       <w:r>
         <w:rPr>
           <w:rFonts w:ascii="Times New Roman" w:hAnsi="Times New Roman" w:cs="Times New Roman"/>
@@ -872,7 +863,7 @@
         </w:rPr>
         <w:t>o disclose</w:t>
       </w:r>
-      <w:commentRangeEnd w:id="2"/>
+      <w:commentRangeEnd w:id="1"/>
       <w:r>
         <w:rPr>
           <w:rStyle w:val="CommentReference"/>
@@ -880,7 +871,7 @@
           <w:sz w:val="22"/>
           <w:szCs w:val="22"/>
         </w:rPr>
-        <w:commentReference w:id="2"/>
+        <w:commentReference w:id="1"/>
       </w:r>
       <w:r>
         <w:rPr>
@@ -3373,7 +3364,7 @@
           <w:b/>
         </w:rPr>
       </w:pPr>
-      <w:commentRangeStart w:id="3"/>
+      <w:commentRangeStart w:id="2"/>
       <w:proofErr w:type="spellStart"/>
       <w:r>
         <w:rPr>
@@ -3390,12 +3381,12 @@
         </w:rPr>
         <w:t xml:space="preserve"> Determinations</w:t>
       </w:r>
-      <w:commentRangeEnd w:id="3"/>
+      <w:commentRangeEnd w:id="2"/>
       <w:r>
         <w:rPr>
           <w:rStyle w:val="CommentReference"/>
         </w:rPr>
-        <w:commentReference w:id="3"/>
+        <w:commentReference w:id="2"/>
       </w:r>
     </w:p>
     <w:p>
@@ -5275,14 +5266,82 @@
           <w:rFonts w:ascii="Times New Roman" w:eastAsia="Times New Roman" w:hAnsi="Times New Roman" w:cs="Times New Roman"/>
           <w:color w:val="191919"/>
         </w:rPr>
-        <w:t xml:space="preserve">The gene list was ranked based on t-statistics </w:t>
-      </w:r>
-      <w:r>
-        <w:rPr>
-          <w:rFonts w:ascii="Times New Roman" w:eastAsia="Times New Roman" w:hAnsi="Times New Roman" w:cs="Times New Roman"/>
-          <w:color w:val="191919"/>
-        </w:rPr>
-        <w:t xml:space="preserve">and the statistical significance of the enrichment score was determined by performing 1000 phenotype permutation. Other settings for GSEA were left by the software default. </w:t>
+        <w:t xml:space="preserve">The gene list was ranked based on </w:t>
+      </w:r>
+      <w:ins w:id="4" w:author="Quynh Tran" w:date="2014-04-27T16:52:00Z">
+        <w:r>
+          <w:rPr>
+            <w:rFonts w:ascii="Times New Roman" w:eastAsia="Times New Roman" w:hAnsi="Times New Roman" w:cs="Times New Roman"/>
+            <w:color w:val="191919"/>
+          </w:rPr>
+          <w:t xml:space="preserve">log based 2 </w:t>
+        </w:r>
+        <w:proofErr w:type="spellStart"/>
+        <w:r>
+          <w:rPr>
+            <w:rFonts w:ascii="Times New Roman" w:eastAsia="Times New Roman" w:hAnsi="Times New Roman" w:cs="Times New Roman"/>
+            <w:color w:val="191919"/>
+          </w:rPr>
+          <w:t>foldchange</w:t>
+        </w:r>
+      </w:ins>
+      <w:proofErr w:type="spellEnd"/>
+      <w:del w:id="5" w:author="Quynh Tran" w:date="2014-04-27T16:52:00Z">
+        <w:r>
+          <w:rPr>
+            <w:rFonts w:ascii="Times New Roman" w:eastAsia="Times New Roman" w:hAnsi="Times New Roman" w:cs="Times New Roman"/>
+            <w:color w:val="191919"/>
+          </w:rPr>
+          <w:delText>t-statis</w:delText>
+        </w:r>
+      </w:del>
+      <w:del w:id="6" w:author="Quynh Tran" w:date="2014-04-27T16:51:00Z">
+        <w:r>
+          <w:rPr>
+            <w:rFonts w:ascii="Times New Roman" w:eastAsia="Times New Roman" w:hAnsi="Times New Roman" w:cs="Times New Roman"/>
+            <w:color w:val="191919"/>
+          </w:rPr>
+          <w:delText>tics</w:delText>
+        </w:r>
+      </w:del>
+      <w:r>
+        <w:rPr>
+          <w:rFonts w:ascii="Times New Roman" w:eastAsia="Times New Roman" w:hAnsi="Times New Roman" w:cs="Times New Roman"/>
+          <w:color w:val="191919"/>
+        </w:rPr>
+        <w:t xml:space="preserve"> </w:t>
+      </w:r>
+      <w:r>
+        <w:rPr>
+          <w:rFonts w:ascii="Times New Roman" w:eastAsia="Times New Roman" w:hAnsi="Times New Roman" w:cs="Times New Roman"/>
+          <w:color w:val="191919"/>
+        </w:rPr>
+        <w:t>and the statistical significance of the enrichment score was determined by performing 1000 phenotype permutation. Other settings for GSEA</w:t>
+      </w:r>
+      <w:ins w:id="7" w:author="Quynh Tran" w:date="2014-04-27T16:53:00Z">
+        <w:r>
+          <w:rPr>
+            <w:rFonts w:ascii="Times New Roman" w:eastAsia="Times New Roman" w:hAnsi="Times New Roman" w:cs="Times New Roman"/>
+            <w:color w:val="191919"/>
+          </w:rPr>
+          <w:t>Prer</w:t>
+        </w:r>
+        <w:bookmarkStart w:id="8" w:name="_GoBack"/>
+        <w:bookmarkEnd w:id="8"/>
+        <w:r>
+          <w:rPr>
+            <w:rFonts w:ascii="Times New Roman" w:eastAsia="Times New Roman" w:hAnsi="Times New Roman" w:cs="Times New Roman"/>
+            <w:color w:val="191919"/>
+          </w:rPr>
+          <w:t>anked</w:t>
+        </w:r>
+      </w:ins>
+      <w:r>
+        <w:rPr>
+          <w:rFonts w:ascii="Times New Roman" w:eastAsia="Times New Roman" w:hAnsi="Times New Roman" w:cs="Times New Roman"/>
+          <w:color w:val="191919"/>
+        </w:rPr>
+        <w:t xml:space="preserve"> were left by the software default. </w:t>
       </w:r>
       <w:r>
         <w:rPr>
@@ -5853,7 +5912,14 @@
         <w:rPr>
           <w:rFonts w:ascii="Times New Roman" w:hAnsi="Times New Roman" w:cs="Times New Roman"/>
         </w:rPr>
-        <w:t xml:space="preserve"> than in the controls</w:t>
+        <w:t xml:space="preserve"> </w:t>
+      </w:r>
+      <w:r>
+        <w:rPr>
+          <w:rFonts w:ascii="Times New Roman" w:hAnsi="Times New Roman" w:cs="Times New Roman"/>
+        </w:rPr>
+        <w:lastRenderedPageBreak/>
+        <w:t>than in the controls</w:t>
       </w:r>
       <w:r>
         <w:rPr>
@@ -5983,7 +6049,6 @@
         <w:rPr>
           <w:rFonts w:ascii="Times New Roman" w:hAnsi="Times New Roman" w:cs="Times New Roman"/>
         </w:rPr>
-        <w:lastRenderedPageBreak/>
         <w:t xml:space="preserve">Subcutaneous adipose tissue </w:t>
       </w:r>
       <w:r>
@@ -7055,7 +7120,17 @@
           <w:sz w:val="22"/>
           <w:szCs w:val="22"/>
         </w:rPr>
-        <w:t xml:space="preserve">We found 560 significantly different acromegaly genes out of a total of 22810 genes tested (or 2.5%). Out of these 560 genes, 266 have mouse homologs, and 310 probes in the </w:t>
+        <w:t xml:space="preserve">We found 560 significantly different acromegaly genes out of a total of 22810 genes tested (or 2.5%). Out of these 560 genes, 266 have </w:t>
+      </w:r>
+      <w:r>
+        <w:rPr>
+          <w:rFonts w:ascii="Times New Roman" w:hAnsi="Times New Roman"/>
+          <w:color w:val="333333"/>
+          <w:sz w:val="22"/>
+          <w:szCs w:val="22"/>
+        </w:rPr>
+        <w:lastRenderedPageBreak/>
+        <w:t xml:space="preserve">mouse homologs, and 310 probes in the </w:t>
       </w:r>
       <w:proofErr w:type="spellStart"/>
       <w:r>
@@ -7134,17 +7209,7 @@
           <w:sz w:val="22"/>
           <w:szCs w:val="22"/>
         </w:rPr>
-        <w:t xml:space="preserve">). The genes that were significantly different in both </w:t>
-      </w:r>
-      <w:r>
-        <w:rPr>
-          <w:rFonts w:ascii="Times New Roman" w:hAnsi="Times New Roman"/>
-          <w:color w:val="333333"/>
-          <w:sz w:val="22"/>
-          <w:szCs w:val="22"/>
-        </w:rPr>
-        <w:lastRenderedPageBreak/>
-        <w:t xml:space="preserve">datasets were </w:t>
+        <w:t xml:space="preserve">). The genes that were significantly different in both datasets were </w:t>
       </w:r>
       <w:r>
         <w:rPr>
@@ -8324,6 +8389,7 @@
         <w:rPr>
           <w:rFonts w:ascii="Times New Roman" w:hAnsi="Times New Roman" w:cs="Times New Roman"/>
         </w:rPr>
+        <w:lastRenderedPageBreak/>
         <w:t xml:space="preserve">The KEGG pathway for MAP kinase signaling </w:t>
       </w:r>
       <w:r>
@@ -8422,14 +8488,7 @@
         <w:rPr>
           <w:rFonts w:ascii="Times New Roman" w:hAnsi="Times New Roman" w:cs="Times New Roman"/>
         </w:rPr>
-        <w:t xml:space="preserve">(supplementary </w:t>
-      </w:r>
-      <w:r>
-        <w:rPr>
-          <w:rFonts w:ascii="Times New Roman" w:hAnsi="Times New Roman" w:cs="Times New Roman"/>
-        </w:rPr>
-        <w:lastRenderedPageBreak/>
-        <w:t>table 2**)</w:t>
+        <w:t>(supplementary table 2**)</w:t>
       </w:r>
       <w:proofErr w:type="gramStart"/>
       <w:r>
@@ -8519,7 +8578,7 @@
         </w:rPr>
         <w:t xml:space="preserve">, </w:t>
       </w:r>
-      <w:commentRangeStart w:id="5"/>
+      <w:commentRangeStart w:id="9"/>
       <w:r>
         <w:rPr>
           <w:rFonts w:ascii="Times New Roman" w:hAnsi="Times New Roman" w:cs="Times New Roman"/>
@@ -8550,12 +8609,12 @@
         </w:rPr>
         <w:t>regulation of GH signaling.</w:t>
       </w:r>
-      <w:commentRangeEnd w:id="5"/>
+      <w:commentRangeEnd w:id="9"/>
       <w:r>
         <w:rPr>
           <w:rStyle w:val="CommentReference"/>
         </w:rPr>
-        <w:commentReference w:id="5"/>
+        <w:commentReference w:id="9"/>
       </w:r>
     </w:p>
     <w:p>
@@ -9641,6 +9700,7 @@
           <w:color w:val="2E2E2E"/>
           <w:shd w:val="clear" w:color="auto" w:fill="FFFFFF"/>
         </w:rPr>
+        <w:lastRenderedPageBreak/>
         <w:t>Apoptosis signal-regulating kinase 1</w:t>
       </w:r>
       <w:r>
@@ -9821,14 +9881,7 @@
         <w:rPr>
           <w:rFonts w:ascii="Times New Roman" w:hAnsi="Times New Roman" w:cs="Times New Roman"/>
         </w:rPr>
-        <w:t xml:space="preserve">The </w:t>
-      </w:r>
-      <w:r>
-        <w:rPr>
-          <w:rFonts w:ascii="Times New Roman" w:hAnsi="Times New Roman" w:cs="Times New Roman"/>
-        </w:rPr>
-        <w:lastRenderedPageBreak/>
-        <w:t xml:space="preserve">effect of GH on these transcripts has not been </w:t>
+        <w:t xml:space="preserve">The effect of GH on these transcripts has not been </w:t>
       </w:r>
       <w:r>
         <w:rPr>
@@ -12282,14 +12335,7 @@
         <w:rPr>
           <w:rFonts w:ascii="Times New Roman" w:hAnsi="Times New Roman" w:cs="Times New Roman"/>
         </w:rPr>
-        <w:t xml:space="preserve">, delta-5-desaturase) </w:t>
-      </w:r>
-      <w:r>
-        <w:rPr>
-          <w:rFonts w:ascii="Times New Roman" w:hAnsi="Times New Roman" w:cs="Times New Roman"/>
-        </w:rPr>
-        <w:lastRenderedPageBreak/>
-        <w:t xml:space="preserve">and fatty acid </w:t>
+        <w:t xml:space="preserve">, delta-5-desaturase) and fatty acid </w:t>
       </w:r>
       <w:proofErr w:type="spellStart"/>
       <w:r>
@@ -12331,7 +12377,14 @@
         <w:rPr>
           <w:rFonts w:ascii="Times New Roman" w:hAnsi="Times New Roman" w:cs="Times New Roman"/>
         </w:rPr>
-        <w:t>, a n activator of SCD, is also induced (p=0.001). SCD products and FADS2 mRNA have recently been shown to be induced by GH in mice</w:t>
+        <w:t xml:space="preserve">, a n activator </w:t>
+      </w:r>
+      <w:r>
+        <w:rPr>
+          <w:rFonts w:ascii="Times New Roman" w:hAnsi="Times New Roman" w:cs="Times New Roman"/>
+        </w:rPr>
+        <w:lastRenderedPageBreak/>
+        <w:t>of SCD, is also induced (p=0.001). SCD products and FADS2 mRNA have recently been shown to be induced by GH in mice</w:t>
       </w:r>
       <w:r>
         <w:rPr>
@@ -13160,6 +13213,7 @@
         <w:rPr>
           <w:rFonts w:ascii="Times New Roman" w:hAnsi="Times New Roman" w:cs="Times New Roman"/>
         </w:rPr>
+        <w:lastRenderedPageBreak/>
         <w:t xml:space="preserve">To test biochemically whether </w:t>
       </w:r>
       <w:proofErr w:type="spellStart"/>
@@ -13375,14 +13429,7 @@
         <w:rPr>
           <w:rFonts w:ascii="Times New Roman" w:hAnsi="Times New Roman" w:cs="Times New Roman"/>
         </w:rPr>
-        <w:t xml:space="preserve">, adjusted p-values </w:t>
-      </w:r>
-      <w:r>
-        <w:rPr>
-          <w:rFonts w:ascii="Times New Roman" w:hAnsi="Times New Roman" w:cs="Times New Roman"/>
-        </w:rPr>
-        <w:lastRenderedPageBreak/>
-        <w:t>all &gt;0.25</w:t>
+        <w:t>, adjusted p-values all &gt;0.25</w:t>
       </w:r>
       <w:r>
         <w:rPr>
@@ -14092,19 +14139,19 @@
         </w:rPr>
         <w:t xml:space="preserve">, p=0.046) in acromegaly patients (Supplementary Figure 2I).  Glucocorticoid receptor expression is repressed by cortisol, so the higher expression is expected given </w:t>
       </w:r>
-      <w:commentRangeStart w:id="6"/>
+      <w:commentRangeStart w:id="10"/>
       <w:r>
         <w:rPr>
           <w:rFonts w:ascii="Times New Roman" w:hAnsi="Times New Roman" w:cs="Times New Roman"/>
         </w:rPr>
         <w:t xml:space="preserve">the reduced local cortisol production.  </w:t>
       </w:r>
-      <w:commentRangeEnd w:id="6"/>
+      <w:commentRangeEnd w:id="10"/>
       <w:r>
         <w:rPr>
           <w:rStyle w:val="CommentReference"/>
         </w:rPr>
-        <w:commentReference w:id="6"/>
+        <w:commentReference w:id="10"/>
       </w:r>
     </w:p>
     <w:p>
@@ -14202,7 +14249,7 @@
           <w:sz w:val="22"/>
           <w:szCs w:val="22"/>
         </w:rPr>
-        <w:commentReference w:id="7"/>
+        <w:commentReference w:id="11"/>
       </w:r>
       <w:r>
         <w:rPr>
@@ -14643,6 +14690,7 @@
           <w:noProof/>
           <w:sz w:val="22"/>
         </w:rPr>
+        <w:lastRenderedPageBreak/>
         <w:t xml:space="preserve">3. </w:t>
       </w:r>
       <w:r>
@@ -15287,6 +15335,7 @@
           <w:noProof/>
           <w:sz w:val="22"/>
         </w:rPr>
+        <w:lastRenderedPageBreak/>
         <w:t xml:space="preserve">17. </w:t>
       </w:r>
       <w:r>
@@ -15885,6 +15934,7 @@
           <w:noProof/>
           <w:sz w:val="22"/>
         </w:rPr>
+        <w:lastRenderedPageBreak/>
         <w:t xml:space="preserve">30. </w:t>
       </w:r>
       <w:r>
@@ -16529,6 +16579,7 @@
           <w:noProof/>
           <w:sz w:val="22"/>
         </w:rPr>
+        <w:lastRenderedPageBreak/>
         <w:t xml:space="preserve">44. </w:t>
       </w:r>
       <w:r>
@@ -16877,16 +16928,17 @@
         </w:rPr>
         <w:br w:type="page"/>
       </w:r>
-      <w:commentRangeStart w:id="8"/>
+      <w:commentRangeStart w:id="12"/>
       <w:r>
         <w:rPr>
           <w:rFonts w:ascii="Times New Roman" w:hAnsi="Times New Roman" w:cs="Times New Roman"/>
           <w:b/>
           <w:bCs/>
         </w:rPr>
+        <w:lastRenderedPageBreak/>
         <w:t>Table Legends:</w:t>
       </w:r>
-      <w:commentRangeEnd w:id="8"/>
+      <w:commentRangeEnd w:id="12"/>
       <w:r>
         <w:rPr>
           <w:rStyle w:val="CommentReference"/>
@@ -16894,7 +16946,7 @@
           <w:sz w:val="22"/>
           <w:szCs w:val="22"/>
         </w:rPr>
-        <w:commentReference w:id="8"/>
+        <w:commentReference w:id="12"/>
       </w:r>
     </w:p>
     <w:p>
@@ -17579,6 +17631,7 @@
           <w:b/>
           <w:bCs/>
         </w:rPr>
+        <w:lastRenderedPageBreak/>
         <w:t xml:space="preserve">Figure 4: Expression changes of selected genes, potentially responsible for </w:t>
       </w:r>
       <w:proofErr w:type="spellStart"/>
@@ -18083,6 +18136,7 @@
           <w:b/>
           <w:bCs/>
         </w:rPr>
+        <w:lastRenderedPageBreak/>
         <w:t>Supplementary Figure 1</w:t>
       </w:r>
       <w:r>
@@ -18213,8 +18267,6 @@
       <w:pPr>
         <w:pStyle w:val="CommentText"/>
       </w:pPr>
-      <w:bookmarkStart w:id="1" w:name="_GoBack"/>
-      <w:bookmarkEnd w:id="1"/>
       <w:r>
         <w:rPr>
           <w:rStyle w:val="CommentReference"/>
@@ -18229,7 +18281,7 @@
       </w:r>
     </w:p>
   </w:comment>
-  <w:comment w:id="2" w:author="Dave Bridges" w:date="2014-03-31T15:28:00Z" w:initials="DB">
+  <w:comment w:id="1" w:author="Dave Bridges" w:date="2014-03-31T15:28:00Z" w:initials="DB">
     <w:p>
       <w:pPr>
         <w:pStyle w:val="CommentText"/>
@@ -18257,12 +18309,12 @@
       </w:r>
     </w:p>
   </w:comment>
-  <w:comment w:id="3" w:author="Dave Bridges" w:date="2014-04-13T11:27:00Z" w:initials="DB">
+  <w:comment w:id="2" w:author="Dave Bridges" w:date="2014-04-13T11:27:00Z" w:initials="DB">
     <w:p>
       <w:pPr>
         <w:pStyle w:val="CommentText"/>
       </w:pPr>
-      <w:ins w:id="4" w:author="Dave Bridges" w:date="2014-04-13T11:27:00Z">
+      <w:ins w:id="3" w:author="Dave Bridges" w:date="2014-04-13T11:27:00Z">
         <w:r>
           <w:rPr>
             <w:rStyle w:val="CommentReference"/>
@@ -18278,7 +18330,7 @@
       </w:r>
     </w:p>
   </w:comment>
-  <w:comment w:id="5" w:author="Dave Bridges" w:date="2014-04-16T09:41:00Z" w:initials="DB">
+  <w:comment w:id="9" w:author="Dave Bridges" w:date="2014-04-16T09:41:00Z" w:initials="DB">
     <w:p>
       <w:pPr>
         <w:pStyle w:val="CommentText"/>
@@ -18309,7 +18361,7 @@
       </w:r>
     </w:p>
   </w:comment>
-  <w:comment w:id="6" w:author="Dave Bridges" w:date="2014-04-16T09:39:00Z" w:initials="DB">
+  <w:comment w:id="10" w:author="Dave Bridges" w:date="2014-04-16T09:39:00Z" w:initials="DB">
     <w:p>
       <w:pPr>
         <w:pStyle w:val="CommentText"/>
@@ -18328,7 +18380,7 @@
       </w:r>
     </w:p>
   </w:comment>
-  <w:comment w:id="7" w:author="Dave Bridges" w:date="2014-03-31T15:28:00Z" w:initials="DB">
+  <w:comment w:id="11" w:author="Dave Bridges" w:date="2014-03-31T15:28:00Z" w:initials="DB">
     <w:p>
       <w:pPr>
         <w:pStyle w:val="CommentText"/>
@@ -18347,7 +18399,7 @@
       </w:r>
     </w:p>
   </w:comment>
-  <w:comment w:id="8" w:author="Dave Bridges" w:date="2014-03-31T15:28:00Z" w:initials="DB">
+  <w:comment w:id="12" w:author="Dave Bridges" w:date="2014-03-31T15:28:00Z" w:initials="DB">
     <w:p>
       <w:pPr>
         <w:pStyle w:val="CommentText"/>
@@ -21227,7 +21279,7 @@
 </file>
 
 <file path=customXml/itemProps1.xml><?xml version="1.0" encoding="utf-8"?>
-<ds:datastoreItem xmlns:ds="http://schemas.openxmlformats.org/officeDocument/2006/customXml" ds:itemID="{9A895778-FD86-C44A-AF57-5BF00CC77FEA}">
+<ds:datastoreItem xmlns:ds="http://schemas.openxmlformats.org/officeDocument/2006/customXml" ds:itemID="{087A87CC-45BE-4FCA-8670-8D4C043CA226}">
   <ds:schemaRefs>
     <ds:schemaRef ds:uri="http://schemas.openxmlformats.org/officeDocument/2006/bibliography"/>
   </ds:schemaRefs>
@@ -21235,6 +21287,134 @@
 </file>
 
 <file path=customXml/itemProps10.xml><?xml version="1.0" encoding="utf-8"?>
+<ds:datastoreItem xmlns:ds="http://schemas.openxmlformats.org/officeDocument/2006/customXml" ds:itemID="{4D6C7E41-3551-BD40-AE1C-5F293A71C106}">
+  <ds:schemaRefs>
+    <ds:schemaRef ds:uri="http://schemas.openxmlformats.org/officeDocument/2006/bibliography"/>
+  </ds:schemaRefs>
+</ds:datastoreItem>
+</file>
+
+<file path=customXml/itemProps11.xml><?xml version="1.0" encoding="utf-8"?>
+<ds:datastoreItem xmlns:ds="http://schemas.openxmlformats.org/officeDocument/2006/customXml" ds:itemID="{EBE9D9F4-E404-AC48-A5D5-04AC8A329CE6}">
+  <ds:schemaRefs>
+    <ds:schemaRef ds:uri="http://schemas.openxmlformats.org/officeDocument/2006/bibliography"/>
+  </ds:schemaRefs>
+</ds:datastoreItem>
+</file>
+
+<file path=customXml/itemProps12.xml><?xml version="1.0" encoding="utf-8"?>
+<ds:datastoreItem xmlns:ds="http://schemas.openxmlformats.org/officeDocument/2006/customXml" ds:itemID="{A36B1035-01F7-EE4C-9361-12542EC3F3DD}">
+  <ds:schemaRefs>
+    <ds:schemaRef ds:uri="http://schemas.openxmlformats.org/officeDocument/2006/bibliography"/>
+  </ds:schemaRefs>
+</ds:datastoreItem>
+</file>
+
+<file path=customXml/itemProps13.xml><?xml version="1.0" encoding="utf-8"?>
+<ds:datastoreItem xmlns:ds="http://schemas.openxmlformats.org/officeDocument/2006/customXml" ds:itemID="{180A0D4F-8966-D748-BB42-08C23A666C8F}">
+  <ds:schemaRefs>
+    <ds:schemaRef ds:uri="http://schemas.openxmlformats.org/officeDocument/2006/bibliography"/>
+  </ds:schemaRefs>
+</ds:datastoreItem>
+</file>
+
+<file path=customXml/itemProps14.xml><?xml version="1.0" encoding="utf-8"?>
+<ds:datastoreItem xmlns:ds="http://schemas.openxmlformats.org/officeDocument/2006/customXml" ds:itemID="{99D13698-9B1B-4409-8932-73D964C892A9}">
+  <ds:schemaRefs>
+    <ds:schemaRef ds:uri="http://schemas.openxmlformats.org/officeDocument/2006/bibliography"/>
+  </ds:schemaRefs>
+</ds:datastoreItem>
+</file>
+
+<file path=customXml/itemProps15.xml><?xml version="1.0" encoding="utf-8"?>
+<ds:datastoreItem xmlns:ds="http://schemas.openxmlformats.org/officeDocument/2006/customXml" ds:itemID="{9F2E6B01-32FE-4C5C-B6CA-EB336B4A513C}">
+  <ds:schemaRefs>
+    <ds:schemaRef ds:uri="http://schemas.openxmlformats.org/officeDocument/2006/bibliography"/>
+  </ds:schemaRefs>
+</ds:datastoreItem>
+</file>
+
+<file path=customXml/itemProps16.xml><?xml version="1.0" encoding="utf-8"?>
+<ds:datastoreItem xmlns:ds="http://schemas.openxmlformats.org/officeDocument/2006/customXml" ds:itemID="{A31FF9A8-2667-434A-A635-7E85C6B19DC5}">
+  <ds:schemaRefs>
+    <ds:schemaRef ds:uri="http://schemas.openxmlformats.org/officeDocument/2006/bibliography"/>
+  </ds:schemaRefs>
+</ds:datastoreItem>
+</file>
+
+<file path=customXml/itemProps17.xml><?xml version="1.0" encoding="utf-8"?>
+<ds:datastoreItem xmlns:ds="http://schemas.openxmlformats.org/officeDocument/2006/customXml" ds:itemID="{355CB49D-1212-3D4E-B714-6916F67F26C7}">
+  <ds:schemaRefs>
+    <ds:schemaRef ds:uri="http://schemas.openxmlformats.org/officeDocument/2006/bibliography"/>
+  </ds:schemaRefs>
+</ds:datastoreItem>
+</file>
+
+<file path=customXml/itemProps18.xml><?xml version="1.0" encoding="utf-8"?>
+<ds:datastoreItem xmlns:ds="http://schemas.openxmlformats.org/officeDocument/2006/customXml" ds:itemID="{D548DDA5-CA20-5C45-B681-5267BDC96FFD}">
+  <ds:schemaRefs>
+    <ds:schemaRef ds:uri="http://schemas.openxmlformats.org/officeDocument/2006/bibliography"/>
+  </ds:schemaRefs>
+</ds:datastoreItem>
+</file>
+
+<file path=customXml/itemProps19.xml><?xml version="1.0" encoding="utf-8"?>
+<ds:datastoreItem xmlns:ds="http://schemas.openxmlformats.org/officeDocument/2006/customXml" ds:itemID="{6C6ACB90-CFE6-3D47-8B3D-A152345F68B4}">
+  <ds:schemaRefs>
+    <ds:schemaRef ds:uri="http://schemas.openxmlformats.org/officeDocument/2006/bibliography"/>
+  </ds:schemaRefs>
+</ds:datastoreItem>
+</file>
+
+<file path=customXml/itemProps2.xml><?xml version="1.0" encoding="utf-8"?>
+<ds:datastoreItem xmlns:ds="http://schemas.openxmlformats.org/officeDocument/2006/customXml" ds:itemID="{26FAAE7E-E1DE-4070-96F0-651FCE13897A}">
+  <ds:schemaRefs>
+    <ds:schemaRef ds:uri="http://schemas.openxmlformats.org/officeDocument/2006/bibliography"/>
+  </ds:schemaRefs>
+</ds:datastoreItem>
+</file>
+
+<file path=customXml/itemProps20.xml><?xml version="1.0" encoding="utf-8"?>
+<ds:datastoreItem xmlns:ds="http://schemas.openxmlformats.org/officeDocument/2006/customXml" ds:itemID="{198C6471-9F47-3345-BC01-25335EB6465F}">
+  <ds:schemaRefs>
+    <ds:schemaRef ds:uri="http://schemas.openxmlformats.org/officeDocument/2006/bibliography"/>
+  </ds:schemaRefs>
+</ds:datastoreItem>
+</file>
+
+<file path=customXml/itemProps21.xml><?xml version="1.0" encoding="utf-8"?>
+<ds:datastoreItem xmlns:ds="http://schemas.openxmlformats.org/officeDocument/2006/customXml" ds:itemID="{4968C88C-8C3D-1D4C-AE60-A0E7C301980C}">
+  <ds:schemaRefs>
+    <ds:schemaRef ds:uri="http://schemas.openxmlformats.org/officeDocument/2006/bibliography"/>
+  </ds:schemaRefs>
+</ds:datastoreItem>
+</file>
+
+<file path=customXml/itemProps22.xml><?xml version="1.0" encoding="utf-8"?>
+<ds:datastoreItem xmlns:ds="http://schemas.openxmlformats.org/officeDocument/2006/customXml" ds:itemID="{6719679F-2141-474D-8AE9-7028B22ED909}">
+  <ds:schemaRefs>
+    <ds:schemaRef ds:uri="http://schemas.openxmlformats.org/officeDocument/2006/bibliography"/>
+  </ds:schemaRefs>
+</ds:datastoreItem>
+</file>
+
+<file path=customXml/itemProps23.xml><?xml version="1.0" encoding="utf-8"?>
+<ds:datastoreItem xmlns:ds="http://schemas.openxmlformats.org/officeDocument/2006/customXml" ds:itemID="{3E735462-534A-4F34-A49C-F49BAACDB0CE}">
+  <ds:schemaRefs>
+    <ds:schemaRef ds:uri="http://schemas.openxmlformats.org/officeDocument/2006/bibliography"/>
+  </ds:schemaRefs>
+</ds:datastoreItem>
+</file>
+
+<file path=customXml/itemProps24.xml><?xml version="1.0" encoding="utf-8"?>
+<ds:datastoreItem xmlns:ds="http://schemas.openxmlformats.org/officeDocument/2006/customXml" ds:itemID="{F7400064-0F98-40FC-AD41-C26DFDE0592C}">
+  <ds:schemaRefs>
+    <ds:schemaRef ds:uri="http://schemas.openxmlformats.org/officeDocument/2006/bibliography"/>
+  </ds:schemaRefs>
+</ds:datastoreItem>
+</file>
+
+<file path=customXml/itemProps25.xml><?xml version="1.0" encoding="utf-8"?>
 <ds:datastoreItem xmlns:ds="http://schemas.openxmlformats.org/officeDocument/2006/customXml" ds:itemID="{05C10037-4AE4-461D-8461-A6FCF3F51570}">
   <ds:schemaRefs>
     <ds:schemaRef ds:uri="http://schemas.openxmlformats.org/officeDocument/2006/bibliography"/>
@@ -21242,7 +21422,7 @@
 </ds:datastoreItem>
 </file>
 
-<file path=customXml/itemProps11.xml><?xml version="1.0" encoding="utf-8"?>
+<file path=customXml/itemProps26.xml><?xml version="1.0" encoding="utf-8"?>
 <ds:datastoreItem xmlns:ds="http://schemas.openxmlformats.org/officeDocument/2006/customXml" ds:itemID="{4EFE1132-CD59-E24E-9FF4-5D00275BD033}">
   <ds:schemaRefs>
     <ds:schemaRef ds:uri="http://schemas.openxmlformats.org/officeDocument/2006/bibliography"/>
@@ -21250,7 +21430,7 @@
 </ds:datastoreItem>
 </file>
 
-<file path=customXml/itemProps12.xml><?xml version="1.0" encoding="utf-8"?>
+<file path=customXml/itemProps27.xml><?xml version="1.0" encoding="utf-8"?>
 <ds:datastoreItem xmlns:ds="http://schemas.openxmlformats.org/officeDocument/2006/customXml" ds:itemID="{944E25CB-9BF3-4369-B2B1-FE6E3FA02B9C}">
   <ds:schemaRefs>
     <ds:schemaRef ds:uri="http://schemas.openxmlformats.org/officeDocument/2006/bibliography"/>
@@ -21258,7 +21438,7 @@
 </ds:datastoreItem>
 </file>
 
-<file path=customXml/itemProps13.xml><?xml version="1.0" encoding="utf-8"?>
+<file path=customXml/itemProps28.xml><?xml version="1.0" encoding="utf-8"?>
 <ds:datastoreItem xmlns:ds="http://schemas.openxmlformats.org/officeDocument/2006/customXml" ds:itemID="{B35A58FD-E34D-44D4-B95E-979A383AA802}">
   <ds:schemaRefs>
     <ds:schemaRef ds:uri="http://schemas.openxmlformats.org/officeDocument/2006/bibliography"/>
@@ -21266,7 +21446,7 @@
 </ds:datastoreItem>
 </file>
 
-<file path=customXml/itemProps14.xml><?xml version="1.0" encoding="utf-8"?>
+<file path=customXml/itemProps29.xml><?xml version="1.0" encoding="utf-8"?>
 <ds:datastoreItem xmlns:ds="http://schemas.openxmlformats.org/officeDocument/2006/customXml" ds:itemID="{A842C46B-E34B-484B-92DB-213E72C55D94}">
   <ds:schemaRefs>
     <ds:schemaRef ds:uri="http://schemas.openxmlformats.org/officeDocument/2006/bibliography"/>
@@ -21274,7 +21454,15 @@
 </ds:datastoreItem>
 </file>
 
-<file path=customXml/itemProps15.xml><?xml version="1.0" encoding="utf-8"?>
+<file path=customXml/itemProps3.xml><?xml version="1.0" encoding="utf-8"?>
+<ds:datastoreItem xmlns:ds="http://schemas.openxmlformats.org/officeDocument/2006/customXml" ds:itemID="{50438E2F-1E31-4B72-A677-C3D17F14E2DD}">
+  <ds:schemaRefs>
+    <ds:schemaRef ds:uri="http://schemas.openxmlformats.org/officeDocument/2006/bibliography"/>
+  </ds:schemaRefs>
+</ds:datastoreItem>
+</file>
+
+<file path=customXml/itemProps30.xml><?xml version="1.0" encoding="utf-8"?>
 <ds:datastoreItem xmlns:ds="http://schemas.openxmlformats.org/officeDocument/2006/customXml" ds:itemID="{B0880289-8854-4DFB-9F3C-2DCBBDC311FD}">
   <ds:schemaRefs>
     <ds:schemaRef ds:uri="http://schemas.openxmlformats.org/officeDocument/2006/bibliography"/>
@@ -21282,7 +21470,7 @@
 </ds:datastoreItem>
 </file>
 
-<file path=customXml/itemProps16.xml><?xml version="1.0" encoding="utf-8"?>
+<file path=customXml/itemProps31.xml><?xml version="1.0" encoding="utf-8"?>
 <ds:datastoreItem xmlns:ds="http://schemas.openxmlformats.org/officeDocument/2006/customXml" ds:itemID="{968EB2AA-B916-46B4-A9CF-F9AAD1ED1EFB}">
   <ds:schemaRefs>
     <ds:schemaRef ds:uri="http://schemas.openxmlformats.org/officeDocument/2006/bibliography"/>
@@ -21290,7 +21478,7 @@
 </ds:datastoreItem>
 </file>
 
-<file path=customXml/itemProps17.xml><?xml version="1.0" encoding="utf-8"?>
+<file path=customXml/itemProps32.xml><?xml version="1.0" encoding="utf-8"?>
 <ds:datastoreItem xmlns:ds="http://schemas.openxmlformats.org/officeDocument/2006/customXml" ds:itemID="{CCBA13B4-5595-4BAA-8B7F-93EF937EF20B}">
   <ds:schemaRefs>
     <ds:schemaRef ds:uri="http://schemas.openxmlformats.org/officeDocument/2006/bibliography"/>
@@ -21298,7 +21486,7 @@
 </ds:datastoreItem>
 </file>
 
-<file path=customXml/itemProps18.xml><?xml version="1.0" encoding="utf-8"?>
+<file path=customXml/itemProps33.xml><?xml version="1.0" encoding="utf-8"?>
 <ds:datastoreItem xmlns:ds="http://schemas.openxmlformats.org/officeDocument/2006/customXml" ds:itemID="{38627114-1BB2-41C1-ADF8-91C8D284E3B2}">
   <ds:schemaRefs>
     <ds:schemaRef ds:uri="http://schemas.openxmlformats.org/officeDocument/2006/bibliography"/>
@@ -21306,7 +21494,7 @@
 </ds:datastoreItem>
 </file>
 
-<file path=customXml/itemProps19.xml><?xml version="1.0" encoding="utf-8"?>
+<file path=customXml/itemProps34.xml><?xml version="1.0" encoding="utf-8"?>
 <ds:datastoreItem xmlns:ds="http://schemas.openxmlformats.org/officeDocument/2006/customXml" ds:itemID="{A941B67B-CDC9-4394-AE0A-0BE49DD21782}">
   <ds:schemaRefs>
     <ds:schemaRef ds:uri="http://schemas.openxmlformats.org/officeDocument/2006/bibliography"/>
@@ -21314,55 +21502,31 @@
 </ds:datastoreItem>
 </file>
 
-<file path=customXml/itemProps2.xml><?xml version="1.0" encoding="utf-8"?>
-<ds:datastoreItem xmlns:ds="http://schemas.openxmlformats.org/officeDocument/2006/customXml" ds:itemID="{4D6C7E41-3551-BD40-AE1C-5F293A71C106}">
+<file path=customXml/itemProps35.xml><?xml version="1.0" encoding="utf-8"?>
+<ds:datastoreItem xmlns:ds="http://schemas.openxmlformats.org/officeDocument/2006/customXml" ds:itemID="{748185A0-DEE4-CB4D-8232-2AF19839292F}">
   <ds:schemaRefs>
     <ds:schemaRef ds:uri="http://schemas.openxmlformats.org/officeDocument/2006/bibliography"/>
   </ds:schemaRefs>
 </ds:datastoreItem>
 </file>
 
-<file path=customXml/itemProps20.xml><?xml version="1.0" encoding="utf-8"?>
-<ds:datastoreItem xmlns:ds="http://schemas.openxmlformats.org/officeDocument/2006/customXml" ds:itemID="{0D81EEB6-6BB5-4007-AC83-938FD0B18719}">
+<file path=customXml/itemProps36.xml><?xml version="1.0" encoding="utf-8"?>
+<ds:datastoreItem xmlns:ds="http://schemas.openxmlformats.org/officeDocument/2006/customXml" ds:itemID="{3DAC055C-3927-134D-923C-AFD0496B57E3}">
   <ds:schemaRefs>
     <ds:schemaRef ds:uri="http://schemas.openxmlformats.org/officeDocument/2006/bibliography"/>
   </ds:schemaRefs>
 </ds:datastoreItem>
 </file>
 
-<file path=customXml/itemProps21.xml><?xml version="1.0" encoding="utf-8"?>
-<ds:datastoreItem xmlns:ds="http://schemas.openxmlformats.org/officeDocument/2006/customXml" ds:itemID="{E65AC8E2-E7F0-43DF-9F9E-0709D4F4EFD0}">
+<file path=customXml/itemProps37.xml><?xml version="1.0" encoding="utf-8"?>
+<ds:datastoreItem xmlns:ds="http://schemas.openxmlformats.org/officeDocument/2006/customXml" ds:itemID="{B7B22F06-AF0C-5944-9FCB-769AC212D2A9}">
   <ds:schemaRefs>
     <ds:schemaRef ds:uri="http://schemas.openxmlformats.org/officeDocument/2006/bibliography"/>
   </ds:schemaRefs>
 </ds:datastoreItem>
 </file>
 
-<file path=customXml/itemProps22.xml><?xml version="1.0" encoding="utf-8"?>
-<ds:datastoreItem xmlns:ds="http://schemas.openxmlformats.org/officeDocument/2006/customXml" ds:itemID="{087A87CC-45BE-4FCA-8670-8D4C043CA226}">
-  <ds:schemaRefs>
-    <ds:schemaRef ds:uri="http://schemas.openxmlformats.org/officeDocument/2006/bibliography"/>
-  </ds:schemaRefs>
-</ds:datastoreItem>
-</file>
-
-<file path=customXml/itemProps23.xml><?xml version="1.0" encoding="utf-8"?>
-<ds:datastoreItem xmlns:ds="http://schemas.openxmlformats.org/officeDocument/2006/customXml" ds:itemID="{26FAAE7E-E1DE-4070-96F0-651FCE13897A}">
-  <ds:schemaRefs>
-    <ds:schemaRef ds:uri="http://schemas.openxmlformats.org/officeDocument/2006/bibliography"/>
-  </ds:schemaRefs>
-</ds:datastoreItem>
-</file>
-
-<file path=customXml/itemProps24.xml><?xml version="1.0" encoding="utf-8"?>
-<ds:datastoreItem xmlns:ds="http://schemas.openxmlformats.org/officeDocument/2006/customXml" ds:itemID="{50438E2F-1E31-4B72-A677-C3D17F14E2DD}">
-  <ds:schemaRefs>
-    <ds:schemaRef ds:uri="http://schemas.openxmlformats.org/officeDocument/2006/bibliography"/>
-  </ds:schemaRefs>
-</ds:datastoreItem>
-</file>
-
-<file path=customXml/itemProps25.xml><?xml version="1.0" encoding="utf-8"?>
+<file path=customXml/itemProps4.xml><?xml version="1.0" encoding="utf-8"?>
 <ds:datastoreItem xmlns:ds="http://schemas.openxmlformats.org/officeDocument/2006/customXml" ds:itemID="{69483E36-7D72-4BFB-8BF0-68E44984CF82}">
   <ds:schemaRefs>
     <ds:schemaRef ds:uri="http://schemas.openxmlformats.org/officeDocument/2006/bibliography"/>
@@ -21370,7 +21534,7 @@
 </ds:datastoreItem>
 </file>
 
-<file path=customXml/itemProps26.xml><?xml version="1.0" encoding="utf-8"?>
+<file path=customXml/itemProps5.xml><?xml version="1.0" encoding="utf-8"?>
 <ds:datastoreItem xmlns:ds="http://schemas.openxmlformats.org/officeDocument/2006/customXml" ds:itemID="{8708DDA0-1B37-4FFE-B432-A35CFDC9EB74}">
   <ds:schemaRefs>
     <ds:schemaRef ds:uri="http://schemas.openxmlformats.org/officeDocument/2006/bibliography"/>
@@ -21378,7 +21542,7 @@
 </ds:datastoreItem>
 </file>
 
-<file path=customXml/itemProps27.xml><?xml version="1.0" encoding="utf-8"?>
+<file path=customXml/itemProps6.xml><?xml version="1.0" encoding="utf-8"?>
 <ds:datastoreItem xmlns:ds="http://schemas.openxmlformats.org/officeDocument/2006/customXml" ds:itemID="{9470AA7F-BD23-420B-B94C-11DB4DD287F5}">
   <ds:schemaRefs>
     <ds:schemaRef ds:uri="http://schemas.openxmlformats.org/officeDocument/2006/bibliography"/>
@@ -21386,7 +21550,7 @@
 </ds:datastoreItem>
 </file>
 
-<file path=customXml/itemProps28.xml><?xml version="1.0" encoding="utf-8"?>
+<file path=customXml/itemProps7.xml><?xml version="1.0" encoding="utf-8"?>
 <ds:datastoreItem xmlns:ds="http://schemas.openxmlformats.org/officeDocument/2006/customXml" ds:itemID="{D6B83C63-31BF-418C-8F1E-171403A1B242}">
   <ds:schemaRefs>
     <ds:schemaRef ds:uri="http://schemas.openxmlformats.org/officeDocument/2006/bibliography"/>
@@ -21394,7 +21558,7 @@
 </ds:datastoreItem>
 </file>
 
-<file path=customXml/itemProps29.xml><?xml version="1.0" encoding="utf-8"?>
+<file path=customXml/itemProps8.xml><?xml version="1.0" encoding="utf-8"?>
 <ds:datastoreItem xmlns:ds="http://schemas.openxmlformats.org/officeDocument/2006/customXml" ds:itemID="{81971252-7AC7-440F-A096-5E7B1FD2F3C9}">
   <ds:schemaRefs>
     <ds:schemaRef ds:uri="http://schemas.openxmlformats.org/officeDocument/2006/bibliography"/>
@@ -21402,120 +21566,8 @@
 </ds:datastoreItem>
 </file>
 
-<file path=customXml/itemProps3.xml><?xml version="1.0" encoding="utf-8"?>
-<ds:datastoreItem xmlns:ds="http://schemas.openxmlformats.org/officeDocument/2006/customXml" ds:itemID="{EBE9D9F4-E404-AC48-A5D5-04AC8A329CE6}">
-  <ds:schemaRefs>
-    <ds:schemaRef ds:uri="http://schemas.openxmlformats.org/officeDocument/2006/bibliography"/>
-  </ds:schemaRefs>
-</ds:datastoreItem>
-</file>
-
-<file path=customXml/itemProps30.xml><?xml version="1.0" encoding="utf-8"?>
-<ds:datastoreItem xmlns:ds="http://schemas.openxmlformats.org/officeDocument/2006/customXml" ds:itemID="{99D13698-9B1B-4409-8932-73D964C892A9}">
-  <ds:schemaRefs>
-    <ds:schemaRef ds:uri="http://schemas.openxmlformats.org/officeDocument/2006/bibliography"/>
-  </ds:schemaRefs>
-</ds:datastoreItem>
-</file>
-
-<file path=customXml/itemProps31.xml><?xml version="1.0" encoding="utf-8"?>
-<ds:datastoreItem xmlns:ds="http://schemas.openxmlformats.org/officeDocument/2006/customXml" ds:itemID="{9F2E6B01-32FE-4C5C-B6CA-EB336B4A513C}">
-  <ds:schemaRefs>
-    <ds:schemaRef ds:uri="http://schemas.openxmlformats.org/officeDocument/2006/bibliography"/>
-  </ds:schemaRefs>
-</ds:datastoreItem>
-</file>
-
-<file path=customXml/itemProps32.xml><?xml version="1.0" encoding="utf-8"?>
-<ds:datastoreItem xmlns:ds="http://schemas.openxmlformats.org/officeDocument/2006/customXml" ds:itemID="{A31FF9A8-2667-434A-A635-7E85C6B19DC5}">
-  <ds:schemaRefs>
-    <ds:schemaRef ds:uri="http://schemas.openxmlformats.org/officeDocument/2006/bibliography"/>
-  </ds:schemaRefs>
-</ds:datastoreItem>
-</file>
-
-<file path=customXml/itemProps33.xml><?xml version="1.0" encoding="utf-8"?>
-<ds:datastoreItem xmlns:ds="http://schemas.openxmlformats.org/officeDocument/2006/customXml" ds:itemID="{355CB49D-1212-3D4E-B714-6916F67F26C7}">
-  <ds:schemaRefs>
-    <ds:schemaRef ds:uri="http://schemas.openxmlformats.org/officeDocument/2006/bibliography"/>
-  </ds:schemaRefs>
-</ds:datastoreItem>
-</file>
-
-<file path=customXml/itemProps34.xml><?xml version="1.0" encoding="utf-8"?>
-<ds:datastoreItem xmlns:ds="http://schemas.openxmlformats.org/officeDocument/2006/customXml" ds:itemID="{D548DDA5-CA20-5C45-B681-5267BDC96FFD}">
-  <ds:schemaRefs>
-    <ds:schemaRef ds:uri="http://schemas.openxmlformats.org/officeDocument/2006/bibliography"/>
-  </ds:schemaRefs>
-</ds:datastoreItem>
-</file>
-
-<file path=customXml/itemProps35.xml><?xml version="1.0" encoding="utf-8"?>
-<ds:datastoreItem xmlns:ds="http://schemas.openxmlformats.org/officeDocument/2006/customXml" ds:itemID="{6C6ACB90-CFE6-3D47-8B3D-A152345F68B4}">
-  <ds:schemaRefs>
-    <ds:schemaRef ds:uri="http://schemas.openxmlformats.org/officeDocument/2006/bibliography"/>
-  </ds:schemaRefs>
-</ds:datastoreItem>
-</file>
-
-<file path=customXml/itemProps36.xml><?xml version="1.0" encoding="utf-8"?>
-<ds:datastoreItem xmlns:ds="http://schemas.openxmlformats.org/officeDocument/2006/customXml" ds:itemID="{198C6471-9F47-3345-BC01-25335EB6465F}">
-  <ds:schemaRefs>
-    <ds:schemaRef ds:uri="http://schemas.openxmlformats.org/officeDocument/2006/bibliography"/>
-  </ds:schemaRefs>
-</ds:datastoreItem>
-</file>
-
-<file path=customXml/itemProps37.xml><?xml version="1.0" encoding="utf-8"?>
-<ds:datastoreItem xmlns:ds="http://schemas.openxmlformats.org/officeDocument/2006/customXml" ds:itemID="{748185A0-DEE4-CB4D-8232-2AF19839292F}">
-  <ds:schemaRefs>
-    <ds:schemaRef ds:uri="http://schemas.openxmlformats.org/officeDocument/2006/bibliography"/>
-  </ds:schemaRefs>
-</ds:datastoreItem>
-</file>
-
-<file path=customXml/itemProps4.xml><?xml version="1.0" encoding="utf-8"?>
-<ds:datastoreItem xmlns:ds="http://schemas.openxmlformats.org/officeDocument/2006/customXml" ds:itemID="{A36B1035-01F7-EE4C-9361-12542EC3F3DD}">
-  <ds:schemaRefs>
-    <ds:schemaRef ds:uri="http://schemas.openxmlformats.org/officeDocument/2006/bibliography"/>
-  </ds:schemaRefs>
-</ds:datastoreItem>
-</file>
-
-<file path=customXml/itemProps5.xml><?xml version="1.0" encoding="utf-8"?>
-<ds:datastoreItem xmlns:ds="http://schemas.openxmlformats.org/officeDocument/2006/customXml" ds:itemID="{180A0D4F-8966-D748-BB42-08C23A666C8F}">
-  <ds:schemaRefs>
-    <ds:schemaRef ds:uri="http://schemas.openxmlformats.org/officeDocument/2006/bibliography"/>
-  </ds:schemaRefs>
-</ds:datastoreItem>
-</file>
-
-<file path=customXml/itemProps6.xml><?xml version="1.0" encoding="utf-8"?>
-<ds:datastoreItem xmlns:ds="http://schemas.openxmlformats.org/officeDocument/2006/customXml" ds:itemID="{4968C88C-8C3D-1D4C-AE60-A0E7C301980C}">
-  <ds:schemaRefs>
-    <ds:schemaRef ds:uri="http://schemas.openxmlformats.org/officeDocument/2006/bibliography"/>
-  </ds:schemaRefs>
-</ds:datastoreItem>
-</file>
-
-<file path=customXml/itemProps7.xml><?xml version="1.0" encoding="utf-8"?>
-<ds:datastoreItem xmlns:ds="http://schemas.openxmlformats.org/officeDocument/2006/customXml" ds:itemID="{6719679F-2141-474D-8AE9-7028B22ED909}">
-  <ds:schemaRefs>
-    <ds:schemaRef ds:uri="http://schemas.openxmlformats.org/officeDocument/2006/bibliography"/>
-  </ds:schemaRefs>
-</ds:datastoreItem>
-</file>
-
-<file path=customXml/itemProps8.xml><?xml version="1.0" encoding="utf-8"?>
-<ds:datastoreItem xmlns:ds="http://schemas.openxmlformats.org/officeDocument/2006/customXml" ds:itemID="{3E735462-534A-4F34-A49C-F49BAACDB0CE}">
-  <ds:schemaRefs>
-    <ds:schemaRef ds:uri="http://schemas.openxmlformats.org/officeDocument/2006/bibliography"/>
-  </ds:schemaRefs>
-</ds:datastoreItem>
-</file>
-
 <file path=customXml/itemProps9.xml><?xml version="1.0" encoding="utf-8"?>
-<ds:datastoreItem xmlns:ds="http://schemas.openxmlformats.org/officeDocument/2006/customXml" ds:itemID="{F7400064-0F98-40FC-AD41-C26DFDE0592C}">
+<ds:datastoreItem xmlns:ds="http://schemas.openxmlformats.org/officeDocument/2006/customXml" ds:itemID="{9A895778-FD86-C44A-AF57-5BF00CC77FEA}">
   <ds:schemaRefs>
     <ds:schemaRef ds:uri="http://schemas.openxmlformats.org/officeDocument/2006/bibliography"/>
   </ds:schemaRefs>

</xml_diff>